<commit_message>
chore: more package version testing
</commit_message>
<xml_diff>
--- a/src/assets/docx-templates/report_template_test.docx
+++ b/src/assets/docx-templates/report_template_test.docx
@@ -1,190 +1,132 @@
 
 <file path=word/document.xml><?xml version="1.0" encoding="utf-8"?>
-<w:document xmlns:mc="http://schemas.openxmlformats.org/markup-compatibility/2006" xmlns:o="urn:schemas-microsoft-com:office:office" xmlns:r="http://schemas.openxmlformats.org/officeDocument/2006/relationships" xmlns:m="http://schemas.openxmlformats.org/officeDocument/2006/math" xmlns:v="urn:schemas-microsoft-com:vml" xmlns:wp="http://schemas.openxmlformats.org/drawingml/2006/wordprocessingDrawing" xmlns:w10="urn:schemas-microsoft-com:office:word" xmlns:w="http://schemas.openxmlformats.org/wordprocessingml/2006/main" xmlns:wne="http://schemas.microsoft.com/office/word/2006/wordml" xmlns:sl="http://schemas.openxmlformats.org/schemaLibrary/2006/main" xmlns:a="http://schemas.openxmlformats.org/drawingml/2006/main" xmlns:pic="http://schemas.openxmlformats.org/drawingml/2006/picture" xmlns:c="http://schemas.openxmlformats.org/drawingml/2006/chart" xmlns:lc="http://schemas.openxmlformats.org/drawingml/2006/lockedCanvas" xmlns:dgm="http://schemas.openxmlformats.org/drawingml/2006/diagram" xmlns:wps="http://schemas.microsoft.com/office/word/2010/wordprocessingShape" xmlns:wpg="http://schemas.microsoft.com/office/word/2010/wordprocessingGroup" xmlns:w14="http://schemas.microsoft.com/office/word/2010/wordml" xmlns:w15="http://schemas.microsoft.com/office/word/2012/wordml" xmlns:w16="http://schemas.microsoft.com/office/word/2018/wordml" xmlns:w16cex="http://schemas.microsoft.com/office/word/2018/wordml/cex" xmlns:w16cid="http://schemas.microsoft.com/office/word/2016/wordml/cid" xmlns="http://schemas.microsoft.com/office/tasks/2019/documenttasks" xmlns:cr="http://schemas.microsoft.com/office/comments/2020/reactions">
+<w:document xmlns:o="urn:schemas-microsoft-com:office:office" xmlns:r="http://schemas.openxmlformats.org/officeDocument/2006/relationships" xmlns:v="urn:schemas-microsoft-com:vml" xmlns:w="http://schemas.openxmlformats.org/wordprocessingml/2006/main" xmlns:w10="urn:schemas-microsoft-com:office:word" xmlns:wp="http://schemas.openxmlformats.org/drawingml/2006/wordprocessingDrawing" xmlns:wps="http://schemas.microsoft.com/office/word/2010/wordprocessingShape" xmlns:wpg="http://schemas.microsoft.com/office/word/2010/wordprocessingGroup" xmlns:mc="http://schemas.openxmlformats.org/markup-compatibility/2006" xmlns:wp14="http://schemas.microsoft.com/office/word/2010/wordprocessingDrawing" xmlns:w14="http://schemas.microsoft.com/office/word/2010/wordml" mc:Ignorable="w14 wp14">
   <w:body>
     <w:p>
       <w:pPr>
         <w:pStyle w:val="Heading1"/>
-        <w:rPr>
-          <w:color w:val="31849b"/>
-        </w:rPr>
-      </w:pPr>
-      <w:bookmarkStart w:colFirst="0" w:colLast="0" w:name="_w7gic7rsl163" w:id="0"/>
+        <w:spacing w:before="400" w:after="120"/>
+        <w:rPr>
+          <w:color w:val="31849B"/>
+        </w:rPr>
+      </w:pPr>
+      <w:bookmarkStart w:id="0" w:name="_w7gic7rsl163"/>
       <w:bookmarkEnd w:id="0"/>
       <w:r>
         <w:rPr>
-          <w:color w:val="31849b"/>
-          <w:rtl w:val="0"/>
-        </w:rPr>
-        <w:t xml:space="preserve">4. Software</w:t>
+          <w:color w:val="31849B"/>
+        </w:rPr>
+        <w:t>4. Software</w:t>
       </w:r>
     </w:p>
     <w:p>
       <w:pPr>
         <w:pStyle w:val="Heading2"/>
         <w:rPr>
-          <w:color w:val="31849b"/>
-        </w:rPr>
-      </w:pPr>
-      <w:bookmarkStart w:colFirst="0" w:colLast="0" w:name="_fg1p8zutojuq" w:id="1"/>
+          <w:color w:val="31849B"/>
+        </w:rPr>
+      </w:pPr>
+      <w:bookmarkStart w:id="1" w:name="_fg1p8zutojuq"/>
       <w:bookmarkEnd w:id="1"/>
       <w:r>
         <w:rPr>
-          <w:color w:val="31849b"/>
-          <w:rtl w:val="0"/>
-        </w:rPr>
-        <w:t xml:space="preserve">4.1. Policies</w:t>
+          <w:color w:val="31849B"/>
+        </w:rPr>
+        <w:t>4.1. Policies</w:t>
       </w:r>
     </w:p>
     <w:p>
       <w:pPr>
         <w:pStyle w:val="Heading3"/>
         <w:rPr>
-          <w:color w:val="31849b"/>
-        </w:rPr>
-      </w:pPr>
-      <w:bookmarkStart w:colFirst="0" w:colLast="0" w:name="_49g2a37v7kzf" w:id="2"/>
+          <w:color w:val="31849B"/>
+        </w:rPr>
+      </w:pPr>
+      <w:bookmarkStart w:id="2" w:name="_49g2a37v7kzf"/>
       <w:bookmarkEnd w:id="2"/>
       <w:r>
         <w:rPr>
-          <w:color w:val="31849b"/>
-          <w:rtl w:val="0"/>
-        </w:rPr>
-        <w:t xml:space="preserve">4.1.1. National Policy on Open Source Software</w:t>
-      </w:r>
-    </w:p>
-    <w:p>
-      <w:pPr>
-        <w:rPr/>
-      </w:pPr>
-      <w:r>
-        <w:rPr>
-          <w:rtl w:val="0"/>
-        </w:rPr>
-      </w:r>
-    </w:p>
-    <w:p>
-      <w:pPr>
-        <w:rPr/>
-      </w:pPr>
-      <w:r>
-        <w:rPr>
-          <w:rtl w:val="0"/>
-        </w:rPr>
-        <w:t xml:space="preserve">The first main policy question on open source software in Survey 2023 is Does your country</w:t>
-      </w:r>
-    </w:p>
-    <w:p>
-      <w:pPr>
-        <w:rPr/>
-      </w:pPr>
-      <w:r>
-        <w:rPr>
-          <w:rtl w:val="0"/>
-        </w:rPr>
-        <w:t xml:space="preserve">have a national policy on open source software? (Q17) followed by Is this policy mandatory?</w:t>
-      </w:r>
-    </w:p>
-    <w:p>
-      <w:pPr>
-        <w:rPr/>
-      </w:pPr>
-      <w:r>
-        <w:rPr>
-          <w:rtl w:val="0"/>
-        </w:rPr>
+          <w:color w:val="31849B"/>
+        </w:rPr>
+        <w:t>4.1.1. National Policy on Open Source Software</w:t>
+      </w:r>
+    </w:p>
+    <w:p>
+      <w:pPr>
+        <w:pStyle w:val="LOnormal"/>
+        <w:rPr/>
+      </w:pPr>
+      <w:r>
+        <w:rPr/>
+      </w:r>
+    </w:p>
+    <w:p>
+      <w:pPr>
+        <w:pStyle w:val="LOnormal"/>
+        <w:rPr/>
+      </w:pPr>
+      <w:r>
+        <w:rPr/>
+        <w:t>The first main policy question on open source software in Survey 2023 is Does your country</w:t>
+      </w:r>
+    </w:p>
+    <w:p>
+      <w:pPr>
+        <w:pStyle w:val="LOnormal"/>
+        <w:rPr/>
+      </w:pPr>
+      <w:r>
+        <w:rPr/>
+        <w:t>have a national policy on open source software? (Q17) followed by Is this policy mandatory?</w:t>
+      </w:r>
+    </w:p>
+    <w:p>
+      <w:pPr>
+        <w:pStyle w:val="LOnormal"/>
+        <w:rPr/>
+      </w:pPr>
+      <w:r>
+        <w:rPr/>
         <w:t xml:space="preserve">(Q17.1). </w:t>
       </w:r>
       <w:r>
         <w:rPr>
           <w:highlight w:val="yellow"/>
-          <w:rtl w:val="0"/>
-        </w:rPr>
-        <w:t xml:space="preserve">28% (9/32) ${Question22}</w:t>
-      </w:r>
-      <w:r>
-        <w:rPr>
-          <w:rtl w:val="0"/>
-        </w:rPr>
+        </w:rPr>
+        <w:t>28% (9/32) {Question22}</w:t>
+      </w:r>
+      <w:r>
+        <w:rPr/>
         <w:t xml:space="preserve"> of responding countries have a national policy whereby </w:t>
       </w:r>
       <w:r>
         <w:rPr>
           <w:highlight w:val="yellow"/>
-          <w:rtl w:val="0"/>
-        </w:rPr>
-        <w:t xml:space="preserve">0% (0/9) ${Question22.1}</w:t>
-      </w:r>
-      <w:r>
-        <w:rPr>
-          <w:rtl w:val="0"/>
-        </w:rPr>
+        </w:rPr>
+        <w:t>0% (0/9) {Question22_1}</w:t>
+      </w:r>
+      <w:r>
+        <w:rPr/>
         <w:t xml:space="preserve"> of those policies are mandatory as shown in Figure 58.</w:t>
       </w:r>
     </w:p>
     <w:p>
       <w:pPr>
-        <w:rPr/>
-      </w:pPr>
-      <w:r>
-        <w:rPr>
-          <w:rtl w:val="0"/>
-        </w:rPr>
-      </w:r>
-    </w:p>
-    <w:p>
-      <w:pPr>
-        <w:rPr/>
-      </w:pPr>
-      <w:r>
-        <w:rPr/>
-        <w:drawing>
-          <wp:inline distB="114300" distT="114300" distL="114300" distR="114300">
-            <wp:extent cx="5943600" cy="3962400"/>
-            <wp:effectExtent b="0" l="0" r="0" t="0"/>
-            <wp:docPr descr="null" id="1" name="image1.jpg"/>
-            <a:graphic>
-              <a:graphicData uri="http://schemas.openxmlformats.org/drawingml/2006/picture">
-                <pic:pic>
-                  <pic:nvPicPr>
-                    <pic:cNvPr descr="null" id="0" name="image1.jpg"/>
-                    <pic:cNvPicPr preferRelativeResize="0"/>
-                  </pic:nvPicPr>
-                  <pic:blipFill>
-                    <a:blip r:embed="rId6"/>
-                    <a:srcRect b="0" l="0" r="0" t="0"/>
-                    <a:stretch>
-                      <a:fillRect/>
-                    </a:stretch>
-                  </pic:blipFill>
-                  <pic:spPr>
-                    <a:xfrm>
-                      <a:off x="0" y="0"/>
-                      <a:ext cx="5943600" cy="3962400"/>
-                    </a:xfrm>
-                    <a:prstGeom prst="rect"/>
-                    <a:ln/>
-                  </pic:spPr>
-                </pic:pic>
-              </a:graphicData>
-            </a:graphic>
-          </wp:inline>
-        </w:drawing>
-      </w:r>
-      <w:r>
-        <w:rPr>
-          <w:rtl w:val="0"/>
-        </w:rPr>
-      </w:r>
-    </w:p>
-    <w:bookmarkStart w:colFirst="0" w:colLast="0" w:name="4ihmuo28gmgs" w:id="3"/>
-    <w:bookmarkEnd w:id="3"/>
-    <w:p>
-      <w:pPr>
-        <w:jc w:val="center"/>
-        <w:rPr>
-          <w:b w:val="0"/>
-          <w:i w:val="1"/>
+        <w:pStyle w:val="LOnormal"/>
+        <w:rPr/>
+      </w:pPr>
+      <w:r>
+        <w:rPr/>
+      </w:r>
+    </w:p>
+    <w:p>
+      <w:pPr>
+        <w:pStyle w:val="LOnormal"/>
+        <w:rPr>
+          <w:b w:val="false"/>
+          <w:b w:val="false"/>
+          <w:i/>
+          <w:i/>
           <w:color w:val="444499"/>
           <w:sz w:val="20"/>
           <w:szCs w:val="20"/>
@@ -192,108 +134,102 @@
       </w:pPr>
       <w:r>
         <w:rPr>
-          <w:b w:val="0"/>
-          <w:i w:val="1"/>
+          <w:b w:val="false"/>
+          <w:i/>
           <w:color w:val="444499"/>
           <w:sz w:val="20"/>
           <w:szCs w:val="20"/>
-          <w:rtl w:val="0"/>
-        </w:rPr>
-        <w:t xml:space="preserve">Figure </w:t>
-      </w:r>
-      <w:r>
-        <w:rPr>
-          <w:i w:val="1"/>
-          <w:color w:val="444499"/>
-          <w:sz w:val="20"/>
-          <w:szCs w:val="20"/>
-          <w:rtl w:val="0"/>
-        </w:rPr>
-        <w:t xml:space="preserve">58</w:t>
-      </w:r>
-      <w:r>
-        <w:rPr>
-          <w:b w:val="0"/>
-          <w:i w:val="1"/>
-          <w:color w:val="444499"/>
-          <w:sz w:val="20"/>
-          <w:szCs w:val="20"/>
-          <w:rtl w:val="0"/>
-        </w:rPr>
-        <w:t xml:space="preserve">. </w:t>
-      </w:r>
-    </w:p>
-    <w:p>
-      <w:pPr>
-        <w:keepNext w:val="0"/>
-        <w:keepLines w:val="0"/>
-        <w:pageBreakBefore w:val="0"/>
-        <w:widowControl w:val="0"/>
-        <w:pBdr>
-          <w:top w:space="0" w:sz="0" w:val="nil"/>
-          <w:left w:space="0" w:sz="0" w:val="nil"/>
-          <w:bottom w:space="0" w:sz="0" w:val="nil"/>
-          <w:right w:space="0" w:sz="0" w:val="nil"/>
-          <w:between w:space="0" w:sz="0" w:val="nil"/>
-        </w:pBdr>
-        <w:shd w:fill="auto" w:val="clear"/>
-        <w:spacing w:after="0" w:before="0" w:line="276" w:lineRule="auto"/>
-        <w:ind w:left="0" w:right="0" w:firstLine="0"/>
+        </w:rPr>
+      </w:r>
+    </w:p>
+    <w:p>
+      <w:pPr>
+        <w:pStyle w:val="LOnormal"/>
+        <w:widowControl w:val="false"/>
+        <w:shd w:val="clear" w:fill="auto"/>
+        <w:spacing w:lineRule="auto" w:line="276" w:before="0" w:after="0"/>
+        <w:ind w:left="0" w:right="0" w:hanging="0"/>
         <w:jc w:val="left"/>
         <w:rPr/>
       </w:pPr>
       <w:r>
-        <w:rPr>
-          <w:rtl w:val="0"/>
-        </w:rPr>
-        <w:br w:type="textWrapping"/>
+        <w:rPr/>
+        <w:t>{%chartImage}</w:t>
+      </w:r>
+    </w:p>
+    <w:p>
+      <w:pPr>
+        <w:pStyle w:val="LOnormal"/>
+        <w:widowControl w:val="false"/>
+        <w:shd w:val="clear" w:fill="auto"/>
+        <w:spacing w:lineRule="auto" w:line="276" w:before="0" w:after="0"/>
+        <w:ind w:left="0" w:right="0" w:hanging="0"/>
+        <w:jc w:val="left"/>
+        <w:rPr/>
+      </w:pPr>
+      <w:r>
+        <w:rPr/>
+        <w:t>{%chartImage1}</w:t>
       </w:r>
     </w:p>
     <w:sectPr>
-      <w:pgSz w:h="15840" w:w="12240" w:orient="portrait"/>
-      <w:pgMar w:bottom="1440" w:top="1440" w:left="1440" w:right="1440" w:header="720" w:footer="720"/>
-      <w:pgNumType w:start="1"/>
+      <w:type w:val="nextPage"/>
+      <w:pgSz w:w="12240" w:h="15840"/>
+      <w:pgMar w:left="1440" w:right="1440" w:header="0" w:top="1440" w:footer="0" w:bottom="1440" w:gutter="0"/>
+      <w:pgNumType w:start="1" w:fmt="decimal"/>
+      <w:formProt w:val="false"/>
+      <w:textDirection w:val="lrTb"/>
+      <w:docGrid w:type="default" w:linePitch="100" w:charSpace="4096"/>
     </w:sectPr>
   </w:body>
 </w:document>
 </file>
 
-<file path=word/numbering.xml><?xml version="1.0" encoding="utf-8"?>
-<w:numbering xmlns:mc="http://schemas.openxmlformats.org/markup-compatibility/2006" xmlns:o="urn:schemas-microsoft-com:office:office" xmlns:r="http://schemas.openxmlformats.org/officeDocument/2006/relationships" xmlns:m="http://schemas.openxmlformats.org/officeDocument/2006/math" xmlns:v="urn:schemas-microsoft-com:vml" xmlns:wp="http://schemas.openxmlformats.org/drawingml/2006/wordprocessingDrawing" xmlns:w10="urn:schemas-microsoft-com:office:word" xmlns:w="http://schemas.openxmlformats.org/wordprocessingml/2006/main" xmlns:wne="http://schemas.microsoft.com/office/word/2006/wordml" xmlns:sl="http://schemas.openxmlformats.org/schemaLibrary/2006/main" xmlns:a="http://schemas.openxmlformats.org/drawingml/2006/main" xmlns:pic="http://schemas.openxmlformats.org/drawingml/2006/picture" xmlns:c="http://schemas.openxmlformats.org/drawingml/2006/chart" xmlns:lc="http://schemas.openxmlformats.org/drawingml/2006/lockedCanvas" xmlns:dgm="http://schemas.openxmlformats.org/drawingml/2006/diagram" xmlns:wps="http://schemas.microsoft.com/office/word/2010/wordprocessingShape" xmlns:wpg="http://schemas.microsoft.com/office/word/2010/wordprocessingGroup" xmlns:w14="http://schemas.microsoft.com/office/word/2010/wordml" xmlns:w15="http://schemas.microsoft.com/office/word/2012/wordml" xmlns:w16="http://schemas.microsoft.com/office/word/2018/wordml" xmlns:w16cex="http://schemas.microsoft.com/office/word/2018/wordml/cex" xmlns:w16cid="http://schemas.microsoft.com/office/word/2016/wordml/cid" xmlns="http://schemas.microsoft.com/office/tasks/2019/documenttasks" xmlns:cr="http://schemas.microsoft.com/office/comments/2020/reactions"/>
-</file>
-
 <file path=word/styles.xml><?xml version="1.0" encoding="utf-8"?>
-<w:styles xmlns:mc="http://schemas.openxmlformats.org/markup-compatibility/2006" xmlns:o="urn:schemas-microsoft-com:office:office" xmlns:r="http://schemas.openxmlformats.org/officeDocument/2006/relationships" xmlns:m="http://schemas.openxmlformats.org/officeDocument/2006/math" xmlns:v="urn:schemas-microsoft-com:vml" xmlns:wp="http://schemas.openxmlformats.org/drawingml/2006/wordprocessingDrawing" xmlns:w10="urn:schemas-microsoft-com:office:word" xmlns:w="http://schemas.openxmlformats.org/wordprocessingml/2006/main" xmlns:wne="http://schemas.microsoft.com/office/word/2006/wordml" xmlns:sl="http://schemas.openxmlformats.org/schemaLibrary/2006/main" xmlns:a="http://schemas.openxmlformats.org/drawingml/2006/main" xmlns:pic="http://schemas.openxmlformats.org/drawingml/2006/picture" xmlns:c="http://schemas.openxmlformats.org/drawingml/2006/chart" xmlns:lc="http://schemas.openxmlformats.org/drawingml/2006/lockedCanvas" xmlns:dgm="http://schemas.openxmlformats.org/drawingml/2006/diagram" xmlns:wps="http://schemas.microsoft.com/office/word/2010/wordprocessingShape" xmlns:wpg="http://schemas.microsoft.com/office/word/2010/wordprocessingGroup" xmlns:w14="http://schemas.microsoft.com/office/word/2010/wordml" xmlns:w15="http://schemas.microsoft.com/office/word/2012/wordml" xmlns:w16="http://schemas.microsoft.com/office/word/2018/wordml" xmlns:w16cex="http://schemas.microsoft.com/office/word/2018/wordml/cex" xmlns:w16cid="http://schemas.microsoft.com/office/word/2016/wordml/cid" xmlns="http://schemas.microsoft.com/office/tasks/2019/documenttasks" xmlns:cr="http://schemas.microsoft.com/office/comments/2020/reactions">
+<w:styles xmlns:w="http://schemas.openxmlformats.org/wordprocessingml/2006/main" xmlns:w14="http://schemas.microsoft.com/office/word/2010/wordml" xmlns:mc="http://schemas.openxmlformats.org/markup-compatibility/2006" mc:Ignorable="w14">
   <w:docDefaults>
     <w:rPrDefault>
       <w:rPr>
-        <w:rFonts w:ascii="Arial" w:cs="Arial" w:eastAsia="Arial" w:hAnsi="Arial"/>
-        <w:sz w:val="22"/>
+        <w:rFonts w:ascii="Arial" w:hAnsi="Arial" w:eastAsia="Arial" w:cs="Arial"/>
         <w:szCs w:val="22"/>
-        <w:lang w:val="en"/>
+        <w:lang w:val="en" w:eastAsia="zh-CN" w:bidi="hi-IN"/>
       </w:rPr>
     </w:rPrDefault>
     <w:pPrDefault>
       <w:pPr>
-        <w:spacing w:line="276" w:lineRule="auto"/>
+        <w:suppressAutoHyphens w:val="true"/>
       </w:pPr>
     </w:pPrDefault>
   </w:docDefaults>
-  <w:style w:type="paragraph" w:styleId="Normal" w:default="1">
-    <w:name w:val="normal"/>
-  </w:style>
-  <w:style w:type="table" w:styleId="TableNormal" w:default="1">
-    <w:name w:val="TableNormal"/>
+  <w:style w:type="paragraph" w:styleId="Normal">
+    <w:name w:val="Normal"/>
+    <w:qFormat/>
+    <w:pPr>
+      <w:widowControl/>
+      <w:suppressAutoHyphens w:val="true"/>
+      <w:bidi w:val="0"/>
+      <w:spacing w:lineRule="auto" w:line="276" w:before="0" w:after="0"/>
+      <w:jc w:val="left"/>
+    </w:pPr>
+    <w:rPr>
+      <w:rFonts w:ascii="Arial" w:hAnsi="Arial" w:eastAsia="Arial" w:cs="Arial"/>
+      <w:color w:val="auto"/>
+      <w:kern w:val="0"/>
+      <w:sz w:val="22"/>
+      <w:szCs w:val="22"/>
+      <w:lang w:val="en" w:eastAsia="zh-CN" w:bidi="hi-IN"/>
+    </w:rPr>
   </w:style>
   <w:style w:type="paragraph" w:styleId="Heading1">
-    <w:name w:val="heading 1"/>
-    <w:basedOn w:val="Normal"/>
-    <w:next w:val="Normal"/>
-    <w:pPr>
-      <w:keepNext w:val="1"/>
-      <w:keepLines w:val="1"/>
-      <w:pageBreakBefore w:val="0"/>
-      <w:spacing w:after="120" w:before="400" w:lineRule="auto"/>
+    <w:name w:val="Heading 1"/>
+    <w:basedOn w:val="LOnormal"/>
+    <w:next w:val="LOnormal"/>
+    <w:qFormat/>
+    <w:pPr>
+      <w:keepNext w:val="true"/>
+      <w:keepLines/>
+      <w:pageBreakBefore w:val="false"/>
+      <w:spacing w:lineRule="auto" w:line="240" w:before="400" w:after="120"/>
     </w:pPr>
     <w:rPr>
       <w:sz w:val="40"/>
@@ -301,47 +237,50 @@
     </w:rPr>
   </w:style>
   <w:style w:type="paragraph" w:styleId="Heading2">
-    <w:name w:val="heading 2"/>
-    <w:basedOn w:val="Normal"/>
-    <w:next w:val="Normal"/>
-    <w:pPr>
-      <w:keepNext w:val="1"/>
-      <w:keepLines w:val="1"/>
-      <w:pageBreakBefore w:val="0"/>
-      <w:spacing w:after="120" w:before="360" w:lineRule="auto"/>
-    </w:pPr>
-    <w:rPr>
-      <w:b w:val="0"/>
+    <w:name w:val="Heading 2"/>
+    <w:basedOn w:val="LOnormal"/>
+    <w:next w:val="LOnormal"/>
+    <w:qFormat/>
+    <w:pPr>
+      <w:keepNext w:val="true"/>
+      <w:keepLines/>
+      <w:pageBreakBefore w:val="false"/>
+      <w:spacing w:lineRule="auto" w:line="240" w:before="360" w:after="120"/>
+    </w:pPr>
+    <w:rPr>
+      <w:b w:val="false"/>
       <w:sz w:val="32"/>
       <w:szCs w:val="32"/>
     </w:rPr>
   </w:style>
   <w:style w:type="paragraph" w:styleId="Heading3">
-    <w:name w:val="heading 3"/>
-    <w:basedOn w:val="Normal"/>
-    <w:next w:val="Normal"/>
-    <w:pPr>
-      <w:keepNext w:val="1"/>
-      <w:keepLines w:val="1"/>
-      <w:pageBreakBefore w:val="0"/>
-      <w:spacing w:after="80" w:before="320" w:lineRule="auto"/>
-    </w:pPr>
-    <w:rPr>
-      <w:b w:val="0"/>
+    <w:name w:val="Heading 3"/>
+    <w:basedOn w:val="LOnormal"/>
+    <w:next w:val="LOnormal"/>
+    <w:qFormat/>
+    <w:pPr>
+      <w:keepNext w:val="true"/>
+      <w:keepLines/>
+      <w:pageBreakBefore w:val="false"/>
+      <w:spacing w:lineRule="auto" w:line="240" w:before="320" w:after="80"/>
+    </w:pPr>
+    <w:rPr>
+      <w:b w:val="false"/>
       <w:color w:val="434343"/>
       <w:sz w:val="28"/>
       <w:szCs w:val="28"/>
     </w:rPr>
   </w:style>
   <w:style w:type="paragraph" w:styleId="Heading4">
-    <w:name w:val="heading 4"/>
-    <w:basedOn w:val="Normal"/>
-    <w:next w:val="Normal"/>
-    <w:pPr>
-      <w:keepNext w:val="1"/>
-      <w:keepLines w:val="1"/>
-      <w:pageBreakBefore w:val="0"/>
-      <w:spacing w:after="80" w:before="280" w:lineRule="auto"/>
+    <w:name w:val="Heading 4"/>
+    <w:basedOn w:val="LOnormal"/>
+    <w:next w:val="LOnormal"/>
+    <w:qFormat/>
+    <w:pPr>
+      <w:keepNext w:val="true"/>
+      <w:keepLines/>
+      <w:pageBreakBefore w:val="false"/>
+      <w:spacing w:lineRule="auto" w:line="240" w:before="280" w:after="80"/>
     </w:pPr>
     <w:rPr>
       <w:color w:val="666666"/>
@@ -350,14 +289,15 @@
     </w:rPr>
   </w:style>
   <w:style w:type="paragraph" w:styleId="Heading5">
-    <w:name w:val="heading 5"/>
-    <w:basedOn w:val="Normal"/>
-    <w:next w:val="Normal"/>
-    <w:pPr>
-      <w:keepNext w:val="1"/>
-      <w:keepLines w:val="1"/>
-      <w:pageBreakBefore w:val="0"/>
-      <w:spacing w:after="80" w:before="240" w:lineRule="auto"/>
+    <w:name w:val="Heading 5"/>
+    <w:basedOn w:val="LOnormal"/>
+    <w:next w:val="LOnormal"/>
+    <w:qFormat/>
+    <w:pPr>
+      <w:keepNext w:val="true"/>
+      <w:keepLines/>
+      <w:pageBreakBefore w:val="false"/>
+      <w:spacing w:lineRule="auto" w:line="240" w:before="240" w:after="80"/>
     </w:pPr>
     <w:rPr>
       <w:color w:val="666666"/>
@@ -366,31 +306,110 @@
     </w:rPr>
   </w:style>
   <w:style w:type="paragraph" w:styleId="Heading6">
-    <w:name w:val="heading 6"/>
-    <w:basedOn w:val="Normal"/>
-    <w:next w:val="Normal"/>
-    <w:pPr>
-      <w:keepNext w:val="1"/>
-      <w:keepLines w:val="1"/>
-      <w:pageBreakBefore w:val="0"/>
-      <w:spacing w:after="80" w:before="240" w:lineRule="auto"/>
-    </w:pPr>
-    <w:rPr>
-      <w:i w:val="1"/>
+    <w:name w:val="Heading 6"/>
+    <w:basedOn w:val="LOnormal"/>
+    <w:next w:val="LOnormal"/>
+    <w:qFormat/>
+    <w:pPr>
+      <w:keepNext w:val="true"/>
+      <w:keepLines/>
+      <w:pageBreakBefore w:val="false"/>
+      <w:spacing w:lineRule="auto" w:line="240" w:before="240" w:after="80"/>
+    </w:pPr>
+    <w:rPr>
+      <w:i/>
       <w:color w:val="666666"/>
       <w:sz w:val="22"/>
       <w:szCs w:val="22"/>
     </w:rPr>
   </w:style>
+  <w:style w:type="paragraph" w:styleId="Heading">
+    <w:name w:val="Heading"/>
+    <w:basedOn w:val="Normal"/>
+    <w:next w:val="TextBody"/>
+    <w:qFormat/>
+    <w:pPr>
+      <w:keepNext w:val="true"/>
+      <w:spacing w:before="240" w:after="120"/>
+    </w:pPr>
+    <w:rPr>
+      <w:rFonts w:ascii="Liberation Sans" w:hAnsi="Liberation Sans" w:eastAsia="Noto Sans CJK SC" w:cs="Lohit Devanagari"/>
+      <w:sz w:val="28"/>
+      <w:szCs w:val="28"/>
+    </w:rPr>
+  </w:style>
+  <w:style w:type="paragraph" w:styleId="TextBody">
+    <w:name w:val="Body Text"/>
+    <w:basedOn w:val="Normal"/>
+    <w:pPr>
+      <w:spacing w:lineRule="auto" w:line="276" w:before="0" w:after="140"/>
+    </w:pPr>
+    <w:rPr/>
+  </w:style>
+  <w:style w:type="paragraph" w:styleId="List">
+    <w:name w:val="List"/>
+    <w:basedOn w:val="TextBody"/>
+    <w:pPr/>
+    <w:rPr>
+      <w:rFonts w:cs="Lohit Devanagari"/>
+    </w:rPr>
+  </w:style>
+  <w:style w:type="paragraph" w:styleId="Caption">
+    <w:name w:val="Caption"/>
+    <w:basedOn w:val="Normal"/>
+    <w:qFormat/>
+    <w:pPr>
+      <w:suppressLineNumbers/>
+      <w:spacing w:before="120" w:after="120"/>
+    </w:pPr>
+    <w:rPr>
+      <w:rFonts w:cs="Lohit Devanagari"/>
+      <w:i/>
+      <w:iCs/>
+      <w:sz w:val="24"/>
+      <w:szCs w:val="24"/>
+    </w:rPr>
+  </w:style>
+  <w:style w:type="paragraph" w:styleId="Index">
+    <w:name w:val="Index"/>
+    <w:basedOn w:val="Normal"/>
+    <w:qFormat/>
+    <w:pPr>
+      <w:suppressLineNumbers/>
+    </w:pPr>
+    <w:rPr>
+      <w:rFonts w:cs="Lohit Devanagari"/>
+    </w:rPr>
+  </w:style>
+  <w:style w:type="paragraph" w:styleId="LOnormal" w:default="1">
+    <w:name w:val="LO-normal"/>
+    <w:qFormat/>
+    <w:pPr>
+      <w:widowControl/>
+      <w:suppressAutoHyphens w:val="true"/>
+      <w:bidi w:val="0"/>
+      <w:spacing w:lineRule="auto" w:line="276" w:before="0" w:after="0"/>
+      <w:jc w:val="left"/>
+    </w:pPr>
+    <w:rPr>
+      <w:rFonts w:ascii="Arial" w:hAnsi="Arial" w:eastAsia="Arial" w:cs="Arial"/>
+      <w:color w:val="auto"/>
+      <w:kern w:val="0"/>
+      <w:sz w:val="22"/>
+      <w:szCs w:val="22"/>
+      <w:lang w:val="en" w:eastAsia="zh-CN" w:bidi="hi-IN"/>
+    </w:rPr>
+  </w:style>
   <w:style w:type="paragraph" w:styleId="Title">
     <w:name w:val="Title"/>
-    <w:basedOn w:val="Normal"/>
-    <w:next w:val="Normal"/>
-    <w:pPr>
-      <w:keepNext w:val="1"/>
-      <w:keepLines w:val="1"/>
-      <w:pageBreakBefore w:val="0"/>
-      <w:spacing w:after="60" w:before="0" w:lineRule="auto"/>
+    <w:basedOn w:val="LOnormal"/>
+    <w:next w:val="LOnormal"/>
+    <w:qFormat/>
+    <w:pPr>
+      <w:keepNext w:val="true"/>
+      <w:keepLines/>
+      <w:pageBreakBefore w:val="false"/>
+      <w:spacing w:lineRule="auto" w:line="240" w:before="0" w:after="60"/>
     </w:pPr>
     <w:rPr>
       <w:sz w:val="52"/>
@@ -399,21 +418,25 @@
   </w:style>
   <w:style w:type="paragraph" w:styleId="Subtitle">
     <w:name w:val="Subtitle"/>
-    <w:basedOn w:val="Normal"/>
-    <w:next w:val="Normal"/>
-    <w:pPr>
-      <w:keepNext w:val="1"/>
-      <w:keepLines w:val="1"/>
-      <w:pageBreakBefore w:val="0"/>
-      <w:spacing w:after="320" w:before="0" w:lineRule="auto"/>
-    </w:pPr>
-    <w:rPr>
-      <w:rFonts w:ascii="Arial" w:cs="Arial" w:eastAsia="Arial" w:hAnsi="Arial"/>
-      <w:i w:val="0"/>
+    <w:basedOn w:val="LOnormal"/>
+    <w:next w:val="LOnormal"/>
+    <w:qFormat/>
+    <w:pPr>
+      <w:keepNext w:val="true"/>
+      <w:keepLines/>
+      <w:pageBreakBefore w:val="false"/>
+      <w:spacing w:lineRule="auto" w:line="240" w:before="0" w:after="320"/>
+    </w:pPr>
+    <w:rPr>
+      <w:rFonts w:ascii="Arial" w:hAnsi="Arial" w:eastAsia="Arial" w:cs="Arial"/>
+      <w:i w:val="false"/>
       <w:color w:val="666666"/>
       <w:sz w:val="30"/>
       <w:szCs w:val="30"/>
     </w:rPr>
+  </w:style>
+  <w:style w:type="table" w:default="1" w:styleId="TableNormal">
+    <w:name w:val="TableNormal"/>
   </w:style>
 </w:styles>
 </file>

</xml_diff>

<commit_message>
chore: update survey-tool submodule
</commit_message>
<xml_diff>
--- a/src/assets/docx-templates/report_template_test.docx
+++ b/src/assets/docx-templates/report_template_test.docx
@@ -1,6 +1,6 @@
 
 <file path=word/document.xml><?xml version="1.0" encoding="utf-8"?>
-<w:document xmlns:o="urn:schemas-microsoft-com:office:office" xmlns:r="http://schemas.openxmlformats.org/officeDocument/2006/relationships" xmlns:v="urn:schemas-microsoft-com:vml" xmlns:w="http://schemas.openxmlformats.org/wordprocessingml/2006/main" xmlns:w10="urn:schemas-microsoft-com:office:word" xmlns:wp="http://schemas.openxmlformats.org/drawingml/2006/wordprocessingDrawing" xmlns:wps="http://schemas.microsoft.com/office/word/2010/wordprocessingShape" xmlns:wpg="http://schemas.microsoft.com/office/word/2010/wordprocessingGroup" xmlns:mc="http://schemas.openxmlformats.org/markup-compatibility/2006" xmlns:wp14="http://schemas.microsoft.com/office/word/2010/wordprocessingDrawing" xmlns:w14="http://schemas.microsoft.com/office/word/2010/wordml" mc:Ignorable="w14 wp14">
+<w:document xmlns:o="urn:schemas-microsoft-com:office:office" xmlns:r="http://schemas.openxmlformats.org/officeDocument/2006/relationships" xmlns:v="urn:schemas-microsoft-com:vml" xmlns:w="http://schemas.openxmlformats.org/wordprocessingml/2006/main" xmlns:w10="urn:schemas-microsoft-com:office:word" xmlns:wp="http://schemas.openxmlformats.org/drawingml/2006/wordprocessingDrawing" xmlns:pic="http://schemas.openxmlformats.org/drawingml/2006/picture" xmlns:wps="http://schemas.microsoft.com/office/word/2010/wordprocessingShape" xmlns:wpg="http://schemas.microsoft.com/office/word/2010/wordprocessingGroup" xmlns:mc="http://schemas.openxmlformats.org/markup-compatibility/2006" xmlns:wp14="http://schemas.microsoft.com/office/word/2010/wordprocessingDrawing" xmlns:w14="http://schemas.microsoft.com/office/word/2010/wordml" xmlns:w15="http://schemas.microsoft.com/office/word/2012/wordml" mc:Ignorable="w14 wp14 w15">
   <w:body>
     <w:p>
       <w:pPr>
@@ -53,16 +53,16 @@
     </w:p>
     <w:p>
       <w:pPr>
-        <w:pStyle w:val="LOnormal"/>
-        <w:rPr/>
-      </w:pPr>
-      <w:r>
-        <w:rPr/>
-      </w:r>
-    </w:p>
-    <w:p>
-      <w:pPr>
-        <w:pStyle w:val="LOnormal"/>
+        <w:pStyle w:val="LO-normal"/>
+        <w:rPr/>
+      </w:pPr>
+      <w:r>
+        <w:rPr/>
+      </w:r>
+    </w:p>
+    <w:p>
+      <w:pPr>
+        <w:pStyle w:val="LO-normal"/>
         <w:rPr/>
       </w:pPr>
       <w:r>
@@ -72,7 +72,7 @@
     </w:p>
     <w:p>
       <w:pPr>
-        <w:pStyle w:val="LOnormal"/>
+        <w:pStyle w:val="LO-normal"/>
         <w:rPr/>
       </w:pPr>
       <w:r>
@@ -82,7 +82,7 @@
     </w:p>
     <w:p>
       <w:pPr>
-        <w:pStyle w:val="LOnormal"/>
+        <w:pStyle w:val="LO-normal"/>
         <w:rPr/>
       </w:pPr>
       <w:r>
@@ -112,18 +112,17 @@
     </w:p>
     <w:p>
       <w:pPr>
-        <w:pStyle w:val="LOnormal"/>
-        <w:rPr/>
-      </w:pPr>
-      <w:r>
-        <w:rPr/>
-      </w:r>
-    </w:p>
-    <w:p>
-      <w:pPr>
-        <w:pStyle w:val="LOnormal"/>
-        <w:rPr>
-          <w:b w:val="false"/>
+        <w:pStyle w:val="LO-normal"/>
+        <w:rPr/>
+      </w:pPr>
+      <w:r>
+        <w:rPr/>
+      </w:r>
+    </w:p>
+    <w:p>
+      <w:pPr>
+        <w:pStyle w:val="LO-normal"/>
+        <w:rPr>
           <w:b w:val="false"/>
           <w:i/>
           <w:i/>
@@ -144,38 +143,118 @@
     </w:p>
     <w:p>
       <w:pPr>
-        <w:pStyle w:val="LOnormal"/>
+        <w:pStyle w:val="LO-normal"/>
         <w:widowControl w:val="false"/>
         <w:shd w:val="clear" w:fill="auto"/>
         <w:spacing w:lineRule="auto" w:line="276" w:before="0" w:after="0"/>
-        <w:ind w:left="0" w:right="0" w:hanging="0"/>
+        <w:ind w:hanging="0" w:left="0" w:right="0"/>
         <w:jc w:val="left"/>
         <w:rPr/>
       </w:pPr>
       <w:r>
         <w:rPr/>
-        <w:t>{%chartImage}</w:t>
-      </w:r>
-    </w:p>
-    <w:p>
-      <w:pPr>
-        <w:pStyle w:val="LOnormal"/>
+      </w:r>
+    </w:p>
+    <w:p>
+      <w:pPr>
+        <w:pStyle w:val="LO-normal"/>
         <w:widowControl w:val="false"/>
         <w:shd w:val="clear" w:fill="auto"/>
         <w:spacing w:lineRule="auto" w:line="276" w:before="0" w:after="0"/>
-        <w:ind w:left="0" w:right="0" w:hanging="0"/>
+        <w:ind w:hanging="0" w:left="0" w:right="0"/>
         <w:jc w:val="left"/>
         <w:rPr/>
       </w:pPr>
       <w:r>
         <w:rPr/>
         <w:t>{%chartImage1}</w:t>
+      </w:r>
+    </w:p>
+    <w:p>
+      <w:pPr>
+        <w:pStyle w:val="LO-normal"/>
+        <w:widowControl w:val="false"/>
+        <w:shd w:val="clear" w:fill="auto"/>
+        <w:spacing w:lineRule="auto" w:line="276" w:before="0" w:after="0"/>
+        <w:ind w:hanging="0" w:left="0" w:right="0"/>
+        <w:jc w:val="left"/>
+        <w:rPr/>
+      </w:pPr>
+      <w:r>
+        <w:rPr/>
+      </w:r>
+    </w:p>
+    <w:p>
+      <w:pPr>
+        <w:pStyle w:val="LO-normal"/>
+        <w:widowControl w:val="false"/>
+        <w:shd w:val="clear" w:fill="auto"/>
+        <w:spacing w:lineRule="auto" w:line="276" w:before="0" w:after="0"/>
+        <w:ind w:hanging="0" w:left="0" w:right="0"/>
+        <w:jc w:val="left"/>
+        <w:rPr/>
+      </w:pPr>
+      <w:r>
+        <w:rPr/>
+        <w:t>{%chartImage2}</w:t>
+      </w:r>
+    </w:p>
+    <w:p>
+      <w:pPr>
+        <w:pStyle w:val="LO-normal"/>
+        <w:widowControl w:val="false"/>
+        <w:shd w:val="clear" w:fill="auto"/>
+        <w:spacing w:lineRule="auto" w:line="276" w:before="0" w:after="0"/>
+        <w:ind w:hanging="0" w:left="0" w:right="0"/>
+        <w:jc w:val="left"/>
+        <w:rPr/>
+      </w:pPr>
+      <w:r>
+        <w:rPr/>
+        <w:t>{%chartImage3}</w:t>
+      </w:r>
+    </w:p>
+    <w:p>
+      <w:pPr>
+        <w:pStyle w:val="LO-normal"/>
+        <w:widowControl w:val="false"/>
+        <w:shd w:val="clear" w:fill="auto"/>
+        <w:spacing w:lineRule="auto" w:line="276" w:before="0" w:after="0"/>
+        <w:ind w:hanging="0" w:left="0" w:right="0"/>
+        <w:jc w:val="left"/>
+        <w:rPr/>
+      </w:pPr>
+      <w:r>
+        <w:rPr/>
+      </w:r>
+    </w:p>
+    <w:p>
+      <w:pPr>
+        <w:pStyle w:val="LO-normal"/>
+        <w:widowControl w:val="false"/>
+        <w:shd w:val="clear" w:fill="auto"/>
+        <w:spacing w:lineRule="auto" w:line="276" w:before="0" w:after="0"/>
+        <w:ind w:hanging="0" w:left="0" w:right="0"/>
+        <w:jc w:val="left"/>
+        <w:rPr/>
+      </w:pPr>
+      <w:r>
+        <w:rPr/>
+        <w:t>{%</w:t>
+      </w:r>
+      <w:r>
+        <w:rPr/>
+        <w:t>logoImage</w:t>
+      </w:r>
+      <w:r>
+        <w:rPr/>
+        <w:t>}</w:t>
       </w:r>
     </w:p>
     <w:sectPr>
       <w:type w:val="nextPage"/>
       <w:pgSz w:w="12240" w:h="15840"/>
-      <w:pgMar w:left="1440" w:right="1440" w:header="0" w:top="1440" w:footer="0" w:bottom="1440" w:gutter="0"/>
+      <w:pgMar w:left="1440" w:right="1440" w:gutter="0" w:header="0" w:top="1440" w:footer="0" w:bottom="1440"/>
       <w:pgNumType w:start="1" w:fmt="decimal"/>
       <w:formProt w:val="false"/>
       <w:textDirection w:val="lrTb"/>
@@ -192,7 +271,7 @@
       <w:rPr>
         <w:rFonts w:ascii="Arial" w:hAnsi="Arial" w:eastAsia="Arial" w:cs="Arial"/>
         <w:szCs w:val="22"/>
-        <w:lang w:val="en" w:eastAsia="zh-CN" w:bidi="hi-IN"/>
+        <w:lang w:val="en-US" w:eastAsia="zh-CN" w:bidi="hi-IN"/>
       </w:rPr>
     </w:rPrDefault>
     <w:pPrDefault>
@@ -217,13 +296,13 @@
       <w:kern w:val="0"/>
       <w:sz w:val="22"/>
       <w:szCs w:val="22"/>
-      <w:lang w:val="en" w:eastAsia="zh-CN" w:bidi="hi-IN"/>
+      <w:lang w:val="en-US" w:eastAsia="zh-CN" w:bidi="hi-IN"/>
     </w:rPr>
   </w:style>
   <w:style w:type="paragraph" w:styleId="Heading1">
-    <w:name w:val="Heading 1"/>
-    <w:basedOn w:val="LOnormal"/>
-    <w:next w:val="LOnormal"/>
+    <w:name w:val="heading 1"/>
+    <w:basedOn w:val="LO-normal"/>
+    <w:next w:val="LO-normal"/>
     <w:qFormat/>
     <w:pPr>
       <w:keepNext w:val="true"/>
@@ -237,9 +316,9 @@
     </w:rPr>
   </w:style>
   <w:style w:type="paragraph" w:styleId="Heading2">
-    <w:name w:val="Heading 2"/>
-    <w:basedOn w:val="LOnormal"/>
-    <w:next w:val="LOnormal"/>
+    <w:name w:val="heading 2"/>
+    <w:basedOn w:val="LO-normal"/>
+    <w:next w:val="LO-normal"/>
     <w:qFormat/>
     <w:pPr>
       <w:keepNext w:val="true"/>
@@ -254,9 +333,9 @@
     </w:rPr>
   </w:style>
   <w:style w:type="paragraph" w:styleId="Heading3">
-    <w:name w:val="Heading 3"/>
-    <w:basedOn w:val="LOnormal"/>
-    <w:next w:val="LOnormal"/>
+    <w:name w:val="heading 3"/>
+    <w:basedOn w:val="LO-normal"/>
+    <w:next w:val="LO-normal"/>
     <w:qFormat/>
     <w:pPr>
       <w:keepNext w:val="true"/>
@@ -272,9 +351,9 @@
     </w:rPr>
   </w:style>
   <w:style w:type="paragraph" w:styleId="Heading4">
-    <w:name w:val="Heading 4"/>
-    <w:basedOn w:val="LOnormal"/>
-    <w:next w:val="LOnormal"/>
+    <w:name w:val="heading 4"/>
+    <w:basedOn w:val="LO-normal"/>
+    <w:next w:val="LO-normal"/>
     <w:qFormat/>
     <w:pPr>
       <w:keepNext w:val="true"/>
@@ -289,9 +368,9 @@
     </w:rPr>
   </w:style>
   <w:style w:type="paragraph" w:styleId="Heading5">
-    <w:name w:val="Heading 5"/>
-    <w:basedOn w:val="LOnormal"/>
-    <w:next w:val="LOnormal"/>
+    <w:name w:val="heading 5"/>
+    <w:basedOn w:val="LO-normal"/>
+    <w:next w:val="LO-normal"/>
     <w:qFormat/>
     <w:pPr>
       <w:keepNext w:val="true"/>
@@ -306,9 +385,9 @@
     </w:rPr>
   </w:style>
   <w:style w:type="paragraph" w:styleId="Heading6">
-    <w:name w:val="Heading 6"/>
-    <w:basedOn w:val="LOnormal"/>
-    <w:next w:val="LOnormal"/>
+    <w:name w:val="heading 6"/>
+    <w:basedOn w:val="LO-normal"/>
+    <w:next w:val="LO-normal"/>
     <w:qFormat/>
     <w:pPr>
       <w:keepNext w:val="true"/>
@@ -326,7 +405,7 @@
   <w:style w:type="paragraph" w:styleId="Heading">
     <w:name w:val="Heading"/>
     <w:basedOn w:val="Normal"/>
-    <w:next w:val="TextBody"/>
+    <w:next w:val="BodyText"/>
     <w:qFormat/>
     <w:pPr>
       <w:keepNext w:val="true"/>
@@ -338,7 +417,7 @@
       <w:szCs w:val="28"/>
     </w:rPr>
   </w:style>
-  <w:style w:type="paragraph" w:styleId="TextBody">
+  <w:style w:type="paragraph" w:styleId="BodyText">
     <w:name w:val="Body Text"/>
     <w:basedOn w:val="Normal"/>
     <w:pPr>
@@ -348,14 +427,14 @@
   </w:style>
   <w:style w:type="paragraph" w:styleId="List">
     <w:name w:val="List"/>
-    <w:basedOn w:val="TextBody"/>
+    <w:basedOn w:val="BodyText"/>
     <w:pPr/>
     <w:rPr>
       <w:rFonts w:cs="Lohit Devanagari"/>
     </w:rPr>
   </w:style>
   <w:style w:type="paragraph" w:styleId="Caption">
-    <w:name w:val="Caption"/>
+    <w:name w:val="caption"/>
     <w:basedOn w:val="Normal"/>
     <w:qFormat/>
     <w:pPr>
@@ -381,7 +460,7 @@
       <w:rFonts w:cs="Lohit Devanagari"/>
     </w:rPr>
   </w:style>
-  <w:style w:type="paragraph" w:styleId="LOnormal" w:default="1">
+  <w:style w:type="paragraph" w:styleId="LO-normal" w:default="1">
     <w:name w:val="LO-normal"/>
     <w:qFormat/>
     <w:pPr>
@@ -397,13 +476,13 @@
       <w:kern w:val="0"/>
       <w:sz w:val="22"/>
       <w:szCs w:val="22"/>
-      <w:lang w:val="en" w:eastAsia="zh-CN" w:bidi="hi-IN"/>
+      <w:lang w:val="en-US" w:eastAsia="zh-CN" w:bidi="hi-IN"/>
     </w:rPr>
   </w:style>
   <w:style w:type="paragraph" w:styleId="Title">
     <w:name w:val="Title"/>
-    <w:basedOn w:val="LOnormal"/>
-    <w:next w:val="LOnormal"/>
+    <w:basedOn w:val="LO-normal"/>
+    <w:next w:val="LO-normal"/>
     <w:qFormat/>
     <w:pPr>
       <w:keepNext w:val="true"/>
@@ -418,8 +497,8 @@
   </w:style>
   <w:style w:type="paragraph" w:styleId="Subtitle">
     <w:name w:val="Subtitle"/>
-    <w:basedOn w:val="LOnormal"/>
-    <w:next w:val="LOnormal"/>
+    <w:basedOn w:val="LO-normal"/>
+    <w:next w:val="LO-normal"/>
     <w:qFormat/>
     <w:pPr>
       <w:keepNext w:val="true"/>
@@ -442,41 +521,41 @@
 </file>
 
 <file path=word/theme/theme1.xml><?xml version="1.0" encoding="utf-8"?>
-<a:theme xmlns:a="http://schemas.openxmlformats.org/drawingml/2006/main" name="Office Theme">
+<a:theme xmlns:a="http://schemas.openxmlformats.org/drawingml/2006/main" xmlns:r="http://schemas.openxmlformats.org/officeDocument/2006/relationships" name="Office Theme">
   <a:themeElements>
     <a:clrScheme name="Office">
       <a:dk1>
-        <a:sysClr val="windowText" lastClr="000000"/>
+        <a:srgbClr val="000000"/>
       </a:dk1>
       <a:lt1>
-        <a:sysClr val="window" lastClr="FFFFFF"/>
+        <a:srgbClr val="ffffff"/>
       </a:lt1>
       <a:dk2>
-        <a:srgbClr val="1F497D"/>
+        <a:srgbClr val="1f497d"/>
       </a:dk2>
       <a:lt2>
-        <a:srgbClr val="EEECE1"/>
+        <a:srgbClr val="eeece1"/>
       </a:lt2>
       <a:accent1>
-        <a:srgbClr val="4F81BD"/>
+        <a:srgbClr val="4f81bd"/>
       </a:accent1>
       <a:accent2>
-        <a:srgbClr val="C0504D"/>
+        <a:srgbClr val="c0504d"/>
       </a:accent2>
       <a:accent3>
-        <a:srgbClr val="9BBB59"/>
+        <a:srgbClr val="9bbb59"/>
       </a:accent3>
       <a:accent4>
-        <a:srgbClr val="8064A2"/>
+        <a:srgbClr val="8064a2"/>
       </a:accent4>
       <a:accent5>
-        <a:srgbClr val="4BACC6"/>
+        <a:srgbClr val="4bacc6"/>
       </a:accent5>
       <a:accent6>
-        <a:srgbClr val="F79646"/>
+        <a:srgbClr val="f79646"/>
       </a:accent6>
       <a:hlink>
-        <a:srgbClr val="0000FF"/>
+        <a:srgbClr val="0000ff"/>
       </a:hlink>
       <a:folHlink>
         <a:srgbClr val="800080"/>
@@ -484,279 +563,131 @@
     </a:clrScheme>
     <a:fontScheme name="Office">
       <a:majorFont>
-        <a:latin typeface="Calibri"/>
+        <a:latin typeface="Calibri" pitchFamily="0" charset="1"/>
         <a:ea typeface=""/>
         <a:cs typeface=""/>
-        <a:font script="Jpan" typeface="ＭＳ ゴシック"/>
-        <a:font script="Hang" typeface="맑은 고딕"/>
-        <a:font script="Hans" typeface="宋体"/>
-        <a:font script="Hant" typeface="新細明體"/>
-        <a:font script="Arab" typeface="Times New Roman"/>
-        <a:font script="Hebr" typeface="Times New Roman"/>
-        <a:font script="Thai" typeface="Angsana New"/>
-        <a:font script="Ethi" typeface="Nyala"/>
-        <a:font script="Beng" typeface="Vrinda"/>
-        <a:font script="Gujr" typeface="Shruti"/>
-        <a:font script="Khmr" typeface="MoolBoran"/>
-        <a:font script="Knda" typeface="Tunga"/>
-        <a:font script="Guru" typeface="Raavi"/>
-        <a:font script="Cans" typeface="Euphemia"/>
-        <a:font script="Cher" typeface="Plantagenet Cherokee"/>
-        <a:font script="Yiii" typeface="Microsoft Yi Baiti"/>
-        <a:font script="Tibt" typeface="Microsoft Himalaya"/>
-        <a:font script="Thaa" typeface="MV Boli"/>
-        <a:font script="Deva" typeface="Mangal"/>
-        <a:font script="Telu" typeface="Gautami"/>
-        <a:font script="Taml" typeface="Latha"/>
-        <a:font script="Syrc" typeface="Estrangelo Edessa"/>
-        <a:font script="Orya" typeface="Kalinga"/>
-        <a:font script="Mlym" typeface="Kartika"/>
-        <a:font script="Laoo" typeface="DokChampa"/>
-        <a:font script="Sinh" typeface="Iskoola Pota"/>
-        <a:font script="Mong" typeface="Mongolian Baiti"/>
-        <a:font script="Viet" typeface="Times New Roman"/>
-        <a:font script="Uigh" typeface="Microsoft Uighur"/>
-        <a:font script="Geor" typeface="Sylfaen"/>
       </a:majorFont>
       <a:minorFont>
-        <a:latin typeface="Cambria"/>
+        <a:latin typeface="Cambria" pitchFamily="0" charset="1"/>
         <a:ea typeface=""/>
         <a:cs typeface=""/>
-        <a:font script="Jpan" typeface="ＭＳ 明朝"/>
-        <a:font script="Hang" typeface="맑은 고딕"/>
-        <a:font script="Hans" typeface="宋体"/>
-        <a:font script="Hant" typeface="新細明體"/>
-        <a:font script="Arab" typeface="Arial"/>
-        <a:font script="Hebr" typeface="Arial"/>
-        <a:font script="Thai" typeface="Cordia New"/>
-        <a:font script="Ethi" typeface="Nyala"/>
-        <a:font script="Beng" typeface="Vrinda"/>
-        <a:font script="Gujr" typeface="Shruti"/>
-        <a:font script="Khmr" typeface="DaunPenh"/>
-        <a:font script="Knda" typeface="Tunga"/>
-        <a:font script="Guru" typeface="Raavi"/>
-        <a:font script="Cans" typeface="Euphemia"/>
-        <a:font script="Cher" typeface="Plantagenet Cherokee"/>
-        <a:font script="Yiii" typeface="Microsoft Yi Baiti"/>
-        <a:font script="Tibt" typeface="Microsoft Himalaya"/>
-        <a:font script="Thaa" typeface="MV Boli"/>
-        <a:font script="Deva" typeface="Mangal"/>
-        <a:font script="Telu" typeface="Gautami"/>
-        <a:font script="Taml" typeface="Latha"/>
-        <a:font script="Syrc" typeface="Estrangelo Edessa"/>
-        <a:font script="Orya" typeface="Kalinga"/>
-        <a:font script="Mlym" typeface="Kartika"/>
-        <a:font script="Laoo" typeface="DokChampa"/>
-        <a:font script="Sinh" typeface="Iskoola Pota"/>
-        <a:font script="Mong" typeface="Mongolian Baiti"/>
-        <a:font script="Viet" typeface="Arial"/>
-        <a:font script="Uigh" typeface="Microsoft Uighur"/>
-        <a:font script="Geor" typeface="Sylfaen"/>
       </a:minorFont>
     </a:fontScheme>
-    <a:fmtScheme name="Office">
+    <a:fmtScheme>
       <a:fillStyleLst>
         <a:solidFill>
           <a:schemeClr val="phClr"/>
         </a:solidFill>
-        <a:gradFill rotWithShape="1">
+        <a:gradFill>
           <a:gsLst>
             <a:gs pos="0">
               <a:schemeClr val="phClr">
                 <a:tint val="50000"/>
-                <a:satMod val="300000"/>
               </a:schemeClr>
             </a:gs>
             <a:gs pos="35000">
               <a:schemeClr val="phClr">
                 <a:tint val="37000"/>
-                <a:satMod val="300000"/>
               </a:schemeClr>
             </a:gs>
             <a:gs pos="100000">
               <a:schemeClr val="phClr">
                 <a:tint val="15000"/>
-                <a:satMod val="350000"/>
               </a:schemeClr>
             </a:gs>
           </a:gsLst>
           <a:lin ang="16200000" scaled="1"/>
+          <a:tileRect l="0" t="0" r="0" b="0"/>
         </a:gradFill>
-        <a:gradFill rotWithShape="1">
+        <a:gradFill>
           <a:gsLst>
             <a:gs pos="0">
               <a:schemeClr val="phClr">
                 <a:tint val="100000"/>
                 <a:shade val="100000"/>
-                <a:satMod val="130000"/>
               </a:schemeClr>
             </a:gs>
             <a:gs pos="100000">
               <a:schemeClr val="phClr">
                 <a:tint val="50000"/>
                 <a:shade val="100000"/>
-                <a:satMod val="350000"/>
               </a:schemeClr>
             </a:gs>
           </a:gsLst>
           <a:lin ang="16200000" scaled="0"/>
+          <a:tileRect l="0" t="0" r="0" b="0"/>
         </a:gradFill>
       </a:fillStyleLst>
       <a:lnStyleLst>
         <a:ln w="9525" cap="flat" cmpd="sng" algn="ctr">
-          <a:solidFill>
-            <a:schemeClr val="phClr">
-              <a:shade val="95000"/>
-              <a:satMod val="105000"/>
-            </a:schemeClr>
-          </a:solidFill>
           <a:prstDash val="solid"/>
         </a:ln>
         <a:ln w="25400" cap="flat" cmpd="sng" algn="ctr">
-          <a:solidFill>
-            <a:schemeClr val="phClr"/>
-          </a:solidFill>
           <a:prstDash val="solid"/>
         </a:ln>
         <a:ln w="38100" cap="flat" cmpd="sng" algn="ctr">
-          <a:solidFill>
-            <a:schemeClr val="phClr"/>
-          </a:solidFill>
           <a:prstDash val="solid"/>
         </a:ln>
       </a:lnStyleLst>
       <a:effectStyleLst>
         <a:effectStyle>
-          <a:effectLst>
-            <a:outerShdw blurRad="40000" dist="20000" dir="5400000" rotWithShape="0">
-              <a:srgbClr val="000000">
-                <a:alpha val="38000"/>
-              </a:srgbClr>
-            </a:outerShdw>
-          </a:effectLst>
+          <a:effectLst/>
         </a:effectStyle>
         <a:effectStyle>
-          <a:effectLst>
-            <a:outerShdw blurRad="40000" dist="23000" dir="5400000" rotWithShape="0">
-              <a:srgbClr val="000000">
-                <a:alpha val="35000"/>
-              </a:srgbClr>
-            </a:outerShdw>
-          </a:effectLst>
+          <a:effectLst/>
         </a:effectStyle>
         <a:effectStyle>
-          <a:effectLst>
-            <a:outerShdw blurRad="40000" dist="23000" dir="5400000" rotWithShape="0">
-              <a:srgbClr val="000000">
-                <a:alpha val="35000"/>
-              </a:srgbClr>
-            </a:outerShdw>
-          </a:effectLst>
-          <a:scene3d>
-            <a:camera prst="orthographicFront">
-              <a:rot lat="0" lon="0" rev="0"/>
-            </a:camera>
-            <a:lightRig rig="threePt" dir="t">
-              <a:rot lat="0" lon="0" rev="1200000"/>
-            </a:lightRig>
-          </a:scene3d>
-          <a:sp3d>
-            <a:bevelT w="63500" h="25400"/>
-          </a:sp3d>
+          <a:effectLst/>
         </a:effectStyle>
       </a:effectStyleLst>
       <a:bgFillStyleLst>
         <a:solidFill>
           <a:schemeClr val="phClr"/>
         </a:solidFill>
-        <a:gradFill rotWithShape="1">
+        <a:gradFill>
           <a:gsLst>
             <a:gs pos="0">
               <a:schemeClr val="phClr">
                 <a:tint val="40000"/>
-                <a:satMod val="350000"/>
               </a:schemeClr>
             </a:gs>
             <a:gs pos="40000">
               <a:schemeClr val="phClr">
                 <a:tint val="45000"/>
                 <a:shade val="99000"/>
-                <a:satMod val="350000"/>
               </a:schemeClr>
             </a:gs>
             <a:gs pos="100000">
               <a:schemeClr val="phClr">
                 <a:shade val="20000"/>
-                <a:satMod val="255000"/>
               </a:schemeClr>
             </a:gs>
           </a:gsLst>
           <a:path path="circle">
             <a:fillToRect l="50000" t="-80000" r="50000" b="180000"/>
           </a:path>
+          <a:tileRect l="0" t="0" r="0" b="0"/>
         </a:gradFill>
-        <a:gradFill rotWithShape="1">
+        <a:gradFill>
           <a:gsLst>
             <a:gs pos="0">
               <a:schemeClr val="phClr">
                 <a:tint val="80000"/>
-                <a:satMod val="300000"/>
               </a:schemeClr>
             </a:gs>
             <a:gs pos="100000">
               <a:schemeClr val="phClr">
                 <a:shade val="30000"/>
-                <a:satMod val="200000"/>
               </a:schemeClr>
             </a:gs>
           </a:gsLst>
           <a:path path="circle">
             <a:fillToRect l="50000" t="50000" r="50000" b="50000"/>
           </a:path>
+          <a:tileRect l="0" t="0" r="0" b="0"/>
         </a:gradFill>
       </a:bgFillStyleLst>
     </a:fmtScheme>
   </a:themeElements>
-  <a:objectDefaults>
-    <a:spDef>
-      <a:spPr/>
-      <a:bodyPr/>
-      <a:lstStyle/>
-      <a:style>
-        <a:lnRef idx="1">
-          <a:schemeClr val="accent1"/>
-        </a:lnRef>
-        <a:fillRef idx="3">
-          <a:schemeClr val="accent1"/>
-        </a:fillRef>
-        <a:effectRef idx="2">
-          <a:schemeClr val="accent1"/>
-        </a:effectRef>
-        <a:fontRef idx="minor">
-          <a:schemeClr val="lt1"/>
-        </a:fontRef>
-      </a:style>
-    </a:spDef>
-    <a:lnDef>
-      <a:spPr/>
-      <a:bodyPr/>
-      <a:lstStyle/>
-      <a:style>
-        <a:lnRef idx="2">
-          <a:schemeClr val="accent1"/>
-        </a:lnRef>
-        <a:fillRef idx="0">
-          <a:schemeClr val="accent1"/>
-        </a:fillRef>
-        <a:effectRef idx="1">
-          <a:schemeClr val="accent1"/>
-        </a:effectRef>
-        <a:fontRef idx="minor">
-          <a:schemeClr val="tx1"/>
-        </a:fontRef>
-      </a:style>
-    </a:lnDef>
-  </a:objectDefaults>
-  <a:extraClrSchemeLst/>
 </a:theme>
 </file>
</xml_diff>

<commit_message>
chore: update survey-toll submodule
</commit_message>
<xml_diff>
--- a/src/assets/docx-templates/report_template_test.docx
+++ b/src/assets/docx-templates/report_template_test.docx
@@ -1,6 +1,6 @@
 
 <file path=word/document.xml><?xml version="1.0" encoding="utf-8"?>
-<w:document xmlns:o="urn:schemas-microsoft-com:office:office" xmlns:r="http://schemas.openxmlformats.org/officeDocument/2006/relationships" xmlns:v="urn:schemas-microsoft-com:vml" xmlns:w="http://schemas.openxmlformats.org/wordprocessingml/2006/main" xmlns:w10="urn:schemas-microsoft-com:office:word" xmlns:wp="http://schemas.openxmlformats.org/drawingml/2006/wordprocessingDrawing" xmlns:wps="http://schemas.microsoft.com/office/word/2010/wordprocessingShape" xmlns:wpg="http://schemas.microsoft.com/office/word/2010/wordprocessingGroup" xmlns:mc="http://schemas.openxmlformats.org/markup-compatibility/2006" xmlns:wp14="http://schemas.microsoft.com/office/word/2010/wordprocessingDrawing" xmlns:w14="http://schemas.microsoft.com/office/word/2010/wordml" xmlns:w15="http://schemas.microsoft.com/office/word/2012/wordml" mc:Ignorable="w14 wp14 w15">
+<w:document xmlns:o="urn:schemas-microsoft-com:office:office" xmlns:r="http://schemas.openxmlformats.org/officeDocument/2006/relationships" xmlns:v="urn:schemas-microsoft-com:vml" xmlns:w="http://schemas.openxmlformats.org/wordprocessingml/2006/main" xmlns:w10="urn:schemas-microsoft-com:office:word" xmlns:wp="http://schemas.openxmlformats.org/drawingml/2006/wordprocessingDrawing" xmlns:pic="http://schemas.openxmlformats.org/drawingml/2006/picture" xmlns:wps="http://schemas.microsoft.com/office/word/2010/wordprocessingShape" xmlns:wpg="http://schemas.microsoft.com/office/word/2010/wordprocessingGroup" xmlns:mc="http://schemas.openxmlformats.org/markup-compatibility/2006" xmlns:wp14="http://schemas.microsoft.com/office/word/2010/wordprocessingDrawing" xmlns:w14="http://schemas.microsoft.com/office/word/2010/wordml" xmlns:w15="http://schemas.microsoft.com/office/word/2012/wordml" mc:Ignorable="w14 wp14 w15">
   <w:body>
     <w:p>
       <w:pPr>
@@ -224,7 +224,6 @@
     <w:p>
       <w:pPr>
         <w:pStyle w:val="normal3"/>
-        <w:pBdr/>
         <w:jc w:val="center"/>
         <w:rPr>
           <w:rFonts w:ascii="Open Sans" w:hAnsi="Open Sans" w:eastAsia="Open Sans" w:cs="Open Sans"/>
@@ -302,6 +301,52 @@
       <w:r>
         <w:rPr/>
         <w:t>{%chartImage5}</w:t>
+      </w:r>
+    </w:p>
+    <w:p>
+      <w:pPr>
+        <w:pStyle w:val="LO-normal"/>
+        <w:widowControl w:val="false"/>
+        <w:shd w:val="clear" w:fill="auto"/>
+        <w:spacing w:lineRule="auto" w:line="276" w:before="0" w:after="0"/>
+        <w:ind w:hanging="0" w:left="0" w:right="0"/>
+        <w:jc w:val="left"/>
+        <w:rPr/>
+      </w:pPr>
+      <w:r>
+        <w:rPr/>
+        <w:t>{%chartImage</w:t>
+      </w:r>
+      <w:r>
+        <w:rPr/>
+        <w:t>6</w:t>
+      </w:r>
+      <w:r>
+        <w:rPr/>
+        <w:t>}</w:t>
+      </w:r>
+    </w:p>
+    <w:p>
+      <w:pPr>
+        <w:pStyle w:val="LO-normal"/>
+        <w:widowControl w:val="false"/>
+        <w:shd w:val="clear" w:fill="auto"/>
+        <w:spacing w:lineRule="auto" w:line="276" w:before="0" w:after="0"/>
+        <w:ind w:hanging="0" w:left="0" w:right="0"/>
+        <w:jc w:val="left"/>
+        <w:rPr/>
+      </w:pPr>
+      <w:r>
+        <w:rPr/>
+        <w:t>{%chartImage</w:t>
+      </w:r>
+      <w:r>
+        <w:rPr/>
+        <w:t>7</w:t>
+      </w:r>
+      <w:r>
+        <w:rPr/>
+        <w:t>}</w:t>
       </w:r>
     </w:p>
     <w:p>
@@ -454,6 +499,7 @@
                     <a:prstGeom prst="rect">
                       <a:avLst/>
                     </a:prstGeom>
+                    <a:noFill/>
                   </pic:spPr>
                 </pic:pic>
               </a:graphicData>
@@ -511,7 +557,7 @@
     </w:rPr>
   </w:style>
   <w:style w:type="paragraph" w:styleId="Heading1">
-    <w:name w:val="Heading 1"/>
+    <w:name w:val="heading 1"/>
     <w:basedOn w:val="LO-normal"/>
     <w:next w:val="LO-normal"/>
     <w:qFormat/>
@@ -527,7 +573,7 @@
     </w:rPr>
   </w:style>
   <w:style w:type="paragraph" w:styleId="Heading2">
-    <w:name w:val="Heading 2"/>
+    <w:name w:val="heading 2"/>
     <w:basedOn w:val="LO-normal"/>
     <w:next w:val="LO-normal"/>
     <w:qFormat/>
@@ -544,7 +590,7 @@
     </w:rPr>
   </w:style>
   <w:style w:type="paragraph" w:styleId="Heading3">
-    <w:name w:val="Heading 3"/>
+    <w:name w:val="heading 3"/>
     <w:basedOn w:val="LO-normal"/>
     <w:next w:val="LO-normal"/>
     <w:qFormat/>
@@ -562,7 +608,7 @@
     </w:rPr>
   </w:style>
   <w:style w:type="paragraph" w:styleId="Heading4">
-    <w:name w:val="Heading 4"/>
+    <w:name w:val="heading 4"/>
     <w:basedOn w:val="LO-normal"/>
     <w:next w:val="LO-normal"/>
     <w:qFormat/>
@@ -579,7 +625,7 @@
     </w:rPr>
   </w:style>
   <w:style w:type="paragraph" w:styleId="Heading5">
-    <w:name w:val="Heading 5"/>
+    <w:name w:val="heading 5"/>
     <w:basedOn w:val="LO-normal"/>
     <w:next w:val="LO-normal"/>
     <w:qFormat/>
@@ -596,7 +642,7 @@
     </w:rPr>
   </w:style>
   <w:style w:type="paragraph" w:styleId="Heading6">
-    <w:name w:val="Heading 6"/>
+    <w:name w:val="heading 6"/>
     <w:basedOn w:val="LO-normal"/>
     <w:next w:val="LO-normal"/>
     <w:qFormat/>
@@ -645,7 +691,7 @@
     </w:rPr>
   </w:style>
   <w:style w:type="paragraph" w:styleId="Caption">
-    <w:name w:val="Caption"/>
+    <w:name w:val="caption"/>
     <w:basedOn w:val="Normal"/>
     <w:qFormat/>
     <w:pPr>
@@ -768,6 +814,7 @@
     <w:qFormat/>
     <w:pPr>
       <w:widowControl/>
+      <w:suppressAutoHyphens w:val="true"/>
       <w:bidi w:val="0"/>
       <w:spacing w:lineRule="auto" w:line="276" w:before="0" w:after="0"/>
       <w:jc w:val="left"/>

</xml_diff>

<commit_message>
Fix chart arrays reset in loadAllCharts and add pie export
</commit_message>
<xml_diff>
--- a/src/assets/docx-templates/report_template_test.docx
+++ b/src/assets/docx-templates/report_template_test.docx
@@ -206,6 +206,480 @@
       <w:pPr>
         <w:pStyle w:val="LO-normal"/>
         <w:widowControl w:val="0"/>
+        <w:rPr>
+          <w:lang w:val="el-GR"/>
+        </w:rPr>
+      </w:pPr>
+      <w:r>
+        <w:t>{%</w:t>
+      </w:r>
+      <w:r>
+        <w:t>pieChartImage_0_0</w:t>
+      </w:r>
+      <w:r>
+        <w:t>}</w:t>
+      </w:r>
+    </w:p>
+    <w:p>
+      <w:pPr>
+        <w:pStyle w:val="LO-normal"/>
+        <w:widowControl w:val="0"/>
+        <w:rPr>
+          <w:lang w:val="en-GB"/>
+        </w:rPr>
+      </w:pPr>
+      <w:r>
+        <w:t>{%</w:t>
+      </w:r>
+      <w:r>
+        <w:t>pieChartImage_0_</w:t>
+      </w:r>
+      <w:r>
+        <w:rPr>
+          <w:lang w:val="en-GB"/>
+        </w:rPr>
+        <w:t>1</w:t>
+      </w:r>
+      <w:r>
+        <w:t>}</w:t>
+      </w:r>
+    </w:p>
+    <w:p>
+      <w:pPr>
+        <w:pStyle w:val="LO-normal"/>
+        <w:widowControl w:val="0"/>
+      </w:pPr>
+      <w:r>
+        <w:t>{%</w:t>
+      </w:r>
+      <w:proofErr w:type="spellStart"/>
+      <w:r>
+        <w:t>pieChartImage</w:t>
+      </w:r>
+      <w:proofErr w:type="spellEnd"/>
+      <w:r>
+        <w:t>_</w:t>
+      </w:r>
+      <w:r>
+        <w:rPr>
+          <w:lang w:val="en-GB"/>
+        </w:rPr>
+        <w:t>1</w:t>
+      </w:r>
+      <w:r>
+        <w:t>_0</w:t>
+      </w:r>
+      <w:r>
+        <w:t>}</w:t>
+      </w:r>
+    </w:p>
+    <w:p>
+      <w:pPr>
+        <w:pStyle w:val="LO-normal"/>
+        <w:widowControl w:val="0"/>
+      </w:pPr>
+      <w:r>
+        <w:t>{%</w:t>
+      </w:r>
+      <w:proofErr w:type="spellStart"/>
+      <w:r>
+        <w:t>pieChartImage</w:t>
+      </w:r>
+      <w:proofErr w:type="spellEnd"/>
+      <w:r>
+        <w:t>_</w:t>
+      </w:r>
+      <w:r>
+        <w:rPr>
+          <w:lang w:val="en-GB"/>
+        </w:rPr>
+        <w:t>1</w:t>
+      </w:r>
+      <w:r>
+        <w:t>_</w:t>
+      </w:r>
+      <w:r>
+        <w:rPr>
+          <w:lang w:val="en-GB"/>
+        </w:rPr>
+        <w:t>1</w:t>
+      </w:r>
+      <w:r>
+        <w:t>}</w:t>
+      </w:r>
+    </w:p>
+    <w:p>
+      <w:pPr>
+        <w:pStyle w:val="LO-normal"/>
+        <w:widowControl w:val="0"/>
+      </w:pPr>
+      <w:r>
+        <w:t>{%</w:t>
+      </w:r>
+      <w:proofErr w:type="spellStart"/>
+      <w:r>
+        <w:t>pieChartImage</w:t>
+      </w:r>
+      <w:proofErr w:type="spellEnd"/>
+      <w:r>
+        <w:t>_</w:t>
+      </w:r>
+      <w:r>
+        <w:rPr>
+          <w:lang w:val="en-GB"/>
+        </w:rPr>
+        <w:t>2</w:t>
+      </w:r>
+      <w:r>
+        <w:t>_0</w:t>
+      </w:r>
+      <w:r>
+        <w:t>}</w:t>
+      </w:r>
+    </w:p>
+    <w:p>
+      <w:pPr>
+        <w:pStyle w:val="LO-normal"/>
+        <w:widowControl w:val="0"/>
+      </w:pPr>
+      <w:r>
+        <w:t>{%</w:t>
+      </w:r>
+      <w:proofErr w:type="spellStart"/>
+      <w:r>
+        <w:t>pieChartImage</w:t>
+      </w:r>
+      <w:proofErr w:type="spellEnd"/>
+      <w:r>
+        <w:t>_</w:t>
+      </w:r>
+      <w:r>
+        <w:rPr>
+          <w:lang w:val="en-GB"/>
+        </w:rPr>
+        <w:t>3</w:t>
+      </w:r>
+      <w:r>
+        <w:t>_</w:t>
+      </w:r>
+      <w:r>
+        <w:rPr>
+          <w:lang w:val="en-GB"/>
+        </w:rPr>
+        <w:t>0</w:t>
+      </w:r>
+      <w:r>
+        <w:t>}</w:t>
+      </w:r>
+    </w:p>
+    <w:p>
+      <w:pPr>
+        <w:pStyle w:val="LO-normal"/>
+        <w:widowControl w:val="0"/>
+      </w:pPr>
+      <w:r>
+        <w:t>{%</w:t>
+      </w:r>
+      <w:proofErr w:type="spellStart"/>
+      <w:r>
+        <w:t>pieChartImage</w:t>
+      </w:r>
+      <w:proofErr w:type="spellEnd"/>
+      <w:r>
+        <w:t>_</w:t>
+      </w:r>
+      <w:r>
+        <w:rPr>
+          <w:lang w:val="en-GB"/>
+        </w:rPr>
+        <w:t>3</w:t>
+      </w:r>
+      <w:r>
+        <w:t>_</w:t>
+      </w:r>
+      <w:r>
+        <w:rPr>
+          <w:lang w:val="en-GB"/>
+        </w:rPr>
+        <w:t>1</w:t>
+      </w:r>
+      <w:r>
+        <w:t>}</w:t>
+      </w:r>
+    </w:p>
+    <w:p>
+      <w:pPr>
+        <w:pStyle w:val="LO-normal"/>
+        <w:widowControl w:val="0"/>
+      </w:pPr>
+    </w:p>
+    <w:p>
+      <w:pPr>
+        <w:pStyle w:val="LO-normal"/>
+        <w:widowControl w:val="0"/>
+      </w:pPr>
+      <w:r>
+        <w:t>{%</w:t>
+      </w:r>
+      <w:proofErr w:type="spellStart"/>
+      <w:r>
+        <w:t>pieChartImage</w:t>
+      </w:r>
+      <w:proofErr w:type="spellEnd"/>
+      <w:r>
+        <w:t>_</w:t>
+      </w:r>
+      <w:r>
+        <w:rPr>
+          <w:lang w:val="en-GB"/>
+        </w:rPr>
+        <w:t>4</w:t>
+      </w:r>
+      <w:r>
+        <w:t>_</w:t>
+      </w:r>
+      <w:r>
+        <w:rPr>
+          <w:lang w:val="en-GB"/>
+        </w:rPr>
+        <w:t>0</w:t>
+      </w:r>
+      <w:r>
+        <w:t>}</w:t>
+      </w:r>
+    </w:p>
+    <w:p>
+      <w:pPr>
+        <w:pStyle w:val="LO-normal"/>
+        <w:widowControl w:val="0"/>
+      </w:pPr>
+    </w:p>
+    <w:p>
+      <w:pPr>
+        <w:pStyle w:val="LO-normal"/>
+        <w:widowControl w:val="0"/>
+      </w:pPr>
+      <w:r>
+        <w:t>{%</w:t>
+      </w:r>
+      <w:proofErr w:type="spellStart"/>
+      <w:r>
+        <w:t>pieChartImage</w:t>
+      </w:r>
+      <w:proofErr w:type="spellEnd"/>
+      <w:r>
+        <w:t>_</w:t>
+      </w:r>
+      <w:r>
+        <w:rPr>
+          <w:lang w:val="en-GB"/>
+        </w:rPr>
+        <w:t>5</w:t>
+      </w:r>
+      <w:r>
+        <w:t>_</w:t>
+      </w:r>
+      <w:r>
+        <w:rPr>
+          <w:lang w:val="en-GB"/>
+        </w:rPr>
+        <w:t>0</w:t>
+      </w:r>
+      <w:r>
+        <w:t>}</w:t>
+      </w:r>
+    </w:p>
+    <w:p>
+      <w:pPr>
+        <w:pStyle w:val="LO-normal"/>
+        <w:widowControl w:val="0"/>
+      </w:pPr>
+      <w:r>
+        <w:t>{%</w:t>
+      </w:r>
+      <w:proofErr w:type="spellStart"/>
+      <w:r>
+        <w:t>pieChartImage</w:t>
+      </w:r>
+      <w:proofErr w:type="spellEnd"/>
+      <w:r>
+        <w:t>_</w:t>
+      </w:r>
+      <w:r>
+        <w:rPr>
+          <w:lang w:val="en-GB"/>
+        </w:rPr>
+        <w:t>6</w:t>
+      </w:r>
+      <w:r>
+        <w:t>_</w:t>
+      </w:r>
+      <w:r>
+        <w:rPr>
+          <w:lang w:val="en-GB"/>
+        </w:rPr>
+        <w:t>0</w:t>
+      </w:r>
+      <w:r>
+        <w:t>}</w:t>
+      </w:r>
+    </w:p>
+    <w:p>
+      <w:pPr>
+        <w:pStyle w:val="LO-normal"/>
+        <w:widowControl w:val="0"/>
+      </w:pPr>
+      <w:r>
+        <w:t>{%</w:t>
+      </w:r>
+      <w:proofErr w:type="spellStart"/>
+      <w:r>
+        <w:t>pieChartImage</w:t>
+      </w:r>
+      <w:proofErr w:type="spellEnd"/>
+      <w:r>
+        <w:t>_</w:t>
+      </w:r>
+      <w:r>
+        <w:rPr>
+          <w:lang w:val="en-GB"/>
+        </w:rPr>
+        <w:t>6</w:t>
+      </w:r>
+      <w:r>
+        <w:t>_</w:t>
+      </w:r>
+      <w:r>
+        <w:rPr>
+          <w:lang w:val="en-GB"/>
+        </w:rPr>
+        <w:t>1</w:t>
+      </w:r>
+      <w:r>
+        <w:t>}</w:t>
+      </w:r>
+    </w:p>
+    <w:p>
+      <w:pPr>
+        <w:pStyle w:val="LO-normal"/>
+        <w:widowControl w:val="0"/>
+      </w:pPr>
+      <w:r>
+        <w:t>{%</w:t>
+      </w:r>
+      <w:proofErr w:type="spellStart"/>
+      <w:r>
+        <w:t>pieChartImage</w:t>
+      </w:r>
+      <w:proofErr w:type="spellEnd"/>
+      <w:r>
+        <w:t>_</w:t>
+      </w:r>
+      <w:r>
+        <w:rPr>
+          <w:lang w:val="en-GB"/>
+        </w:rPr>
+        <w:t>7</w:t>
+      </w:r>
+      <w:r>
+        <w:t>_</w:t>
+      </w:r>
+      <w:r>
+        <w:rPr>
+          <w:lang w:val="en-GB"/>
+        </w:rPr>
+        <w:t>0</w:t>
+      </w:r>
+      <w:r>
+        <w:t>}</w:t>
+      </w:r>
+    </w:p>
+    <w:p>
+      <w:pPr>
+        <w:pStyle w:val="LO-normal"/>
+        <w:widowControl w:val="0"/>
+      </w:pPr>
+      <w:r>
+        <w:t>{%</w:t>
+      </w:r>
+      <w:proofErr w:type="spellStart"/>
+      <w:r>
+        <w:t>pieChartImage</w:t>
+      </w:r>
+      <w:proofErr w:type="spellEnd"/>
+      <w:r>
+        <w:t>_</w:t>
+      </w:r>
+      <w:r>
+        <w:rPr>
+          <w:lang w:val="en-GB"/>
+        </w:rPr>
+        <w:t>7</w:t>
+      </w:r>
+      <w:r>
+        <w:t>_</w:t>
+      </w:r>
+      <w:r>
+        <w:rPr>
+          <w:lang w:val="en-GB"/>
+        </w:rPr>
+        <w:t>1</w:t>
+      </w:r>
+      <w:r>
+        <w:t>}</w:t>
+      </w:r>
+    </w:p>
+    <w:p>
+      <w:pPr>
+        <w:pStyle w:val="LO-normal"/>
+        <w:widowControl w:val="0"/>
+      </w:pPr>
+      <w:r>
+        <w:t>{%</w:t>
+      </w:r>
+      <w:proofErr w:type="spellStart"/>
+      <w:r>
+        <w:t>pieChartImage</w:t>
+      </w:r>
+      <w:proofErr w:type="spellEnd"/>
+      <w:r>
+        <w:t>_</w:t>
+      </w:r>
+      <w:r>
+        <w:rPr>
+          <w:lang w:val="en-GB"/>
+        </w:rPr>
+        <w:t>8</w:t>
+      </w:r>
+      <w:r>
+        <w:t>_</w:t>
+      </w:r>
+      <w:r>
+        <w:rPr>
+          <w:lang w:val="en-GB"/>
+        </w:rPr>
+        <w:t>0</w:t>
+      </w:r>
+      <w:r>
+        <w:t>}</w:t>
+      </w:r>
+    </w:p>
+    <w:p>
+      <w:pPr>
+        <w:pStyle w:val="LO-normal"/>
+        <w:widowControl w:val="0"/>
+      </w:pPr>
+    </w:p>
+    <w:p>
+      <w:pPr>
+        <w:pStyle w:val="LO-normal"/>
+        <w:widowControl w:val="0"/>
+      </w:pPr>
+    </w:p>
+    <w:p>
+      <w:pPr>
+        <w:pStyle w:val="LO-normal"/>
+        <w:widowControl w:val="0"/>
       </w:pPr>
       <w:r>
         <w:t>{%chartImage3}</w:t>
@@ -243,7 +717,7 @@
         <w:pStyle w:val="LO-normal"/>
         <w:widowControl w:val="0"/>
         <w:rPr>
-          <w:lang w:val="el-GR"/>
+          <w:lang w:val="en-GB"/>
         </w:rPr>
       </w:pPr>
       <w:r>
@@ -255,7 +729,7 @@
         <w:pStyle w:val="LO-normal"/>
         <w:widowControl w:val="0"/>
         <w:rPr>
-          <w:lang w:val="el-GR"/>
+          <w:lang w:val="en-GB"/>
         </w:rPr>
       </w:pPr>
       <w:r>
@@ -268,7 +742,7 @@
       <w:proofErr w:type="spellEnd"/>
       <w:r>
         <w:rPr>
-          <w:lang w:val="el-GR"/>
+          <w:lang w:val="en-GB"/>
         </w:rPr>
         <w:t>8</w:t>
       </w:r>
@@ -285,6 +759,7 @@
         </w:rPr>
       </w:pPr>
       <w:r>
+        <w:lastRenderedPageBreak/>
         <w:t>{%</w:t>
       </w:r>
       <w:proofErr w:type="spellStart"/>
@@ -294,7 +769,7 @@
       <w:proofErr w:type="spellEnd"/>
       <w:r>
         <w:rPr>
-          <w:lang w:val="el-GR"/>
+          <w:lang w:val="en-GB"/>
         </w:rPr>
         <w:t>9</w:t>
       </w:r>
@@ -308,404 +783,241 @@
         <w:widowControl w:val="0"/>
       </w:pPr>
       <w:r>
-        <w:t>{%chartImage</w:t>
-      </w:r>
-      <w:r>
-        <w:t>10</w:t>
-      </w:r>
-      <w:r>
-        <w:t>}</w:t>
-      </w:r>
-    </w:p>
-    <w:p>
-      <w:pPr>
-        <w:pStyle w:val="LO-normal"/>
-        <w:widowControl w:val="0"/>
-      </w:pPr>
-      <w:r>
-        <w:t>{%chartImage</w:t>
-      </w:r>
-      <w:r>
-        <w:t>11</w:t>
-      </w:r>
-      <w:r>
-        <w:t>}</w:t>
-      </w:r>
-    </w:p>
-    <w:p>
-      <w:pPr>
-        <w:pStyle w:val="LO-normal"/>
-        <w:widowControl w:val="0"/>
-      </w:pPr>
-      <w:r>
-        <w:t>{%chartImage</w:t>
-      </w:r>
-      <w:r>
-        <w:t>12</w:t>
-      </w:r>
-      <w:r>
-        <w:t>}</w:t>
-      </w:r>
-    </w:p>
-    <w:p>
-      <w:pPr>
-        <w:pStyle w:val="LO-normal"/>
-        <w:widowControl w:val="0"/>
-      </w:pPr>
-      <w:r>
-        <w:t>{%chartImage</w:t>
-      </w:r>
-      <w:r>
-        <w:t>13</w:t>
-      </w:r>
-      <w:r>
-        <w:t>}</w:t>
-      </w:r>
-    </w:p>
-    <w:p>
-      <w:pPr>
-        <w:pStyle w:val="LO-normal"/>
-        <w:widowControl w:val="0"/>
-      </w:pPr>
-      <w:r>
-        <w:t>{%chartImage</w:t>
-      </w:r>
-      <w:r>
-        <w:t>14</w:t>
-      </w:r>
-      <w:r>
-        <w:t>}</w:t>
-      </w:r>
-    </w:p>
-    <w:p>
-      <w:pPr>
-        <w:pStyle w:val="LO-normal"/>
-        <w:widowControl w:val="0"/>
-      </w:pPr>
-      <w:r>
-        <w:t>{%chartImage</w:t>
-      </w:r>
-      <w:r>
-        <w:t>15</w:t>
-      </w:r>
-      <w:r>
-        <w:t>}</w:t>
-      </w:r>
-    </w:p>
-    <w:p>
-      <w:pPr>
-        <w:pStyle w:val="LO-normal"/>
-        <w:widowControl w:val="0"/>
-      </w:pPr>
-      <w:r>
-        <w:t>{%chartImage</w:t>
-      </w:r>
-      <w:r>
-        <w:t>16</w:t>
-      </w:r>
-      <w:r>
-        <w:t>}</w:t>
-      </w:r>
-    </w:p>
-    <w:p>
-      <w:pPr>
-        <w:pStyle w:val="LO-normal"/>
-        <w:widowControl w:val="0"/>
-      </w:pPr>
-      <w:r>
-        <w:t>{%chartImage</w:t>
-      </w:r>
-      <w:r>
-        <w:t>17</w:t>
-      </w:r>
-      <w:r>
-        <w:t>}</w:t>
-      </w:r>
-    </w:p>
-    <w:p>
-      <w:pPr>
-        <w:pStyle w:val="LO-normal"/>
-        <w:widowControl w:val="0"/>
-      </w:pPr>
-      <w:r>
-        <w:t>{%chartImage</w:t>
-      </w:r>
-      <w:r>
-        <w:t>18</w:t>
-      </w:r>
-      <w:r>
-        <w:t>}</w:t>
-      </w:r>
-    </w:p>
-    <w:p>
-      <w:pPr>
-        <w:pStyle w:val="LO-normal"/>
-        <w:widowControl w:val="0"/>
-      </w:pPr>
-      <w:r>
-        <w:t>{%chartImage</w:t>
-      </w:r>
-      <w:r>
-        <w:t>19</w:t>
-      </w:r>
-      <w:r>
-        <w:t>}</w:t>
-      </w:r>
-    </w:p>
-    <w:p>
-      <w:pPr>
-        <w:pStyle w:val="LO-normal"/>
-        <w:widowControl w:val="0"/>
-      </w:pPr>
-      <w:r>
-        <w:t>{%chartImage</w:t>
-      </w:r>
-      <w:r>
-        <w:t>20</w:t>
-      </w:r>
-      <w:r>
-        <w:t>}</w:t>
-      </w:r>
-    </w:p>
-    <w:p>
-      <w:pPr>
-        <w:pStyle w:val="LO-normal"/>
-        <w:widowControl w:val="0"/>
-      </w:pPr>
-      <w:r>
-        <w:t>{%chartImage</w:t>
-      </w:r>
-      <w:r>
-        <w:t>21</w:t>
-      </w:r>
-      <w:r>
-        <w:t>}</w:t>
-      </w:r>
-    </w:p>
-    <w:p>
-      <w:pPr>
-        <w:pStyle w:val="LO-normal"/>
-        <w:widowControl w:val="0"/>
-      </w:pPr>
-      <w:r>
-        <w:t>{%chartImage</w:t>
-      </w:r>
-      <w:r>
-        <w:t>22</w:t>
-      </w:r>
-      <w:r>
-        <w:t>}</w:t>
-      </w:r>
-    </w:p>
-    <w:p>
-      <w:pPr>
-        <w:pStyle w:val="LO-normal"/>
-        <w:widowControl w:val="0"/>
-      </w:pPr>
-      <w:r>
-        <w:t>{%chartImage</w:t>
-      </w:r>
-      <w:r>
-        <w:t>23</w:t>
-      </w:r>
-      <w:r>
-        <w:t>}</w:t>
-      </w:r>
-    </w:p>
-    <w:p>
-      <w:pPr>
-        <w:pStyle w:val="LO-normal"/>
-        <w:widowControl w:val="0"/>
-      </w:pPr>
-      <w:r>
-        <w:t>{%chartImage</w:t>
-      </w:r>
-      <w:r>
-        <w:t>24</w:t>
-      </w:r>
-      <w:r>
-        <w:t>}</w:t>
-      </w:r>
-    </w:p>
-    <w:p>
-      <w:pPr>
-        <w:pStyle w:val="LO-normal"/>
-        <w:widowControl w:val="0"/>
-      </w:pPr>
-      <w:r>
-        <w:t>{%chartImage</w:t>
-      </w:r>
-      <w:r>
-        <w:t>25</w:t>
-      </w:r>
-      <w:r>
-        <w:t>}</w:t>
-      </w:r>
-    </w:p>
-    <w:p>
-      <w:pPr>
-        <w:pStyle w:val="LO-normal"/>
-        <w:widowControl w:val="0"/>
-      </w:pPr>
-      <w:r>
-        <w:t>{%chartImage</w:t>
-      </w:r>
-      <w:r>
-        <w:t>26</w:t>
-      </w:r>
-      <w:r>
-        <w:t>}</w:t>
-      </w:r>
-    </w:p>
-    <w:p>
-      <w:pPr>
-        <w:pStyle w:val="LO-normal"/>
-        <w:widowControl w:val="0"/>
-      </w:pPr>
-      <w:r>
-        <w:lastRenderedPageBreak/>
-        <w:t>{%chartImage</w:t>
-      </w:r>
-      <w:r>
-        <w:t>27</w:t>
-      </w:r>
-      <w:r>
-        <w:t>}</w:t>
-      </w:r>
-    </w:p>
-    <w:p>
-      <w:pPr>
-        <w:pStyle w:val="LO-normal"/>
-        <w:widowControl w:val="0"/>
-      </w:pPr>
-      <w:r>
-        <w:t>{%chartImage</w:t>
-      </w:r>
-      <w:r>
-        <w:t>28</w:t>
-      </w:r>
-      <w:r>
-        <w:t>}</w:t>
-      </w:r>
-    </w:p>
-    <w:p>
-      <w:pPr>
-        <w:pStyle w:val="LO-normal"/>
-        <w:widowControl w:val="0"/>
-      </w:pPr>
-      <w:r>
-        <w:t>{%chartImage</w:t>
-      </w:r>
-      <w:r>
-        <w:t>29</w:t>
-      </w:r>
-      <w:r>
-        <w:t>}</w:t>
-      </w:r>
-    </w:p>
-    <w:p>
-      <w:pPr>
-        <w:pStyle w:val="LO-normal"/>
-        <w:widowControl w:val="0"/>
-      </w:pPr>
-      <w:r>
-        <w:t>{%chartImage</w:t>
-      </w:r>
-      <w:r>
-        <w:t>30</w:t>
-      </w:r>
-      <w:r>
-        <w:t>}</w:t>
-      </w:r>
-    </w:p>
-    <w:p>
-      <w:pPr>
-        <w:pStyle w:val="LO-normal"/>
-        <w:widowControl w:val="0"/>
-      </w:pPr>
-      <w:r>
-        <w:t>{%chartImage</w:t>
-      </w:r>
-      <w:r>
-        <w:t>31</w:t>
-      </w:r>
-      <w:r>
-        <w:t>}</w:t>
-      </w:r>
-    </w:p>
-    <w:p>
-      <w:pPr>
-        <w:pStyle w:val="LO-normal"/>
-        <w:widowControl w:val="0"/>
-      </w:pPr>
-      <w:r>
-        <w:t>{%chartImage</w:t>
-      </w:r>
-      <w:r>
-        <w:t>32</w:t>
-      </w:r>
-      <w:r>
-        <w:t>}</w:t>
-      </w:r>
-    </w:p>
-    <w:p>
-      <w:pPr>
-        <w:pStyle w:val="LO-normal"/>
-        <w:widowControl w:val="0"/>
-      </w:pPr>
-      <w:r>
-        <w:t>{%chartImage</w:t>
-      </w:r>
-      <w:r>
-        <w:t>33</w:t>
-      </w:r>
-      <w:r>
-        <w:t>}</w:t>
-      </w:r>
-    </w:p>
-    <w:p>
-      <w:pPr>
-        <w:pStyle w:val="LO-normal"/>
-        <w:widowControl w:val="0"/>
-      </w:pPr>
-      <w:r>
-        <w:t>{%chartImage</w:t>
-      </w:r>
-      <w:r>
-        <w:t>34</w:t>
-      </w:r>
-      <w:r>
-        <w:t>}</w:t>
-      </w:r>
-    </w:p>
-    <w:p>
-      <w:pPr>
-        <w:pStyle w:val="LO-normal"/>
-        <w:widowControl w:val="0"/>
-      </w:pPr>
-      <w:r>
-        <w:t>{%chartImage</w:t>
-      </w:r>
-      <w:r>
-        <w:t>35</w:t>
-      </w:r>
-      <w:r>
-        <w:t>}</w:t>
-      </w:r>
-    </w:p>
-    <w:p>
-      <w:pPr>
-        <w:pStyle w:val="LO-normal"/>
-        <w:widowControl w:val="0"/>
-      </w:pPr>
-      <w:r>
-        <w:t>{%chartImage</w:t>
-      </w:r>
-      <w:r>
-        <w:t>36</w:t>
-      </w:r>
-      <w:r>
-        <w:t>}</w:t>
+        <w:t>{%chartImage10}</w:t>
+      </w:r>
+    </w:p>
+    <w:p>
+      <w:pPr>
+        <w:pStyle w:val="LO-normal"/>
+        <w:widowControl w:val="0"/>
+      </w:pPr>
+      <w:r>
+        <w:t>{%chartImage11}</w:t>
+      </w:r>
+    </w:p>
+    <w:p>
+      <w:pPr>
+        <w:pStyle w:val="LO-normal"/>
+        <w:widowControl w:val="0"/>
+      </w:pPr>
+      <w:r>
+        <w:t>{%chartImage12}</w:t>
+      </w:r>
+    </w:p>
+    <w:p>
+      <w:pPr>
+        <w:pStyle w:val="LO-normal"/>
+        <w:widowControl w:val="0"/>
+      </w:pPr>
+      <w:r>
+        <w:t>{%chartImage13}</w:t>
+      </w:r>
+    </w:p>
+    <w:p>
+      <w:pPr>
+        <w:pStyle w:val="LO-normal"/>
+        <w:widowControl w:val="0"/>
+      </w:pPr>
+      <w:r>
+        <w:t>{%chartImage14}</w:t>
+      </w:r>
+    </w:p>
+    <w:p>
+      <w:pPr>
+        <w:pStyle w:val="LO-normal"/>
+        <w:widowControl w:val="0"/>
+      </w:pPr>
+      <w:r>
+        <w:t>{%chartImage15}</w:t>
+      </w:r>
+    </w:p>
+    <w:p>
+      <w:pPr>
+        <w:pStyle w:val="LO-normal"/>
+        <w:widowControl w:val="0"/>
+      </w:pPr>
+      <w:r>
+        <w:t>{%chartImage16}</w:t>
+      </w:r>
+    </w:p>
+    <w:p>
+      <w:pPr>
+        <w:pStyle w:val="LO-normal"/>
+        <w:widowControl w:val="0"/>
+      </w:pPr>
+      <w:r>
+        <w:t>{%chartImage17}</w:t>
+      </w:r>
+    </w:p>
+    <w:p>
+      <w:pPr>
+        <w:pStyle w:val="LO-normal"/>
+        <w:widowControl w:val="0"/>
+      </w:pPr>
+      <w:r>
+        <w:t>{%chartImage18}</w:t>
+      </w:r>
+    </w:p>
+    <w:p>
+      <w:pPr>
+        <w:pStyle w:val="LO-normal"/>
+        <w:widowControl w:val="0"/>
+      </w:pPr>
+      <w:r>
+        <w:t>{%chartImage19}</w:t>
+      </w:r>
+    </w:p>
+    <w:p>
+      <w:pPr>
+        <w:pStyle w:val="LO-normal"/>
+        <w:widowControl w:val="0"/>
+      </w:pPr>
+      <w:r>
+        <w:t>{%chartImage20}</w:t>
+      </w:r>
+    </w:p>
+    <w:p>
+      <w:pPr>
+        <w:pStyle w:val="LO-normal"/>
+        <w:widowControl w:val="0"/>
+      </w:pPr>
+      <w:r>
+        <w:t>{%chartImage21}</w:t>
+      </w:r>
+    </w:p>
+    <w:p>
+      <w:pPr>
+        <w:pStyle w:val="LO-normal"/>
+        <w:widowControl w:val="0"/>
+      </w:pPr>
+      <w:r>
+        <w:t>{%chartImage22}</w:t>
+      </w:r>
+    </w:p>
+    <w:p>
+      <w:pPr>
+        <w:pStyle w:val="LO-normal"/>
+        <w:widowControl w:val="0"/>
+      </w:pPr>
+      <w:r>
+        <w:t>{%chartImage23}</w:t>
+      </w:r>
+    </w:p>
+    <w:p>
+      <w:pPr>
+        <w:pStyle w:val="LO-normal"/>
+        <w:widowControl w:val="0"/>
+      </w:pPr>
+      <w:r>
+        <w:t>{%chartImage24}</w:t>
+      </w:r>
+    </w:p>
+    <w:p>
+      <w:pPr>
+        <w:pStyle w:val="LO-normal"/>
+        <w:widowControl w:val="0"/>
+      </w:pPr>
+      <w:r>
+        <w:t>{%chartImage25}</w:t>
+      </w:r>
+    </w:p>
+    <w:p>
+      <w:pPr>
+        <w:pStyle w:val="LO-normal"/>
+        <w:widowControl w:val="0"/>
+      </w:pPr>
+      <w:r>
+        <w:t>{%chartImage26}</w:t>
+      </w:r>
+    </w:p>
+    <w:p>
+      <w:pPr>
+        <w:pStyle w:val="LO-normal"/>
+        <w:widowControl w:val="0"/>
+      </w:pPr>
+      <w:r>
+        <w:t>{%chartImage27}</w:t>
+      </w:r>
+    </w:p>
+    <w:p>
+      <w:pPr>
+        <w:pStyle w:val="LO-normal"/>
+        <w:widowControl w:val="0"/>
+      </w:pPr>
+      <w:r>
+        <w:t>{%chartImage28}</w:t>
+      </w:r>
+    </w:p>
+    <w:p>
+      <w:pPr>
+        <w:pStyle w:val="LO-normal"/>
+        <w:widowControl w:val="0"/>
+      </w:pPr>
+      <w:r>
+        <w:t>{%chartImage29}</w:t>
+      </w:r>
+    </w:p>
+    <w:p>
+      <w:pPr>
+        <w:pStyle w:val="LO-normal"/>
+        <w:widowControl w:val="0"/>
+      </w:pPr>
+      <w:r>
+        <w:t>{%chartImage30}</w:t>
+      </w:r>
+    </w:p>
+    <w:p>
+      <w:pPr>
+        <w:pStyle w:val="LO-normal"/>
+        <w:widowControl w:val="0"/>
+      </w:pPr>
+      <w:r>
+        <w:t>{%chartImage31}</w:t>
+      </w:r>
+    </w:p>
+    <w:p>
+      <w:pPr>
+        <w:pStyle w:val="LO-normal"/>
+        <w:widowControl w:val="0"/>
+      </w:pPr>
+      <w:r>
+        <w:t>{%chartImage32}</w:t>
+      </w:r>
+    </w:p>
+    <w:p>
+      <w:pPr>
+        <w:pStyle w:val="LO-normal"/>
+        <w:widowControl w:val="0"/>
+      </w:pPr>
+      <w:r>
+        <w:t>{%chartImage33}</w:t>
+      </w:r>
+    </w:p>
+    <w:p>
+      <w:pPr>
+        <w:pStyle w:val="LO-normal"/>
+        <w:widowControl w:val="0"/>
+      </w:pPr>
+      <w:r>
+        <w:t>{%chartImage34}</w:t>
+      </w:r>
+    </w:p>
+    <w:p>
+      <w:pPr>
+        <w:pStyle w:val="LO-normal"/>
+        <w:widowControl w:val="0"/>
+      </w:pPr>
+      <w:r>
+        <w:t>{%chartImage35}</w:t>
+      </w:r>
+    </w:p>
+    <w:p>
+      <w:pPr>
+        <w:pStyle w:val="LO-normal"/>
+        <w:widowControl w:val="0"/>
+      </w:pPr>
+      <w:r>
+        <w:t>{%chartImage36}</w:t>
       </w:r>
     </w:p>
     <w:p>

</xml_diff>

<commit_message>
feat: Expand column chart functionality to display bar charts
</commit_message>
<xml_diff>
--- a/src/assets/docx-templates/report_template_test.docx
+++ b/src/assets/docx-templates/report_template_test.docx
@@ -218,8 +218,8 @@
       <w:tblGrid>
         <w:gridCol w:w="1904"/>
         <w:gridCol w:w="2577"/>
-        <w:gridCol w:w="2575"/>
-        <w:gridCol w:w="2572"/>
+        <w:gridCol w:w="2576"/>
+        <w:gridCol w:w="2571"/>
       </w:tblGrid>
       <w:tr>
         <w:trPr>
@@ -286,7 +286,7 @@
         </w:tc>
         <w:tc>
           <w:tcPr>
-            <w:tcW w:w="2575" w:type="dxa"/>
+            <w:tcW w:w="2576" w:type="dxa"/>
             <w:tcBorders/>
             <w:shd w:fill="31849B" w:val="clear"/>
             <w:vAlign w:val="bottom"/>
@@ -318,7 +318,7 @@
         </w:tc>
         <w:tc>
           <w:tcPr>
-            <w:tcW w:w="2572" w:type="dxa"/>
+            <w:tcW w:w="2571" w:type="dxa"/>
             <w:tcBorders/>
             <w:shd w:fill="31849B" w:val="clear"/>
             <w:vAlign w:val="bottom"/>
@@ -554,7 +554,7 @@
         </w:tc>
         <w:tc>
           <w:tcPr>
-            <w:tcW w:w="2575" w:type="dxa"/>
+            <w:tcW w:w="2576" w:type="dxa"/>
             <w:vMerge w:val="restart"/>
             <w:tcBorders/>
             <w:shd w:fill="B7DDE8" w:val="clear"/>
@@ -583,7 +583,7 @@
         </w:tc>
         <w:tc>
           <w:tcPr>
-            <w:tcW w:w="2572" w:type="dxa"/>
+            <w:tcW w:w="2571" w:type="dxa"/>
             <w:vMerge w:val="restart"/>
             <w:tcBorders/>
             <w:shd w:fill="B7DDE8" w:val="clear"/>
@@ -676,7 +676,7 @@
         </w:tc>
         <w:tc>
           <w:tcPr>
-            <w:tcW w:w="2575" w:type="dxa"/>
+            <w:tcW w:w="2576" w:type="dxa"/>
             <w:vMerge w:val="continue"/>
             <w:tcBorders/>
             <w:shd w:fill="B7DDE8" w:val="clear"/>
@@ -703,7 +703,7 @@
         </w:tc>
         <w:tc>
           <w:tcPr>
-            <w:tcW w:w="2572" w:type="dxa"/>
+            <w:tcW w:w="2571" w:type="dxa"/>
             <w:vMerge w:val="continue"/>
             <w:tcBorders/>
             <w:shd w:fill="B7DDE8" w:val="clear"/>
@@ -796,7 +796,7 @@
         </w:tc>
         <w:tc>
           <w:tcPr>
-            <w:tcW w:w="2575" w:type="dxa"/>
+            <w:tcW w:w="2576" w:type="dxa"/>
             <w:vMerge w:val="restart"/>
             <w:tcBorders/>
             <w:shd w:fill="B7DDE8" w:val="clear"/>
@@ -825,7 +825,7 @@
         </w:tc>
         <w:tc>
           <w:tcPr>
-            <w:tcW w:w="2572" w:type="dxa"/>
+            <w:tcW w:w="2571" w:type="dxa"/>
             <w:vMerge w:val="restart"/>
             <w:tcBorders/>
             <w:shd w:fill="B7DDE8" w:val="clear"/>
@@ -918,7 +918,7 @@
         </w:tc>
         <w:tc>
           <w:tcPr>
-            <w:tcW w:w="2575" w:type="dxa"/>
+            <w:tcW w:w="2576" w:type="dxa"/>
             <w:vMerge w:val="continue"/>
             <w:tcBorders/>
             <w:shd w:fill="B7DDE8" w:val="clear"/>
@@ -945,7 +945,7 @@
         </w:tc>
         <w:tc>
           <w:tcPr>
-            <w:tcW w:w="2572" w:type="dxa"/>
+            <w:tcW w:w="2571" w:type="dxa"/>
             <w:vMerge w:val="continue"/>
             <w:tcBorders/>
             <w:shd w:fill="B7DDE8" w:val="clear"/>
@@ -1038,7 +1038,7 @@
         </w:tc>
         <w:tc>
           <w:tcPr>
-            <w:tcW w:w="2575" w:type="dxa"/>
+            <w:tcW w:w="2576" w:type="dxa"/>
             <w:vMerge w:val="restart"/>
             <w:tcBorders/>
             <w:shd w:fill="B7DDE8" w:val="clear"/>
@@ -1067,7 +1067,7 @@
         </w:tc>
         <w:tc>
           <w:tcPr>
-            <w:tcW w:w="2572" w:type="dxa"/>
+            <w:tcW w:w="2571" w:type="dxa"/>
             <w:vMerge w:val="restart"/>
             <w:tcBorders/>
             <w:shd w:fill="B7DDE8" w:val="clear"/>
@@ -1160,7 +1160,7 @@
         </w:tc>
         <w:tc>
           <w:tcPr>
-            <w:tcW w:w="2575" w:type="dxa"/>
+            <w:tcW w:w="2576" w:type="dxa"/>
             <w:vMerge w:val="continue"/>
             <w:tcBorders/>
             <w:shd w:fill="B7DDE8" w:val="clear"/>
@@ -1187,7 +1187,7 @@
         </w:tc>
         <w:tc>
           <w:tcPr>
-            <w:tcW w:w="2572" w:type="dxa"/>
+            <w:tcW w:w="2571" w:type="dxa"/>
             <w:vMerge w:val="continue"/>
             <w:tcBorders/>
             <w:shd w:fill="B7DDE8" w:val="clear"/>
@@ -1280,7 +1280,7 @@
         </w:tc>
         <w:tc>
           <w:tcPr>
-            <w:tcW w:w="2575" w:type="dxa"/>
+            <w:tcW w:w="2576" w:type="dxa"/>
             <w:vMerge w:val="restart"/>
             <w:tcBorders/>
             <w:shd w:fill="B7DDE8" w:val="clear"/>
@@ -1309,7 +1309,7 @@
         </w:tc>
         <w:tc>
           <w:tcPr>
-            <w:tcW w:w="2572" w:type="dxa"/>
+            <w:tcW w:w="2571" w:type="dxa"/>
             <w:vMerge w:val="restart"/>
             <w:tcBorders/>
             <w:shd w:fill="B7DDE8" w:val="clear"/>
@@ -1398,7 +1398,7 @@
         </w:tc>
         <w:tc>
           <w:tcPr>
-            <w:tcW w:w="2575" w:type="dxa"/>
+            <w:tcW w:w="2576" w:type="dxa"/>
             <w:vMerge w:val="continue"/>
             <w:tcBorders/>
             <w:shd w:fill="B7DDE8" w:val="clear"/>
@@ -1425,7 +1425,7 @@
         </w:tc>
         <w:tc>
           <w:tcPr>
-            <w:tcW w:w="2572" w:type="dxa"/>
+            <w:tcW w:w="2571" w:type="dxa"/>
             <w:vMerge w:val="continue"/>
             <w:tcBorders/>
             <w:shd w:fill="B7DDE8" w:val="clear"/>
@@ -3217,211 +3217,79 @@
       </w:r>
       <w:r>
         <w:rPr/>
-        <w:t xml:space="preserve"> (Q51). </w:t>
-      </w:r>
-      <w:r>
-        <w:rPr/>
+        <w:t xml:space="preserve"> (Q51). {</w:t>
+      </w:r>
+      <w:r>
+        <w:rPr>
+          <w:highlight w:val="yellow"/>
+        </w:rPr>
+        <w:t>Question56[0]}</w:t>
+      </w:r>
+      <w:r>
+        <w:rPr/>
+        <w:t xml:space="preserve"> of responding EU countries are not investing or have not stated the amount of investments in open access to publications. {</w:t>
+      </w:r>
+      <w:r>
+        <w:rPr>
+          <w:highlight w:val="yellow"/>
+        </w:rPr>
+        <w:t>Question56[1]}</w:t>
+      </w:r>
+      <w:r>
+        <w:rPr/>
+        <w:t xml:space="preserve"> of EU countries invested &gt;0 to 50 €K, {</w:t>
+      </w:r>
+      <w:r>
+        <w:rPr>
+          <w:highlight w:val="yellow"/>
+        </w:rPr>
+        <w:t>Question56[2]}</w:t>
+      </w:r>
+      <w:r>
+        <w:rPr/>
+        <w:t xml:space="preserve"> &gt;50 to 100 €K, {</w:t>
+      </w:r>
+      <w:r>
+        <w:rPr>
+          <w:highlight w:val="yellow"/>
+        </w:rPr>
+        <w:t>Question56[3]}</w:t>
+      </w:r>
+      <w:r>
+        <w:rPr/>
+        <w:t xml:space="preserve"> &gt;100 to 250 €K, {</w:t>
+      </w:r>
+      <w:r>
+        <w:rPr>
+          <w:highlight w:val="yellow"/>
+        </w:rPr>
+        <w:t>Question56[4]}</w:t>
+      </w:r>
+      <w:r>
+        <w:rPr/>
+        <w:t xml:space="preserve"> &gt;250 to 500 €K, {</w:t>
+      </w:r>
+      <w:r>
+        <w:rPr>
+          <w:highlight w:val="yellow"/>
+        </w:rPr>
+        <w:t>Question56[5]}</w:t>
+      </w:r>
+      <w:r>
+        <w:rPr/>
+        <w:t xml:space="preserve"> &gt;500 to 1000 €K, and </w:t>
+      </w:r>
+      <w:r>
+        <w:rPr>
+          <w:shd w:fill="auto" w:val="clear"/>
+        </w:rPr>
         <w:t>{</w:t>
       </w:r>
       <w:r>
         <w:rPr>
-          <w:highlight w:val="yellow"/>
-        </w:rPr>
-        <w:t>Question56[</w:t>
-      </w:r>
-      <w:r>
-        <w:rPr>
-          <w:highlight w:val="yellow"/>
-        </w:rPr>
-        <w:t>0</w:t>
-      </w:r>
-      <w:r>
-        <w:rPr>
-          <w:highlight w:val="yellow"/>
-        </w:rPr>
-        <w:t>]</w:t>
-      </w:r>
-      <w:r>
-        <w:rPr>
-          <w:highlight w:val="yellow"/>
-        </w:rPr>
-        <w:t>}</w:t>
-      </w:r>
-      <w:r>
-        <w:rPr/>
-        <w:t xml:space="preserve"> of responding EU countries are not investing or have not stated the amount of investments in open access to publications. </w:t>
-      </w:r>
-      <w:r>
-        <w:rPr/>
-        <w:t>{</w:t>
-      </w:r>
-      <w:r>
-        <w:rPr>
-          <w:highlight w:val="yellow"/>
-        </w:rPr>
-        <w:t>Question56[1]</w:t>
-      </w:r>
-      <w:r>
-        <w:rPr>
-          <w:highlight w:val="yellow"/>
-        </w:rPr>
-        <w:t>}</w:t>
-      </w:r>
-      <w:r>
-        <w:rPr/>
-        <w:t xml:space="preserve"> of EU countries invested &gt;0 to 50 €K, </w:t>
-      </w:r>
-      <w:r>
-        <w:rPr/>
-        <w:t>{</w:t>
-      </w:r>
-      <w:r>
-        <w:rPr>
-          <w:highlight w:val="yellow"/>
-        </w:rPr>
-        <w:t>Question56[</w:t>
-      </w:r>
-      <w:r>
-        <w:rPr>
-          <w:highlight w:val="yellow"/>
-        </w:rPr>
-        <w:t>2</w:t>
-      </w:r>
-      <w:r>
-        <w:rPr>
-          <w:highlight w:val="yellow"/>
-        </w:rPr>
-        <w:t>]</w:t>
-      </w:r>
-      <w:r>
-        <w:rPr>
-          <w:highlight w:val="yellow"/>
-        </w:rPr>
-        <w:t>}</w:t>
-      </w:r>
-      <w:r>
-        <w:rPr/>
-        <w:t xml:space="preserve"> &gt;50 to 100 €K, </w:t>
-      </w:r>
-      <w:r>
-        <w:rPr/>
-        <w:t>{</w:t>
-      </w:r>
-      <w:r>
-        <w:rPr>
-          <w:highlight w:val="yellow"/>
-        </w:rPr>
-        <w:t>Question56[</w:t>
-      </w:r>
-      <w:r>
-        <w:rPr>
-          <w:highlight w:val="yellow"/>
-        </w:rPr>
-        <w:t>3</w:t>
-      </w:r>
-      <w:r>
-        <w:rPr>
-          <w:highlight w:val="yellow"/>
-        </w:rPr>
-        <w:t>]</w:t>
-      </w:r>
-      <w:r>
-        <w:rPr>
-          <w:highlight w:val="yellow"/>
-        </w:rPr>
-        <w:t>}</w:t>
-      </w:r>
-      <w:r>
-        <w:rPr/>
-        <w:t xml:space="preserve"> &gt;100 to 250 €K, </w:t>
-      </w:r>
-      <w:r>
-        <w:rPr/>
-        <w:t>{</w:t>
-      </w:r>
-      <w:r>
-        <w:rPr>
-          <w:highlight w:val="yellow"/>
-        </w:rPr>
-        <w:t>Question56[</w:t>
-      </w:r>
-      <w:r>
-        <w:rPr>
-          <w:highlight w:val="yellow"/>
-        </w:rPr>
-        <w:t>4</w:t>
-      </w:r>
-      <w:r>
-        <w:rPr>
-          <w:highlight w:val="yellow"/>
-        </w:rPr>
-        <w:t>]</w:t>
-      </w:r>
-      <w:r>
-        <w:rPr>
-          <w:highlight w:val="yellow"/>
-        </w:rPr>
-        <w:t>}</w:t>
-      </w:r>
-      <w:r>
-        <w:rPr/>
-        <w:t xml:space="preserve"> &gt;250 to 500 €K, </w:t>
-      </w:r>
-      <w:r>
-        <w:rPr/>
-        <w:t>{</w:t>
-      </w:r>
-      <w:r>
-        <w:rPr>
-          <w:highlight w:val="yellow"/>
-        </w:rPr>
-        <w:t>Question56[</w:t>
-      </w:r>
-      <w:r>
-        <w:rPr>
-          <w:highlight w:val="yellow"/>
-        </w:rPr>
-        <w:t>5</w:t>
-      </w:r>
-      <w:r>
-        <w:rPr>
-          <w:highlight w:val="yellow"/>
-        </w:rPr>
-        <w:t>]</w:t>
-      </w:r>
-      <w:r>
-        <w:rPr>
-          <w:highlight w:val="yellow"/>
-        </w:rPr>
-        <w:t>}</w:t>
-      </w:r>
-      <w:r>
-        <w:rPr/>
-        <w:t xml:space="preserve"> &gt;500 to 1000 €K, and </w:t>
-      </w:r>
-      <w:r>
-        <w:rPr>
-          <w:shd w:fill="auto" w:val="clear"/>
-        </w:rPr>
-        <w:t>{</w:t>
-      </w:r>
-      <w:r>
-        <w:rPr>
           <w:shd w:fill="FFFF00" w:val="clear"/>
         </w:rPr>
-        <w:t>Question56[</w:t>
-      </w:r>
-      <w:r>
-        <w:rPr>
-          <w:shd w:fill="FFFF00" w:val="clear"/>
-        </w:rPr>
-        <w:t>6</w:t>
-      </w:r>
-      <w:r>
-        <w:rPr>
-          <w:shd w:fill="FFFF00" w:val="clear"/>
-        </w:rPr>
-        <w:t>]</w:t>
+        <w:t>Question56[6]</w:t>
       </w:r>
       <w:r>
         <w:rPr>
@@ -3726,9 +3594,24 @@
       <w:commentRangeStart w:id="13"/>
       <w:r>
         <w:rPr>
-          <w:highlight w:val="yellow"/>
-        </w:rPr>
-        <w:t>[FIGURE 14]</w:t>
+          <w:i/>
+          <w:highlight w:val="yellow"/>
+        </w:rPr>
+        <w:t>{%chartImage</w:t>
+      </w:r>
+      <w:r>
+        <w:rPr>
+          <w:i/>
+          <w:highlight w:val="yellow"/>
+        </w:rPr>
+        <w:t>8</w:t>
+      </w:r>
+      <w:r>
+        <w:rPr>
+          <w:i/>
+          <w:highlight w:val="yellow"/>
+        </w:rPr>
+        <w:t>}</w:t>
       </w:r>
       <w:commentRangeEnd w:id="13"/>
       <w:r>
@@ -5848,7 +5731,7 @@
   <w:comment w:id="0" w:author="Gareth O'Neill" w:date="2025-09-22T07:28:28Z" w:initials="">
     <w:p>
       <w:pPr>
-        <w:overflowPunct w:val="true"/>
+        <w:overflowPunct w:val="false"/>
         <w:spacing w:lineRule="auto" w:line="240"/>
         <w:rPr/>
       </w:pPr>
@@ -5878,7 +5761,7 @@
   <w:comment w:id="1" w:author="Gareth O'Neill" w:date="2025-09-22T10:13:50Z" w:initials="">
     <w:p>
       <w:pPr>
-        <w:overflowPunct w:val="true"/>
+        <w:overflowPunct w:val="false"/>
         <w:spacing w:lineRule="auto" w:line="240"/>
         <w:rPr/>
       </w:pPr>
@@ -5906,7 +5789,7 @@
     </w:p>
     <w:p>
       <w:pPr>
-        <w:overflowPunct w:val="true"/>
+        <w:overflowPunct w:val="false"/>
         <w:spacing w:lineRule="auto" w:line="240"/>
         <w:rPr/>
       </w:pPr>
@@ -5921,7 +5804,7 @@
     </w:p>
     <w:p>
       <w:pPr>
-        <w:overflowPunct w:val="true"/>
+        <w:overflowPunct w:val="false"/>
         <w:spacing w:lineRule="auto" w:line="240"/>
         <w:rPr/>
       </w:pPr>
@@ -5951,7 +5834,7 @@
   <w:comment w:id="2" w:author="Gareth O'Neill" w:date="2025-09-22T10:13:57Z" w:initials="">
     <w:p>
       <w:pPr>
-        <w:overflowPunct w:val="true"/>
+        <w:overflowPunct w:val="false"/>
         <w:spacing w:lineRule="auto" w:line="240"/>
         <w:rPr/>
       </w:pPr>
@@ -5979,7 +5862,7 @@
     </w:p>
     <w:p>
       <w:pPr>
-        <w:overflowPunct w:val="true"/>
+        <w:overflowPunct w:val="false"/>
         <w:spacing w:lineRule="auto" w:line="240"/>
         <w:rPr/>
       </w:pPr>
@@ -5994,7 +5877,7 @@
     </w:p>
     <w:p>
       <w:pPr>
-        <w:overflowPunct w:val="true"/>
+        <w:overflowPunct w:val="false"/>
         <w:spacing w:lineRule="auto" w:line="240"/>
         <w:rPr/>
       </w:pPr>
@@ -6024,7 +5907,7 @@
   <w:comment w:id="3" w:author="Gareth O'Neill" w:date="2025-09-22T10:14:16Z" w:initials="">
     <w:p>
       <w:pPr>
-        <w:overflowPunct w:val="true"/>
+        <w:overflowPunct w:val="false"/>
         <w:spacing w:lineRule="auto" w:line="240"/>
         <w:rPr/>
       </w:pPr>
@@ -6052,7 +5935,7 @@
     </w:p>
     <w:p>
       <w:pPr>
-        <w:overflowPunct w:val="true"/>
+        <w:overflowPunct w:val="false"/>
         <w:spacing w:lineRule="auto" w:line="240"/>
         <w:rPr/>
       </w:pPr>
@@ -6067,7 +5950,7 @@
     </w:p>
     <w:p>
       <w:pPr>
-        <w:overflowPunct w:val="true"/>
+        <w:overflowPunct w:val="false"/>
         <w:spacing w:lineRule="auto" w:line="240"/>
         <w:rPr/>
       </w:pPr>
@@ -6097,7 +5980,7 @@
   <w:comment w:id="4" w:author="Gareth O'Neill" w:date="2025-09-22T09:51:50Z" w:initials="">
     <w:p>
       <w:pPr>
-        <w:overflowPunct w:val="true"/>
+        <w:overflowPunct w:val="false"/>
         <w:spacing w:lineRule="auto" w:line="240"/>
         <w:rPr/>
       </w:pPr>
@@ -6127,7 +6010,7 @@
   <w:comment w:id="5" w:author="Gareth O'Neill" w:date="2025-09-22T10:14:23Z" w:initials="">
     <w:p>
       <w:pPr>
-        <w:overflowPunct w:val="true"/>
+        <w:overflowPunct w:val="false"/>
         <w:spacing w:lineRule="auto" w:line="240"/>
         <w:rPr/>
       </w:pPr>
@@ -6155,7 +6038,7 @@
     </w:p>
     <w:p>
       <w:pPr>
-        <w:overflowPunct w:val="true"/>
+        <w:overflowPunct w:val="false"/>
         <w:spacing w:lineRule="auto" w:line="240"/>
         <w:rPr/>
       </w:pPr>
@@ -6170,7 +6053,7 @@
     </w:p>
     <w:p>
       <w:pPr>
-        <w:overflowPunct w:val="true"/>
+        <w:overflowPunct w:val="false"/>
         <w:spacing w:lineRule="auto" w:line="240"/>
         <w:rPr/>
       </w:pPr>
@@ -6200,7 +6083,7 @@
   <w:comment w:id="6" w:author="Gareth O'Neill" w:date="2025-09-22T10:15:29Z" w:initials="">
     <w:p>
       <w:pPr>
-        <w:overflowPunct w:val="true"/>
+        <w:overflowPunct w:val="false"/>
         <w:spacing w:lineRule="auto" w:line="240"/>
         <w:rPr/>
       </w:pPr>
@@ -6228,7 +6111,7 @@
     </w:p>
     <w:p>
       <w:pPr>
-        <w:overflowPunct w:val="true"/>
+        <w:overflowPunct w:val="false"/>
         <w:spacing w:lineRule="auto" w:line="240"/>
         <w:rPr/>
       </w:pPr>
@@ -6243,7 +6126,7 @@
     </w:p>
     <w:p>
       <w:pPr>
-        <w:overflowPunct w:val="true"/>
+        <w:overflowPunct w:val="false"/>
         <w:spacing w:lineRule="auto" w:line="240"/>
         <w:rPr/>
       </w:pPr>
@@ -6273,7 +6156,7 @@
   <w:comment w:id="7" w:author="Gareth O'Neill" w:date="2025-09-24T08:59:40Z" w:initials="">
     <w:p>
       <w:pPr>
-        <w:overflowPunct w:val="true"/>
+        <w:overflowPunct w:val="false"/>
         <w:spacing w:lineRule="auto" w:line="240"/>
         <w:rPr/>
       </w:pPr>
@@ -6301,7 +6184,7 @@
     </w:p>
     <w:p>
       <w:pPr>
-        <w:overflowPunct w:val="true"/>
+        <w:overflowPunct w:val="false"/>
         <w:spacing w:lineRule="auto" w:line="240"/>
         <w:rPr/>
       </w:pPr>
@@ -6316,7 +6199,7 @@
     </w:p>
     <w:p>
       <w:pPr>
-        <w:overflowPunct w:val="true"/>
+        <w:overflowPunct w:val="false"/>
         <w:spacing w:lineRule="auto" w:line="240"/>
         <w:rPr/>
       </w:pPr>
@@ -6344,7 +6227,7 @@
     </w:p>
     <w:p>
       <w:pPr>
-        <w:overflowPunct w:val="true"/>
+        <w:overflowPunct w:val="false"/>
         <w:spacing w:lineRule="auto" w:line="240"/>
         <w:rPr/>
       </w:pPr>
@@ -6359,7 +6242,7 @@
     </w:p>
     <w:p>
       <w:pPr>
-        <w:overflowPunct w:val="true"/>
+        <w:overflowPunct w:val="false"/>
         <w:spacing w:lineRule="auto" w:line="240"/>
         <w:rPr/>
       </w:pPr>
@@ -6387,7 +6270,7 @@
     </w:p>
     <w:p>
       <w:pPr>
-        <w:overflowPunct w:val="true"/>
+        <w:overflowPunct w:val="false"/>
         <w:spacing w:lineRule="auto" w:line="240"/>
         <w:rPr/>
       </w:pPr>
@@ -6402,7 +6285,7 @@
     </w:p>
     <w:p>
       <w:pPr>
-        <w:overflowPunct w:val="true"/>
+        <w:overflowPunct w:val="false"/>
         <w:spacing w:lineRule="auto" w:line="240"/>
         <w:rPr/>
       </w:pPr>
@@ -6432,7 +6315,7 @@
   <w:comment w:id="9" w:author="Gareth O'Neill" w:date="2025-09-24T08:59:40Z" w:initials="">
     <w:p>
       <w:pPr>
-        <w:overflowPunct w:val="true"/>
+        <w:overflowPunct w:val="false"/>
         <w:spacing w:lineRule="auto" w:line="240"/>
         <w:rPr/>
       </w:pPr>
@@ -6460,7 +6343,7 @@
     </w:p>
     <w:p>
       <w:pPr>
-        <w:overflowPunct w:val="true"/>
+        <w:overflowPunct w:val="false"/>
         <w:spacing w:lineRule="auto" w:line="240"/>
         <w:rPr/>
       </w:pPr>
@@ -6475,7 +6358,7 @@
     </w:p>
     <w:p>
       <w:pPr>
-        <w:overflowPunct w:val="true"/>
+        <w:overflowPunct w:val="false"/>
         <w:spacing w:lineRule="auto" w:line="240"/>
         <w:rPr/>
       </w:pPr>
@@ -6503,7 +6386,7 @@
     </w:p>
     <w:p>
       <w:pPr>
-        <w:overflowPunct w:val="true"/>
+        <w:overflowPunct w:val="false"/>
         <w:spacing w:lineRule="auto" w:line="240"/>
         <w:rPr/>
       </w:pPr>
@@ -6518,7 +6401,7 @@
     </w:p>
     <w:p>
       <w:pPr>
-        <w:overflowPunct w:val="true"/>
+        <w:overflowPunct w:val="false"/>
         <w:spacing w:lineRule="auto" w:line="240"/>
         <w:rPr/>
       </w:pPr>
@@ -6546,7 +6429,7 @@
     </w:p>
     <w:p>
       <w:pPr>
-        <w:overflowPunct w:val="true"/>
+        <w:overflowPunct w:val="false"/>
         <w:spacing w:lineRule="auto" w:line="240"/>
         <w:rPr/>
       </w:pPr>
@@ -6561,7 +6444,7 @@
     </w:p>
     <w:p>
       <w:pPr>
-        <w:overflowPunct w:val="true"/>
+        <w:overflowPunct w:val="false"/>
         <w:spacing w:lineRule="auto" w:line="240"/>
         <w:rPr/>
       </w:pPr>
@@ -6591,7 +6474,7 @@
   <w:comment w:id="8" w:author="Gareth O'Neill" w:date="2025-09-24T08:59:41Z" w:initials="">
     <w:p>
       <w:pPr>
-        <w:overflowPunct w:val="true"/>
+        <w:overflowPunct w:val="false"/>
         <w:spacing w:lineRule="auto" w:line="240"/>
         <w:rPr/>
       </w:pPr>
@@ -6619,7 +6502,7 @@
     </w:p>
     <w:p>
       <w:pPr>
-        <w:overflowPunct w:val="true"/>
+        <w:overflowPunct w:val="false"/>
         <w:spacing w:lineRule="auto" w:line="240"/>
         <w:rPr/>
       </w:pPr>
@@ -6634,7 +6517,7 @@
     </w:p>
     <w:p>
       <w:pPr>
-        <w:overflowPunct w:val="true"/>
+        <w:overflowPunct w:val="false"/>
         <w:spacing w:lineRule="auto" w:line="240"/>
         <w:rPr/>
       </w:pPr>
@@ -6662,7 +6545,7 @@
     </w:p>
     <w:p>
       <w:pPr>
-        <w:overflowPunct w:val="true"/>
+        <w:overflowPunct w:val="false"/>
         <w:spacing w:lineRule="auto" w:line="240"/>
         <w:rPr/>
       </w:pPr>
@@ -6677,7 +6560,7 @@
     </w:p>
     <w:p>
       <w:pPr>
-        <w:overflowPunct w:val="true"/>
+        <w:overflowPunct w:val="false"/>
         <w:spacing w:lineRule="auto" w:line="240"/>
         <w:rPr/>
       </w:pPr>
@@ -6705,7 +6588,7 @@
     </w:p>
     <w:p>
       <w:pPr>
-        <w:overflowPunct w:val="true"/>
+        <w:overflowPunct w:val="false"/>
         <w:spacing w:lineRule="auto" w:line="240"/>
         <w:rPr/>
       </w:pPr>
@@ -6720,7 +6603,7 @@
     </w:p>
     <w:p>
       <w:pPr>
-        <w:overflowPunct w:val="true"/>
+        <w:overflowPunct w:val="false"/>
         <w:spacing w:lineRule="auto" w:line="240"/>
         <w:rPr/>
       </w:pPr>
@@ -6750,7 +6633,7 @@
   <w:comment w:id="10" w:author="Gareth O'Neill" w:date="2025-09-24T08:59:40Z" w:initials="">
     <w:p>
       <w:pPr>
-        <w:overflowPunct w:val="true"/>
+        <w:overflowPunct w:val="false"/>
         <w:spacing w:lineRule="auto" w:line="240"/>
         <w:rPr/>
       </w:pPr>
@@ -6778,7 +6661,7 @@
     </w:p>
     <w:p>
       <w:pPr>
-        <w:overflowPunct w:val="true"/>
+        <w:overflowPunct w:val="false"/>
         <w:spacing w:lineRule="auto" w:line="240"/>
         <w:rPr/>
       </w:pPr>
@@ -6793,7 +6676,7 @@
     </w:p>
     <w:p>
       <w:pPr>
-        <w:overflowPunct w:val="true"/>
+        <w:overflowPunct w:val="false"/>
         <w:spacing w:lineRule="auto" w:line="240"/>
         <w:rPr/>
       </w:pPr>
@@ -6821,7 +6704,7 @@
     </w:p>
     <w:p>
       <w:pPr>
-        <w:overflowPunct w:val="true"/>
+        <w:overflowPunct w:val="false"/>
         <w:spacing w:lineRule="auto" w:line="240"/>
         <w:rPr/>
       </w:pPr>
@@ -6836,7 +6719,7 @@
     </w:p>
     <w:p>
       <w:pPr>
-        <w:overflowPunct w:val="true"/>
+        <w:overflowPunct w:val="false"/>
         <w:spacing w:lineRule="auto" w:line="240"/>
         <w:rPr/>
       </w:pPr>
@@ -6864,7 +6747,7 @@
     </w:p>
     <w:p>
       <w:pPr>
-        <w:overflowPunct w:val="true"/>
+        <w:overflowPunct w:val="false"/>
         <w:spacing w:lineRule="auto" w:line="240"/>
         <w:rPr/>
       </w:pPr>
@@ -6879,7 +6762,7 @@
     </w:p>
     <w:p>
       <w:pPr>
-        <w:overflowPunct w:val="true"/>
+        <w:overflowPunct w:val="false"/>
         <w:spacing w:lineRule="auto" w:line="240"/>
         <w:rPr/>
       </w:pPr>
@@ -6909,7 +6792,7 @@
   <w:comment w:id="12" w:author="Gareth O'Neill" w:date="2025-09-24T08:59:40Z" w:initials="">
     <w:p>
       <w:pPr>
-        <w:overflowPunct w:val="true"/>
+        <w:overflowPunct w:val="false"/>
         <w:spacing w:lineRule="auto" w:line="240"/>
         <w:rPr/>
       </w:pPr>
@@ -6937,7 +6820,7 @@
     </w:p>
     <w:p>
       <w:pPr>
-        <w:overflowPunct w:val="true"/>
+        <w:overflowPunct w:val="false"/>
         <w:spacing w:lineRule="auto" w:line="240"/>
         <w:rPr/>
       </w:pPr>
@@ -6952,7 +6835,7 @@
     </w:p>
     <w:p>
       <w:pPr>
-        <w:overflowPunct w:val="true"/>
+        <w:overflowPunct w:val="false"/>
         <w:spacing w:lineRule="auto" w:line="240"/>
         <w:rPr/>
       </w:pPr>
@@ -6980,7 +6863,7 @@
     </w:p>
     <w:p>
       <w:pPr>
-        <w:overflowPunct w:val="true"/>
+        <w:overflowPunct w:val="false"/>
         <w:spacing w:lineRule="auto" w:line="240"/>
         <w:rPr/>
       </w:pPr>
@@ -6995,7 +6878,7 @@
     </w:p>
     <w:p>
       <w:pPr>
-        <w:overflowPunct w:val="true"/>
+        <w:overflowPunct w:val="false"/>
         <w:spacing w:lineRule="auto" w:line="240"/>
         <w:rPr/>
       </w:pPr>
@@ -7023,7 +6906,7 @@
     </w:p>
     <w:p>
       <w:pPr>
-        <w:overflowPunct w:val="true"/>
+        <w:overflowPunct w:val="false"/>
         <w:spacing w:lineRule="auto" w:line="240"/>
         <w:rPr/>
       </w:pPr>
@@ -7038,7 +6921,7 @@
     </w:p>
     <w:p>
       <w:pPr>
-        <w:overflowPunct w:val="true"/>
+        <w:overflowPunct w:val="false"/>
         <w:spacing w:lineRule="auto" w:line="240"/>
         <w:rPr/>
       </w:pPr>
@@ -7068,7 +6951,7 @@
   <w:comment w:id="11" w:author="Gareth O'Neill" w:date="2025-09-24T08:59:41Z" w:initials="">
     <w:p>
       <w:pPr>
-        <w:overflowPunct w:val="true"/>
+        <w:overflowPunct w:val="false"/>
         <w:spacing w:lineRule="auto" w:line="240"/>
         <w:rPr/>
       </w:pPr>
@@ -7096,7 +6979,7 @@
     </w:p>
     <w:p>
       <w:pPr>
-        <w:overflowPunct w:val="true"/>
+        <w:overflowPunct w:val="false"/>
         <w:spacing w:lineRule="auto" w:line="240"/>
         <w:rPr/>
       </w:pPr>
@@ -7111,7 +6994,7 @@
     </w:p>
     <w:p>
       <w:pPr>
-        <w:overflowPunct w:val="true"/>
+        <w:overflowPunct w:val="false"/>
         <w:spacing w:lineRule="auto" w:line="240"/>
         <w:rPr/>
       </w:pPr>
@@ -7139,7 +7022,7 @@
     </w:p>
     <w:p>
       <w:pPr>
-        <w:overflowPunct w:val="true"/>
+        <w:overflowPunct w:val="false"/>
         <w:spacing w:lineRule="auto" w:line="240"/>
         <w:rPr/>
       </w:pPr>
@@ -7154,7 +7037,7 @@
     </w:p>
     <w:p>
       <w:pPr>
-        <w:overflowPunct w:val="true"/>
+        <w:overflowPunct w:val="false"/>
         <w:spacing w:lineRule="auto" w:line="240"/>
         <w:rPr/>
       </w:pPr>
@@ -7182,7 +7065,7 @@
     </w:p>
     <w:p>
       <w:pPr>
-        <w:overflowPunct w:val="true"/>
+        <w:overflowPunct w:val="false"/>
         <w:spacing w:lineRule="auto" w:line="240"/>
         <w:rPr/>
       </w:pPr>
@@ -7197,7 +7080,7 @@
     </w:p>
     <w:p>
       <w:pPr>
-        <w:overflowPunct w:val="true"/>
+        <w:overflowPunct w:val="false"/>
         <w:spacing w:lineRule="auto" w:line="240"/>
         <w:rPr/>
       </w:pPr>
@@ -7227,7 +7110,7 @@
   <w:comment w:id="13" w:author="Gareth O'Neill" w:date="2025-09-24T13:43:07Z" w:initials="">
     <w:p>
       <w:pPr>
-        <w:overflowPunct w:val="true"/>
+        <w:overflowPunct w:val="false"/>
         <w:spacing w:lineRule="auto" w:line="240"/>
         <w:rPr/>
       </w:pPr>
@@ -7255,7 +7138,7 @@
     </w:p>
     <w:p>
       <w:pPr>
-        <w:overflowPunct w:val="true"/>
+        <w:overflowPunct w:val="false"/>
         <w:spacing w:lineRule="auto" w:line="240"/>
         <w:rPr/>
       </w:pPr>
@@ -7270,7 +7153,7 @@
     </w:p>
     <w:p>
       <w:pPr>
-        <w:overflowPunct w:val="true"/>
+        <w:overflowPunct w:val="false"/>
         <w:spacing w:lineRule="auto" w:line="240"/>
         <w:rPr/>
       </w:pPr>
@@ -7300,7 +7183,7 @@
   <w:comment w:id="14" w:author="Gareth O'Neill" w:date="2025-09-24T13:43:08Z" w:initials="">
     <w:p>
       <w:pPr>
-        <w:overflowPunct w:val="true"/>
+        <w:overflowPunct w:val="false"/>
         <w:spacing w:lineRule="auto" w:line="240"/>
         <w:rPr/>
       </w:pPr>
@@ -7328,7 +7211,7 @@
     </w:p>
     <w:p>
       <w:pPr>
-        <w:overflowPunct w:val="true"/>
+        <w:overflowPunct w:val="false"/>
         <w:spacing w:lineRule="auto" w:line="240"/>
         <w:rPr/>
       </w:pPr>
@@ -7343,7 +7226,7 @@
     </w:p>
     <w:p>
       <w:pPr>
-        <w:overflowPunct w:val="true"/>
+        <w:overflowPunct w:val="false"/>
         <w:spacing w:lineRule="auto" w:line="240"/>
         <w:rPr/>
       </w:pPr>
@@ -7373,7 +7256,7 @@
   <w:comment w:id="15" w:author="Gareth O'Neill" w:date="2025-09-26T09:15:59Z" w:initials="">
     <w:p>
       <w:pPr>
-        <w:overflowPunct w:val="true"/>
+        <w:overflowPunct w:val="false"/>
         <w:spacing w:lineRule="auto" w:line="240"/>
         <w:rPr/>
       </w:pPr>
@@ -7401,7 +7284,7 @@
     </w:p>
     <w:p>
       <w:pPr>
-        <w:overflowPunct w:val="true"/>
+        <w:overflowPunct w:val="false"/>
         <w:spacing w:lineRule="auto" w:line="240"/>
         <w:rPr/>
       </w:pPr>
@@ -7416,7 +7299,7 @@
     </w:p>
     <w:p>
       <w:pPr>
-        <w:overflowPunct w:val="true"/>
+        <w:overflowPunct w:val="false"/>
         <w:spacing w:lineRule="auto" w:line="240"/>
         <w:rPr/>
       </w:pPr>
@@ -7446,7 +7329,7 @@
   <w:comment w:id="16" w:author="Gareth O'Neill" w:date="2025-09-24T13:43:09Z" w:initials="">
     <w:p>
       <w:pPr>
-        <w:overflowPunct w:val="true"/>
+        <w:overflowPunct w:val="false"/>
         <w:spacing w:lineRule="auto" w:line="240"/>
         <w:rPr/>
       </w:pPr>

</xml_diff>

<commit_message>
chore: Push to survey-tool submodule
</commit_message>
<xml_diff>
--- a/src/assets/docx-templates/report_template_test.docx
+++ b/src/assets/docx-templates/report_template_test.docx
@@ -149,13 +149,13 @@
       </w:pPr>
       <w:r>
         <w:rPr/>
-        <w:t xml:space="preserve">This report oﬀers an Analysis of the Survey on National Contributions to EOSC and Open Science </w:t>
-      </w:r>
-      <w:r>
-        <w:rPr>
-          <w:highlight w:val="yellow"/>
-        </w:rPr>
-        <w:t>[YEAR]</w:t>
+        <w:t>This report oﬀers an Analysis of the Survey on National Contributions to EOSC and Open Science {</w:t>
+      </w:r>
+      <w:r>
+        <w:rPr>
+          <w:highlight w:val="yellow"/>
+        </w:rPr>
+        <w:t>Year}</w:t>
       </w:r>
       <w:r>
         <w:rPr/>
@@ -178,13 +178,13 @@
       </w:pPr>
       <w:r>
         <w:rPr/>
-        <w:t xml:space="preserve">The survey for </w:t>
-      </w:r>
-      <w:r>
-        <w:rPr>
-          <w:highlight w:val="yellow"/>
-        </w:rPr>
-        <w:t>[YEAR]</w:t>
+        <w:t>The survey for {</w:t>
+      </w:r>
+      <w:r>
+        <w:rPr>
+          <w:highlight w:val="yellow"/>
+        </w:rPr>
+        <w:t>Year}</w:t>
       </w:r>
       <w:r>
         <w:rPr/>
@@ -1495,13 +1495,13 @@
       </w:pPr>
       <w:r>
         <w:rPr/>
-        <w:t xml:space="preserve">Survey </w:t>
-      </w:r>
-      <w:r>
-        <w:rPr>
-          <w:highlight w:val="yellow"/>
-        </w:rPr>
-        <w:t>[YEAR]</w:t>
+        <w:t>Survey {</w:t>
+      </w:r>
+      <w:r>
+        <w:rPr>
+          <w:highlight w:val="yellow"/>
+        </w:rPr>
+        <w:t>Year}</w:t>
       </w:r>
       <w:r>
         <w:rPr/>
@@ -1591,13 +1591,13 @@
       </w:r>
       <w:r>
         <w:rPr/>
-        <w:t xml:space="preserve">. This report is based on the data collected from Survey </w:t>
-      </w:r>
-      <w:r>
-        <w:rPr>
-          <w:highlight w:val="yellow"/>
-        </w:rPr>
-        <w:t>[YEAR]</w:t>
+        <w:t>. This report is based on the data collected from Survey {</w:t>
+      </w:r>
+      <w:r>
+        <w:rPr>
+          <w:highlight w:val="yellow"/>
+        </w:rPr>
+        <w:t>Year}</w:t>
       </w:r>
       <w:r>
         <w:rPr/>
@@ -1684,13 +1684,13 @@
         <w:rPr>
           <w:i/>
         </w:rPr>
-        <w:t xml:space="preserve">Table 2: EU Countries Responding to Survey 2022 to Survey </w:t>
-      </w:r>
-      <w:r>
-        <w:rPr>
-          <w:highlight w:val="yellow"/>
-        </w:rPr>
-        <w:t>[YEAR]</w:t>
+        <w:t>Table 2: EU Countries Responding to Survey 2022 to Survey {</w:t>
+      </w:r>
+      <w:r>
+        <w:rPr>
+          <w:highlight w:val="yellow"/>
+        </w:rPr>
+        <w:t>Year}</w:t>
       </w:r>
     </w:p>
     <w:p>
@@ -1752,13 +1752,13 @@
         <w:rPr>
           <w:i/>
         </w:rPr>
-        <w:t xml:space="preserve">Table 3: Non-EU Countries Responding to Survey 2022 to Survey </w:t>
-      </w:r>
-      <w:r>
-        <w:rPr>
-          <w:highlight w:val="yellow"/>
-        </w:rPr>
-        <w:t>[YEAR]</w:t>
+        <w:t>Table 3: Non-EU Countries Responding to Survey 2022 to Survey {</w:t>
+      </w:r>
+      <w:r>
+        <w:rPr>
+          <w:highlight w:val="yellow"/>
+        </w:rPr>
+        <w:t>Year}</w:t>
       </w:r>
     </w:p>
     <w:p>
@@ -1879,13 +1879,13 @@
       </w:pPr>
       <w:r>
         <w:rPr/>
-        <w:t xml:space="preserve">The first main policy question on open access to publications in Survey </w:t>
-      </w:r>
-      <w:r>
-        <w:rPr>
-          <w:highlight w:val="yellow"/>
-        </w:rPr>
-        <w:t>[YEAR]</w:t>
+        <w:t>The first main policy question on open access to publications in Survey {</w:t>
+      </w:r>
+      <w:r>
+        <w:rPr>
+          <w:highlight w:val="yellow"/>
+        </w:rPr>
+        <w:t>Year}</w:t>
       </w:r>
       <w:r>
         <w:rPr/>
@@ -1976,92 +1976,59 @@
           <w:i/>
         </w:rPr>
       </w:pPr>
-      <w:commentRangeStart w:id="3"/>
       <w:r>
         <w:rPr>
           <w:highlight w:val="yellow"/>
         </w:rPr>
         <w:t>{%chartImage1}</w:t>
       </w:r>
-      <w:commentRangeEnd w:id="3"/>
-      <w:r>
-        <w:commentReference w:id="3"/>
-      </w:r>
-      <w:r>
-        <w:rPr>
-          <w:highlight w:val="yellow"/>
-        </w:rPr>
-      </w:r>
-    </w:p>
-    <w:p>
-      <w:pPr>
-        <w:pStyle w:val="normal1"/>
-        <w:jc w:val="center"/>
-        <w:rPr/>
-      </w:pPr>
-      <w:r>
-        <w:rPr/>
-      </w:r>
-    </w:p>
-    <w:p>
-      <w:pPr>
-        <w:pStyle w:val="normal1"/>
-        <w:jc w:val="center"/>
-        <w:rPr>
-          <w:i/>
-          <w:i/>
-        </w:rPr>
-      </w:pPr>
-      <w:r>
-        <w:rPr>
-          <w:i/>
-        </w:rPr>
-        <w:t xml:space="preserve">Figure 1: </w:t>
-      </w:r>
-      <w:commentRangeStart w:id="4"/>
-      <w:r>
-        <w:rPr>
-          <w:i/>
-        </w:rPr>
-        <w:t>Map</w:t>
-      </w:r>
-      <w:r>
-        <w:rPr>
-          <w:i/>
-        </w:rPr>
-      </w:r>
-      <w:commentRangeEnd w:id="4"/>
-      <w:r>
-        <w:commentReference w:id="4"/>
-      </w:r>
-      <w:r>
-        <w:rPr>
-          <w:i/>
-        </w:rPr>
-        <w:t xml:space="preserve"> of EU Countries with a National Policy on Open Access to Publications</w:t>
-      </w:r>
-    </w:p>
-    <w:p>
-      <w:pPr>
-        <w:pStyle w:val="normal1"/>
-        <w:widowControl w:val="false"/>
-        <w:spacing w:lineRule="auto" w:line="240"/>
-        <w:rPr/>
-      </w:pPr>
-      <w:r>
-        <w:rPr/>
-      </w:r>
-    </w:p>
-    <w:p>
-      <w:pPr>
-        <w:pStyle w:val="normal1"/>
-        <w:jc w:val="center"/>
-        <w:rPr>
-          <w:i/>
-          <w:i/>
-        </w:rPr>
-      </w:pPr>
-      <w:commentRangeStart w:id="5"/>
+    </w:p>
+    <w:p>
+      <w:pPr>
+        <w:pStyle w:val="normal1"/>
+        <w:jc w:val="center"/>
+        <w:rPr/>
+      </w:pPr>
+      <w:r>
+        <w:rPr/>
+      </w:r>
+    </w:p>
+    <w:p>
+      <w:pPr>
+        <w:pStyle w:val="normal1"/>
+        <w:jc w:val="center"/>
+        <w:rPr>
+          <w:i/>
+          <w:i/>
+        </w:rPr>
+      </w:pPr>
+      <w:r>
+        <w:rPr>
+          <w:i/>
+        </w:rPr>
+        <w:t>Figure 1: Map of EU Countries with a National Policy on Open Access to Publications</w:t>
+      </w:r>
+    </w:p>
+    <w:p>
+      <w:pPr>
+        <w:pStyle w:val="normal1"/>
+        <w:widowControl w:val="false"/>
+        <w:spacing w:lineRule="auto" w:line="240"/>
+        <w:rPr/>
+      </w:pPr>
+      <w:r>
+        <w:rPr/>
+      </w:r>
+    </w:p>
+    <w:p>
+      <w:pPr>
+        <w:pStyle w:val="normal1"/>
+        <w:jc w:val="center"/>
+        <w:rPr>
+          <w:i/>
+          <w:i/>
+        </w:rPr>
+      </w:pPr>
       <w:r>
         <w:rPr>
           <w:highlight w:val="yellow"/>
@@ -2084,15 +2051,6 @@
         </w:rPr>
         <w:t>{%pieChartImage_0_1}</w:t>
       </w:r>
-      <w:commentRangeEnd w:id="5"/>
-      <w:r>
-        <w:commentReference w:id="5"/>
-      </w:r>
-      <w:r>
-        <w:rPr>
-          <w:highlight w:val="yellow"/>
-        </w:rPr>
-      </w:r>
     </w:p>
     <w:p>
       <w:pPr>
@@ -2778,13 +2736,13 @@
       </w:pPr>
       <w:r>
         <w:rPr/>
-        <w:t xml:space="preserve">The second main policy question on open access to publications in Survey </w:t>
-      </w:r>
-      <w:r>
-        <w:rPr>
-          <w:highlight w:val="yellow"/>
-        </w:rPr>
-        <w:t>[YEAR]</w:t>
+        <w:t>The second main policy question on open access to publications in Survey {</w:t>
+      </w:r>
+      <w:r>
+        <w:rPr>
+          <w:highlight w:val="yellow"/>
+        </w:rPr>
+        <w:t>Year}</w:t>
       </w:r>
       <w:r>
         <w:rPr/>
@@ -3001,13 +2959,13 @@
       </w:pPr>
       <w:r>
         <w:rPr/>
-        <w:t xml:space="preserve">The first main practice question on open access to publications in Survey </w:t>
-      </w:r>
-      <w:r>
-        <w:rPr>
-          <w:highlight w:val="yellow"/>
-        </w:rPr>
-        <w:t>[YEAR]</w:t>
+        <w:t>The first main practice question on open access to publications in Survey {</w:t>
+      </w:r>
+      <w:r>
+        <w:rPr>
+          <w:highlight w:val="yellow"/>
+        </w:rPr>
+        <w:t>Year}</w:t>
       </w:r>
       <w:r>
         <w:rPr/>
@@ -3184,13 +3142,13 @@
       </w:pPr>
       <w:r>
         <w:rPr/>
-        <w:t xml:space="preserve">The second main practice question on open access to publications in Survey </w:t>
-      </w:r>
-      <w:r>
-        <w:rPr>
-          <w:highlight w:val="yellow"/>
-        </w:rPr>
-        <w:t>[YEAR]</w:t>
+        <w:t>The second main practice question on open access to publications in Survey {</w:t>
+      </w:r>
+      <w:r>
+        <w:rPr>
+          <w:highlight w:val="yellow"/>
+        </w:rPr>
+        <w:t>Year}</w:t>
       </w:r>
       <w:r>
         <w:rPr/>
@@ -3200,14 +3158,14 @@
         <w:rPr>
           <w:i/>
         </w:rPr>
-        <w:t xml:space="preserve">How much did your country financially invest in open access to publications in </w:t>
-      </w:r>
-      <w:r>
-        <w:rPr>
-          <w:i/>
-          <w:highlight w:val="yellow"/>
-        </w:rPr>
-        <w:t>[YEAR]</w:t>
+        <w:t>How much did your country financially invest in open access to publications in {</w:t>
+      </w:r>
+      <w:r>
+        <w:rPr>
+          <w:i/>
+          <w:highlight w:val="yellow"/>
+        </w:rPr>
+        <w:t>Year}</w:t>
       </w:r>
       <w:r>
         <w:rPr>
@@ -3322,7 +3280,6 @@
           <w:i/>
         </w:rPr>
       </w:pPr>
-      <w:commentRangeStart w:id="6"/>
       <w:r>
         <w:rPr>
           <w:i/>
@@ -3330,16 +3287,6 @@
         </w:rPr>
         <w:t>{%chartImage7}</w:t>
       </w:r>
-      <w:commentRangeEnd w:id="6"/>
-      <w:r>
-        <w:commentReference w:id="6"/>
-      </w:r>
-      <w:r>
-        <w:rPr>
-          <w:i/>
-          <w:highlight w:val="yellow"/>
-        </w:rPr>
-      </w:r>
     </w:p>
     <w:p>
       <w:pPr>
@@ -3450,7 +3397,6 @@
         <w:rPr/>
         <w:t>There is {</w:t>
       </w:r>
-      <w:commentRangeStart w:id="7"/>
       <w:r>
         <w:rPr>
           <w:highlight w:val="yellow"/>
@@ -3458,23 +3404,14 @@
         <w:t>Question6[0]}</w:t>
       </w:r>
       <w:r>
-        <w:rPr>
-          <w:highlight w:val="yellow"/>
-        </w:rPr>
-      </w:r>
-      <w:commentRangeEnd w:id="7"/>
-      <w:r>
-        <w:commentReference w:id="7"/>
-      </w:r>
-      <w:r>
-        <w:rPr/>
-        <w:t xml:space="preserve"> in national policies on open access to publications in EU countries in </w:t>
-      </w:r>
-      <w:r>
-        <w:rPr>
-          <w:highlight w:val="yellow"/>
-        </w:rPr>
-        <w:t>[YEAR]</w:t>
+        <w:rPr/>
+        <w:t xml:space="preserve"> in national policies on open access to publications in EU countries in {</w:t>
+      </w:r>
+      <w:r>
+        <w:rPr>
+          <w:highlight w:val="yellow"/>
+        </w:rPr>
+        <w:t>Year}</w:t>
       </w:r>
       <w:r>
         <w:rPr/>
@@ -3498,24 +3435,18 @@
       </w:r>
       <w:r>
         <w:rPr/>
-        <w:commentReference w:id="8"/>
-      </w:r>
-      <w:r>
-        <w:rPr/>
-        <w:t xml:space="preserve"> in mandatory policies in </w:t>
-      </w:r>
-      <w:r>
-        <w:rPr>
-          <w:highlight w:val="yellow"/>
-        </w:rPr>
-        <w:t>[YEAR]</w:t>
+        <w:t xml:space="preserve"> in mandatory policies in {</w:t>
+      </w:r>
+      <w:r>
+        <w:rPr>
+          <w:highlight w:val="yellow"/>
+        </w:rPr>
+        <w:t>Year}</w:t>
       </w:r>
       <w:r>
         <w:rPr/>
         <w:t xml:space="preserve"> from the previous year and {</w:t>
       </w:r>
-      <w:commentRangeStart w:id="9"/>
-      <w:commentRangeStart w:id="10"/>
       <w:r>
         <w:rPr>
           <w:highlight w:val="yellow"/>
@@ -3523,24 +3454,6 @@
         <w:t>Question6[3]}</w:t>
       </w:r>
       <w:r>
-        <w:rPr>
-          <w:highlight w:val="yellow"/>
-        </w:rPr>
-      </w:r>
-      <w:commentRangeEnd w:id="10"/>
-      <w:r>
-        <w:commentReference w:id="10"/>
-      </w:r>
-      <w:r>
-        <w:rPr>
-          <w:highlight w:val="yellow"/>
-        </w:rPr>
-      </w:r>
-      <w:commentRangeEnd w:id="9"/>
-      <w:r>
-        <w:commentReference w:id="9"/>
-      </w:r>
-      <w:r>
         <w:rPr/>
         <w:t xml:space="preserve"> since 2022 as shown in Figure 14.</w:t>
       </w:r>
@@ -3565,23 +3478,12 @@
           <w:i/>
         </w:rPr>
       </w:pPr>
-      <w:commentRangeStart w:id="11"/>
       <w:r>
         <w:rPr>
           <w:i/>
           <w:highlight w:val="yellow"/>
         </w:rPr>
         <w:t>{%chartImage8}</w:t>
-      </w:r>
-      <w:commentRangeEnd w:id="11"/>
-      <w:r>
-        <w:commentReference w:id="11"/>
-      </w:r>
-      <w:r>
-        <w:rPr>
-          <w:i/>
-          <w:highlight w:val="yellow"/>
-        </w:rPr>
       </w:r>
     </w:p>
     <w:p>
@@ -3641,13 +3543,13 @@
       </w:r>
       <w:r>
         <w:rPr/>
-        <w:t xml:space="preserve"> in specific policies on immediate open access to publications in EU countries in </w:t>
-      </w:r>
-      <w:r>
-        <w:rPr>
-          <w:highlight w:val="yellow"/>
-        </w:rPr>
-        <w:t>[YEAR]</w:t>
+        <w:t xml:space="preserve"> in specific policies on immediate open access to publications in EU countries in {</w:t>
+      </w:r>
+      <w:r>
+        <w:rPr>
+          <w:highlight w:val="yellow"/>
+        </w:rPr>
+        <w:t>Year}</w:t>
       </w:r>
       <w:r>
         <w:rPr/>
@@ -3671,13 +3573,13 @@
       </w:r>
       <w:r>
         <w:rPr/>
-        <w:t xml:space="preserve">} in mandatory policies in </w:t>
-      </w:r>
-      <w:r>
-        <w:rPr>
-          <w:highlight w:val="yellow"/>
-        </w:rPr>
-        <w:t>[YEAR]</w:t>
+        <w:t>} in mandatory policies in {</w:t>
+      </w:r>
+      <w:r>
+        <w:rPr>
+          <w:highlight w:val="yellow"/>
+        </w:rPr>
+        <w:t>Year}</w:t>
       </w:r>
       <w:r>
         <w:rPr/>
@@ -3775,13 +3677,13 @@
       </w:r>
       <w:r>
         <w:rPr/>
-        <w:t xml:space="preserve">} in specific policies on retention of IPR on publications in EU countries in </w:t>
-      </w:r>
-      <w:r>
-        <w:rPr>
-          <w:highlight w:val="yellow"/>
-        </w:rPr>
-        <w:t>[YEAR]</w:t>
+        <w:t>} in specific policies on retention of IPR on publications in EU countries in {</w:t>
+      </w:r>
+      <w:r>
+        <w:rPr>
+          <w:highlight w:val="yellow"/>
+        </w:rPr>
+        <w:t>Year}</w:t>
       </w:r>
       <w:r>
         <w:rPr/>
@@ -3805,13 +3707,13 @@
       </w:r>
       <w:r>
         <w:rPr/>
-        <w:t xml:space="preserve">} in mandatory policies in </w:t>
-      </w:r>
-      <w:r>
-        <w:rPr>
-          <w:highlight w:val="yellow"/>
-        </w:rPr>
-        <w:t>[YEAR]</w:t>
+        <w:t>} in mandatory policies in {</w:t>
+      </w:r>
+      <w:r>
+        <w:rPr>
+          <w:highlight w:val="yellow"/>
+        </w:rPr>
+        <w:t>Year}</w:t>
       </w:r>
       <w:r>
         <w:rPr/>
@@ -3909,13 +3811,13 @@
       </w:r>
       <w:r>
         <w:rPr/>
-        <w:t xml:space="preserve">} in specific policies on open licensing of publications in EU countries in </w:t>
-      </w:r>
-      <w:r>
-        <w:rPr>
-          <w:highlight w:val="yellow"/>
-        </w:rPr>
-        <w:t>[YEAR]</w:t>
+        <w:t>} in specific policies on open licensing of publications in EU countries in {</w:t>
+      </w:r>
+      <w:r>
+        <w:rPr>
+          <w:highlight w:val="yellow"/>
+        </w:rPr>
+        <w:t>Year}</w:t>
       </w:r>
       <w:r>
         <w:rPr/>
@@ -3939,13 +3841,13 @@
       </w:r>
       <w:r>
         <w:rPr/>
-        <w:t xml:space="preserve">} in mandatory policies in </w:t>
-      </w:r>
-      <w:r>
-        <w:rPr>
-          <w:highlight w:val="yellow"/>
-        </w:rPr>
-        <w:t>[YEAR]</w:t>
+        <w:t>} in mandatory policies in {</w:t>
+      </w:r>
+      <w:r>
+        <w:rPr>
+          <w:highlight w:val="yellow"/>
+        </w:rPr>
+        <w:t>Year}</w:t>
       </w:r>
       <w:r>
         <w:rPr/>
@@ -4043,13 +3945,13 @@
       </w:r>
       <w:r>
         <w:rPr/>
-        <w:t xml:space="preserve">} in financial strategies on open access to publications in EU countries in </w:t>
-      </w:r>
-      <w:r>
-        <w:rPr>
-          <w:highlight w:val="yellow"/>
-        </w:rPr>
-        <w:t>[YEAR]</w:t>
+        <w:t>} in financial strategies on open access to publications in EU countries in {</w:t>
+      </w:r>
+      <w:r>
+        <w:rPr>
+          <w:highlight w:val="yellow"/>
+        </w:rPr>
+        <w:t>Year}</w:t>
       </w:r>
       <w:r>
         <w:rPr/>
@@ -4086,7 +3988,6 @@
           <w:i/>
         </w:rPr>
       </w:pPr>
-      <w:commentRangeStart w:id="12"/>
       <w:r>
         <w:rPr>
           <w:i/>
@@ -4094,16 +3995,6 @@
         </w:rPr>
         <w:t>{%chartImage12}</w:t>
       </w:r>
-      <w:commentRangeEnd w:id="12"/>
-      <w:r>
-        <w:commentReference w:id="12"/>
-      </w:r>
-      <w:r>
-        <w:rPr>
-          <w:i/>
-          <w:highlight w:val="yellow"/>
-        </w:rPr>
-      </w:r>
     </w:p>
     <w:p>
       <w:pPr>
@@ -4186,13 +4077,13 @@
       </w:r>
       <w:r>
         <w:rPr/>
-        <w:t xml:space="preserve">} in national monitoring on open access to publications in EU countries in </w:t>
-      </w:r>
-      <w:r>
-        <w:rPr>
-          <w:highlight w:val="yellow"/>
-        </w:rPr>
-        <w:t>[YEAR]</w:t>
+        <w:t>} in national monitoring on open access to publications in EU countries in {</w:t>
+      </w:r>
+      <w:r>
+        <w:rPr>
+          <w:highlight w:val="yellow"/>
+        </w:rPr>
+        <w:t>Year}</w:t>
       </w:r>
       <w:r>
         <w:rPr/>
@@ -4280,67 +4171,27 @@
       </w:pPr>
       <w:r>
         <w:rPr/>
-        <w:t xml:space="preserve">There is finally </w:t>
-      </w:r>
-      <w:r>
-        <w:rPr/>
-        <w:t>{</w:t>
-      </w:r>
-      <w:r>
-        <w:rPr>
-          <w:highlight w:val="yellow"/>
-        </w:rPr>
-        <w:t>Question56_trend[</w:t>
-      </w:r>
-      <w:r>
-        <w:rPr>
-          <w:highlight w:val="yellow"/>
-        </w:rPr>
-        <w:t>0</w:t>
-      </w:r>
-      <w:r>
-        <w:rPr>
-          <w:highlight w:val="yellow"/>
-        </w:rPr>
-        <w:t>]</w:t>
-      </w:r>
-      <w:r>
-        <w:rPr/>
-        <w:t xml:space="preserve">} </w:t>
-      </w:r>
-      <w:r>
-        <w:rPr/>
-        <w:t xml:space="preserve">in </w:t>
-      </w:r>
-      <w:commentRangeStart w:id="13"/>
-      <w:r>
-        <w:rPr/>
-        <w:t>national investments in open access to publications per 1000 FTE researchers in EU countries</w:t>
-      </w:r>
-      <w:r>
-        <w:rPr/>
-      </w:r>
-      <w:commentRangeEnd w:id="13"/>
-      <w:r>
-        <w:commentReference w:id="13"/>
-      </w:r>
-      <w:r>
-        <w:rPr/>
-        <w:t xml:space="preserve"> in </w:t>
-      </w:r>
-      <w:r>
-        <w:rPr>
-          <w:highlight w:val="yellow"/>
-        </w:rPr>
-        <w:t>[YEAR]</w:t>
-      </w:r>
-      <w:r>
-        <w:rPr/>
-        <w:t xml:space="preserve"> from the previous year and</w:t>
-      </w:r>
-      <w:r>
-        <w:rPr/>
-        <w:t xml:space="preserve"> {</w:t>
+        <w:t>There is finally {</w:t>
+      </w:r>
+      <w:r>
+        <w:rPr>
+          <w:highlight w:val="yellow"/>
+        </w:rPr>
+        <w:t>Question56_trend[0]</w:t>
+      </w:r>
+      <w:r>
+        <w:rPr/>
+        <w:t>} in national investments in open access to publications per 1000 FTE researchers in EU countries in {</w:t>
+      </w:r>
+      <w:r>
+        <w:rPr>
+          <w:highlight w:val="yellow"/>
+        </w:rPr>
+        <w:t>Year}</w:t>
+      </w:r>
+      <w:r>
+        <w:rPr/>
+        <w:t xml:space="preserve"> from the previous year and {</w:t>
       </w:r>
       <w:r>
         <w:rPr>
@@ -4350,8 +4201,16 @@
       </w:r>
       <w:r>
         <w:rPr/>
-        <w:t xml:space="preserve">} </w:t>
-      </w:r>
+        <w:t>}</w:t>
+      </w:r>
+    </w:p>
+    <w:p>
+      <w:pPr>
+        <w:pStyle w:val="normal1"/>
+        <w:widowControl w:val="false"/>
+        <w:spacing w:lineRule="auto" w:line="240"/>
+        <w:rPr/>
+      </w:pPr>
       <w:r>
         <w:rPr/>
         <w:t>since 2022 as shown in Figure 20.</w:t>
@@ -4366,36 +4225,12 @@
           <w:i/>
         </w:rPr>
       </w:pPr>
-      <w:commentRangeStart w:id="14"/>
-      <w:r>
-        <w:rPr>
-          <w:i/>
-          <w:highlight w:val="yellow"/>
-        </w:rPr>
-        <w:t>{%chartImage1</w:t>
-      </w:r>
-      <w:r>
-        <w:rPr>
-          <w:i/>
-          <w:highlight w:val="yellow"/>
-        </w:rPr>
-        <w:t>4</w:t>
-      </w:r>
-      <w:r>
-        <w:rPr>
-          <w:i/>
-          <w:highlight w:val="yellow"/>
-        </w:rPr>
-        <w:t>}</w:t>
-      </w:r>
-      <w:commentRangeEnd w:id="14"/>
-      <w:r>
-        <w:commentReference w:id="14"/>
-      </w:r>
-      <w:r>
-        <w:rPr>
-          <w:highlight w:val="yellow"/>
-        </w:rPr>
+      <w:r>
+        <w:rPr>
+          <w:i/>
+          <w:highlight w:val="yellow"/>
+        </w:rPr>
+        <w:t>{%chartImage14}</w:t>
       </w:r>
     </w:p>
     <w:p>
@@ -5915,1140 +5750,6 @@
           <w:lang w:val="en-US" w:eastAsia="en-US" w:bidi="en-US"/>
         </w:rPr>
         <w:t>https://zenodo.org/records/15004417</w:t>
-      </w:r>
-    </w:p>
-  </w:comment>
-  <w:comment w:id="3" w:author="Gareth O'Neill" w:date="2025-09-22T10:14:16Z" w:initials="">
-    <w:p>
-      <w:pPr>
-        <w:overflowPunct w:val="false"/>
-        <w:spacing w:lineRule="auto" w:line="240"/>
-        <w:rPr/>
-      </w:pPr>
-      <w:r>
-        <w:rPr>
-          <w:rFonts w:ascii="Arial" w:hAnsi="Arial" w:eastAsia="Arial" w:cs="Arial"/>
-          <w:b w:val="false"/>
-          <w:i w:val="false"/>
-          <w:caps w:val="false"/>
-          <w:smallCaps w:val="false"/>
-          <w:strike w:val="false"/>
-          <w:dstrike w:val="false"/>
-          <w:color w:val="000000"/>
-          <w:position w:val="0"/>
-          <w:sz w:val="22"/>
-          <w:sz w:val="22"/>
-          <w:szCs w:val="22"/>
-          <w:u w:val="none"/>
-          <w:shd w:fill="auto" w:val="clear"/>
-          <w:vertAlign w:val="baseline"/>
-          <w:lang w:val="en-US" w:eastAsia="en-US" w:bidi="en-US"/>
-        </w:rPr>
-        <w:t>See Figure 1 in report 2023 as example:</w:t>
-      </w:r>
-    </w:p>
-    <w:p>
-      <w:pPr>
-        <w:overflowPunct w:val="false"/>
-        <w:spacing w:lineRule="auto" w:line="240"/>
-        <w:rPr/>
-      </w:pPr>
-      <w:r>
-        <w:rPr>
-          <w:rFonts w:ascii="Liberation Serif" w:hAnsi="Liberation Serif" w:eastAsia="DejaVu Sans" w:cs="Noto Sans Arabic"/>
-          <w:sz w:val="24"/>
-          <w:szCs w:val="24"/>
-          <w:lang w:val="en-US" w:eastAsia="en-US" w:bidi="en-US"/>
-        </w:rPr>
-      </w:r>
-    </w:p>
-    <w:p>
-      <w:pPr>
-        <w:overflowPunct w:val="false"/>
-        <w:spacing w:lineRule="auto" w:line="240"/>
-        <w:rPr/>
-      </w:pPr>
-      <w:r>
-        <w:rPr>
-          <w:rFonts w:ascii="Arial" w:hAnsi="Arial" w:eastAsia="Arial" w:cs="Arial"/>
-          <w:b w:val="false"/>
-          <w:i w:val="false"/>
-          <w:caps w:val="false"/>
-          <w:smallCaps w:val="false"/>
-          <w:strike w:val="false"/>
-          <w:dstrike w:val="false"/>
-          <w:color w:val="000000"/>
-          <w:position w:val="0"/>
-          <w:sz w:val="22"/>
-          <w:sz w:val="22"/>
-          <w:szCs w:val="22"/>
-          <w:u w:val="none"/>
-          <w:shd w:fill="auto" w:val="clear"/>
-          <w:vertAlign w:val="baseline"/>
-          <w:lang w:val="en-US" w:eastAsia="en-US" w:bidi="en-US"/>
-        </w:rPr>
-        <w:t>https://zenodo.org/records/15004417</w:t>
-      </w:r>
-    </w:p>
-  </w:comment>
-  <w:comment w:id="4" w:author="Gareth O'Neill" w:date="2025-09-22T09:51:50Z" w:initials="">
-    <w:p>
-      <w:pPr>
-        <w:overflowPunct w:val="false"/>
-        <w:spacing w:lineRule="auto" w:line="240"/>
-        <w:rPr/>
-      </w:pPr>
-      <w:r>
-        <w:rPr>
-          <w:rFonts w:ascii="Arial" w:hAnsi="Arial" w:eastAsia="Arial" w:cs="Arial"/>
-          <w:b w:val="false"/>
-          <w:i w:val="false"/>
-          <w:caps w:val="false"/>
-          <w:smallCaps w:val="false"/>
-          <w:strike w:val="false"/>
-          <w:dstrike w:val="false"/>
-          <w:color w:val="000000"/>
-          <w:position w:val="0"/>
-          <w:sz w:val="22"/>
-          <w:sz w:val="22"/>
-          <w:szCs w:val="22"/>
-          <w:u w:val="none"/>
-          <w:shd w:fill="auto" w:val="clear"/>
-          <w:vertAlign w:val="baseline"/>
-          <w:lang w:val="en-US" w:eastAsia="en-US" w:bidi="en-US"/>
-        </w:rPr>
-        <w:t>For the maps we only show EU countries</w:t>
-      </w:r>
-    </w:p>
-  </w:comment>
-  <w:comment w:id="5" w:author="Gareth O'Neill" w:date="2025-09-22T10:14:23Z" w:initials="">
-    <w:p>
-      <w:pPr>
-        <w:overflowPunct w:val="false"/>
-        <w:spacing w:lineRule="auto" w:line="240"/>
-        <w:rPr/>
-      </w:pPr>
-      <w:r>
-        <w:rPr>
-          <w:rFonts w:ascii="Arial" w:hAnsi="Arial" w:eastAsia="Arial" w:cs="Arial"/>
-          <w:b w:val="false"/>
-          <w:i w:val="false"/>
-          <w:caps w:val="false"/>
-          <w:smallCaps w:val="false"/>
-          <w:strike w:val="false"/>
-          <w:dstrike w:val="false"/>
-          <w:color w:val="000000"/>
-          <w:position w:val="0"/>
-          <w:sz w:val="22"/>
-          <w:sz w:val="22"/>
-          <w:szCs w:val="22"/>
-          <w:u w:val="none"/>
-          <w:shd w:fill="auto" w:val="clear"/>
-          <w:vertAlign w:val="baseline"/>
-          <w:lang w:val="en-US" w:eastAsia="en-US" w:bidi="en-US"/>
-        </w:rPr>
-        <w:t>See Figure 2 in report 2023 as example:</w:t>
-      </w:r>
-    </w:p>
-    <w:p>
-      <w:pPr>
-        <w:overflowPunct w:val="false"/>
-        <w:spacing w:lineRule="auto" w:line="240"/>
-        <w:rPr/>
-      </w:pPr>
-      <w:r>
-        <w:rPr>
-          <w:rFonts w:ascii="Liberation Serif" w:hAnsi="Liberation Serif" w:eastAsia="DejaVu Sans" w:cs="Noto Sans Arabic"/>
-          <w:sz w:val="24"/>
-          <w:szCs w:val="24"/>
-          <w:lang w:val="en-US" w:eastAsia="en-US" w:bidi="en-US"/>
-        </w:rPr>
-      </w:r>
-    </w:p>
-    <w:p>
-      <w:pPr>
-        <w:overflowPunct w:val="false"/>
-        <w:spacing w:lineRule="auto" w:line="240"/>
-        <w:rPr/>
-      </w:pPr>
-      <w:r>
-        <w:rPr>
-          <w:rFonts w:ascii="Arial" w:hAnsi="Arial" w:eastAsia="Arial" w:cs="Arial"/>
-          <w:b w:val="false"/>
-          <w:i w:val="false"/>
-          <w:caps w:val="false"/>
-          <w:smallCaps w:val="false"/>
-          <w:strike w:val="false"/>
-          <w:dstrike w:val="false"/>
-          <w:color w:val="000000"/>
-          <w:position w:val="0"/>
-          <w:sz w:val="22"/>
-          <w:sz w:val="22"/>
-          <w:szCs w:val="22"/>
-          <w:u w:val="none"/>
-          <w:shd w:fill="auto" w:val="clear"/>
-          <w:vertAlign w:val="baseline"/>
-          <w:lang w:val="en-US" w:eastAsia="en-US" w:bidi="en-US"/>
-        </w:rPr>
-        <w:t>https://zenodo.org/records/15004417</w:t>
-      </w:r>
-    </w:p>
-  </w:comment>
-  <w:comment w:id="6" w:author="Gareth O'Neill" w:date="2025-09-22T10:15:29Z" w:initials="">
-    <w:p>
-      <w:pPr>
-        <w:overflowPunct w:val="false"/>
-        <w:spacing w:lineRule="auto" w:line="240"/>
-        <w:rPr/>
-      </w:pPr>
-      <w:r>
-        <w:rPr>
-          <w:rFonts w:ascii="Arial" w:hAnsi="Arial" w:eastAsia="Arial" w:cs="Arial"/>
-          <w:b w:val="false"/>
-          <w:i w:val="false"/>
-          <w:caps w:val="false"/>
-          <w:smallCaps w:val="false"/>
-          <w:strike w:val="false"/>
-          <w:dstrike w:val="false"/>
-          <w:color w:val="000000"/>
-          <w:position w:val="0"/>
-          <w:sz w:val="22"/>
-          <w:sz w:val="22"/>
-          <w:szCs w:val="22"/>
-          <w:u w:val="none"/>
-          <w:shd w:fill="auto" w:val="clear"/>
-          <w:vertAlign w:val="baseline"/>
-          <w:lang w:val="en-US" w:eastAsia="en-US" w:bidi="en-US"/>
-        </w:rPr>
-        <w:t>See Figure 19 in report 2023 as example:</w:t>
-      </w:r>
-    </w:p>
-    <w:p>
-      <w:pPr>
-        <w:overflowPunct w:val="false"/>
-        <w:spacing w:lineRule="auto" w:line="240"/>
-        <w:rPr/>
-      </w:pPr>
-      <w:r>
-        <w:rPr>
-          <w:rFonts w:ascii="Liberation Serif" w:hAnsi="Liberation Serif" w:eastAsia="DejaVu Sans" w:cs="Noto Sans Arabic"/>
-          <w:sz w:val="24"/>
-          <w:szCs w:val="24"/>
-          <w:lang w:val="en-US" w:eastAsia="en-US" w:bidi="en-US"/>
-        </w:rPr>
-      </w:r>
-    </w:p>
-    <w:p>
-      <w:pPr>
-        <w:overflowPunct w:val="false"/>
-        <w:spacing w:lineRule="auto" w:line="240"/>
-        <w:rPr/>
-      </w:pPr>
-      <w:r>
-        <w:rPr>
-          <w:rFonts w:ascii="Arial" w:hAnsi="Arial" w:eastAsia="Arial" w:cs="Arial"/>
-          <w:b w:val="false"/>
-          <w:i w:val="false"/>
-          <w:caps w:val="false"/>
-          <w:smallCaps w:val="false"/>
-          <w:strike w:val="false"/>
-          <w:dstrike w:val="false"/>
-          <w:color w:val="000000"/>
-          <w:position w:val="0"/>
-          <w:sz w:val="22"/>
-          <w:sz w:val="22"/>
-          <w:szCs w:val="22"/>
-          <w:u w:val="none"/>
-          <w:shd w:fill="auto" w:val="clear"/>
-          <w:vertAlign w:val="baseline"/>
-          <w:lang w:val="en-US" w:eastAsia="en-US" w:bidi="en-US"/>
-        </w:rPr>
-        <w:t>https://zenodo.org/records/15004417</w:t>
-      </w:r>
-    </w:p>
-  </w:comment>
-  <w:comment w:id="7" w:author="Gareth O'Neill" w:date="2025-09-24T08:59:40Z" w:initials="">
-    <w:p>
-      <w:pPr>
-        <w:overflowPunct w:val="false"/>
-        <w:spacing w:lineRule="auto" w:line="240"/>
-        <w:rPr/>
-      </w:pPr>
-      <w:r>
-        <w:rPr>
-          <w:rFonts w:ascii="Arial" w:hAnsi="Arial" w:eastAsia="Arial" w:cs="Arial"/>
-          <w:b w:val="false"/>
-          <w:i w:val="false"/>
-          <w:caps w:val="false"/>
-          <w:smallCaps w:val="false"/>
-          <w:strike w:val="false"/>
-          <w:dstrike w:val="false"/>
-          <w:color w:val="000000"/>
-          <w:position w:val="0"/>
-          <w:sz w:val="22"/>
-          <w:sz w:val="22"/>
-          <w:szCs w:val="22"/>
-          <w:u w:val="none"/>
-          <w:shd w:fill="auto" w:val="clear"/>
-          <w:vertAlign w:val="baseline"/>
-          <w:lang w:val="en-US" w:eastAsia="en-US" w:bidi="en-US"/>
-        </w:rPr>
-        <w:t>TREND 1 =</w:t>
-      </w:r>
-    </w:p>
-    <w:p>
-      <w:pPr>
-        <w:overflowPunct w:val="false"/>
-        <w:spacing w:lineRule="auto" w:line="240"/>
-        <w:rPr/>
-      </w:pPr>
-      <w:r>
-        <w:rPr>
-          <w:rFonts w:ascii="Liberation Serif" w:hAnsi="Liberation Serif" w:eastAsia="DejaVu Sans" w:cs="Noto Sans Arabic"/>
-          <w:sz w:val="24"/>
-          <w:szCs w:val="24"/>
-          <w:lang w:val="en-US" w:eastAsia="en-US" w:bidi="en-US"/>
-        </w:rPr>
-      </w:r>
-    </w:p>
-    <w:p>
-      <w:pPr>
-        <w:overflowPunct w:val="false"/>
-        <w:spacing w:lineRule="auto" w:line="240"/>
-        <w:rPr/>
-      </w:pPr>
-      <w:r>
-        <w:rPr>
-          <w:rFonts w:ascii="Arial" w:hAnsi="Arial" w:eastAsia="Arial" w:cs="Arial"/>
-          <w:b w:val="false"/>
-          <w:i w:val="false"/>
-          <w:caps w:val="false"/>
-          <w:smallCaps w:val="false"/>
-          <w:strike w:val="false"/>
-          <w:dstrike w:val="false"/>
-          <w:color w:val="000000"/>
-          <w:position w:val="0"/>
-          <w:sz w:val="22"/>
-          <w:sz w:val="22"/>
-          <w:szCs w:val="22"/>
-          <w:u w:val="none"/>
-          <w:shd w:fill="auto" w:val="clear"/>
-          <w:vertAlign w:val="baseline"/>
-          <w:lang w:val="en-US" w:eastAsia="en-US" w:bidi="en-US"/>
-        </w:rPr>
-        <w:t>an increase</w:t>
-      </w:r>
-    </w:p>
-    <w:p>
-      <w:pPr>
-        <w:overflowPunct w:val="false"/>
-        <w:spacing w:lineRule="auto" w:line="240"/>
-        <w:rPr/>
-      </w:pPr>
-      <w:r>
-        <w:rPr>
-          <w:rFonts w:ascii="Liberation Serif" w:hAnsi="Liberation Serif" w:eastAsia="DejaVu Sans" w:cs="Noto Sans Arabic"/>
-          <w:sz w:val="24"/>
-          <w:szCs w:val="24"/>
-          <w:lang w:val="en-US" w:eastAsia="en-US" w:bidi="en-US"/>
-        </w:rPr>
-      </w:r>
-    </w:p>
-    <w:p>
-      <w:pPr>
-        <w:overflowPunct w:val="false"/>
-        <w:spacing w:lineRule="auto" w:line="240"/>
-        <w:rPr/>
-      </w:pPr>
-      <w:r>
-        <w:rPr>
-          <w:rFonts w:ascii="Arial" w:hAnsi="Arial" w:eastAsia="Arial" w:cs="Arial"/>
-          <w:b w:val="false"/>
-          <w:i w:val="false"/>
-          <w:caps w:val="false"/>
-          <w:smallCaps w:val="false"/>
-          <w:strike w:val="false"/>
-          <w:dstrike w:val="false"/>
-          <w:color w:val="000000"/>
-          <w:position w:val="0"/>
-          <w:sz w:val="22"/>
-          <w:sz w:val="22"/>
-          <w:szCs w:val="22"/>
-          <w:u w:val="none"/>
-          <w:shd w:fill="auto" w:val="clear"/>
-          <w:vertAlign w:val="baseline"/>
-          <w:lang w:val="en-US" w:eastAsia="en-US" w:bidi="en-US"/>
-        </w:rPr>
-        <w:t>a decrease</w:t>
-      </w:r>
-    </w:p>
-    <w:p>
-      <w:pPr>
-        <w:overflowPunct w:val="false"/>
-        <w:spacing w:lineRule="auto" w:line="240"/>
-        <w:rPr/>
-      </w:pPr>
-      <w:r>
-        <w:rPr>
-          <w:rFonts w:ascii="Liberation Serif" w:hAnsi="Liberation Serif" w:eastAsia="DejaVu Sans" w:cs="Noto Sans Arabic"/>
-          <w:sz w:val="24"/>
-          <w:szCs w:val="24"/>
-          <w:lang w:val="en-US" w:eastAsia="en-US" w:bidi="en-US"/>
-        </w:rPr>
-      </w:r>
-    </w:p>
-    <w:p>
-      <w:pPr>
-        <w:overflowPunct w:val="false"/>
-        <w:spacing w:lineRule="auto" w:line="240"/>
-        <w:rPr/>
-      </w:pPr>
-      <w:r>
-        <w:rPr>
-          <w:rFonts w:ascii="Arial" w:hAnsi="Arial" w:eastAsia="Arial" w:cs="Arial"/>
-          <w:b w:val="false"/>
-          <w:i w:val="false"/>
-          <w:caps w:val="false"/>
-          <w:smallCaps w:val="false"/>
-          <w:strike w:val="false"/>
-          <w:dstrike w:val="false"/>
-          <w:color w:val="000000"/>
-          <w:position w:val="0"/>
-          <w:sz w:val="22"/>
-          <w:sz w:val="22"/>
-          <w:szCs w:val="22"/>
-          <w:u w:val="none"/>
-          <w:shd w:fill="auto" w:val="clear"/>
-          <w:vertAlign w:val="baseline"/>
-          <w:lang w:val="en-US" w:eastAsia="en-US" w:bidi="en-US"/>
-        </w:rPr>
-        <w:t>no change</w:t>
-      </w:r>
-    </w:p>
-  </w:comment>
-  <w:comment w:id="8" w:author="Gareth O'Neill" w:date="2025-09-24T08:59:40Z" w:initials="">
-    <w:p>
-      <w:pPr>
-        <w:overflowPunct w:val="false"/>
-        <w:spacing w:lineRule="auto" w:line="240"/>
-        <w:rPr/>
-      </w:pPr>
-      <w:r>
-        <w:rPr>
-          <w:rFonts w:ascii="Arial" w:hAnsi="Arial" w:eastAsia="Arial" w:cs="Arial"/>
-          <w:b w:val="false"/>
-          <w:i w:val="false"/>
-          <w:caps w:val="false"/>
-          <w:smallCaps w:val="false"/>
-          <w:strike w:val="false"/>
-          <w:dstrike w:val="false"/>
-          <w:color w:val="000000"/>
-          <w:position w:val="0"/>
-          <w:sz w:val="22"/>
-          <w:sz w:val="22"/>
-          <w:szCs w:val="22"/>
-          <w:u w:val="none"/>
-          <w:shd w:fill="auto" w:val="clear"/>
-          <w:vertAlign w:val="baseline"/>
-          <w:lang w:val="en-US" w:eastAsia="en-US" w:bidi="en-US"/>
-        </w:rPr>
-        <w:t>TREND 1 =</w:t>
-      </w:r>
-    </w:p>
-    <w:p>
-      <w:pPr>
-        <w:overflowPunct w:val="false"/>
-        <w:spacing w:lineRule="auto" w:line="240"/>
-        <w:rPr/>
-      </w:pPr>
-      <w:r>
-        <w:rPr>
-          <w:rFonts w:ascii="Liberation Serif" w:hAnsi="Liberation Serif" w:eastAsia="DejaVu Sans" w:cs="Noto Sans Arabic"/>
-          <w:sz w:val="24"/>
-          <w:szCs w:val="24"/>
-          <w:lang w:val="en-US" w:eastAsia="en-US" w:bidi="en-US"/>
-        </w:rPr>
-      </w:r>
-    </w:p>
-    <w:p>
-      <w:pPr>
-        <w:overflowPunct w:val="false"/>
-        <w:spacing w:lineRule="auto" w:line="240"/>
-        <w:rPr/>
-      </w:pPr>
-      <w:r>
-        <w:rPr>
-          <w:rFonts w:ascii="Arial" w:hAnsi="Arial" w:eastAsia="Arial" w:cs="Arial"/>
-          <w:b w:val="false"/>
-          <w:i w:val="false"/>
-          <w:caps w:val="false"/>
-          <w:smallCaps w:val="false"/>
-          <w:strike w:val="false"/>
-          <w:dstrike w:val="false"/>
-          <w:color w:val="000000"/>
-          <w:position w:val="0"/>
-          <w:sz w:val="22"/>
-          <w:sz w:val="22"/>
-          <w:szCs w:val="22"/>
-          <w:u w:val="none"/>
-          <w:shd w:fill="auto" w:val="clear"/>
-          <w:vertAlign w:val="baseline"/>
-          <w:lang w:val="en-US" w:eastAsia="en-US" w:bidi="en-US"/>
-        </w:rPr>
-        <w:t>an increase</w:t>
-      </w:r>
-    </w:p>
-    <w:p>
-      <w:pPr>
-        <w:overflowPunct w:val="false"/>
-        <w:spacing w:lineRule="auto" w:line="240"/>
-        <w:rPr/>
-      </w:pPr>
-      <w:r>
-        <w:rPr>
-          <w:rFonts w:ascii="Liberation Serif" w:hAnsi="Liberation Serif" w:eastAsia="DejaVu Sans" w:cs="Noto Sans Arabic"/>
-          <w:sz w:val="24"/>
-          <w:szCs w:val="24"/>
-          <w:lang w:val="en-US" w:eastAsia="en-US" w:bidi="en-US"/>
-        </w:rPr>
-      </w:r>
-    </w:p>
-    <w:p>
-      <w:pPr>
-        <w:overflowPunct w:val="false"/>
-        <w:spacing w:lineRule="auto" w:line="240"/>
-        <w:rPr/>
-      </w:pPr>
-      <w:r>
-        <w:rPr>
-          <w:rFonts w:ascii="Arial" w:hAnsi="Arial" w:eastAsia="Arial" w:cs="Arial"/>
-          <w:b w:val="false"/>
-          <w:i w:val="false"/>
-          <w:caps w:val="false"/>
-          <w:smallCaps w:val="false"/>
-          <w:strike w:val="false"/>
-          <w:dstrike w:val="false"/>
-          <w:color w:val="000000"/>
-          <w:position w:val="0"/>
-          <w:sz w:val="22"/>
-          <w:sz w:val="22"/>
-          <w:szCs w:val="22"/>
-          <w:u w:val="none"/>
-          <w:shd w:fill="auto" w:val="clear"/>
-          <w:vertAlign w:val="baseline"/>
-          <w:lang w:val="en-US" w:eastAsia="en-US" w:bidi="en-US"/>
-        </w:rPr>
-        <w:t>a decrease</w:t>
-      </w:r>
-    </w:p>
-    <w:p>
-      <w:pPr>
-        <w:overflowPunct w:val="false"/>
-        <w:spacing w:lineRule="auto" w:line="240"/>
-        <w:rPr/>
-      </w:pPr>
-      <w:r>
-        <w:rPr>
-          <w:rFonts w:ascii="Liberation Serif" w:hAnsi="Liberation Serif" w:eastAsia="DejaVu Sans" w:cs="Noto Sans Arabic"/>
-          <w:sz w:val="24"/>
-          <w:szCs w:val="24"/>
-          <w:lang w:val="en-US" w:eastAsia="en-US" w:bidi="en-US"/>
-        </w:rPr>
-      </w:r>
-    </w:p>
-    <w:p>
-      <w:pPr>
-        <w:overflowPunct w:val="false"/>
-        <w:spacing w:lineRule="auto" w:line="240"/>
-        <w:rPr/>
-      </w:pPr>
-      <w:r>
-        <w:rPr>
-          <w:rFonts w:ascii="Arial" w:hAnsi="Arial" w:eastAsia="Arial" w:cs="Arial"/>
-          <w:b w:val="false"/>
-          <w:i w:val="false"/>
-          <w:caps w:val="false"/>
-          <w:smallCaps w:val="false"/>
-          <w:strike w:val="false"/>
-          <w:dstrike w:val="false"/>
-          <w:color w:val="000000"/>
-          <w:position w:val="0"/>
-          <w:sz w:val="22"/>
-          <w:sz w:val="22"/>
-          <w:szCs w:val="22"/>
-          <w:u w:val="none"/>
-          <w:shd w:fill="auto" w:val="clear"/>
-          <w:vertAlign w:val="baseline"/>
-          <w:lang w:val="en-US" w:eastAsia="en-US" w:bidi="en-US"/>
-        </w:rPr>
-        <w:t>no change</w:t>
-      </w:r>
-    </w:p>
-  </w:comment>
-  <w:comment w:id="10" w:author="Gareth O'Neill" w:date="2025-09-24T08:59:40Z" w:initials="">
-    <w:p>
-      <w:pPr>
-        <w:overflowPunct w:val="false"/>
-        <w:spacing w:lineRule="auto" w:line="240"/>
-        <w:rPr/>
-      </w:pPr>
-      <w:r>
-        <w:rPr>
-          <w:rFonts w:ascii="Arial" w:hAnsi="Arial" w:eastAsia="Arial" w:cs="Arial"/>
-          <w:b w:val="false"/>
-          <w:i w:val="false"/>
-          <w:caps w:val="false"/>
-          <w:smallCaps w:val="false"/>
-          <w:strike w:val="false"/>
-          <w:dstrike w:val="false"/>
-          <w:color w:val="000000"/>
-          <w:position w:val="0"/>
-          <w:sz w:val="22"/>
-          <w:sz w:val="22"/>
-          <w:szCs w:val="22"/>
-          <w:u w:val="none"/>
-          <w:shd w:fill="auto" w:val="clear"/>
-          <w:vertAlign w:val="baseline"/>
-          <w:lang w:val="en-US" w:eastAsia="en-US" w:bidi="en-US"/>
-        </w:rPr>
-        <w:t>TREND 1 =</w:t>
-      </w:r>
-    </w:p>
-    <w:p>
-      <w:pPr>
-        <w:overflowPunct w:val="false"/>
-        <w:spacing w:lineRule="auto" w:line="240"/>
-        <w:rPr/>
-      </w:pPr>
-      <w:r>
-        <w:rPr>
-          <w:rFonts w:ascii="Liberation Serif" w:hAnsi="Liberation Serif" w:eastAsia="DejaVu Sans" w:cs="Noto Sans Arabic"/>
-          <w:sz w:val="24"/>
-          <w:szCs w:val="24"/>
-          <w:lang w:val="en-US" w:eastAsia="en-US" w:bidi="en-US"/>
-        </w:rPr>
-      </w:r>
-    </w:p>
-    <w:p>
-      <w:pPr>
-        <w:overflowPunct w:val="false"/>
-        <w:spacing w:lineRule="auto" w:line="240"/>
-        <w:rPr/>
-      </w:pPr>
-      <w:r>
-        <w:rPr>
-          <w:rFonts w:ascii="Arial" w:hAnsi="Arial" w:eastAsia="Arial" w:cs="Arial"/>
-          <w:b w:val="false"/>
-          <w:i w:val="false"/>
-          <w:caps w:val="false"/>
-          <w:smallCaps w:val="false"/>
-          <w:strike w:val="false"/>
-          <w:dstrike w:val="false"/>
-          <w:color w:val="000000"/>
-          <w:position w:val="0"/>
-          <w:sz w:val="22"/>
-          <w:sz w:val="22"/>
-          <w:szCs w:val="22"/>
-          <w:u w:val="none"/>
-          <w:shd w:fill="auto" w:val="clear"/>
-          <w:vertAlign w:val="baseline"/>
-          <w:lang w:val="en-US" w:eastAsia="en-US" w:bidi="en-US"/>
-        </w:rPr>
-        <w:t>an increase</w:t>
-      </w:r>
-    </w:p>
-    <w:p>
-      <w:pPr>
-        <w:overflowPunct w:val="false"/>
-        <w:spacing w:lineRule="auto" w:line="240"/>
-        <w:rPr/>
-      </w:pPr>
-      <w:r>
-        <w:rPr>
-          <w:rFonts w:ascii="Liberation Serif" w:hAnsi="Liberation Serif" w:eastAsia="DejaVu Sans" w:cs="Noto Sans Arabic"/>
-          <w:sz w:val="24"/>
-          <w:szCs w:val="24"/>
-          <w:lang w:val="en-US" w:eastAsia="en-US" w:bidi="en-US"/>
-        </w:rPr>
-      </w:r>
-    </w:p>
-    <w:p>
-      <w:pPr>
-        <w:overflowPunct w:val="false"/>
-        <w:spacing w:lineRule="auto" w:line="240"/>
-        <w:rPr/>
-      </w:pPr>
-      <w:r>
-        <w:rPr>
-          <w:rFonts w:ascii="Arial" w:hAnsi="Arial" w:eastAsia="Arial" w:cs="Arial"/>
-          <w:b w:val="false"/>
-          <w:i w:val="false"/>
-          <w:caps w:val="false"/>
-          <w:smallCaps w:val="false"/>
-          <w:strike w:val="false"/>
-          <w:dstrike w:val="false"/>
-          <w:color w:val="000000"/>
-          <w:position w:val="0"/>
-          <w:sz w:val="22"/>
-          <w:sz w:val="22"/>
-          <w:szCs w:val="22"/>
-          <w:u w:val="none"/>
-          <w:shd w:fill="auto" w:val="clear"/>
-          <w:vertAlign w:val="baseline"/>
-          <w:lang w:val="en-US" w:eastAsia="en-US" w:bidi="en-US"/>
-        </w:rPr>
-        <w:t>a decrease</w:t>
-      </w:r>
-    </w:p>
-    <w:p>
-      <w:pPr>
-        <w:overflowPunct w:val="false"/>
-        <w:spacing w:lineRule="auto" w:line="240"/>
-        <w:rPr/>
-      </w:pPr>
-      <w:r>
-        <w:rPr>
-          <w:rFonts w:ascii="Liberation Serif" w:hAnsi="Liberation Serif" w:eastAsia="DejaVu Sans" w:cs="Noto Sans Arabic"/>
-          <w:sz w:val="24"/>
-          <w:szCs w:val="24"/>
-          <w:lang w:val="en-US" w:eastAsia="en-US" w:bidi="en-US"/>
-        </w:rPr>
-      </w:r>
-    </w:p>
-    <w:p>
-      <w:pPr>
-        <w:overflowPunct w:val="false"/>
-        <w:spacing w:lineRule="auto" w:line="240"/>
-        <w:rPr/>
-      </w:pPr>
-      <w:r>
-        <w:rPr>
-          <w:rFonts w:ascii="Arial" w:hAnsi="Arial" w:eastAsia="Arial" w:cs="Arial"/>
-          <w:b w:val="false"/>
-          <w:i w:val="false"/>
-          <w:caps w:val="false"/>
-          <w:smallCaps w:val="false"/>
-          <w:strike w:val="false"/>
-          <w:dstrike w:val="false"/>
-          <w:color w:val="000000"/>
-          <w:position w:val="0"/>
-          <w:sz w:val="22"/>
-          <w:sz w:val="22"/>
-          <w:szCs w:val="22"/>
-          <w:u w:val="none"/>
-          <w:shd w:fill="auto" w:val="clear"/>
-          <w:vertAlign w:val="baseline"/>
-          <w:lang w:val="en-US" w:eastAsia="en-US" w:bidi="en-US"/>
-        </w:rPr>
-        <w:t>no change</w:t>
-      </w:r>
-    </w:p>
-  </w:comment>
-  <w:comment w:id="9" w:author="Gareth O'Neill" w:date="2025-09-24T08:59:41Z" w:initials="">
-    <w:p>
-      <w:pPr>
-        <w:overflowPunct w:val="false"/>
-        <w:spacing w:lineRule="auto" w:line="240"/>
-        <w:rPr/>
-      </w:pPr>
-      <w:r>
-        <w:rPr>
-          <w:rFonts w:ascii="Arial" w:hAnsi="Arial" w:eastAsia="Arial" w:cs="Arial"/>
-          <w:b w:val="false"/>
-          <w:i w:val="false"/>
-          <w:caps w:val="false"/>
-          <w:smallCaps w:val="false"/>
-          <w:strike w:val="false"/>
-          <w:dstrike w:val="false"/>
-          <w:color w:val="000000"/>
-          <w:position w:val="0"/>
-          <w:sz w:val="22"/>
-          <w:sz w:val="22"/>
-          <w:szCs w:val="22"/>
-          <w:u w:val="none"/>
-          <w:shd w:fill="auto" w:val="clear"/>
-          <w:vertAlign w:val="baseline"/>
-          <w:lang w:val="en-US" w:eastAsia="en-US" w:bidi="en-US"/>
-        </w:rPr>
-        <w:t>TREND 2 =</w:t>
-      </w:r>
-    </w:p>
-    <w:p>
-      <w:pPr>
-        <w:overflowPunct w:val="false"/>
-        <w:spacing w:lineRule="auto" w:line="240"/>
-        <w:rPr/>
-      </w:pPr>
-      <w:r>
-        <w:rPr>
-          <w:rFonts w:ascii="Liberation Serif" w:hAnsi="Liberation Serif" w:eastAsia="DejaVu Sans" w:cs="Noto Sans Arabic"/>
-          <w:sz w:val="24"/>
-          <w:szCs w:val="24"/>
-          <w:lang w:val="en-US" w:eastAsia="en-US" w:bidi="en-US"/>
-        </w:rPr>
-      </w:r>
-    </w:p>
-    <w:p>
-      <w:pPr>
-        <w:overflowPunct w:val="false"/>
-        <w:spacing w:lineRule="auto" w:line="240"/>
-        <w:rPr/>
-      </w:pPr>
-      <w:r>
-        <w:rPr>
-          <w:rFonts w:ascii="Arial" w:hAnsi="Arial" w:eastAsia="Arial" w:cs="Arial"/>
-          <w:b w:val="false"/>
-          <w:i w:val="false"/>
-          <w:caps w:val="false"/>
-          <w:smallCaps w:val="false"/>
-          <w:strike w:val="false"/>
-          <w:dstrike w:val="false"/>
-          <w:color w:val="000000"/>
-          <w:position w:val="0"/>
-          <w:sz w:val="22"/>
-          <w:sz w:val="22"/>
-          <w:szCs w:val="22"/>
-          <w:u w:val="none"/>
-          <w:shd w:fill="auto" w:val="clear"/>
-          <w:vertAlign w:val="baseline"/>
-          <w:lang w:val="en-US" w:eastAsia="en-US" w:bidi="en-US"/>
-        </w:rPr>
-        <w:t>an overall increase</w:t>
-      </w:r>
-    </w:p>
-    <w:p>
-      <w:pPr>
-        <w:overflowPunct w:val="false"/>
-        <w:spacing w:lineRule="auto" w:line="240"/>
-        <w:rPr/>
-      </w:pPr>
-      <w:r>
-        <w:rPr>
-          <w:rFonts w:ascii="Liberation Serif" w:hAnsi="Liberation Serif" w:eastAsia="DejaVu Sans" w:cs="Noto Sans Arabic"/>
-          <w:sz w:val="24"/>
-          <w:szCs w:val="24"/>
-          <w:lang w:val="en-US" w:eastAsia="en-US" w:bidi="en-US"/>
-        </w:rPr>
-      </w:r>
-    </w:p>
-    <w:p>
-      <w:pPr>
-        <w:overflowPunct w:val="false"/>
-        <w:spacing w:lineRule="auto" w:line="240"/>
-        <w:rPr/>
-      </w:pPr>
-      <w:r>
-        <w:rPr>
-          <w:rFonts w:ascii="Arial" w:hAnsi="Arial" w:eastAsia="Arial" w:cs="Arial"/>
-          <w:b w:val="false"/>
-          <w:i w:val="false"/>
-          <w:caps w:val="false"/>
-          <w:smallCaps w:val="false"/>
-          <w:strike w:val="false"/>
-          <w:dstrike w:val="false"/>
-          <w:color w:val="000000"/>
-          <w:position w:val="0"/>
-          <w:sz w:val="22"/>
-          <w:sz w:val="22"/>
-          <w:szCs w:val="22"/>
-          <w:u w:val="none"/>
-          <w:shd w:fill="auto" w:val="clear"/>
-          <w:vertAlign w:val="baseline"/>
-          <w:lang w:val="en-US" w:eastAsia="en-US" w:bidi="en-US"/>
-        </w:rPr>
-        <w:t>an overall decrease</w:t>
-      </w:r>
-    </w:p>
-    <w:p>
-      <w:pPr>
-        <w:overflowPunct w:val="false"/>
-        <w:spacing w:lineRule="auto" w:line="240"/>
-        <w:rPr/>
-      </w:pPr>
-      <w:r>
-        <w:rPr>
-          <w:rFonts w:ascii="Liberation Serif" w:hAnsi="Liberation Serif" w:eastAsia="DejaVu Sans" w:cs="Noto Sans Arabic"/>
-          <w:sz w:val="24"/>
-          <w:szCs w:val="24"/>
-          <w:lang w:val="en-US" w:eastAsia="en-US" w:bidi="en-US"/>
-        </w:rPr>
-      </w:r>
-    </w:p>
-    <w:p>
-      <w:pPr>
-        <w:overflowPunct w:val="false"/>
-        <w:spacing w:lineRule="auto" w:line="240"/>
-        <w:rPr/>
-      </w:pPr>
-      <w:r>
-        <w:rPr>
-          <w:rFonts w:ascii="Arial" w:hAnsi="Arial" w:eastAsia="Arial" w:cs="Arial"/>
-          <w:b w:val="false"/>
-          <w:i w:val="false"/>
-          <w:caps w:val="false"/>
-          <w:smallCaps w:val="false"/>
-          <w:strike w:val="false"/>
-          <w:dstrike w:val="false"/>
-          <w:color w:val="000000"/>
-          <w:position w:val="0"/>
-          <w:sz w:val="22"/>
-          <w:sz w:val="22"/>
-          <w:szCs w:val="22"/>
-          <w:u w:val="none"/>
-          <w:shd w:fill="auto" w:val="clear"/>
-          <w:vertAlign w:val="baseline"/>
-          <w:lang w:val="en-US" w:eastAsia="en-US" w:bidi="en-US"/>
-        </w:rPr>
-        <w:t>overall no change</w:t>
-      </w:r>
-    </w:p>
-  </w:comment>
-  <w:comment w:id="11" w:author="Gareth O'Neill" w:date="2025-09-24T13:43:07Z" w:initials="">
-    <w:p>
-      <w:pPr>
-        <w:overflowPunct w:val="false"/>
-        <w:spacing w:lineRule="auto" w:line="240"/>
-        <w:rPr/>
-      </w:pPr>
-      <w:r>
-        <w:rPr>
-          <w:rFonts w:ascii="Arial" w:hAnsi="Arial" w:eastAsia="Arial" w:cs="Arial"/>
-          <w:b w:val="false"/>
-          <w:i w:val="false"/>
-          <w:caps w:val="false"/>
-          <w:smallCaps w:val="false"/>
-          <w:strike w:val="false"/>
-          <w:dstrike w:val="false"/>
-          <w:color w:val="000000"/>
-          <w:position w:val="0"/>
-          <w:sz w:val="22"/>
-          <w:sz w:val="22"/>
-          <w:szCs w:val="22"/>
-          <w:u w:val="none"/>
-          <w:shd w:fill="auto" w:val="clear"/>
-          <w:vertAlign w:val="baseline"/>
-          <w:lang w:val="en-US" w:eastAsia="en-US" w:bidi="en-US"/>
-        </w:rPr>
-        <w:t>See Figure 159 in report 2023 as example:</w:t>
-      </w:r>
-    </w:p>
-    <w:p>
-      <w:pPr>
-        <w:overflowPunct w:val="false"/>
-        <w:spacing w:lineRule="auto" w:line="240"/>
-        <w:rPr/>
-      </w:pPr>
-      <w:r>
-        <w:rPr>
-          <w:rFonts w:ascii="Liberation Serif" w:hAnsi="Liberation Serif" w:eastAsia="DejaVu Sans" w:cs="Noto Sans Arabic"/>
-          <w:sz w:val="24"/>
-          <w:szCs w:val="24"/>
-          <w:lang w:val="en-US" w:eastAsia="en-US" w:bidi="en-US"/>
-        </w:rPr>
-      </w:r>
-    </w:p>
-    <w:p>
-      <w:pPr>
-        <w:overflowPunct w:val="false"/>
-        <w:spacing w:lineRule="auto" w:line="240"/>
-        <w:rPr/>
-      </w:pPr>
-      <w:r>
-        <w:rPr>
-          <w:rFonts w:ascii="Arial" w:hAnsi="Arial" w:eastAsia="Arial" w:cs="Arial"/>
-          <w:b w:val="false"/>
-          <w:i w:val="false"/>
-          <w:caps w:val="false"/>
-          <w:smallCaps w:val="false"/>
-          <w:strike w:val="false"/>
-          <w:dstrike w:val="false"/>
-          <w:color w:val="000000"/>
-          <w:position w:val="0"/>
-          <w:sz w:val="22"/>
-          <w:sz w:val="22"/>
-          <w:szCs w:val="22"/>
-          <w:u w:val="none"/>
-          <w:shd w:fill="auto" w:val="clear"/>
-          <w:vertAlign w:val="baseline"/>
-          <w:lang w:val="en-US" w:eastAsia="en-US" w:bidi="en-US"/>
-        </w:rPr>
-        <w:t>https://zenodo.org/records/15004417</w:t>
-      </w:r>
-    </w:p>
-  </w:comment>
-  <w:comment w:id="12" w:author="Gareth O'Neill" w:date="2025-09-24T13:43:08Z" w:initials="">
-    <w:p>
-      <w:pPr>
-        <w:overflowPunct w:val="false"/>
-        <w:spacing w:lineRule="auto" w:line="240"/>
-        <w:rPr/>
-      </w:pPr>
-      <w:r>
-        <w:rPr>
-          <w:rFonts w:ascii="Arial" w:hAnsi="Arial" w:eastAsia="Arial" w:cs="Arial"/>
-          <w:b w:val="false"/>
-          <w:i w:val="false"/>
-          <w:caps w:val="false"/>
-          <w:smallCaps w:val="false"/>
-          <w:strike w:val="false"/>
-          <w:dstrike w:val="false"/>
-          <w:color w:val="000000"/>
-          <w:position w:val="0"/>
-          <w:sz w:val="22"/>
-          <w:sz w:val="22"/>
-          <w:szCs w:val="22"/>
-          <w:u w:val="none"/>
-          <w:shd w:fill="auto" w:val="clear"/>
-          <w:vertAlign w:val="baseline"/>
-          <w:lang w:val="en-US" w:eastAsia="en-US" w:bidi="en-US"/>
-        </w:rPr>
-        <w:t>See Figure 160 in report 2023 as example:</w:t>
-      </w:r>
-    </w:p>
-    <w:p>
-      <w:pPr>
-        <w:overflowPunct w:val="false"/>
-        <w:spacing w:lineRule="auto" w:line="240"/>
-        <w:rPr/>
-      </w:pPr>
-      <w:r>
-        <w:rPr>
-          <w:rFonts w:ascii="Liberation Serif" w:hAnsi="Liberation Serif" w:eastAsia="DejaVu Sans" w:cs="Noto Sans Arabic"/>
-          <w:sz w:val="24"/>
-          <w:szCs w:val="24"/>
-          <w:lang w:val="en-US" w:eastAsia="en-US" w:bidi="en-US"/>
-        </w:rPr>
-      </w:r>
-    </w:p>
-    <w:p>
-      <w:pPr>
-        <w:overflowPunct w:val="false"/>
-        <w:spacing w:lineRule="auto" w:line="240"/>
-        <w:rPr/>
-      </w:pPr>
-      <w:r>
-        <w:rPr>
-          <w:rFonts w:ascii="Arial" w:hAnsi="Arial" w:eastAsia="Arial" w:cs="Arial"/>
-          <w:b w:val="false"/>
-          <w:i w:val="false"/>
-          <w:caps w:val="false"/>
-          <w:smallCaps w:val="false"/>
-          <w:strike w:val="false"/>
-          <w:dstrike w:val="false"/>
-          <w:color w:val="000000"/>
-          <w:position w:val="0"/>
-          <w:sz w:val="22"/>
-          <w:sz w:val="22"/>
-          <w:szCs w:val="22"/>
-          <w:u w:val="none"/>
-          <w:shd w:fill="auto" w:val="clear"/>
-          <w:vertAlign w:val="baseline"/>
-          <w:lang w:val="en-US" w:eastAsia="en-US" w:bidi="en-US"/>
-        </w:rPr>
-        <w:t>https://zenodo.org/records/15004417</w:t>
-      </w:r>
-    </w:p>
-  </w:comment>
-  <w:comment w:id="13" w:author="Gareth O'Neill" w:date="2025-09-26T09:15:59Z" w:initials="">
-    <w:p>
-      <w:pPr>
-        <w:overflowPunct w:val="false"/>
-        <w:spacing w:lineRule="auto" w:line="240"/>
-        <w:rPr/>
-      </w:pPr>
-      <w:r>
-        <w:rPr>
-          <w:rFonts w:ascii="Arial" w:hAnsi="Arial" w:eastAsia="Arial" w:cs="Arial"/>
-          <w:b w:val="false"/>
-          <w:i w:val="false"/>
-          <w:caps w:val="false"/>
-          <w:smallCaps w:val="false"/>
-          <w:strike w:val="false"/>
-          <w:dstrike w:val="false"/>
-          <w:color w:val="000000"/>
-          <w:position w:val="0"/>
-          <w:sz w:val="22"/>
-          <w:sz w:val="22"/>
-          <w:szCs w:val="22"/>
-          <w:u w:val="none"/>
-          <w:shd w:fill="auto" w:val="clear"/>
-          <w:vertAlign w:val="baseline"/>
-          <w:lang w:val="en-US" w:eastAsia="en-US" w:bidi="en-US"/>
-        </w:rPr>
-        <w:t>Here we are looking globally at the total investments per 1000 FTE researchers of the countries responding positively to having national investments (so excluding countries which did not respond or responded zero to national investments)</w:t>
-      </w:r>
-    </w:p>
-    <w:p>
-      <w:pPr>
-        <w:overflowPunct w:val="false"/>
-        <w:spacing w:lineRule="auto" w:line="240"/>
-        <w:rPr/>
-      </w:pPr>
-      <w:r>
-        <w:rPr>
-          <w:rFonts w:ascii="Liberation Serif" w:hAnsi="Liberation Serif" w:eastAsia="DejaVu Sans" w:cs="Noto Sans Arabic"/>
-          <w:sz w:val="24"/>
-          <w:szCs w:val="24"/>
-          <w:lang w:val="en-US" w:eastAsia="en-US" w:bidi="en-US"/>
-        </w:rPr>
-      </w:r>
-    </w:p>
-    <w:p>
-      <w:pPr>
-        <w:overflowPunct w:val="false"/>
-        <w:spacing w:lineRule="auto" w:line="240"/>
-        <w:rPr/>
-      </w:pPr>
-      <w:r>
-        <w:rPr>
-          <w:rFonts w:ascii="Arial" w:hAnsi="Arial" w:eastAsia="Arial" w:cs="Arial"/>
-          <w:b w:val="false"/>
-          <w:i w:val="false"/>
-          <w:caps w:val="false"/>
-          <w:smallCaps w:val="false"/>
-          <w:strike w:val="false"/>
-          <w:dstrike w:val="false"/>
-          <w:color w:val="000000"/>
-          <w:position w:val="0"/>
-          <w:sz w:val="22"/>
-          <w:sz w:val="22"/>
-          <w:szCs w:val="22"/>
-          <w:u w:val="none"/>
-          <w:shd w:fill="auto" w:val="clear"/>
-          <w:vertAlign w:val="baseline"/>
-          <w:lang w:val="en-US" w:eastAsia="en-US" w:bidi="en-US"/>
-        </w:rPr>
-        <w:t>This means that you need to sum up the total investments for the positively responding countries then divide by the total number of FTE researchers in those countries and finally multiply by 1000</w:t>
-      </w:r>
-    </w:p>
-  </w:comment>
-  <w:comment w:id="14" w:author="Gareth O'Neill" w:date="2025-09-24T13:43:09Z" w:initials="">
-    <w:p>
-      <w:pPr>
-        <w:overflowPunct w:val="false"/>
-        <w:spacing w:lineRule="auto" w:line="240"/>
-        <w:rPr/>
-      </w:pPr>
-      <w:r>
-        <w:rPr>
-          <w:rFonts w:ascii="Arial" w:hAnsi="Arial" w:eastAsia="Arial" w:cs="Arial"/>
-          <w:b w:val="false"/>
-          <w:i w:val="false"/>
-          <w:caps w:val="false"/>
-          <w:smallCaps w:val="false"/>
-          <w:strike w:val="false"/>
-          <w:dstrike w:val="false"/>
-          <w:color w:val="000000"/>
-          <w:position w:val="0"/>
-          <w:sz w:val="22"/>
-          <w:sz w:val="22"/>
-          <w:szCs w:val="22"/>
-          <w:u w:val="none"/>
-          <w:shd w:fill="auto" w:val="clear"/>
-          <w:vertAlign w:val="baseline"/>
-          <w:lang w:val="en-US" w:eastAsia="en-US" w:bidi="en-US"/>
-        </w:rPr>
-        <w:t>This image should show only the figure for each year of the total amount of reported investments in open access to publications per 1000 FTE researchers only for those countries which reported investments</w:t>
       </w:r>
     </w:p>
   </w:comment>

</xml_diff>

<commit_message>
feat: complete report section 8 (Assessment)
</commit_message>
<xml_diff>
--- a/src/assets/docx-templates/report_template_test.docx
+++ b/src/assets/docx-templates/report_template_test.docx
@@ -15648,10 +15648,13 @@
         <w:t xml:space="preserve"> in national policies on skills/training for Open Science in EU countries in </w:t>
       </w:r>
       <w:r>
-        <w:rPr>
-          <w:highlight w:val="yellow"/>
-        </w:rPr>
-        <w:t>[YEAR]</w:t>
+        <w:t>{</w:t>
+      </w:r>
+      <w:r>
+        <w:rPr>
+          <w:highlight w:val="yellow"/>
+        </w:rPr>
+        <w:t>Year}</w:t>
       </w:r>
       <w:r>
         <w:t xml:space="preserve"> from the previous year and </w:t>
@@ -15714,12 +15717,6 @@
         <w:t>Year}</w:t>
       </w:r>
       <w:r>
-        <w:rPr>
-          <w:highlight w:val="yellow"/>
-        </w:rPr>
-        <w:t>]</w:t>
-      </w:r>
-      <w:r>
         <w:t xml:space="preserve"> from the previous year and </w:t>
       </w:r>
       <w:r>
@@ -15848,7 +15845,7 @@
         <w:rPr>
           <w:highlight w:val="yellow"/>
         </w:rPr>
-        <w:t>Year}]</w:t>
+        <w:t>Year}</w:t>
       </w:r>
       <w:r>
         <w:t xml:space="preserve"> from the previous year and </w:t>
@@ -16017,7 +16014,7 @@
         <w:rPr>
           <w:highlight w:val="yellow"/>
         </w:rPr>
-        <w:t>Year}]</w:t>
+        <w:t>Year}</w:t>
       </w:r>
       <w:r>
         <w:t xml:space="preserve"> from the previous year and </w:t>
@@ -16127,28 +16124,67 @@
         <w:t xml:space="preserve">There is finally </w:t>
       </w:r>
       <w:r>
-        <w:rPr>
-          <w:highlight w:val="yellow"/>
-        </w:rPr>
-        <w:t>[TREND1]</w:t>
+        <w:t>{</w:t>
+      </w:r>
+      <w:r>
+        <w:rPr>
+          <w:highlight w:val="yellow"/>
+        </w:rPr>
+        <w:t>Question</w:t>
+      </w:r>
+      <w:r>
+        <w:rPr>
+          <w:highlight w:val="yellow"/>
+        </w:rPr>
+        <w:t>92</w:t>
+      </w:r>
+      <w:r>
+        <w:rPr>
+          <w:highlight w:val="yellow"/>
+        </w:rPr>
+        <w:t>_trend[0]</w:t>
+      </w:r>
+      <w:r>
+        <w:t>}</w:t>
       </w:r>
       <w:r>
         <w:t xml:space="preserve"> in national investments in skills/training for Open Science per 1000 FTE researchers in EU countries in </w:t>
       </w:r>
       <w:r>
-        <w:rPr>
-          <w:highlight w:val="yellow"/>
-        </w:rPr>
-        <w:t>[YEAR]</w:t>
+        <w:t>{</w:t>
+      </w:r>
+      <w:r>
+        <w:rPr>
+          <w:highlight w:val="yellow"/>
+        </w:rPr>
+        <w:t>Year}</w:t>
       </w:r>
       <w:r>
         <w:t xml:space="preserve"> from the previous year and </w:t>
       </w:r>
       <w:r>
-        <w:rPr>
-          <w:highlight w:val="yellow"/>
-        </w:rPr>
-        <w:t>[TREND2]</w:t>
+        <w:t>{</w:t>
+      </w:r>
+      <w:r>
+        <w:rPr>
+          <w:highlight w:val="yellow"/>
+        </w:rPr>
+        <w:t>Question92_trend[</w:t>
+      </w:r>
+      <w:r>
+        <w:rPr>
+          <w:highlight w:val="yellow"/>
+        </w:rPr>
+        <w:t>1</w:t>
+      </w:r>
+      <w:r>
+        <w:rPr>
+          <w:highlight w:val="yellow"/>
+        </w:rPr>
+        <w:t>]</w:t>
+      </w:r>
+      <w:r>
+        <w:t xml:space="preserve">} </w:t>
       </w:r>
       <w:r>
         <w:t xml:space="preserve"> since 2022 as shown in Figure 119.</w:t>
@@ -16156,18 +16192,32 @@
     </w:p>
     <w:p>
       <w:pPr>
-        <w:pStyle w:val="normal2"/>
-        <w:jc w:val="center"/>
-        <w:rPr>
-          <w:i/>
-          <w:iCs/>
-        </w:rPr>
-      </w:pPr>
-      <w:r>
-        <w:rPr>
-          <w:highlight w:val="yellow"/>
-        </w:rPr>
-        <w:t>[FIGURE 119]</w:t>
+        <w:pStyle w:val="normal1"/>
+        <w:jc w:val="center"/>
+        <w:rPr>
+          <w:i/>
+        </w:rPr>
+      </w:pPr>
+      <w:r>
+        <w:rPr>
+          <w:i/>
+          <w:highlight w:val="yellow"/>
+        </w:rPr>
+        <w:t>{%chartImage8</w:t>
+      </w:r>
+      <w:r>
+        <w:rPr>
+          <w:i/>
+          <w:highlight w:val="yellow"/>
+        </w:rPr>
+        <w:t>6</w:t>
+      </w:r>
+      <w:r>
+        <w:rPr>
+          <w:i/>
+          <w:highlight w:val="yellow"/>
+        </w:rPr>
+        <w:t>}</w:t>
       </w:r>
     </w:p>
     <w:p>
@@ -16286,10 +16336,13 @@
         <w:t xml:space="preserve">The first main policy question on incentives/rewards for Open Science in Survey </w:t>
       </w:r>
       <w:r>
-        <w:rPr>
-          <w:highlight w:val="yellow"/>
-        </w:rPr>
-        <w:t>[YEAR]</w:t>
+        <w:t>{</w:t>
+      </w:r>
+      <w:r>
+        <w:rPr>
+          <w:highlight w:val="yellow"/>
+        </w:rPr>
+        <w:t>Year}</w:t>
       </w:r>
       <w:r>
         <w:t xml:space="preserve"> is </w:t>
@@ -16315,65 +16368,89 @@
         <w:t xml:space="preserve"> (Q41.1). </w:t>
       </w:r>
       <w:r>
-        <w:rPr>
-          <w:highlight w:val="yellow"/>
-        </w:rPr>
-        <w:t>[%]</w:t>
-      </w:r>
-      <w:r>
-        <w:t xml:space="preserve"> (</w:t>
-      </w:r>
-      <w:r>
-        <w:rPr>
-          <w:highlight w:val="yellow"/>
-        </w:rPr>
-        <w:t>[#]</w:t>
-      </w:r>
-      <w:r>
-        <w:t>/</w:t>
-      </w:r>
-      <w:r>
-        <w:rPr>
-          <w:highlight w:val="yellow"/>
-        </w:rPr>
-        <w:t>[#]</w:t>
-      </w:r>
-      <w:r>
-        <w:t xml:space="preserve">) of responding EU countries have a national policy on incentives/rewards for Open Science whereby </w:t>
-      </w:r>
-      <w:r>
-        <w:rPr>
-          <w:highlight w:val="yellow"/>
-        </w:rPr>
-        <w:t>[%]</w:t>
-      </w:r>
-      <w:r>
-        <w:t xml:space="preserve"> (</w:t>
-      </w:r>
-      <w:r>
-        <w:rPr>
-          <w:highlight w:val="yellow"/>
-        </w:rPr>
-        <w:t>[#]</w:t>
-      </w:r>
-      <w:r>
-        <w:t>/</w:t>
-      </w:r>
-      <w:r>
-        <w:rPr>
-          <w:highlight w:val="yellow"/>
-        </w:rPr>
-        <w:t>[#]</w:t>
-      </w:r>
-      <w:r>
-        <w:t>) are mandatory as shown in Figures 120 and 121.</w:t>
-      </w:r>
-    </w:p>
-    <w:p>
-      <w:pPr>
-        <w:pStyle w:val="normal2"/>
-        <w:widowControl w:val="0"/>
-        <w:spacing w:line="240" w:lineRule="auto"/>
+        <w:t>{</w:t>
+      </w:r>
+      <w:r>
+        <w:rPr>
+          <w:shd w:val="clear" w:color="auto" w:fill="FFFF00"/>
+        </w:rPr>
+        <w:t>Question</w:t>
+      </w:r>
+      <w:r>
+        <w:rPr>
+          <w:shd w:val="clear" w:color="auto" w:fill="FFFF00"/>
+        </w:rPr>
+        <w:t>46</w:t>
+      </w:r>
+      <w:r>
+        <w:t>}</w:t>
+      </w:r>
+      <w:r>
+        <w:t xml:space="preserve"> of responding EU countries have a national policy on incentives/rewards for Open Science whereby </w:t>
+      </w:r>
+      <w:r>
+        <w:t>{</w:t>
+      </w:r>
+      <w:r>
+        <w:rPr>
+          <w:shd w:val="clear" w:color="auto" w:fill="FFFF00"/>
+        </w:rPr>
+        <w:t>Question46</w:t>
+      </w:r>
+      <w:r>
+        <w:rPr>
+          <w:shd w:val="clear" w:color="auto" w:fill="FFFF00"/>
+        </w:rPr>
+        <w:t>.1</w:t>
+      </w:r>
+      <w:r>
+        <w:t>}</w:t>
+      </w:r>
+      <w:r>
+        <w:t xml:space="preserve"> are mandatory as shown in Figures 120 and 121.</w:t>
+      </w:r>
+    </w:p>
+    <w:p>
+      <w:pPr>
+        <w:pStyle w:val="normal2"/>
+        <w:widowControl w:val="0"/>
+        <w:spacing w:line="240" w:lineRule="auto"/>
+      </w:pPr>
+    </w:p>
+    <w:p>
+      <w:pPr>
+        <w:pStyle w:val="normal1"/>
+        <w:jc w:val="center"/>
+        <w:rPr>
+          <w:i/>
+        </w:rPr>
+      </w:pPr>
+      <w:r>
+        <w:rPr>
+          <w:i/>
+          <w:highlight w:val="yellow"/>
+        </w:rPr>
+        <w:t>{%chartImage8</w:t>
+      </w:r>
+      <w:r>
+        <w:rPr>
+          <w:i/>
+          <w:highlight w:val="yellow"/>
+        </w:rPr>
+        <w:t>7</w:t>
+      </w:r>
+      <w:r>
+        <w:rPr>
+          <w:i/>
+          <w:highlight w:val="yellow"/>
+        </w:rPr>
+        <w:t>}</w:t>
+      </w:r>
+    </w:p>
+    <w:p>
+      <w:pPr>
+        <w:pStyle w:val="normal2"/>
+        <w:jc w:val="center"/>
       </w:pPr>
     </w:p>
     <w:p>
@@ -16387,31 +16464,9 @@
       </w:pPr>
       <w:r>
         <w:rPr>
-          <w:highlight w:val="yellow"/>
-        </w:rPr>
-        <w:t>[FIGURE 120]</w:t>
-      </w:r>
-    </w:p>
-    <w:p>
-      <w:pPr>
-        <w:pStyle w:val="normal2"/>
-        <w:jc w:val="center"/>
-      </w:pPr>
-    </w:p>
-    <w:p>
-      <w:pPr>
-        <w:pStyle w:val="normal2"/>
-        <w:jc w:val="center"/>
-        <w:rPr>
           <w:i/>
           <w:iCs/>
         </w:rPr>
-      </w:pPr>
-      <w:r>
-        <w:rPr>
-          <w:i/>
-          <w:iCs/>
-        </w:rPr>
         <w:t>Figure 109: Map of EU Countries with a National Policy on Incentives/rewards for Open Science</w:t>
       </w:r>
     </w:p>
@@ -16424,18 +16479,74 @@
     </w:p>
     <w:p>
       <w:pPr>
-        <w:pStyle w:val="normal2"/>
-        <w:jc w:val="center"/>
-        <w:rPr>
-          <w:i/>
-          <w:iCs/>
-        </w:rPr>
-      </w:pPr>
-      <w:r>
-        <w:rPr>
-          <w:highlight w:val="yellow"/>
-        </w:rPr>
-        <w:t>[FIGURE 121]</w:t>
+        <w:pStyle w:val="normal1"/>
+        <w:jc w:val="center"/>
+        <w:rPr>
+          <w:i/>
+        </w:rPr>
+      </w:pPr>
+      <w:r>
+        <w:rPr>
+          <w:highlight w:val="yellow"/>
+        </w:rPr>
+        <w:t>[</w:t>
+      </w:r>
+      <w:r>
+        <w:rPr>
+          <w:i/>
+          <w:highlight w:val="yellow"/>
+        </w:rPr>
+        <w:t>{%pieChartImage_8</w:t>
+      </w:r>
+      <w:r>
+        <w:rPr>
+          <w:i/>
+          <w:highlight w:val="yellow"/>
+        </w:rPr>
+        <w:t>6</w:t>
+      </w:r>
+      <w:r>
+        <w:rPr>
+          <w:i/>
+          <w:highlight w:val="yellow"/>
+        </w:rPr>
+        <w:t>_0}</w:t>
+      </w:r>
+    </w:p>
+    <w:p>
+      <w:pPr>
+        <w:pStyle w:val="normal1"/>
+        <w:jc w:val="center"/>
+        <w:rPr>
+          <w:i/>
+        </w:rPr>
+      </w:pPr>
+      <w:r>
+        <w:rPr>
+          <w:highlight w:val="yellow"/>
+        </w:rPr>
+        <w:t>[</w:t>
+      </w:r>
+      <w:r>
+        <w:rPr>
+          <w:i/>
+          <w:highlight w:val="yellow"/>
+        </w:rPr>
+        <w:t>{%pieChartImage_86_</w:t>
+      </w:r>
+      <w:r>
+        <w:rPr>
+          <w:i/>
+          <w:highlight w:val="yellow"/>
+        </w:rPr>
+        <w:t>1</w:t>
+      </w:r>
+      <w:r>
+        <w:rPr>
+          <w:i/>
+          <w:highlight w:val="yellow"/>
+        </w:rPr>
+        <w:t>}</w:t>
       </w:r>
     </w:p>
     <w:p>
@@ -16495,10 +16606,13 @@
         <w:t xml:space="preserve">The second main policy question on incentives/rewards for Open Science in Survey </w:t>
       </w:r>
       <w:r>
-        <w:rPr>
-          <w:highlight w:val="yellow"/>
-        </w:rPr>
-        <w:t>[YEAR]</w:t>
+        <w:t>{</w:t>
+      </w:r>
+      <w:r>
+        <w:rPr>
+          <w:highlight w:val="yellow"/>
+        </w:rPr>
+        <w:t>Year}</w:t>
       </w:r>
       <w:r>
         <w:t xml:space="preserve"> is </w:t>
@@ -16514,72 +16628,80 @@
         <w:t xml:space="preserve"> (Q42). </w:t>
       </w:r>
       <w:r>
-        <w:rPr>
-          <w:highlight w:val="yellow"/>
-        </w:rPr>
-        <w:t>[%]</w:t>
-      </w:r>
-      <w:r>
-        <w:t xml:space="preserve"> (</w:t>
-      </w:r>
-      <w:r>
-        <w:rPr>
-          <w:highlight w:val="yellow"/>
-        </w:rPr>
-        <w:t>[#]</w:t>
-      </w:r>
-      <w:r>
-        <w:t>/</w:t>
-      </w:r>
-      <w:r>
-        <w:rPr>
-          <w:highlight w:val="yellow"/>
-        </w:rPr>
-        <w:t>[#]</w:t>
-      </w:r>
-      <w:r>
-        <w:t>) of responding EU countries have a financial strategy on incentives/rewards for Open Science as shown in Figures 122 and 123.</w:t>
-      </w:r>
-    </w:p>
-    <w:p>
-      <w:pPr>
-        <w:pStyle w:val="normal2"/>
-        <w:widowControl w:val="0"/>
-        <w:spacing w:line="240" w:lineRule="auto"/>
-      </w:pPr>
-    </w:p>
-    <w:p>
-      <w:pPr>
-        <w:pStyle w:val="normal2"/>
-        <w:jc w:val="center"/>
+        <w:t>{</w:t>
+      </w:r>
+      <w:r>
+        <w:rPr>
+          <w:shd w:val="clear" w:color="auto" w:fill="FFFF00"/>
+        </w:rPr>
+        <w:t>Question4</w:t>
+      </w:r>
+      <w:r>
+        <w:rPr>
+          <w:shd w:val="clear" w:color="auto" w:fill="FFFF00"/>
+        </w:rPr>
+        <w:t>7</w:t>
+      </w:r>
+      <w:r>
+        <w:t>}</w:t>
+      </w:r>
+      <w:r>
+        <w:t xml:space="preserve"> of responding EU countries have a financial strategy on incentives/rewards for Open Science as shown in Figures 122 and 123.</w:t>
+      </w:r>
+    </w:p>
+    <w:p>
+      <w:pPr>
+        <w:pStyle w:val="normal2"/>
+        <w:widowControl w:val="0"/>
+        <w:spacing w:line="240" w:lineRule="auto"/>
+      </w:pPr>
+    </w:p>
+    <w:p>
+      <w:pPr>
+        <w:pStyle w:val="normal1"/>
+        <w:jc w:val="center"/>
+        <w:rPr>
+          <w:i/>
+        </w:rPr>
+      </w:pPr>
+      <w:r>
+        <w:rPr>
+          <w:i/>
+          <w:highlight w:val="yellow"/>
+        </w:rPr>
+        <w:t>{%chartImage8</w:t>
+      </w:r>
+      <w:r>
+        <w:rPr>
+          <w:i/>
+          <w:highlight w:val="yellow"/>
+        </w:rPr>
+        <w:t>8</w:t>
+      </w:r>
+      <w:r>
+        <w:rPr>
+          <w:i/>
+          <w:highlight w:val="yellow"/>
+        </w:rPr>
+        <w:t>}</w:t>
+      </w:r>
+    </w:p>
+    <w:p>
+      <w:pPr>
+        <w:pStyle w:val="normal2"/>
+        <w:jc w:val="center"/>
+      </w:pPr>
+    </w:p>
+    <w:p>
+      <w:pPr>
+        <w:pStyle w:val="normal2"/>
+        <w:jc w:val="center"/>
+      </w:pPr>
+      <w:r>
         <w:rPr>
           <w:i/>
           <w:iCs/>
         </w:rPr>
-      </w:pPr>
-      <w:r>
-        <w:rPr>
-          <w:highlight w:val="yellow"/>
-        </w:rPr>
-        <w:t>[FIGURE 122]</w:t>
-      </w:r>
-    </w:p>
-    <w:p>
-      <w:pPr>
-        <w:pStyle w:val="normal2"/>
-        <w:jc w:val="center"/>
-      </w:pPr>
-    </w:p>
-    <w:p>
-      <w:pPr>
-        <w:pStyle w:val="normal2"/>
-        <w:jc w:val="center"/>
-      </w:pPr>
-      <w:r>
-        <w:rPr>
-          <w:i/>
-          <w:iCs/>
-        </w:rPr>
         <w:t>Figure 122: Map of EU Countries with a Financial Strategy on Incentives/rewards for Open Science</w:t>
       </w:r>
     </w:p>
@@ -16592,18 +16714,52 @@
     </w:p>
     <w:p>
       <w:pPr>
-        <w:pStyle w:val="normal2"/>
-        <w:jc w:val="center"/>
-        <w:rPr>
-          <w:i/>
-          <w:iCs/>
-        </w:rPr>
-      </w:pPr>
-      <w:r>
-        <w:rPr>
-          <w:highlight w:val="yellow"/>
-        </w:rPr>
-        <w:t>[FIGURE 123]</w:t>
+        <w:pStyle w:val="normal1"/>
+        <w:jc w:val="center"/>
+        <w:rPr>
+          <w:i/>
+        </w:rPr>
+      </w:pPr>
+      <w:r>
+        <w:rPr>
+          <w:highlight w:val="yellow"/>
+        </w:rPr>
+        <w:t>[</w:t>
+      </w:r>
+      <w:r>
+        <w:rPr>
+          <w:i/>
+          <w:highlight w:val="yellow"/>
+        </w:rPr>
+        <w:t>{%pieChartImage_8</w:t>
+      </w:r>
+      <w:r>
+        <w:rPr>
+          <w:i/>
+          <w:highlight w:val="yellow"/>
+        </w:rPr>
+        <w:t>7</w:t>
+      </w:r>
+      <w:r>
+        <w:rPr>
+          <w:i/>
+          <w:highlight w:val="yellow"/>
+        </w:rPr>
+        <w:t>_</w:t>
+      </w:r>
+      <w:r>
+        <w:rPr>
+          <w:i/>
+          <w:highlight w:val="yellow"/>
+        </w:rPr>
+        <w:t>0</w:t>
+      </w:r>
+      <w:r>
+        <w:rPr>
+          <w:i/>
+          <w:highlight w:val="yellow"/>
+        </w:rPr>
+        <w:t>}</w:t>
       </w:r>
     </w:p>
     <w:p>
@@ -16684,10 +16840,13 @@
         <w:t xml:space="preserve">The first main practice question on incentives/rewards for Open Science in Survey </w:t>
       </w:r>
       <w:r>
-        <w:rPr>
-          <w:highlight w:val="yellow"/>
-        </w:rPr>
-        <w:t>[YEAR]</w:t>
+        <w:t>{</w:t>
+      </w:r>
+      <w:r>
+        <w:rPr>
+          <w:highlight w:val="yellow"/>
+        </w:rPr>
+        <w:t>Year}</w:t>
       </w:r>
       <w:r>
         <w:t xml:space="preserve"> is </w:t>
@@ -16703,72 +16862,80 @@
         <w:t xml:space="preserve"> (Q89). </w:t>
       </w:r>
       <w:r>
-        <w:rPr>
-          <w:highlight w:val="yellow"/>
-        </w:rPr>
-        <w:t>[%]</w:t>
-      </w:r>
-      <w:r>
-        <w:t xml:space="preserve"> (</w:t>
-      </w:r>
-      <w:r>
-        <w:rPr>
-          <w:highlight w:val="yellow"/>
-        </w:rPr>
-        <w:t>[#]</w:t>
-      </w:r>
-      <w:r>
-        <w:t>/</w:t>
-      </w:r>
-      <w:r>
-        <w:rPr>
-          <w:highlight w:val="yellow"/>
-        </w:rPr>
-        <w:t>[#]</w:t>
-      </w:r>
-      <w:r>
-        <w:t>) of responding EU countries have a national monitoring on incentives/rewards for Open Science as shown in Figures 124 and 125.</w:t>
-      </w:r>
-    </w:p>
-    <w:p>
-      <w:pPr>
-        <w:pStyle w:val="normal2"/>
-        <w:widowControl w:val="0"/>
-        <w:spacing w:line="240" w:lineRule="auto"/>
-      </w:pPr>
-    </w:p>
-    <w:p>
-      <w:pPr>
-        <w:pStyle w:val="normal2"/>
-        <w:jc w:val="center"/>
+        <w:t>{</w:t>
+      </w:r>
+      <w:r>
+        <w:rPr>
+          <w:shd w:val="clear" w:color="auto" w:fill="FFFF00"/>
+        </w:rPr>
+        <w:t>Question</w:t>
+      </w:r>
+      <w:r>
+        <w:rPr>
+          <w:shd w:val="clear" w:color="auto" w:fill="FFFF00"/>
+        </w:rPr>
+        <w:t>94</w:t>
+      </w:r>
+      <w:r>
+        <w:t>}</w:t>
+      </w:r>
+      <w:r>
+        <w:t xml:space="preserve"> of responding EU countries have a national monitoring on incentives/rewards for Open Science as shown in Figures 124 and 125.</w:t>
+      </w:r>
+    </w:p>
+    <w:p>
+      <w:pPr>
+        <w:pStyle w:val="normal2"/>
+        <w:widowControl w:val="0"/>
+        <w:spacing w:line="240" w:lineRule="auto"/>
+      </w:pPr>
+    </w:p>
+    <w:p>
+      <w:pPr>
+        <w:pStyle w:val="normal1"/>
+        <w:jc w:val="center"/>
+        <w:rPr>
+          <w:i/>
+        </w:rPr>
+      </w:pPr>
+      <w:r>
+        <w:rPr>
+          <w:i/>
+          <w:highlight w:val="yellow"/>
+        </w:rPr>
+        <w:t>{%chartImage8</w:t>
+      </w:r>
+      <w:r>
+        <w:rPr>
+          <w:i/>
+          <w:highlight w:val="yellow"/>
+        </w:rPr>
+        <w:t>9</w:t>
+      </w:r>
+      <w:r>
+        <w:rPr>
+          <w:i/>
+          <w:highlight w:val="yellow"/>
+        </w:rPr>
+        <w:t>}</w:t>
+      </w:r>
+    </w:p>
+    <w:p>
+      <w:pPr>
+        <w:pStyle w:val="normal2"/>
+        <w:jc w:val="center"/>
+      </w:pPr>
+    </w:p>
+    <w:p>
+      <w:pPr>
+        <w:pStyle w:val="normal2"/>
+        <w:jc w:val="center"/>
+      </w:pPr>
+      <w:r>
         <w:rPr>
           <w:i/>
           <w:iCs/>
         </w:rPr>
-      </w:pPr>
-      <w:r>
-        <w:rPr>
-          <w:highlight w:val="yellow"/>
-        </w:rPr>
-        <w:t>[FIGURE 124]</w:t>
-      </w:r>
-    </w:p>
-    <w:p>
-      <w:pPr>
-        <w:pStyle w:val="normal2"/>
-        <w:jc w:val="center"/>
-      </w:pPr>
-    </w:p>
-    <w:p>
-      <w:pPr>
-        <w:pStyle w:val="normal2"/>
-        <w:jc w:val="center"/>
-      </w:pPr>
-      <w:r>
-        <w:rPr>
-          <w:i/>
-          <w:iCs/>
-        </w:rPr>
         <w:t>Figure 124: Map of EU Countries with a National Monitoring on Incentives/rewards for Open Science</w:t>
       </w:r>
     </w:p>
@@ -16781,18 +16948,38 @@
     </w:p>
     <w:p>
       <w:pPr>
-        <w:pStyle w:val="normal2"/>
-        <w:jc w:val="center"/>
-        <w:rPr>
-          <w:i/>
-          <w:iCs/>
-        </w:rPr>
-      </w:pPr>
-      <w:r>
-        <w:rPr>
-          <w:highlight w:val="yellow"/>
-        </w:rPr>
-        <w:t>[FIGURE 125]</w:t>
+        <w:pStyle w:val="normal1"/>
+        <w:jc w:val="center"/>
+        <w:rPr>
+          <w:i/>
+        </w:rPr>
+      </w:pPr>
+      <w:r>
+        <w:rPr>
+          <w:highlight w:val="yellow"/>
+        </w:rPr>
+        <w:t>[</w:t>
+      </w:r>
+      <w:r>
+        <w:rPr>
+          <w:i/>
+          <w:highlight w:val="yellow"/>
+        </w:rPr>
+        <w:t>{%pieChartImage_8</w:t>
+      </w:r>
+      <w:r>
+        <w:rPr>
+          <w:i/>
+          <w:highlight w:val="yellow"/>
+        </w:rPr>
+        <w:t>8</w:t>
+      </w:r>
+      <w:r>
+        <w:rPr>
+          <w:i/>
+          <w:highlight w:val="yellow"/>
+        </w:rPr>
+        <w:t>_0}</w:t>
       </w:r>
     </w:p>
     <w:p>
@@ -16832,7 +17019,6 @@
         <w:spacing w:line="240" w:lineRule="auto"/>
       </w:pPr>
       <w:r>
-        <w:lastRenderedPageBreak/>
         <w:t>National Investments in Assessment</w:t>
       </w:r>
     </w:p>
@@ -16853,10 +17039,13 @@
         <w:t xml:space="preserve">The second main practice question on incentives/rewards for Open Science in Survey </w:t>
       </w:r>
       <w:r>
-        <w:rPr>
-          <w:highlight w:val="yellow"/>
-        </w:rPr>
-        <w:t>[YEAR]</w:t>
+        <w:t>{</w:t>
+      </w:r>
+      <w:r>
+        <w:rPr>
+          <w:highlight w:val="yellow"/>
+        </w:rPr>
+        <w:t>Year}</w:t>
       </w:r>
       <w:r>
         <w:t xml:space="preserve"> is </w:t>
@@ -16869,208 +17058,188 @@
         <w:t xml:space="preserve">How much did your country financially invest in incentives/rewards for Open Science in </w:t>
       </w:r>
       <w:r>
+        <w:t>{</w:t>
+      </w:r>
+      <w:r>
+        <w:rPr>
+          <w:highlight w:val="yellow"/>
+        </w:rPr>
+        <w:t>Year}</w:t>
+      </w:r>
+      <w:r>
         <w:rPr>
           <w:i/>
           <w:iCs/>
-          <w:highlight w:val="yellow"/>
-        </w:rPr>
-        <w:t>[YEAR]</w:t>
-      </w:r>
-      <w:r>
-        <w:rPr>
-          <w:i/>
-          <w:iCs/>
-        </w:rPr>
-        <w:t xml:space="preserve"> in millions of Euros?</w:t>
+        </w:rPr>
+        <w:t>in millions of Euros?</w:t>
       </w:r>
       <w:r>
         <w:t xml:space="preserve"> (Q91). </w:t>
       </w:r>
       <w:r>
-        <w:rPr>
-          <w:highlight w:val="yellow"/>
-        </w:rPr>
-        <w:t>[%]</w:t>
-      </w:r>
-      <w:r>
-        <w:t xml:space="preserve"> (</w:t>
-      </w:r>
-      <w:r>
-        <w:rPr>
-          <w:highlight w:val="yellow"/>
-        </w:rPr>
-        <w:t>[#]</w:t>
-      </w:r>
-      <w:r>
-        <w:t>/</w:t>
-      </w:r>
-      <w:r>
-        <w:rPr>
-          <w:highlight w:val="yellow"/>
-        </w:rPr>
-        <w:t>[#]</w:t>
-      </w:r>
-      <w:r>
-        <w:t xml:space="preserve">) of responding EU countries are not investing or have not stated the amount of investments in incentives/rewards for Open Science. </w:t>
-      </w:r>
-      <w:r>
-        <w:rPr>
-          <w:highlight w:val="yellow"/>
-        </w:rPr>
-        <w:t>[%]</w:t>
-      </w:r>
-      <w:r>
-        <w:t xml:space="preserve"> (</w:t>
-      </w:r>
-      <w:r>
-        <w:rPr>
-          <w:highlight w:val="yellow"/>
-        </w:rPr>
-        <w:t>[#]</w:t>
-      </w:r>
-      <w:r>
-        <w:t>/</w:t>
-      </w:r>
-      <w:r>
-        <w:rPr>
-          <w:highlight w:val="yellow"/>
-        </w:rPr>
-        <w:t>[#]</w:t>
-      </w:r>
-      <w:r>
-        <w:t xml:space="preserve">) of EU countries invested &gt;0 to 50 €K, </w:t>
-      </w:r>
-      <w:r>
-        <w:rPr>
-          <w:highlight w:val="yellow"/>
-        </w:rPr>
-        <w:t>[%]</w:t>
-      </w:r>
-      <w:r>
-        <w:t xml:space="preserve"> (</w:t>
-      </w:r>
-      <w:r>
-        <w:rPr>
-          <w:highlight w:val="yellow"/>
-        </w:rPr>
-        <w:t>[#]</w:t>
-      </w:r>
-      <w:r>
-        <w:t>/</w:t>
-      </w:r>
-      <w:r>
-        <w:rPr>
-          <w:highlight w:val="yellow"/>
-        </w:rPr>
-        <w:t>[#]</w:t>
-      </w:r>
-      <w:r>
-        <w:t xml:space="preserve">) &gt;50 to 100 €K, </w:t>
-      </w:r>
-      <w:r>
-        <w:rPr>
-          <w:highlight w:val="yellow"/>
-        </w:rPr>
-        <w:t>[%]</w:t>
-      </w:r>
-      <w:r>
-        <w:t xml:space="preserve"> (</w:t>
-      </w:r>
-      <w:r>
-        <w:rPr>
-          <w:highlight w:val="yellow"/>
-        </w:rPr>
-        <w:t>[#]</w:t>
-      </w:r>
-      <w:r>
-        <w:t>/</w:t>
-      </w:r>
-      <w:r>
-        <w:rPr>
-          <w:highlight w:val="yellow"/>
-        </w:rPr>
-        <w:t>[#]</w:t>
-      </w:r>
-      <w:r>
-        <w:t xml:space="preserve">) &gt;100 to 250 €K, </w:t>
-      </w:r>
-      <w:r>
-        <w:rPr>
-          <w:highlight w:val="yellow"/>
-        </w:rPr>
-        <w:t>[%]</w:t>
-      </w:r>
-      <w:r>
-        <w:t xml:space="preserve"> (</w:t>
-      </w:r>
-      <w:r>
-        <w:rPr>
-          <w:highlight w:val="yellow"/>
-        </w:rPr>
-        <w:t>[#]</w:t>
-      </w:r>
-      <w:r>
-        <w:t>/</w:t>
-      </w:r>
-      <w:r>
-        <w:rPr>
-          <w:highlight w:val="yellow"/>
-        </w:rPr>
-        <w:t>[#]</w:t>
-      </w:r>
-      <w:r>
-        <w:t xml:space="preserve">) &gt;250 to 500 €K, </w:t>
-      </w:r>
-      <w:r>
-        <w:rPr>
-          <w:highlight w:val="yellow"/>
-        </w:rPr>
-        <w:t>[%]</w:t>
-      </w:r>
-      <w:r>
-        <w:t xml:space="preserve"> (</w:t>
-      </w:r>
-      <w:r>
-        <w:rPr>
-          <w:highlight w:val="yellow"/>
-        </w:rPr>
-        <w:t>[#]</w:t>
-      </w:r>
-      <w:r>
-        <w:t>/</w:t>
-      </w:r>
-      <w:r>
-        <w:rPr>
-          <w:highlight w:val="yellow"/>
-        </w:rPr>
-        <w:t>[#]</w:t>
-      </w:r>
-      <w:r>
-        <w:t xml:space="preserve">) &gt;500 to 1000 €K, and </w:t>
-      </w:r>
-      <w:r>
-        <w:rPr>
-          <w:highlight w:val="yellow"/>
-        </w:rPr>
-        <w:t>[%]</w:t>
-      </w:r>
-      <w:r>
-        <w:t xml:space="preserve"> (</w:t>
-      </w:r>
-      <w:r>
-        <w:rPr>
-          <w:highlight w:val="yellow"/>
-        </w:rPr>
-        <w:t>[#]</w:t>
-      </w:r>
-      <w:r>
-        <w:t>/</w:t>
-      </w:r>
-      <w:r>
-        <w:rPr>
-          <w:highlight w:val="yellow"/>
-        </w:rPr>
-        <w:t>[#]</w:t>
+        <w:t>{</w:t>
+      </w:r>
+      <w:r>
+        <w:rPr>
+          <w:highlight w:val="yellow"/>
+        </w:rPr>
+        <w:t>Question</w:t>
+      </w:r>
+      <w:r>
+        <w:rPr>
+          <w:highlight w:val="yellow"/>
+        </w:rPr>
+        <w:t>96</w:t>
+      </w:r>
+      <w:r>
+        <w:rPr>
+          <w:highlight w:val="yellow"/>
+        </w:rPr>
+        <w:t>[0]}</w:t>
+      </w:r>
+      <w:r>
+        <w:t xml:space="preserve"> of responding EU countries are not investing or have not stated the amount of investments in incentives/rewards for Open Science. </w:t>
+      </w:r>
+      <w:r>
+        <w:t>{</w:t>
+      </w:r>
+      <w:r>
+        <w:rPr>
+          <w:highlight w:val="yellow"/>
+        </w:rPr>
+        <w:t>Question96[</w:t>
+      </w:r>
+      <w:r>
+        <w:rPr>
+          <w:highlight w:val="yellow"/>
+        </w:rPr>
+        <w:t>1</w:t>
+      </w:r>
+      <w:r>
+        <w:rPr>
+          <w:highlight w:val="yellow"/>
+        </w:rPr>
+        <w:t>]}</w:t>
+      </w:r>
+      <w:r>
+        <w:t xml:space="preserve"> of EU countries invested &gt;0 to 50 €K, </w:t>
+      </w:r>
+      <w:r>
+        <w:t>{</w:t>
+      </w:r>
+      <w:r>
+        <w:rPr>
+          <w:highlight w:val="yellow"/>
+        </w:rPr>
+        <w:t>Question96[</w:t>
+      </w:r>
+      <w:r>
+        <w:rPr>
+          <w:highlight w:val="yellow"/>
+        </w:rPr>
+        <w:t>2</w:t>
+      </w:r>
+      <w:r>
+        <w:rPr>
+          <w:highlight w:val="yellow"/>
+        </w:rPr>
+        <w:t>]}</w:t>
+      </w:r>
+      <w:r>
+        <w:t xml:space="preserve"> &gt;50 to 100 €K, </w:t>
+      </w:r>
+      <w:r>
+        <w:t>{</w:t>
+      </w:r>
+      <w:r>
+        <w:rPr>
+          <w:highlight w:val="yellow"/>
+        </w:rPr>
+        <w:t>Question96[</w:t>
+      </w:r>
+      <w:r>
+        <w:rPr>
+          <w:highlight w:val="yellow"/>
+        </w:rPr>
+        <w:t>3</w:t>
+      </w:r>
+      <w:r>
+        <w:rPr>
+          <w:highlight w:val="yellow"/>
+        </w:rPr>
+        <w:t>]}</w:t>
+      </w:r>
+      <w:r>
+        <w:t xml:space="preserve"> &gt;100 to 250 €K, </w:t>
+      </w:r>
+      <w:r>
+        <w:t>{</w:t>
+      </w:r>
+      <w:r>
+        <w:rPr>
+          <w:highlight w:val="yellow"/>
+        </w:rPr>
+        <w:t>Question96[</w:t>
+      </w:r>
+      <w:r>
+        <w:rPr>
+          <w:highlight w:val="yellow"/>
+        </w:rPr>
+        <w:t>4</w:t>
+      </w:r>
+      <w:r>
+        <w:rPr>
+          <w:highlight w:val="yellow"/>
+        </w:rPr>
+        <w:t>]}</w:t>
+      </w:r>
+      <w:r>
+        <w:t xml:space="preserve"> &gt;250 to 500 €K, </w:t>
+      </w:r>
+      <w:r>
+        <w:t>{</w:t>
+      </w:r>
+      <w:r>
+        <w:rPr>
+          <w:highlight w:val="yellow"/>
+        </w:rPr>
+        <w:t>Question96[</w:t>
+      </w:r>
+      <w:r>
+        <w:rPr>
+          <w:highlight w:val="yellow"/>
+        </w:rPr>
+        <w:t>5</w:t>
+      </w:r>
+      <w:r>
+        <w:rPr>
+          <w:highlight w:val="yellow"/>
+        </w:rPr>
+        <w:t>]}</w:t>
+      </w:r>
+      <w:r>
+        <w:t xml:space="preserve"> &gt;500 to 1000 €K, and </w:t>
+      </w:r>
+      <w:r>
+        <w:t>{</w:t>
+      </w:r>
+      <w:r>
+        <w:rPr>
+          <w:highlight w:val="yellow"/>
+        </w:rPr>
+        <w:t>Question96[</w:t>
+      </w:r>
+      <w:r>
+        <w:rPr>
+          <w:highlight w:val="yellow"/>
+        </w:rPr>
+        <w:t>6</w:t>
+      </w:r>
+      <w:r>
+        <w:rPr>
+          <w:highlight w:val="yellow"/>
+        </w:rPr>
+        <w:t>]}</w:t>
       </w:r>
       <w:r>
         <w:t xml:space="preserve"> &gt;1000 €K per 1000 FTE researchers as shown in Figure 126.</w:t>
@@ -17085,18 +17254,32 @@
     </w:p>
     <w:p>
       <w:pPr>
-        <w:pStyle w:val="normal2"/>
-        <w:jc w:val="center"/>
-        <w:rPr>
-          <w:i/>
-          <w:iCs/>
-        </w:rPr>
-      </w:pPr>
-      <w:r>
-        <w:rPr>
-          <w:highlight w:val="yellow"/>
-        </w:rPr>
-        <w:t>[FIGURE 126]</w:t>
+        <w:pStyle w:val="normal1"/>
+        <w:jc w:val="center"/>
+        <w:rPr>
+          <w:i/>
+        </w:rPr>
+      </w:pPr>
+      <w:r>
+        <w:rPr>
+          <w:i/>
+          <w:highlight w:val="yellow"/>
+        </w:rPr>
+        <w:t>{%chartImage</w:t>
+      </w:r>
+      <w:r>
+        <w:rPr>
+          <w:i/>
+          <w:highlight w:val="yellow"/>
+        </w:rPr>
+        <w:t>90</w:t>
+      </w:r>
+      <w:r>
+        <w:rPr>
+          <w:i/>
+          <w:highlight w:val="yellow"/>
+        </w:rPr>
+        <w:t>}</w:t>
       </w:r>
     </w:p>
     <w:p>
@@ -17176,86 +17359,122 @@
       <w:r>
         <w:t xml:space="preserve">There is </w:t>
       </w:r>
-      <w:commentRangeStart w:id="10"/>
-      <w:r>
-        <w:rPr>
-          <w:highlight w:val="yellow"/>
-        </w:rPr>
-        <w:t>[TREND1]</w:t>
-      </w:r>
-      <w:commentRangeEnd w:id="10"/>
-      <w:r>
-        <w:commentReference w:id="10"/>
+      <w:r>
+        <w:t>{</w:t>
+      </w:r>
+      <w:r>
+        <w:rPr>
+          <w:highlight w:val="yellow"/>
+        </w:rPr>
+        <w:t>Question</w:t>
+      </w:r>
+      <w:r>
+        <w:rPr>
+          <w:highlight w:val="yellow"/>
+        </w:rPr>
+        <w:t>4</w:t>
+      </w:r>
+      <w:r>
+        <w:rPr>
+          <w:highlight w:val="yellow"/>
+        </w:rPr>
+        <w:t>6[0]}</w:t>
       </w:r>
       <w:r>
         <w:t xml:space="preserve"> in national policies on incentives/rewards for Open Science in EU countries in </w:t>
       </w:r>
       <w:r>
-        <w:rPr>
-          <w:highlight w:val="yellow"/>
-        </w:rPr>
-        <w:t>[YEAR]</w:t>
+        <w:t>{</w:t>
+      </w:r>
+      <w:r>
+        <w:rPr>
+          <w:highlight w:val="yellow"/>
+        </w:rPr>
+        <w:t>Year}</w:t>
       </w:r>
       <w:r>
         <w:t xml:space="preserve"> from the previous year and </w:t>
       </w:r>
-      <w:commentRangeStart w:id="11"/>
-      <w:commentRangeStart w:id="12"/>
-      <w:r>
-        <w:rPr>
-          <w:highlight w:val="yellow"/>
-        </w:rPr>
-        <w:t>[TREND2]</w:t>
-      </w:r>
-      <w:commentRangeEnd w:id="11"/>
-      <w:r>
-        <w:commentReference w:id="11"/>
-      </w:r>
-      <w:commentRangeEnd w:id="12"/>
-      <w:r>
-        <w:commentReference w:id="12"/>
+      <w:r>
+        <w:t>{</w:t>
+      </w:r>
+      <w:r>
+        <w:rPr>
+          <w:highlight w:val="yellow"/>
+        </w:rPr>
+        <w:t>Question46[</w:t>
+      </w:r>
+      <w:r>
+        <w:rPr>
+          <w:highlight w:val="yellow"/>
+        </w:rPr>
+        <w:t>1</w:t>
+      </w:r>
+      <w:r>
+        <w:rPr>
+          <w:highlight w:val="yellow"/>
+        </w:rPr>
+        <w:t>]}</w:t>
       </w:r>
       <w:r>
         <w:t xml:space="preserve"> since 2022 whereby there is </w:t>
       </w:r>
-      <w:commentRangeStart w:id="13"/>
-      <w:r>
-        <w:rPr>
-          <w:highlight w:val="yellow"/>
-        </w:rPr>
-        <w:t>[TREND1]</w:t>
-      </w:r>
-      <w:commentRangeEnd w:id="13"/>
-      <w:r>
-        <w:commentReference w:id="13"/>
+      <w:r>
+        <w:t>{</w:t>
+      </w:r>
+      <w:r>
+        <w:rPr>
+          <w:highlight w:val="yellow"/>
+        </w:rPr>
+        <w:t>Question46[</w:t>
+      </w:r>
+      <w:r>
+        <w:rPr>
+          <w:highlight w:val="yellow"/>
+        </w:rPr>
+        <w:t>2</w:t>
+      </w:r>
+      <w:r>
+        <w:rPr>
+          <w:highlight w:val="yellow"/>
+        </w:rPr>
+        <w:t>]}</w:t>
       </w:r>
       <w:r>
         <w:t xml:space="preserve"> in mandatory policies in </w:t>
       </w:r>
       <w:r>
-        <w:rPr>
-          <w:highlight w:val="yellow"/>
-        </w:rPr>
-        <w:t>[YEAR]</w:t>
+        <w:t>{</w:t>
+      </w:r>
+      <w:r>
+        <w:rPr>
+          <w:highlight w:val="yellow"/>
+        </w:rPr>
+        <w:t>Year}</w:t>
       </w:r>
       <w:r>
         <w:t xml:space="preserve"> from the previous year and </w:t>
       </w:r>
-      <w:commentRangeStart w:id="14"/>
-      <w:commentRangeStart w:id="15"/>
-      <w:r>
-        <w:rPr>
-          <w:highlight w:val="yellow"/>
-        </w:rPr>
-        <w:t>[TREND2]</w:t>
-      </w:r>
-      <w:commentRangeEnd w:id="14"/>
-      <w:r>
-        <w:commentReference w:id="14"/>
-      </w:r>
-      <w:commentRangeEnd w:id="15"/>
-      <w:r>
-        <w:commentReference w:id="15"/>
+      <w:r>
+        <w:t>{</w:t>
+      </w:r>
+      <w:r>
+        <w:rPr>
+          <w:highlight w:val="yellow"/>
+        </w:rPr>
+        <w:t>Question46[</w:t>
+      </w:r>
+      <w:r>
+        <w:rPr>
+          <w:highlight w:val="yellow"/>
+        </w:rPr>
+        <w:t>3</w:t>
+      </w:r>
+      <w:r>
+        <w:rPr>
+          <w:highlight w:val="yellow"/>
+        </w:rPr>
+        <w:t>]}</w:t>
       </w:r>
       <w:r>
         <w:t xml:space="preserve"> since 2022 as shown in Figure 127.</w:t>
@@ -17270,36 +17489,50 @@
     </w:p>
     <w:p>
       <w:pPr>
-        <w:pStyle w:val="normal2"/>
-        <w:jc w:val="center"/>
+        <w:pStyle w:val="normal1"/>
+        <w:jc w:val="center"/>
+        <w:rPr>
+          <w:i/>
+        </w:rPr>
+      </w:pPr>
+      <w:r>
+        <w:rPr>
+          <w:i/>
+          <w:highlight w:val="yellow"/>
+        </w:rPr>
+        <w:t>{%chartImage9</w:t>
+      </w:r>
+      <w:r>
+        <w:rPr>
+          <w:i/>
+          <w:highlight w:val="yellow"/>
+        </w:rPr>
+        <w:t>1</w:t>
+      </w:r>
+      <w:r>
+        <w:rPr>
+          <w:i/>
+          <w:highlight w:val="yellow"/>
+        </w:rPr>
+        <w:t>}</w:t>
+      </w:r>
+    </w:p>
+    <w:p>
+      <w:pPr>
+        <w:pStyle w:val="normal2"/>
+        <w:jc w:val="center"/>
+      </w:pPr>
+    </w:p>
+    <w:p>
+      <w:pPr>
+        <w:pStyle w:val="normal2"/>
+        <w:jc w:val="center"/>
+      </w:pPr>
+      <w:r>
         <w:rPr>
           <w:i/>
           <w:iCs/>
         </w:rPr>
-      </w:pPr>
-      <w:r>
-        <w:rPr>
-          <w:highlight w:val="yellow"/>
-        </w:rPr>
-        <w:t>[FIGURE 127]</w:t>
-      </w:r>
-    </w:p>
-    <w:p>
-      <w:pPr>
-        <w:pStyle w:val="normal2"/>
-        <w:jc w:val="center"/>
-      </w:pPr>
-    </w:p>
-    <w:p>
-      <w:pPr>
-        <w:pStyle w:val="normal2"/>
-        <w:jc w:val="center"/>
-      </w:pPr>
-      <w:r>
-        <w:rPr>
-          <w:i/>
-          <w:iCs/>
-        </w:rPr>
         <w:t>Figure 127: Trend in EU Countries with a National Policy on Incentives/rewards for Open Science</w:t>
       </w:r>
     </w:p>
@@ -17318,28 +17551,73 @@
         <w:t xml:space="preserve">There is </w:t>
       </w:r>
       <w:r>
-        <w:rPr>
-          <w:highlight w:val="yellow"/>
-        </w:rPr>
-        <w:t>[TREND1]</w:t>
+        <w:t>{</w:t>
+      </w:r>
+      <w:r>
+        <w:rPr>
+          <w:highlight w:val="yellow"/>
+        </w:rPr>
+        <w:t>Question</w:t>
+      </w:r>
+      <w:r>
+        <w:rPr>
+          <w:highlight w:val="yellow"/>
+        </w:rPr>
+        <w:t>47</w:t>
+      </w:r>
+      <w:r>
+        <w:rPr>
+          <w:highlight w:val="yellow"/>
+        </w:rPr>
+        <w:t>[0]}</w:t>
       </w:r>
       <w:r>
         <w:t xml:space="preserve"> in financial strategies on incentives/rewards for Open Science in EU countries in </w:t>
       </w:r>
       <w:r>
-        <w:rPr>
-          <w:highlight w:val="yellow"/>
-        </w:rPr>
-        <w:t>[YEAR]</w:t>
+        <w:t>{</w:t>
+      </w:r>
+      <w:r>
+        <w:rPr>
+          <w:highlight w:val="yellow"/>
+        </w:rPr>
+        <w:t>Year}</w:t>
       </w:r>
       <w:r>
         <w:t xml:space="preserve"> from the previous year and </w:t>
       </w:r>
       <w:r>
-        <w:rPr>
-          <w:highlight w:val="yellow"/>
-        </w:rPr>
-        <w:t>[TREND2]</w:t>
+        <w:t>{</w:t>
+      </w:r>
+      <w:r>
+        <w:rPr>
+          <w:highlight w:val="yellow"/>
+        </w:rPr>
+        <w:t>Question</w:t>
+      </w:r>
+      <w:r>
+        <w:rPr>
+          <w:highlight w:val="yellow"/>
+        </w:rPr>
+        <w:t>47</w:t>
+      </w:r>
+      <w:r>
+        <w:rPr>
+          <w:highlight w:val="yellow"/>
+        </w:rPr>
+        <w:t>[</w:t>
+      </w:r>
+      <w:r>
+        <w:rPr>
+          <w:highlight w:val="yellow"/>
+        </w:rPr>
+        <w:t>1</w:t>
+      </w:r>
+      <w:r>
+        <w:rPr>
+          <w:highlight w:val="yellow"/>
+        </w:rPr>
+        <w:t>]}</w:t>
       </w:r>
       <w:r>
         <w:t xml:space="preserve"> since 2022 as shown in Figure 128.</w:t>
@@ -17354,18 +17632,32 @@
     </w:p>
     <w:p>
       <w:pPr>
-        <w:pStyle w:val="normal2"/>
-        <w:jc w:val="center"/>
-        <w:rPr>
-          <w:i/>
-          <w:iCs/>
-        </w:rPr>
-      </w:pPr>
-      <w:r>
-        <w:rPr>
-          <w:highlight w:val="yellow"/>
-        </w:rPr>
-        <w:t>[FIGURE 128]</w:t>
+        <w:pStyle w:val="normal1"/>
+        <w:jc w:val="center"/>
+        <w:rPr>
+          <w:i/>
+        </w:rPr>
+      </w:pPr>
+      <w:r>
+        <w:rPr>
+          <w:i/>
+          <w:highlight w:val="yellow"/>
+        </w:rPr>
+        <w:t>{%chartImage9</w:t>
+      </w:r>
+      <w:r>
+        <w:rPr>
+          <w:i/>
+          <w:highlight w:val="yellow"/>
+        </w:rPr>
+        <w:t>2</w:t>
+      </w:r>
+      <w:r>
+        <w:rPr>
+          <w:i/>
+          <w:highlight w:val="yellow"/>
+        </w:rPr>
+        <w:t>}</w:t>
       </w:r>
     </w:p>
     <w:p>
@@ -17425,28 +17717,61 @@
         <w:t xml:space="preserve">There is </w:t>
       </w:r>
       <w:r>
-        <w:rPr>
-          <w:highlight w:val="yellow"/>
-        </w:rPr>
-        <w:t>[TREND1]</w:t>
+        <w:t>{</w:t>
+      </w:r>
+      <w:r>
+        <w:rPr>
+          <w:highlight w:val="yellow"/>
+        </w:rPr>
+        <w:t>Question</w:t>
+      </w:r>
+      <w:r>
+        <w:rPr>
+          <w:highlight w:val="yellow"/>
+        </w:rPr>
+        <w:t>94</w:t>
+      </w:r>
+      <w:r>
+        <w:rPr>
+          <w:highlight w:val="yellow"/>
+        </w:rPr>
+        <w:t>[0]}</w:t>
       </w:r>
       <w:r>
         <w:t xml:space="preserve"> in national monitoring on incentives/rewards for Open Science in EU countries in </w:t>
       </w:r>
       <w:r>
-        <w:rPr>
-          <w:highlight w:val="yellow"/>
-        </w:rPr>
-        <w:t>[YEAR]</w:t>
+        <w:t>{</w:t>
+      </w:r>
+      <w:r>
+        <w:rPr>
+          <w:highlight w:val="yellow"/>
+        </w:rPr>
+        <w:t>Year}</w:t>
       </w:r>
       <w:r>
         <w:t xml:space="preserve"> from the previous year and </w:t>
       </w:r>
       <w:r>
-        <w:rPr>
-          <w:highlight w:val="yellow"/>
-        </w:rPr>
-        <w:t>[TREND2]</w:t>
+        <w:t>{</w:t>
+      </w:r>
+      <w:r>
+        <w:rPr>
+          <w:highlight w:val="yellow"/>
+        </w:rPr>
+        <w:t>Question</w:t>
+      </w:r>
+      <w:r>
+        <w:rPr>
+          <w:highlight w:val="yellow"/>
+        </w:rPr>
+        <w:t>94</w:t>
+      </w:r>
+      <w:r>
+        <w:rPr>
+          <w:highlight w:val="yellow"/>
+        </w:rPr>
+        <w:t>[0]}</w:t>
       </w:r>
       <w:r>
         <w:t xml:space="preserve"> since 2022 as shown in Figure 129.</w:t>
@@ -17461,6 +17786,42 @@
     </w:p>
     <w:p>
       <w:pPr>
+        <w:pStyle w:val="normal1"/>
+        <w:jc w:val="center"/>
+        <w:rPr>
+          <w:i/>
+        </w:rPr>
+      </w:pPr>
+      <w:r>
+        <w:rPr>
+          <w:i/>
+          <w:highlight w:val="yellow"/>
+        </w:rPr>
+        <w:t>{%chartImage9</w:t>
+      </w:r>
+      <w:r>
+        <w:rPr>
+          <w:i/>
+          <w:highlight w:val="yellow"/>
+        </w:rPr>
+        <w:t>3</w:t>
+      </w:r>
+      <w:r>
+        <w:rPr>
+          <w:i/>
+          <w:highlight w:val="yellow"/>
+        </w:rPr>
+        <w:t>}</w:t>
+      </w:r>
+    </w:p>
+    <w:p>
+      <w:pPr>
+        <w:pStyle w:val="normal2"/>
+        <w:jc w:val="center"/>
+      </w:pPr>
+    </w:p>
+    <w:p>
+      <w:pPr>
         <w:pStyle w:val="normal2"/>
         <w:jc w:val="center"/>
         <w:rPr>
@@ -17470,31 +17831,9 @@
       </w:pPr>
       <w:r>
         <w:rPr>
-          <w:highlight w:val="yellow"/>
-        </w:rPr>
-        <w:t>[FIGURE 129]</w:t>
-      </w:r>
-    </w:p>
-    <w:p>
-      <w:pPr>
-        <w:pStyle w:val="normal2"/>
-        <w:jc w:val="center"/>
-      </w:pPr>
-    </w:p>
-    <w:p>
-      <w:pPr>
-        <w:pStyle w:val="normal2"/>
-        <w:jc w:val="center"/>
-        <w:rPr>
           <w:i/>
           <w:iCs/>
         </w:rPr>
-      </w:pPr>
-      <w:r>
-        <w:rPr>
-          <w:i/>
-          <w:iCs/>
-        </w:rPr>
         <w:t>Figure 129: Trend in EU Countries with a National Monitoring on Incentives/rewards for Open Science</w:t>
       </w:r>
     </w:p>
@@ -17515,28 +17854,67 @@
         <w:t xml:space="preserve">There is finally </w:t>
       </w:r>
       <w:r>
-        <w:rPr>
-          <w:highlight w:val="yellow"/>
-        </w:rPr>
-        <w:t>[TREND1]</w:t>
+        <w:t>{</w:t>
+      </w:r>
+      <w:r>
+        <w:rPr>
+          <w:highlight w:val="yellow"/>
+        </w:rPr>
+        <w:t>Question</w:t>
+      </w:r>
+      <w:r>
+        <w:rPr>
+          <w:highlight w:val="yellow"/>
+        </w:rPr>
+        <w:t>96</w:t>
+      </w:r>
+      <w:r>
+        <w:rPr>
+          <w:highlight w:val="yellow"/>
+        </w:rPr>
+        <w:t>_trend[0]</w:t>
+      </w:r>
+      <w:r>
+        <w:t>}</w:t>
       </w:r>
       <w:r>
         <w:t xml:space="preserve"> in national investments in incentives/rewards for Open Science per 1000 FTE researchers in EU countries in </w:t>
       </w:r>
       <w:r>
-        <w:rPr>
-          <w:highlight w:val="yellow"/>
-        </w:rPr>
-        <w:t>[YEAR]</w:t>
+        <w:t>{</w:t>
+      </w:r>
+      <w:r>
+        <w:rPr>
+          <w:highlight w:val="yellow"/>
+        </w:rPr>
+        <w:t>Year}</w:t>
       </w:r>
       <w:r>
         <w:t xml:space="preserve"> from the previous year and </w:t>
       </w:r>
       <w:r>
-        <w:rPr>
-          <w:highlight w:val="yellow"/>
-        </w:rPr>
-        <w:t>[TREND2]</w:t>
+        <w:t>{</w:t>
+      </w:r>
+      <w:r>
+        <w:rPr>
+          <w:highlight w:val="yellow"/>
+        </w:rPr>
+        <w:t>Question96_trend[</w:t>
+      </w:r>
+      <w:r>
+        <w:rPr>
+          <w:highlight w:val="yellow"/>
+        </w:rPr>
+        <w:t>1</w:t>
+      </w:r>
+      <w:r>
+        <w:rPr>
+          <w:highlight w:val="yellow"/>
+        </w:rPr>
+        <w:t>]</w:t>
+      </w:r>
+      <w:r>
+        <w:t>}</w:t>
       </w:r>
       <w:r>
         <w:t xml:space="preserve"> since 2022 as shown in Figure 130.</w:t>
@@ -17544,18 +17922,32 @@
     </w:p>
     <w:p>
       <w:pPr>
-        <w:pStyle w:val="normal2"/>
-        <w:jc w:val="center"/>
-        <w:rPr>
-          <w:i/>
-          <w:iCs/>
-        </w:rPr>
-      </w:pPr>
-      <w:r>
-        <w:rPr>
-          <w:highlight w:val="yellow"/>
-        </w:rPr>
-        <w:t>[FIGURE 130]</w:t>
+        <w:pStyle w:val="normal1"/>
+        <w:jc w:val="center"/>
+        <w:rPr>
+          <w:i/>
+        </w:rPr>
+      </w:pPr>
+      <w:r>
+        <w:rPr>
+          <w:i/>
+          <w:highlight w:val="yellow"/>
+        </w:rPr>
+        <w:t>{%chartImage9</w:t>
+      </w:r>
+      <w:r>
+        <w:rPr>
+          <w:i/>
+          <w:highlight w:val="yellow"/>
+        </w:rPr>
+        <w:t>4</w:t>
+      </w:r>
+      <w:r>
+        <w:rPr>
+          <w:i/>
+          <w:highlight w:val="yellow"/>
+        </w:rPr>
+        <w:t>}</w:t>
       </w:r>
     </w:p>
     <w:p>
@@ -17748,480 +18140,6 @@
       </w:r>
     </w:p>
   </w:comment>
-  <w:comment w:id="10" w:author="Gareth O'Neill" w:date="2025-09-24T08:59:00Z" w:initials="">
-    <w:p>
-      <w:pPr>
-        <w:pStyle w:val="normal1"/>
-        <w:overflowPunct w:val="0"/>
-        <w:spacing w:line="240" w:lineRule="auto"/>
-      </w:pPr>
-      <w:r>
-        <w:rPr>
-          <w:color w:val="000000"/>
-          <w:lang w:val="en-US" w:eastAsia="en-US" w:bidi="en-US"/>
-        </w:rPr>
-        <w:t>TREND 1 =</w:t>
-      </w:r>
-    </w:p>
-    <w:p>
-      <w:pPr>
-        <w:pStyle w:val="normal1"/>
-        <w:overflowPunct w:val="0"/>
-        <w:spacing w:line="240" w:lineRule="auto"/>
-      </w:pPr>
-    </w:p>
-    <w:p>
-      <w:pPr>
-        <w:pStyle w:val="normal1"/>
-        <w:overflowPunct w:val="0"/>
-        <w:spacing w:line="240" w:lineRule="auto"/>
-      </w:pPr>
-      <w:r>
-        <w:rPr>
-          <w:color w:val="000000"/>
-          <w:lang w:val="en-US" w:eastAsia="en-US" w:bidi="en-US"/>
-        </w:rPr>
-        <w:t>an increase</w:t>
-      </w:r>
-    </w:p>
-    <w:p>
-      <w:pPr>
-        <w:pStyle w:val="normal1"/>
-        <w:overflowPunct w:val="0"/>
-        <w:spacing w:line="240" w:lineRule="auto"/>
-      </w:pPr>
-    </w:p>
-    <w:p>
-      <w:pPr>
-        <w:pStyle w:val="normal1"/>
-        <w:overflowPunct w:val="0"/>
-        <w:spacing w:line="240" w:lineRule="auto"/>
-      </w:pPr>
-      <w:r>
-        <w:rPr>
-          <w:color w:val="000000"/>
-          <w:lang w:val="en-US" w:eastAsia="en-US" w:bidi="en-US"/>
-        </w:rPr>
-        <w:t>a decrease</w:t>
-      </w:r>
-    </w:p>
-    <w:p>
-      <w:pPr>
-        <w:pStyle w:val="normal1"/>
-        <w:overflowPunct w:val="0"/>
-        <w:spacing w:line="240" w:lineRule="auto"/>
-      </w:pPr>
-    </w:p>
-    <w:p>
-      <w:pPr>
-        <w:pStyle w:val="normal1"/>
-        <w:overflowPunct w:val="0"/>
-        <w:spacing w:line="240" w:lineRule="auto"/>
-      </w:pPr>
-      <w:r>
-        <w:rPr>
-          <w:color w:val="000000"/>
-          <w:lang w:val="en-US" w:eastAsia="en-US" w:bidi="en-US"/>
-        </w:rPr>
-        <w:t>no change</w:t>
-      </w:r>
-    </w:p>
-  </w:comment>
-  <w:comment w:id="11" w:author="Gareth O'Neill" w:date="2025-09-24T08:59:00Z" w:initials="">
-    <w:p>
-      <w:pPr>
-        <w:pStyle w:val="normal1"/>
-        <w:overflowPunct w:val="0"/>
-        <w:spacing w:line="240" w:lineRule="auto"/>
-      </w:pPr>
-      <w:r>
-        <w:rPr>
-          <w:color w:val="000000"/>
-          <w:lang w:val="en-US" w:eastAsia="en-US" w:bidi="en-US"/>
-        </w:rPr>
-        <w:t>TREND 1 =</w:t>
-      </w:r>
-    </w:p>
-    <w:p>
-      <w:pPr>
-        <w:pStyle w:val="normal1"/>
-        <w:overflowPunct w:val="0"/>
-        <w:spacing w:line="240" w:lineRule="auto"/>
-      </w:pPr>
-    </w:p>
-    <w:p>
-      <w:pPr>
-        <w:pStyle w:val="normal1"/>
-        <w:overflowPunct w:val="0"/>
-        <w:spacing w:line="240" w:lineRule="auto"/>
-      </w:pPr>
-      <w:r>
-        <w:rPr>
-          <w:color w:val="000000"/>
-          <w:lang w:val="en-US" w:eastAsia="en-US" w:bidi="en-US"/>
-        </w:rPr>
-        <w:t>an increase</w:t>
-      </w:r>
-    </w:p>
-    <w:p>
-      <w:pPr>
-        <w:pStyle w:val="normal1"/>
-        <w:overflowPunct w:val="0"/>
-        <w:spacing w:line="240" w:lineRule="auto"/>
-      </w:pPr>
-    </w:p>
-    <w:p>
-      <w:pPr>
-        <w:pStyle w:val="normal1"/>
-        <w:overflowPunct w:val="0"/>
-        <w:spacing w:line="240" w:lineRule="auto"/>
-      </w:pPr>
-      <w:r>
-        <w:rPr>
-          <w:color w:val="000000"/>
-          <w:lang w:val="en-US" w:eastAsia="en-US" w:bidi="en-US"/>
-        </w:rPr>
-        <w:t>a decrease</w:t>
-      </w:r>
-    </w:p>
-    <w:p>
-      <w:pPr>
-        <w:pStyle w:val="normal1"/>
-        <w:overflowPunct w:val="0"/>
-        <w:spacing w:line="240" w:lineRule="auto"/>
-      </w:pPr>
-    </w:p>
-    <w:p>
-      <w:pPr>
-        <w:pStyle w:val="normal1"/>
-        <w:overflowPunct w:val="0"/>
-        <w:spacing w:line="240" w:lineRule="auto"/>
-      </w:pPr>
-      <w:r>
-        <w:rPr>
-          <w:color w:val="000000"/>
-          <w:lang w:val="en-US" w:eastAsia="en-US" w:bidi="en-US"/>
-        </w:rPr>
-        <w:t>no change</w:t>
-      </w:r>
-    </w:p>
-  </w:comment>
-  <w:comment w:id="12" w:author="Gareth O'Neill" w:date="2025-09-24T08:59:00Z" w:initials="">
-    <w:p>
-      <w:pPr>
-        <w:pStyle w:val="normal1"/>
-        <w:overflowPunct w:val="0"/>
-        <w:spacing w:line="240" w:lineRule="auto"/>
-      </w:pPr>
-      <w:r>
-        <w:rPr>
-          <w:color w:val="000000"/>
-          <w:lang w:val="en-US" w:eastAsia="en-US" w:bidi="en-US"/>
-        </w:rPr>
-        <w:t>TREND 2 =</w:t>
-      </w:r>
-    </w:p>
-    <w:p>
-      <w:pPr>
-        <w:pStyle w:val="normal1"/>
-        <w:overflowPunct w:val="0"/>
-        <w:spacing w:line="240" w:lineRule="auto"/>
-      </w:pPr>
-    </w:p>
-    <w:p>
-      <w:pPr>
-        <w:pStyle w:val="normal1"/>
-        <w:overflowPunct w:val="0"/>
-        <w:spacing w:line="240" w:lineRule="auto"/>
-      </w:pPr>
-      <w:r>
-        <w:rPr>
-          <w:color w:val="000000"/>
-          <w:lang w:val="en-US" w:eastAsia="en-US" w:bidi="en-US"/>
-        </w:rPr>
-        <w:t>an overall increase</w:t>
-      </w:r>
-    </w:p>
-    <w:p>
-      <w:pPr>
-        <w:pStyle w:val="normal1"/>
-        <w:overflowPunct w:val="0"/>
-        <w:spacing w:line="240" w:lineRule="auto"/>
-      </w:pPr>
-    </w:p>
-    <w:p>
-      <w:pPr>
-        <w:pStyle w:val="normal1"/>
-        <w:overflowPunct w:val="0"/>
-        <w:spacing w:line="240" w:lineRule="auto"/>
-      </w:pPr>
-      <w:r>
-        <w:rPr>
-          <w:color w:val="000000"/>
-          <w:lang w:val="en-US" w:eastAsia="en-US" w:bidi="en-US"/>
-        </w:rPr>
-        <w:t>an overall decrease</w:t>
-      </w:r>
-    </w:p>
-    <w:p>
-      <w:pPr>
-        <w:pStyle w:val="normal1"/>
-        <w:overflowPunct w:val="0"/>
-        <w:spacing w:line="240" w:lineRule="auto"/>
-      </w:pPr>
-    </w:p>
-    <w:p>
-      <w:pPr>
-        <w:pStyle w:val="normal1"/>
-        <w:overflowPunct w:val="0"/>
-        <w:spacing w:line="240" w:lineRule="auto"/>
-      </w:pPr>
-      <w:r>
-        <w:rPr>
-          <w:color w:val="000000"/>
-          <w:lang w:val="en-US" w:eastAsia="en-US" w:bidi="en-US"/>
-        </w:rPr>
-        <w:t>overall no change</w:t>
-      </w:r>
-    </w:p>
-  </w:comment>
-  <w:comment w:id="13" w:author="Gareth O'Neill" w:date="2025-09-24T08:59:00Z" w:initials="">
-    <w:p>
-      <w:pPr>
-        <w:pStyle w:val="normal1"/>
-        <w:overflowPunct w:val="0"/>
-        <w:spacing w:line="240" w:lineRule="auto"/>
-      </w:pPr>
-      <w:r>
-        <w:rPr>
-          <w:color w:val="000000"/>
-          <w:lang w:val="en-US" w:eastAsia="en-US" w:bidi="en-US"/>
-        </w:rPr>
-        <w:t>TREND 1 =</w:t>
-      </w:r>
-    </w:p>
-    <w:p>
-      <w:pPr>
-        <w:pStyle w:val="normal1"/>
-        <w:overflowPunct w:val="0"/>
-        <w:spacing w:line="240" w:lineRule="auto"/>
-      </w:pPr>
-    </w:p>
-    <w:p>
-      <w:pPr>
-        <w:pStyle w:val="normal1"/>
-        <w:overflowPunct w:val="0"/>
-        <w:spacing w:line="240" w:lineRule="auto"/>
-      </w:pPr>
-      <w:r>
-        <w:rPr>
-          <w:color w:val="000000"/>
-          <w:lang w:val="en-US" w:eastAsia="en-US" w:bidi="en-US"/>
-        </w:rPr>
-        <w:t>an increase</w:t>
-      </w:r>
-    </w:p>
-    <w:p>
-      <w:pPr>
-        <w:pStyle w:val="normal1"/>
-        <w:overflowPunct w:val="0"/>
-        <w:spacing w:line="240" w:lineRule="auto"/>
-      </w:pPr>
-    </w:p>
-    <w:p>
-      <w:pPr>
-        <w:pStyle w:val="normal1"/>
-        <w:overflowPunct w:val="0"/>
-        <w:spacing w:line="240" w:lineRule="auto"/>
-      </w:pPr>
-      <w:r>
-        <w:rPr>
-          <w:color w:val="000000"/>
-          <w:lang w:val="en-US" w:eastAsia="en-US" w:bidi="en-US"/>
-        </w:rPr>
-        <w:t>a decrease</w:t>
-      </w:r>
-    </w:p>
-    <w:p>
-      <w:pPr>
-        <w:pStyle w:val="normal1"/>
-        <w:overflowPunct w:val="0"/>
-        <w:spacing w:line="240" w:lineRule="auto"/>
-      </w:pPr>
-    </w:p>
-    <w:p>
-      <w:pPr>
-        <w:pStyle w:val="normal1"/>
-        <w:overflowPunct w:val="0"/>
-        <w:spacing w:line="240" w:lineRule="auto"/>
-      </w:pPr>
-      <w:r>
-        <w:rPr>
-          <w:color w:val="000000"/>
-          <w:lang w:val="en-US" w:eastAsia="en-US" w:bidi="en-US"/>
-        </w:rPr>
-        <w:t>no change</w:t>
-      </w:r>
-    </w:p>
-  </w:comment>
-  <w:comment w:id="14" w:author="Gareth O'Neill" w:date="2025-09-24T08:59:00Z" w:initials="">
-    <w:p>
-      <w:pPr>
-        <w:pStyle w:val="normal1"/>
-        <w:overflowPunct w:val="0"/>
-        <w:spacing w:line="240" w:lineRule="auto"/>
-      </w:pPr>
-      <w:r>
-        <w:rPr>
-          <w:color w:val="000000"/>
-          <w:lang w:val="en-US" w:eastAsia="en-US" w:bidi="en-US"/>
-        </w:rPr>
-        <w:t>TREND 1 =</w:t>
-      </w:r>
-    </w:p>
-    <w:p>
-      <w:pPr>
-        <w:pStyle w:val="normal1"/>
-        <w:overflowPunct w:val="0"/>
-        <w:spacing w:line="240" w:lineRule="auto"/>
-      </w:pPr>
-    </w:p>
-    <w:p>
-      <w:pPr>
-        <w:pStyle w:val="normal1"/>
-        <w:overflowPunct w:val="0"/>
-        <w:spacing w:line="240" w:lineRule="auto"/>
-      </w:pPr>
-      <w:r>
-        <w:rPr>
-          <w:color w:val="000000"/>
-          <w:lang w:val="en-US" w:eastAsia="en-US" w:bidi="en-US"/>
-        </w:rPr>
-        <w:t>an increase</w:t>
-      </w:r>
-    </w:p>
-    <w:p>
-      <w:pPr>
-        <w:pStyle w:val="normal1"/>
-        <w:overflowPunct w:val="0"/>
-        <w:spacing w:line="240" w:lineRule="auto"/>
-      </w:pPr>
-    </w:p>
-    <w:p>
-      <w:pPr>
-        <w:pStyle w:val="normal1"/>
-        <w:overflowPunct w:val="0"/>
-        <w:spacing w:line="240" w:lineRule="auto"/>
-      </w:pPr>
-      <w:r>
-        <w:rPr>
-          <w:color w:val="000000"/>
-          <w:lang w:val="en-US" w:eastAsia="en-US" w:bidi="en-US"/>
-        </w:rPr>
-        <w:t>a decrease</w:t>
-      </w:r>
-    </w:p>
-    <w:p>
-      <w:pPr>
-        <w:pStyle w:val="normal1"/>
-        <w:overflowPunct w:val="0"/>
-        <w:spacing w:line="240" w:lineRule="auto"/>
-      </w:pPr>
-    </w:p>
-    <w:p>
-      <w:pPr>
-        <w:pStyle w:val="normal1"/>
-        <w:overflowPunct w:val="0"/>
-        <w:spacing w:line="240" w:lineRule="auto"/>
-      </w:pPr>
-      <w:r>
-        <w:rPr>
-          <w:color w:val="000000"/>
-          <w:lang w:val="en-US" w:eastAsia="en-US" w:bidi="en-US"/>
-        </w:rPr>
-        <w:t>no change</w:t>
-      </w:r>
-    </w:p>
-  </w:comment>
-  <w:comment w:id="15" w:author="Gareth O'Neill" w:date="2025-09-24T08:59:00Z" w:initials="">
-    <w:p>
-      <w:pPr>
-        <w:pStyle w:val="normal1"/>
-        <w:overflowPunct w:val="0"/>
-        <w:spacing w:line="240" w:lineRule="auto"/>
-      </w:pPr>
-      <w:r>
-        <w:rPr>
-          <w:color w:val="000000"/>
-          <w:lang w:val="en-US" w:eastAsia="en-US" w:bidi="en-US"/>
-        </w:rPr>
-        <w:t>TREND 2 =</w:t>
-      </w:r>
-    </w:p>
-    <w:p>
-      <w:pPr>
-        <w:pStyle w:val="normal1"/>
-        <w:overflowPunct w:val="0"/>
-        <w:spacing w:line="240" w:lineRule="auto"/>
-      </w:pPr>
-    </w:p>
-    <w:p>
-      <w:pPr>
-        <w:pStyle w:val="normal1"/>
-        <w:overflowPunct w:val="0"/>
-        <w:spacing w:line="240" w:lineRule="auto"/>
-      </w:pPr>
-      <w:r>
-        <w:rPr>
-          <w:color w:val="000000"/>
-          <w:lang w:val="en-US" w:eastAsia="en-US" w:bidi="en-US"/>
-        </w:rPr>
-        <w:t>an overall increase</w:t>
-      </w:r>
-    </w:p>
-    <w:p>
-      <w:pPr>
-        <w:pStyle w:val="normal1"/>
-        <w:overflowPunct w:val="0"/>
-        <w:spacing w:line="240" w:lineRule="auto"/>
-      </w:pPr>
-    </w:p>
-    <w:p>
-      <w:pPr>
-        <w:pStyle w:val="normal1"/>
-        <w:overflowPunct w:val="0"/>
-        <w:spacing w:line="240" w:lineRule="auto"/>
-      </w:pPr>
-      <w:r>
-        <w:rPr>
-          <w:color w:val="000000"/>
-          <w:lang w:val="en-US" w:eastAsia="en-US" w:bidi="en-US"/>
-        </w:rPr>
-        <w:t>an overall decrease</w:t>
-      </w:r>
-    </w:p>
-    <w:p>
-      <w:pPr>
-        <w:pStyle w:val="normal1"/>
-        <w:overflowPunct w:val="0"/>
-        <w:spacing w:line="240" w:lineRule="auto"/>
-      </w:pPr>
-    </w:p>
-    <w:p>
-      <w:pPr>
-        <w:pStyle w:val="normal1"/>
-        <w:overflowPunct w:val="0"/>
-        <w:spacing w:line="240" w:lineRule="auto"/>
-      </w:pPr>
-      <w:r>
-        <w:rPr>
-          <w:color w:val="000000"/>
-          <w:lang w:val="en-US" w:eastAsia="en-US" w:bidi="en-US"/>
-        </w:rPr>
-        <w:t>overall no change</w:t>
-      </w:r>
-    </w:p>
-  </w:comment>
 </w:comments>
 </file>
 
@@ -18234,12 +18152,6 @@
   <w15:commentEx w15:paraId="5F9B137F" w15:done="0"/>
   <w15:commentEx w15:paraId="5B47DCC1" w15:done="0"/>
   <w15:commentEx w15:paraId="6EECCE59" w15:done="0"/>
-  <w15:commentEx w15:paraId="43E09B90" w15:done="0"/>
-  <w15:commentEx w15:paraId="21EBF799" w15:done="0"/>
-  <w15:commentEx w15:paraId="3AABB7E0" w15:done="0"/>
-  <w15:commentEx w15:paraId="6D2D470D" w15:done="0"/>
-  <w15:commentEx w15:paraId="0927A334" w15:done="0"/>
-  <w15:commentEx w15:paraId="0773765F" w15:done="0"/>
 </w15:commentsEx>
 </file>
 
@@ -18252,12 +18164,6 @@
   <w16cid:commentId w16cid:paraId="5F9B137F" w16cid:durableId="44BBD0EA"/>
   <w16cid:commentId w16cid:paraId="5B47DCC1" w16cid:durableId="501D8355"/>
   <w16cid:commentId w16cid:paraId="6EECCE59" w16cid:durableId="425E0C4E"/>
-  <w16cid:commentId w16cid:paraId="43E09B90" w16cid:durableId="54E9C4BE"/>
-  <w16cid:commentId w16cid:paraId="21EBF799" w16cid:durableId="489B581C"/>
-  <w16cid:commentId w16cid:paraId="3AABB7E0" w16cid:durableId="38A7C886"/>
-  <w16cid:commentId w16cid:paraId="6D2D470D" w16cid:durableId="1BDCDF42"/>
-  <w16cid:commentId w16cid:paraId="0927A334" w16cid:durableId="7659A167"/>
-  <w16cid:commentId w16cid:paraId="0773765F" w16cid:durableId="3BC75BDD"/>
 </w16cid:commentsIds>
 </file>
 

</xml_diff>

<commit_message>
fix: title for section 4.3.2
</commit_message>
<xml_diff>
--- a/src/assets/docx-templates/report_template_test.docx
+++ b/src/assets/docx-templates/report_template_test.docx
@@ -17960,6 +17960,10 @@
       <w:pPr>
         <w:pStyle w:val="normal1"/>
         <w:jc w:val="center"/>
+        <w:rPr>
+          <w:i/>
+          <w:iCs/>
+        </w:rPr>
       </w:pPr>
       <w:r>
         <w:rPr>
@@ -17968,6 +17972,12 @@
         </w:rPr>
         <w:t>Figure 130: Trend in EU Countries with National Investments in Incentives/rewards for Open Science per 1000 FTE Researchers</w:t>
       </w:r>
+    </w:p>
+    <w:p>
+      <w:pPr>
+        <w:pStyle w:val="normal1"/>
+        <w:jc w:val="center"/>
+      </w:pPr>
     </w:p>
     <w:p>
       <w:pPr>

</xml_diff>

<commit_message>
feat: create report for section 9 (Engagement) and section 10 (Total Investments in EOSC and Open Science)
</commit_message>
<xml_diff>
--- a/src/assets/docx-templates/report_template_test.docx
+++ b/src/assets/docx-templates/report_template_test.docx
@@ -17975,6 +17975,2930 @@
     </w:p>
     <w:p>
       <w:pPr>
+        <w:widowControl w:val="0"/>
+        <w:suppressAutoHyphens w:val="0"/>
+        <w:spacing w:line="240" w:lineRule="auto"/>
+        <w:rPr>
+          <w:lang w:eastAsia="en-GB" w:bidi="ar-SA"/>
+        </w:rPr>
+      </w:pPr>
+    </w:p>
+    <w:p>
+      <w:pPr>
+        <w:widowControl w:val="0"/>
+        <w:numPr>
+          <w:ilvl w:val="0"/>
+          <w:numId w:val="4"/>
+        </w:numPr>
+        <w:suppressAutoHyphens w:val="0"/>
+        <w:spacing w:line="240" w:lineRule="auto"/>
+        <w:rPr>
+          <w:lang w:eastAsia="en-GB" w:bidi="ar-SA"/>
+        </w:rPr>
+      </w:pPr>
+      <w:r>
+        <w:rPr>
+          <w:lang w:eastAsia="en-GB" w:bidi="ar-SA"/>
+        </w:rPr>
+        <w:t>Engagement</w:t>
+      </w:r>
+    </w:p>
+    <w:p>
+      <w:pPr>
+        <w:widowControl w:val="0"/>
+        <w:suppressAutoHyphens w:val="0"/>
+        <w:spacing w:line="240" w:lineRule="auto"/>
+        <w:rPr>
+          <w:lang w:eastAsia="en-GB" w:bidi="ar-SA"/>
+        </w:rPr>
+      </w:pPr>
+    </w:p>
+    <w:p>
+      <w:pPr>
+        <w:widowControl w:val="0"/>
+        <w:suppressAutoHyphens w:val="0"/>
+        <w:spacing w:line="240" w:lineRule="auto"/>
+        <w:rPr>
+          <w:lang w:eastAsia="en-GB" w:bidi="ar-SA"/>
+        </w:rPr>
+      </w:pPr>
+      <w:r>
+        <w:rPr>
+          <w:lang w:eastAsia="en-GB" w:bidi="ar-SA"/>
+        </w:rPr>
+        <w:t>The engagement category consists of one main topic: citizen science.</w:t>
+      </w:r>
+    </w:p>
+    <w:p>
+      <w:pPr>
+        <w:widowControl w:val="0"/>
+        <w:suppressAutoHyphens w:val="0"/>
+        <w:spacing w:line="240" w:lineRule="auto"/>
+        <w:rPr>
+          <w:lang w:eastAsia="en-GB" w:bidi="ar-SA"/>
+        </w:rPr>
+      </w:pPr>
+    </w:p>
+    <w:p>
+      <w:pPr>
+        <w:widowControl w:val="0"/>
+        <w:numPr>
+          <w:ilvl w:val="1"/>
+          <w:numId w:val="4"/>
+        </w:numPr>
+        <w:suppressAutoHyphens w:val="0"/>
+        <w:spacing w:line="240" w:lineRule="auto"/>
+        <w:rPr>
+          <w:lang w:eastAsia="en-GB" w:bidi="ar-SA"/>
+        </w:rPr>
+      </w:pPr>
+      <w:r>
+        <w:rPr>
+          <w:lang w:eastAsia="en-GB" w:bidi="ar-SA"/>
+        </w:rPr>
+        <w:t>Policies</w:t>
+      </w:r>
+    </w:p>
+    <w:p>
+      <w:pPr>
+        <w:widowControl w:val="0"/>
+        <w:suppressAutoHyphens w:val="0"/>
+        <w:spacing w:line="240" w:lineRule="auto"/>
+        <w:rPr>
+          <w:lang w:eastAsia="en-GB" w:bidi="ar-SA"/>
+        </w:rPr>
+      </w:pPr>
+    </w:p>
+    <w:p>
+      <w:pPr>
+        <w:widowControl w:val="0"/>
+        <w:numPr>
+          <w:ilvl w:val="2"/>
+          <w:numId w:val="4"/>
+        </w:numPr>
+        <w:suppressAutoHyphens w:val="0"/>
+        <w:spacing w:line="240" w:lineRule="auto"/>
+        <w:rPr>
+          <w:lang w:eastAsia="en-GB" w:bidi="ar-SA"/>
+        </w:rPr>
+      </w:pPr>
+      <w:r>
+        <w:rPr>
+          <w:lang w:eastAsia="en-GB" w:bidi="ar-SA"/>
+        </w:rPr>
+        <w:t>National Policy on Engagement</w:t>
+      </w:r>
+    </w:p>
+    <w:p>
+      <w:pPr>
+        <w:widowControl w:val="0"/>
+        <w:suppressAutoHyphens w:val="0"/>
+        <w:spacing w:line="240" w:lineRule="auto"/>
+        <w:rPr>
+          <w:lang w:eastAsia="en-GB" w:bidi="ar-SA"/>
+        </w:rPr>
+      </w:pPr>
+    </w:p>
+    <w:p>
+      <w:pPr>
+        <w:widowControl w:val="0"/>
+        <w:suppressAutoHyphens w:val="0"/>
+        <w:spacing w:line="240" w:lineRule="auto"/>
+        <w:rPr>
+          <w:lang w:eastAsia="en-GB" w:bidi="ar-SA"/>
+        </w:rPr>
+      </w:pPr>
+      <w:r>
+        <w:rPr>
+          <w:lang w:eastAsia="en-GB" w:bidi="ar-SA"/>
+        </w:rPr>
+        <w:t xml:space="preserve">The first main policy question on citizen science in Survey </w:t>
+      </w:r>
+      <w:r>
+        <w:t>{</w:t>
+      </w:r>
+      <w:r>
+        <w:rPr>
+          <w:highlight w:val="yellow"/>
+        </w:rPr>
+        <w:t>Year}</w:t>
+      </w:r>
+      <w:r>
+        <w:rPr>
+          <w:lang w:eastAsia="en-GB" w:bidi="ar-SA"/>
+        </w:rPr>
+        <w:t xml:space="preserve"> is </w:t>
+      </w:r>
+      <w:r>
+        <w:rPr>
+          <w:i/>
+          <w:iCs/>
+          <w:lang w:eastAsia="en-GB" w:bidi="ar-SA"/>
+        </w:rPr>
+        <w:t>Does your country have a national policy on citizen science?</w:t>
+      </w:r>
+      <w:r>
+        <w:rPr>
+          <w:lang w:eastAsia="en-GB" w:bidi="ar-SA"/>
+        </w:rPr>
+        <w:t xml:space="preserve"> (Q45) followed by </w:t>
+      </w:r>
+      <w:r>
+        <w:rPr>
+          <w:i/>
+          <w:iCs/>
+          <w:lang w:eastAsia="en-GB" w:bidi="ar-SA"/>
+        </w:rPr>
+        <w:t>Is this policy mandatory?</w:t>
+      </w:r>
+      <w:r>
+        <w:rPr>
+          <w:lang w:eastAsia="en-GB" w:bidi="ar-SA"/>
+        </w:rPr>
+        <w:t xml:space="preserve"> (Q41.1). </w:t>
+      </w:r>
+      <w:r>
+        <w:t>{</w:t>
+      </w:r>
+      <w:r>
+        <w:rPr>
+          <w:shd w:val="clear" w:color="auto" w:fill="FFFF00"/>
+        </w:rPr>
+        <w:t>Question</w:t>
+      </w:r>
+      <w:r>
+        <w:rPr>
+          <w:shd w:val="clear" w:color="auto" w:fill="FFFF00"/>
+        </w:rPr>
+        <w:t>50</w:t>
+      </w:r>
+      <w:r>
+        <w:t>}</w:t>
+      </w:r>
+      <w:r>
+        <w:rPr>
+          <w:lang w:eastAsia="en-GB" w:bidi="ar-SA"/>
+        </w:rPr>
+        <w:t xml:space="preserve"> of responding EU countries have a national policy on citizen science whereby </w:t>
+      </w:r>
+      <w:r>
+        <w:t>{</w:t>
+      </w:r>
+      <w:r>
+        <w:rPr>
+          <w:shd w:val="clear" w:color="auto" w:fill="FFFF00"/>
+        </w:rPr>
+        <w:t>Question50</w:t>
+      </w:r>
+      <w:r>
+        <w:rPr>
+          <w:shd w:val="clear" w:color="auto" w:fill="FFFF00"/>
+        </w:rPr>
+        <w:t>.1</w:t>
+      </w:r>
+      <w:r>
+        <w:t>}</w:t>
+      </w:r>
+      <w:r>
+        <w:rPr>
+          <w:lang w:eastAsia="en-GB" w:bidi="ar-SA"/>
+        </w:rPr>
+        <w:t xml:space="preserve"> are mandatory as shown in Figures 131 and 132.</w:t>
+      </w:r>
+    </w:p>
+    <w:p>
+      <w:pPr>
+        <w:widowControl w:val="0"/>
+        <w:suppressAutoHyphens w:val="0"/>
+        <w:spacing w:line="240" w:lineRule="auto"/>
+        <w:rPr>
+          <w:lang w:eastAsia="en-GB" w:bidi="ar-SA"/>
+        </w:rPr>
+      </w:pPr>
+    </w:p>
+    <w:p>
+      <w:pPr>
+        <w:pStyle w:val="normal1"/>
+        <w:jc w:val="center"/>
+        <w:rPr>
+          <w:i/>
+        </w:rPr>
+      </w:pPr>
+      <w:r>
+        <w:rPr>
+          <w:i/>
+          <w:highlight w:val="yellow"/>
+        </w:rPr>
+        <w:t>{%chartImage9</w:t>
+      </w:r>
+      <w:r>
+        <w:rPr>
+          <w:i/>
+          <w:highlight w:val="yellow"/>
+        </w:rPr>
+        <w:t>5</w:t>
+      </w:r>
+      <w:r>
+        <w:rPr>
+          <w:i/>
+          <w:highlight w:val="yellow"/>
+        </w:rPr>
+        <w:t>}</w:t>
+      </w:r>
+    </w:p>
+    <w:p>
+      <w:pPr>
+        <w:suppressAutoHyphens w:val="0"/>
+        <w:jc w:val="center"/>
+        <w:rPr>
+          <w:lang w:eastAsia="en-GB" w:bidi="ar-SA"/>
+        </w:rPr>
+      </w:pPr>
+    </w:p>
+    <w:p>
+      <w:pPr>
+        <w:suppressAutoHyphens w:val="0"/>
+        <w:jc w:val="center"/>
+        <w:rPr>
+          <w:i/>
+          <w:iCs/>
+          <w:lang w:eastAsia="en-GB" w:bidi="ar-SA"/>
+        </w:rPr>
+      </w:pPr>
+      <w:r>
+        <w:rPr>
+          <w:i/>
+          <w:iCs/>
+          <w:lang w:eastAsia="en-GB" w:bidi="ar-SA"/>
+        </w:rPr>
+        <w:t>Figure 131: Map of EU Countries with a National Policy on Citizen Science</w:t>
+      </w:r>
+    </w:p>
+    <w:p>
+      <w:pPr>
+        <w:widowControl w:val="0"/>
+        <w:suppressAutoHyphens w:val="0"/>
+        <w:spacing w:line="240" w:lineRule="auto"/>
+        <w:rPr>
+          <w:lang w:eastAsia="en-GB" w:bidi="ar-SA"/>
+        </w:rPr>
+      </w:pPr>
+    </w:p>
+    <w:p>
+      <w:pPr>
+        <w:pStyle w:val="normal1"/>
+        <w:jc w:val="center"/>
+      </w:pPr>
+      <w:r>
+        <w:rPr>
+          <w:highlight w:val="yellow"/>
+        </w:rPr>
+        <w:t>{%pieChartImage_</w:t>
+      </w:r>
+      <w:r>
+        <w:rPr>
+          <w:highlight w:val="yellow"/>
+        </w:rPr>
+        <w:t>94</w:t>
+      </w:r>
+      <w:r>
+        <w:rPr>
+          <w:highlight w:val="yellow"/>
+        </w:rPr>
+        <w:t>_0}</w:t>
+      </w:r>
+    </w:p>
+    <w:p>
+      <w:pPr>
+        <w:pStyle w:val="normal1"/>
+        <w:jc w:val="center"/>
+        <w:rPr>
+          <w:i/>
+        </w:rPr>
+      </w:pPr>
+      <w:r>
+        <w:rPr>
+          <w:highlight w:val="yellow"/>
+        </w:rPr>
+        <w:t>{%pieChartImage_94_</w:t>
+      </w:r>
+      <w:r>
+        <w:rPr>
+          <w:highlight w:val="yellow"/>
+        </w:rPr>
+        <w:t>1</w:t>
+      </w:r>
+      <w:r>
+        <w:rPr>
+          <w:highlight w:val="yellow"/>
+        </w:rPr>
+        <w:t>}</w:t>
+      </w:r>
+    </w:p>
+    <w:p>
+      <w:pPr>
+        <w:pStyle w:val="normal1"/>
+        <w:jc w:val="center"/>
+        <w:rPr>
+          <w:i/>
+        </w:rPr>
+      </w:pPr>
+    </w:p>
+    <w:p>
+      <w:pPr>
+        <w:suppressAutoHyphens w:val="0"/>
+        <w:jc w:val="center"/>
+        <w:rPr>
+          <w:lang w:eastAsia="en-GB" w:bidi="ar-SA"/>
+        </w:rPr>
+      </w:pPr>
+    </w:p>
+    <w:p>
+      <w:pPr>
+        <w:suppressAutoHyphens w:val="0"/>
+        <w:jc w:val="center"/>
+        <w:rPr>
+          <w:lang w:eastAsia="en-GB" w:bidi="ar-SA"/>
+        </w:rPr>
+      </w:pPr>
+      <w:r>
+        <w:rPr>
+          <w:i/>
+          <w:iCs/>
+          <w:lang w:eastAsia="en-GB" w:bidi="ar-SA"/>
+        </w:rPr>
+        <w:t>Figure 132: Share of EU Countries with a National Policy on Citizen Science</w:t>
+      </w:r>
+    </w:p>
+    <w:p>
+      <w:pPr>
+        <w:widowControl w:val="0"/>
+        <w:suppressAutoHyphens w:val="0"/>
+        <w:spacing w:line="240" w:lineRule="auto"/>
+        <w:rPr>
+          <w:lang w:eastAsia="en-GB" w:bidi="ar-SA"/>
+        </w:rPr>
+      </w:pPr>
+    </w:p>
+    <w:p>
+      <w:pPr>
+        <w:widowControl w:val="0"/>
+        <w:numPr>
+          <w:ilvl w:val="2"/>
+          <w:numId w:val="4"/>
+        </w:numPr>
+        <w:suppressAutoHyphens w:val="0"/>
+        <w:spacing w:line="240" w:lineRule="auto"/>
+        <w:rPr>
+          <w:lang w:eastAsia="en-GB" w:bidi="ar-SA"/>
+        </w:rPr>
+      </w:pPr>
+      <w:r>
+        <w:rPr>
+          <w:lang w:eastAsia="en-GB" w:bidi="ar-SA"/>
+        </w:rPr>
+        <w:t>Financial Strategy on Engagement</w:t>
+      </w:r>
+    </w:p>
+    <w:p>
+      <w:pPr>
+        <w:widowControl w:val="0"/>
+        <w:suppressAutoHyphens w:val="0"/>
+        <w:spacing w:line="240" w:lineRule="auto"/>
+        <w:rPr>
+          <w:lang w:eastAsia="en-GB" w:bidi="ar-SA"/>
+        </w:rPr>
+      </w:pPr>
+    </w:p>
+    <w:p>
+      <w:pPr>
+        <w:widowControl w:val="0"/>
+        <w:numPr>
+          <w:ilvl w:val="1"/>
+          <w:numId w:val="4"/>
+        </w:numPr>
+        <w:suppressAutoHyphens w:val="0"/>
+        <w:spacing w:line="240" w:lineRule="auto"/>
+        <w:rPr>
+          <w:lang w:eastAsia="en-GB" w:bidi="ar-SA"/>
+        </w:rPr>
+      </w:pPr>
+      <w:r>
+        <w:rPr>
+          <w:lang w:eastAsia="en-GB" w:bidi="ar-SA"/>
+        </w:rPr>
+        <w:t>Practices</w:t>
+      </w:r>
+    </w:p>
+    <w:p>
+      <w:pPr>
+        <w:widowControl w:val="0"/>
+        <w:suppressAutoHyphens w:val="0"/>
+        <w:spacing w:line="240" w:lineRule="auto"/>
+        <w:rPr>
+          <w:lang w:eastAsia="en-GB" w:bidi="ar-SA"/>
+        </w:rPr>
+      </w:pPr>
+    </w:p>
+    <w:p>
+      <w:pPr>
+        <w:widowControl w:val="0"/>
+        <w:suppressAutoHyphens w:val="0"/>
+        <w:spacing w:line="240" w:lineRule="auto"/>
+        <w:rPr>
+          <w:lang w:eastAsia="en-GB" w:bidi="ar-SA"/>
+        </w:rPr>
+      </w:pPr>
+      <w:r>
+        <w:rPr>
+          <w:lang w:eastAsia="en-GB" w:bidi="ar-SA"/>
+        </w:rPr>
+        <w:t xml:space="preserve">The second main policy question on citizen science in Survey </w:t>
+      </w:r>
+      <w:r>
+        <w:t>{</w:t>
+      </w:r>
+      <w:r>
+        <w:rPr>
+          <w:highlight w:val="yellow"/>
+        </w:rPr>
+        <w:t>Year}</w:t>
+      </w:r>
+      <w:r>
+        <w:rPr>
+          <w:lang w:eastAsia="en-GB" w:bidi="ar-SA"/>
+        </w:rPr>
+        <w:t xml:space="preserve"> is </w:t>
+      </w:r>
+      <w:r>
+        <w:rPr>
+          <w:i/>
+          <w:iCs/>
+          <w:lang w:eastAsia="en-GB" w:bidi="ar-SA"/>
+        </w:rPr>
+        <w:t>Does your country have a financial strategy on citizen science?</w:t>
+      </w:r>
+      <w:r>
+        <w:rPr>
+          <w:lang w:eastAsia="en-GB" w:bidi="ar-SA"/>
+        </w:rPr>
+        <w:t xml:space="preserve"> (Q46). </w:t>
+      </w:r>
+      <w:r>
+        <w:t>{</w:t>
+      </w:r>
+      <w:r>
+        <w:rPr>
+          <w:shd w:val="clear" w:color="auto" w:fill="FFFF00"/>
+        </w:rPr>
+        <w:t>Question5</w:t>
+      </w:r>
+      <w:r>
+        <w:rPr>
+          <w:shd w:val="clear" w:color="auto" w:fill="FFFF00"/>
+        </w:rPr>
+        <w:t>1</w:t>
+      </w:r>
+      <w:r>
+        <w:t>}</w:t>
+      </w:r>
+      <w:r>
+        <w:rPr>
+          <w:lang w:eastAsia="en-GB" w:bidi="ar-SA"/>
+        </w:rPr>
+        <w:t xml:space="preserve"> of responding EU countries have a financial strategy on citizen science as shown in Figures 133 and 134.</w:t>
+      </w:r>
+    </w:p>
+    <w:p>
+      <w:pPr>
+        <w:widowControl w:val="0"/>
+        <w:suppressAutoHyphens w:val="0"/>
+        <w:spacing w:line="240" w:lineRule="auto"/>
+        <w:rPr>
+          <w:lang w:eastAsia="en-GB" w:bidi="ar-SA"/>
+        </w:rPr>
+      </w:pPr>
+    </w:p>
+    <w:p>
+      <w:pPr>
+        <w:pStyle w:val="normal1"/>
+        <w:jc w:val="center"/>
+        <w:rPr>
+          <w:i/>
+        </w:rPr>
+      </w:pPr>
+      <w:r>
+        <w:rPr>
+          <w:i/>
+          <w:highlight w:val="yellow"/>
+        </w:rPr>
+        <w:t>{%chartImage9</w:t>
+      </w:r>
+      <w:r>
+        <w:rPr>
+          <w:i/>
+          <w:highlight w:val="yellow"/>
+        </w:rPr>
+        <w:t>6</w:t>
+      </w:r>
+      <w:r>
+        <w:rPr>
+          <w:i/>
+          <w:highlight w:val="yellow"/>
+        </w:rPr>
+        <w:t>}</w:t>
+      </w:r>
+    </w:p>
+    <w:p>
+      <w:pPr>
+        <w:suppressAutoHyphens w:val="0"/>
+        <w:jc w:val="center"/>
+        <w:rPr>
+          <w:lang w:eastAsia="en-GB" w:bidi="ar-SA"/>
+        </w:rPr>
+      </w:pPr>
+    </w:p>
+    <w:p>
+      <w:pPr>
+        <w:suppressAutoHyphens w:val="0"/>
+        <w:jc w:val="center"/>
+        <w:rPr>
+          <w:lang w:eastAsia="en-GB" w:bidi="ar-SA"/>
+        </w:rPr>
+      </w:pPr>
+      <w:r>
+        <w:rPr>
+          <w:i/>
+          <w:iCs/>
+          <w:lang w:eastAsia="en-GB" w:bidi="ar-SA"/>
+        </w:rPr>
+        <w:t>Figure 133: Map of EU Countries with a Financial Strategy on Citizen Science</w:t>
+      </w:r>
+    </w:p>
+    <w:p>
+      <w:pPr>
+        <w:widowControl w:val="0"/>
+        <w:suppressAutoHyphens w:val="0"/>
+        <w:spacing w:line="240" w:lineRule="auto"/>
+        <w:rPr>
+          <w:lang w:eastAsia="en-GB" w:bidi="ar-SA"/>
+        </w:rPr>
+      </w:pPr>
+    </w:p>
+    <w:p>
+      <w:pPr>
+        <w:pStyle w:val="normal1"/>
+        <w:jc w:val="center"/>
+        <w:rPr>
+          <w:i/>
+        </w:rPr>
+      </w:pPr>
+      <w:r>
+        <w:rPr>
+          <w:highlight w:val="yellow"/>
+        </w:rPr>
+        <w:t>[</w:t>
+      </w:r>
+      <w:r>
+        <w:rPr>
+          <w:i/>
+          <w:highlight w:val="yellow"/>
+        </w:rPr>
+        <w:t>{%pieChartImage_</w:t>
+      </w:r>
+      <w:r>
+        <w:rPr>
+          <w:i/>
+          <w:highlight w:val="yellow"/>
+        </w:rPr>
+        <w:t>95</w:t>
+      </w:r>
+      <w:r>
+        <w:rPr>
+          <w:i/>
+          <w:highlight w:val="yellow"/>
+        </w:rPr>
+        <w:t>_0}</w:t>
+      </w:r>
+    </w:p>
+    <w:p>
+      <w:pPr>
+        <w:suppressAutoHyphens w:val="0"/>
+        <w:jc w:val="center"/>
+        <w:rPr>
+          <w:lang w:eastAsia="en-GB" w:bidi="ar-SA"/>
+        </w:rPr>
+      </w:pPr>
+    </w:p>
+    <w:p>
+      <w:pPr>
+        <w:suppressAutoHyphens w:val="0"/>
+        <w:jc w:val="center"/>
+        <w:rPr>
+          <w:lang w:eastAsia="en-GB" w:bidi="ar-SA"/>
+        </w:rPr>
+      </w:pPr>
+      <w:r>
+        <w:rPr>
+          <w:i/>
+          <w:iCs/>
+          <w:lang w:eastAsia="en-GB" w:bidi="ar-SA"/>
+        </w:rPr>
+        <w:t>Figure 134: Share of EU Countries with a Financial Strategy on Citizen Science</w:t>
+      </w:r>
+    </w:p>
+    <w:p>
+      <w:pPr>
+        <w:widowControl w:val="0"/>
+        <w:suppressAutoHyphens w:val="0"/>
+        <w:spacing w:line="240" w:lineRule="auto"/>
+        <w:rPr>
+          <w:lang w:eastAsia="en-GB" w:bidi="ar-SA"/>
+        </w:rPr>
+      </w:pPr>
+    </w:p>
+    <w:p>
+      <w:pPr>
+        <w:widowControl w:val="0"/>
+        <w:numPr>
+          <w:ilvl w:val="2"/>
+          <w:numId w:val="4"/>
+        </w:numPr>
+        <w:suppressAutoHyphens w:val="0"/>
+        <w:spacing w:line="240" w:lineRule="auto"/>
+        <w:rPr>
+          <w:lang w:eastAsia="en-GB" w:bidi="ar-SA"/>
+        </w:rPr>
+      </w:pPr>
+      <w:r>
+        <w:rPr>
+          <w:lang w:eastAsia="en-GB" w:bidi="ar-SA"/>
+        </w:rPr>
+        <w:t>National Monitoring on Engagement</w:t>
+      </w:r>
+    </w:p>
+    <w:p>
+      <w:pPr>
+        <w:widowControl w:val="0"/>
+        <w:suppressAutoHyphens w:val="0"/>
+        <w:spacing w:line="240" w:lineRule="auto"/>
+        <w:rPr>
+          <w:lang w:eastAsia="en-GB" w:bidi="ar-SA"/>
+        </w:rPr>
+      </w:pPr>
+    </w:p>
+    <w:p>
+      <w:pPr>
+        <w:widowControl w:val="0"/>
+        <w:suppressAutoHyphens w:val="0"/>
+        <w:spacing w:line="240" w:lineRule="auto"/>
+        <w:rPr>
+          <w:lang w:eastAsia="en-GB" w:bidi="ar-SA"/>
+        </w:rPr>
+      </w:pPr>
+      <w:r>
+        <w:rPr>
+          <w:lang w:eastAsia="en-GB" w:bidi="ar-SA"/>
+        </w:rPr>
+        <w:t xml:space="preserve">The first main practice question on citizen science in Survey </w:t>
+      </w:r>
+      <w:r>
+        <w:t>{</w:t>
+      </w:r>
+      <w:r>
+        <w:rPr>
+          <w:highlight w:val="yellow"/>
+        </w:rPr>
+        <w:t>Year}</w:t>
+      </w:r>
+      <w:r>
+        <w:rPr>
+          <w:lang w:eastAsia="en-GB" w:bidi="ar-SA"/>
+        </w:rPr>
+        <w:t xml:space="preserve"> is </w:t>
+      </w:r>
+      <w:r>
+        <w:rPr>
+          <w:i/>
+          <w:iCs/>
+          <w:lang w:eastAsia="en-GB" w:bidi="ar-SA"/>
+        </w:rPr>
+        <w:t>Does your country have a national monitoring on citizen science?</w:t>
+      </w:r>
+      <w:r>
+        <w:rPr>
+          <w:lang w:eastAsia="en-GB" w:bidi="ar-SA"/>
+        </w:rPr>
+        <w:t xml:space="preserve"> (Q93). </w:t>
+      </w:r>
+      <w:r>
+        <w:t>{</w:t>
+      </w:r>
+      <w:r>
+        <w:rPr>
+          <w:shd w:val="clear" w:color="auto" w:fill="FFFF00"/>
+        </w:rPr>
+        <w:t>Question</w:t>
+      </w:r>
+      <w:r>
+        <w:rPr>
+          <w:shd w:val="clear" w:color="auto" w:fill="FFFF00"/>
+        </w:rPr>
+        <w:t>98</w:t>
+      </w:r>
+      <w:r>
+        <w:t>}</w:t>
+      </w:r>
+      <w:r>
+        <w:rPr>
+          <w:lang w:eastAsia="en-GB" w:bidi="ar-SA"/>
+        </w:rPr>
+        <w:t xml:space="preserve"> of responding EU countries have a national monitoring on citizen science as shown in Figures 135 and 136.</w:t>
+      </w:r>
+    </w:p>
+    <w:p>
+      <w:pPr>
+        <w:widowControl w:val="0"/>
+        <w:suppressAutoHyphens w:val="0"/>
+        <w:spacing w:line="240" w:lineRule="auto"/>
+        <w:rPr>
+          <w:lang w:eastAsia="en-GB" w:bidi="ar-SA"/>
+        </w:rPr>
+      </w:pPr>
+    </w:p>
+    <w:p>
+      <w:pPr>
+        <w:pStyle w:val="normal1"/>
+        <w:jc w:val="center"/>
+        <w:rPr>
+          <w:i/>
+        </w:rPr>
+      </w:pPr>
+      <w:r>
+        <w:rPr>
+          <w:i/>
+          <w:highlight w:val="yellow"/>
+        </w:rPr>
+        <w:t>{%chartImage9</w:t>
+      </w:r>
+      <w:r>
+        <w:rPr>
+          <w:i/>
+          <w:highlight w:val="yellow"/>
+        </w:rPr>
+        <w:t>7</w:t>
+      </w:r>
+      <w:r>
+        <w:rPr>
+          <w:i/>
+          <w:highlight w:val="yellow"/>
+        </w:rPr>
+        <w:t>}</w:t>
+      </w:r>
+    </w:p>
+    <w:p>
+      <w:pPr>
+        <w:suppressAutoHyphens w:val="0"/>
+        <w:jc w:val="center"/>
+        <w:rPr>
+          <w:lang w:eastAsia="en-GB" w:bidi="ar-SA"/>
+        </w:rPr>
+      </w:pPr>
+    </w:p>
+    <w:p>
+      <w:pPr>
+        <w:suppressAutoHyphens w:val="0"/>
+        <w:jc w:val="center"/>
+        <w:rPr>
+          <w:lang w:eastAsia="en-GB" w:bidi="ar-SA"/>
+        </w:rPr>
+      </w:pPr>
+      <w:r>
+        <w:rPr>
+          <w:i/>
+          <w:iCs/>
+          <w:lang w:eastAsia="en-GB" w:bidi="ar-SA"/>
+        </w:rPr>
+        <w:t>Figure 135: Map of EU Countries with a National Monitoring on Citizen Science</w:t>
+      </w:r>
+    </w:p>
+    <w:p>
+      <w:pPr>
+        <w:widowControl w:val="0"/>
+        <w:suppressAutoHyphens w:val="0"/>
+        <w:spacing w:line="240" w:lineRule="auto"/>
+        <w:rPr>
+          <w:lang w:eastAsia="en-GB" w:bidi="ar-SA"/>
+        </w:rPr>
+      </w:pPr>
+    </w:p>
+    <w:p>
+      <w:pPr>
+        <w:pStyle w:val="normal1"/>
+        <w:jc w:val="center"/>
+        <w:rPr>
+          <w:i/>
+        </w:rPr>
+      </w:pPr>
+      <w:r>
+        <w:rPr>
+          <w:highlight w:val="yellow"/>
+        </w:rPr>
+        <w:t>[</w:t>
+      </w:r>
+      <w:r>
+        <w:rPr>
+          <w:i/>
+          <w:highlight w:val="yellow"/>
+        </w:rPr>
+        <w:t>{%pieChartImage_9</w:t>
+      </w:r>
+      <w:r>
+        <w:rPr>
+          <w:i/>
+          <w:highlight w:val="yellow"/>
+        </w:rPr>
+        <w:t>6</w:t>
+      </w:r>
+      <w:r>
+        <w:rPr>
+          <w:i/>
+          <w:highlight w:val="yellow"/>
+        </w:rPr>
+        <w:t>_0}</w:t>
+      </w:r>
+    </w:p>
+    <w:p>
+      <w:pPr>
+        <w:suppressAutoHyphens w:val="0"/>
+        <w:jc w:val="center"/>
+        <w:rPr>
+          <w:lang w:eastAsia="en-GB" w:bidi="ar-SA"/>
+        </w:rPr>
+      </w:pPr>
+    </w:p>
+    <w:p>
+      <w:pPr>
+        <w:suppressAutoHyphens w:val="0"/>
+        <w:jc w:val="center"/>
+        <w:rPr>
+          <w:lang w:eastAsia="en-GB" w:bidi="ar-SA"/>
+        </w:rPr>
+      </w:pPr>
+      <w:r>
+        <w:rPr>
+          <w:i/>
+          <w:iCs/>
+          <w:lang w:eastAsia="en-GB" w:bidi="ar-SA"/>
+        </w:rPr>
+        <w:t>Figure 136: Share of EU Countries with a National Monitoring on Citizen Science</w:t>
+      </w:r>
+    </w:p>
+    <w:p>
+      <w:pPr>
+        <w:widowControl w:val="0"/>
+        <w:suppressAutoHyphens w:val="0"/>
+        <w:spacing w:line="240" w:lineRule="auto"/>
+        <w:rPr>
+          <w:lang w:eastAsia="en-GB" w:bidi="ar-SA"/>
+        </w:rPr>
+      </w:pPr>
+    </w:p>
+    <w:p>
+      <w:pPr>
+        <w:widowControl w:val="0"/>
+        <w:numPr>
+          <w:ilvl w:val="2"/>
+          <w:numId w:val="4"/>
+        </w:numPr>
+        <w:suppressAutoHyphens w:val="0"/>
+        <w:spacing w:line="240" w:lineRule="auto"/>
+        <w:rPr>
+          <w:lang w:eastAsia="en-GB" w:bidi="ar-SA"/>
+        </w:rPr>
+      </w:pPr>
+      <w:r>
+        <w:rPr>
+          <w:lang w:eastAsia="en-GB" w:bidi="ar-SA"/>
+        </w:rPr>
+        <w:lastRenderedPageBreak/>
+        <w:t>National Investments in Engagement</w:t>
+      </w:r>
+    </w:p>
+    <w:p>
+      <w:pPr>
+        <w:widowControl w:val="0"/>
+        <w:suppressAutoHyphens w:val="0"/>
+        <w:spacing w:line="240" w:lineRule="auto"/>
+        <w:rPr>
+          <w:lang w:eastAsia="en-GB" w:bidi="ar-SA"/>
+        </w:rPr>
+      </w:pPr>
+    </w:p>
+    <w:p>
+      <w:pPr>
+        <w:widowControl w:val="0"/>
+        <w:suppressAutoHyphens w:val="0"/>
+        <w:spacing w:line="240" w:lineRule="auto"/>
+        <w:rPr>
+          <w:lang w:eastAsia="en-GB" w:bidi="ar-SA"/>
+        </w:rPr>
+      </w:pPr>
+      <w:r>
+        <w:rPr>
+          <w:lang w:eastAsia="en-GB" w:bidi="ar-SA"/>
+        </w:rPr>
+        <w:t xml:space="preserve">The second main practice question on citizen science in Survey </w:t>
+      </w:r>
+      <w:r>
+        <w:t>{</w:t>
+      </w:r>
+      <w:r>
+        <w:rPr>
+          <w:highlight w:val="yellow"/>
+        </w:rPr>
+        <w:t>Year}</w:t>
+      </w:r>
+      <w:r>
+        <w:rPr>
+          <w:lang w:eastAsia="en-GB" w:bidi="ar-SA"/>
+        </w:rPr>
+        <w:t xml:space="preserve"> is </w:t>
+      </w:r>
+      <w:r>
+        <w:rPr>
+          <w:i/>
+          <w:iCs/>
+          <w:lang w:eastAsia="en-GB" w:bidi="ar-SA"/>
+        </w:rPr>
+        <w:t xml:space="preserve">How much did your country financially invest in citizen science in </w:t>
+      </w:r>
+      <w:r>
+        <w:t>{</w:t>
+      </w:r>
+      <w:r>
+        <w:rPr>
+          <w:highlight w:val="yellow"/>
+        </w:rPr>
+        <w:t>Year}</w:t>
+      </w:r>
+      <w:r>
+        <w:rPr>
+          <w:i/>
+          <w:iCs/>
+          <w:lang w:eastAsia="en-GB" w:bidi="ar-SA"/>
+        </w:rPr>
+        <w:t xml:space="preserve"> in millions of Euros?</w:t>
+      </w:r>
+      <w:r>
+        <w:rPr>
+          <w:lang w:eastAsia="en-GB" w:bidi="ar-SA"/>
+        </w:rPr>
+        <w:t xml:space="preserve"> (Q95). </w:t>
+      </w:r>
+      <w:r>
+        <w:t>{</w:t>
+      </w:r>
+      <w:r>
+        <w:rPr>
+          <w:highlight w:val="yellow"/>
+        </w:rPr>
+        <w:t>Question</w:t>
+      </w:r>
+      <w:r>
+        <w:rPr>
+          <w:highlight w:val="yellow"/>
+        </w:rPr>
+        <w:t>100</w:t>
+      </w:r>
+      <w:r>
+        <w:rPr>
+          <w:highlight w:val="yellow"/>
+        </w:rPr>
+        <w:t>[0]}</w:t>
+      </w:r>
+      <w:r>
+        <w:rPr>
+          <w:lang w:eastAsia="en-GB" w:bidi="ar-SA"/>
+        </w:rPr>
+        <w:t xml:space="preserve"> of responding EU countries are not investing or have not stated the amount of investments in citizen science. </w:t>
+      </w:r>
+      <w:r>
+        <w:t>{</w:t>
+      </w:r>
+      <w:r>
+        <w:rPr>
+          <w:highlight w:val="yellow"/>
+        </w:rPr>
+        <w:t>Question100[</w:t>
+      </w:r>
+      <w:r>
+        <w:rPr>
+          <w:highlight w:val="yellow"/>
+        </w:rPr>
+        <w:t>1</w:t>
+      </w:r>
+      <w:r>
+        <w:rPr>
+          <w:highlight w:val="yellow"/>
+        </w:rPr>
+        <w:t>]}</w:t>
+      </w:r>
+      <w:r>
+        <w:rPr>
+          <w:lang w:eastAsia="en-GB" w:bidi="ar-SA"/>
+        </w:rPr>
+        <w:t xml:space="preserve"> of EU countries invested &gt;0 to 50 €K, </w:t>
+      </w:r>
+      <w:r>
+        <w:t>{</w:t>
+      </w:r>
+      <w:r>
+        <w:rPr>
+          <w:highlight w:val="yellow"/>
+        </w:rPr>
+        <w:t>Question100[</w:t>
+      </w:r>
+      <w:r>
+        <w:rPr>
+          <w:highlight w:val="yellow"/>
+        </w:rPr>
+        <w:t>2</w:t>
+      </w:r>
+      <w:r>
+        <w:rPr>
+          <w:highlight w:val="yellow"/>
+        </w:rPr>
+        <w:t>]}</w:t>
+      </w:r>
+      <w:r>
+        <w:rPr>
+          <w:lang w:eastAsia="en-GB" w:bidi="ar-SA"/>
+        </w:rPr>
+        <w:t xml:space="preserve"> &gt;50 to 100 €K, </w:t>
+      </w:r>
+      <w:r>
+        <w:t>{</w:t>
+      </w:r>
+      <w:r>
+        <w:rPr>
+          <w:highlight w:val="yellow"/>
+        </w:rPr>
+        <w:t>Question100[</w:t>
+      </w:r>
+      <w:r>
+        <w:rPr>
+          <w:highlight w:val="yellow"/>
+        </w:rPr>
+        <w:t>3</w:t>
+      </w:r>
+      <w:r>
+        <w:rPr>
+          <w:highlight w:val="yellow"/>
+        </w:rPr>
+        <w:t>]}</w:t>
+      </w:r>
+      <w:r>
+        <w:rPr>
+          <w:lang w:eastAsia="en-GB" w:bidi="ar-SA"/>
+        </w:rPr>
+        <w:t xml:space="preserve"> &gt;100 to 250 €K, </w:t>
+      </w:r>
+      <w:r>
+        <w:t>{</w:t>
+      </w:r>
+      <w:r>
+        <w:rPr>
+          <w:highlight w:val="yellow"/>
+        </w:rPr>
+        <w:t>Question100[</w:t>
+      </w:r>
+      <w:r>
+        <w:rPr>
+          <w:highlight w:val="yellow"/>
+        </w:rPr>
+        <w:t>4</w:t>
+      </w:r>
+      <w:r>
+        <w:rPr>
+          <w:highlight w:val="yellow"/>
+        </w:rPr>
+        <w:t>]}</w:t>
+      </w:r>
+      <w:r>
+        <w:rPr>
+          <w:lang w:eastAsia="en-GB" w:bidi="ar-SA"/>
+        </w:rPr>
+        <w:t xml:space="preserve"> &gt;250 to 500 €K, </w:t>
+      </w:r>
+      <w:r>
+        <w:t>{</w:t>
+      </w:r>
+      <w:r>
+        <w:rPr>
+          <w:highlight w:val="yellow"/>
+        </w:rPr>
+        <w:t>Question100[</w:t>
+      </w:r>
+      <w:r>
+        <w:rPr>
+          <w:highlight w:val="yellow"/>
+        </w:rPr>
+        <w:t>5</w:t>
+      </w:r>
+      <w:r>
+        <w:rPr>
+          <w:highlight w:val="yellow"/>
+        </w:rPr>
+        <w:t>]}</w:t>
+      </w:r>
+      <w:r>
+        <w:rPr>
+          <w:lang w:eastAsia="en-GB" w:bidi="ar-SA"/>
+        </w:rPr>
+        <w:t xml:space="preserve"> &gt;500 to 1000 €K, and </w:t>
+      </w:r>
+      <w:r>
+        <w:t>{</w:t>
+      </w:r>
+      <w:r>
+        <w:rPr>
+          <w:highlight w:val="yellow"/>
+        </w:rPr>
+        <w:t>Question100[</w:t>
+      </w:r>
+      <w:r>
+        <w:rPr>
+          <w:highlight w:val="yellow"/>
+        </w:rPr>
+        <w:t>6</w:t>
+      </w:r>
+      <w:r>
+        <w:rPr>
+          <w:highlight w:val="yellow"/>
+        </w:rPr>
+        <w:t>]}</w:t>
+      </w:r>
+      <w:r>
+        <w:rPr>
+          <w:lang w:eastAsia="en-GB" w:bidi="ar-SA"/>
+        </w:rPr>
+        <w:t xml:space="preserve"> &gt;1000 €K per 1000 FTE researchers in citizen science as shown in Figure 137.</w:t>
+      </w:r>
+    </w:p>
+    <w:p>
+      <w:pPr>
+        <w:widowControl w:val="0"/>
+        <w:suppressAutoHyphens w:val="0"/>
+        <w:spacing w:line="240" w:lineRule="auto"/>
+        <w:rPr>
+          <w:lang w:eastAsia="en-GB" w:bidi="ar-SA"/>
+        </w:rPr>
+      </w:pPr>
+    </w:p>
+    <w:p>
+      <w:pPr>
+        <w:pStyle w:val="normal1"/>
+        <w:jc w:val="center"/>
+        <w:rPr>
+          <w:i/>
+        </w:rPr>
+      </w:pPr>
+      <w:r>
+        <w:rPr>
+          <w:i/>
+          <w:highlight w:val="yellow"/>
+        </w:rPr>
+        <w:t>{%chartImage9</w:t>
+      </w:r>
+      <w:r>
+        <w:rPr>
+          <w:i/>
+          <w:highlight w:val="yellow"/>
+        </w:rPr>
+        <w:t>8</w:t>
+      </w:r>
+      <w:r>
+        <w:rPr>
+          <w:i/>
+          <w:highlight w:val="yellow"/>
+        </w:rPr>
+        <w:t>}</w:t>
+      </w:r>
+    </w:p>
+    <w:p>
+      <w:pPr>
+        <w:suppressAutoHyphens w:val="0"/>
+        <w:jc w:val="center"/>
+        <w:rPr>
+          <w:lang w:eastAsia="en-GB" w:bidi="ar-SA"/>
+        </w:rPr>
+      </w:pPr>
+    </w:p>
+    <w:p>
+      <w:pPr>
+        <w:suppressAutoHyphens w:val="0"/>
+        <w:jc w:val="center"/>
+        <w:rPr>
+          <w:lang w:eastAsia="en-GB" w:bidi="ar-SA"/>
+        </w:rPr>
+      </w:pPr>
+      <w:r>
+        <w:rPr>
+          <w:i/>
+          <w:iCs/>
+          <w:lang w:eastAsia="en-GB" w:bidi="ar-SA"/>
+        </w:rPr>
+        <w:t>Figure 137: Share of EU Countries with National Investments in Citizen Science per 1000 FTE Researchers</w:t>
+      </w:r>
+    </w:p>
+    <w:p>
+      <w:pPr>
+        <w:widowControl w:val="0"/>
+        <w:suppressAutoHyphens w:val="0"/>
+        <w:spacing w:line="240" w:lineRule="auto"/>
+        <w:rPr>
+          <w:lang w:eastAsia="en-GB" w:bidi="ar-SA"/>
+        </w:rPr>
+      </w:pPr>
+    </w:p>
+    <w:p>
+      <w:pPr>
+        <w:widowControl w:val="0"/>
+        <w:numPr>
+          <w:ilvl w:val="1"/>
+          <w:numId w:val="4"/>
+        </w:numPr>
+        <w:suppressAutoHyphens w:val="0"/>
+        <w:spacing w:line="240" w:lineRule="auto"/>
+        <w:rPr>
+          <w:lang w:eastAsia="en-GB" w:bidi="ar-SA"/>
+        </w:rPr>
+      </w:pPr>
+      <w:r>
+        <w:rPr>
+          <w:lang w:eastAsia="en-GB" w:bidi="ar-SA"/>
+        </w:rPr>
+        <w:t>Impact</w:t>
+      </w:r>
+    </w:p>
+    <w:p>
+      <w:pPr>
+        <w:widowControl w:val="0"/>
+        <w:suppressAutoHyphens w:val="0"/>
+        <w:spacing w:line="240" w:lineRule="auto"/>
+        <w:rPr>
+          <w:lang w:eastAsia="en-GB" w:bidi="ar-SA"/>
+        </w:rPr>
+      </w:pPr>
+    </w:p>
+    <w:p>
+      <w:pPr>
+        <w:widowControl w:val="0"/>
+        <w:numPr>
+          <w:ilvl w:val="2"/>
+          <w:numId w:val="4"/>
+        </w:numPr>
+        <w:suppressAutoHyphens w:val="0"/>
+        <w:spacing w:line="240" w:lineRule="auto"/>
+        <w:rPr>
+          <w:lang w:eastAsia="en-GB" w:bidi="ar-SA"/>
+        </w:rPr>
+      </w:pPr>
+      <w:r>
+        <w:rPr>
+          <w:lang w:eastAsia="en-GB" w:bidi="ar-SA"/>
+        </w:rPr>
+        <w:t>Yearly Trends in Policies on Engagement</w:t>
+      </w:r>
+    </w:p>
+    <w:p>
+      <w:pPr>
+        <w:widowControl w:val="0"/>
+        <w:suppressAutoHyphens w:val="0"/>
+        <w:spacing w:line="240" w:lineRule="auto"/>
+        <w:rPr>
+          <w:lang w:eastAsia="en-GB" w:bidi="ar-SA"/>
+        </w:rPr>
+      </w:pPr>
+    </w:p>
+    <w:p>
+      <w:pPr>
+        <w:widowControl w:val="0"/>
+        <w:suppressAutoHyphens w:val="0"/>
+        <w:spacing w:line="240" w:lineRule="auto"/>
+        <w:rPr>
+          <w:lang w:eastAsia="en-GB" w:bidi="ar-SA"/>
+        </w:rPr>
+      </w:pPr>
+      <w:r>
+        <w:rPr>
+          <w:lang w:eastAsia="en-GB" w:bidi="ar-SA"/>
+        </w:rPr>
+        <w:t xml:space="preserve">There is </w:t>
+      </w:r>
+      <w:r>
+        <w:t>{</w:t>
+      </w:r>
+      <w:r>
+        <w:rPr>
+          <w:highlight w:val="yellow"/>
+        </w:rPr>
+        <w:t>Question</w:t>
+      </w:r>
+      <w:r>
+        <w:rPr>
+          <w:highlight w:val="yellow"/>
+        </w:rPr>
+        <w:t>50</w:t>
+      </w:r>
+      <w:r>
+        <w:rPr>
+          <w:highlight w:val="yellow"/>
+        </w:rPr>
+        <w:t>[0]}</w:t>
+      </w:r>
+      <w:r>
+        <w:rPr>
+          <w:lang w:eastAsia="en-GB" w:bidi="ar-SA"/>
+        </w:rPr>
+        <w:t xml:space="preserve"> in national policies on citizen science in EU countries in </w:t>
+      </w:r>
+      <w:r>
+        <w:t>{</w:t>
+      </w:r>
+      <w:r>
+        <w:rPr>
+          <w:highlight w:val="yellow"/>
+        </w:rPr>
+        <w:t>Year}</w:t>
+      </w:r>
+      <w:r>
+        <w:rPr>
+          <w:lang w:eastAsia="en-GB" w:bidi="ar-SA"/>
+        </w:rPr>
+        <w:t xml:space="preserve"> from the previous year and </w:t>
+      </w:r>
+      <w:r>
+        <w:t>{</w:t>
+      </w:r>
+      <w:r>
+        <w:rPr>
+          <w:highlight w:val="yellow"/>
+        </w:rPr>
+        <w:t>Question50[</w:t>
+      </w:r>
+      <w:r>
+        <w:rPr>
+          <w:highlight w:val="yellow"/>
+        </w:rPr>
+        <w:t>1</w:t>
+      </w:r>
+      <w:r>
+        <w:rPr>
+          <w:highlight w:val="yellow"/>
+        </w:rPr>
+        <w:t>]}</w:t>
+      </w:r>
+      <w:r>
+        <w:rPr>
+          <w:lang w:eastAsia="en-GB" w:bidi="ar-SA"/>
+        </w:rPr>
+        <w:t xml:space="preserve"> since 2022 whereby there is </w:t>
+      </w:r>
+      <w:r>
+        <w:t>{</w:t>
+      </w:r>
+      <w:r>
+        <w:rPr>
+          <w:highlight w:val="yellow"/>
+        </w:rPr>
+        <w:t>Question50[</w:t>
+      </w:r>
+      <w:r>
+        <w:rPr>
+          <w:highlight w:val="yellow"/>
+        </w:rPr>
+        <w:t>2</w:t>
+      </w:r>
+      <w:r>
+        <w:rPr>
+          <w:highlight w:val="yellow"/>
+        </w:rPr>
+        <w:t>]}</w:t>
+      </w:r>
+      <w:r>
+        <w:rPr>
+          <w:lang w:eastAsia="en-GB" w:bidi="ar-SA"/>
+        </w:rPr>
+        <w:t xml:space="preserve"> in mandatory policies in </w:t>
+      </w:r>
+      <w:r>
+        <w:t>{</w:t>
+      </w:r>
+      <w:r>
+        <w:rPr>
+          <w:highlight w:val="yellow"/>
+        </w:rPr>
+        <w:t>Year}</w:t>
+      </w:r>
+      <w:r>
+        <w:rPr>
+          <w:lang w:eastAsia="en-GB" w:bidi="ar-SA"/>
+        </w:rPr>
+        <w:t xml:space="preserve"> from the previous year and </w:t>
+      </w:r>
+      <w:r>
+        <w:t>{</w:t>
+      </w:r>
+      <w:r>
+        <w:rPr>
+          <w:highlight w:val="yellow"/>
+        </w:rPr>
+        <w:t>Question50[</w:t>
+      </w:r>
+      <w:r>
+        <w:rPr>
+          <w:highlight w:val="yellow"/>
+        </w:rPr>
+        <w:t>3</w:t>
+      </w:r>
+      <w:r>
+        <w:rPr>
+          <w:highlight w:val="yellow"/>
+        </w:rPr>
+        <w:t>]}</w:t>
+      </w:r>
+      <w:r>
+        <w:rPr>
+          <w:lang w:eastAsia="en-GB" w:bidi="ar-SA"/>
+        </w:rPr>
+        <w:t xml:space="preserve"> since 2022 as shown in Figure 138.</w:t>
+      </w:r>
+    </w:p>
+    <w:p>
+      <w:pPr>
+        <w:widowControl w:val="0"/>
+        <w:suppressAutoHyphens w:val="0"/>
+        <w:spacing w:line="240" w:lineRule="auto"/>
+        <w:rPr>
+          <w:lang w:eastAsia="en-GB" w:bidi="ar-SA"/>
+        </w:rPr>
+      </w:pPr>
+    </w:p>
+    <w:p>
+      <w:pPr>
+        <w:pStyle w:val="normal1"/>
+        <w:jc w:val="center"/>
+        <w:rPr>
+          <w:i/>
+        </w:rPr>
+      </w:pPr>
+      <w:r>
+        <w:rPr>
+          <w:i/>
+          <w:highlight w:val="yellow"/>
+        </w:rPr>
+        <w:t>{%chartImage</w:t>
+      </w:r>
+      <w:r>
+        <w:rPr>
+          <w:i/>
+          <w:highlight w:val="yellow"/>
+        </w:rPr>
+        <w:t>99</w:t>
+      </w:r>
+      <w:r>
+        <w:rPr>
+          <w:i/>
+          <w:highlight w:val="yellow"/>
+        </w:rPr>
+        <w:t>}</w:t>
+      </w:r>
+    </w:p>
+    <w:p>
+      <w:pPr>
+        <w:suppressAutoHyphens w:val="0"/>
+        <w:jc w:val="center"/>
+        <w:rPr>
+          <w:lang w:eastAsia="en-GB" w:bidi="ar-SA"/>
+        </w:rPr>
+      </w:pPr>
+    </w:p>
+    <w:p>
+      <w:pPr>
+        <w:suppressAutoHyphens w:val="0"/>
+        <w:jc w:val="center"/>
+        <w:rPr>
+          <w:lang w:eastAsia="en-GB" w:bidi="ar-SA"/>
+        </w:rPr>
+      </w:pPr>
+      <w:r>
+        <w:rPr>
+          <w:i/>
+          <w:iCs/>
+          <w:lang w:eastAsia="en-GB" w:bidi="ar-SA"/>
+        </w:rPr>
+        <w:t>Figure 138: Trend in EU Countries with a National Policy on Citizen Science</w:t>
+      </w:r>
+    </w:p>
+    <w:p>
+      <w:pPr>
+        <w:suppressAutoHyphens w:val="0"/>
+        <w:rPr>
+          <w:lang w:eastAsia="en-GB" w:bidi="ar-SA"/>
+        </w:rPr>
+      </w:pPr>
+    </w:p>
+    <w:p>
+      <w:pPr>
+        <w:widowControl w:val="0"/>
+        <w:suppressAutoHyphens w:val="0"/>
+        <w:spacing w:line="240" w:lineRule="auto"/>
+        <w:rPr>
+          <w:lang w:eastAsia="en-GB" w:bidi="ar-SA"/>
+        </w:rPr>
+      </w:pPr>
+      <w:r>
+        <w:rPr>
+          <w:lang w:eastAsia="en-GB" w:bidi="ar-SA"/>
+        </w:rPr>
+        <w:t xml:space="preserve">There is </w:t>
+      </w:r>
+      <w:r>
+        <w:t>{</w:t>
+      </w:r>
+      <w:r>
+        <w:rPr>
+          <w:highlight w:val="yellow"/>
+        </w:rPr>
+        <w:t>Question</w:t>
+      </w:r>
+      <w:r>
+        <w:rPr>
+          <w:highlight w:val="yellow"/>
+        </w:rPr>
+        <w:t>51</w:t>
+      </w:r>
+      <w:r>
+        <w:rPr>
+          <w:highlight w:val="yellow"/>
+        </w:rPr>
+        <w:t>[0]</w:t>
+      </w:r>
+      <w:r>
+        <w:t>}</w:t>
+      </w:r>
+      <w:r>
+        <w:rPr>
+          <w:lang w:eastAsia="en-GB" w:bidi="ar-SA"/>
+        </w:rPr>
+        <w:t xml:space="preserve"> in financial strategies on citizen science in EU countries in </w:t>
+      </w:r>
+      <w:r>
+        <w:t>{</w:t>
+      </w:r>
+      <w:r>
+        <w:rPr>
+          <w:highlight w:val="yellow"/>
+        </w:rPr>
+        <w:t>Year}</w:t>
+      </w:r>
+      <w:r>
+        <w:rPr>
+          <w:lang w:eastAsia="en-GB" w:bidi="ar-SA"/>
+        </w:rPr>
+        <w:t xml:space="preserve"> from the previous year and </w:t>
+      </w:r>
+      <w:r>
+        <w:t>{</w:t>
+      </w:r>
+      <w:r>
+        <w:rPr>
+          <w:highlight w:val="yellow"/>
+        </w:rPr>
+        <w:t>Question51[</w:t>
+      </w:r>
+      <w:r>
+        <w:rPr>
+          <w:highlight w:val="yellow"/>
+        </w:rPr>
+        <w:t>1</w:t>
+      </w:r>
+      <w:r>
+        <w:rPr>
+          <w:highlight w:val="yellow"/>
+        </w:rPr>
+        <w:t>]</w:t>
+      </w:r>
+      <w:r>
+        <w:t>}</w:t>
+      </w:r>
+      <w:r>
+        <w:rPr>
+          <w:lang w:eastAsia="en-GB" w:bidi="ar-SA"/>
+        </w:rPr>
+        <w:t xml:space="preserve"> since 2022 as shown in Figure 139.</w:t>
+      </w:r>
+    </w:p>
+    <w:p>
+      <w:pPr>
+        <w:widowControl w:val="0"/>
+        <w:suppressAutoHyphens w:val="0"/>
+        <w:spacing w:line="240" w:lineRule="auto"/>
+        <w:rPr>
+          <w:lang w:eastAsia="en-GB" w:bidi="ar-SA"/>
+        </w:rPr>
+      </w:pPr>
+    </w:p>
+    <w:p>
+      <w:pPr>
+        <w:pStyle w:val="normal1"/>
+        <w:jc w:val="center"/>
+        <w:rPr>
+          <w:i/>
+        </w:rPr>
+      </w:pPr>
+      <w:r>
+        <w:rPr>
+          <w:i/>
+          <w:highlight w:val="yellow"/>
+        </w:rPr>
+        <w:t>{%chartImage</w:t>
+      </w:r>
+      <w:r>
+        <w:rPr>
+          <w:i/>
+          <w:highlight w:val="yellow"/>
+        </w:rPr>
+        <w:t>100</w:t>
+      </w:r>
+      <w:r>
+        <w:rPr>
+          <w:i/>
+          <w:highlight w:val="yellow"/>
+        </w:rPr>
+        <w:t>}</w:t>
+      </w:r>
+    </w:p>
+    <w:p>
+      <w:pPr>
+        <w:suppressAutoHyphens w:val="0"/>
+        <w:jc w:val="center"/>
+        <w:rPr>
+          <w:lang w:eastAsia="en-GB" w:bidi="ar-SA"/>
+        </w:rPr>
+      </w:pPr>
+    </w:p>
+    <w:p>
+      <w:pPr>
+        <w:suppressAutoHyphens w:val="0"/>
+        <w:jc w:val="center"/>
+        <w:rPr>
+          <w:lang w:eastAsia="en-GB" w:bidi="ar-SA"/>
+        </w:rPr>
+      </w:pPr>
+      <w:r>
+        <w:rPr>
+          <w:i/>
+          <w:iCs/>
+          <w:lang w:eastAsia="en-GB" w:bidi="ar-SA"/>
+        </w:rPr>
+        <w:t>Figure 139: Trend in EU Countries with a Financial Strategy on Citizen Science</w:t>
+      </w:r>
+    </w:p>
+    <w:p>
+      <w:pPr>
+        <w:widowControl w:val="0"/>
+        <w:suppressAutoHyphens w:val="0"/>
+        <w:spacing w:line="240" w:lineRule="auto"/>
+        <w:rPr>
+          <w:lang w:eastAsia="en-GB" w:bidi="ar-SA"/>
+        </w:rPr>
+      </w:pPr>
+    </w:p>
+    <w:p>
+      <w:pPr>
+        <w:widowControl w:val="0"/>
+        <w:numPr>
+          <w:ilvl w:val="2"/>
+          <w:numId w:val="4"/>
+        </w:numPr>
+        <w:suppressAutoHyphens w:val="0"/>
+        <w:spacing w:line="240" w:lineRule="auto"/>
+        <w:rPr>
+          <w:lang w:eastAsia="en-GB" w:bidi="ar-SA"/>
+        </w:rPr>
+      </w:pPr>
+      <w:r>
+        <w:rPr>
+          <w:lang w:eastAsia="en-GB" w:bidi="ar-SA"/>
+        </w:rPr>
+        <w:t>Yearly Trends in Practices on Engagement</w:t>
+      </w:r>
+    </w:p>
+    <w:p>
+      <w:pPr>
+        <w:widowControl w:val="0"/>
+        <w:suppressAutoHyphens w:val="0"/>
+        <w:spacing w:line="240" w:lineRule="auto"/>
+        <w:rPr>
+          <w:lang w:eastAsia="en-GB" w:bidi="ar-SA"/>
+        </w:rPr>
+      </w:pPr>
+    </w:p>
+    <w:p>
+      <w:pPr>
+        <w:widowControl w:val="0"/>
+        <w:suppressAutoHyphens w:val="0"/>
+        <w:spacing w:line="240" w:lineRule="auto"/>
+        <w:rPr>
+          <w:lang w:eastAsia="en-GB" w:bidi="ar-SA"/>
+        </w:rPr>
+      </w:pPr>
+      <w:r>
+        <w:rPr>
+          <w:lang w:eastAsia="en-GB" w:bidi="ar-SA"/>
+        </w:rPr>
+        <w:t xml:space="preserve">There is </w:t>
+      </w:r>
+      <w:r>
+        <w:t>{</w:t>
+      </w:r>
+      <w:r>
+        <w:rPr>
+          <w:highlight w:val="yellow"/>
+        </w:rPr>
+        <w:t>Question</w:t>
+      </w:r>
+      <w:r>
+        <w:rPr>
+          <w:highlight w:val="yellow"/>
+        </w:rPr>
+        <w:t>98</w:t>
+      </w:r>
+      <w:r>
+        <w:rPr>
+          <w:highlight w:val="yellow"/>
+        </w:rPr>
+        <w:t>[0]</w:t>
+      </w:r>
+      <w:r>
+        <w:t>}</w:t>
+      </w:r>
+      <w:r>
+        <w:rPr>
+          <w:lang w:eastAsia="en-GB" w:bidi="ar-SA"/>
+        </w:rPr>
+        <w:t xml:space="preserve"> in national monitoring on citizen science in EU countries in </w:t>
+      </w:r>
+      <w:r>
+        <w:t>{</w:t>
+      </w:r>
+      <w:r>
+        <w:rPr>
+          <w:highlight w:val="yellow"/>
+        </w:rPr>
+        <w:t>Year}</w:t>
+      </w:r>
+      <w:r>
+        <w:rPr>
+          <w:lang w:eastAsia="en-GB" w:bidi="ar-SA"/>
+        </w:rPr>
+        <w:t xml:space="preserve"> from the previous year and </w:t>
+      </w:r>
+      <w:r>
+        <w:t>{</w:t>
+      </w:r>
+      <w:r>
+        <w:rPr>
+          <w:highlight w:val="yellow"/>
+        </w:rPr>
+        <w:t>Question98[</w:t>
+      </w:r>
+      <w:r>
+        <w:rPr>
+          <w:highlight w:val="yellow"/>
+        </w:rPr>
+        <w:t>1</w:t>
+      </w:r>
+      <w:r>
+        <w:rPr>
+          <w:highlight w:val="yellow"/>
+        </w:rPr>
+        <w:t>]</w:t>
+      </w:r>
+      <w:r>
+        <w:t>}</w:t>
+      </w:r>
+      <w:r>
+        <w:rPr>
+          <w:lang w:eastAsia="en-GB" w:bidi="ar-SA"/>
+        </w:rPr>
+        <w:t xml:space="preserve"> since 2022 as shown in Figure 140.</w:t>
+      </w:r>
+    </w:p>
+    <w:p>
+      <w:pPr>
+        <w:widowControl w:val="0"/>
+        <w:suppressAutoHyphens w:val="0"/>
+        <w:spacing w:line="240" w:lineRule="auto"/>
+        <w:rPr>
+          <w:lang w:eastAsia="en-GB" w:bidi="ar-SA"/>
+        </w:rPr>
+      </w:pPr>
+    </w:p>
+    <w:p>
+      <w:pPr>
+        <w:pStyle w:val="normal1"/>
+        <w:jc w:val="center"/>
+        <w:rPr>
+          <w:i/>
+        </w:rPr>
+      </w:pPr>
+      <w:r>
+        <w:rPr>
+          <w:i/>
+          <w:highlight w:val="yellow"/>
+        </w:rPr>
+        <w:t>{%chartImage10</w:t>
+      </w:r>
+      <w:r>
+        <w:rPr>
+          <w:i/>
+          <w:highlight w:val="yellow"/>
+        </w:rPr>
+        <w:t>1</w:t>
+      </w:r>
+      <w:r>
+        <w:rPr>
+          <w:i/>
+          <w:highlight w:val="yellow"/>
+        </w:rPr>
+        <w:t>}</w:t>
+      </w:r>
+    </w:p>
+    <w:p>
+      <w:pPr>
+        <w:suppressAutoHyphens w:val="0"/>
+        <w:jc w:val="center"/>
+        <w:rPr>
+          <w:lang w:eastAsia="en-GB" w:bidi="ar-SA"/>
+        </w:rPr>
+      </w:pPr>
+    </w:p>
+    <w:p>
+      <w:pPr>
+        <w:suppressAutoHyphens w:val="0"/>
+        <w:jc w:val="center"/>
+        <w:rPr>
+          <w:i/>
+          <w:iCs/>
+          <w:lang w:eastAsia="en-GB" w:bidi="ar-SA"/>
+        </w:rPr>
+      </w:pPr>
+      <w:r>
+        <w:rPr>
+          <w:i/>
+          <w:iCs/>
+          <w:lang w:eastAsia="en-GB" w:bidi="ar-SA"/>
+        </w:rPr>
+        <w:t>Figure 140: Trend in EU Countries with a National Monitoring on Citizen Science</w:t>
+      </w:r>
+    </w:p>
+    <w:p>
+      <w:pPr>
+        <w:widowControl w:val="0"/>
+        <w:suppressAutoHyphens w:val="0"/>
+        <w:spacing w:line="240" w:lineRule="auto"/>
+        <w:rPr>
+          <w:lang w:eastAsia="en-GB" w:bidi="ar-SA"/>
+        </w:rPr>
+      </w:pPr>
+    </w:p>
+    <w:p>
+      <w:pPr>
+        <w:widowControl w:val="0"/>
+        <w:suppressAutoHyphens w:val="0"/>
+        <w:spacing w:line="240" w:lineRule="auto"/>
+        <w:rPr>
+          <w:lang w:eastAsia="en-GB" w:bidi="ar-SA"/>
+        </w:rPr>
+      </w:pPr>
+      <w:r>
+        <w:rPr>
+          <w:lang w:eastAsia="en-GB" w:bidi="ar-SA"/>
+        </w:rPr>
+        <w:t xml:space="preserve">There is finally </w:t>
+      </w:r>
+      <w:r>
+        <w:t>{</w:t>
+      </w:r>
+      <w:r>
+        <w:rPr>
+          <w:highlight w:val="yellow"/>
+        </w:rPr>
+        <w:t>Question</w:t>
+      </w:r>
+      <w:r>
+        <w:rPr>
+          <w:highlight w:val="yellow"/>
+        </w:rPr>
+        <w:t>100</w:t>
+      </w:r>
+      <w:r>
+        <w:rPr>
+          <w:highlight w:val="yellow"/>
+        </w:rPr>
+        <w:t>_trend[0]</w:t>
+      </w:r>
+      <w:r>
+        <w:t>}</w:t>
+      </w:r>
+      <w:r>
+        <w:rPr>
+          <w:lang w:eastAsia="en-GB" w:bidi="ar-SA"/>
+        </w:rPr>
+        <w:t xml:space="preserve"> in national investments in citizen science per 1000 FTE researchers in EU countries in </w:t>
+      </w:r>
+      <w:r>
+        <w:t>{</w:t>
+      </w:r>
+      <w:r>
+        <w:rPr>
+          <w:highlight w:val="yellow"/>
+        </w:rPr>
+        <w:t>Year}</w:t>
+      </w:r>
+      <w:r>
+        <w:rPr>
+          <w:lang w:eastAsia="en-GB" w:bidi="ar-SA"/>
+        </w:rPr>
+        <w:t xml:space="preserve"> from the previous year and </w:t>
+      </w:r>
+      <w:r>
+        <w:t>{</w:t>
+      </w:r>
+      <w:r>
+        <w:rPr>
+          <w:highlight w:val="yellow"/>
+        </w:rPr>
+        <w:t>Question100_trend[</w:t>
+      </w:r>
+      <w:r>
+        <w:rPr>
+          <w:highlight w:val="yellow"/>
+        </w:rPr>
+        <w:t>1</w:t>
+      </w:r>
+      <w:r>
+        <w:rPr>
+          <w:highlight w:val="yellow"/>
+        </w:rPr>
+        <w:t>]</w:t>
+      </w:r>
+      <w:r>
+        <w:t>}</w:t>
+      </w:r>
+      <w:r>
+        <w:rPr>
+          <w:lang w:eastAsia="en-GB" w:bidi="ar-SA"/>
+        </w:rPr>
+        <w:t xml:space="preserve"> since 2022 as shown in Figure 141.</w:t>
+      </w:r>
+    </w:p>
+    <w:p>
+      <w:pPr>
+        <w:pStyle w:val="normal1"/>
+        <w:jc w:val="center"/>
+        <w:rPr>
+          <w:i/>
+        </w:rPr>
+      </w:pPr>
+      <w:r>
+        <w:rPr>
+          <w:i/>
+          <w:highlight w:val="yellow"/>
+        </w:rPr>
+        <w:t>{%chartImage10</w:t>
+      </w:r>
+      <w:r>
+        <w:rPr>
+          <w:i/>
+          <w:highlight w:val="yellow"/>
+        </w:rPr>
+        <w:t>2</w:t>
+      </w:r>
+      <w:r>
+        <w:rPr>
+          <w:i/>
+          <w:highlight w:val="yellow"/>
+        </w:rPr>
+        <w:t>}</w:t>
+      </w:r>
+    </w:p>
+    <w:p>
+      <w:pPr>
+        <w:suppressAutoHyphens w:val="0"/>
+        <w:jc w:val="center"/>
+        <w:rPr>
+          <w:lang w:eastAsia="en-GB" w:bidi="ar-SA"/>
+        </w:rPr>
+      </w:pPr>
+    </w:p>
+    <w:p>
+      <w:pPr>
+        <w:suppressAutoHyphens w:val="0"/>
+        <w:jc w:val="center"/>
+        <w:rPr>
+          <w:lang w:eastAsia="en-GB" w:bidi="ar-SA"/>
+        </w:rPr>
+      </w:pPr>
+      <w:r>
+        <w:rPr>
+          <w:i/>
+          <w:iCs/>
+          <w:lang w:eastAsia="en-GB" w:bidi="ar-SA"/>
+        </w:rPr>
+        <w:t>Figure 141: Trend in EU Countries with National Investments in Citizen Science per 1000 FTE Researchers</w:t>
+      </w:r>
+    </w:p>
+    <w:p>
+      <w:pPr>
+        <w:widowControl w:val="0"/>
+        <w:suppressAutoHyphens w:val="0"/>
+        <w:spacing w:line="240" w:lineRule="auto"/>
+        <w:rPr>
+          <w:lang w:eastAsia="en-GB" w:bidi="ar-SA"/>
+        </w:rPr>
+      </w:pPr>
+    </w:p>
+    <w:p>
+      <w:pPr>
+        <w:widowControl w:val="0"/>
+        <w:numPr>
+          <w:ilvl w:val="0"/>
+          <w:numId w:val="4"/>
+        </w:numPr>
+        <w:suppressAutoHyphens w:val="0"/>
+        <w:spacing w:line="240" w:lineRule="auto"/>
+        <w:rPr>
+          <w:lang w:eastAsia="en-GB" w:bidi="ar-SA"/>
+        </w:rPr>
+      </w:pPr>
+      <w:commentRangeStart w:id="10"/>
+      <w:commentRangeStart w:id="11"/>
+      <w:r>
+        <w:rPr>
+          <w:lang w:eastAsia="en-GB" w:bidi="ar-SA"/>
+        </w:rPr>
+        <w:t>Total Investments in EOSC and Open Science</w:t>
+      </w:r>
+      <w:commentRangeEnd w:id="10"/>
+      <w:r>
+        <w:rPr>
+          <w:lang w:eastAsia="en-GB" w:bidi="ar-SA"/>
+        </w:rPr>
+        <w:commentReference w:id="10"/>
+      </w:r>
+      <w:commentRangeEnd w:id="11"/>
+      <w:r>
+        <w:rPr>
+          <w:lang w:eastAsia="en-GB" w:bidi="ar-SA"/>
+        </w:rPr>
+        <w:commentReference w:id="11"/>
+      </w:r>
+    </w:p>
+    <w:p>
+      <w:pPr>
+        <w:widowControl w:val="0"/>
+        <w:suppressAutoHyphens w:val="0"/>
+        <w:spacing w:line="240" w:lineRule="auto"/>
+        <w:rPr>
+          <w:lang w:eastAsia="en-GB" w:bidi="ar-SA"/>
+        </w:rPr>
+      </w:pPr>
+    </w:p>
+    <w:p>
+      <w:pPr>
+        <w:widowControl w:val="0"/>
+        <w:numPr>
+          <w:ilvl w:val="1"/>
+          <w:numId w:val="4"/>
+        </w:numPr>
+        <w:suppressAutoHyphens w:val="0"/>
+        <w:spacing w:line="240" w:lineRule="auto"/>
+        <w:rPr>
+          <w:lang w:eastAsia="en-GB" w:bidi="ar-SA"/>
+        </w:rPr>
+      </w:pPr>
+      <w:r>
+        <w:rPr>
+          <w:lang w:eastAsia="en-GB" w:bidi="ar-SA"/>
+        </w:rPr>
+        <w:t>Total Investments in Millions of Euros</w:t>
+      </w:r>
+    </w:p>
+    <w:p>
+      <w:pPr>
+        <w:widowControl w:val="0"/>
+        <w:suppressAutoHyphens w:val="0"/>
+        <w:spacing w:line="240" w:lineRule="auto"/>
+        <w:rPr>
+          <w:lang w:eastAsia="en-GB" w:bidi="ar-SA"/>
+        </w:rPr>
+      </w:pPr>
+    </w:p>
+    <w:p>
+      <w:pPr>
+        <w:widowControl w:val="0"/>
+        <w:suppressAutoHyphens w:val="0"/>
+        <w:spacing w:line="240" w:lineRule="auto"/>
+        <w:rPr>
+          <w:lang w:eastAsia="en-GB" w:bidi="ar-SA"/>
+        </w:rPr>
+      </w:pPr>
+      <w:r>
+        <w:rPr>
+          <w:lang w:eastAsia="en-GB" w:bidi="ar-SA"/>
+        </w:rPr>
+        <w:t xml:space="preserve">This report has so far looked at national investments across the eight categories relevant for EOSC and Open Science of publications, data, software, services, infrastructure, skills/training, assessment, and engagement. A general question on national investments in Survey </w:t>
+      </w:r>
+      <w:r>
+        <w:t>{</w:t>
+      </w:r>
+      <w:r>
+        <w:rPr>
+          <w:highlight w:val="yellow"/>
+        </w:rPr>
+        <w:t>Year}</w:t>
+      </w:r>
+      <w:r>
+        <w:rPr>
+          <w:lang w:eastAsia="en-GB" w:bidi="ar-SA"/>
+        </w:rPr>
+        <w:t xml:space="preserve"> is </w:t>
+      </w:r>
+      <w:r>
+        <w:rPr>
+          <w:i/>
+          <w:iCs/>
+          <w:lang w:eastAsia="en-GB" w:bidi="ar-SA"/>
+        </w:rPr>
+        <w:t>How much did your country financially invest in total in EOSC and Open Science in 2022 in millions of Euros?</w:t>
+      </w:r>
+      <w:r>
+        <w:rPr>
+          <w:lang w:eastAsia="en-GB" w:bidi="ar-SA"/>
+        </w:rPr>
+        <w:t xml:space="preserve"> (</w:t>
+      </w:r>
+      <w:commentRangeStart w:id="12"/>
+      <w:r>
+        <w:rPr>
+          <w:lang w:eastAsia="en-GB" w:bidi="ar-SA"/>
+        </w:rPr>
+        <w:t>Q147</w:t>
+      </w:r>
+      <w:commentRangeEnd w:id="12"/>
+      <w:r>
+        <w:rPr>
+          <w:lang w:eastAsia="en-GB" w:bidi="ar-SA"/>
+        </w:rPr>
+        <w:commentReference w:id="12"/>
+      </w:r>
+      <w:r>
+        <w:rPr>
+          <w:lang w:eastAsia="en-GB" w:bidi="ar-SA"/>
+        </w:rPr>
+        <w:t xml:space="preserve">). </w:t>
+      </w:r>
+      <w:r>
+        <w:t>{</w:t>
+      </w:r>
+      <w:r>
+        <w:rPr>
+          <w:highlight w:val="yellow"/>
+        </w:rPr>
+        <w:t>Question</w:t>
+      </w:r>
+      <w:r>
+        <w:rPr>
+          <w:highlight w:val="yellow"/>
+        </w:rPr>
+        <w:t>5</w:t>
+      </w:r>
+      <w:r>
+        <w:rPr>
+          <w:highlight w:val="yellow"/>
+        </w:rPr>
+        <w:t>[0]</w:t>
+      </w:r>
+      <w:r>
+        <w:t>}</w:t>
+      </w:r>
+      <w:r>
+        <w:rPr>
+          <w:lang w:eastAsia="en-GB" w:bidi="ar-SA"/>
+        </w:rPr>
+        <w:t xml:space="preserve"> of responding EU countries are not investing or have not stated the total amount of investments in EOSC and Open Science. </w:t>
+      </w:r>
+      <w:r>
+        <w:t>{</w:t>
+      </w:r>
+      <w:r>
+        <w:rPr>
+          <w:highlight w:val="yellow"/>
+        </w:rPr>
+        <w:t>Question5[</w:t>
+      </w:r>
+      <w:r>
+        <w:rPr>
+          <w:highlight w:val="yellow"/>
+        </w:rPr>
+        <w:t>1</w:t>
+      </w:r>
+      <w:r>
+        <w:rPr>
+          <w:highlight w:val="yellow"/>
+        </w:rPr>
+        <w:t>]</w:t>
+      </w:r>
+      <w:r>
+        <w:t>}</w:t>
+      </w:r>
+      <w:r>
+        <w:rPr>
+          <w:lang w:eastAsia="en-GB" w:bidi="ar-SA"/>
+        </w:rPr>
+        <w:t xml:space="preserve"> of EU countries invested &gt;0 to 1 €M, </w:t>
+      </w:r>
+      <w:r>
+        <w:t>{</w:t>
+      </w:r>
+      <w:r>
+        <w:rPr>
+          <w:highlight w:val="yellow"/>
+        </w:rPr>
+        <w:t>Question5[</w:t>
+      </w:r>
+      <w:r>
+        <w:rPr>
+          <w:highlight w:val="yellow"/>
+        </w:rPr>
+        <w:t>2</w:t>
+      </w:r>
+      <w:r>
+        <w:rPr>
+          <w:highlight w:val="yellow"/>
+        </w:rPr>
+        <w:t>]</w:t>
+      </w:r>
+      <w:r>
+        <w:t>}</w:t>
+      </w:r>
+      <w:r>
+        <w:rPr>
+          <w:lang w:eastAsia="en-GB" w:bidi="ar-SA"/>
+        </w:rPr>
+        <w:t xml:space="preserve"> &gt;1 to 5 €M, </w:t>
+      </w:r>
+      <w:r>
+        <w:t>{</w:t>
+      </w:r>
+      <w:r>
+        <w:rPr>
+          <w:highlight w:val="yellow"/>
+        </w:rPr>
+        <w:t>Question5[</w:t>
+      </w:r>
+      <w:r>
+        <w:rPr>
+          <w:highlight w:val="yellow"/>
+        </w:rPr>
+        <w:t>3</w:t>
+      </w:r>
+      <w:r>
+        <w:rPr>
+          <w:highlight w:val="yellow"/>
+        </w:rPr>
+        <w:t>]</w:t>
+      </w:r>
+      <w:r>
+        <w:t>}</w:t>
+      </w:r>
+      <w:r>
+        <w:rPr>
+          <w:lang w:eastAsia="en-GB" w:bidi="ar-SA"/>
+        </w:rPr>
+        <w:t xml:space="preserve"> &gt;5 to 10 €M, </w:t>
+      </w:r>
+      <w:r>
+        <w:t>{</w:t>
+      </w:r>
+      <w:r>
+        <w:rPr>
+          <w:highlight w:val="yellow"/>
+        </w:rPr>
+        <w:t>Question5[</w:t>
+      </w:r>
+      <w:r>
+        <w:rPr>
+          <w:highlight w:val="yellow"/>
+        </w:rPr>
+        <w:t>4</w:t>
+      </w:r>
+      <w:r>
+        <w:rPr>
+          <w:highlight w:val="yellow"/>
+        </w:rPr>
+        <w:t>]</w:t>
+      </w:r>
+      <w:r>
+        <w:t>}</w:t>
+      </w:r>
+      <w:r>
+        <w:rPr>
+          <w:lang w:eastAsia="en-GB" w:bidi="ar-SA"/>
+        </w:rPr>
+        <w:t xml:space="preserve"> &gt;10 to 50 €M, </w:t>
+      </w:r>
+      <w:r>
+        <w:t>{</w:t>
+      </w:r>
+      <w:r>
+        <w:rPr>
+          <w:highlight w:val="yellow"/>
+        </w:rPr>
+        <w:t>Question5[</w:t>
+      </w:r>
+      <w:r>
+        <w:rPr>
+          <w:highlight w:val="yellow"/>
+        </w:rPr>
+        <w:t>5</w:t>
+      </w:r>
+      <w:r>
+        <w:rPr>
+          <w:highlight w:val="yellow"/>
+        </w:rPr>
+        <w:t>]</w:t>
+      </w:r>
+      <w:r>
+        <w:t>}</w:t>
+      </w:r>
+      <w:r>
+        <w:rPr>
+          <w:lang w:eastAsia="en-GB" w:bidi="ar-SA"/>
+        </w:rPr>
+        <w:t xml:space="preserve"> &gt;50 to 100 €M, and </w:t>
+      </w:r>
+      <w:r>
+        <w:t>{</w:t>
+      </w:r>
+      <w:r>
+        <w:rPr>
+          <w:highlight w:val="yellow"/>
+        </w:rPr>
+        <w:t>Question5[</w:t>
+      </w:r>
+      <w:r>
+        <w:rPr>
+          <w:highlight w:val="yellow"/>
+        </w:rPr>
+        <w:t>6</w:t>
+      </w:r>
+      <w:r>
+        <w:rPr>
+          <w:highlight w:val="yellow"/>
+        </w:rPr>
+        <w:t>]</w:t>
+      </w:r>
+      <w:r>
+        <w:t>}</w:t>
+      </w:r>
+      <w:r>
+        <w:rPr>
+          <w:lang w:eastAsia="en-GB" w:bidi="ar-SA"/>
+        </w:rPr>
+        <w:t xml:space="preserve"> &gt;100 €M as shown in Figure 142.</w:t>
+      </w:r>
+    </w:p>
+    <w:p>
+      <w:pPr>
+        <w:widowControl w:val="0"/>
+        <w:suppressAutoHyphens w:val="0"/>
+        <w:spacing w:line="240" w:lineRule="auto"/>
+        <w:rPr>
+          <w:lang w:eastAsia="en-GB" w:bidi="ar-SA"/>
+        </w:rPr>
+      </w:pPr>
+    </w:p>
+    <w:p>
+      <w:pPr>
+        <w:pStyle w:val="normal1"/>
+        <w:jc w:val="center"/>
+        <w:rPr>
+          <w:i/>
+        </w:rPr>
+      </w:pPr>
+      <w:r>
+        <w:rPr>
+          <w:i/>
+          <w:highlight w:val="yellow"/>
+        </w:rPr>
+        <w:t>{%chartImage10</w:t>
+      </w:r>
+      <w:r>
+        <w:rPr>
+          <w:i/>
+          <w:highlight w:val="yellow"/>
+        </w:rPr>
+        <w:t>3</w:t>
+      </w:r>
+      <w:r>
+        <w:rPr>
+          <w:i/>
+          <w:highlight w:val="yellow"/>
+        </w:rPr>
+        <w:t>}</w:t>
+      </w:r>
+    </w:p>
+    <w:p>
+      <w:pPr>
+        <w:suppressAutoHyphens w:val="0"/>
+        <w:jc w:val="center"/>
+        <w:rPr>
+          <w:lang w:eastAsia="en-GB" w:bidi="ar-SA"/>
+        </w:rPr>
+      </w:pPr>
+    </w:p>
+    <w:p>
+      <w:pPr>
+        <w:suppressAutoHyphens w:val="0"/>
+        <w:jc w:val="center"/>
+        <w:rPr>
+          <w:lang w:eastAsia="en-GB" w:bidi="ar-SA"/>
+        </w:rPr>
+      </w:pPr>
+      <w:r>
+        <w:rPr>
+          <w:i/>
+          <w:iCs/>
+          <w:lang w:eastAsia="en-GB" w:bidi="ar-SA"/>
+        </w:rPr>
+        <w:t xml:space="preserve">Figure 142: </w:t>
+      </w:r>
+      <w:commentRangeStart w:id="13"/>
+      <w:commentRangeStart w:id="14"/>
+      <w:r>
+        <w:rPr>
+          <w:i/>
+          <w:iCs/>
+          <w:lang w:eastAsia="en-GB" w:bidi="ar-SA"/>
+        </w:rPr>
+        <w:t>Share of EU Countries with National Investments in EOSC and Open Science in Millions of Euros</w:t>
+      </w:r>
+      <w:commentRangeEnd w:id="13"/>
+      <w:r>
+        <w:rPr>
+          <w:lang w:eastAsia="en-GB" w:bidi="ar-SA"/>
+        </w:rPr>
+        <w:commentReference w:id="13"/>
+      </w:r>
+      <w:commentRangeEnd w:id="14"/>
+      <w:r>
+        <w:rPr>
+          <w:lang w:eastAsia="en-GB" w:bidi="ar-SA"/>
+        </w:rPr>
+        <w:commentReference w:id="14"/>
+      </w:r>
+    </w:p>
+    <w:p>
+      <w:pPr>
+        <w:widowControl w:val="0"/>
+        <w:suppressAutoHyphens w:val="0"/>
+        <w:spacing w:line="240" w:lineRule="auto"/>
+        <w:rPr>
+          <w:lang w:eastAsia="en-GB" w:bidi="ar-SA"/>
+        </w:rPr>
+      </w:pPr>
+    </w:p>
+    <w:p>
+      <w:pPr>
+        <w:widowControl w:val="0"/>
+        <w:numPr>
+          <w:ilvl w:val="1"/>
+          <w:numId w:val="4"/>
+        </w:numPr>
+        <w:suppressAutoHyphens w:val="0"/>
+        <w:spacing w:line="240" w:lineRule="auto"/>
+        <w:rPr>
+          <w:lang w:eastAsia="en-GB" w:bidi="ar-SA"/>
+        </w:rPr>
+      </w:pPr>
+      <w:r>
+        <w:rPr>
+          <w:lang w:eastAsia="en-GB" w:bidi="ar-SA"/>
+        </w:rPr>
+        <w:t>Total Investments per 1000 FTE Researchers</w:t>
+      </w:r>
+    </w:p>
+    <w:p>
+      <w:pPr>
+        <w:widowControl w:val="0"/>
+        <w:suppressAutoHyphens w:val="0"/>
+        <w:spacing w:line="240" w:lineRule="auto"/>
+        <w:rPr>
+          <w:lang w:eastAsia="en-GB" w:bidi="ar-SA"/>
+        </w:rPr>
+      </w:pPr>
+    </w:p>
+    <w:p>
+      <w:pPr>
+        <w:widowControl w:val="0"/>
+        <w:suppressAutoHyphens w:val="0"/>
+        <w:spacing w:line="240" w:lineRule="auto"/>
+        <w:rPr>
+          <w:lang w:eastAsia="en-GB" w:bidi="ar-SA"/>
+        </w:rPr>
+      </w:pPr>
+      <w:r>
+        <w:rPr>
+          <w:lang w:eastAsia="en-GB" w:bidi="ar-SA"/>
+        </w:rPr>
+        <w:t xml:space="preserve">The figures reported in Survey </w:t>
+      </w:r>
+      <w:r>
+        <w:t>{</w:t>
+      </w:r>
+      <w:r>
+        <w:rPr>
+          <w:highlight w:val="yellow"/>
+        </w:rPr>
+        <w:t>Year}</w:t>
+      </w:r>
+      <w:r>
+        <w:rPr>
+          <w:lang w:eastAsia="en-GB" w:bidi="ar-SA"/>
+        </w:rPr>
+        <w:t xml:space="preserve"> for the general question </w:t>
+      </w:r>
+      <w:r>
+        <w:rPr>
+          <w:i/>
+          <w:iCs/>
+          <w:lang w:eastAsia="en-GB" w:bidi="ar-SA"/>
+        </w:rPr>
+        <w:t>How much did your country financially invest in total in EOSC and Open Science in 2022 in millions of Euros?</w:t>
+      </w:r>
+      <w:r>
+        <w:rPr>
+          <w:lang w:eastAsia="en-GB" w:bidi="ar-SA"/>
+        </w:rPr>
+        <w:t xml:space="preserve"> (Q147) can be better compared across countries by being relativised to 1000 FTE researchers in the country. </w:t>
+      </w:r>
+      <w:r>
+        <w:t>{</w:t>
+      </w:r>
+      <w:r>
+        <w:rPr>
+          <w:highlight w:val="yellow"/>
+        </w:rPr>
+        <w:t>Question5[0]</w:t>
+      </w:r>
+      <w:r>
+        <w:t>}</w:t>
+      </w:r>
+      <w:r>
+        <w:rPr>
+          <w:lang w:eastAsia="en-GB" w:bidi="ar-SA"/>
+        </w:rPr>
+        <w:t xml:space="preserve"> of responding EU countries are not investing or have not stated the total amount of investments in EOSC and Open Science. </w:t>
+      </w:r>
+      <w:r>
+        <w:t>{</w:t>
+      </w:r>
+      <w:r>
+        <w:rPr>
+          <w:highlight w:val="yellow"/>
+        </w:rPr>
+        <w:t>Question5[</w:t>
+      </w:r>
+      <w:r>
+        <w:rPr>
+          <w:highlight w:val="yellow"/>
+        </w:rPr>
+        <w:t>1</w:t>
+      </w:r>
+      <w:r>
+        <w:rPr>
+          <w:highlight w:val="yellow"/>
+        </w:rPr>
+        <w:t>]</w:t>
+      </w:r>
+      <w:r>
+        <w:t>}</w:t>
+      </w:r>
+      <w:r>
+        <w:rPr>
+          <w:lang w:eastAsia="en-GB" w:bidi="ar-SA"/>
+        </w:rPr>
+        <w:t xml:space="preserve"> of EU countries invested &gt;0 to 50 €K, </w:t>
+      </w:r>
+      <w:r>
+        <w:t>{</w:t>
+      </w:r>
+      <w:r>
+        <w:rPr>
+          <w:highlight w:val="yellow"/>
+        </w:rPr>
+        <w:t>Question5[</w:t>
+      </w:r>
+      <w:r>
+        <w:rPr>
+          <w:highlight w:val="yellow"/>
+        </w:rPr>
+        <w:t>2</w:t>
+      </w:r>
+      <w:r>
+        <w:rPr>
+          <w:highlight w:val="yellow"/>
+        </w:rPr>
+        <w:t>]</w:t>
+      </w:r>
+      <w:r>
+        <w:t>}</w:t>
+      </w:r>
+      <w:r>
+        <w:rPr>
+          <w:lang w:eastAsia="en-GB" w:bidi="ar-SA"/>
+        </w:rPr>
+        <w:t xml:space="preserve"> &gt;50 to 100 €K, </w:t>
+      </w:r>
+      <w:r>
+        <w:t>{</w:t>
+      </w:r>
+      <w:r>
+        <w:rPr>
+          <w:highlight w:val="yellow"/>
+        </w:rPr>
+        <w:t>Question5[</w:t>
+      </w:r>
+      <w:r>
+        <w:rPr>
+          <w:highlight w:val="yellow"/>
+        </w:rPr>
+        <w:t>3</w:t>
+      </w:r>
+      <w:r>
+        <w:rPr>
+          <w:highlight w:val="yellow"/>
+        </w:rPr>
+        <w:t>]</w:t>
+      </w:r>
+      <w:r>
+        <w:t>}</w:t>
+      </w:r>
+      <w:r>
+        <w:rPr>
+          <w:lang w:eastAsia="en-GB" w:bidi="ar-SA"/>
+        </w:rPr>
+        <w:t xml:space="preserve"> &gt;100 to 250 €K, </w:t>
+      </w:r>
+      <w:r>
+        <w:t>{</w:t>
+      </w:r>
+      <w:r>
+        <w:rPr>
+          <w:highlight w:val="yellow"/>
+        </w:rPr>
+        <w:t>Question5[</w:t>
+      </w:r>
+      <w:r>
+        <w:rPr>
+          <w:highlight w:val="yellow"/>
+        </w:rPr>
+        <w:t>4</w:t>
+      </w:r>
+      <w:r>
+        <w:rPr>
+          <w:highlight w:val="yellow"/>
+        </w:rPr>
+        <w:t>]</w:t>
+      </w:r>
+      <w:r>
+        <w:t>}</w:t>
+      </w:r>
+      <w:r>
+        <w:rPr>
+          <w:lang w:eastAsia="en-GB" w:bidi="ar-SA"/>
+        </w:rPr>
+        <w:t xml:space="preserve"> &gt;250 to 500 €K, </w:t>
+      </w:r>
+      <w:r>
+        <w:t>{</w:t>
+      </w:r>
+      <w:r>
+        <w:rPr>
+          <w:highlight w:val="yellow"/>
+        </w:rPr>
+        <w:t>Question5[</w:t>
+      </w:r>
+      <w:r>
+        <w:rPr>
+          <w:highlight w:val="yellow"/>
+        </w:rPr>
+        <w:t>5</w:t>
+      </w:r>
+      <w:r>
+        <w:rPr>
+          <w:highlight w:val="yellow"/>
+        </w:rPr>
+        <w:t>]</w:t>
+      </w:r>
+      <w:r>
+        <w:t>}</w:t>
+      </w:r>
+      <w:r>
+        <w:rPr>
+          <w:lang w:eastAsia="en-GB" w:bidi="ar-SA"/>
+        </w:rPr>
+        <w:t xml:space="preserve"> &gt;500 to 1000 €K, and </w:t>
+      </w:r>
+      <w:r>
+        <w:t>{</w:t>
+      </w:r>
+      <w:r>
+        <w:rPr>
+          <w:highlight w:val="yellow"/>
+        </w:rPr>
+        <w:t>Question5[</w:t>
+      </w:r>
+      <w:r>
+        <w:rPr>
+          <w:highlight w:val="yellow"/>
+        </w:rPr>
+        <w:t>6</w:t>
+      </w:r>
+      <w:r>
+        <w:rPr>
+          <w:highlight w:val="yellow"/>
+        </w:rPr>
+        <w:t>]</w:t>
+      </w:r>
+      <w:r>
+        <w:t>}</w:t>
+      </w:r>
+      <w:r>
+        <w:rPr>
+          <w:lang w:eastAsia="en-GB" w:bidi="ar-SA"/>
+        </w:rPr>
+        <w:t xml:space="preserve"> &gt;1000 €K per 1000 FTE researchers as shown in Figure 143.</w:t>
+      </w:r>
+    </w:p>
+    <w:p>
+      <w:pPr>
+        <w:widowControl w:val="0"/>
+        <w:suppressAutoHyphens w:val="0"/>
+        <w:spacing w:line="240" w:lineRule="auto"/>
+        <w:rPr>
+          <w:lang w:eastAsia="en-GB" w:bidi="ar-SA"/>
+        </w:rPr>
+      </w:pPr>
+    </w:p>
+    <w:p>
+      <w:pPr>
+        <w:pStyle w:val="normal1"/>
+        <w:jc w:val="center"/>
+        <w:rPr>
+          <w:i/>
+        </w:rPr>
+      </w:pPr>
+      <w:r>
+        <w:rPr>
+          <w:i/>
+          <w:highlight w:val="yellow"/>
+        </w:rPr>
+        <w:t>{%chartImage10</w:t>
+      </w:r>
+      <w:r>
+        <w:rPr>
+          <w:i/>
+          <w:highlight w:val="yellow"/>
+        </w:rPr>
+        <w:t>4</w:t>
+      </w:r>
+      <w:r>
+        <w:rPr>
+          <w:i/>
+          <w:highlight w:val="yellow"/>
+        </w:rPr>
+        <w:t>}</w:t>
+      </w:r>
+    </w:p>
+    <w:p>
+      <w:pPr>
+        <w:suppressAutoHyphens w:val="0"/>
+        <w:jc w:val="center"/>
+        <w:rPr>
+          <w:lang w:eastAsia="en-GB" w:bidi="ar-SA"/>
+        </w:rPr>
+      </w:pPr>
+    </w:p>
+    <w:p>
+      <w:pPr>
+        <w:suppressAutoHyphens w:val="0"/>
+        <w:jc w:val="center"/>
+        <w:rPr>
+          <w:lang w:eastAsia="en-GB" w:bidi="ar-SA"/>
+        </w:rPr>
+      </w:pPr>
+      <w:r>
+        <w:rPr>
+          <w:i/>
+          <w:iCs/>
+          <w:lang w:eastAsia="en-GB" w:bidi="ar-SA"/>
+        </w:rPr>
+        <w:t xml:space="preserve">Figure 43: </w:t>
+      </w:r>
+      <w:commentRangeStart w:id="15"/>
+      <w:commentRangeStart w:id="16"/>
+      <w:r>
+        <w:rPr>
+          <w:i/>
+          <w:iCs/>
+          <w:lang w:eastAsia="en-GB" w:bidi="ar-SA"/>
+        </w:rPr>
+        <w:t>Share of EU Countries with National Investments in EOSC and Open Science per 1000 FTE Researchers</w:t>
+      </w:r>
+      <w:commentRangeEnd w:id="15"/>
+      <w:r>
+        <w:rPr>
+          <w:lang w:eastAsia="en-GB" w:bidi="ar-SA"/>
+        </w:rPr>
+        <w:commentReference w:id="15"/>
+      </w:r>
+      <w:commentRangeEnd w:id="16"/>
+      <w:r>
+        <w:rPr>
+          <w:lang w:eastAsia="en-GB" w:bidi="ar-SA"/>
+        </w:rPr>
+        <w:commentReference w:id="16"/>
+      </w:r>
+    </w:p>
+    <w:p>
+      <w:pPr>
+        <w:pStyle w:val="normal1"/>
+        <w:jc w:val="center"/>
+        <w:rPr>
+          <w:i/>
+          <w:iCs/>
+        </w:rPr>
+      </w:pPr>
+    </w:p>
+    <w:p>
+      <w:pPr>
         <w:pStyle w:val="normal1"/>
         <w:jc w:val="center"/>
       </w:pPr>
@@ -17987,9 +20911,9 @@
       </w:pPr>
     </w:p>
     <w:sectPr>
-      <w:footerReference w:type="even" r:id="rId10"/>
-      <w:footerReference w:type="default" r:id="rId11"/>
-      <w:footerReference w:type="first" r:id="rId12"/>
+      <w:footerReference w:type="even" r:id="rId11"/>
+      <w:footerReference w:type="default" r:id="rId12"/>
+      <w:footerReference w:type="first" r:id="rId13"/>
       <w:pgSz w:w="11906" w:h="16838"/>
       <w:pgMar w:top="1133" w:right="1133" w:bottom="1133" w:left="1133" w:header="0" w:footer="720" w:gutter="0"/>
       <w:pgNumType w:start="1"/>
@@ -18150,6 +21074,125 @@
       </w:r>
     </w:p>
   </w:comment>
+  <w:comment w:id="10" w:author="Gareth O'Neill" w:date="2025-11-12T12:37:00Z" w:initials="">
+    <w:p>
+      <w:pPr>
+        <w:widowControl w:val="0"/>
+        <w:spacing w:line="240" w:lineRule="auto"/>
+        <w:rPr>
+          <w:color w:val="000000"/>
+        </w:rPr>
+      </w:pPr>
+      <w:r>
+        <w:rPr>
+          <w:color w:val="000000"/>
+        </w:rPr>
+        <w:t>To discuss if we could show the trends in the total amount of national investments in EOSC and Open Science over the years in a clear and useful figure</w:t>
+      </w:r>
+    </w:p>
+  </w:comment>
+  <w:comment w:id="11" w:author="Stefan Liebler" w:date="2025-11-13T16:48:00Z" w:initials="">
+    <w:p>
+      <w:pPr>
+        <w:widowControl w:val="0"/>
+        <w:spacing w:line="240" w:lineRule="auto"/>
+        <w:rPr>
+          <w:color w:val="000000"/>
+        </w:rPr>
+      </w:pPr>
+      <w:r>
+        <w:rPr>
+          <w:color w:val="000000"/>
+        </w:rPr>
+        <w:t>I doubt it, see the jump from 2023 to 2024 due to the Netherlands removing 100 mill. Euros. We can try to improve by giving even more guidance.</w:t>
+      </w:r>
+    </w:p>
+  </w:comment>
+  <w:comment w:id="12" w:author="Gareth O'Neill" w:date="2025-11-12T12:07:00Z" w:initials="">
+    <w:p>
+      <w:pPr>
+        <w:widowControl w:val="0"/>
+        <w:spacing w:line="240" w:lineRule="auto"/>
+        <w:rPr>
+          <w:color w:val="000000"/>
+        </w:rPr>
+      </w:pPr>
+      <w:r>
+        <w:rPr>
+          <w:color w:val="000000"/>
+        </w:rPr>
+        <w:t>There is a jump in numbering here due to the addition of survey questions on impact</w:t>
+      </w:r>
+    </w:p>
+  </w:comment>
+  <w:comment w:id="13" w:author="Gareth O'Neill" w:date="2025-11-12T12:13:00Z" w:initials="">
+    <w:p>
+      <w:pPr>
+        <w:widowControl w:val="0"/>
+        <w:spacing w:line="240" w:lineRule="auto"/>
+        <w:rPr>
+          <w:color w:val="000000"/>
+        </w:rPr>
+      </w:pPr>
+      <w:r>
+        <w:rPr>
+          <w:color w:val="000000"/>
+        </w:rPr>
+        <w:t>Check if this is the right wording as title</w:t>
+      </w:r>
+    </w:p>
+  </w:comment>
+  <w:comment w:id="14" w:author="Stefan Liebler" w:date="2025-11-13T16:52:00Z" w:initials="">
+    <w:p>
+      <w:pPr>
+        <w:widowControl w:val="0"/>
+        <w:spacing w:line="240" w:lineRule="auto"/>
+        <w:rPr>
+          <w:color w:val="000000"/>
+        </w:rPr>
+      </w:pPr>
+      <w:r>
+        <w:rPr>
+          <w:color w:val="000000"/>
+        </w:rPr>
+        <w:t>I will need to see the graph to judge if this is the right wording.</w:t>
+      </w:r>
+    </w:p>
+  </w:comment>
+  <w:comment w:id="15" w:author="Gareth O'Neill" w:date="2025-11-12T12:13:00Z" w:initials="">
+    <w:p>
+      <w:pPr>
+        <w:widowControl w:val="0"/>
+        <w:spacing w:line="240" w:lineRule="auto"/>
+        <w:rPr>
+          <w:color w:val="000000"/>
+        </w:rPr>
+      </w:pPr>
+      <w:r>
+        <w:rPr>
+          <w:color w:val="000000"/>
+        </w:rPr>
+        <w:t>Check if this is the right wording as title</w:t>
+      </w:r>
+    </w:p>
+  </w:comment>
+  <w:comment w:id="16" w:author="Stefan Liebler" w:date="2025-11-13T16:52:00Z" w:initials="">
+    <w:p>
+      <w:pPr>
+        <w:widowControl w:val="0"/>
+        <w:spacing w:line="240" w:lineRule="auto"/>
+        <w:rPr>
+          <w:color w:val="000000"/>
+        </w:rPr>
+      </w:pPr>
+      <w:r>
+        <w:rPr>
+          <w:color w:val="000000"/>
+        </w:rPr>
+        <w:t>I will need to see the graph to judge if this is the right wording.</w:t>
+      </w:r>
+    </w:p>
+  </w:comment>
 </w:comments>
 </file>
 
@@ -18162,7 +21205,26 @@
   <w15:commentEx w15:paraId="5F9B137F" w15:done="0"/>
   <w15:commentEx w15:paraId="5B47DCC1" w15:done="0"/>
   <w15:commentEx w15:paraId="6EECCE59" w15:done="0"/>
+  <w15:commentEx w15:paraId="63EC3499" w15:done="0"/>
+  <w15:commentEx w15:paraId="77AAABCB" w15:done="0"/>
+  <w15:commentEx w15:paraId="698D7F42" w15:done="0"/>
+  <w15:commentEx w15:paraId="7457F232" w15:done="0"/>
+  <w15:commentEx w15:paraId="6CF36597" w15:done="0"/>
+  <w15:commentEx w15:paraId="508D54C1" w15:done="0"/>
+  <w15:commentEx w15:paraId="58F9568A" w15:done="0"/>
 </w15:commentsEx>
+</file>
+
+<file path=word/commentsExtensible.xml><?xml version="1.0" encoding="utf-8"?>
+<w16cex:commentsExtensible xmlns:wpc="http://schemas.microsoft.com/office/word/2010/wordprocessingCanvas" xmlns:cx="http://schemas.microsoft.com/office/drawing/2014/chartex" xmlns:cx1="http://schemas.microsoft.com/office/drawing/2015/9/8/chartex" xmlns:cx2="http://schemas.microsoft.com/office/drawing/2015/10/21/chartex" xmlns:cx3="http://schemas.microsoft.com/office/drawing/2016/5/9/chartex" xmlns:cx4="http://schemas.microsoft.com/office/drawing/2016/5/10/chartex" xmlns:cx5="http://schemas.microsoft.com/office/drawing/2016/5/11/chartex" xmlns:cx6="http://schemas.microsoft.com/office/drawing/2016/5/12/chartex" xmlns:cx7="http://schemas.microsoft.com/office/drawing/2016/5/13/chartex" xmlns:cx8="http://schemas.microsoft.com/office/drawing/2016/5/14/chartex" xmlns:cr="http://schemas.microsoft.com/office/comments/2020/reactions" xmlns:mc="http://schemas.openxmlformats.org/markup-compatibility/2006" xmlns:aink="http://schemas.microsoft.com/office/drawing/2016/ink" xmlns:am3d="http://schemas.microsoft.com/office/drawing/2017/model3d" xmlns:o="urn:schemas-microsoft-com:office:office" xmlns:oel="http://schemas.microsoft.com/office/2019/extlst" xmlns:r="http://schemas.openxmlformats.org/officeDocument/2006/relationships" xmlns:m="http://schemas.openxmlformats.org/officeDocument/2006/math" xmlns:v="urn:schemas-microsoft-com:vml" xmlns:wp14="http://schemas.microsoft.com/office/word/2010/wordprocessingDrawing" xmlns:wp="http://schemas.openxmlformats.org/drawingml/2006/wordprocessingDrawing" xmlns:w10="urn:schemas-microsoft-com:office:word" xmlns:w="http://schemas.openxmlformats.org/wordprocessingml/2006/main" xmlns:w14="http://schemas.microsoft.com/office/word/2010/wordml" xmlns:w15="http://schemas.microsoft.com/office/word/2012/wordml" xmlns:w16cex="http://schemas.microsoft.com/office/word/2018/wordml/cex" xmlns:w16cid="http://schemas.microsoft.com/office/word/2016/wordml/cid" xmlns:w16="http://schemas.microsoft.com/office/word/2018/wordml" xmlns:w16du="http://schemas.microsoft.com/office/word/2023/wordml/word16du" xmlns:w16sdtdh="http://schemas.microsoft.com/office/word/2020/wordml/sdtdatahash" xmlns:w16sdtfl="http://schemas.microsoft.com/office/word/2024/wordml/sdtformatlock" xmlns:w16se="http://schemas.microsoft.com/office/word/2015/wordml/symex" xmlns:wpg="http://schemas.microsoft.com/office/word/2010/wordprocessingGroup" xmlns:wpi="http://schemas.microsoft.com/office/word/2010/wordprocessingInk" xmlns:wne="http://schemas.microsoft.com/office/word/2006/wordml" xmlns:wps="http://schemas.microsoft.com/office/word/2010/wordprocessingShape" mc:Ignorable="w14 w15 w16se w16cid w16 w16cex w16sdtdh w16sdtfl cr w16du wp14">
+  <w16cex:commentExtensible w16cex:durableId="7C29C53F" w16cex:dateUtc="2025-11-18T08:56:00Z"/>
+  <w16cex:commentExtensible w16cex:durableId="0E810D2D" w16cex:dateUtc="2025-11-18T08:56:00Z"/>
+  <w16cex:commentExtensible w16cex:durableId="167B6143" w16cex:dateUtc="2025-11-18T08:56:00Z"/>
+  <w16cex:commentExtensible w16cex:durableId="23672D51" w16cex:dateUtc="2025-11-18T08:56:00Z"/>
+  <w16cex:commentExtensible w16cex:durableId="2098AF96" w16cex:dateUtc="2025-11-18T08:56:00Z"/>
+  <w16cex:commentExtensible w16cex:durableId="268E5BF3" w16cex:dateUtc="2025-11-18T08:56:00Z"/>
+  <w16cex:commentExtensible w16cex:durableId="5274E05E" w16cex:dateUtc="2025-11-18T08:56:00Z"/>
+</w16cex:commentsExtensible>
 </file>
 
 <file path=word/commentsIds.xml><?xml version="1.0" encoding="utf-8"?>
@@ -18174,6 +21236,13 @@
   <w16cid:commentId w16cid:paraId="5F9B137F" w16cid:durableId="44BBD0EA"/>
   <w16cid:commentId w16cid:paraId="5B47DCC1" w16cid:durableId="501D8355"/>
   <w16cid:commentId w16cid:paraId="6EECCE59" w16cid:durableId="425E0C4E"/>
+  <w16cid:commentId w16cid:paraId="63EC3499" w16cid:durableId="7C29C53F"/>
+  <w16cid:commentId w16cid:paraId="77AAABCB" w16cid:durableId="0E810D2D"/>
+  <w16cid:commentId w16cid:paraId="698D7F42" w16cid:durableId="167B6143"/>
+  <w16cid:commentId w16cid:paraId="7457F232" w16cid:durableId="23672D51"/>
+  <w16cid:commentId w16cid:paraId="6CF36597" w16cid:durableId="2098AF96"/>
+  <w16cid:commentId w16cid:paraId="508D54C1" w16cid:durableId="268E5BF3"/>
+  <w16cid:commentId w16cid:paraId="58F9568A" w16cid:durableId="5274E05E"/>
 </w16cid:commentsIds>
 </file>
 
@@ -18576,6 +21645,155 @@
     </w:lvl>
   </w:abstractNum>
   <w:abstractNum w:abstractNumId="2" w15:restartNumberingAfterBreak="0">
+    <w:nsid w:val="3A367919"/>
+    <w:multiLevelType w:val="multilevel"/>
+    <w:tmpl w:val="B058967A"/>
+    <w:lvl w:ilvl="0">
+      <w:start w:val="9"/>
+      <w:numFmt w:val="decimal"/>
+      <w:lvlText w:val="%1."/>
+      <w:lvlJc w:val="right"/>
+      <w:pPr>
+        <w:ind w:left="720" w:hanging="360"/>
+      </w:pPr>
+      <w:rPr>
+        <w:rFonts w:hint="default"/>
+        <w:strike w:val="0"/>
+        <w:dstrike w:val="0"/>
+        <w:u w:val="none"/>
+        <w:effect w:val="none"/>
+      </w:rPr>
+    </w:lvl>
+    <w:lvl w:ilvl="1">
+      <w:start w:val="1"/>
+      <w:numFmt w:val="decimal"/>
+      <w:lvlText w:val="%1.%2."/>
+      <w:lvlJc w:val="right"/>
+      <w:pPr>
+        <w:ind w:left="1440" w:hanging="360"/>
+      </w:pPr>
+      <w:rPr>
+        <w:rFonts w:hint="default"/>
+        <w:strike w:val="0"/>
+        <w:dstrike w:val="0"/>
+        <w:u w:val="none"/>
+        <w:effect w:val="none"/>
+      </w:rPr>
+    </w:lvl>
+    <w:lvl w:ilvl="2">
+      <w:start w:val="1"/>
+      <w:numFmt w:val="decimal"/>
+      <w:lvlText w:val="%1.%2.%3."/>
+      <w:lvlJc w:val="right"/>
+      <w:pPr>
+        <w:ind w:left="2160" w:hanging="360"/>
+      </w:pPr>
+      <w:rPr>
+        <w:rFonts w:hint="default"/>
+        <w:strike w:val="0"/>
+        <w:dstrike w:val="0"/>
+        <w:u w:val="none"/>
+        <w:effect w:val="none"/>
+      </w:rPr>
+    </w:lvl>
+    <w:lvl w:ilvl="3">
+      <w:start w:val="1"/>
+      <w:numFmt w:val="decimal"/>
+      <w:lvlText w:val="%1.%2.%3.%4."/>
+      <w:lvlJc w:val="right"/>
+      <w:pPr>
+        <w:ind w:left="2880" w:hanging="360"/>
+      </w:pPr>
+      <w:rPr>
+        <w:rFonts w:hint="default"/>
+        <w:strike w:val="0"/>
+        <w:dstrike w:val="0"/>
+        <w:u w:val="none"/>
+        <w:effect w:val="none"/>
+      </w:rPr>
+    </w:lvl>
+    <w:lvl w:ilvl="4">
+      <w:start w:val="1"/>
+      <w:numFmt w:val="decimal"/>
+      <w:lvlText w:val="%1.%2.%3.%4.%5."/>
+      <w:lvlJc w:val="right"/>
+      <w:pPr>
+        <w:ind w:left="3600" w:hanging="360"/>
+      </w:pPr>
+      <w:rPr>
+        <w:rFonts w:hint="default"/>
+        <w:strike w:val="0"/>
+        <w:dstrike w:val="0"/>
+        <w:u w:val="none"/>
+        <w:effect w:val="none"/>
+      </w:rPr>
+    </w:lvl>
+    <w:lvl w:ilvl="5">
+      <w:start w:val="1"/>
+      <w:numFmt w:val="decimal"/>
+      <w:lvlText w:val="%1.%2.%3.%4.%5.%6."/>
+      <w:lvlJc w:val="right"/>
+      <w:pPr>
+        <w:ind w:left="4320" w:hanging="360"/>
+      </w:pPr>
+      <w:rPr>
+        <w:rFonts w:hint="default"/>
+        <w:strike w:val="0"/>
+        <w:dstrike w:val="0"/>
+        <w:u w:val="none"/>
+        <w:effect w:val="none"/>
+      </w:rPr>
+    </w:lvl>
+    <w:lvl w:ilvl="6">
+      <w:start w:val="1"/>
+      <w:numFmt w:val="decimal"/>
+      <w:lvlText w:val="%1.%2.%3.%4.%5.%6.%7."/>
+      <w:lvlJc w:val="right"/>
+      <w:pPr>
+        <w:ind w:left="5040" w:hanging="360"/>
+      </w:pPr>
+      <w:rPr>
+        <w:rFonts w:hint="default"/>
+        <w:strike w:val="0"/>
+        <w:dstrike w:val="0"/>
+        <w:u w:val="none"/>
+        <w:effect w:val="none"/>
+      </w:rPr>
+    </w:lvl>
+    <w:lvl w:ilvl="7">
+      <w:start w:val="1"/>
+      <w:numFmt w:val="decimal"/>
+      <w:lvlText w:val="%1.%2.%3.%4.%5.%6.%7.%8."/>
+      <w:lvlJc w:val="right"/>
+      <w:pPr>
+        <w:ind w:left="5760" w:hanging="360"/>
+      </w:pPr>
+      <w:rPr>
+        <w:rFonts w:hint="default"/>
+        <w:strike w:val="0"/>
+        <w:dstrike w:val="0"/>
+        <w:u w:val="none"/>
+        <w:effect w:val="none"/>
+      </w:rPr>
+    </w:lvl>
+    <w:lvl w:ilvl="8">
+      <w:start w:val="1"/>
+      <w:numFmt w:val="decimal"/>
+      <w:lvlText w:val="%1.%2.%3.%4.%5.%6.%7.%8.%9."/>
+      <w:lvlJc w:val="right"/>
+      <w:pPr>
+        <w:ind w:left="6480" w:hanging="360"/>
+      </w:pPr>
+      <w:rPr>
+        <w:rFonts w:hint="default"/>
+        <w:strike w:val="0"/>
+        <w:dstrike w:val="0"/>
+        <w:u w:val="none"/>
+        <w:effect w:val="none"/>
+      </w:rPr>
+    </w:lvl>
+  </w:abstractNum>
+  <w:abstractNum w:abstractNumId="3" w15:restartNumberingAfterBreak="0">
     <w:nsid w:val="723E0328"/>
     <w:multiLevelType w:val="multilevel"/>
     <w:tmpl w:val="7644A44E"/>
@@ -18692,10 +21910,13 @@
     <w:abstractNumId w:val="0"/>
   </w:num>
   <w:num w:numId="2" w16cid:durableId="609170577">
-    <w:abstractNumId w:val="2"/>
+    <w:abstractNumId w:val="3"/>
   </w:num>
   <w:num w:numId="3" w16cid:durableId="1742021626">
     <w:abstractNumId w:val="1"/>
+  </w:num>
+  <w:num w:numId="4" w16cid:durableId="1716928784">
+    <w:abstractNumId w:val="2"/>
   </w:num>
 </w:numbering>
 </file>
@@ -19218,7 +22439,6 @@
   <w:style w:type="character" w:default="1" w:styleId="DefaultParagraphFont">
     <w:name w:val="Default Paragraph Font"/>
     <w:uiPriority w:val="1"/>
-    <w:semiHidden/>
     <w:unhideWhenUsed/>
   </w:style>
   <w:style w:type="table" w:default="1" w:styleId="TableNormal">

</xml_diff>

<commit_message>
feat(report-creation): Implement totalInvestmentsRangeColumnSeries chart logic
</commit_message>
<xml_diff>
--- a/src/assets/docx-templates/report_template_test.docx
+++ b/src/assets/docx-templates/report_template_test.docx
@@ -20232,6 +20232,12 @@
         <w:rPr>
           <w:highlight w:val="yellow"/>
         </w:rPr>
+        <w:t>_total</w:t>
+      </w:r>
+      <w:r>
+        <w:rPr>
+          <w:highlight w:val="yellow"/>
+        </w:rPr>
         <w:t>[0]</w:t>
       </w:r>
       <w:r>
@@ -20250,7 +20256,19 @@
         <w:rPr>
           <w:highlight w:val="yellow"/>
         </w:rPr>
-        <w:t>Question5[</w:t>
+        <w:t>Question5</w:t>
+      </w:r>
+      <w:r>
+        <w:rPr>
+          <w:highlight w:val="yellow"/>
+        </w:rPr>
+        <w:t>_total</w:t>
+      </w:r>
+      <w:r>
+        <w:rPr>
+          <w:highlight w:val="yellow"/>
+        </w:rPr>
+        <w:t>[</w:t>
       </w:r>
       <w:r>
         <w:rPr>
@@ -20280,7 +20298,19 @@
         <w:rPr>
           <w:highlight w:val="yellow"/>
         </w:rPr>
-        <w:t>Question5[</w:t>
+        <w:t>Question5</w:t>
+      </w:r>
+      <w:r>
+        <w:rPr>
+          <w:highlight w:val="yellow"/>
+        </w:rPr>
+        <w:t>_total</w:t>
+      </w:r>
+      <w:r>
+        <w:rPr>
+          <w:highlight w:val="yellow"/>
+        </w:rPr>
+        <w:t>[</w:t>
       </w:r>
       <w:r>
         <w:rPr>
@@ -20310,7 +20340,19 @@
         <w:rPr>
           <w:highlight w:val="yellow"/>
         </w:rPr>
-        <w:t>Question5[</w:t>
+        <w:t>Question5</w:t>
+      </w:r>
+      <w:r>
+        <w:rPr>
+          <w:highlight w:val="yellow"/>
+        </w:rPr>
+        <w:t>_total</w:t>
+      </w:r>
+      <w:r>
+        <w:rPr>
+          <w:highlight w:val="yellow"/>
+        </w:rPr>
+        <w:t>[</w:t>
       </w:r>
       <w:r>
         <w:rPr>
@@ -20340,7 +20382,19 @@
         <w:rPr>
           <w:highlight w:val="yellow"/>
         </w:rPr>
-        <w:t>Question5[</w:t>
+        <w:t>Question5</w:t>
+      </w:r>
+      <w:r>
+        <w:rPr>
+          <w:highlight w:val="yellow"/>
+        </w:rPr>
+        <w:t>_total</w:t>
+      </w:r>
+      <w:r>
+        <w:rPr>
+          <w:highlight w:val="yellow"/>
+        </w:rPr>
+        <w:t>[</w:t>
       </w:r>
       <w:r>
         <w:rPr>
@@ -20370,7 +20424,19 @@
         <w:rPr>
           <w:highlight w:val="yellow"/>
         </w:rPr>
-        <w:t>Question5[</w:t>
+        <w:t>Question5</w:t>
+      </w:r>
+      <w:r>
+        <w:rPr>
+          <w:highlight w:val="yellow"/>
+        </w:rPr>
+        <w:t>_total</w:t>
+      </w:r>
+      <w:r>
+        <w:rPr>
+          <w:highlight w:val="yellow"/>
+        </w:rPr>
+        <w:t>[</w:t>
       </w:r>
       <w:r>
         <w:rPr>
@@ -20400,7 +20466,19 @@
         <w:rPr>
           <w:highlight w:val="yellow"/>
         </w:rPr>
-        <w:t>Question5[</w:t>
+        <w:t>Question5</w:t>
+      </w:r>
+      <w:r>
+        <w:rPr>
+          <w:highlight w:val="yellow"/>
+        </w:rPr>
+        <w:t>_total</w:t>
+      </w:r>
+      <w:r>
+        <w:rPr>
+          <w:highlight w:val="yellow"/>
+        </w:rPr>
+        <w:t>[</w:t>
       </w:r>
       <w:r>
         <w:rPr>

</xml_diff>

<commit_message>
fix(report-chart): correct zero-response handling to prevent undefined outputs
</commit_message>
<xml_diff>
--- a/src/assets/docx-templates/report_template_test.docx
+++ b/src/assets/docx-templates/report_template_test.docx
@@ -3194,31 +3194,7 @@
         <w:rPr>
           <w:highlight w:val="yellow"/>
         </w:rPr>
-        <w:t>Question</w:t>
-      </w:r>
-      <w:r>
-        <w:rPr>
-          <w:highlight w:val="yellow"/>
-        </w:rPr>
-        <w:t>7</w:t>
-      </w:r>
-      <w:r>
-        <w:rPr>
-          <w:highlight w:val="yellow"/>
-        </w:rPr>
-        <w:t>[</w:t>
-      </w:r>
-      <w:r>
-        <w:rPr>
-          <w:highlight w:val="yellow"/>
-        </w:rPr>
-        <w:t>1</w:t>
-      </w:r>
-      <w:r>
-        <w:rPr>
-          <w:highlight w:val="yellow"/>
-        </w:rPr>
-        <w:t>]}</w:t>
+        <w:t>Question7[1]}</w:t>
       </w:r>
       <w:r>
         <w:t xml:space="preserve"> since</w:t>
@@ -3330,19 +3306,7 @@
         <w:rPr>
           <w:highlight w:val="yellow"/>
         </w:rPr>
-        <w:t>Question</w:t>
-      </w:r>
-      <w:r>
-        <w:rPr>
-          <w:highlight w:val="yellow"/>
-        </w:rPr>
-        <w:t>54</w:t>
-      </w:r>
-      <w:r>
-        <w:rPr>
-          <w:highlight w:val="yellow"/>
-        </w:rPr>
-        <w:t>[1]}</w:t>
+        <w:t>Question54[1]}</w:t>
       </w:r>
       <w:r>
         <w:t xml:space="preserve"> since</w:t>
@@ -5879,6 +5843,10 @@
     <w:p>
       <w:pPr>
         <w:pStyle w:val="normal2"/>
+        <w:numPr>
+          <w:ilvl w:val="0"/>
+          <w:numId w:val="5"/>
+        </w:numPr>
         <w:jc w:val="center"/>
       </w:pPr>
       <w:r>
@@ -5937,19 +5905,7 @@
         <w:rPr>
           <w:shd w:val="clear" w:color="auto" w:fill="FFFF00"/>
         </w:rPr>
-        <w:t>Question1</w:t>
-      </w:r>
-      <w:r>
-        <w:rPr>
-          <w:shd w:val="clear" w:color="auto" w:fill="FFFF00"/>
-        </w:rPr>
-        <w:t>4</w:t>
-      </w:r>
-      <w:r>
-        <w:rPr>
-          <w:shd w:val="clear" w:color="auto" w:fill="FFFF00"/>
-        </w:rPr>
-        <w:t>[1]</w:t>
+        <w:t>Question14[1]</w:t>
       </w:r>
       <w:r>
         <w:t>}</w:t>
@@ -7487,7 +7443,7 @@
         <w:rPr>
           <w:shd w:val="clear" w:color="auto" w:fill="FFFF00"/>
         </w:rPr>
-        <w:t>Question23[0]</w:t>
+        <w:t>Question23</w:t>
       </w:r>
       <w:r>
         <w:t>}</w:t>
@@ -8146,7 +8102,7 @@
         <w:rPr>
           <w:shd w:val="clear" w:color="auto" w:fill="FFFF00"/>
         </w:rPr>
-        <w:t>Question22[4]</w:t>
+        <w:t>Question22</w:t>
       </w:r>
       <w:r>
         <w:t>}</w:t>
@@ -8245,7 +8201,13 @@
         <w:rPr>
           <w:shd w:val="clear" w:color="auto" w:fill="FFFF00"/>
         </w:rPr>
-        <w:t>Question23[1]</w:t>
+        <w:t>Question23</w:t>
+      </w:r>
+      <w:r>
+        <w:rPr>
+          <w:shd w:val="clear" w:color="auto" w:fill="FFFF00"/>
+        </w:rPr>
+        <w:t>[1]</w:t>
       </w:r>
       <w:r>
         <w:t>}</w:t>
@@ -8367,7 +8329,19 @@
         <w:rPr>
           <w:shd w:val="clear" w:color="auto" w:fill="FFFF00"/>
         </w:rPr>
-        <w:t>Question70[1]</w:t>
+        <w:t>Question70[</w:t>
+      </w:r>
+      <w:r>
+        <w:rPr>
+          <w:shd w:val="clear" w:color="auto" w:fill="FFFF00"/>
+        </w:rPr>
+        <w:t>1</w:t>
+      </w:r>
+      <w:r>
+        <w:rPr>
+          <w:shd w:val="clear" w:color="auto" w:fill="FFFF00"/>
+        </w:rPr>
+        <w:t>]</w:t>
       </w:r>
       <w:r>
         <w:t>}</w:t>
@@ -19179,6 +19153,92 @@
     </w:lvl>
   </w:abstractNum>
   <w:abstractNum w:abstractNumId="1" w15:restartNumberingAfterBreak="0">
+    <w:nsid w:val="2C7703DB"/>
+    <w:multiLevelType w:val="hybridMultilevel"/>
+    <w:tmpl w:val="19D2FC3A"/>
+    <w:lvl w:ilvl="0" w:tplc="0809000F">
+      <w:start w:val="1"/>
+      <w:numFmt w:val="decimal"/>
+      <w:lvlText w:val="%1."/>
+      <w:lvlJc w:val="left"/>
+      <w:pPr>
+        <w:ind w:left="720" w:hanging="360"/>
+      </w:pPr>
+    </w:lvl>
+    <w:lvl w:ilvl="1" w:tplc="08090019" w:tentative="1">
+      <w:start w:val="1"/>
+      <w:numFmt w:val="lowerLetter"/>
+      <w:lvlText w:val="%2."/>
+      <w:lvlJc w:val="left"/>
+      <w:pPr>
+        <w:ind w:left="1440" w:hanging="360"/>
+      </w:pPr>
+    </w:lvl>
+    <w:lvl w:ilvl="2" w:tplc="0809001B" w:tentative="1">
+      <w:start w:val="1"/>
+      <w:numFmt w:val="lowerRoman"/>
+      <w:lvlText w:val="%3."/>
+      <w:lvlJc w:val="right"/>
+      <w:pPr>
+        <w:ind w:left="2160" w:hanging="180"/>
+      </w:pPr>
+    </w:lvl>
+    <w:lvl w:ilvl="3" w:tplc="0809000F" w:tentative="1">
+      <w:start w:val="1"/>
+      <w:numFmt w:val="decimal"/>
+      <w:lvlText w:val="%4."/>
+      <w:lvlJc w:val="left"/>
+      <w:pPr>
+        <w:ind w:left="2880" w:hanging="360"/>
+      </w:pPr>
+    </w:lvl>
+    <w:lvl w:ilvl="4" w:tplc="08090019" w:tentative="1">
+      <w:start w:val="1"/>
+      <w:numFmt w:val="lowerLetter"/>
+      <w:lvlText w:val="%5."/>
+      <w:lvlJc w:val="left"/>
+      <w:pPr>
+        <w:ind w:left="3600" w:hanging="360"/>
+      </w:pPr>
+    </w:lvl>
+    <w:lvl w:ilvl="5" w:tplc="0809001B" w:tentative="1">
+      <w:start w:val="1"/>
+      <w:numFmt w:val="lowerRoman"/>
+      <w:lvlText w:val="%6."/>
+      <w:lvlJc w:val="right"/>
+      <w:pPr>
+        <w:ind w:left="4320" w:hanging="180"/>
+      </w:pPr>
+    </w:lvl>
+    <w:lvl w:ilvl="6" w:tplc="0809000F" w:tentative="1">
+      <w:start w:val="1"/>
+      <w:numFmt w:val="decimal"/>
+      <w:lvlText w:val="%7."/>
+      <w:lvlJc w:val="left"/>
+      <w:pPr>
+        <w:ind w:left="5040" w:hanging="360"/>
+      </w:pPr>
+    </w:lvl>
+    <w:lvl w:ilvl="7" w:tplc="08090019" w:tentative="1">
+      <w:start w:val="1"/>
+      <w:numFmt w:val="lowerLetter"/>
+      <w:lvlText w:val="%8."/>
+      <w:lvlJc w:val="left"/>
+      <w:pPr>
+        <w:ind w:left="5760" w:hanging="360"/>
+      </w:pPr>
+    </w:lvl>
+    <w:lvl w:ilvl="8" w:tplc="0809001B" w:tentative="1">
+      <w:start w:val="1"/>
+      <w:numFmt w:val="lowerRoman"/>
+      <w:lvlText w:val="%9."/>
+      <w:lvlJc w:val="right"/>
+      <w:pPr>
+        <w:ind w:left="6480" w:hanging="180"/>
+      </w:pPr>
+    </w:lvl>
+  </w:abstractNum>
+  <w:abstractNum w:abstractNumId="2" w15:restartNumberingAfterBreak="0">
     <w:nsid w:val="31710A4F"/>
     <w:multiLevelType w:val="multilevel"/>
     <w:tmpl w:val="49CEB820"/>
@@ -19300,7 +19360,7 @@
       </w:pPr>
     </w:lvl>
   </w:abstractNum>
-  <w:abstractNum w:abstractNumId="2" w15:restartNumberingAfterBreak="0">
+  <w:abstractNum w:abstractNumId="3" w15:restartNumberingAfterBreak="0">
     <w:nsid w:val="3A367919"/>
     <w:multiLevelType w:val="multilevel"/>
     <w:tmpl w:val="B058967A"/>
@@ -19449,7 +19509,7 @@
       </w:rPr>
     </w:lvl>
   </w:abstractNum>
-  <w:abstractNum w:abstractNumId="3" w15:restartNumberingAfterBreak="0">
+  <w:abstractNum w:abstractNumId="4" w15:restartNumberingAfterBreak="0">
     <w:nsid w:val="723E0328"/>
     <w:multiLevelType w:val="multilevel"/>
     <w:tmpl w:val="7644A44E"/>
@@ -19566,13 +19626,16 @@
     <w:abstractNumId w:val="0"/>
   </w:num>
   <w:num w:numId="2" w16cid:durableId="609170577">
+    <w:abstractNumId w:val="4"/>
+  </w:num>
+  <w:num w:numId="3" w16cid:durableId="1742021626">
+    <w:abstractNumId w:val="2"/>
+  </w:num>
+  <w:num w:numId="4" w16cid:durableId="1716928784">
     <w:abstractNumId w:val="3"/>
   </w:num>
-  <w:num w:numId="3" w16cid:durableId="1742021626">
+  <w:num w:numId="5" w16cid:durableId="112328721">
     <w:abstractNumId w:val="1"/>
-  </w:num>
-  <w:num w:numId="4" w16cid:durableId="1716928784">
-    <w:abstractNumId w:val="2"/>
   </w:num>
 </w:numbering>
 </file>

</xml_diff>

<commit_message>
fix(report-creation): update investments labels and cirrect terminology
- Adjusted investment comparison labels in reportData for clarity
  (e.g., 'overall no change' -> 'overall, no change')
- Corrected wording in document:
   'responding EU' -> 'responding to EU'
    'Impact' -> 'Trends'
</commit_message>
<xml_diff>
--- a/src/assets/docx-templates/report_template_test.docx
+++ b/src/assets/docx-templates/report_template_test.docx
@@ -1689,7 +1689,19 @@
         <w:rPr>
           <w:i/>
         </w:rPr>
-        <w:t>Figure 2: Share of EU Countries with a National Policy on Open Access to Publications</w:t>
+        <w:t>Figure 2: Share of EU Countries with a National Policy on Open Acce</w:t>
+      </w:r>
+      <w:r>
+        <w:rPr>
+          <w:i/>
+        </w:rPr>
+        <w:t>s</w:t>
+      </w:r>
+      <w:r>
+        <w:rPr>
+          <w:i/>
+        </w:rPr>
+        <w:t>s to Publications</w:t>
       </w:r>
     </w:p>
     <w:p>
@@ -3370,7 +3382,7 @@
         <w:spacing w:line="240" w:lineRule="auto"/>
       </w:pPr>
       <w:r>
-        <w:t>There is finally {</w:t>
+        <w:t>There is {</w:t>
       </w:r>
       <w:r>
         <w:rPr>
@@ -6358,7 +6370,7 @@
         <w:spacing w:line="240" w:lineRule="auto"/>
       </w:pPr>
       <w:r>
-        <w:t xml:space="preserve">There is lastly </w:t>
+        <w:t xml:space="preserve">There is </w:t>
       </w:r>
       <w:r>
         <w:t>{</w:t>
@@ -7243,7 +7255,13 @@
         <w:t>}</w:t>
       </w:r>
       <w:r>
-        <w:t xml:space="preserve"> are mandatory as shown in Figures 54 and 55.</w:t>
+        <w:t xml:space="preserve"> </w:t>
+      </w:r>
+      <w:r>
+        <w:t>is</w:t>
+      </w:r>
+      <w:r>
+        <w:t xml:space="preserve"> mandatory as shown in Figures 54 and 55.</w:t>
       </w:r>
     </w:p>
     <w:p>
@@ -8329,19 +8347,7 @@
         <w:rPr>
           <w:shd w:val="clear" w:color="auto" w:fill="FFFF00"/>
         </w:rPr>
-        <w:t>Question70[</w:t>
-      </w:r>
-      <w:r>
-        <w:rPr>
-          <w:shd w:val="clear" w:color="auto" w:fill="FFFF00"/>
-        </w:rPr>
-        <w:t>1</w:t>
-      </w:r>
-      <w:r>
-        <w:rPr>
-          <w:shd w:val="clear" w:color="auto" w:fill="FFFF00"/>
-        </w:rPr>
-        <w:t>]</w:t>
+        <w:t>Question70[1]</w:t>
       </w:r>
       <w:r>
         <w:t>}</w:t>

</xml_diff>

<commit_message>
docs: update terminology and refine wording in report_template_test.docx
</commit_message>
<xml_diff>
--- a/src/assets/docx-templates/report_template_test.docx
+++ b/src/assets/docx-templates/report_template_test.docx
@@ -1546,7 +1546,25 @@
         <w:spacing w:line="240" w:lineRule="auto"/>
       </w:pPr>
       <w:r>
-        <w:t>The first main policy question on open access to publications in Survey {</w:t>
+        <w:t xml:space="preserve">The first main policy question on </w:t>
+      </w:r>
+      <w:r>
+        <w:t>O</w:t>
+      </w:r>
+      <w:r>
+        <w:t xml:space="preserve">pen </w:t>
+      </w:r>
+      <w:r>
+        <w:t>A</w:t>
+      </w:r>
+      <w:r>
+        <w:t xml:space="preserve">ccess to </w:t>
+      </w:r>
+      <w:r>
+        <w:t>P</w:t>
+      </w:r>
+      <w:r>
+        <w:t>ublications in Survey {</w:t>
       </w:r>
       <w:r>
         <w:rPr>
@@ -1573,7 +1591,13 @@
         <w:t>Is this policy mandatory?</w:t>
       </w:r>
       <w:r>
-        <w:t xml:space="preserve"> (Q1.1). A policy hereby refers to any policies, recommendations, regulations, or laws which are relevant for EOSC and Open Science and which are applicable at national or regional levels. {</w:t>
+        <w:t xml:space="preserve"> (Q1.1). A policy hereby refers to any policies, recommendations, regulations, or laws which are relevant for EOSC and Open Science</w:t>
+      </w:r>
+      <w:r>
+        <w:t>,</w:t>
+      </w:r>
+      <w:r>
+        <w:t xml:space="preserve"> and which are applicable at national or regional levels. {</w:t>
       </w:r>
       <w:r>
         <w:rPr>
@@ -1582,7 +1606,13 @@
         <w:t>Question6</w:t>
       </w:r>
       <w:r>
-        <w:t>} of responding EU countries have a national policy on open access to publications whereby {</w:t>
+        <w:t>} of responding</w:t>
+      </w:r>
+      <w:r>
+        <w:t xml:space="preserve"> to</w:t>
+      </w:r>
+      <w:r>
+        <w:t xml:space="preserve"> EU countries have a national policy on open access to publications whereby {</w:t>
       </w:r>
       <w:r>
         <w:rPr>
@@ -1745,7 +1775,13 @@
         <w:t>Question6.3</w:t>
       </w:r>
       <w:r>
-        <w:t>} of responding EU countries have a specific policy on immediate open access to publications whereby {</w:t>
+        <w:t>} of responding EU</w:t>
+      </w:r>
+      <w:r>
+        <w:t xml:space="preserve"> to</w:t>
+      </w:r>
+      <w:r>
+        <w:t xml:space="preserve"> countries have a specific policy on immediate open access to publications whereby {</w:t>
       </w:r>
       <w:r>
         <w:rPr>
@@ -1894,7 +1930,13 @@
         <w:t>Question6.4</w:t>
       </w:r>
       <w:r>
-        <w:t>} of responding EU countries have a specific policy on retention of IPR on publications whereby {</w:t>
+        <w:t>} of responding</w:t>
+      </w:r>
+      <w:r>
+        <w:t xml:space="preserve"> to</w:t>
+      </w:r>
+      <w:r>
+        <w:t xml:space="preserve"> EU countries have a specific policy on retention of IPR on publications whereby {</w:t>
       </w:r>
       <w:r>
         <w:rPr>
@@ -2044,7 +2086,13 @@
         <w:t>Question6.5</w:t>
       </w:r>
       <w:r>
-        <w:t>} of responding EU countries have a specific policy on open licensing of publications whereby {</w:t>
+        <w:t>} of responding</w:t>
+      </w:r>
+      <w:r>
+        <w:t xml:space="preserve"> to</w:t>
+      </w:r>
+      <w:r>
+        <w:t xml:space="preserve"> EU countries have a specific policy on open licensing of publications whereby {</w:t>
       </w:r>
       <w:r>
         <w:rPr>
@@ -2215,7 +2263,13 @@
         <w:t>Question7</w:t>
       </w:r>
       <w:r>
-        <w:t>} of responding EU countries have a financial strategy on open access to publications as shown in Figures 9 and 10.</w:t>
+        <w:t>} of responding</w:t>
+      </w:r>
+      <w:r>
+        <w:t xml:space="preserve"> to</w:t>
+      </w:r>
+      <w:r>
+        <w:t xml:space="preserve"> EU countries have a financial strategy on open access to publications as shown in Figures 9 and 10.</w:t>
       </w:r>
     </w:p>
     <w:p>
@@ -2387,7 +2441,13 @@
         <w:t>Question54}</w:t>
       </w:r>
       <w:r>
-        <w:t xml:space="preserve"> of responding EU countries have a national monitoring on open access to publications as shown in Figures 11 and 12.</w:t>
+        <w:t xml:space="preserve"> of responding</w:t>
+      </w:r>
+      <w:r>
+        <w:t xml:space="preserve"> to</w:t>
+      </w:r>
+      <w:r>
+        <w:t xml:space="preserve"> EU countries have a national monitoring on open access to publications as shown in Figures 11 and 12.</w:t>
       </w:r>
     </w:p>
     <w:p>
@@ -2547,7 +2607,19 @@
         <w:t>Question56[0]}</w:t>
       </w:r>
       <w:r>
-        <w:t xml:space="preserve"> of responding EU countries are not investing or have not stated the amount of investments in open access to publications. {</w:t>
+        <w:t xml:space="preserve"> of responding</w:t>
+      </w:r>
+      <w:r>
+        <w:t xml:space="preserve"> to</w:t>
+      </w:r>
+      <w:r>
+        <w:t xml:space="preserve"> EU countries are not investing or have not stated the </w:t>
+      </w:r>
+      <w:r>
+        <w:t>number</w:t>
+      </w:r>
+      <w:r>
+        <w:t xml:space="preserve"> of investments in open access to publications. {</w:t>
       </w:r>
       <w:r>
         <w:rPr>
@@ -2671,7 +2743,7 @@
         <w:spacing w:line="240" w:lineRule="auto"/>
       </w:pPr>
       <w:r>
-        <w:t>Impact</w:t>
+        <w:t>Trends</w:t>
       </w:r>
     </w:p>
     <w:p>
@@ -3419,7 +3491,13 @@
         <w:spacing w:line="240" w:lineRule="auto"/>
       </w:pPr>
       <w:r>
-        <w:t>since 2022 as shown in Figure 20.</w:t>
+        <w:t>since 2022</w:t>
+      </w:r>
+      <w:r>
+        <w:t>,</w:t>
+      </w:r>
+      <w:r>
+        <w:t xml:space="preserve"> as shown in Figure 20.</w:t>
       </w:r>
     </w:p>
     <w:p>
@@ -3607,7 +3685,13 @@
         <w:t>Question10</w:t>
       </w:r>
       <w:r>
-        <w:t>} of responding EU countries have a national policy on data management whereby {</w:t>
+        <w:t>} of responding</w:t>
+      </w:r>
+      <w:r>
+        <w:t xml:space="preserve"> to</w:t>
+      </w:r>
+      <w:r>
+        <w:t xml:space="preserve"> EU countries have a national policy on data management whereby {</w:t>
       </w:r>
       <w:r>
         <w:rPr>
@@ -3791,7 +3875,13 @@
         <w:t xml:space="preserve">} </w:t>
       </w:r>
       <w:r>
-        <w:t xml:space="preserve">of responding EU countries have a national policy on FAIR data whereby </w:t>
+        <w:t>of responding</w:t>
+      </w:r>
+      <w:r>
+        <w:t xml:space="preserve"> to</w:t>
+      </w:r>
+      <w:r>
+        <w:t xml:space="preserve"> EU countries have a national policy on FAIR data whereby </w:t>
       </w:r>
       <w:r>
         <w:t>{</w:t>
@@ -3981,7 +4071,13 @@
         <w:t xml:space="preserve">} </w:t>
       </w:r>
       <w:r>
-        <w:t xml:space="preserve">of responding EU countries have a national policy on open data whereby </w:t>
+        <w:t>of responding</w:t>
+      </w:r>
+      <w:r>
+        <w:t xml:space="preserve"> to</w:t>
+      </w:r>
+      <w:r>
+        <w:t xml:space="preserve"> EU countries have a national policy on open data whereby </w:t>
       </w:r>
       <w:r>
         <w:t>{</w:t>
@@ -4185,7 +4281,13 @@
         <w:t xml:space="preserve">} </w:t>
       </w:r>
       <w:r>
-        <w:t>of responding EU countries have a financial strategy on data management as shown in Figures 27 and 28.</w:t>
+        <w:t>of responding</w:t>
+      </w:r>
+      <w:r>
+        <w:t xml:space="preserve"> to</w:t>
+      </w:r>
+      <w:r>
+        <w:t xml:space="preserve"> EU countries have a financial strategy on data management as shown in Figures 27 and 28.</w:t>
       </w:r>
     </w:p>
     <w:p>
@@ -4334,7 +4436,13 @@
         <w:t>}</w:t>
       </w:r>
       <w:r>
-        <w:t xml:space="preserve"> of responding EU countries have a financial strategy on FAIR data as shown in Figures 29 and 30.</w:t>
+        <w:t xml:space="preserve"> of responding</w:t>
+      </w:r>
+      <w:r>
+        <w:t xml:space="preserve"> to</w:t>
+      </w:r>
+      <w:r>
+        <w:t xml:space="preserve"> EU countries have a financial strategy on FAIR data as shown in Figures 29 and 30.</w:t>
       </w:r>
     </w:p>
     <w:p>
@@ -4472,7 +4580,13 @@
         <w:t>}</w:t>
       </w:r>
       <w:r>
-        <w:t xml:space="preserve"> of responding EU countries have a financial strategy on open data as shown in Figures 31 and 32.</w:t>
+        <w:t xml:space="preserve"> of responding</w:t>
+      </w:r>
+      <w:r>
+        <w:t xml:space="preserve"> to</w:t>
+      </w:r>
+      <w:r>
+        <w:t xml:space="preserve"> EU countries have a financial strategy on open data as shown in Figures 31 and 32.</w:t>
       </w:r>
     </w:p>
     <w:p>
@@ -4659,7 +4773,13 @@
         <w:t xml:space="preserve">} </w:t>
       </w:r>
       <w:r>
-        <w:t>of responding EU countries have a national monitoring on data management as shown in Figures 33 and 34.</w:t>
+        <w:t>of responding</w:t>
+      </w:r>
+      <w:r>
+        <w:t xml:space="preserve"> to</w:t>
+      </w:r>
+      <w:r>
+        <w:t xml:space="preserve"> EU countries have a national monitoring on data management as shown in Figures 33 and 34.</w:t>
       </w:r>
     </w:p>
     <w:p>
@@ -4799,7 +4919,13 @@
         <w:t>}</w:t>
       </w:r>
       <w:r>
-        <w:t xml:space="preserve"> of responding EU countries have a national monitoring on FAIR data as shown in Figures 35 and 36.</w:t>
+        <w:t xml:space="preserve"> of responding</w:t>
+      </w:r>
+      <w:r>
+        <w:t xml:space="preserve"> to</w:t>
+      </w:r>
+      <w:r>
+        <w:t xml:space="preserve"> EU countries have a national monitoring on FAIR data as shown in Figures 35 and 36.</w:t>
       </w:r>
     </w:p>
     <w:p>
@@ -4939,7 +5065,13 @@
         <w:t>}</w:t>
       </w:r>
       <w:r>
-        <w:t xml:space="preserve"> of responding EU countries have a national monitoring on open data as shown in Figures 37 and 38.</w:t>
+        <w:t xml:space="preserve"> of responding</w:t>
+      </w:r>
+      <w:r>
+        <w:t xml:space="preserve"> to</w:t>
+      </w:r>
+      <w:r>
+        <w:t xml:space="preserve"> EU countries have a national monitoring on open data as shown in Figures 37 and 38.</w:t>
       </w:r>
     </w:p>
     <w:p>
@@ -5137,7 +5269,31 @@
         <w:t>}</w:t>
       </w:r>
       <w:r>
-        <w:t xml:space="preserve"> of responding EU countries are not investing or have not stated the amount of investments in data management. </w:t>
+        <w:t xml:space="preserve"> </w:t>
+      </w:r>
+      <w:r>
+        <w:t>in</w:t>
+      </w:r>
+      <w:r>
+        <w:t xml:space="preserve"> responding</w:t>
+      </w:r>
+      <w:r>
+        <w:t xml:space="preserve"> to</w:t>
+      </w:r>
+      <w:r>
+        <w:t xml:space="preserve"> EU countries </w:t>
+      </w:r>
+      <w:r>
+        <w:t>is</w:t>
+      </w:r>
+      <w:r>
+        <w:t xml:space="preserve"> not investing or have not stated the </w:t>
+      </w:r>
+      <w:r>
+        <w:t>number</w:t>
+      </w:r>
+      <w:r>
+        <w:t xml:space="preserve"> of investments in data management. </w:t>
       </w:r>
       <w:r>
         <w:t>{</w:t>
@@ -5340,7 +5496,19 @@
         <w:t>}</w:t>
       </w:r>
       <w:r>
-        <w:t xml:space="preserve"> of responding EU countries are not investing or have not stated the amount of investments in FAIR data. </w:t>
+        <w:t xml:space="preserve"> of responding</w:t>
+      </w:r>
+      <w:r>
+        <w:t xml:space="preserve"> to</w:t>
+      </w:r>
+      <w:r>
+        <w:t xml:space="preserve"> EU countries are not investing or have not stated the </w:t>
+      </w:r>
+      <w:r>
+        <w:t>number</w:t>
+      </w:r>
+      <w:r>
+        <w:t xml:space="preserve"> of investments in FAIR data. </w:t>
       </w:r>
       <w:r>
         <w:t>{</w:t>
@@ -5543,7 +5711,19 @@
         <w:t>}</w:t>
       </w:r>
       <w:r>
-        <w:t xml:space="preserve"> of responding EU countries are not investing or have not stated the amount of investments in open data. </w:t>
+        <w:t xml:space="preserve"> of responding</w:t>
+      </w:r>
+      <w:r>
+        <w:t xml:space="preserve"> to</w:t>
+      </w:r>
+      <w:r>
+        <w:t xml:space="preserve"> EU countries are not investing or have not stated the </w:t>
+      </w:r>
+      <w:r>
+        <w:t>number</w:t>
+      </w:r>
+      <w:r>
+        <w:t xml:space="preserve"> of investments in open data. </w:t>
       </w:r>
       <w:r>
         <w:t>{</w:t>
@@ -5697,7 +5877,7 @@
         <w:spacing w:line="240" w:lineRule="auto"/>
       </w:pPr>
       <w:r>
-        <w:t>Impact</w:t>
+        <w:t>Trends</w:t>
       </w:r>
     </w:p>
     <w:p>
@@ -6169,7 +6349,7 @@
         <w:spacing w:line="240" w:lineRule="auto"/>
       </w:pPr>
       <w:r>
-        <w:t xml:space="preserve">There is furthermore </w:t>
+        <w:t xml:space="preserve">There is </w:t>
       </w:r>
       <w:r>
         <w:t>{</w:t>
@@ -6493,7 +6673,13 @@
         <w:spacing w:line="240" w:lineRule="auto"/>
       </w:pPr>
       <w:r>
-        <w:t xml:space="preserve">There is </w:t>
+        <w:t xml:space="preserve">There </w:t>
+      </w:r>
+      <w:r>
+        <w:t>has been</w:t>
+      </w:r>
+      <w:r>
+        <w:t xml:space="preserve"> </w:t>
       </w:r>
       <w:r>
         <w:t>{</w:t>
@@ -7193,7 +7379,13 @@
         <w:spacing w:line="240" w:lineRule="auto"/>
       </w:pPr>
       <w:r>
-        <w:t xml:space="preserve">The first main policy question on open source software in Survey </w:t>
+        <w:t>The first main policy question on open</w:t>
+      </w:r>
+      <w:r>
+        <w:t>-</w:t>
+      </w:r>
+      <w:r>
+        <w:t xml:space="preserve">source software in Survey </w:t>
       </w:r>
       <w:r>
         <w:t>{</w:t>
@@ -7212,7 +7404,21 @@
           <w:i/>
           <w:iCs/>
         </w:rPr>
-        <w:t>Does your country have a national policy on open source software?</w:t>
+        <w:t>Does your country have a national policy on open</w:t>
+      </w:r>
+      <w:r>
+        <w:rPr>
+          <w:i/>
+          <w:iCs/>
+        </w:rPr>
+        <w:t>-</w:t>
+      </w:r>
+      <w:r>
+        <w:rPr>
+          <w:i/>
+          <w:iCs/>
+        </w:rPr>
+        <w:t>source software?</w:t>
       </w:r>
       <w:r>
         <w:t xml:space="preserve"> (Q17) followed by </w:t>
@@ -7240,7 +7446,19 @@
         <w:t>}</w:t>
       </w:r>
       <w:r>
-        <w:t xml:space="preserve"> of responding EU countries have a national policy on open source software whereby </w:t>
+        <w:t xml:space="preserve"> of responding</w:t>
+      </w:r>
+      <w:r>
+        <w:t xml:space="preserve"> to</w:t>
+      </w:r>
+      <w:r>
+        <w:t xml:space="preserve"> EU countries have a national policy on open</w:t>
+      </w:r>
+      <w:r>
+        <w:t>-</w:t>
+      </w:r>
+      <w:r>
+        <w:t xml:space="preserve">source software whereby </w:t>
       </w:r>
       <w:r>
         <w:t>{</w:t>
@@ -7394,7 +7612,21 @@
           <w:i/>
           <w:iCs/>
         </w:rPr>
-        <w:t>Figure 55: Share of EU Countries with a National Policy on Open Source Software</w:t>
+        <w:t>Figure 55: Share of EU Countries with a National Policy on Open</w:t>
+      </w:r>
+      <w:r>
+        <w:rPr>
+          <w:i/>
+          <w:iCs/>
+        </w:rPr>
+        <w:t>-</w:t>
+      </w:r>
+      <w:r>
+        <w:rPr>
+          <w:i/>
+          <w:iCs/>
+        </w:rPr>
+        <w:t>Source Software</w:t>
       </w:r>
     </w:p>
     <w:p>
@@ -7430,7 +7662,13 @@
         <w:spacing w:line="240" w:lineRule="auto"/>
       </w:pPr>
       <w:r>
-        <w:t xml:space="preserve">The second main policy question on open source software in Survey </w:t>
+        <w:t>The second main policy question on open</w:t>
+      </w:r>
+      <w:r>
+        <w:t>-</w:t>
+      </w:r>
+      <w:r>
+        <w:t xml:space="preserve">source software in Survey </w:t>
       </w:r>
       <w:r>
         <w:t>{</w:t>
@@ -7449,7 +7687,21 @@
           <w:i/>
           <w:iCs/>
         </w:rPr>
-        <w:t>Does your country have a financial strategy on open source software?</w:t>
+        <w:t>Does your country have a financial strategy on open</w:t>
+      </w:r>
+      <w:r>
+        <w:rPr>
+          <w:i/>
+          <w:iCs/>
+        </w:rPr>
+        <w:t>-</w:t>
+      </w:r>
+      <w:r>
+        <w:rPr>
+          <w:i/>
+          <w:iCs/>
+        </w:rPr>
+        <w:t>source software?</w:t>
       </w:r>
       <w:r>
         <w:t xml:space="preserve"> (Q18). </w:t>
@@ -7467,7 +7719,19 @@
         <w:t>}</w:t>
       </w:r>
       <w:r>
-        <w:t xml:space="preserve"> of responding EU countries have a financial strategy on open source software as shown in Figures 56 and 57.</w:t>
+        <w:t xml:space="preserve"> of responding</w:t>
+      </w:r>
+      <w:r>
+        <w:t xml:space="preserve"> to</w:t>
+      </w:r>
+      <w:r>
+        <w:t xml:space="preserve"> EU countries have a financial strategy on open</w:t>
+      </w:r>
+      <w:r>
+        <w:t>-</w:t>
+      </w:r>
+      <w:r>
+        <w:t>source software as shown in Figures 56 and 57.</w:t>
       </w:r>
     </w:p>
     <w:p>
@@ -7509,7 +7773,21 @@
           <w:i/>
           <w:iCs/>
         </w:rPr>
-        <w:t>Figure 56: Map of EU Countries with a Financial Strategy on Open Source Software</w:t>
+        <w:t>Figure 56: Map of EU Countries with a Financial Strategy on Open</w:t>
+      </w:r>
+      <w:r>
+        <w:rPr>
+          <w:i/>
+          <w:iCs/>
+        </w:rPr>
+        <w:t>-</w:t>
+      </w:r>
+      <w:r>
+        <w:rPr>
+          <w:i/>
+          <w:iCs/>
+        </w:rPr>
+        <w:t>Source Software</w:t>
       </w:r>
     </w:p>
     <w:p>
@@ -7565,7 +7843,21 @@
           <w:i/>
           <w:iCs/>
         </w:rPr>
-        <w:t>Figure 57: Share of EU Countries with a Financial Strategy on Open Source Software</w:t>
+        <w:t>Figure 57: Share of EU Countries with a Financial Strategy on Open</w:t>
+      </w:r>
+      <w:r>
+        <w:rPr>
+          <w:i/>
+          <w:iCs/>
+        </w:rPr>
+        <w:t>-</w:t>
+      </w:r>
+      <w:r>
+        <w:rPr>
+          <w:i/>
+          <w:iCs/>
+        </w:rPr>
+        <w:t>Source Software</w:t>
       </w:r>
     </w:p>
     <w:p>
@@ -7624,7 +7916,13 @@
         <w:spacing w:line="240" w:lineRule="auto"/>
       </w:pPr>
       <w:r>
-        <w:t xml:space="preserve">The first main practice question on open source software in Survey </w:t>
+        <w:t>The first main practice question on open</w:t>
+      </w:r>
+      <w:r>
+        <w:t>-</w:t>
+      </w:r>
+      <w:r>
+        <w:t xml:space="preserve">source software in Survey </w:t>
       </w:r>
       <w:r>
         <w:t>{</w:t>
@@ -7643,7 +7941,21 @@
           <w:i/>
           <w:iCs/>
         </w:rPr>
-        <w:t>Does your country have a national monitoring on open source software?</w:t>
+        <w:t>Does your country have a national monitoring on open</w:t>
+      </w:r>
+      <w:r>
+        <w:rPr>
+          <w:i/>
+          <w:iCs/>
+        </w:rPr>
+        <w:t>-</w:t>
+      </w:r>
+      <w:r>
+        <w:rPr>
+          <w:i/>
+          <w:iCs/>
+        </w:rPr>
+        <w:t>source software?</w:t>
       </w:r>
       <w:r>
         <w:t xml:space="preserve"> (Q65). </w:t>
@@ -7661,7 +7973,19 @@
         <w:t>}</w:t>
       </w:r>
       <w:r>
-        <w:t xml:space="preserve"> of responding EU countries have a national monitoring on open source software as shown in Figures 58 and 59.</w:t>
+        <w:t xml:space="preserve"> of responding</w:t>
+      </w:r>
+      <w:r>
+        <w:t xml:space="preserve"> to</w:t>
+      </w:r>
+      <w:r>
+        <w:t xml:space="preserve"> EU countries have a national monitoring on open</w:t>
+      </w:r>
+      <w:r>
+        <w:t>-</w:t>
+      </w:r>
+      <w:r>
+        <w:t>source software as shown in Figures 58 and 59.</w:t>
       </w:r>
     </w:p>
     <w:p>
@@ -7703,7 +8027,21 @@
           <w:i/>
           <w:iCs/>
         </w:rPr>
-        <w:t>Figure 58: Map of EU Countries with a National Monitoring on Open Source Software</w:t>
+        <w:t>Figure 58: Map of EU Countries with a National Monitoring on Open</w:t>
+      </w:r>
+      <w:r>
+        <w:rPr>
+          <w:i/>
+          <w:iCs/>
+        </w:rPr>
+        <w:t>-</w:t>
+      </w:r>
+      <w:r>
+        <w:rPr>
+          <w:i/>
+          <w:iCs/>
+        </w:rPr>
+        <w:t>Source Software</w:t>
       </w:r>
     </w:p>
     <w:p>
@@ -7759,7 +8097,21 @@
           <w:i/>
           <w:iCs/>
         </w:rPr>
-        <w:t>Figure 59: Share of EU Countries with a National Monitoring on Open Source Software</w:t>
+        <w:t>Figure 59: Share of EU Countries with a National Monitoring on Open</w:t>
+      </w:r>
+      <w:r>
+        <w:rPr>
+          <w:i/>
+          <w:iCs/>
+        </w:rPr>
+        <w:t>-</w:t>
+      </w:r>
+      <w:r>
+        <w:rPr>
+          <w:i/>
+          <w:iCs/>
+        </w:rPr>
+        <w:t>Source Software</w:t>
       </w:r>
     </w:p>
     <w:p>
@@ -7797,7 +8149,13 @@
         <w:spacing w:line="240" w:lineRule="auto"/>
       </w:pPr>
       <w:r>
-        <w:t xml:space="preserve">The second main practice question on open source software in Survey </w:t>
+        <w:t>The second main practice question on open</w:t>
+      </w:r>
+      <w:r>
+        <w:t>-</w:t>
+      </w:r>
+      <w:r>
+        <w:t xml:space="preserve">source software in Survey </w:t>
       </w:r>
       <w:r>
         <w:t>{</w:t>
@@ -7816,7 +8174,21 @@
           <w:i/>
           <w:iCs/>
         </w:rPr>
-        <w:t xml:space="preserve">How much did your country financially invest in open source software in </w:t>
+        <w:t>How much did your country financially invest in open</w:t>
+      </w:r>
+      <w:r>
+        <w:rPr>
+          <w:i/>
+          <w:iCs/>
+        </w:rPr>
+        <w:t>-</w:t>
+      </w:r>
+      <w:r>
+        <w:rPr>
+          <w:i/>
+          <w:iCs/>
+        </w:rPr>
+        <w:t xml:space="preserve">source software in </w:t>
       </w:r>
       <w:r>
         <w:t>{</w:t>
@@ -7850,7 +8222,25 @@
         <w:t>}</w:t>
       </w:r>
       <w:r>
-        <w:t xml:space="preserve"> of responding EU countries are not investing or have not stated the amount of investments in open source software. </w:t>
+        <w:t xml:space="preserve"> of responding</w:t>
+      </w:r>
+      <w:r>
+        <w:t xml:space="preserve"> to</w:t>
+      </w:r>
+      <w:r>
+        <w:t xml:space="preserve"> EU countries are not investing or have not stated the </w:t>
+      </w:r>
+      <w:r>
+        <w:t>number</w:t>
+      </w:r>
+      <w:r>
+        <w:t xml:space="preserve"> of investments in open</w:t>
+      </w:r>
+      <w:r>
+        <w:t>-</w:t>
+      </w:r>
+      <w:r>
+        <w:t xml:space="preserve">source software. </w:t>
       </w:r>
       <w:r>
         <w:t>{</w:t>
@@ -7982,7 +8372,21 @@
           <w:i/>
           <w:iCs/>
         </w:rPr>
-        <w:t>Figure 60: Share of EU Countries with National Investments in Open Source Software per 1000 FTE Researchers</w:t>
+        <w:t>Figure 60: Share of EU Countries with National Investments in Open</w:t>
+      </w:r>
+      <w:r>
+        <w:rPr>
+          <w:i/>
+          <w:iCs/>
+        </w:rPr>
+        <w:t>-</w:t>
+      </w:r>
+      <w:r>
+        <w:rPr>
+          <w:i/>
+          <w:iCs/>
+        </w:rPr>
+        <w:t>Source Software per 1000 FTE Researchers</w:t>
       </w:r>
     </w:p>
     <w:p>
@@ -8057,7 +8461,13 @@
         <w:t>}</w:t>
       </w:r>
       <w:r>
-        <w:t xml:space="preserve"> in national policies on open source software in EU countries in </w:t>
+        <w:t xml:space="preserve"> in national policies on open</w:t>
+      </w:r>
+      <w:r>
+        <w:t>-</w:t>
+      </w:r>
+      <w:r>
+        <w:t xml:space="preserve">source software in EU countries in </w:t>
       </w:r>
       <w:r>
         <w:t>{</w:t>
@@ -8168,7 +8578,21 @@
           <w:i/>
           <w:iCs/>
         </w:rPr>
-        <w:t>Figure 61: Trend in EU Countries with a National Policy on Open Source Software</w:t>
+        <w:t>Figure 61: Trend in EU Countries with a National Policy on Open</w:t>
+      </w:r>
+      <w:r>
+        <w:rPr>
+          <w:i/>
+          <w:iCs/>
+        </w:rPr>
+        <w:t>-</w:t>
+      </w:r>
+      <w:r>
+        <w:rPr>
+          <w:i/>
+          <w:iCs/>
+        </w:rPr>
+        <w:t>Source Software</w:t>
       </w:r>
     </w:p>
     <w:p>
@@ -8198,7 +8622,13 @@
         <w:t>}</w:t>
       </w:r>
       <w:r>
-        <w:t xml:space="preserve"> in financial strategies on open source software in EU countries in </w:t>
+        <w:t xml:space="preserve"> in financial strategies on open</w:t>
+      </w:r>
+      <w:r>
+        <w:t>-</w:t>
+      </w:r>
+      <w:r>
+        <w:t xml:space="preserve">source software in EU countries in </w:t>
       </w:r>
       <w:r>
         <w:t>{</w:t>
@@ -8273,7 +8703,21 @@
           <w:i/>
           <w:iCs/>
         </w:rPr>
-        <w:t>Figure 62: Trend in EU Countries with a Financial Strategy on Open Source Software</w:t>
+        <w:t>Figure 62: Trend in EU Countries with a Financial Strategy on Open</w:t>
+      </w:r>
+      <w:r>
+        <w:rPr>
+          <w:i/>
+          <w:iCs/>
+        </w:rPr>
+        <w:t>-</w:t>
+      </w:r>
+      <w:r>
+        <w:rPr>
+          <w:i/>
+          <w:iCs/>
+        </w:rPr>
+        <w:t>Source Software</w:t>
       </w:r>
     </w:p>
     <w:p>
@@ -8399,7 +8843,21 @@
           <w:i/>
           <w:iCs/>
         </w:rPr>
-        <w:t>Figure 63: Trend in EU Countries with a National Monitoring on Open Source Software</w:t>
+        <w:t>Figure 63: Trend in EU Countries with a National Monitoring on Open</w:t>
+      </w:r>
+      <w:r>
+        <w:rPr>
+          <w:i/>
+          <w:iCs/>
+        </w:rPr>
+        <w:t>-</w:t>
+      </w:r>
+      <w:r>
+        <w:rPr>
+          <w:i/>
+          <w:iCs/>
+        </w:rPr>
+        <w:t>Source Software</w:t>
       </w:r>
     </w:p>
     <w:p>
@@ -8431,7 +8889,13 @@
         <w:t>}</w:t>
       </w:r>
       <w:r>
-        <w:t xml:space="preserve"> in national investments in open source software per 1000 FTE researchers in EU countries in </w:t>
+        <w:t xml:space="preserve"> in national investments in open</w:t>
+      </w:r>
+      <w:r>
+        <w:t>-</w:t>
+      </w:r>
+      <w:r>
+        <w:t xml:space="preserve">source software per 1000 FTE researchers in EU countries in </w:t>
       </w:r>
       <w:r>
         <w:t>{</w:t>
@@ -8493,7 +8957,21 @@
           <w:i/>
           <w:iCs/>
         </w:rPr>
-        <w:t>Figure 64: Trend in EU Countries with National Investments in Open Source Software per 1000 FTE Researchers</w:t>
+        <w:t>Figure 64: Trend in EU Countries with National Investments in Open</w:t>
+      </w:r>
+      <w:r>
+        <w:rPr>
+          <w:i/>
+          <w:iCs/>
+        </w:rPr>
+        <w:t>-</w:t>
+      </w:r>
+      <w:r>
+        <w:rPr>
+          <w:i/>
+          <w:iCs/>
+        </w:rPr>
+        <w:t>Source Software per 1000 FTE Researchers</w:t>
       </w:r>
     </w:p>
     <w:p>
@@ -8842,7 +9320,13 @@
         <w:t>}</w:t>
       </w:r>
       <w:r>
-        <w:t xml:space="preserve"> of responding EU countries have a financial strategy on offering services through EOSC as shown in Figures 67 and 68.</w:t>
+        <w:t xml:space="preserve"> of responding</w:t>
+      </w:r>
+      <w:r>
+        <w:t xml:space="preserve"> to</w:t>
+      </w:r>
+      <w:r>
+        <w:t xml:space="preserve"> EU countries have a financial strategy on offering services through EOSC as shown in Figures 67 and 68.</w:t>
       </w:r>
     </w:p>
     <w:p>
@@ -9022,7 +9506,13 @@
         <w:t>}</w:t>
       </w:r>
       <w:r>
-        <w:t xml:space="preserve"> of responding EU countries have a national monitoring on offering services through EOSC as shown in Figures 69 and 70.</w:t>
+        <w:t xml:space="preserve"> of responding</w:t>
+      </w:r>
+      <w:r>
+        <w:t xml:space="preserve"> to</w:t>
+      </w:r>
+      <w:r>
+        <w:t xml:space="preserve"> EU countries have a national monitoring on offering services through EOSC as shown in Figures 69 and 70.</w:t>
       </w:r>
     </w:p>
     <w:p>
@@ -9197,7 +9687,19 @@
         <w:t>}</w:t>
       </w:r>
       <w:r>
-        <w:t xml:space="preserve"> of responding EU countries are not investing or have not stated the amount of investments in offering services through EOSC. </w:t>
+        <w:t xml:space="preserve"> of responding</w:t>
+      </w:r>
+      <w:r>
+        <w:t xml:space="preserve"> to</w:t>
+      </w:r>
+      <w:r>
+        <w:t xml:space="preserve"> EU countries are not investing or have not stated the </w:t>
+      </w:r>
+      <w:r>
+        <w:t>number</w:t>
+      </w:r>
+      <w:r>
+        <w:t xml:space="preserve"> of investments in offering services through EOSC. </w:t>
       </w:r>
       <w:r>
         <w:t>{</w:t>
@@ -9957,7 +10459,19 @@
       </w:r>
       <w:commentRangeStart w:id="7"/>
       <w:r>
-        <w:t>Connecting repositories to EOSC hereby refers to ensuring that repositories make their research outputs discoverable through EOSC. It remains to be seen how responses to this or a similar question may change in future surveys as a result of the uptake of the EOSC Federation.</w:t>
+        <w:t>Connecting repositories to EOSC hereby refers to ensuring that repositories make their research outputs discoverable through EOSC. It remains to be seen how responses to this</w:t>
+      </w:r>
+      <w:r>
+        <w:t>,</w:t>
+      </w:r>
+      <w:r>
+        <w:t xml:space="preserve"> or a similar question may change in future surveys </w:t>
+      </w:r>
+      <w:r>
+        <w:t>because of</w:t>
+      </w:r>
+      <w:r>
+        <w:t xml:space="preserve"> the uptake of the EOSC Federation.</w:t>
       </w:r>
       <w:commentRangeEnd w:id="7"/>
       <w:r>
@@ -9979,7 +10493,13 @@
         <w:t>}</w:t>
       </w:r>
       <w:r>
-        <w:t xml:space="preserve"> of responding EU countries have a national policy on connecting repositories to EOSC whereby </w:t>
+        <w:t xml:space="preserve"> of responding</w:t>
+      </w:r>
+      <w:r>
+        <w:t xml:space="preserve"> to</w:t>
+      </w:r>
+      <w:r>
+        <w:t xml:space="preserve"> EU countries have a national policy on connecting repositories to EOSC whereby </w:t>
       </w:r>
       <w:r>
         <w:t>{</w:t>
@@ -10171,7 +10691,13 @@
         <w:t>}</w:t>
       </w:r>
       <w:r>
-        <w:t xml:space="preserve"> of responding EU countries have a national policy on data stewardship whereby </w:t>
+        <w:t xml:space="preserve"> of responding</w:t>
+      </w:r>
+      <w:r>
+        <w:t xml:space="preserve"> to</w:t>
+      </w:r>
+      <w:r>
+        <w:t xml:space="preserve"> EU countries have a national policy on data stewardship whereby </w:t>
       </w:r>
       <w:r>
         <w:t>{</w:t>
@@ -10361,7 +10887,19 @@
         <w:t>}</w:t>
       </w:r>
       <w:r>
-        <w:t xml:space="preserve"> of responding EU countries have a national policy on long-term data preservation whereby </w:t>
+        <w:t xml:space="preserve"> of responding</w:t>
+      </w:r>
+      <w:r>
+        <w:t xml:space="preserve"> to</w:t>
+      </w:r>
+      <w:r>
+        <w:t xml:space="preserve"> EU countries have a national policy on long-term data preservation</w:t>
+      </w:r>
+      <w:r>
+        <w:t>,</w:t>
+      </w:r>
+      <w:r>
+        <w:t xml:space="preserve"> whereby </w:t>
       </w:r>
       <w:r>
         <w:t>{</w:t>
@@ -10555,7 +11093,13 @@
         <w:t>}</w:t>
       </w:r>
       <w:r>
-        <w:t xml:space="preserve"> of responding EU countries have a financial strategy on connecting repositories to EOSC as shown in Figures 82 and 83.</w:t>
+        <w:t xml:space="preserve"> of responding</w:t>
+      </w:r>
+      <w:r>
+        <w:t xml:space="preserve"> to</w:t>
+      </w:r>
+      <w:r>
+        <w:t xml:space="preserve"> EU countries have a financial strategy on connecting repositories to EOSC as shown in Figures 82 and 83.</w:t>
       </w:r>
     </w:p>
     <w:p>
@@ -10691,7 +11235,13 @@
         <w:t>}</w:t>
       </w:r>
       <w:r>
-        <w:t xml:space="preserve"> of responding EU countries have a financial strategy on data stewardship as shown in Figures 84 and 85.</w:t>
+        <w:t xml:space="preserve"> of responding</w:t>
+      </w:r>
+      <w:r>
+        <w:t xml:space="preserve"> to</w:t>
+      </w:r>
+      <w:r>
+        <w:t xml:space="preserve"> EU countries have a financial strategy on data stewardship as shown in Figures 84 and 85.</w:t>
       </w:r>
     </w:p>
     <w:p>
@@ -10833,7 +11383,13 @@
         <w:t>}</w:t>
       </w:r>
       <w:r>
-        <w:t xml:space="preserve"> of responding EU countries have a financial strategy on long-term data preservation as shown in Figures 86 and 87.</w:t>
+        <w:t xml:space="preserve"> of responding</w:t>
+      </w:r>
+      <w:r>
+        <w:t xml:space="preserve"> to</w:t>
+      </w:r>
+      <w:r>
+        <w:t xml:space="preserve"> EU countries have a financial strategy on long-term data preservation as shown in Figures 86 and 87.</w:t>
       </w:r>
     </w:p>
     <w:p>
@@ -11024,7 +11580,13 @@
         <w:t>}</w:t>
       </w:r>
       <w:r>
-        <w:t xml:space="preserve"> of responding EU countries have a national monitoring on connecting repositories to EOSC as shown in Figures 88 and 89.</w:t>
+        <w:t xml:space="preserve"> of responding</w:t>
+      </w:r>
+      <w:r>
+        <w:t xml:space="preserve"> to</w:t>
+      </w:r>
+      <w:r>
+        <w:t xml:space="preserve"> EU countries have a national monitoring on connecting repositories to EOSC as shown in Figures 88 and 89.</w:t>
       </w:r>
     </w:p>
     <w:p>
@@ -11162,7 +11724,13 @@
         <w:t>}</w:t>
       </w:r>
       <w:r>
-        <w:t xml:space="preserve"> of responding EU countries have a national monitoring on data stewardship as shown in Figures 90 and 91.</w:t>
+        <w:t xml:space="preserve"> of responding</w:t>
+      </w:r>
+      <w:r>
+        <w:t xml:space="preserve"> to</w:t>
+      </w:r>
+      <w:r>
+        <w:t xml:space="preserve"> EU countries have a national monitoring on data stewardship as shown in Figures 90 and 91.</w:t>
       </w:r>
     </w:p>
     <w:p>
@@ -11307,7 +11875,13 @@
         <w:t>}</w:t>
       </w:r>
       <w:r>
-        <w:t xml:space="preserve"> of responding EU countries have a national monitoring on long-term data preservation as shown in Figures 92 and 93.</w:t>
+        <w:t xml:space="preserve"> of responding</w:t>
+      </w:r>
+      <w:r>
+        <w:t xml:space="preserve"> to</w:t>
+      </w:r>
+      <w:r>
+        <w:t xml:space="preserve"> EU countries have a national monitoring on long-term data preservation as shown in Figures 92 and 93.</w:t>
       </w:r>
     </w:p>
     <w:p>
@@ -11495,7 +12069,19 @@
         <w:t>Question80[0]}</w:t>
       </w:r>
       <w:r>
-        <w:t xml:space="preserve"> of responding EU countries are not investing or have not stated the amount of investments in connecting repositories to EOSC. </w:t>
+        <w:t xml:space="preserve"> of responding</w:t>
+      </w:r>
+      <w:r>
+        <w:t xml:space="preserve"> to</w:t>
+      </w:r>
+      <w:r>
+        <w:t xml:space="preserve"> EU countries are not investing or have not stated the </w:t>
+      </w:r>
+      <w:r>
+        <w:t>number</w:t>
+      </w:r>
+      <w:r>
+        <w:t xml:space="preserve"> of investments in connecting repositories to EOSC. </w:t>
       </w:r>
       <w:r>
         <w:t>{</w:t>
@@ -11676,7 +12262,19 @@
         <w:t>Question84[0]}</w:t>
       </w:r>
       <w:r>
-        <w:t xml:space="preserve"> of responding EU countries are not investing or have not stated the amount of investments in data stewardship. </w:t>
+        <w:t xml:space="preserve"> of responding</w:t>
+      </w:r>
+      <w:r>
+        <w:t xml:space="preserve"> to</w:t>
+      </w:r>
+      <w:r>
+        <w:t xml:space="preserve"> EU countries are not investing or have not stated the </w:t>
+      </w:r>
+      <w:r>
+        <w:t>number</w:t>
+      </w:r>
+      <w:r>
+        <w:t xml:space="preserve"> of investments in data stewardship. </w:t>
       </w:r>
       <w:r>
         <w:t>{</w:t>
@@ -12028,7 +12626,7 @@
         <w:spacing w:line="240" w:lineRule="auto"/>
       </w:pPr>
       <w:r>
-        <w:t>Impact</w:t>
+        <w:t>Trends</w:t>
       </w:r>
     </w:p>
     <w:p>
@@ -12694,6 +13292,9 @@
         <w:t xml:space="preserve"> </w:t>
       </w:r>
       <w:r>
+        <w:t xml:space="preserve"> </w:t>
+      </w:r>
+      <w:r>
         <w:t>since 2022 as shown in Figure 102.</w:t>
       </w:r>
     </w:p>
@@ -13489,7 +14090,13 @@
         <w:t>}</w:t>
       </w:r>
       <w:r>
-        <w:t xml:space="preserve"> of responding EU countries have a national policy on skills/training for Open Science whereby </w:t>
+        <w:t xml:space="preserve"> of responding</w:t>
+      </w:r>
+      <w:r>
+        <w:t xml:space="preserve"> to</w:t>
+      </w:r>
+      <w:r>
+        <w:t xml:space="preserve"> EU countries have a national policy on skills/training for Open Science whereby </w:t>
       </w:r>
       <w:r>
         <w:t>{</w:t>
@@ -13704,7 +14311,13 @@
         <w:t>}</w:t>
       </w:r>
       <w:r>
-        <w:t xml:space="preserve"> of responding EU countries have a financial strategy on skills/training for Open Science as shown in Figures 111 and 112.</w:t>
+        <w:t xml:space="preserve"> of responding</w:t>
+      </w:r>
+      <w:r>
+        <w:t xml:space="preserve"> to</w:t>
+      </w:r>
+      <w:r>
+        <w:t xml:space="preserve"> EU countries have a financial strategy on skills/training for Open Science as shown in Figures 111 and 112.</w:t>
       </w:r>
     </w:p>
     <w:p>
@@ -13890,7 +14503,13 @@
         <w:t>}</w:t>
       </w:r>
       <w:r>
-        <w:t xml:space="preserve"> of responding EU countries have a national monitoring on skills/training for Open Science as shown in Figures 113 and 114.</w:t>
+        <w:t xml:space="preserve"> of responding</w:t>
+      </w:r>
+      <w:r>
+        <w:t xml:space="preserve"> to</w:t>
+      </w:r>
+      <w:r>
+        <w:t xml:space="preserve"> EU countries have a national monitoring on skills/training for Open Science as shown in Figures 113 and 114.</w:t>
       </w:r>
     </w:p>
     <w:p>
@@ -14080,7 +14699,19 @@
         <w:t>[0]}</w:t>
       </w:r>
       <w:r>
-        <w:t xml:space="preserve"> of responding EU countries are not investing or have not stated the amount of investments in skills/training for Open Science. </w:t>
+        <w:t xml:space="preserve"> of responding</w:t>
+      </w:r>
+      <w:r>
+        <w:t xml:space="preserve"> to</w:t>
+      </w:r>
+      <w:r>
+        <w:t xml:space="preserve"> EU countries are not investing or have not stated the </w:t>
+      </w:r>
+      <w:r>
+        <w:t>number</w:t>
+      </w:r>
+      <w:r>
+        <w:t xml:space="preserve"> of investments in skills/training for Open Science. </w:t>
       </w:r>
       <w:r>
         <w:t>{</w:t>
@@ -14878,7 +15509,13 @@
         <w:t>}</w:t>
       </w:r>
       <w:r>
-        <w:t xml:space="preserve"> of responding EU countries have a national policy on incentives/rewards for Open Science whereby </w:t>
+        <w:t xml:space="preserve"> of responding</w:t>
+      </w:r>
+      <w:r>
+        <w:t xml:space="preserve"> to</w:t>
+      </w:r>
+      <w:r>
+        <w:t xml:space="preserve"> EU countries have a national policy on incentives/rewards for Open Science whereby </w:t>
       </w:r>
       <w:r>
         <w:t>{</w:t>
@@ -15084,7 +15721,13 @@
         <w:t>}</w:t>
       </w:r>
       <w:r>
-        <w:t xml:space="preserve"> of responding EU countries have a financial strategy on incentives/rewards for Open Science as shown in Figures 122 and 123.</w:t>
+        <w:t xml:space="preserve"> of responding</w:t>
+      </w:r>
+      <w:r>
+        <w:t xml:space="preserve"> to</w:t>
+      </w:r>
+      <w:r>
+        <w:t xml:space="preserve"> EU countries have a financial strategy on incentives/rewards for Open Science as shown in Figures 122 and 123.</w:t>
       </w:r>
     </w:p>
     <w:p>
@@ -15270,7 +15913,13 @@
         <w:t>}</w:t>
       </w:r>
       <w:r>
-        <w:t xml:space="preserve"> of responding EU countries have a national monitoring on incentives/rewards for Open Science as shown in Figures 124 and 125.</w:t>
+        <w:t xml:space="preserve"> of responding</w:t>
+      </w:r>
+      <w:r>
+        <w:t xml:space="preserve"> to</w:t>
+      </w:r>
+      <w:r>
+        <w:t xml:space="preserve"> EU countries have a national monitoring on incentives/rewards for Open Science as shown in Figures 124 and 125.</w:t>
       </w:r>
     </w:p>
     <w:p>
@@ -15448,7 +16097,19 @@
         <w:t>Question96[0]}</w:t>
       </w:r>
       <w:r>
-        <w:t xml:space="preserve"> of responding EU countries are not investing or have not stated the amount of investments in incentives/rewards for Open Science. </w:t>
+        <w:t xml:space="preserve"> of responding</w:t>
+      </w:r>
+      <w:r>
+        <w:t xml:space="preserve"> to</w:t>
+      </w:r>
+      <w:r>
+        <w:t xml:space="preserve"> EU countries are not investing or have not stated the </w:t>
+      </w:r>
+      <w:r>
+        <w:t>number</w:t>
+      </w:r>
+      <w:r>
+        <w:t xml:space="preserve"> of investments in incentives/rewards for Open Science. </w:t>
       </w:r>
       <w:r>
         <w:t>{</w:t>
@@ -16275,7 +16936,19 @@
         <w:rPr>
           <w:lang w:eastAsia="en-GB" w:bidi="ar-SA"/>
         </w:rPr>
-        <w:t xml:space="preserve"> of responding EU countries have a national policy on citizen science whereby </w:t>
+        <w:t xml:space="preserve"> of responding</w:t>
+      </w:r>
+      <w:r>
+        <w:rPr>
+          <w:lang w:eastAsia="en-GB" w:bidi="ar-SA"/>
+        </w:rPr>
+        <w:t xml:space="preserve"> to</w:t>
+      </w:r>
+      <w:r>
+        <w:rPr>
+          <w:lang w:eastAsia="en-GB" w:bidi="ar-SA"/>
+        </w:rPr>
+        <w:t xml:space="preserve"> EU countries have a national policy on citizen science whereby </w:t>
       </w:r>
       <w:r>
         <w:t>{</w:t>
@@ -16552,7 +17225,19 @@
         <w:rPr>
           <w:lang w:eastAsia="en-GB" w:bidi="ar-SA"/>
         </w:rPr>
-        <w:t xml:space="preserve"> of responding EU countries have a financial strategy on citizen science as shown in Figures 133 and 134.</w:t>
+        <w:t xml:space="preserve"> of responding</w:t>
+      </w:r>
+      <w:r>
+        <w:rPr>
+          <w:lang w:eastAsia="en-GB" w:bidi="ar-SA"/>
+        </w:rPr>
+        <w:t xml:space="preserve"> to</w:t>
+      </w:r>
+      <w:r>
+        <w:rPr>
+          <w:lang w:eastAsia="en-GB" w:bidi="ar-SA"/>
+        </w:rPr>
+        <w:t xml:space="preserve"> EU countries have a financial strategy on citizen science as shown in Figures 133 and 134.</w:t>
       </w:r>
     </w:p>
     <w:p>
@@ -16765,7 +17450,19 @@
         <w:rPr>
           <w:lang w:eastAsia="en-GB" w:bidi="ar-SA"/>
         </w:rPr>
-        <w:t xml:space="preserve"> of responding EU countries have a national monitoring on citizen science as shown in Figures 135 and 136.</w:t>
+        <w:t xml:space="preserve"> of responding</w:t>
+      </w:r>
+      <w:r>
+        <w:rPr>
+          <w:lang w:eastAsia="en-GB" w:bidi="ar-SA"/>
+        </w:rPr>
+        <w:t xml:space="preserve"> to</w:t>
+      </w:r>
+      <w:r>
+        <w:rPr>
+          <w:lang w:eastAsia="en-GB" w:bidi="ar-SA"/>
+        </w:rPr>
+        <w:t xml:space="preserve"> EU countries have a national monitoring on citizen science as shown in Figures 135 and 136.</w:t>
       </w:r>
     </w:p>
     <w:p>
@@ -16993,7 +17690,31 @@
         <w:rPr>
           <w:lang w:eastAsia="en-GB" w:bidi="ar-SA"/>
         </w:rPr>
-        <w:t xml:space="preserve"> of responding EU countries are not investing or have not stated the amount of investments in citizen science. </w:t>
+        <w:t xml:space="preserve"> of responding</w:t>
+      </w:r>
+      <w:r>
+        <w:rPr>
+          <w:lang w:eastAsia="en-GB" w:bidi="ar-SA"/>
+        </w:rPr>
+        <w:t xml:space="preserve"> to</w:t>
+      </w:r>
+      <w:r>
+        <w:rPr>
+          <w:lang w:eastAsia="en-GB" w:bidi="ar-SA"/>
+        </w:rPr>
+        <w:t xml:space="preserve"> EU countries are not investing or have not stated the </w:t>
+      </w:r>
+      <w:r>
+        <w:rPr>
+          <w:lang w:eastAsia="en-GB" w:bidi="ar-SA"/>
+        </w:rPr>
+        <w:t>number</w:t>
+      </w:r>
+      <w:r>
+        <w:rPr>
+          <w:lang w:eastAsia="en-GB" w:bidi="ar-SA"/>
+        </w:rPr>
+        <w:t xml:space="preserve"> of investments in citizen science. </w:t>
       </w:r>
       <w:r>
         <w:t>{</w:t>
@@ -17977,7 +18698,19 @@
         <w:rPr>
           <w:lang w:eastAsia="en-GB" w:bidi="ar-SA"/>
         </w:rPr>
-        <w:t xml:space="preserve"> of responding EU countries are not investing or have not stated the total amount of investments in EOSC and Open Science. </w:t>
+        <w:t xml:space="preserve"> of responding</w:t>
+      </w:r>
+      <w:r>
+        <w:rPr>
+          <w:lang w:eastAsia="en-GB" w:bidi="ar-SA"/>
+        </w:rPr>
+        <w:t xml:space="preserve"> to</w:t>
+      </w:r>
+      <w:r>
+        <w:rPr>
+          <w:lang w:eastAsia="en-GB" w:bidi="ar-SA"/>
+        </w:rPr>
+        <w:t xml:space="preserve"> EU countries are not investing or have not stated the total amount of investments in EOSC and Open Science. </w:t>
       </w:r>
       <w:r>
         <w:t>{</w:t>
@@ -18318,7 +19051,19 @@
         <w:rPr>
           <w:lang w:eastAsia="en-GB" w:bidi="ar-SA"/>
         </w:rPr>
-        <w:t xml:space="preserve"> (Q147) can be better compared across countries by being relativised to 1000 FTE researchers in the country. </w:t>
+        <w:t xml:space="preserve"> (Q147) can be better compared across countries by being relativi</w:t>
+      </w:r>
+      <w:r>
+        <w:rPr>
+          <w:lang w:eastAsia="en-GB" w:bidi="ar-SA"/>
+        </w:rPr>
+        <w:t>z</w:t>
+      </w:r>
+      <w:r>
+        <w:rPr>
+          <w:lang w:eastAsia="en-GB" w:bidi="ar-SA"/>
+        </w:rPr>
+        <w:t xml:space="preserve">ed to 1000 FTE researchers in the country. </w:t>
       </w:r>
       <w:r>
         <w:t>{</w:t>
@@ -18336,7 +19081,19 @@
         <w:rPr>
           <w:lang w:eastAsia="en-GB" w:bidi="ar-SA"/>
         </w:rPr>
-        <w:t xml:space="preserve"> of responding EU countries are not investing or have not stated the total amount of investments in EOSC and Open Science. </w:t>
+        <w:t xml:space="preserve"> of responding</w:t>
+      </w:r>
+      <w:r>
+        <w:rPr>
+          <w:lang w:eastAsia="en-GB" w:bidi="ar-SA"/>
+        </w:rPr>
+        <w:t xml:space="preserve"> to </w:t>
+      </w:r>
+      <w:r>
+        <w:rPr>
+          <w:lang w:eastAsia="en-GB" w:bidi="ar-SA"/>
+        </w:rPr>
+        <w:t xml:space="preserve"> EU countries are not investing or have not stated the total amount of investments in EOSC and Open Science. </w:t>
       </w:r>
       <w:r>
         <w:t>{</w:t>

</xml_diff>

<commit_message>
fix(report-chart.configuration, report_template_test): remove redundant pie chart from docx and update chart configuration
</commit_message>
<xml_diff>
--- a/src/assets/docx-templates/report_template_test.docx
+++ b/src/assets/docx-templates/report_template_test.docx
@@ -1775,13 +1775,13 @@
         <w:t>Question6.3</w:t>
       </w:r>
       <w:r>
-        <w:t>} of responding EU</w:t>
+        <w:t>} of responding</w:t>
       </w:r>
       <w:r>
         <w:t xml:space="preserve"> to</w:t>
       </w:r>
       <w:r>
-        <w:t xml:space="preserve"> countries have a specific policy on immediate open access to publications whereby {</w:t>
+        <w:t xml:space="preserve"> EU countries have a specific policy on immediate open access to publications whereby {</w:t>
       </w:r>
       <w:r>
         <w:rPr>
@@ -7568,36 +7568,6 @@
     </w:p>
     <w:p>
       <w:pPr>
-        <w:pStyle w:val="normal1"/>
-        <w:jc w:val="center"/>
-        <w:rPr>
-          <w:i/>
-        </w:rPr>
-      </w:pPr>
-      <w:r>
-        <w:rPr>
-          <w:i/>
-          <w:highlight w:val="yellow"/>
-        </w:rPr>
-        <w:t>{%pieChartImage_</w:t>
-      </w:r>
-      <w:r>
-        <w:rPr>
-          <w:i/>
-          <w:highlight w:val="yellow"/>
-        </w:rPr>
-        <w:t>38</w:t>
-      </w:r>
-      <w:r>
-        <w:rPr>
-          <w:i/>
-          <w:highlight w:val="yellow"/>
-        </w:rPr>
-        <w:t>_1}</w:t>
-      </w:r>
-    </w:p>
-    <w:p>
-      <w:pPr>
         <w:pStyle w:val="normal2"/>
         <w:jc w:val="center"/>
       </w:pPr>
@@ -8445,41 +8415,44 @@
         <w:spacing w:line="240" w:lineRule="auto"/>
       </w:pPr>
       <w:r>
+        <w:t xml:space="preserve">There is </w:t>
+      </w:r>
+      <w:r>
+        <w:t>{</w:t>
+      </w:r>
+      <w:r>
+        <w:rPr>
+          <w:shd w:val="clear" w:color="auto" w:fill="FFFF00"/>
+        </w:rPr>
+        <w:t>Question22[0]</w:t>
+      </w:r>
+      <w:r>
+        <w:t>}</w:t>
+      </w:r>
+      <w:r>
+        <w:t xml:space="preserve"> in national policies on open</w:t>
+      </w:r>
+      <w:r>
+        <w:t>-</w:t>
+      </w:r>
+      <w:r>
+        <w:t xml:space="preserve">source software in EU countries in </w:t>
+      </w:r>
+      <w:r>
+        <w:t>{</w:t>
+      </w:r>
+      <w:r>
+        <w:rPr>
+          <w:highlight w:val="yellow"/>
+        </w:rPr>
+        <w:t>Year}</w:t>
+      </w:r>
+      <w:r>
+        <w:t xml:space="preserve"> </w:t>
+      </w:r>
+      <w:r>
         <w:lastRenderedPageBreak/>
-        <w:t xml:space="preserve">There is </w:t>
-      </w:r>
-      <w:r>
-        <w:t>{</w:t>
-      </w:r>
-      <w:r>
-        <w:rPr>
-          <w:shd w:val="clear" w:color="auto" w:fill="FFFF00"/>
-        </w:rPr>
-        <w:t>Question22[0]</w:t>
-      </w:r>
-      <w:r>
-        <w:t>}</w:t>
-      </w:r>
-      <w:r>
-        <w:t xml:space="preserve"> in national policies on open</w:t>
-      </w:r>
-      <w:r>
-        <w:t>-</w:t>
-      </w:r>
-      <w:r>
-        <w:t xml:space="preserve">source software in EU countries in </w:t>
-      </w:r>
-      <w:r>
-        <w:t>{</w:t>
-      </w:r>
-      <w:r>
-        <w:rPr>
-          <w:highlight w:val="yellow"/>
-        </w:rPr>
-        <w:t>Year}</w:t>
-      </w:r>
-      <w:r>
-        <w:t xml:space="preserve"> from the previous year and </w:t>
+        <w:t xml:space="preserve">from the previous year and </w:t>
       </w:r>
       <w:r>
         <w:t>{</w:t>
@@ -9210,6 +9183,7 @@
           <w:i/>
           <w:highlight w:val="yellow"/>
         </w:rPr>
+        <w:lastRenderedPageBreak/>
         <w:t>{%pieChartImage_46_0}</w:t>
       </w:r>
     </w:p>
@@ -9873,6 +9847,7 @@
         <w:spacing w:line="240" w:lineRule="auto"/>
       </w:pPr>
       <w:r>
+        <w:lastRenderedPageBreak/>
         <w:t>Yearly Trends in Policies on Services</w:t>
       </w:r>
     </w:p>

</xml_diff>

<commit_message>
fix: document creation fixes (wording, data mismatch).
* fix(report-creation): update investments labels and correct terminology

- Adjusted investment comparison labels in reportData for clarity
  (e.g., 'overall no change' -> 'overall, no change')
- Corrected wording in document:
   'responding EU' -> 'responding to EU'
    'Impact' -> 'Trends'

* docs: update terminology and refine wording in report_template_test.docx

* fix(report-chart.configuration, report_template_test): remove redundant pie chart from docx and update chart configuration

---------

Co-authored-by: Vasilis <billnick@hotmail.gr>
</commit_message>
<xml_diff>
--- a/src/assets/docx-templates/report_template_test.docx
+++ b/src/assets/docx-templates/report_template_test.docx
@@ -1546,7 +1546,25 @@
         <w:spacing w:line="240" w:lineRule="auto"/>
       </w:pPr>
       <w:r>
-        <w:t>The first main policy question on open access to publications in Survey {</w:t>
+        <w:t xml:space="preserve">The first main policy question on </w:t>
+      </w:r>
+      <w:r>
+        <w:t>O</w:t>
+      </w:r>
+      <w:r>
+        <w:t xml:space="preserve">pen </w:t>
+      </w:r>
+      <w:r>
+        <w:t>A</w:t>
+      </w:r>
+      <w:r>
+        <w:t xml:space="preserve">ccess to </w:t>
+      </w:r>
+      <w:r>
+        <w:t>P</w:t>
+      </w:r>
+      <w:r>
+        <w:t>ublications in Survey {</w:t>
       </w:r>
       <w:r>
         <w:rPr>
@@ -1573,7 +1591,13 @@
         <w:t>Is this policy mandatory?</w:t>
       </w:r>
       <w:r>
-        <w:t xml:space="preserve"> (Q1.1). A policy hereby refers to any policies, recommendations, regulations, or laws which are relevant for EOSC and Open Science and which are applicable at national or regional levels. {</w:t>
+        <w:t xml:space="preserve"> (Q1.1). A policy hereby refers to any policies, recommendations, regulations, or laws which are relevant for EOSC and Open Science</w:t>
+      </w:r>
+      <w:r>
+        <w:t>,</w:t>
+      </w:r>
+      <w:r>
+        <w:t xml:space="preserve"> and which are applicable at national or regional levels. {</w:t>
       </w:r>
       <w:r>
         <w:rPr>
@@ -1582,7 +1606,13 @@
         <w:t>Question6</w:t>
       </w:r>
       <w:r>
-        <w:t>} of responding EU countries have a national policy on open access to publications whereby {</w:t>
+        <w:t>} of responding</w:t>
+      </w:r>
+      <w:r>
+        <w:t xml:space="preserve"> to</w:t>
+      </w:r>
+      <w:r>
+        <w:t xml:space="preserve"> EU countries have a national policy on open access to publications whereby {</w:t>
       </w:r>
       <w:r>
         <w:rPr>
@@ -1689,7 +1719,19 @@
         <w:rPr>
           <w:i/>
         </w:rPr>
-        <w:t>Figure 2: Share of EU Countries with a National Policy on Open Access to Publications</w:t>
+        <w:t>Figure 2: Share of EU Countries with a National Policy on Open Acce</w:t>
+      </w:r>
+      <w:r>
+        <w:rPr>
+          <w:i/>
+        </w:rPr>
+        <w:t>s</w:t>
+      </w:r>
+      <w:r>
+        <w:rPr>
+          <w:i/>
+        </w:rPr>
+        <w:t>s to Publications</w:t>
       </w:r>
     </w:p>
     <w:p>
@@ -1733,7 +1775,13 @@
         <w:t>Question6.3</w:t>
       </w:r>
       <w:r>
-        <w:t>} of responding EU countries have a specific policy on immediate open access to publications whereby {</w:t>
+        <w:t>} of responding</w:t>
+      </w:r>
+      <w:r>
+        <w:t xml:space="preserve"> to</w:t>
+      </w:r>
+      <w:r>
+        <w:t xml:space="preserve"> EU countries have a specific policy on immediate open access to publications whereby {</w:t>
       </w:r>
       <w:r>
         <w:rPr>
@@ -1882,7 +1930,13 @@
         <w:t>Question6.4</w:t>
       </w:r>
       <w:r>
-        <w:t>} of responding EU countries have a specific policy on retention of IPR on publications whereby {</w:t>
+        <w:t>} of responding</w:t>
+      </w:r>
+      <w:r>
+        <w:t xml:space="preserve"> to</w:t>
+      </w:r>
+      <w:r>
+        <w:t xml:space="preserve"> EU countries have a specific policy on retention of IPR on publications whereby {</w:t>
       </w:r>
       <w:r>
         <w:rPr>
@@ -2032,7 +2086,13 @@
         <w:t>Question6.5</w:t>
       </w:r>
       <w:r>
-        <w:t>} of responding EU countries have a specific policy on open licensing of publications whereby {</w:t>
+        <w:t>} of responding</w:t>
+      </w:r>
+      <w:r>
+        <w:t xml:space="preserve"> to</w:t>
+      </w:r>
+      <w:r>
+        <w:t xml:space="preserve"> EU countries have a specific policy on open licensing of publications whereby {</w:t>
       </w:r>
       <w:r>
         <w:rPr>
@@ -2203,7 +2263,13 @@
         <w:t>Question7</w:t>
       </w:r>
       <w:r>
-        <w:t>} of responding EU countries have a financial strategy on open access to publications as shown in Figures 9 and 10.</w:t>
+        <w:t>} of responding</w:t>
+      </w:r>
+      <w:r>
+        <w:t xml:space="preserve"> to</w:t>
+      </w:r>
+      <w:r>
+        <w:t xml:space="preserve"> EU countries have a financial strategy on open access to publications as shown in Figures 9 and 10.</w:t>
       </w:r>
     </w:p>
     <w:p>
@@ -2375,7 +2441,13 @@
         <w:t>Question54}</w:t>
       </w:r>
       <w:r>
-        <w:t xml:space="preserve"> of responding EU countries have a national monitoring on open access to publications as shown in Figures 11 and 12.</w:t>
+        <w:t xml:space="preserve"> of responding</w:t>
+      </w:r>
+      <w:r>
+        <w:t xml:space="preserve"> to</w:t>
+      </w:r>
+      <w:r>
+        <w:t xml:space="preserve"> EU countries have a national monitoring on open access to publications as shown in Figures 11 and 12.</w:t>
       </w:r>
     </w:p>
     <w:p>
@@ -2535,7 +2607,19 @@
         <w:t>Question56[0]}</w:t>
       </w:r>
       <w:r>
-        <w:t xml:space="preserve"> of responding EU countries are not investing or have not stated the amount of investments in open access to publications. {</w:t>
+        <w:t xml:space="preserve"> of responding</w:t>
+      </w:r>
+      <w:r>
+        <w:t xml:space="preserve"> to</w:t>
+      </w:r>
+      <w:r>
+        <w:t xml:space="preserve"> EU countries are not investing or have not stated the </w:t>
+      </w:r>
+      <w:r>
+        <w:t>number</w:t>
+      </w:r>
+      <w:r>
+        <w:t xml:space="preserve"> of investments in open access to publications. {</w:t>
       </w:r>
       <w:r>
         <w:rPr>
@@ -2659,7 +2743,7 @@
         <w:spacing w:line="240" w:lineRule="auto"/>
       </w:pPr>
       <w:r>
-        <w:t>Impact</w:t>
+        <w:t>Trends</w:t>
       </w:r>
     </w:p>
     <w:p>
@@ -3370,7 +3454,7 @@
         <w:spacing w:line="240" w:lineRule="auto"/>
       </w:pPr>
       <w:r>
-        <w:t>There is finally {</w:t>
+        <w:t>There is {</w:t>
       </w:r>
       <w:r>
         <w:rPr>
@@ -3407,7 +3491,13 @@
         <w:spacing w:line="240" w:lineRule="auto"/>
       </w:pPr>
       <w:r>
-        <w:t>since 2022 as shown in Figure 20.</w:t>
+        <w:t>since 2022</w:t>
+      </w:r>
+      <w:r>
+        <w:t>,</w:t>
+      </w:r>
+      <w:r>
+        <w:t xml:space="preserve"> as shown in Figure 20.</w:t>
       </w:r>
     </w:p>
     <w:p>
@@ -3595,7 +3685,13 @@
         <w:t>Question10</w:t>
       </w:r>
       <w:r>
-        <w:t>} of responding EU countries have a national policy on data management whereby {</w:t>
+        <w:t>} of responding</w:t>
+      </w:r>
+      <w:r>
+        <w:t xml:space="preserve"> to</w:t>
+      </w:r>
+      <w:r>
+        <w:t xml:space="preserve"> EU countries have a national policy on data management whereby {</w:t>
       </w:r>
       <w:r>
         <w:rPr>
@@ -3779,7 +3875,13 @@
         <w:t xml:space="preserve">} </w:t>
       </w:r>
       <w:r>
-        <w:t xml:space="preserve">of responding EU countries have a national policy on FAIR data whereby </w:t>
+        <w:t>of responding</w:t>
+      </w:r>
+      <w:r>
+        <w:t xml:space="preserve"> to</w:t>
+      </w:r>
+      <w:r>
+        <w:t xml:space="preserve"> EU countries have a national policy on FAIR data whereby </w:t>
       </w:r>
       <w:r>
         <w:t>{</w:t>
@@ -3969,7 +4071,13 @@
         <w:t xml:space="preserve">} </w:t>
       </w:r>
       <w:r>
-        <w:t xml:space="preserve">of responding EU countries have a national policy on open data whereby </w:t>
+        <w:t>of responding</w:t>
+      </w:r>
+      <w:r>
+        <w:t xml:space="preserve"> to</w:t>
+      </w:r>
+      <w:r>
+        <w:t xml:space="preserve"> EU countries have a national policy on open data whereby </w:t>
       </w:r>
       <w:r>
         <w:t>{</w:t>
@@ -4173,7 +4281,13 @@
         <w:t xml:space="preserve">} </w:t>
       </w:r>
       <w:r>
-        <w:t>of responding EU countries have a financial strategy on data management as shown in Figures 27 and 28.</w:t>
+        <w:t>of responding</w:t>
+      </w:r>
+      <w:r>
+        <w:t xml:space="preserve"> to</w:t>
+      </w:r>
+      <w:r>
+        <w:t xml:space="preserve"> EU countries have a financial strategy on data management as shown in Figures 27 and 28.</w:t>
       </w:r>
     </w:p>
     <w:p>
@@ -4322,7 +4436,13 @@
         <w:t>}</w:t>
       </w:r>
       <w:r>
-        <w:t xml:space="preserve"> of responding EU countries have a financial strategy on FAIR data as shown in Figures 29 and 30.</w:t>
+        <w:t xml:space="preserve"> of responding</w:t>
+      </w:r>
+      <w:r>
+        <w:t xml:space="preserve"> to</w:t>
+      </w:r>
+      <w:r>
+        <w:t xml:space="preserve"> EU countries have a financial strategy on FAIR data as shown in Figures 29 and 30.</w:t>
       </w:r>
     </w:p>
     <w:p>
@@ -4460,7 +4580,13 @@
         <w:t>}</w:t>
       </w:r>
       <w:r>
-        <w:t xml:space="preserve"> of responding EU countries have a financial strategy on open data as shown in Figures 31 and 32.</w:t>
+        <w:t xml:space="preserve"> of responding</w:t>
+      </w:r>
+      <w:r>
+        <w:t xml:space="preserve"> to</w:t>
+      </w:r>
+      <w:r>
+        <w:t xml:space="preserve"> EU countries have a financial strategy on open data as shown in Figures 31 and 32.</w:t>
       </w:r>
     </w:p>
     <w:p>
@@ -4647,7 +4773,13 @@
         <w:t xml:space="preserve">} </w:t>
       </w:r>
       <w:r>
-        <w:t>of responding EU countries have a national monitoring on data management as shown in Figures 33 and 34.</w:t>
+        <w:t>of responding</w:t>
+      </w:r>
+      <w:r>
+        <w:t xml:space="preserve"> to</w:t>
+      </w:r>
+      <w:r>
+        <w:t xml:space="preserve"> EU countries have a national monitoring on data management as shown in Figures 33 and 34.</w:t>
       </w:r>
     </w:p>
     <w:p>
@@ -4787,7 +4919,13 @@
         <w:t>}</w:t>
       </w:r>
       <w:r>
-        <w:t xml:space="preserve"> of responding EU countries have a national monitoring on FAIR data as shown in Figures 35 and 36.</w:t>
+        <w:t xml:space="preserve"> of responding</w:t>
+      </w:r>
+      <w:r>
+        <w:t xml:space="preserve"> to</w:t>
+      </w:r>
+      <w:r>
+        <w:t xml:space="preserve"> EU countries have a national monitoring on FAIR data as shown in Figures 35 and 36.</w:t>
       </w:r>
     </w:p>
     <w:p>
@@ -4927,7 +5065,13 @@
         <w:t>}</w:t>
       </w:r>
       <w:r>
-        <w:t xml:space="preserve"> of responding EU countries have a national monitoring on open data as shown in Figures 37 and 38.</w:t>
+        <w:t xml:space="preserve"> of responding</w:t>
+      </w:r>
+      <w:r>
+        <w:t xml:space="preserve"> to</w:t>
+      </w:r>
+      <w:r>
+        <w:t xml:space="preserve"> EU countries have a national monitoring on open data as shown in Figures 37 and 38.</w:t>
       </w:r>
     </w:p>
     <w:p>
@@ -5125,7 +5269,31 @@
         <w:t>}</w:t>
       </w:r>
       <w:r>
-        <w:t xml:space="preserve"> of responding EU countries are not investing or have not stated the amount of investments in data management. </w:t>
+        <w:t xml:space="preserve"> </w:t>
+      </w:r>
+      <w:r>
+        <w:t>in</w:t>
+      </w:r>
+      <w:r>
+        <w:t xml:space="preserve"> responding</w:t>
+      </w:r>
+      <w:r>
+        <w:t xml:space="preserve"> to</w:t>
+      </w:r>
+      <w:r>
+        <w:t xml:space="preserve"> EU countries </w:t>
+      </w:r>
+      <w:r>
+        <w:t>is</w:t>
+      </w:r>
+      <w:r>
+        <w:t xml:space="preserve"> not investing or have not stated the </w:t>
+      </w:r>
+      <w:r>
+        <w:t>number</w:t>
+      </w:r>
+      <w:r>
+        <w:t xml:space="preserve"> of investments in data management. </w:t>
       </w:r>
       <w:r>
         <w:t>{</w:t>
@@ -5328,7 +5496,19 @@
         <w:t>}</w:t>
       </w:r>
       <w:r>
-        <w:t xml:space="preserve"> of responding EU countries are not investing or have not stated the amount of investments in FAIR data. </w:t>
+        <w:t xml:space="preserve"> of responding</w:t>
+      </w:r>
+      <w:r>
+        <w:t xml:space="preserve"> to</w:t>
+      </w:r>
+      <w:r>
+        <w:t xml:space="preserve"> EU countries are not investing or have not stated the </w:t>
+      </w:r>
+      <w:r>
+        <w:t>number</w:t>
+      </w:r>
+      <w:r>
+        <w:t xml:space="preserve"> of investments in FAIR data. </w:t>
       </w:r>
       <w:r>
         <w:t>{</w:t>
@@ -5531,7 +5711,19 @@
         <w:t>}</w:t>
       </w:r>
       <w:r>
-        <w:t xml:space="preserve"> of responding EU countries are not investing or have not stated the amount of investments in open data. </w:t>
+        <w:t xml:space="preserve"> of responding</w:t>
+      </w:r>
+      <w:r>
+        <w:t xml:space="preserve"> to</w:t>
+      </w:r>
+      <w:r>
+        <w:t xml:space="preserve"> EU countries are not investing or have not stated the </w:t>
+      </w:r>
+      <w:r>
+        <w:t>number</w:t>
+      </w:r>
+      <w:r>
+        <w:t xml:space="preserve"> of investments in open data. </w:t>
       </w:r>
       <w:r>
         <w:t>{</w:t>
@@ -5685,7 +5877,7 @@
         <w:spacing w:line="240" w:lineRule="auto"/>
       </w:pPr>
       <w:r>
-        <w:t>Impact</w:t>
+        <w:t>Trends</w:t>
       </w:r>
     </w:p>
     <w:p>
@@ -6157,7 +6349,7 @@
         <w:spacing w:line="240" w:lineRule="auto"/>
       </w:pPr>
       <w:r>
-        <w:t xml:space="preserve">There is furthermore </w:t>
+        <w:t xml:space="preserve">There is </w:t>
       </w:r>
       <w:r>
         <w:t>{</w:t>
@@ -6358,7 +6550,7 @@
         <w:spacing w:line="240" w:lineRule="auto"/>
       </w:pPr>
       <w:r>
-        <w:t xml:space="preserve">There is lastly </w:t>
+        <w:t xml:space="preserve">There is </w:t>
       </w:r>
       <w:r>
         <w:t>{</w:t>
@@ -6481,7 +6673,13 @@
         <w:spacing w:line="240" w:lineRule="auto"/>
       </w:pPr>
       <w:r>
-        <w:t xml:space="preserve">There is </w:t>
+        <w:t xml:space="preserve">There </w:t>
+      </w:r>
+      <w:r>
+        <w:t>has been</w:t>
+      </w:r>
+      <w:r>
+        <w:t xml:space="preserve"> </w:t>
       </w:r>
       <w:r>
         <w:t>{</w:t>
@@ -7181,7 +7379,13 @@
         <w:spacing w:line="240" w:lineRule="auto"/>
       </w:pPr>
       <w:r>
-        <w:t xml:space="preserve">The first main policy question on open source software in Survey </w:t>
+        <w:t>The first main policy question on open</w:t>
+      </w:r>
+      <w:r>
+        <w:t>-</w:t>
+      </w:r>
+      <w:r>
+        <w:t xml:space="preserve">source software in Survey </w:t>
       </w:r>
       <w:r>
         <w:t>{</w:t>
@@ -7200,7 +7404,21 @@
           <w:i/>
           <w:iCs/>
         </w:rPr>
-        <w:t>Does your country have a national policy on open source software?</w:t>
+        <w:t>Does your country have a national policy on open</w:t>
+      </w:r>
+      <w:r>
+        <w:rPr>
+          <w:i/>
+          <w:iCs/>
+        </w:rPr>
+        <w:t>-</w:t>
+      </w:r>
+      <w:r>
+        <w:rPr>
+          <w:i/>
+          <w:iCs/>
+        </w:rPr>
+        <w:t>source software?</w:t>
       </w:r>
       <w:r>
         <w:t xml:space="preserve"> (Q17) followed by </w:t>
@@ -7228,7 +7446,19 @@
         <w:t>}</w:t>
       </w:r>
       <w:r>
-        <w:t xml:space="preserve"> of responding EU countries have a national policy on open source software whereby </w:t>
+        <w:t xml:space="preserve"> of responding</w:t>
+      </w:r>
+      <w:r>
+        <w:t xml:space="preserve"> to</w:t>
+      </w:r>
+      <w:r>
+        <w:t xml:space="preserve"> EU countries have a national policy on open</w:t>
+      </w:r>
+      <w:r>
+        <w:t>-</w:t>
+      </w:r>
+      <w:r>
+        <w:t xml:space="preserve">source software whereby </w:t>
       </w:r>
       <w:r>
         <w:t>{</w:t>
@@ -7243,7 +7473,13 @@
         <w:t>}</w:t>
       </w:r>
       <w:r>
-        <w:t xml:space="preserve"> are mandatory as shown in Figures 54 and 55.</w:t>
+        <w:t xml:space="preserve"> </w:t>
+      </w:r>
+      <w:r>
+        <w:t>is</w:t>
+      </w:r>
+      <w:r>
+        <w:t xml:space="preserve"> mandatory as shown in Figures 54 and 55.</w:t>
       </w:r>
     </w:p>
     <w:p>
@@ -7332,51 +7568,35 @@
     </w:p>
     <w:p>
       <w:pPr>
-        <w:pStyle w:val="normal1"/>
-        <w:jc w:val="center"/>
-        <w:rPr>
-          <w:i/>
-        </w:rPr>
-      </w:pPr>
-      <w:r>
-        <w:rPr>
-          <w:i/>
-          <w:highlight w:val="yellow"/>
-        </w:rPr>
-        <w:t>{%pieChartImage_</w:t>
-      </w:r>
-      <w:r>
-        <w:rPr>
-          <w:i/>
-          <w:highlight w:val="yellow"/>
-        </w:rPr>
-        <w:t>38</w:t>
-      </w:r>
-      <w:r>
-        <w:rPr>
-          <w:i/>
-          <w:highlight w:val="yellow"/>
-        </w:rPr>
-        <w:t>_1}</w:t>
-      </w:r>
-    </w:p>
-    <w:p>
-      <w:pPr>
-        <w:pStyle w:val="normal2"/>
-        <w:jc w:val="center"/>
-      </w:pPr>
-    </w:p>
-    <w:p>
-      <w:pPr>
-        <w:pStyle w:val="normal2"/>
-        <w:jc w:val="center"/>
-      </w:pPr>
-      <w:r>
-        <w:rPr>
-          <w:i/>
-          <w:iCs/>
-        </w:rPr>
-        <w:t>Figure 55: Share of EU Countries with a National Policy on Open Source Software</w:t>
+        <w:pStyle w:val="normal2"/>
+        <w:jc w:val="center"/>
+      </w:pPr>
+    </w:p>
+    <w:p>
+      <w:pPr>
+        <w:pStyle w:val="normal2"/>
+        <w:jc w:val="center"/>
+      </w:pPr>
+      <w:r>
+        <w:rPr>
+          <w:i/>
+          <w:iCs/>
+        </w:rPr>
+        <w:t>Figure 55: Share of EU Countries with a National Policy on Open</w:t>
+      </w:r>
+      <w:r>
+        <w:rPr>
+          <w:i/>
+          <w:iCs/>
+        </w:rPr>
+        <w:t>-</w:t>
+      </w:r>
+      <w:r>
+        <w:rPr>
+          <w:i/>
+          <w:iCs/>
+        </w:rPr>
+        <w:t>Source Software</w:t>
       </w:r>
     </w:p>
     <w:p>
@@ -7412,7 +7632,13 @@
         <w:spacing w:line="240" w:lineRule="auto"/>
       </w:pPr>
       <w:r>
-        <w:t xml:space="preserve">The second main policy question on open source software in Survey </w:t>
+        <w:t>The second main policy question on open</w:t>
+      </w:r>
+      <w:r>
+        <w:t>-</w:t>
+      </w:r>
+      <w:r>
+        <w:t xml:space="preserve">source software in Survey </w:t>
       </w:r>
       <w:r>
         <w:t>{</w:t>
@@ -7431,7 +7657,21 @@
           <w:i/>
           <w:iCs/>
         </w:rPr>
-        <w:t>Does your country have a financial strategy on open source software?</w:t>
+        <w:t>Does your country have a financial strategy on open</w:t>
+      </w:r>
+      <w:r>
+        <w:rPr>
+          <w:i/>
+          <w:iCs/>
+        </w:rPr>
+        <w:t>-</w:t>
+      </w:r>
+      <w:r>
+        <w:rPr>
+          <w:i/>
+          <w:iCs/>
+        </w:rPr>
+        <w:t>source software?</w:t>
       </w:r>
       <w:r>
         <w:t xml:space="preserve"> (Q18). </w:t>
@@ -7449,7 +7689,19 @@
         <w:t>}</w:t>
       </w:r>
       <w:r>
-        <w:t xml:space="preserve"> of responding EU countries have a financial strategy on open source software as shown in Figures 56 and 57.</w:t>
+        <w:t xml:space="preserve"> of responding</w:t>
+      </w:r>
+      <w:r>
+        <w:t xml:space="preserve"> to</w:t>
+      </w:r>
+      <w:r>
+        <w:t xml:space="preserve"> EU countries have a financial strategy on open</w:t>
+      </w:r>
+      <w:r>
+        <w:t>-</w:t>
+      </w:r>
+      <w:r>
+        <w:t>source software as shown in Figures 56 and 57.</w:t>
       </w:r>
     </w:p>
     <w:p>
@@ -7491,7 +7743,21 @@
           <w:i/>
           <w:iCs/>
         </w:rPr>
-        <w:t>Figure 56: Map of EU Countries with a Financial Strategy on Open Source Software</w:t>
+        <w:t>Figure 56: Map of EU Countries with a Financial Strategy on Open</w:t>
+      </w:r>
+      <w:r>
+        <w:rPr>
+          <w:i/>
+          <w:iCs/>
+        </w:rPr>
+        <w:t>-</w:t>
+      </w:r>
+      <w:r>
+        <w:rPr>
+          <w:i/>
+          <w:iCs/>
+        </w:rPr>
+        <w:t>Source Software</w:t>
       </w:r>
     </w:p>
     <w:p>
@@ -7547,7 +7813,21 @@
           <w:i/>
           <w:iCs/>
         </w:rPr>
-        <w:t>Figure 57: Share of EU Countries with a Financial Strategy on Open Source Software</w:t>
+        <w:t>Figure 57: Share of EU Countries with a Financial Strategy on Open</w:t>
+      </w:r>
+      <w:r>
+        <w:rPr>
+          <w:i/>
+          <w:iCs/>
+        </w:rPr>
+        <w:t>-</w:t>
+      </w:r>
+      <w:r>
+        <w:rPr>
+          <w:i/>
+          <w:iCs/>
+        </w:rPr>
+        <w:t>Source Software</w:t>
       </w:r>
     </w:p>
     <w:p>
@@ -7606,7 +7886,13 @@
         <w:spacing w:line="240" w:lineRule="auto"/>
       </w:pPr>
       <w:r>
-        <w:t xml:space="preserve">The first main practice question on open source software in Survey </w:t>
+        <w:t>The first main practice question on open</w:t>
+      </w:r>
+      <w:r>
+        <w:t>-</w:t>
+      </w:r>
+      <w:r>
+        <w:t xml:space="preserve">source software in Survey </w:t>
       </w:r>
       <w:r>
         <w:t>{</w:t>
@@ -7625,7 +7911,21 @@
           <w:i/>
           <w:iCs/>
         </w:rPr>
-        <w:t>Does your country have a national monitoring on open source software?</w:t>
+        <w:t>Does your country have a national monitoring on open</w:t>
+      </w:r>
+      <w:r>
+        <w:rPr>
+          <w:i/>
+          <w:iCs/>
+        </w:rPr>
+        <w:t>-</w:t>
+      </w:r>
+      <w:r>
+        <w:rPr>
+          <w:i/>
+          <w:iCs/>
+        </w:rPr>
+        <w:t>source software?</w:t>
       </w:r>
       <w:r>
         <w:t xml:space="preserve"> (Q65). </w:t>
@@ -7643,7 +7943,19 @@
         <w:t>}</w:t>
       </w:r>
       <w:r>
-        <w:t xml:space="preserve"> of responding EU countries have a national monitoring on open source software as shown in Figures 58 and 59.</w:t>
+        <w:t xml:space="preserve"> of responding</w:t>
+      </w:r>
+      <w:r>
+        <w:t xml:space="preserve"> to</w:t>
+      </w:r>
+      <w:r>
+        <w:t xml:space="preserve"> EU countries have a national monitoring on open</w:t>
+      </w:r>
+      <w:r>
+        <w:t>-</w:t>
+      </w:r>
+      <w:r>
+        <w:t>source software as shown in Figures 58 and 59.</w:t>
       </w:r>
     </w:p>
     <w:p>
@@ -7685,7 +7997,21 @@
           <w:i/>
           <w:iCs/>
         </w:rPr>
-        <w:t>Figure 58: Map of EU Countries with a National Monitoring on Open Source Software</w:t>
+        <w:t>Figure 58: Map of EU Countries with a National Monitoring on Open</w:t>
+      </w:r>
+      <w:r>
+        <w:rPr>
+          <w:i/>
+          <w:iCs/>
+        </w:rPr>
+        <w:t>-</w:t>
+      </w:r>
+      <w:r>
+        <w:rPr>
+          <w:i/>
+          <w:iCs/>
+        </w:rPr>
+        <w:t>Source Software</w:t>
       </w:r>
     </w:p>
     <w:p>
@@ -7741,7 +8067,21 @@
           <w:i/>
           <w:iCs/>
         </w:rPr>
-        <w:t>Figure 59: Share of EU Countries with a National Monitoring on Open Source Software</w:t>
+        <w:t>Figure 59: Share of EU Countries with a National Monitoring on Open</w:t>
+      </w:r>
+      <w:r>
+        <w:rPr>
+          <w:i/>
+          <w:iCs/>
+        </w:rPr>
+        <w:t>-</w:t>
+      </w:r>
+      <w:r>
+        <w:rPr>
+          <w:i/>
+          <w:iCs/>
+        </w:rPr>
+        <w:t>Source Software</w:t>
       </w:r>
     </w:p>
     <w:p>
@@ -7779,7 +8119,13 @@
         <w:spacing w:line="240" w:lineRule="auto"/>
       </w:pPr>
       <w:r>
-        <w:t xml:space="preserve">The second main practice question on open source software in Survey </w:t>
+        <w:t>The second main practice question on open</w:t>
+      </w:r>
+      <w:r>
+        <w:t>-</w:t>
+      </w:r>
+      <w:r>
+        <w:t xml:space="preserve">source software in Survey </w:t>
       </w:r>
       <w:r>
         <w:t>{</w:t>
@@ -7798,7 +8144,21 @@
           <w:i/>
           <w:iCs/>
         </w:rPr>
-        <w:t xml:space="preserve">How much did your country financially invest in open source software in </w:t>
+        <w:t>How much did your country financially invest in open</w:t>
+      </w:r>
+      <w:r>
+        <w:rPr>
+          <w:i/>
+          <w:iCs/>
+        </w:rPr>
+        <w:t>-</w:t>
+      </w:r>
+      <w:r>
+        <w:rPr>
+          <w:i/>
+          <w:iCs/>
+        </w:rPr>
+        <w:t xml:space="preserve">source software in </w:t>
       </w:r>
       <w:r>
         <w:t>{</w:t>
@@ -7832,7 +8192,25 @@
         <w:t>}</w:t>
       </w:r>
       <w:r>
-        <w:t xml:space="preserve"> of responding EU countries are not investing or have not stated the amount of investments in open source software. </w:t>
+        <w:t xml:space="preserve"> of responding</w:t>
+      </w:r>
+      <w:r>
+        <w:t xml:space="preserve"> to</w:t>
+      </w:r>
+      <w:r>
+        <w:t xml:space="preserve"> EU countries are not investing or have not stated the </w:t>
+      </w:r>
+      <w:r>
+        <w:t>number</w:t>
+      </w:r>
+      <w:r>
+        <w:t xml:space="preserve"> of investments in open</w:t>
+      </w:r>
+      <w:r>
+        <w:t>-</w:t>
+      </w:r>
+      <w:r>
+        <w:t xml:space="preserve">source software. </w:t>
       </w:r>
       <w:r>
         <w:t>{</w:t>
@@ -7964,7 +8342,21 @@
           <w:i/>
           <w:iCs/>
         </w:rPr>
-        <w:t>Figure 60: Share of EU Countries with National Investments in Open Source Software per 1000 FTE Researchers</w:t>
+        <w:t>Figure 60: Share of EU Countries with National Investments in Open</w:t>
+      </w:r>
+      <w:r>
+        <w:rPr>
+          <w:i/>
+          <w:iCs/>
+        </w:rPr>
+        <w:t>-</w:t>
+      </w:r>
+      <w:r>
+        <w:rPr>
+          <w:i/>
+          <w:iCs/>
+        </w:rPr>
+        <w:t>Source Software per 1000 FTE Researchers</w:t>
       </w:r>
     </w:p>
     <w:p>
@@ -8023,7 +8415,171 @@
         <w:spacing w:line="240" w:lineRule="auto"/>
       </w:pPr>
       <w:r>
+        <w:t xml:space="preserve">There is </w:t>
+      </w:r>
+      <w:r>
+        <w:t>{</w:t>
+      </w:r>
+      <w:r>
+        <w:rPr>
+          <w:shd w:val="clear" w:color="auto" w:fill="FFFF00"/>
+        </w:rPr>
+        <w:t>Question22[0]</w:t>
+      </w:r>
+      <w:r>
+        <w:t>}</w:t>
+      </w:r>
+      <w:r>
+        <w:t xml:space="preserve"> in national policies on open</w:t>
+      </w:r>
+      <w:r>
+        <w:t>-</w:t>
+      </w:r>
+      <w:r>
+        <w:t xml:space="preserve">source software in EU countries in </w:t>
+      </w:r>
+      <w:r>
+        <w:t>{</w:t>
+      </w:r>
+      <w:r>
+        <w:rPr>
+          <w:highlight w:val="yellow"/>
+        </w:rPr>
+        <w:t>Year}</w:t>
+      </w:r>
+      <w:r>
+        <w:t xml:space="preserve"> </w:t>
+      </w:r>
+      <w:r>
         <w:lastRenderedPageBreak/>
+        <w:t xml:space="preserve">from the previous year and </w:t>
+      </w:r>
+      <w:r>
+        <w:t>{</w:t>
+      </w:r>
+      <w:r>
+        <w:rPr>
+          <w:shd w:val="clear" w:color="auto" w:fill="FFFF00"/>
+        </w:rPr>
+        <w:t>Question22[1]</w:t>
+      </w:r>
+      <w:r>
+        <w:t>}</w:t>
+      </w:r>
+      <w:r>
+        <w:t xml:space="preserve"> since 2022 whereby there is </w:t>
+      </w:r>
+      <w:r>
+        <w:t>{</w:t>
+      </w:r>
+      <w:r>
+        <w:rPr>
+          <w:shd w:val="clear" w:color="auto" w:fill="FFFF00"/>
+        </w:rPr>
+        <w:t>Question22[3]</w:t>
+      </w:r>
+      <w:r>
+        <w:t>}</w:t>
+      </w:r>
+      <w:r>
+        <w:t xml:space="preserve"> in mandatory policies in </w:t>
+      </w:r>
+      <w:r>
+        <w:t>{</w:t>
+      </w:r>
+      <w:r>
+        <w:rPr>
+          <w:highlight w:val="yellow"/>
+        </w:rPr>
+        <w:t>Year}</w:t>
+      </w:r>
+      <w:r>
+        <w:t xml:space="preserve"> from the previous year and </w:t>
+      </w:r>
+      <w:r>
+        <w:t>{</w:t>
+      </w:r>
+      <w:r>
+        <w:rPr>
+          <w:shd w:val="clear" w:color="auto" w:fill="FFFF00"/>
+        </w:rPr>
+        <w:t>Question22</w:t>
+      </w:r>
+      <w:r>
+        <w:t>}</w:t>
+      </w:r>
+      <w:r>
+        <w:t xml:space="preserve"> since 2022 as shown in Figure 61.</w:t>
+      </w:r>
+    </w:p>
+    <w:p>
+      <w:pPr>
+        <w:pStyle w:val="normal2"/>
+        <w:widowControl w:val="0"/>
+        <w:spacing w:line="240" w:lineRule="auto"/>
+      </w:pPr>
+    </w:p>
+    <w:p>
+      <w:pPr>
+        <w:pStyle w:val="normal1"/>
+        <w:jc w:val="center"/>
+        <w:rPr>
+          <w:i/>
+        </w:rPr>
+      </w:pPr>
+      <w:r>
+        <w:rPr>
+          <w:i/>
+          <w:highlight w:val="yellow"/>
+        </w:rPr>
+        <w:t>{%chartImage43}</w:t>
+      </w:r>
+    </w:p>
+    <w:p>
+      <w:pPr>
+        <w:pStyle w:val="normal2"/>
+        <w:jc w:val="center"/>
+      </w:pPr>
+    </w:p>
+    <w:p>
+      <w:pPr>
+        <w:pStyle w:val="normal2"/>
+        <w:jc w:val="center"/>
+      </w:pPr>
+      <w:r>
+        <w:rPr>
+          <w:i/>
+          <w:iCs/>
+        </w:rPr>
+        <w:t>Figure 61: Trend in EU Countries with a National Policy on Open</w:t>
+      </w:r>
+      <w:r>
+        <w:rPr>
+          <w:i/>
+          <w:iCs/>
+        </w:rPr>
+        <w:t>-</w:t>
+      </w:r>
+      <w:r>
+        <w:rPr>
+          <w:i/>
+          <w:iCs/>
+        </w:rPr>
+        <w:t>Source Software</w:t>
+      </w:r>
+    </w:p>
+    <w:p>
+      <w:pPr>
+        <w:pStyle w:val="normal2"/>
+      </w:pPr>
+    </w:p>
+    <w:p>
+      <w:pPr>
+        <w:pStyle w:val="normal2"/>
+        <w:widowControl w:val="0"/>
+        <w:spacing w:line="240" w:lineRule="auto"/>
+      </w:pPr>
+      <w:r>
         <w:t xml:space="preserve">There is </w:t>
       </w:r>
       <w:r>
@@ -8033,13 +8589,19 @@
         <w:rPr>
           <w:shd w:val="clear" w:color="auto" w:fill="FFFF00"/>
         </w:rPr>
-        <w:t>Question22[0]</w:t>
+        <w:t>Question23[0]</w:t>
       </w:r>
       <w:r>
         <w:t>}</w:t>
       </w:r>
       <w:r>
-        <w:t xml:space="preserve"> in national policies on open source software in EU countries in </w:t>
+        <w:t xml:space="preserve"> in financial strategies on open</w:t>
+      </w:r>
+      <w:r>
+        <w:t>-</w:t>
+      </w:r>
+      <w:r>
+        <w:t xml:space="preserve">source software in EU countries in </w:t>
       </w:r>
       <w:r>
         <w:t>{</w:t>
@@ -8060,159 +8622,18 @@
         <w:rPr>
           <w:shd w:val="clear" w:color="auto" w:fill="FFFF00"/>
         </w:rPr>
-        <w:t>Question22[1]</w:t>
+        <w:t>Question23</w:t>
+      </w:r>
+      <w:r>
+        <w:rPr>
+          <w:shd w:val="clear" w:color="auto" w:fill="FFFF00"/>
+        </w:rPr>
+        <w:t>[1]</w:t>
       </w:r>
       <w:r>
         <w:t>}</w:t>
       </w:r>
       <w:r>
-        <w:t xml:space="preserve"> since 2022 whereby there is </w:t>
-      </w:r>
-      <w:r>
-        <w:t>{</w:t>
-      </w:r>
-      <w:r>
-        <w:rPr>
-          <w:shd w:val="clear" w:color="auto" w:fill="FFFF00"/>
-        </w:rPr>
-        <w:t>Question22[3]</w:t>
-      </w:r>
-      <w:r>
-        <w:t>}</w:t>
-      </w:r>
-      <w:r>
-        <w:t xml:space="preserve"> in mandatory policies in </w:t>
-      </w:r>
-      <w:r>
-        <w:t>{</w:t>
-      </w:r>
-      <w:r>
-        <w:rPr>
-          <w:highlight w:val="yellow"/>
-        </w:rPr>
-        <w:t>Year}</w:t>
-      </w:r>
-      <w:r>
-        <w:t xml:space="preserve"> from the previous year and </w:t>
-      </w:r>
-      <w:r>
-        <w:t>{</w:t>
-      </w:r>
-      <w:r>
-        <w:rPr>
-          <w:shd w:val="clear" w:color="auto" w:fill="FFFF00"/>
-        </w:rPr>
-        <w:t>Question22</w:t>
-      </w:r>
-      <w:r>
-        <w:t>}</w:t>
-      </w:r>
-      <w:r>
-        <w:t xml:space="preserve"> since 2022 as shown in Figure 61.</w:t>
-      </w:r>
-    </w:p>
-    <w:p>
-      <w:pPr>
-        <w:pStyle w:val="normal2"/>
-        <w:widowControl w:val="0"/>
-        <w:spacing w:line="240" w:lineRule="auto"/>
-      </w:pPr>
-    </w:p>
-    <w:p>
-      <w:pPr>
-        <w:pStyle w:val="normal1"/>
-        <w:jc w:val="center"/>
-        <w:rPr>
-          <w:i/>
-        </w:rPr>
-      </w:pPr>
-      <w:r>
-        <w:rPr>
-          <w:i/>
-          <w:highlight w:val="yellow"/>
-        </w:rPr>
-        <w:t>{%chartImage43}</w:t>
-      </w:r>
-    </w:p>
-    <w:p>
-      <w:pPr>
-        <w:pStyle w:val="normal2"/>
-        <w:jc w:val="center"/>
-      </w:pPr>
-    </w:p>
-    <w:p>
-      <w:pPr>
-        <w:pStyle w:val="normal2"/>
-        <w:jc w:val="center"/>
-      </w:pPr>
-      <w:r>
-        <w:rPr>
-          <w:i/>
-          <w:iCs/>
-        </w:rPr>
-        <w:t>Figure 61: Trend in EU Countries with a National Policy on Open Source Software</w:t>
-      </w:r>
-    </w:p>
-    <w:p>
-      <w:pPr>
-        <w:pStyle w:val="normal2"/>
-      </w:pPr>
-    </w:p>
-    <w:p>
-      <w:pPr>
-        <w:pStyle w:val="normal2"/>
-        <w:widowControl w:val="0"/>
-        <w:spacing w:line="240" w:lineRule="auto"/>
-      </w:pPr>
-      <w:r>
-        <w:t xml:space="preserve">There is </w:t>
-      </w:r>
-      <w:r>
-        <w:t>{</w:t>
-      </w:r>
-      <w:r>
-        <w:rPr>
-          <w:shd w:val="clear" w:color="auto" w:fill="FFFF00"/>
-        </w:rPr>
-        <w:t>Question23[0]</w:t>
-      </w:r>
-      <w:r>
-        <w:t>}</w:t>
-      </w:r>
-      <w:r>
-        <w:t xml:space="preserve"> in financial strategies on open source software in EU countries in </w:t>
-      </w:r>
-      <w:r>
-        <w:t>{</w:t>
-      </w:r>
-      <w:r>
-        <w:rPr>
-          <w:highlight w:val="yellow"/>
-        </w:rPr>
-        <w:t>Year}</w:t>
-      </w:r>
-      <w:r>
-        <w:t xml:space="preserve"> from the previous year and </w:t>
-      </w:r>
-      <w:r>
-        <w:t>{</w:t>
-      </w:r>
-      <w:r>
-        <w:rPr>
-          <w:shd w:val="clear" w:color="auto" w:fill="FFFF00"/>
-        </w:rPr>
-        <w:t>Question23</w:t>
-      </w:r>
-      <w:r>
-        <w:rPr>
-          <w:shd w:val="clear" w:color="auto" w:fill="FFFF00"/>
-        </w:rPr>
-        <w:t>[1]</w:t>
-      </w:r>
-      <w:r>
-        <w:t>}</w:t>
-      </w:r>
-      <w:r>
         <w:t xml:space="preserve"> since 2022 as shown in Figure 62.</w:t>
       </w:r>
     </w:p>
@@ -8255,7 +8676,21 @@
           <w:i/>
           <w:iCs/>
         </w:rPr>
-        <w:t>Figure 62: Trend in EU Countries with a Financial Strategy on Open Source Software</w:t>
+        <w:t>Figure 62: Trend in EU Countries with a Financial Strategy on Open</w:t>
+      </w:r>
+      <w:r>
+        <w:rPr>
+          <w:i/>
+          <w:iCs/>
+        </w:rPr>
+        <w:t>-</w:t>
+      </w:r>
+      <w:r>
+        <w:rPr>
+          <w:i/>
+          <w:iCs/>
+        </w:rPr>
+        <w:t>Source Software</w:t>
       </w:r>
     </w:p>
     <w:p>
@@ -8329,129 +8764,137 @@
         <w:rPr>
           <w:shd w:val="clear" w:color="auto" w:fill="FFFF00"/>
         </w:rPr>
-        <w:t>Question70[</w:t>
+        <w:t>Question70[1]</w:t>
+      </w:r>
+      <w:r>
+        <w:t>}</w:t>
+      </w:r>
+      <w:r>
+        <w:t xml:space="preserve"> since 2022 as shown in Figure 63.</w:t>
+      </w:r>
+    </w:p>
+    <w:p>
+      <w:pPr>
+        <w:pStyle w:val="normal2"/>
+        <w:widowControl w:val="0"/>
+        <w:spacing w:line="240" w:lineRule="auto"/>
+      </w:pPr>
+    </w:p>
+    <w:p>
+      <w:pPr>
+        <w:pStyle w:val="normal1"/>
+        <w:jc w:val="center"/>
+        <w:rPr>
+          <w:i/>
+        </w:rPr>
+      </w:pPr>
+      <w:r>
+        <w:rPr>
+          <w:i/>
+          <w:highlight w:val="yellow"/>
+        </w:rPr>
+        <w:t>{%chartImage45}</w:t>
+      </w:r>
+    </w:p>
+    <w:p>
+      <w:pPr>
+        <w:pStyle w:val="normal2"/>
+        <w:jc w:val="center"/>
+      </w:pPr>
+    </w:p>
+    <w:p>
+      <w:pPr>
+        <w:pStyle w:val="normal2"/>
+        <w:jc w:val="center"/>
+        <w:rPr>
+          <w:i/>
+          <w:iCs/>
+        </w:rPr>
+      </w:pPr>
+      <w:r>
+        <w:rPr>
+          <w:i/>
+          <w:iCs/>
+        </w:rPr>
+        <w:t>Figure 63: Trend in EU Countries with a National Monitoring on Open</w:t>
+      </w:r>
+      <w:r>
+        <w:rPr>
+          <w:i/>
+          <w:iCs/>
+        </w:rPr>
+        <w:t>-</w:t>
+      </w:r>
+      <w:r>
+        <w:rPr>
+          <w:i/>
+          <w:iCs/>
+        </w:rPr>
+        <w:t>Source Software</w:t>
+      </w:r>
+    </w:p>
+    <w:p>
+      <w:pPr>
+        <w:pStyle w:val="normal2"/>
+        <w:widowControl w:val="0"/>
+        <w:spacing w:line="240" w:lineRule="auto"/>
+      </w:pPr>
+    </w:p>
+    <w:p>
+      <w:pPr>
+        <w:pStyle w:val="normal2"/>
+        <w:widowControl w:val="0"/>
+        <w:spacing w:line="240" w:lineRule="auto"/>
+      </w:pPr>
+      <w:r>
+        <w:t xml:space="preserve">There is finally </w:t>
+      </w:r>
+      <w:r>
+        <w:t>{</w:t>
       </w:r>
       <w:r>
         <w:rPr>
           <w:shd w:val="clear" w:color="auto" w:fill="FFFF00"/>
         </w:rPr>
-        <w:t>1</w:t>
+        <w:t>Question72_trend[0]</w:t>
+      </w:r>
+      <w:r>
+        <w:t>}</w:t>
+      </w:r>
+      <w:r>
+        <w:t xml:space="preserve"> in national investments in open</w:t>
+      </w:r>
+      <w:r>
+        <w:t>-</w:t>
+      </w:r>
+      <w:r>
+        <w:t xml:space="preserve">source software per 1000 FTE researchers in EU countries in </w:t>
+      </w:r>
+      <w:r>
+        <w:t>{</w:t>
+      </w:r>
+      <w:r>
+        <w:rPr>
+          <w:highlight w:val="yellow"/>
+        </w:rPr>
+        <w:t>Year}</w:t>
+      </w:r>
+      <w:r>
+        <w:t xml:space="preserve"> from the previous year and </w:t>
+      </w:r>
+      <w:r>
+        <w:t>{</w:t>
       </w:r>
       <w:r>
         <w:rPr>
           <w:shd w:val="clear" w:color="auto" w:fill="FFFF00"/>
         </w:rPr>
-        <w:t>]</w:t>
+        <w:t>Question72_trend[1]</w:t>
       </w:r>
       <w:r>
         <w:t>}</w:t>
       </w:r>
       <w:r>
-        <w:t xml:space="preserve"> since 2022 as shown in Figure 63.</w:t>
-      </w:r>
-    </w:p>
-    <w:p>
-      <w:pPr>
-        <w:pStyle w:val="normal2"/>
-        <w:widowControl w:val="0"/>
-        <w:spacing w:line="240" w:lineRule="auto"/>
-      </w:pPr>
-    </w:p>
-    <w:p>
-      <w:pPr>
-        <w:pStyle w:val="normal1"/>
-        <w:jc w:val="center"/>
-        <w:rPr>
-          <w:i/>
-        </w:rPr>
-      </w:pPr>
-      <w:r>
-        <w:rPr>
-          <w:i/>
-          <w:highlight w:val="yellow"/>
-        </w:rPr>
-        <w:t>{%chartImage45}</w:t>
-      </w:r>
-    </w:p>
-    <w:p>
-      <w:pPr>
-        <w:pStyle w:val="normal2"/>
-        <w:jc w:val="center"/>
-      </w:pPr>
-    </w:p>
-    <w:p>
-      <w:pPr>
-        <w:pStyle w:val="normal2"/>
-        <w:jc w:val="center"/>
-        <w:rPr>
-          <w:i/>
-          <w:iCs/>
-        </w:rPr>
-      </w:pPr>
-      <w:r>
-        <w:rPr>
-          <w:i/>
-          <w:iCs/>
-        </w:rPr>
-        <w:t>Figure 63: Trend in EU Countries with a National Monitoring on Open Source Software</w:t>
-      </w:r>
-    </w:p>
-    <w:p>
-      <w:pPr>
-        <w:pStyle w:val="normal2"/>
-        <w:widowControl w:val="0"/>
-        <w:spacing w:line="240" w:lineRule="auto"/>
-      </w:pPr>
-    </w:p>
-    <w:p>
-      <w:pPr>
-        <w:pStyle w:val="normal2"/>
-        <w:widowControl w:val="0"/>
-        <w:spacing w:line="240" w:lineRule="auto"/>
-      </w:pPr>
-      <w:r>
-        <w:t xml:space="preserve">There is finally </w:t>
-      </w:r>
-      <w:r>
-        <w:t>{</w:t>
-      </w:r>
-      <w:r>
-        <w:rPr>
-          <w:shd w:val="clear" w:color="auto" w:fill="FFFF00"/>
-        </w:rPr>
-        <w:t>Question72_trend[0]</w:t>
-      </w:r>
-      <w:r>
-        <w:t>}</w:t>
-      </w:r>
-      <w:r>
-        <w:t xml:space="preserve"> in national investments in open source software per 1000 FTE researchers in EU countries in </w:t>
-      </w:r>
-      <w:r>
-        <w:t>{</w:t>
-      </w:r>
-      <w:r>
-        <w:rPr>
-          <w:highlight w:val="yellow"/>
-        </w:rPr>
-        <w:t>Year}</w:t>
-      </w:r>
-      <w:r>
-        <w:t xml:space="preserve"> from the previous year and </w:t>
-      </w:r>
-      <w:r>
-        <w:t>{</w:t>
-      </w:r>
-      <w:r>
-        <w:rPr>
-          <w:shd w:val="clear" w:color="auto" w:fill="FFFF00"/>
-        </w:rPr>
-        <w:t>Question72_trend[1]</w:t>
-      </w:r>
-      <w:r>
-        <w:t>}</w:t>
-      </w:r>
-      <w:r>
         <w:t xml:space="preserve"> since 2022 as shown in Figure 64.</w:t>
       </w:r>
     </w:p>
@@ -8487,7 +8930,21 @@
           <w:i/>
           <w:iCs/>
         </w:rPr>
-        <w:t>Figure 64: Trend in EU Countries with National Investments in Open Source Software per 1000 FTE Researchers</w:t>
+        <w:t>Figure 64: Trend in EU Countries with National Investments in Open</w:t>
+      </w:r>
+      <w:r>
+        <w:rPr>
+          <w:i/>
+          <w:iCs/>
+        </w:rPr>
+        <w:t>-</w:t>
+      </w:r>
+      <w:r>
+        <w:rPr>
+          <w:i/>
+          <w:iCs/>
+        </w:rPr>
+        <w:t>Source Software per 1000 FTE Researchers</w:t>
       </w:r>
     </w:p>
     <w:p>
@@ -8726,6 +9183,7 @@
           <w:i/>
           <w:highlight w:val="yellow"/>
         </w:rPr>
+        <w:lastRenderedPageBreak/>
         <w:t>{%pieChartImage_46_0}</w:t>
       </w:r>
     </w:p>
@@ -8836,7 +9294,13 @@
         <w:t>}</w:t>
       </w:r>
       <w:r>
-        <w:t xml:space="preserve"> of responding EU countries have a financial strategy on offering services through EOSC as shown in Figures 67 and 68.</w:t>
+        <w:t xml:space="preserve"> of responding</w:t>
+      </w:r>
+      <w:r>
+        <w:t xml:space="preserve"> to</w:t>
+      </w:r>
+      <w:r>
+        <w:t xml:space="preserve"> EU countries have a financial strategy on offering services through EOSC as shown in Figures 67 and 68.</w:t>
       </w:r>
     </w:p>
     <w:p>
@@ -9016,7 +9480,13 @@
         <w:t>}</w:t>
       </w:r>
       <w:r>
-        <w:t xml:space="preserve"> of responding EU countries have a national monitoring on offering services through EOSC as shown in Figures 69 and 70.</w:t>
+        <w:t xml:space="preserve"> of responding</w:t>
+      </w:r>
+      <w:r>
+        <w:t xml:space="preserve"> to</w:t>
+      </w:r>
+      <w:r>
+        <w:t xml:space="preserve"> EU countries have a national monitoring on offering services through EOSC as shown in Figures 69 and 70.</w:t>
       </w:r>
     </w:p>
     <w:p>
@@ -9191,7 +9661,19 @@
         <w:t>}</w:t>
       </w:r>
       <w:r>
-        <w:t xml:space="preserve"> of responding EU countries are not investing or have not stated the amount of investments in offering services through EOSC. </w:t>
+        <w:t xml:space="preserve"> of responding</w:t>
+      </w:r>
+      <w:r>
+        <w:t xml:space="preserve"> to</w:t>
+      </w:r>
+      <w:r>
+        <w:t xml:space="preserve"> EU countries are not investing or have not stated the </w:t>
+      </w:r>
+      <w:r>
+        <w:t>number</w:t>
+      </w:r>
+      <w:r>
+        <w:t xml:space="preserve"> of investments in offering services through EOSC. </w:t>
       </w:r>
       <w:r>
         <w:t>{</w:t>
@@ -9365,6 +9847,7 @@
         <w:spacing w:line="240" w:lineRule="auto"/>
       </w:pPr>
       <w:r>
+        <w:lastRenderedPageBreak/>
         <w:t>Yearly Trends in Policies on Services</w:t>
       </w:r>
     </w:p>
@@ -9951,7 +10434,19 @@
       </w:r>
       <w:commentRangeStart w:id="7"/>
       <w:r>
-        <w:t>Connecting repositories to EOSC hereby refers to ensuring that repositories make their research outputs discoverable through EOSC. It remains to be seen how responses to this or a similar question may change in future surveys as a result of the uptake of the EOSC Federation.</w:t>
+        <w:t>Connecting repositories to EOSC hereby refers to ensuring that repositories make their research outputs discoverable through EOSC. It remains to be seen how responses to this</w:t>
+      </w:r>
+      <w:r>
+        <w:t>,</w:t>
+      </w:r>
+      <w:r>
+        <w:t xml:space="preserve"> or a similar question may change in future surveys </w:t>
+      </w:r>
+      <w:r>
+        <w:t>because of</w:t>
+      </w:r>
+      <w:r>
+        <w:t xml:space="preserve"> the uptake of the EOSC Federation.</w:t>
       </w:r>
       <w:commentRangeEnd w:id="7"/>
       <w:r>
@@ -9973,7 +10468,13 @@
         <w:t>}</w:t>
       </w:r>
       <w:r>
-        <w:t xml:space="preserve"> of responding EU countries have a national policy on connecting repositories to EOSC whereby </w:t>
+        <w:t xml:space="preserve"> of responding</w:t>
+      </w:r>
+      <w:r>
+        <w:t xml:space="preserve"> to</w:t>
+      </w:r>
+      <w:r>
+        <w:t xml:space="preserve"> EU countries have a national policy on connecting repositories to EOSC whereby </w:t>
       </w:r>
       <w:r>
         <w:t>{</w:t>
@@ -10165,7 +10666,13 @@
         <w:t>}</w:t>
       </w:r>
       <w:r>
-        <w:t xml:space="preserve"> of responding EU countries have a national policy on data stewardship whereby </w:t>
+        <w:t xml:space="preserve"> of responding</w:t>
+      </w:r>
+      <w:r>
+        <w:t xml:space="preserve"> to</w:t>
+      </w:r>
+      <w:r>
+        <w:t xml:space="preserve"> EU countries have a national policy on data stewardship whereby </w:t>
       </w:r>
       <w:r>
         <w:t>{</w:t>
@@ -10355,7 +10862,19 @@
         <w:t>}</w:t>
       </w:r>
       <w:r>
-        <w:t xml:space="preserve"> of responding EU countries have a national policy on long-term data preservation whereby </w:t>
+        <w:t xml:space="preserve"> of responding</w:t>
+      </w:r>
+      <w:r>
+        <w:t xml:space="preserve"> to</w:t>
+      </w:r>
+      <w:r>
+        <w:t xml:space="preserve"> EU countries have a national policy on long-term data preservation</w:t>
+      </w:r>
+      <w:r>
+        <w:t>,</w:t>
+      </w:r>
+      <w:r>
+        <w:t xml:space="preserve"> whereby </w:t>
       </w:r>
       <w:r>
         <w:t>{</w:t>
@@ -10549,7 +11068,13 @@
         <w:t>}</w:t>
       </w:r>
       <w:r>
-        <w:t xml:space="preserve"> of responding EU countries have a financial strategy on connecting repositories to EOSC as shown in Figures 82 and 83.</w:t>
+        <w:t xml:space="preserve"> of responding</w:t>
+      </w:r>
+      <w:r>
+        <w:t xml:space="preserve"> to</w:t>
+      </w:r>
+      <w:r>
+        <w:t xml:space="preserve"> EU countries have a financial strategy on connecting repositories to EOSC as shown in Figures 82 and 83.</w:t>
       </w:r>
     </w:p>
     <w:p>
@@ -10685,7 +11210,13 @@
         <w:t>}</w:t>
       </w:r>
       <w:r>
-        <w:t xml:space="preserve"> of responding EU countries have a financial strategy on data stewardship as shown in Figures 84 and 85.</w:t>
+        <w:t xml:space="preserve"> of responding</w:t>
+      </w:r>
+      <w:r>
+        <w:t xml:space="preserve"> to</w:t>
+      </w:r>
+      <w:r>
+        <w:t xml:space="preserve"> EU countries have a financial strategy on data stewardship as shown in Figures 84 and 85.</w:t>
       </w:r>
     </w:p>
     <w:p>
@@ -10827,7 +11358,13 @@
         <w:t>}</w:t>
       </w:r>
       <w:r>
-        <w:t xml:space="preserve"> of responding EU countries have a financial strategy on long-term data preservation as shown in Figures 86 and 87.</w:t>
+        <w:t xml:space="preserve"> of responding</w:t>
+      </w:r>
+      <w:r>
+        <w:t xml:space="preserve"> to</w:t>
+      </w:r>
+      <w:r>
+        <w:t xml:space="preserve"> EU countries have a financial strategy on long-term data preservation as shown in Figures 86 and 87.</w:t>
       </w:r>
     </w:p>
     <w:p>
@@ -11018,7 +11555,13 @@
         <w:t>}</w:t>
       </w:r>
       <w:r>
-        <w:t xml:space="preserve"> of responding EU countries have a national monitoring on connecting repositories to EOSC as shown in Figures 88 and 89.</w:t>
+        <w:t xml:space="preserve"> of responding</w:t>
+      </w:r>
+      <w:r>
+        <w:t xml:space="preserve"> to</w:t>
+      </w:r>
+      <w:r>
+        <w:t xml:space="preserve"> EU countries have a national monitoring on connecting repositories to EOSC as shown in Figures 88 and 89.</w:t>
       </w:r>
     </w:p>
     <w:p>
@@ -11156,7 +11699,13 @@
         <w:t>}</w:t>
       </w:r>
       <w:r>
-        <w:t xml:space="preserve"> of responding EU countries have a national monitoring on data stewardship as shown in Figures 90 and 91.</w:t>
+        <w:t xml:space="preserve"> of responding</w:t>
+      </w:r>
+      <w:r>
+        <w:t xml:space="preserve"> to</w:t>
+      </w:r>
+      <w:r>
+        <w:t xml:space="preserve"> EU countries have a national monitoring on data stewardship as shown in Figures 90 and 91.</w:t>
       </w:r>
     </w:p>
     <w:p>
@@ -11301,7 +11850,13 @@
         <w:t>}</w:t>
       </w:r>
       <w:r>
-        <w:t xml:space="preserve"> of responding EU countries have a national monitoring on long-term data preservation as shown in Figures 92 and 93.</w:t>
+        <w:t xml:space="preserve"> of responding</w:t>
+      </w:r>
+      <w:r>
+        <w:t xml:space="preserve"> to</w:t>
+      </w:r>
+      <w:r>
+        <w:t xml:space="preserve"> EU countries have a national monitoring on long-term data preservation as shown in Figures 92 and 93.</w:t>
       </w:r>
     </w:p>
     <w:p>
@@ -11489,7 +12044,19 @@
         <w:t>Question80[0]}</w:t>
       </w:r>
       <w:r>
-        <w:t xml:space="preserve"> of responding EU countries are not investing or have not stated the amount of investments in connecting repositories to EOSC. </w:t>
+        <w:t xml:space="preserve"> of responding</w:t>
+      </w:r>
+      <w:r>
+        <w:t xml:space="preserve"> to</w:t>
+      </w:r>
+      <w:r>
+        <w:t xml:space="preserve"> EU countries are not investing or have not stated the </w:t>
+      </w:r>
+      <w:r>
+        <w:t>number</w:t>
+      </w:r>
+      <w:r>
+        <w:t xml:space="preserve"> of investments in connecting repositories to EOSC. </w:t>
       </w:r>
       <w:r>
         <w:t>{</w:t>
@@ -11670,7 +12237,19 @@
         <w:t>Question84[0]}</w:t>
       </w:r>
       <w:r>
-        <w:t xml:space="preserve"> of responding EU countries are not investing or have not stated the amount of investments in data stewardship. </w:t>
+        <w:t xml:space="preserve"> of responding</w:t>
+      </w:r>
+      <w:r>
+        <w:t xml:space="preserve"> to</w:t>
+      </w:r>
+      <w:r>
+        <w:t xml:space="preserve"> EU countries are not investing or have not stated the </w:t>
+      </w:r>
+      <w:r>
+        <w:t>number</w:t>
+      </w:r>
+      <w:r>
+        <w:t xml:space="preserve"> of investments in data stewardship. </w:t>
       </w:r>
       <w:r>
         <w:t>{</w:t>
@@ -12022,7 +12601,7 @@
         <w:spacing w:line="240" w:lineRule="auto"/>
       </w:pPr>
       <w:r>
-        <w:t>Impact</w:t>
+        <w:t>Trends</w:t>
       </w:r>
     </w:p>
     <w:p>
@@ -12688,6 +13267,9 @@
         <w:t xml:space="preserve"> </w:t>
       </w:r>
       <w:r>
+        <w:t xml:space="preserve"> </w:t>
+      </w:r>
+      <w:r>
         <w:t>since 2022 as shown in Figure 102.</w:t>
       </w:r>
     </w:p>
@@ -13483,7 +14065,13 @@
         <w:t>}</w:t>
       </w:r>
       <w:r>
-        <w:t xml:space="preserve"> of responding EU countries have a national policy on skills/training for Open Science whereby </w:t>
+        <w:t xml:space="preserve"> of responding</w:t>
+      </w:r>
+      <w:r>
+        <w:t xml:space="preserve"> to</w:t>
+      </w:r>
+      <w:r>
+        <w:t xml:space="preserve"> EU countries have a national policy on skills/training for Open Science whereby </w:t>
       </w:r>
       <w:r>
         <w:t>{</w:t>
@@ -13698,7 +14286,13 @@
         <w:t>}</w:t>
       </w:r>
       <w:r>
-        <w:t xml:space="preserve"> of responding EU countries have a financial strategy on skills/training for Open Science as shown in Figures 111 and 112.</w:t>
+        <w:t xml:space="preserve"> of responding</w:t>
+      </w:r>
+      <w:r>
+        <w:t xml:space="preserve"> to</w:t>
+      </w:r>
+      <w:r>
+        <w:t xml:space="preserve"> EU countries have a financial strategy on skills/training for Open Science as shown in Figures 111 and 112.</w:t>
       </w:r>
     </w:p>
     <w:p>
@@ -13884,7 +14478,13 @@
         <w:t>}</w:t>
       </w:r>
       <w:r>
-        <w:t xml:space="preserve"> of responding EU countries have a national monitoring on skills/training for Open Science as shown in Figures 113 and 114.</w:t>
+        <w:t xml:space="preserve"> of responding</w:t>
+      </w:r>
+      <w:r>
+        <w:t xml:space="preserve"> to</w:t>
+      </w:r>
+      <w:r>
+        <w:t xml:space="preserve"> EU countries have a national monitoring on skills/training for Open Science as shown in Figures 113 and 114.</w:t>
       </w:r>
     </w:p>
     <w:p>
@@ -14074,7 +14674,19 @@
         <w:t>[0]}</w:t>
       </w:r>
       <w:r>
-        <w:t xml:space="preserve"> of responding EU countries are not investing or have not stated the amount of investments in skills/training for Open Science. </w:t>
+        <w:t xml:space="preserve"> of responding</w:t>
+      </w:r>
+      <w:r>
+        <w:t xml:space="preserve"> to</w:t>
+      </w:r>
+      <w:r>
+        <w:t xml:space="preserve"> EU countries are not investing or have not stated the </w:t>
+      </w:r>
+      <w:r>
+        <w:t>number</w:t>
+      </w:r>
+      <w:r>
+        <w:t xml:space="preserve"> of investments in skills/training for Open Science. </w:t>
       </w:r>
       <w:r>
         <w:t>{</w:t>
@@ -14872,7 +15484,13 @@
         <w:t>}</w:t>
       </w:r>
       <w:r>
-        <w:t xml:space="preserve"> of responding EU countries have a national policy on incentives/rewards for Open Science whereby </w:t>
+        <w:t xml:space="preserve"> of responding</w:t>
+      </w:r>
+      <w:r>
+        <w:t xml:space="preserve"> to</w:t>
+      </w:r>
+      <w:r>
+        <w:t xml:space="preserve"> EU countries have a national policy on incentives/rewards for Open Science whereby </w:t>
       </w:r>
       <w:r>
         <w:t>{</w:t>
@@ -15078,7 +15696,13 @@
         <w:t>}</w:t>
       </w:r>
       <w:r>
-        <w:t xml:space="preserve"> of responding EU countries have a financial strategy on incentives/rewards for Open Science as shown in Figures 122 and 123.</w:t>
+        <w:t xml:space="preserve"> of responding</w:t>
+      </w:r>
+      <w:r>
+        <w:t xml:space="preserve"> to</w:t>
+      </w:r>
+      <w:r>
+        <w:t xml:space="preserve"> EU countries have a financial strategy on incentives/rewards for Open Science as shown in Figures 122 and 123.</w:t>
       </w:r>
     </w:p>
     <w:p>
@@ -15264,7 +15888,13 @@
         <w:t>}</w:t>
       </w:r>
       <w:r>
-        <w:t xml:space="preserve"> of responding EU countries have a national monitoring on incentives/rewards for Open Science as shown in Figures 124 and 125.</w:t>
+        <w:t xml:space="preserve"> of responding</w:t>
+      </w:r>
+      <w:r>
+        <w:t xml:space="preserve"> to</w:t>
+      </w:r>
+      <w:r>
+        <w:t xml:space="preserve"> EU countries have a national monitoring on incentives/rewards for Open Science as shown in Figures 124 and 125.</w:t>
       </w:r>
     </w:p>
     <w:p>
@@ -15442,7 +16072,19 @@
         <w:t>Question96[0]}</w:t>
       </w:r>
       <w:r>
-        <w:t xml:space="preserve"> of responding EU countries are not investing or have not stated the amount of investments in incentives/rewards for Open Science. </w:t>
+        <w:t xml:space="preserve"> of responding</w:t>
+      </w:r>
+      <w:r>
+        <w:t xml:space="preserve"> to</w:t>
+      </w:r>
+      <w:r>
+        <w:t xml:space="preserve"> EU countries are not investing or have not stated the </w:t>
+      </w:r>
+      <w:r>
+        <w:t>number</w:t>
+      </w:r>
+      <w:r>
+        <w:t xml:space="preserve"> of investments in incentives/rewards for Open Science. </w:t>
       </w:r>
       <w:r>
         <w:t>{</w:t>
@@ -16269,7 +16911,19 @@
         <w:rPr>
           <w:lang w:eastAsia="en-GB" w:bidi="ar-SA"/>
         </w:rPr>
-        <w:t xml:space="preserve"> of responding EU countries have a national policy on citizen science whereby </w:t>
+        <w:t xml:space="preserve"> of responding</w:t>
+      </w:r>
+      <w:r>
+        <w:rPr>
+          <w:lang w:eastAsia="en-GB" w:bidi="ar-SA"/>
+        </w:rPr>
+        <w:t xml:space="preserve"> to</w:t>
+      </w:r>
+      <w:r>
+        <w:rPr>
+          <w:lang w:eastAsia="en-GB" w:bidi="ar-SA"/>
+        </w:rPr>
+        <w:t xml:space="preserve"> EU countries have a national policy on citizen science whereby </w:t>
       </w:r>
       <w:r>
         <w:t>{</w:t>
@@ -16546,7 +17200,19 @@
         <w:rPr>
           <w:lang w:eastAsia="en-GB" w:bidi="ar-SA"/>
         </w:rPr>
-        <w:t xml:space="preserve"> of responding EU countries have a financial strategy on citizen science as shown in Figures 133 and 134.</w:t>
+        <w:t xml:space="preserve"> of responding</w:t>
+      </w:r>
+      <w:r>
+        <w:rPr>
+          <w:lang w:eastAsia="en-GB" w:bidi="ar-SA"/>
+        </w:rPr>
+        <w:t xml:space="preserve"> to</w:t>
+      </w:r>
+      <w:r>
+        <w:rPr>
+          <w:lang w:eastAsia="en-GB" w:bidi="ar-SA"/>
+        </w:rPr>
+        <w:t xml:space="preserve"> EU countries have a financial strategy on citizen science as shown in Figures 133 and 134.</w:t>
       </w:r>
     </w:p>
     <w:p>
@@ -16759,7 +17425,19 @@
         <w:rPr>
           <w:lang w:eastAsia="en-GB" w:bidi="ar-SA"/>
         </w:rPr>
-        <w:t xml:space="preserve"> of responding EU countries have a national monitoring on citizen science as shown in Figures 135 and 136.</w:t>
+        <w:t xml:space="preserve"> of responding</w:t>
+      </w:r>
+      <w:r>
+        <w:rPr>
+          <w:lang w:eastAsia="en-GB" w:bidi="ar-SA"/>
+        </w:rPr>
+        <w:t xml:space="preserve"> to</w:t>
+      </w:r>
+      <w:r>
+        <w:rPr>
+          <w:lang w:eastAsia="en-GB" w:bidi="ar-SA"/>
+        </w:rPr>
+        <w:t xml:space="preserve"> EU countries have a national monitoring on citizen science as shown in Figures 135 and 136.</w:t>
       </w:r>
     </w:p>
     <w:p>
@@ -16987,7 +17665,31 @@
         <w:rPr>
           <w:lang w:eastAsia="en-GB" w:bidi="ar-SA"/>
         </w:rPr>
-        <w:t xml:space="preserve"> of responding EU countries are not investing or have not stated the amount of investments in citizen science. </w:t>
+        <w:t xml:space="preserve"> of responding</w:t>
+      </w:r>
+      <w:r>
+        <w:rPr>
+          <w:lang w:eastAsia="en-GB" w:bidi="ar-SA"/>
+        </w:rPr>
+        <w:t xml:space="preserve"> to</w:t>
+      </w:r>
+      <w:r>
+        <w:rPr>
+          <w:lang w:eastAsia="en-GB" w:bidi="ar-SA"/>
+        </w:rPr>
+        <w:t xml:space="preserve"> EU countries are not investing or have not stated the </w:t>
+      </w:r>
+      <w:r>
+        <w:rPr>
+          <w:lang w:eastAsia="en-GB" w:bidi="ar-SA"/>
+        </w:rPr>
+        <w:t>number</w:t>
+      </w:r>
+      <w:r>
+        <w:rPr>
+          <w:lang w:eastAsia="en-GB" w:bidi="ar-SA"/>
+        </w:rPr>
+        <w:t xml:space="preserve"> of investments in citizen science. </w:t>
       </w:r>
       <w:r>
         <w:t>{</w:t>
@@ -17971,7 +18673,19 @@
         <w:rPr>
           <w:lang w:eastAsia="en-GB" w:bidi="ar-SA"/>
         </w:rPr>
-        <w:t xml:space="preserve"> of responding EU countries are not investing or have not stated the total amount of investments in EOSC and Open Science. </w:t>
+        <w:t xml:space="preserve"> of responding</w:t>
+      </w:r>
+      <w:r>
+        <w:rPr>
+          <w:lang w:eastAsia="en-GB" w:bidi="ar-SA"/>
+        </w:rPr>
+        <w:t xml:space="preserve"> to</w:t>
+      </w:r>
+      <w:r>
+        <w:rPr>
+          <w:lang w:eastAsia="en-GB" w:bidi="ar-SA"/>
+        </w:rPr>
+        <w:t xml:space="preserve"> EU countries are not investing or have not stated the total amount of investments in EOSC and Open Science. </w:t>
       </w:r>
       <w:r>
         <w:t>{</w:t>
@@ -18312,7 +19026,19 @@
         <w:rPr>
           <w:lang w:eastAsia="en-GB" w:bidi="ar-SA"/>
         </w:rPr>
-        <w:t xml:space="preserve"> (Q147) can be better compared across countries by being relativised to 1000 FTE researchers in the country. </w:t>
+        <w:t xml:space="preserve"> (Q147) can be better compared across countries by being relativi</w:t>
+      </w:r>
+      <w:r>
+        <w:rPr>
+          <w:lang w:eastAsia="en-GB" w:bidi="ar-SA"/>
+        </w:rPr>
+        <w:t>z</w:t>
+      </w:r>
+      <w:r>
+        <w:rPr>
+          <w:lang w:eastAsia="en-GB" w:bidi="ar-SA"/>
+        </w:rPr>
+        <w:t xml:space="preserve">ed to 1000 FTE researchers in the country. </w:t>
       </w:r>
       <w:r>
         <w:t>{</w:t>
@@ -18330,7 +19056,19 @@
         <w:rPr>
           <w:lang w:eastAsia="en-GB" w:bidi="ar-SA"/>
         </w:rPr>
-        <w:t xml:space="preserve"> of responding EU countries are not investing or have not stated the total amount of investments in EOSC and Open Science. </w:t>
+        <w:t xml:space="preserve"> of responding</w:t>
+      </w:r>
+      <w:r>
+        <w:rPr>
+          <w:lang w:eastAsia="en-GB" w:bidi="ar-SA"/>
+        </w:rPr>
+        <w:t xml:space="preserve"> to </w:t>
+      </w:r>
+      <w:r>
+        <w:rPr>
+          <w:lang w:eastAsia="en-GB" w:bidi="ar-SA"/>
+        </w:rPr>
+        <w:t xml:space="preserve"> EU countries are not investing or have not stated the total amount of investments in EOSC and Open Science. </w:t>
       </w:r>
       <w:r>
         <w:t>{</w:t>

</xml_diff>

<commit_message>
Reverse stacked bar chart data and update report wording
</commit_message>
<xml_diff>
--- a/src/assets/docx-templates/report_template_test.docx
+++ b/src/assets/docx-templates/report_template_test.docx
@@ -94,6 +94,711 @@
     <w:p>
       <w:pPr>
         <w:pStyle w:val="normal1"/>
+        <w:rPr>
+          <w:highlight w:val="cyan"/>
+        </w:rPr>
+      </w:pPr>
+    </w:p>
+    <w:p>
+      <w:pPr>
+        <w:pStyle w:val="normal1"/>
+        <w:rPr>
+          <w:highlight w:val="cyan"/>
+          <w:u w:val="single"/>
+        </w:rPr>
+      </w:pPr>
+      <w:sdt>
+        <w:sdtPr>
+          <w:rPr>
+            <w:highlight w:val="cyan"/>
+            <w:u w:val="single"/>
+          </w:rPr>
+          <w:tag w:val="goog_rdk_9"/>
+          <w:id w:val="-463878833"/>
+        </w:sdtPr>
+        <w:sdtContent>
+          <w:sdt>
+            <w:sdtPr>
+              <w:rPr>
+                <w:highlight w:val="cyan"/>
+                <w:u w:val="single"/>
+              </w:rPr>
+              <w:tag w:val="goog_rdk_10"/>
+              <w:id w:val="1385810796"/>
+            </w:sdtPr>
+            <w:sdtContent>
+              <w:ins w:id="0" w:author="Gareth O'Neill" w:date="2025-12-18T01:29:00Z">
+                <w:r>
+                  <w:rPr>
+                    <w:highlight w:val="cyan"/>
+                    <w:u w:val="single"/>
+                    <w:rPrChange w:id="1" w:author="Unknown" w:date="2025-12-18T01:29:00Z">
+                      <w:rPr>
+                        <w:color w:val="000000"/>
+                      </w:rPr>
+                    </w:rPrChange>
+                  </w:rPr>
+                  <w:t xml:space="preserve">This report oﬀers an Analysis of the Survey on National Contributions to EOSC and Open Science </w:t>
+                </w:r>
+              </w:ins>
+            </w:sdtContent>
+          </w:sdt>
+          <w:customXmlInsRangeStart w:id="2" w:author="Gareth O'Neill" w:date="2025-12-18T01:29:00Z"/>
+          <w:sdt>
+            <w:sdtPr>
+              <w:rPr>
+                <w:highlight w:val="cyan"/>
+                <w:u w:val="single"/>
+              </w:rPr>
+              <w:tag w:val="goog_rdk_11"/>
+              <w:id w:val="-94205864"/>
+            </w:sdtPr>
+            <w:sdtContent>
+              <w:customXmlInsRangeEnd w:id="2"/>
+              <w:r>
+                <w:rPr>
+                  <w:highlight w:val="cyan"/>
+                  <w:u w:val="single"/>
+                </w:rPr>
+                <w:t>{Year}</w:t>
+              </w:r>
+              <w:customXmlInsRangeStart w:id="3" w:author="Gareth O'Neill" w:date="2025-12-18T01:29:00Z"/>
+            </w:sdtContent>
+          </w:sdt>
+          <w:customXmlInsRangeEnd w:id="3"/>
+          <w:customXmlInsRangeStart w:id="4" w:author="Gareth O'Neill" w:date="2025-12-18T01:29:00Z"/>
+          <w:sdt>
+            <w:sdtPr>
+              <w:rPr>
+                <w:highlight w:val="cyan"/>
+                <w:u w:val="single"/>
+              </w:rPr>
+              <w:tag w:val="goog_rdk_12"/>
+              <w:id w:val="285594337"/>
+            </w:sdtPr>
+            <w:sdtContent>
+              <w:customXmlInsRangeEnd w:id="4"/>
+              <w:ins w:id="5" w:author="Gareth O'Neill" w:date="2025-12-18T01:29:00Z">
+                <w:r>
+                  <w:rPr>
+                    <w:highlight w:val="cyan"/>
+                    <w:u w:val="single"/>
+                    <w:rPrChange w:id="6" w:author="Unknown" w:date="2025-12-18T01:29:00Z">
+                      <w:rPr>
+                        <w:color w:val="000000"/>
+                      </w:rPr>
+                    </w:rPrChange>
+                  </w:rPr>
+                  <w:t xml:space="preserve">. The annual survey is targeted at the national members of the EOSC Steering Board and monitors relevant policy practice, and impact indicators related to EOSC and Open Science at national and institutional levels in Europe. The report is structured around the eight categories relevant for EOSC and Open Science and presents survey results for publications, data, software, services, infrastructure, skills/training, assessment, and engagement as well as for total investments in EOSC and Open Science. Survey </w:t>
+                </w:r>
+              </w:ins>
+              <w:customXmlInsRangeStart w:id="7" w:author="Gareth O'Neill" w:date="2025-12-18T01:29:00Z"/>
+            </w:sdtContent>
+          </w:sdt>
+          <w:customXmlInsRangeEnd w:id="7"/>
+          <w:customXmlInsRangeStart w:id="8" w:author="Gareth O'Neill" w:date="2025-12-18T01:29:00Z"/>
+          <w:sdt>
+            <w:sdtPr>
+              <w:rPr>
+                <w:highlight w:val="cyan"/>
+                <w:u w:val="single"/>
+              </w:rPr>
+              <w:tag w:val="goog_rdk_13"/>
+              <w:id w:val="-1165461532"/>
+            </w:sdtPr>
+            <w:sdtContent>
+              <w:customXmlInsRangeEnd w:id="8"/>
+              <w:ins w:id="9" w:author="Gareth O'Neill" w:date="2025-12-18T01:29:00Z">
+                <w:r>
+                  <w:rPr>
+                    <w:highlight w:val="cyan"/>
+                    <w:u w:val="single"/>
+                    <w:rPrChange w:id="10" w:author="Unknown" w:date="2025-12-18T01:29:00Z">
+                      <w:rPr>
+                        <w:color w:val="000000"/>
+                      </w:rPr>
+                    </w:rPrChange>
+                  </w:rPr>
+                  <w:t>[YEAR]</w:t>
+                </w:r>
+              </w:ins>
+              <w:customXmlInsRangeStart w:id="11" w:author="Gareth O'Neill" w:date="2025-12-18T01:29:00Z"/>
+            </w:sdtContent>
+          </w:sdt>
+          <w:customXmlInsRangeEnd w:id="11"/>
+          <w:customXmlInsRangeStart w:id="12" w:author="Gareth O'Neill" w:date="2025-12-18T01:29:00Z"/>
+          <w:sdt>
+            <w:sdtPr>
+              <w:rPr>
+                <w:highlight w:val="cyan"/>
+                <w:u w:val="single"/>
+              </w:rPr>
+              <w:tag w:val="goog_rdk_14"/>
+              <w:id w:val="1661148040"/>
+            </w:sdtPr>
+            <w:sdtEndPr>
+              <w:rPr>
+                <w:color w:val="C0504D" w:themeColor="accent2"/>
+              </w:rPr>
+            </w:sdtEndPr>
+            <w:sdtContent>
+              <w:customXmlInsRangeEnd w:id="12"/>
+              <w:ins w:id="13" w:author="Gareth O'Neill" w:date="2025-12-18T01:29:00Z">
+                <w:r>
+                  <w:rPr>
+                    <w:highlight w:val="cyan"/>
+                    <w:u w:val="single"/>
+                    <w:rPrChange w:id="14" w:author="Unknown" w:date="2025-12-18T01:29:00Z">
+                      <w:rPr>
+                        <w:color w:val="000000"/>
+                      </w:rPr>
+                    </w:rPrChange>
+                  </w:rPr>
+                  <w:t xml:space="preserve"> was published in the EOSC Open Science Observatory on </w:t>
+                </w:r>
+              </w:ins>
+              <w:customXmlInsRangeStart w:id="15" w:author="Gareth O'Neill" w:date="2025-12-18T01:29:00Z"/>
+            </w:sdtContent>
+          </w:sdt>
+          <w:customXmlInsRangeEnd w:id="15"/>
+          <w:commentRangeStart w:id="16"/>
+          <w:customXmlInsRangeStart w:id="17" w:author="Gareth O'Neill" w:date="2025-12-18T01:29:00Z"/>
+          <w:sdt>
+            <w:sdtPr>
+              <w:rPr>
+                <w:color w:val="C0504D" w:themeColor="accent2"/>
+                <w:highlight w:val="cyan"/>
+                <w:u w:val="single"/>
+              </w:rPr>
+              <w:tag w:val="goog_rdk_15"/>
+              <w:id w:val="-190687425"/>
+            </w:sdtPr>
+            <w:sdtContent>
+              <w:customXmlInsRangeEnd w:id="17"/>
+              <w:customXmlInsRangeStart w:id="18" w:author="Gareth O'Neill" w:date="2025-12-18T01:29:00Z"/>
+            </w:sdtContent>
+          </w:sdt>
+          <w:customXmlInsRangeEnd w:id="18"/>
+          <w:commentRangeEnd w:id="16"/>
+          <w:r>
+            <w:rPr>
+              <w:color w:val="C0504D" w:themeColor="accent2"/>
+              <w:highlight w:val="cyan"/>
+              <w:u w:val="single"/>
+            </w:rPr>
+            <w:t>21 February 2025</w:t>
+          </w:r>
+          <w:ins w:id="19" w:author="Gareth O'Neill" w:date="2025-12-18T01:29:00Z">
+            <w:r>
+              <w:rPr>
+                <w:color w:val="C0504D" w:themeColor="accent2"/>
+                <w:highlight w:val="cyan"/>
+                <w:u w:val="single"/>
+              </w:rPr>
+              <w:commentReference w:id="16"/>
+            </w:r>
+          </w:ins>
+          <w:customXmlInsRangeStart w:id="20" w:author="Gareth O'Neill" w:date="2025-12-18T01:29:00Z"/>
+          <w:sdt>
+            <w:sdtPr>
+              <w:rPr>
+                <w:color w:val="C0504D" w:themeColor="accent2"/>
+                <w:highlight w:val="cyan"/>
+                <w:u w:val="single"/>
+              </w:rPr>
+              <w:tag w:val="goog_rdk_17"/>
+              <w:id w:val="78596749"/>
+            </w:sdtPr>
+            <w:sdtEndPr>
+              <w:rPr>
+                <w:color w:val="auto"/>
+              </w:rPr>
+            </w:sdtEndPr>
+            <w:sdtContent>
+              <w:customXmlInsRangeEnd w:id="20"/>
+              <w:ins w:id="21" w:author="Gareth O'Neill" w:date="2025-12-18T01:29:00Z">
+                <w:r>
+                  <w:rPr>
+                    <w:highlight w:val="cyan"/>
+                    <w:u w:val="single"/>
+                    <w:rPrChange w:id="22" w:author="Unknown" w:date="2025-12-18T01:29:00Z">
+                      <w:rPr>
+                        <w:color w:val="000000"/>
+                      </w:rPr>
+                    </w:rPrChange>
+                  </w:rPr>
+                  <w:t xml:space="preserve"> and ran until </w:t>
+                </w:r>
+              </w:ins>
+              <w:customXmlInsRangeStart w:id="23" w:author="Gareth O'Neill" w:date="2025-12-18T01:29:00Z"/>
+            </w:sdtContent>
+          </w:sdt>
+          <w:customXmlInsRangeEnd w:id="23"/>
+          <w:commentRangeStart w:id="24"/>
+          <w:customXmlInsRangeStart w:id="25" w:author="Gareth O'Neill" w:date="2025-12-18T01:29:00Z"/>
+          <w:sdt>
+            <w:sdtPr>
+              <w:rPr>
+                <w:color w:val="C0504D" w:themeColor="accent2"/>
+                <w:highlight w:val="cyan"/>
+                <w:u w:val="single"/>
+              </w:rPr>
+              <w:tag w:val="goog_rdk_18"/>
+              <w:id w:val="804610764"/>
+            </w:sdtPr>
+            <w:sdtContent>
+              <w:customXmlInsRangeEnd w:id="25"/>
+              <w:customXmlInsRangeStart w:id="26" w:author="Gareth O'Neill" w:date="2025-12-18T01:29:00Z"/>
+            </w:sdtContent>
+          </w:sdt>
+          <w:customXmlInsRangeEnd w:id="26"/>
+          <w:customXmlInsRangeStart w:id="27" w:author="Gareth O'Neill" w:date="2025-12-18T01:29:00Z"/>
+          <w:sdt>
+            <w:sdtPr>
+              <w:rPr>
+                <w:color w:val="C0504D" w:themeColor="accent2"/>
+                <w:highlight w:val="cyan"/>
+                <w:u w:val="single"/>
+              </w:rPr>
+              <w:tag w:val="goog_rdk_19"/>
+              <w:id w:val="-726493508"/>
+            </w:sdtPr>
+            <w:sdtEndPr>
+              <w:rPr>
+                <w:highlight w:val="none"/>
+              </w:rPr>
+            </w:sdtEndPr>
+            <w:sdtContent>
+              <w:customXmlInsRangeEnd w:id="27"/>
+              <w:r>
+                <w:rPr>
+                  <w:color w:val="C0504D" w:themeColor="accent2"/>
+                  <w:highlight w:val="cyan"/>
+                  <w:u w:val="single"/>
+                </w:rPr>
+                <w:t>2</w:t>
+              </w:r>
+              <w:r>
+                <w:rPr>
+                  <w:color w:val="C0504D" w:themeColor="accent2"/>
+                  <w:u w:val="single"/>
+                </w:rPr>
+                <w:t>9 August 2025</w:t>
+              </w:r>
+              <w:customXmlInsRangeStart w:id="28" w:author="Gareth O'Neill" w:date="2025-12-18T01:29:00Z"/>
+            </w:sdtContent>
+          </w:sdt>
+          <w:customXmlInsRangeEnd w:id="28"/>
+          <w:commentRangeEnd w:id="24"/>
+          <w:ins w:id="29" w:author="Gareth O'Neill" w:date="2025-12-18T01:29:00Z">
+            <w:r>
+              <w:rPr>
+                <w:color w:val="C0504D" w:themeColor="accent2"/>
+                <w:highlight w:val="cyan"/>
+                <w:u w:val="single"/>
+              </w:rPr>
+              <w:commentReference w:id="24"/>
+            </w:r>
+          </w:ins>
+          <w:customXmlInsRangeStart w:id="30" w:author="Gareth O'Neill" w:date="2025-12-18T01:29:00Z"/>
+          <w:sdt>
+            <w:sdtPr>
+              <w:rPr>
+                <w:color w:val="C0504D" w:themeColor="accent2"/>
+                <w:highlight w:val="cyan"/>
+                <w:u w:val="single"/>
+              </w:rPr>
+              <w:tag w:val="goog_rdk_20"/>
+              <w:id w:val="408900276"/>
+            </w:sdtPr>
+            <w:sdtEndPr>
+              <w:rPr>
+                <w:color w:val="auto"/>
+              </w:rPr>
+            </w:sdtEndPr>
+            <w:sdtContent>
+              <w:customXmlInsRangeEnd w:id="30"/>
+              <w:ins w:id="31" w:author="Gareth O'Neill" w:date="2025-12-18T01:29:00Z">
+                <w:r>
+                  <w:rPr>
+                    <w:highlight w:val="cyan"/>
+                    <w:u w:val="single"/>
+                    <w:rPrChange w:id="32" w:author="Unknown" w:date="2025-12-18T01:29:00Z">
+                      <w:rPr>
+                        <w:color w:val="000000"/>
+                      </w:rPr>
+                    </w:rPrChange>
+                  </w:rPr>
+                  <w:t>,</w:t>
+                </w:r>
+              </w:ins>
+              <w:customXmlInsRangeStart w:id="33" w:author="Gareth O'Neill" w:date="2025-12-18T01:29:00Z"/>
+            </w:sdtContent>
+          </w:sdt>
+          <w:customXmlInsRangeEnd w:id="33"/>
+          <w:customXmlInsRangeStart w:id="34" w:author="Gareth O'Neill" w:date="2025-12-18T01:29:00Z"/>
+          <w:sdt>
+            <w:sdtPr>
+              <w:rPr>
+                <w:highlight w:val="cyan"/>
+                <w:u w:val="single"/>
+              </w:rPr>
+              <w:tag w:val="goog_rdk_21"/>
+              <w:id w:val="-978614106"/>
+            </w:sdtPr>
+            <w:sdtContent>
+              <w:customXmlInsRangeEnd w:id="34"/>
+              <w:ins w:id="35" w:author="Gareth O'Neill" w:date="2025-12-18T01:29:00Z">
+                <w:r>
+                  <w:rPr>
+                    <w:highlight w:val="cyan"/>
+                    <w:u w:val="single"/>
+                    <w:rPrChange w:id="36" w:author="Unknown" w:date="2025-12-18T01:29:00Z">
+                      <w:rPr>
+                        <w:color w:val="000000"/>
+                      </w:rPr>
+                    </w:rPrChange>
+                  </w:rPr>
+                  <w:t xml:space="preserve"> whereby </w:t>
+                </w:r>
+              </w:ins>
+              <w:customXmlInsRangeStart w:id="37" w:author="Gareth O'Neill" w:date="2025-12-18T01:29:00Z"/>
+            </w:sdtContent>
+          </w:sdt>
+          <w:customXmlInsRangeEnd w:id="37"/>
+          <w:commentRangeStart w:id="38"/>
+          <w:customXmlInsRangeStart w:id="39" w:author="Gareth O'Neill" w:date="2025-12-18T01:29:00Z"/>
+          <w:sdt>
+            <w:sdtPr>
+              <w:rPr>
+                <w:highlight w:val="cyan"/>
+                <w:u w:val="single"/>
+              </w:rPr>
+              <w:tag w:val="goog_rdk_22"/>
+              <w:id w:val="-676735189"/>
+            </w:sdtPr>
+            <w:sdtContent>
+              <w:customXmlInsRangeEnd w:id="39"/>
+              <w:customXmlInsRangeStart w:id="40" w:author="Gareth O'Neill" w:date="2025-12-18T01:29:00Z"/>
+            </w:sdtContent>
+          </w:sdt>
+          <w:customXmlInsRangeEnd w:id="40"/>
+          <w:customXmlInsRangeStart w:id="41" w:author="Gareth O'Neill" w:date="2025-12-18T01:29:00Z"/>
+          <w:sdt>
+            <w:sdtPr>
+              <w:rPr>
+                <w:color w:val="C0504D" w:themeColor="accent2"/>
+                <w:highlight w:val="cyan"/>
+                <w:u w:val="single"/>
+              </w:rPr>
+              <w:tag w:val="goog_rdk_23"/>
+              <w:id w:val="429274768"/>
+            </w:sdtPr>
+            <w:sdtContent>
+              <w:customXmlInsRangeEnd w:id="41"/>
+              <w:r>
+                <w:rPr>
+                  <w:color w:val="C0504D" w:themeColor="accent2"/>
+                  <w:highlight w:val="cyan"/>
+                  <w:u w:val="single"/>
+                </w:rPr>
+                <w:t>31</w:t>
+              </w:r>
+              <w:customXmlInsRangeStart w:id="42" w:author="Gareth O'Neill" w:date="2025-12-18T01:29:00Z"/>
+            </w:sdtContent>
+          </w:sdt>
+          <w:customXmlInsRangeEnd w:id="42"/>
+          <w:commentRangeEnd w:id="38"/>
+          <w:ins w:id="43" w:author="Gareth O'Neill" w:date="2025-12-18T01:29:00Z">
+            <w:r>
+              <w:rPr>
+                <w:color w:val="C0504D" w:themeColor="accent2"/>
+                <w:highlight w:val="cyan"/>
+                <w:u w:val="single"/>
+              </w:rPr>
+              <w:commentReference w:id="38"/>
+            </w:r>
+          </w:ins>
+          <w:customXmlInsRangeStart w:id="44" w:author="Gareth O'Neill" w:date="2025-12-18T01:29:00Z"/>
+          <w:sdt>
+            <w:sdtPr>
+              <w:rPr>
+                <w:color w:val="C0504D" w:themeColor="accent2"/>
+                <w:highlight w:val="cyan"/>
+                <w:u w:val="single"/>
+              </w:rPr>
+              <w:tag w:val="goog_rdk_24"/>
+              <w:id w:val="1340175499"/>
+            </w:sdtPr>
+            <w:sdtContent>
+              <w:customXmlInsRangeEnd w:id="44"/>
+              <w:ins w:id="45" w:author="Gareth O'Neill" w:date="2025-12-18T01:29:00Z">
+                <w:r>
+                  <w:rPr>
+                    <w:color w:val="C0504D" w:themeColor="accent2"/>
+                    <w:highlight w:val="cyan"/>
+                    <w:u w:val="single"/>
+                    <w:rPrChange w:id="46" w:author="Unknown" w:date="2025-12-18T01:29:00Z">
+                      <w:rPr>
+                        <w:color w:val="000000"/>
+                      </w:rPr>
+                    </w:rPrChange>
+                  </w:rPr>
+                  <w:t xml:space="preserve"> countries responded consisting of </w:t>
+                </w:r>
+              </w:ins>
+              <w:customXmlInsRangeStart w:id="47" w:author="Gareth O'Neill" w:date="2025-12-18T01:29:00Z"/>
+            </w:sdtContent>
+          </w:sdt>
+          <w:customXmlInsRangeEnd w:id="47"/>
+          <w:customXmlInsRangeStart w:id="48" w:author="Gareth O'Neill" w:date="2025-12-18T01:29:00Z"/>
+          <w:sdt>
+            <w:sdtPr>
+              <w:rPr>
+                <w:highlight w:val="cyan"/>
+                <w:u w:val="single"/>
+              </w:rPr>
+              <w:tag w:val="goog_rdk_25"/>
+              <w:id w:val="403173847"/>
+            </w:sdtPr>
+            <w:sdtContent>
+              <w:customXmlInsRangeEnd w:id="48"/>
+              <w:customXmlInsRangeStart w:id="49" w:author="Gareth O'Neill" w:date="2025-12-18T01:29:00Z"/>
+            </w:sdtContent>
+          </w:sdt>
+          <w:customXmlInsRangeEnd w:id="49"/>
+          <w:customXmlInsRangeStart w:id="50" w:author="Gareth O'Neill" w:date="2025-12-18T01:29:00Z"/>
+          <w:sdt>
+            <w:sdtPr>
+              <w:rPr>
+                <w:highlight w:val="cyan"/>
+                <w:u w:val="single"/>
+              </w:rPr>
+              <w:tag w:val="goog_rdk_26"/>
+              <w:id w:val="2056909233"/>
+            </w:sdtPr>
+            <w:sdtContent>
+              <w:customXmlInsRangeEnd w:id="50"/>
+              <w:r>
+                <w:rPr>
+                  <w:color w:val="C0504D" w:themeColor="accent2"/>
+                  <w:highlight w:val="cyan"/>
+                  <w:u w:val="single"/>
+                </w:rPr>
+                <w:t xml:space="preserve">24 </w:t>
+              </w:r>
+              <w:customXmlInsRangeStart w:id="51" w:author="Gareth O'Neill" w:date="2025-12-18T01:29:00Z"/>
+            </w:sdtContent>
+          </w:sdt>
+          <w:customXmlInsRangeEnd w:id="51"/>
+          <w:customXmlInsRangeStart w:id="52" w:author="Gareth O'Neill" w:date="2025-12-18T01:29:00Z"/>
+          <w:sdt>
+            <w:sdtPr>
+              <w:rPr>
+                <w:highlight w:val="cyan"/>
+                <w:u w:val="single"/>
+              </w:rPr>
+              <w:tag w:val="goog_rdk_27"/>
+              <w:id w:val="1925486199"/>
+            </w:sdtPr>
+            <w:sdtContent>
+              <w:customXmlInsRangeEnd w:id="52"/>
+              <w:ins w:id="53" w:author="Gareth O'Neill" w:date="2025-12-18T01:29:00Z">
+                <w:r>
+                  <w:rPr>
+                    <w:highlight w:val="cyan"/>
+                    <w:u w:val="single"/>
+                    <w:rPrChange w:id="54" w:author="Unknown" w:date="2025-12-18T01:29:00Z">
+                      <w:rPr>
+                        <w:color w:val="000000"/>
+                      </w:rPr>
+                    </w:rPrChange>
+                  </w:rPr>
+                  <w:t xml:space="preserve">of the </w:t>
+                </w:r>
+              </w:ins>
+              <w:customXmlInsRangeStart w:id="55" w:author="Gareth O'Neill" w:date="2025-12-18T01:29:00Z"/>
+            </w:sdtContent>
+          </w:sdt>
+          <w:customXmlInsRangeEnd w:id="55"/>
+          <w:r>
+            <w:rPr>
+              <w:color w:val="C0504D" w:themeColor="accent2"/>
+              <w:highlight w:val="cyan"/>
+              <w:u w:val="single"/>
+            </w:rPr>
+            <w:t>27</w:t>
+          </w:r>
+          <w:commentRangeStart w:id="56"/>
+          <w:commentRangeEnd w:id="56"/>
+          <w:ins w:id="57" w:author="Gareth O'Neill" w:date="2025-12-18T01:29:00Z">
+            <w:r>
+              <w:rPr>
+                <w:color w:val="C0504D" w:themeColor="accent2"/>
+                <w:highlight w:val="cyan"/>
+                <w:u w:val="single"/>
+              </w:rPr>
+              <w:commentReference w:id="56"/>
+            </w:r>
+          </w:ins>
+          <w:customXmlInsRangeStart w:id="58" w:author="Gareth O'Neill" w:date="2025-12-18T01:29:00Z"/>
+          <w:sdt>
+            <w:sdtPr>
+              <w:rPr>
+                <w:color w:val="C0504D" w:themeColor="accent2"/>
+                <w:highlight w:val="cyan"/>
+                <w:u w:val="single"/>
+              </w:rPr>
+              <w:tag w:val="goog_rdk_30"/>
+              <w:id w:val="99334737"/>
+            </w:sdtPr>
+            <w:sdtEndPr>
+              <w:rPr>
+                <w:color w:val="auto"/>
+              </w:rPr>
+            </w:sdtEndPr>
+            <w:sdtContent>
+              <w:customXmlInsRangeEnd w:id="58"/>
+              <w:ins w:id="59" w:author="Gareth O'Neill" w:date="2025-12-18T01:29:00Z">
+                <w:r>
+                  <w:rPr>
+                    <w:highlight w:val="cyan"/>
+                    <w:u w:val="single"/>
+                    <w:rPrChange w:id="60" w:author="Unknown" w:date="2025-12-18T01:29:00Z">
+                      <w:rPr>
+                        <w:color w:val="000000"/>
+                      </w:rPr>
+                    </w:rPrChange>
+                  </w:rPr>
+                  <w:t xml:space="preserve"> European Union (EU) countries and </w:t>
+                </w:r>
+              </w:ins>
+              <w:customXmlInsRangeStart w:id="61" w:author="Gareth O'Neill" w:date="2025-12-18T01:29:00Z"/>
+            </w:sdtContent>
+          </w:sdt>
+          <w:customXmlInsRangeEnd w:id="61"/>
+          <w:commentRangeStart w:id="62"/>
+          <w:customXmlInsRangeStart w:id="63" w:author="Gareth O'Neill" w:date="2025-12-18T01:29:00Z"/>
+          <w:sdt>
+            <w:sdtPr>
+              <w:rPr>
+                <w:highlight w:val="cyan"/>
+                <w:u w:val="single"/>
+              </w:rPr>
+              <w:tag w:val="goog_rdk_31"/>
+              <w:id w:val="-1315838398"/>
+            </w:sdtPr>
+            <w:sdtContent>
+              <w:customXmlInsRangeEnd w:id="63"/>
+              <w:customXmlInsRangeStart w:id="64" w:author="Gareth O'Neill" w:date="2025-12-18T01:29:00Z"/>
+            </w:sdtContent>
+          </w:sdt>
+          <w:customXmlInsRangeEnd w:id="64"/>
+          <w:customXmlInsRangeStart w:id="65" w:author="Gareth O'Neill" w:date="2025-12-18T01:29:00Z"/>
+          <w:sdt>
+            <w:sdtPr>
+              <w:rPr>
+                <w:highlight w:val="cyan"/>
+                <w:u w:val="single"/>
+              </w:rPr>
+              <w:tag w:val="goog_rdk_32"/>
+              <w:id w:val="-1734645293"/>
+            </w:sdtPr>
+            <w:sdtContent>
+              <w:customXmlInsRangeEnd w:id="65"/>
+              <w:r>
+                <w:rPr>
+                  <w:highlight w:val="cyan"/>
+                  <w:u w:val="single"/>
+                </w:rPr>
+                <w:t>7</w:t>
+              </w:r>
+              <w:customXmlInsRangeStart w:id="66" w:author="Gareth O'Neill" w:date="2025-12-18T01:29:00Z"/>
+            </w:sdtContent>
+          </w:sdt>
+          <w:customXmlInsRangeEnd w:id="66"/>
+          <w:commentRangeEnd w:id="62"/>
+          <w:ins w:id="67" w:author="Gareth O'Neill" w:date="2025-12-18T01:29:00Z">
+            <w:r>
+              <w:rPr>
+                <w:highlight w:val="cyan"/>
+                <w:u w:val="single"/>
+              </w:rPr>
+              <w:commentReference w:id="62"/>
+            </w:r>
+          </w:ins>
+          <w:customXmlInsRangeStart w:id="68" w:author="Gareth O'Neill" w:date="2025-12-18T01:29:00Z"/>
+          <w:sdt>
+            <w:sdtPr>
+              <w:rPr>
+                <w:color w:val="C0504D" w:themeColor="accent2"/>
+                <w:highlight w:val="cyan"/>
+                <w:u w:val="single"/>
+              </w:rPr>
+              <w:tag w:val="goog_rdk_33"/>
+              <w:id w:val="-495568600"/>
+            </w:sdtPr>
+            <w:sdtEndPr>
+              <w:rPr>
+                <w:color w:val="auto"/>
+              </w:rPr>
+            </w:sdtEndPr>
+            <w:sdtContent>
+              <w:customXmlInsRangeEnd w:id="68"/>
+              <w:ins w:id="69" w:author="Gareth O'Neill" w:date="2025-12-18T01:29:00Z">
+                <w:r>
+                  <w:rPr>
+                    <w:color w:val="C0504D" w:themeColor="accent2"/>
+                    <w:highlight w:val="cyan"/>
+                    <w:u w:val="single"/>
+                    <w:rPrChange w:id="70" w:author="Unknown" w:date="2025-12-18T01:29:00Z">
+                      <w:rPr>
+                        <w:color w:val="000000"/>
+                      </w:rPr>
+                    </w:rPrChange>
+                  </w:rPr>
+                  <w:t xml:space="preserve"> </w:t>
+                </w:r>
+                <w:r>
+                  <w:rPr>
+                    <w:highlight w:val="cyan"/>
+                    <w:u w:val="single"/>
+                    <w:rPrChange w:id="71" w:author="Unknown" w:date="2025-12-18T01:29:00Z">
+                      <w:rPr>
+                        <w:color w:val="000000"/>
+                      </w:rPr>
+                    </w:rPrChange>
+                  </w:rPr>
+                  <w:t>non-EU countries responded to the survey.</w:t>
+                </w:r>
+              </w:ins>
+              <w:customXmlInsRangeStart w:id="72" w:author="Gareth O'Neill" w:date="2025-12-18T01:29:00Z"/>
+            </w:sdtContent>
+          </w:sdt>
+          <w:customXmlInsRangeEnd w:id="72"/>
+        </w:sdtContent>
+      </w:sdt>
+      <w:commentRangeStart w:id="73"/>
+      <w:commentRangeEnd w:id="73"/>
+      <w:r>
+        <w:rPr>
+          <w:highlight w:val="cyan"/>
+          <w:u w:val="single"/>
+        </w:rPr>
+        <w:commentReference w:id="73"/>
+      </w:r>
+    </w:p>
+    <w:p>
+      <w:pPr>
+        <w:pStyle w:val="normal1"/>
+        <w:rPr>
+          <w:highlight w:val="cyan"/>
+        </w:rPr>
+      </w:pPr>
+    </w:p>
+    <w:p>
+      <w:pPr>
+        <w:pStyle w:val="normal1"/>
       </w:pPr>
     </w:p>
     <w:p>
@@ -127,7 +832,13 @@
         <w:t>Year}</w:t>
       </w:r>
       <w:r>
-        <w:t xml:space="preserve">. The survey was developed by the EOSC Future project [1] and EOSC Steering Board (EOSC-SB) [2] to monitor policies, practices, and impacts related to EOSC and Open Science at national and institutional levels in Europe. The survey is targeted at the national members of EOSC-SB and runs annually whereby a pilot survey was conducted in 2021 [3] and the first full survey was conducted in 2022 [4]. The results of each annual survey are archived in the EOSC Observatory Zenodo Community [5] and exploitable in the EOSC Open Science Observatory [6] which was first developed in EOSC Future and continued in the EOSC Track project [7]. </w:t>
+        <w:t>. The survey was developed by the EOSC Future project [1] and EOSC Steering Board (EOSC-SB) [2] to monitor policies, practices, and impacts related to EOSC and Open Science at national and institutional levels in Europe. The survey is targeted at the national members of EOSC-SB and runs annually</w:t>
+      </w:r>
+      <w:r>
+        <w:t>,</w:t>
+      </w:r>
+      <w:r>
+        <w:t xml:space="preserve"> whereby a pilot survey was conducted in 2021 [3] and the first full survey was conducted in 2022 [4]. The results of each annual survey are archived in the EOSC Observatory Zenodo Community [5] and exploitable in the EOSC Open Science Observatory [6] which was first developed in EOSC Future and continued in the EOSC Track project [7]. </w:t>
       </w:r>
     </w:p>
     <w:p>
@@ -149,7 +860,19 @@
         <w:t>Year}</w:t>
       </w:r>
       <w:r>
-        <w:t xml:space="preserve"> is based on the revised version of the Monitoring Framework for National Contributions to EOSC [8] which consists of indicators for policies, practices, and impact across eight categories relevant for EOSC and Open Science including publications, data, software, services, infrastructure, skills/training, assessment, and engagement as shown in Table 1. This report provides an analysis of responses related to two policy indicators of countries with a national policy and financial strategy, two practice indicators of countries with a national monitoring and investments, and one impact indicator on yearly trends in policies and practices. Each analysis is supported by graphs which focus on positive responses whereby negative responses group countries which either responded negatively to a question or did not respond to a question.</w:t>
+        <w:t xml:space="preserve"> is based on the revised version of the Monitoring Framework for National Contributions to EOSC [8] which consists of indicators for policies, practices, and impact across eight categories relevant for EOSC and Open Science including publications, data, software, services, infrastructure, skills/training, assessment, and engagement as shown in Table 1. This report provides an analysis of responses related to two policy indicators of countries with a national policy and financial strategy, two practice indicators of countries with a national monitoring and investments, and one impact indicator on yearly </w:t>
+      </w:r>
+      <w:r>
+        <w:t xml:space="preserve">progress </w:t>
+      </w:r>
+      <w:r>
+        <w:t>in policies and practices. Each analysis is supported by graphs which focus on positive responses</w:t>
+      </w:r>
+      <w:r>
+        <w:t>,</w:t>
+      </w:r>
+      <w:r>
+        <w:t xml:space="preserve"> whereby negative responses group countries which either responded negatively to a question or did not respond to a question.</w:t>
       </w:r>
     </w:p>
     <w:p>
@@ -370,6 +1093,7 @@
                 <w:sz w:val="20"/>
                 <w:szCs w:val="20"/>
               </w:rPr>
+              <w:lastRenderedPageBreak/>
               <w:t>Software</w:t>
             </w:r>
           </w:p>
@@ -489,6 +1213,7 @@
                 <w:sz w:val="20"/>
                 <w:szCs w:val="20"/>
               </w:rPr>
+              <w:lastRenderedPageBreak/>
               <w:t>Countries with a National Policy</w:t>
             </w:r>
           </w:p>
@@ -680,7 +1405,16 @@
                 <w:sz w:val="20"/>
                 <w:szCs w:val="20"/>
               </w:rPr>
-              <w:t>Countries with a Financial Strategy</w:t>
+              <w:t xml:space="preserve">Countries with a </w:t>
+            </w:r>
+            <w:r>
+              <w:rPr>
+                <w:rFonts w:ascii="Open Sans" w:eastAsia="Open Sans" w:hAnsi="Open Sans" w:cs="Open Sans"/>
+                <w:sz w:val="20"/>
+                <w:szCs w:val="20"/>
+              </w:rPr>
+              <w:lastRenderedPageBreak/>
+              <w:t>Financial Strategy</w:t>
             </w:r>
           </w:p>
         </w:tc>
@@ -707,6 +1441,7 @@
                 <w:sz w:val="20"/>
                 <w:szCs w:val="20"/>
               </w:rPr>
+              <w:lastRenderedPageBreak/>
               <w:t>County Use Cases</w:t>
             </w:r>
           </w:p>
@@ -734,7 +1469,16 @@
                 <w:sz w:val="20"/>
                 <w:szCs w:val="20"/>
               </w:rPr>
-              <w:t>Country Output Outcomes</w:t>
+              <w:t xml:space="preserve">Country Output </w:t>
+            </w:r>
+            <w:r>
+              <w:rPr>
+                <w:rFonts w:ascii="Open Sans" w:eastAsia="Open Sans" w:hAnsi="Open Sans" w:cs="Open Sans"/>
+                <w:sz w:val="20"/>
+                <w:szCs w:val="20"/>
+              </w:rPr>
+              <w:lastRenderedPageBreak/>
+              <w:t>Outcomes</w:t>
             </w:r>
           </w:p>
         </w:tc>
@@ -1259,73 +2003,51 @@
         <w:t xml:space="preserve"> was published in the EOSC Open Science Observatory on </w:t>
       </w:r>
       <w:r>
-        <w:rPr>
-          <w:highlight w:val="yellow"/>
-        </w:rPr>
-        <w:t>[DATE]</w:t>
+        <w:t>21 February 2025</w:t>
       </w:r>
       <w:r>
         <w:t xml:space="preserve"> and ran until </w:t>
       </w:r>
       <w:r>
-        <w:rPr>
-          <w:highlight w:val="yellow"/>
-        </w:rPr>
-        <w:t>[DATE]</w:t>
+        <w:t>29 August 2025,</w:t>
       </w:r>
       <w:r>
         <w:t xml:space="preserve"> whereby </w:t>
       </w:r>
       <w:r>
-        <w:rPr>
-          <w:highlight w:val="yellow"/>
-        </w:rPr>
-        <w:t>[#]</w:t>
+        <w:t>31</w:t>
       </w:r>
       <w:r>
         <w:t xml:space="preserve"> countries responded consisting of </w:t>
       </w:r>
       <w:r>
-        <w:rPr>
-          <w:highlight w:val="yellow"/>
-        </w:rPr>
-        <w:t>[#]</w:t>
+        <w:t>24</w:t>
       </w:r>
       <w:r>
         <w:t xml:space="preserve"> of the </w:t>
       </w:r>
       <w:r>
-        <w:rPr>
-          <w:highlight w:val="yellow"/>
-        </w:rPr>
-        <w:t>[#]</w:t>
-      </w:r>
-      <w:r>
-        <w:t xml:space="preserve"> European Union (EU) countries and </w:t>
-      </w:r>
-      <w:r>
-        <w:rPr>
-          <w:highlight w:val="yellow"/>
-        </w:rPr>
-        <w:t>[#]</w:t>
+        <w:t>27</w:t>
+      </w:r>
+      <w:r>
+        <w:t xml:space="preserve"> European Union (EU) countries and</w:t>
+      </w:r>
+      <w:r>
+        <w:t xml:space="preserve"> 7</w:t>
       </w:r>
       <w:r>
         <w:t xml:space="preserve"> non-EU countries as shown in </w:t>
       </w:r>
-      <w:commentRangeStart w:id="0"/>
+      <w:commentRangeStart w:id="74"/>
       <w:r>
         <w:t>Tables 2 and 3</w:t>
       </w:r>
-      <w:commentRangeEnd w:id="0"/>
-      <w:r>
-        <w:commentReference w:id="0"/>
-      </w:r>
-      <w:r>
-        <w:t xml:space="preserve">. This report is based on the data collected </w:t>
-      </w:r>
-      <w:r>
-        <w:lastRenderedPageBreak/>
-        <w:t>from Survey {</w:t>
+      <w:commentRangeEnd w:id="74"/>
+      <w:r>
+        <w:commentReference w:id="74"/>
+      </w:r>
+      <w:r>
+        <w:t>. This report is based on the data collected from Survey {</w:t>
       </w:r>
       <w:r>
         <w:rPr>
@@ -1346,39 +2068,42 @@
         <w:t xml:space="preserve"> and focuses exclusively on the survey results for the </w:t>
       </w:r>
       <w:r>
-        <w:rPr>
-          <w:highlight w:val="yellow"/>
-        </w:rPr>
-        <w:t>[#]</w:t>
-      </w:r>
-      <w:r>
-        <w:t xml:space="preserve"> responding EU countries. It should be noted that only one response is accepted from Belgium whereby an answer is marked positive if there is a policy, financial strategy, or national monitoring in at least one region or community or at the federal level and whereby investments are calculated at the federal level. It should also be noted that all responses and investments from Germany are at the federal level.</w:t>
-      </w:r>
-    </w:p>
-    <w:p>
-      <w:pPr>
-        <w:pStyle w:val="normal1"/>
-        <w:jc w:val="center"/>
-      </w:pPr>
-    </w:p>
-    <w:p>
-      <w:pPr>
-        <w:pStyle w:val="normal1"/>
-        <w:jc w:val="center"/>
-        <w:rPr>
-          <w:i/>
-        </w:rPr>
-      </w:pPr>
-      <w:commentRangeStart w:id="1"/>
+        <w:t>24</w:t>
+      </w:r>
+      <w:r>
+        <w:t xml:space="preserve"> responding EU countries. It should be noted that only one response is accepted from Belgium</w:t>
+      </w:r>
+      <w:r>
+        <w:t>,</w:t>
+      </w:r>
+      <w:r>
+        <w:t xml:space="preserve"> whereby an answer is marked positive if there is a policy, financial strategy, or national monitoring in at least one region or community or at the federal level and whereby investments are calculated at the federal level. It should also be noted that all responses and investments from Germany are at the federal level.</w:t>
+      </w:r>
+    </w:p>
+    <w:p>
+      <w:pPr>
+        <w:pStyle w:val="normal1"/>
+        <w:jc w:val="center"/>
+      </w:pPr>
+    </w:p>
+    <w:p>
+      <w:pPr>
+        <w:pStyle w:val="normal1"/>
+        <w:jc w:val="center"/>
+        <w:rPr>
+          <w:i/>
+        </w:rPr>
+      </w:pPr>
+      <w:commentRangeStart w:id="75"/>
       <w:r>
         <w:rPr>
           <w:highlight w:val="yellow"/>
         </w:rPr>
         <w:t>[TABLE 2]</w:t>
       </w:r>
-      <w:commentRangeEnd w:id="1"/>
-      <w:r>
-        <w:commentReference w:id="1"/>
+      <w:commentRangeEnd w:id="75"/>
+      <w:r>
+        <w:commentReference w:id="75"/>
       </w:r>
     </w:p>
     <w:p>
@@ -1422,16 +2147,16 @@
           <w:i/>
         </w:rPr>
       </w:pPr>
-      <w:commentRangeStart w:id="2"/>
+      <w:commentRangeStart w:id="76"/>
       <w:r>
         <w:rPr>
           <w:highlight w:val="yellow"/>
         </w:rPr>
         <w:t>[TABLE 3]</w:t>
       </w:r>
-      <w:commentRangeEnd w:id="2"/>
-      <w:r>
-        <w:commentReference w:id="2"/>
+      <w:commentRangeEnd w:id="76"/>
+      <w:r>
+        <w:commentReference w:id="76"/>
       </w:r>
     </w:p>
     <w:p>
@@ -1549,19 +2274,19 @@
         <w:t xml:space="preserve">The first main policy question on </w:t>
       </w:r>
       <w:r>
-        <w:t>O</w:t>
+        <w:t>o</w:t>
       </w:r>
       <w:r>
         <w:t xml:space="preserve">pen </w:t>
       </w:r>
       <w:r>
-        <w:t>A</w:t>
+        <w:t>a</w:t>
       </w:r>
       <w:r>
         <w:t xml:space="preserve">ccess to </w:t>
       </w:r>
       <w:r>
-        <w:t>P</w:t>
+        <w:t>p</w:t>
       </w:r>
       <w:r>
         <w:t>ublications in Survey {</w:t>
@@ -1612,7 +2337,13 @@
         <w:t xml:space="preserve"> to</w:t>
       </w:r>
       <w:r>
-        <w:t xml:space="preserve"> EU countries have a national policy on open access to publications whereby {</w:t>
+        <w:t xml:space="preserve"> EU countries have a national policy on open access to publications</w:t>
+      </w:r>
+      <w:r>
+        <w:t>,</w:t>
+      </w:r>
+      <w:r>
+        <w:t xml:space="preserve"> whereby {</w:t>
       </w:r>
       <w:r>
         <w:rPr>
@@ -1701,6 +2432,7 @@
         <w:rPr>
           <w:highlight w:val="yellow"/>
         </w:rPr>
+        <w:lastRenderedPageBreak/>
         <w:t>{%pieChartImage_0_1}</w:t>
       </w:r>
     </w:p>
@@ -1781,7 +2513,13 @@
         <w:t xml:space="preserve"> to</w:t>
       </w:r>
       <w:r>
-        <w:t xml:space="preserve"> EU countries have a specific policy on immediate open access to publications whereby {</w:t>
+        <w:t xml:space="preserve"> EU countries have a specific policy on immediate open access to publications</w:t>
+      </w:r>
+      <w:r>
+        <w:t>,</w:t>
+      </w:r>
+      <w:r>
+        <w:t xml:space="preserve"> whereby {</w:t>
       </w:r>
       <w:r>
         <w:rPr>
@@ -1867,7 +2605,6 @@
         <w:rPr>
           <w:highlight w:val="yellow"/>
         </w:rPr>
-        <w:lastRenderedPageBreak/>
         <w:t>{%pieChartImage_1_1}</w:t>
       </w:r>
     </w:p>
@@ -1909,7 +2646,20 @@
         <w:rPr>
           <w:i/>
         </w:rPr>
-        <w:t>Is there a specific policy on retention of IPR on publications?</w:t>
+        <w:t xml:space="preserve">Is there a specific policy on retention of </w:t>
+      </w:r>
+      <w:r>
+        <w:rPr>
+          <w:i/>
+          <w:iCs/>
+        </w:rPr>
+        <w:t>Intellectual Property Rights</w:t>
+      </w:r>
+      <w:r>
+        <w:rPr>
+          <w:i/>
+        </w:rPr>
+        <w:t xml:space="preserve"> on publications?</w:t>
       </w:r>
       <w:r>
         <w:t xml:space="preserve"> (Q1.4) followed by </w:t>
@@ -1936,7 +2686,13 @@
         <w:t xml:space="preserve"> to</w:t>
       </w:r>
       <w:r>
-        <w:t xml:space="preserve"> EU countries have a specific policy on retention of IPR on publications whereby {</w:t>
+        <w:t xml:space="preserve"> EU countries have a specific policy on retention of IPR on publications</w:t>
+      </w:r>
+      <w:r>
+        <w:t>,</w:t>
+      </w:r>
+      <w:r>
+        <w:t xml:space="preserve"> whereby {</w:t>
       </w:r>
       <w:r>
         <w:rPr>
@@ -2092,7 +2848,13 @@
         <w:t xml:space="preserve"> to</w:t>
       </w:r>
       <w:r>
-        <w:t xml:space="preserve"> EU countries have a specific policy on open licensing of publications whereby {</w:t>
+        <w:t xml:space="preserve"> EU countries have a specific policy on open licensing of publications</w:t>
+      </w:r>
+      <w:r>
+        <w:t>,</w:t>
+      </w:r>
+      <w:r>
+        <w:t xml:space="preserve"> whereby {</w:t>
       </w:r>
       <w:r>
         <w:rPr>
@@ -2254,7 +3016,11 @@
         <w:t>Does your country have a financial strategy on open access to publications?</w:t>
       </w:r>
       <w:r>
-        <w:t xml:space="preserve"> (Q2). A financial strategy hereby refers to any self-standing strategy or strategy which is included in an overarching strategy at national or regional levels. {</w:t>
+        <w:t xml:space="preserve"> (Q2). A financial strategy hereby refers to any self-standing strategy or strategy which is included in an overarching strategy at </w:t>
+      </w:r>
+      <w:r>
+        <w:lastRenderedPageBreak/>
+        <w:t>national or regional levels. {</w:t>
       </w:r>
       <w:r>
         <w:rPr>
@@ -2428,11 +3194,7 @@
         <w:t>Does your country have a national monitoring on open access to publications?</w:t>
       </w:r>
       <w:r>
-        <w:t xml:space="preserve"> (Q49). National monitoring </w:t>
-      </w:r>
-      <w:r>
-        <w:lastRenderedPageBreak/>
-        <w:t>hereby refers to any monitoring of policies or practices at national or regional levels. {</w:t>
+        <w:t xml:space="preserve"> (Q49). National monitoring hereby refers to any monitoring of policies or practices at national or regional levels. {</w:t>
       </w:r>
       <w:r>
         <w:rPr>
@@ -2716,14 +3478,20 @@
         </w:rPr>
         <w:t xml:space="preserve">Figure 13: </w:t>
       </w:r>
-      <w:bookmarkStart w:id="3" w:name="__DdeLink__2403_2503287465"/>
-      <w:r>
-        <w:rPr>
-          <w:i/>
-        </w:rPr>
-        <w:t>Share of EU Countries with National Investments in Open Access to Publications per 1000 FTE Researchers</w:t>
-      </w:r>
-      <w:bookmarkEnd w:id="3"/>
+      <w:bookmarkStart w:id="77" w:name="__DdeLink__2403_2503287465"/>
+      <w:r>
+        <w:rPr>
+          <w:i/>
+        </w:rPr>
+        <w:t>Number</w:t>
+      </w:r>
+      <w:r>
+        <w:rPr>
+          <w:i/>
+        </w:rPr>
+        <w:t xml:space="preserve"> of EU Countries with National Investments in Open Access to Publications per 1000 FTE Researchers</w:t>
+      </w:r>
+      <w:bookmarkEnd w:id="77"/>
     </w:p>
     <w:p>
       <w:pPr>
@@ -2743,7 +3511,7 @@
         <w:spacing w:line="240" w:lineRule="auto"/>
       </w:pPr>
       <w:r>
-        <w:t>Trends</w:t>
+        <w:t>Impacts</w:t>
       </w:r>
     </w:p>
     <w:p>
@@ -2764,7 +3532,13 @@
         <w:spacing w:line="240" w:lineRule="auto"/>
       </w:pPr>
       <w:r>
-        <w:t>Yearly Trends in Policies on Publications</w:t>
+        <w:t xml:space="preserve">Yearly </w:t>
+      </w:r>
+      <w:r>
+        <w:t>Progress</w:t>
+      </w:r>
+      <w:r>
+        <w:t xml:space="preserve"> in Policies on Publications</w:t>
       </w:r>
     </w:p>
     <w:p>
@@ -2808,7 +3582,13 @@
         <w:t>Question6[1]}</w:t>
       </w:r>
       <w:r>
-        <w:t xml:space="preserve"> since 2022 whereby there is {</w:t>
+        <w:t xml:space="preserve"> since 2022</w:t>
+      </w:r>
+      <w:r>
+        <w:t>,</w:t>
+      </w:r>
+      <w:r>
+        <w:t xml:space="preserve"> whereby there is {</w:t>
       </w:r>
       <w:r>
         <w:rPr>
@@ -2880,7 +3660,20 @@
         <w:rPr>
           <w:i/>
         </w:rPr>
-        <w:t>Figure 14: Trend in EU Countries with a National Policy on Open Access to Publications</w:t>
+        <w:lastRenderedPageBreak/>
+        <w:t xml:space="preserve">Figure 14: </w:t>
+      </w:r>
+      <w:r>
+        <w:rPr>
+          <w:i/>
+        </w:rPr>
+        <w:t>Progress</w:t>
+      </w:r>
+      <w:r>
+        <w:rPr>
+          <w:i/>
+        </w:rPr>
+        <w:t xml:space="preserve"> in EU Countries with a National Policy on Open Access to Publications</w:t>
       </w:r>
     </w:p>
     <w:p>
@@ -2924,7 +3717,13 @@
         <w:t>Question6.3[1]</w:t>
       </w:r>
       <w:r>
-        <w:t>} since 2022 whereby there is  {</w:t>
+        <w:t>} since 2022</w:t>
+      </w:r>
+      <w:r>
+        <w:t>,</w:t>
+      </w:r>
+      <w:r>
+        <w:t xml:space="preserve"> whereby there is  {</w:t>
       </w:r>
       <w:r>
         <w:rPr>
@@ -2998,7 +3797,19 @@
         <w:rPr>
           <w:i/>
         </w:rPr>
-        <w:t>Figure 15: Trend in EU Countries with a Specific Policy on Immediate Open Access to Publications</w:t>
+        <w:t xml:space="preserve">Figure 15: </w:t>
+      </w:r>
+      <w:r>
+        <w:rPr>
+          <w:i/>
+        </w:rPr>
+        <w:t>Progress</w:t>
+      </w:r>
+      <w:r>
+        <w:rPr>
+          <w:i/>
+        </w:rPr>
+        <w:t xml:space="preserve"> in EU Countries with a Specific Policy on Immediate Open Access to Publications</w:t>
       </w:r>
     </w:p>
     <w:p>
@@ -3042,7 +3853,13 @@
         <w:t>Question6.4[1]</w:t>
       </w:r>
       <w:r>
-        <w:t>} since 2022 whereby there is {</w:t>
+        <w:t>} since 2022</w:t>
+      </w:r>
+      <w:r>
+        <w:t>,</w:t>
+      </w:r>
+      <w:r>
+        <w:t xml:space="preserve"> whereby there is {</w:t>
       </w:r>
       <w:r>
         <w:rPr>
@@ -3116,7 +3933,19 @@
         <w:rPr>
           <w:i/>
         </w:rPr>
-        <w:t>Figure 16: Trend in EU Countries with a Specific Policy on Retention of IPR on Publications</w:t>
+        <w:t xml:space="preserve">Figure 16: </w:t>
+      </w:r>
+      <w:r>
+        <w:rPr>
+          <w:i/>
+        </w:rPr>
+        <w:t>Progress</w:t>
+      </w:r>
+      <w:r>
+        <w:rPr>
+          <w:i/>
+        </w:rPr>
+        <w:t xml:space="preserve"> in EU Countries with a Specific Policy on Retention of IPR on Publications</w:t>
       </w:r>
     </w:p>
     <w:p>
@@ -3160,7 +3989,13 @@
         <w:t>Question6.5[1]</w:t>
       </w:r>
       <w:r>
-        <w:t>}  since 2022 whereby there is {</w:t>
+        <w:t>} since 2022</w:t>
+      </w:r>
+      <w:r>
+        <w:t>,</w:t>
+      </w:r>
+      <w:r>
+        <w:t xml:space="preserve"> whereby there is {</w:t>
       </w:r>
       <w:r>
         <w:rPr>
@@ -3234,24 +4069,36 @@
         <w:rPr>
           <w:i/>
         </w:rPr>
-        <w:t>Figure 17: Trend in EU Countries with a Specific Policy on Open Licensing of Publications</w:t>
-      </w:r>
-    </w:p>
-    <w:p>
-      <w:pPr>
-        <w:pStyle w:val="normal1"/>
-        <w:widowControl w:val="0"/>
-        <w:spacing w:line="240" w:lineRule="auto"/>
-      </w:pPr>
-    </w:p>
-    <w:p>
-      <w:pPr>
-        <w:pStyle w:val="normal1"/>
-        <w:widowControl w:val="0"/>
-        <w:spacing w:line="240" w:lineRule="auto"/>
-      </w:pPr>
-      <w:r>
-        <w:t>There is lastly {</w:t>
+        <w:t xml:space="preserve">Figure 17: </w:t>
+      </w:r>
+      <w:r>
+        <w:rPr>
+          <w:i/>
+        </w:rPr>
+        <w:t>Progress</w:t>
+      </w:r>
+      <w:r>
+        <w:rPr>
+          <w:i/>
+        </w:rPr>
+        <w:t xml:space="preserve"> in EU Countries with a Specific Policy on Open Licensing of Publications</w:t>
+      </w:r>
+    </w:p>
+    <w:p>
+      <w:pPr>
+        <w:pStyle w:val="normal1"/>
+        <w:widowControl w:val="0"/>
+        <w:spacing w:line="240" w:lineRule="auto"/>
+      </w:pPr>
+    </w:p>
+    <w:p>
+      <w:pPr>
+        <w:pStyle w:val="normal1"/>
+        <w:widowControl w:val="0"/>
+        <w:spacing w:line="240" w:lineRule="auto"/>
+      </w:pPr>
+      <w:r>
+        <w:t>There is {</w:t>
       </w:r>
       <w:r>
         <w:rPr>
@@ -3325,7 +4172,19 @@
         <w:rPr>
           <w:i/>
         </w:rPr>
-        <w:t>Figure 18: Trend in EU Countries with a Financial Strategy on Open Access to Publications</w:t>
+        <w:t xml:space="preserve">Figure 18: </w:t>
+      </w:r>
+      <w:r>
+        <w:rPr>
+          <w:i/>
+        </w:rPr>
+        <w:t>Progress</w:t>
+      </w:r>
+      <w:r>
+        <w:rPr>
+          <w:i/>
+        </w:rPr>
+        <w:t xml:space="preserve"> in EU Countries with a Financial Strategy on Open Access to Publications</w:t>
       </w:r>
     </w:p>
     <w:p>
@@ -3346,7 +4205,10 @@
         <w:spacing w:line="240" w:lineRule="auto"/>
       </w:pPr>
       <w:r>
-        <w:t>Yearly Trends in Practices on Publications</w:t>
+        <w:t>Progress</w:t>
+      </w:r>
+      <w:r>
+        <w:t xml:space="preserve"> in Practices on Publications</w:t>
       </w:r>
     </w:p>
     <w:p>
@@ -3437,7 +4299,19 @@
         <w:rPr>
           <w:i/>
         </w:rPr>
-        <w:t>Figure 19: Trend in EU Countries with a National Monitoring on Open Access to Publications</w:t>
+        <w:t xml:space="preserve">Figure 19: </w:t>
+      </w:r>
+      <w:r>
+        <w:rPr>
+          <w:i/>
+        </w:rPr>
+        <w:t>Progress</w:t>
+      </w:r>
+      <w:r>
+        <w:rPr>
+          <w:i/>
+        </w:rPr>
+        <w:t xml:space="preserve"> in EU Countries with a National Monitoring on Open Access to Publications</w:t>
       </w:r>
     </w:p>
     <w:p>
@@ -3503,6 +4377,13 @@
     <w:p>
       <w:pPr>
         <w:pStyle w:val="normal1"/>
+        <w:widowControl w:val="0"/>
+        <w:spacing w:line="240" w:lineRule="auto"/>
+      </w:pPr>
+    </w:p>
+    <w:p>
+      <w:pPr>
+        <w:pStyle w:val="normal1"/>
         <w:jc w:val="center"/>
         <w:rPr>
           <w:i/>
@@ -3534,7 +4415,19 @@
         <w:rPr>
           <w:i/>
         </w:rPr>
-        <w:t>Figure 20: Trend in EU Countries with National Investments in Open Access to Publications per 1000 FTE Researchers</w:t>
+        <w:t xml:space="preserve">Figure 20: </w:t>
+      </w:r>
+      <w:r>
+        <w:rPr>
+          <w:i/>
+        </w:rPr>
+        <w:t>Progress</w:t>
+      </w:r>
+      <w:r>
+        <w:rPr>
+          <w:i/>
+        </w:rPr>
+        <w:t xml:space="preserve"> in EU Countries with National Investments in Open Access to Publications per 1000 FTE Researchers</w:t>
       </w:r>
     </w:p>
     <w:p>
@@ -3649,7 +4542,7 @@
         </w:rPr>
         <w:t xml:space="preserve">Does your country have a </w:t>
       </w:r>
-      <w:bookmarkStart w:id="4" w:name="__DdeLink__4078_473164209"/>
+      <w:bookmarkStart w:id="78" w:name="__DdeLink__4078_473164209"/>
       <w:r>
         <w:rPr>
           <w:i/>
@@ -3657,7 +4550,7 @@
         </w:rPr>
         <w:t>national policy on data management</w:t>
       </w:r>
-      <w:bookmarkEnd w:id="4"/>
+      <w:bookmarkEnd w:id="78"/>
       <w:r>
         <w:rPr>
           <w:i/>
@@ -3691,7 +4584,13 @@
         <w:t xml:space="preserve"> to</w:t>
       </w:r>
       <w:r>
-        <w:t xml:space="preserve"> EU countries have a national policy on data management whereby {</w:t>
+        <w:t xml:space="preserve"> EU countries have a national policy on data management</w:t>
+      </w:r>
+      <w:r>
+        <w:t>,</w:t>
+      </w:r>
+      <w:r>
+        <w:t xml:space="preserve"> whereby {</w:t>
       </w:r>
       <w:r>
         <w:rPr>
@@ -3785,7 +4684,6 @@
           <w:i/>
           <w:highlight w:val="yellow"/>
         </w:rPr>
-        <w:lastRenderedPageBreak/>
         <w:t>{%pieChartImage_14_1}</w:t>
       </w:r>
     </w:p>
@@ -3825,7 +4723,7 @@
       <w:r>
         <w:t xml:space="preserve"> </w:t>
       </w:r>
-      <w:bookmarkStart w:id="5" w:name="_Hlk213851171"/>
+      <w:bookmarkStart w:id="79" w:name="_Hlk213851171"/>
       <w:r>
         <w:t>{</w:t>
       </w:r>
@@ -3838,7 +4736,7 @@
       <w:r>
         <w:t xml:space="preserve"> </w:t>
       </w:r>
-      <w:bookmarkEnd w:id="5"/>
+      <w:bookmarkEnd w:id="79"/>
       <w:r>
         <w:t xml:space="preserve">is </w:t>
       </w:r>
@@ -3881,7 +4779,13 @@
         <w:t xml:space="preserve"> to</w:t>
       </w:r>
       <w:r>
-        <w:t xml:space="preserve"> EU countries have a national policy on FAIR data whereby </w:t>
+        <w:t xml:space="preserve"> EU countries have a national policy on FAIR data</w:t>
+      </w:r>
+      <w:r>
+        <w:t>,</w:t>
+      </w:r>
+      <w:r>
+        <w:t xml:space="preserve"> whereby </w:t>
       </w:r>
       <w:r>
         <w:t>{</w:t>
@@ -4077,7 +4981,13 @@
         <w:t xml:space="preserve"> to</w:t>
       </w:r>
       <w:r>
-        <w:t xml:space="preserve"> EU countries have a national policy on open data whereby </w:t>
+        <w:t xml:space="preserve"> EU countries have a national policy on open data</w:t>
+      </w:r>
+      <w:r>
+        <w:t>,</w:t>
+      </w:r>
+      <w:r>
+        <w:t xml:space="preserve"> whereby </w:t>
       </w:r>
       <w:r>
         <w:t>{</w:t>
@@ -4180,17 +5090,7 @@
     </w:p>
     <w:p>
       <w:pPr>
-        <w:pStyle w:val="normal1"/>
-        <w:jc w:val="center"/>
-        <w:rPr>
-          <w:i/>
-        </w:rPr>
-      </w:pPr>
-    </w:p>
-    <w:p>
-      <w:pPr>
-        <w:pStyle w:val="normal2"/>
-        <w:jc w:val="center"/>
+        <w:pStyle w:val="normal2"/>
       </w:pPr>
     </w:p>
     <w:p>
@@ -4263,7 +5163,15 @@
           <w:i/>
           <w:iCs/>
         </w:rPr>
-        <w:t>Does your country have a financial strategy on data management?</w:t>
+        <w:t xml:space="preserve">Does your country have </w:t>
+      </w:r>
+      <w:r>
+        <w:rPr>
+          <w:i/>
+          <w:iCs/>
+        </w:rPr>
+        <w:lastRenderedPageBreak/>
+        <w:t>a financial strategy on data management?</w:t>
       </w:r>
       <w:r>
         <w:t xml:space="preserve"> (Q6). </w:t>
@@ -4361,17 +5269,7 @@
     </w:p>
     <w:p>
       <w:pPr>
-        <w:pStyle w:val="normal1"/>
-        <w:jc w:val="center"/>
-        <w:rPr>
-          <w:i/>
-        </w:rPr>
-      </w:pPr>
-    </w:p>
-    <w:p>
-      <w:pPr>
-        <w:pStyle w:val="normal2"/>
-        <w:jc w:val="center"/>
+        <w:pStyle w:val="normal2"/>
       </w:pPr>
     </w:p>
     <w:p>
@@ -4925,7 +5823,11 @@
         <w:t xml:space="preserve"> to</w:t>
       </w:r>
       <w:r>
-        <w:t xml:space="preserve"> EU countries have a national monitoring on FAIR data as shown in Figures 35 and 36.</w:t>
+        <w:t xml:space="preserve"> EU countries have a </w:t>
+      </w:r>
+      <w:r>
+        <w:lastRenderedPageBreak/>
+        <w:t>national monitoring on FAIR data as shown in Figures 35 and 36.</w:t>
       </w:r>
     </w:p>
     <w:p>
@@ -5117,7 +6019,6 @@
           <w:i/>
           <w:iCs/>
         </w:rPr>
-        <w:lastRenderedPageBreak/>
         <w:t>Figure 37: Map of EU Countries with a National Monitoring on Open Data</w:t>
       </w:r>
     </w:p>
@@ -5146,26 +6047,7 @@
     </w:p>
     <w:p>
       <w:pPr>
-        <w:pStyle w:val="normal1"/>
-        <w:jc w:val="center"/>
-        <w:rPr>
-          <w:i/>
-        </w:rPr>
-      </w:pPr>
-    </w:p>
-    <w:p>
-      <w:pPr>
-        <w:pStyle w:val="normal1"/>
-        <w:jc w:val="center"/>
-        <w:rPr>
-          <w:i/>
-        </w:rPr>
-      </w:pPr>
-    </w:p>
-    <w:p>
-      <w:pPr>
-        <w:pStyle w:val="normal2"/>
-        <w:jc w:val="center"/>
+        <w:pStyle w:val="normal2"/>
       </w:pPr>
     </w:p>
     <w:p>
@@ -5426,7 +6308,21 @@
           <w:i/>
           <w:iCs/>
         </w:rPr>
-        <w:t>Figure 39: Share of EU Countries with National Investments in Data Management per 1000 FTE Researchers</w:t>
+        <w:t xml:space="preserve">Figure 39: </w:t>
+      </w:r>
+      <w:r>
+        <w:rPr>
+          <w:i/>
+          <w:iCs/>
+        </w:rPr>
+        <w:t>Number</w:t>
+      </w:r>
+      <w:r>
+        <w:rPr>
+          <w:i/>
+          <w:iCs/>
+        </w:rPr>
+        <w:t xml:space="preserve"> of EU Countries with National Investments in Data Management per 1000 FTE Researchers</w:t>
       </w:r>
     </w:p>
     <w:p>
@@ -5641,7 +6537,21 @@
           <w:i/>
           <w:iCs/>
         </w:rPr>
-        <w:t>Figure 40: Share of EU Countries with National Investments in FAIR Data per 1000 FTE Researchers</w:t>
+        <w:t xml:space="preserve">Figure 40: </w:t>
+      </w:r>
+      <w:r>
+        <w:rPr>
+          <w:i/>
+          <w:iCs/>
+        </w:rPr>
+        <w:t>Number</w:t>
+      </w:r>
+      <w:r>
+        <w:rPr>
+          <w:i/>
+          <w:iCs/>
+        </w:rPr>
+        <w:t xml:space="preserve"> of EU Countries with National Investments in FAIR Data per 1000 FTE Researchers</w:t>
       </w:r>
     </w:p>
     <w:p>
@@ -5798,7 +6708,11 @@
         <w:t>}</w:t>
       </w:r>
       <w:r>
-        <w:t xml:space="preserve"> &gt;500 to 1000 €K, and </w:t>
+        <w:t xml:space="preserve"> &gt;500 to 1000 </w:t>
+      </w:r>
+      <w:r>
+        <w:lastRenderedPageBreak/>
+        <w:t xml:space="preserve">€K, and </w:t>
       </w:r>
       <w:r>
         <w:t>{</w:t>
@@ -5856,7 +6770,21 @@
           <w:i/>
           <w:iCs/>
         </w:rPr>
-        <w:t>Figure 41: Share of EU Countries with National Investments in Open Data per 1000 FTE Researchers</w:t>
+        <w:t xml:space="preserve">Figure 41: </w:t>
+      </w:r>
+      <w:r>
+        <w:rPr>
+          <w:i/>
+          <w:iCs/>
+        </w:rPr>
+        <w:t>Number</w:t>
+      </w:r>
+      <w:r>
+        <w:rPr>
+          <w:i/>
+          <w:iCs/>
+        </w:rPr>
+        <w:t xml:space="preserve"> of EU Countries with National Investments in Open Data per 1000 FTE Researchers</w:t>
       </w:r>
     </w:p>
     <w:p>
@@ -5877,7 +6805,7 @@
         <w:spacing w:line="240" w:lineRule="auto"/>
       </w:pPr>
       <w:r>
-        <w:t>Trends</w:t>
+        <w:t>Impacts</w:t>
       </w:r>
     </w:p>
     <w:p>
@@ -5898,7 +6826,10 @@
         <w:spacing w:line="240" w:lineRule="auto"/>
       </w:pPr>
       <w:r>
-        <w:t>Yearly Trends in Policies on Data</w:t>
+        <w:t>Progress</w:t>
+      </w:r>
+      <w:r>
+        <w:t xml:space="preserve"> in Policies on Data</w:t>
       </w:r>
     </w:p>
     <w:p>
@@ -5957,7 +6888,13 @@
         <w:t>}</w:t>
       </w:r>
       <w:r>
-        <w:t xml:space="preserve"> since 2022 whereby there is </w:t>
+        <w:t xml:space="preserve"> since 2022</w:t>
+      </w:r>
+      <w:r>
+        <w:t>,</w:t>
+      </w:r>
+      <w:r>
+        <w:t xml:space="preserve"> whereby there is </w:t>
       </w:r>
       <w:r>
         <w:t>{</w:t>
@@ -6022,7 +6959,6 @@
           <w:i/>
           <w:highlight w:val="yellow"/>
         </w:rPr>
-        <w:lastRenderedPageBreak/>
         <w:t>{%chartImage27}</w:t>
       </w:r>
     </w:p>
@@ -6046,7 +6982,21 @@
           <w:i/>
           <w:iCs/>
         </w:rPr>
-        <w:t>Figure 42: Trend in EU Countries with a National Policy on Data Management</w:t>
+        <w:t xml:space="preserve">Figure 42: </w:t>
+      </w:r>
+      <w:r>
+        <w:rPr>
+          <w:i/>
+          <w:iCs/>
+        </w:rPr>
+        <w:t>Progress</w:t>
+      </w:r>
+      <w:r>
+        <w:rPr>
+          <w:i/>
+          <w:iCs/>
+        </w:rPr>
+        <w:t xml:space="preserve"> in EU Countries with a National Policy on Data Management</w:t>
       </w:r>
     </w:p>
     <w:p>
@@ -6106,10 +7056,16 @@
         <w:t xml:space="preserve"> </w:t>
       </w:r>
       <w:r>
-        <w:t xml:space="preserve"> since</w:t>
-      </w:r>
-      <w:r>
-        <w:t xml:space="preserve"> 2022 whereby there is </w:t>
+        <w:t>since</w:t>
+      </w:r>
+      <w:r>
+        <w:t xml:space="preserve"> 2022</w:t>
+      </w:r>
+      <w:r>
+        <w:t>,</w:t>
+      </w:r>
+      <w:r>
+        <w:t xml:space="preserve"> whereby there is </w:t>
       </w:r>
       <w:r>
         <w:t>{</w:t>
@@ -6193,7 +7149,21 @@
           <w:i/>
           <w:iCs/>
         </w:rPr>
-        <w:t>Figure 43: Trend in EU Countries with a National Policy on FAIR Data</w:t>
+        <w:t xml:space="preserve">Figure 43: </w:t>
+      </w:r>
+      <w:r>
+        <w:rPr>
+          <w:i/>
+          <w:iCs/>
+        </w:rPr>
+        <w:t>Progress</w:t>
+      </w:r>
+      <w:r>
+        <w:rPr>
+          <w:i/>
+          <w:iCs/>
+        </w:rPr>
+        <w:t xml:space="preserve"> in EU Countries with a National Policy on FAIR Data</w:t>
       </w:r>
     </w:p>
     <w:p>
@@ -6250,7 +7220,13 @@
         <w:t>}</w:t>
       </w:r>
       <w:r>
-        <w:t xml:space="preserve"> since 2022 whereby there is </w:t>
+        <w:t xml:space="preserve"> since 2022</w:t>
+      </w:r>
+      <w:r>
+        <w:t>,</w:t>
+      </w:r>
+      <w:r>
+        <w:t xml:space="preserve"> whereby there is </w:t>
       </w:r>
       <w:r>
         <w:t>{</w:t>
@@ -6334,7 +7310,21 @@
           <w:i/>
           <w:iCs/>
         </w:rPr>
-        <w:t>Figure 44: Trend in EU Countries with a National Policy on Open Data</w:t>
+        <w:t xml:space="preserve">Figure 44: </w:t>
+      </w:r>
+      <w:r>
+        <w:rPr>
+          <w:i/>
+          <w:iCs/>
+        </w:rPr>
+        <w:t>Progress</w:t>
+      </w:r>
+      <w:r>
+        <w:rPr>
+          <w:i/>
+          <w:iCs/>
+        </w:rPr>
+        <w:t xml:space="preserve"> in EU Countries with a National Policy on Open Data</w:t>
       </w:r>
     </w:p>
     <w:p>
@@ -6436,7 +7426,21 @@
           <w:i/>
           <w:iCs/>
         </w:rPr>
-        <w:t>Figure 45: Trend in EU Countries with a Financial Strategy on Data Management</w:t>
+        <w:t xml:space="preserve">Figure 45: </w:t>
+      </w:r>
+      <w:r>
+        <w:rPr>
+          <w:i/>
+          <w:iCs/>
+        </w:rPr>
+        <w:t>Progress</w:t>
+      </w:r>
+      <w:r>
+        <w:rPr>
+          <w:i/>
+          <w:iCs/>
+        </w:rPr>
+        <w:t xml:space="preserve"> in EU Countries with a Financial Strategy on Data Management</w:t>
       </w:r>
     </w:p>
     <w:p>
@@ -6535,7 +7539,21 @@
           <w:i/>
           <w:iCs/>
         </w:rPr>
-        <w:t>Figure 46: Trend in EU Countries with a Financial Strategy on FAIR Data</w:t>
+        <w:t xml:space="preserve">Figure 46: </w:t>
+      </w:r>
+      <w:r>
+        <w:rPr>
+          <w:i/>
+          <w:iCs/>
+        </w:rPr>
+        <w:t>Progress</w:t>
+      </w:r>
+      <w:r>
+        <w:rPr>
+          <w:i/>
+          <w:iCs/>
+        </w:rPr>
+        <w:t xml:space="preserve"> in EU Countries with a Financial Strategy on FAIR Data</w:t>
       </w:r>
     </w:p>
     <w:p>
@@ -6637,7 +7655,22 @@
           <w:i/>
           <w:iCs/>
         </w:rPr>
-        <w:t>Figure 47: Trend in EU Countries with a Financial Strategy on Open Data</w:t>
+        <w:lastRenderedPageBreak/>
+        <w:t xml:space="preserve">Figure 47: </w:t>
+      </w:r>
+      <w:r>
+        <w:rPr>
+          <w:i/>
+          <w:iCs/>
+        </w:rPr>
+        <w:t>Progress</w:t>
+      </w:r>
+      <w:r>
+        <w:rPr>
+          <w:i/>
+          <w:iCs/>
+        </w:rPr>
+        <w:t xml:space="preserve"> in EU Countries with a Financial Strategy on Open Data</w:t>
       </w:r>
     </w:p>
     <w:p>
@@ -6656,7 +7689,10 @@
         <w:spacing w:line="240" w:lineRule="auto"/>
       </w:pPr>
       <w:r>
-        <w:t>Yearly Trends in Practices on Data</w:t>
+        <w:t>Progress</w:t>
+      </w:r>
+      <w:r>
+        <w:t xml:space="preserve"> in Practices on Data</w:t>
       </w:r>
     </w:p>
     <w:p>
@@ -6775,7 +7811,21 @@
           <w:i/>
           <w:iCs/>
         </w:rPr>
-        <w:t>Figure 48: Trend in EU Countries with a National Monitoring on Data Management</w:t>
+        <w:t xml:space="preserve">Figure 48: </w:t>
+      </w:r>
+      <w:r>
+        <w:rPr>
+          <w:i/>
+          <w:iCs/>
+        </w:rPr>
+        <w:t>Progress</w:t>
+      </w:r>
+      <w:r>
+        <w:rPr>
+          <w:i/>
+          <w:iCs/>
+        </w:rPr>
+        <w:t xml:space="preserve"> in EU Countries with a National Monitoring on Data Management</w:t>
       </w:r>
     </w:p>
     <w:p>
@@ -6858,7 +7908,6 @@
           <w:i/>
           <w:highlight w:val="yellow"/>
         </w:rPr>
-        <w:lastRenderedPageBreak/>
         <w:t>{%chartImage34}</w:t>
       </w:r>
     </w:p>
@@ -6878,7 +7927,21 @@
           <w:i/>
           <w:iCs/>
         </w:rPr>
-        <w:t>Figure 49: Trend in EU Countries with a National Monitoring on FAIR Data</w:t>
+        <w:t xml:space="preserve">Figure 49: </w:t>
+      </w:r>
+      <w:r>
+        <w:rPr>
+          <w:i/>
+          <w:iCs/>
+        </w:rPr>
+        <w:t>Progress</w:t>
+      </w:r>
+      <w:r>
+        <w:rPr>
+          <w:i/>
+          <w:iCs/>
+        </w:rPr>
+        <w:t xml:space="preserve"> in EU Countries with a National Monitoring on FAIR Data</w:t>
       </w:r>
     </w:p>
     <w:p>
@@ -6983,7 +8046,21 @@
           <w:i/>
           <w:iCs/>
         </w:rPr>
-        <w:t>Figure 50: Trend in EU Countries with a National Monitoring on Open Data</w:t>
+        <w:t xml:space="preserve">Figure 50: </w:t>
+      </w:r>
+      <w:r>
+        <w:rPr>
+          <w:i/>
+          <w:iCs/>
+        </w:rPr>
+        <w:t>Progress</w:t>
+      </w:r>
+      <w:r>
+        <w:rPr>
+          <w:i/>
+          <w:iCs/>
+        </w:rPr>
+        <w:t xml:space="preserve"> in EU Countries with a National Monitoring on Open Data</w:t>
       </w:r>
     </w:p>
     <w:p>
@@ -7084,7 +8161,21 @@
           <w:i/>
           <w:iCs/>
         </w:rPr>
-        <w:t>Figure 51: Trend in EU Countries with National Investments in Data Management per 1000 FTE Researchers</w:t>
+        <w:t xml:space="preserve">Figure 51: </w:t>
+      </w:r>
+      <w:r>
+        <w:rPr>
+          <w:i/>
+          <w:iCs/>
+        </w:rPr>
+        <w:t>Progress</w:t>
+      </w:r>
+      <w:r>
+        <w:rPr>
+          <w:i/>
+          <w:iCs/>
+        </w:rPr>
+        <w:t xml:space="preserve"> in EU Countries with National Investments in Data Management per 1000 FTE Researchers</w:t>
       </w:r>
     </w:p>
     <w:p>
@@ -7183,24 +8274,38 @@
           <w:i/>
           <w:iCs/>
         </w:rPr>
-        <w:t>Figure 52: Trend in EU Countries with National Investments in FAIR Data per 1000 FTE Researchers</w:t>
-      </w:r>
-    </w:p>
-    <w:p>
-      <w:pPr>
-        <w:pStyle w:val="normal2"/>
-        <w:widowControl w:val="0"/>
-        <w:spacing w:line="240" w:lineRule="auto"/>
-      </w:pPr>
-    </w:p>
-    <w:p>
-      <w:pPr>
-        <w:pStyle w:val="normal2"/>
-        <w:widowControl w:val="0"/>
-        <w:spacing w:line="240" w:lineRule="auto"/>
-      </w:pPr>
-      <w:r>
-        <w:t xml:space="preserve">There is finally </w:t>
+        <w:t xml:space="preserve">Figure 52: </w:t>
+      </w:r>
+      <w:r>
+        <w:rPr>
+          <w:i/>
+          <w:iCs/>
+        </w:rPr>
+        <w:t>Progress</w:t>
+      </w:r>
+      <w:r>
+        <w:rPr>
+          <w:i/>
+          <w:iCs/>
+        </w:rPr>
+        <w:t xml:space="preserve"> in EU Countries with National Investments in FAIR Data per 1000 FTE Researchers</w:t>
+      </w:r>
+    </w:p>
+    <w:p>
+      <w:pPr>
+        <w:pStyle w:val="normal2"/>
+        <w:widowControl w:val="0"/>
+        <w:spacing w:line="240" w:lineRule="auto"/>
+      </w:pPr>
+    </w:p>
+    <w:p>
+      <w:pPr>
+        <w:pStyle w:val="normal2"/>
+        <w:widowControl w:val="0"/>
+        <w:spacing w:line="240" w:lineRule="auto"/>
+      </w:pPr>
+      <w:r>
+        <w:t xml:space="preserve">There is </w:t>
       </w:r>
       <w:r>
         <w:t>{</w:t>
@@ -7284,7 +8389,21 @@
           <w:i/>
           <w:iCs/>
         </w:rPr>
-        <w:t>Figure 53: Trend in EU Countries with National Investments in Open Data per 1000 FTE Researchers</w:t>
+        <w:t xml:space="preserve">Figure 53: </w:t>
+      </w:r>
+      <w:r>
+        <w:rPr>
+          <w:i/>
+          <w:iCs/>
+        </w:rPr>
+        <w:t>Progress</w:t>
+      </w:r>
+      <w:r>
+        <w:rPr>
+          <w:i/>
+          <w:iCs/>
+        </w:rPr>
+        <w:t xml:space="preserve"> in EU Countries with National Investments in Open Data per 1000 FTE Researchers</w:t>
       </w:r>
     </w:p>
     <w:p>
@@ -7320,6 +8439,7 @@
         <w:spacing w:line="240" w:lineRule="auto"/>
       </w:pPr>
       <w:r>
+        <w:lastRenderedPageBreak/>
         <w:t>The software category consists of one main topic: open source software.</w:t>
       </w:r>
     </w:p>
@@ -7548,7 +8668,6 @@
           <w:i/>
           <w:highlight w:val="yellow"/>
         </w:rPr>
-        <w:lastRenderedPageBreak/>
         <w:t>{%pieChartImage_</w:t>
       </w:r>
       <w:r>
@@ -7689,19 +8808,13 @@
         <w:t>}</w:t>
       </w:r>
       <w:r>
-        <w:t xml:space="preserve"> of responding</w:t>
-      </w:r>
-      <w:r>
-        <w:t xml:space="preserve"> to</w:t>
-      </w:r>
-      <w:r>
-        <w:t xml:space="preserve"> EU countries have a financial strategy on open</w:t>
+        <w:t xml:space="preserve"> of responding EU countries have a financial strategy on open</w:t>
       </w:r>
       <w:r>
         <w:t>-</w:t>
       </w:r>
       <w:r>
-        <w:t>source software as shown in Figures 56 and 57.</w:t>
+        <w:t>source software.</w:t>
       </w:r>
     </w:p>
     <w:p>
@@ -7955,7 +9068,19 @@
         <w:t>-</w:t>
       </w:r>
       <w:r>
-        <w:t>source software as shown in Figures 58 and 59.</w:t>
+        <w:t>source software as shown in Figures 5</w:t>
+      </w:r>
+      <w:r>
+        <w:t>6</w:t>
+      </w:r>
+      <w:r>
+        <w:t xml:space="preserve"> and 5</w:t>
+      </w:r>
+      <w:r>
+        <w:t>7</w:t>
+      </w:r>
+      <w:r>
+        <w:t>.</w:t>
       </w:r>
     </w:p>
     <w:p>
@@ -7997,7 +9122,21 @@
           <w:i/>
           <w:iCs/>
         </w:rPr>
-        <w:t>Figure 58: Map of EU Countries with a National Monitoring on Open</w:t>
+        <w:t>Figure 5</w:t>
+      </w:r>
+      <w:r>
+        <w:rPr>
+          <w:i/>
+          <w:iCs/>
+        </w:rPr>
+        <w:t>6</w:t>
+      </w:r>
+      <w:r>
+        <w:rPr>
+          <w:i/>
+          <w:iCs/>
+        </w:rPr>
+        <w:t>: Map of EU Countries with a National Monitoring on Open</w:t>
       </w:r>
       <w:r>
         <w:rPr>
@@ -8067,7 +9206,21 @@
           <w:i/>
           <w:iCs/>
         </w:rPr>
-        <w:t>Figure 59: Share of EU Countries with a National Monitoring on Open</w:t>
+        <w:t>Figure 5</w:t>
+      </w:r>
+      <w:r>
+        <w:rPr>
+          <w:i/>
+          <w:iCs/>
+        </w:rPr>
+        <w:t>7</w:t>
+      </w:r>
+      <w:r>
+        <w:rPr>
+          <w:i/>
+          <w:iCs/>
+        </w:rPr>
+        <w:t>: Share of EU Countries with a National Monitoring on Open</w:t>
       </w:r>
       <w:r>
         <w:rPr>
@@ -8204,7 +9357,11 @@
         <w:t>number</w:t>
       </w:r>
       <w:r>
-        <w:t xml:space="preserve"> of investments in open</w:t>
+        <w:t xml:space="preserve"> of </w:t>
+      </w:r>
+      <w:r>
+        <w:lastRenderedPageBreak/>
+        <w:t>investments in open</w:t>
       </w:r>
       <w:r>
         <w:t>-</w:t>
@@ -8300,7 +9457,13 @@
         <w:t>}</w:t>
       </w:r>
       <w:r>
-        <w:t xml:space="preserve"> &gt;1000 €K per 1000 FTE researchers as shown in Figure 60.</w:t>
+        <w:t xml:space="preserve"> &gt;1000 €K per 1000 FTE researchers as shown in Figure </w:t>
+      </w:r>
+      <w:r>
+        <w:t>58</w:t>
+      </w:r>
+      <w:r>
+        <w:t>.</w:t>
       </w:r>
     </w:p>
     <w:p>
@@ -8342,7 +9505,21 @@
           <w:i/>
           <w:iCs/>
         </w:rPr>
-        <w:t>Figure 60: Share of EU Countries with National Investments in Open</w:t>
+        <w:t xml:space="preserve">Figure 60: </w:t>
+      </w:r>
+      <w:r>
+        <w:rPr>
+          <w:i/>
+          <w:iCs/>
+        </w:rPr>
+        <w:t>Number</w:t>
+      </w:r>
+      <w:r>
+        <w:rPr>
+          <w:i/>
+          <w:iCs/>
+        </w:rPr>
+        <w:t xml:space="preserve"> of EU Countries with National Investments in Open</w:t>
       </w:r>
       <w:r>
         <w:rPr>
@@ -8379,6 +9556,9 @@
       <w:r>
         <w:t>Impact</w:t>
       </w:r>
+      <w:r>
+        <w:t>s</w:t>
+      </w:r>
     </w:p>
     <w:p>
       <w:pPr>
@@ -8398,7 +9578,10 @@
         <w:spacing w:line="240" w:lineRule="auto"/>
       </w:pPr>
       <w:r>
-        <w:t>Yearly Trends in Policies on Software</w:t>
+        <w:t>Progress</w:t>
+      </w:r>
+      <w:r>
+        <w:t xml:space="preserve"> in Policies on Software</w:t>
       </w:r>
     </w:p>
     <w:p>
@@ -8448,11 +9631,7 @@
         <w:t>Year}</w:t>
       </w:r>
       <w:r>
-        <w:t xml:space="preserve"> </w:t>
-      </w:r>
-      <w:r>
-        <w:lastRenderedPageBreak/>
-        <w:t xml:space="preserve">from the previous year and </w:t>
+        <w:t xml:space="preserve"> from the previous year and </w:t>
       </w:r>
       <w:r>
         <w:t>{</w:t>
@@ -8467,7 +9646,13 @@
         <w:t>}</w:t>
       </w:r>
       <w:r>
-        <w:t xml:space="preserve"> since 2022 whereby there is </w:t>
+        <w:t xml:space="preserve"> since 2022</w:t>
+      </w:r>
+      <w:r>
+        <w:t>,</w:t>
+      </w:r>
+      <w:r>
+        <w:t xml:space="preserve"> whereby there is </w:t>
       </w:r>
       <w:r>
         <w:t>{</w:t>
@@ -9075,13 +10260,13 @@
       <w:r>
         <w:t xml:space="preserve"> (Q21.1). </w:t>
       </w:r>
-      <w:commentRangeStart w:id="6"/>
+      <w:commentRangeStart w:id="80"/>
       <w:r>
         <w:t>Offering services through EOSC hereby refers to ensuring that research services are made available in EOSC-Exchange [12] to serve the needs of researchers and research communities. We note that this definition will likely change in future surveys as the concepts of EOSC-Core [13] and EOSC-Exchange have in the meantime been replaced by the EOSC EU Node [14] and future contributions to EOSC are foreseen by enrolling an EOSC Node into the EOSC Federation or by onboarding resources to an EOSC Node.</w:t>
       </w:r>
-      <w:commentRangeEnd w:id="6"/>
-      <w:r>
-        <w:commentReference w:id="6"/>
+      <w:commentRangeEnd w:id="80"/>
+      <w:r>
+        <w:commentReference w:id="80"/>
       </w:r>
       <w:r>
         <w:t xml:space="preserve"> </w:t>
@@ -9183,7 +10368,6 @@
           <w:i/>
           <w:highlight w:val="yellow"/>
         </w:rPr>
-        <w:lastRenderedPageBreak/>
         <w:t>{%pieChartImage_46_0}</w:t>
       </w:r>
     </w:p>
@@ -9847,7 +11031,6 @@
         <w:spacing w:line="240" w:lineRule="auto"/>
       </w:pPr>
       <w:r>
-        <w:lastRenderedPageBreak/>
         <w:t>Yearly Trends in Policies on Services</w:t>
       </w:r>
     </w:p>
@@ -10432,7 +11615,7 @@
       <w:r>
         <w:t xml:space="preserve"> (Q25.1). </w:t>
       </w:r>
-      <w:commentRangeStart w:id="7"/>
+      <w:commentRangeStart w:id="81"/>
       <w:r>
         <w:t>Connecting repositories to EOSC hereby refers to ensuring that repositories make their research outputs discoverable through EOSC. It remains to be seen how responses to this</w:t>
       </w:r>
@@ -10448,9 +11631,9 @@
       <w:r>
         <w:t xml:space="preserve"> the uptake of the EOSC Federation.</w:t>
       </w:r>
-      <w:commentRangeEnd w:id="7"/>
-      <w:r>
-        <w:commentReference w:id="7"/>
+      <w:commentRangeEnd w:id="81"/>
+      <w:r>
+        <w:commentReference w:id="81"/>
       </w:r>
       <w:r>
         <w:t xml:space="preserve"> </w:t>
@@ -10642,13 +11825,13 @@
       <w:r>
         <w:t xml:space="preserve"> (Q29.1). </w:t>
       </w:r>
-      <w:commentRangeStart w:id="8"/>
+      <w:commentRangeStart w:id="82"/>
       <w:r>
         <w:t>A data steward hereby refers to a professional data steward who supports researchers in their research data management.</w:t>
       </w:r>
-      <w:commentRangeEnd w:id="8"/>
-      <w:r>
-        <w:commentReference w:id="8"/>
+      <w:commentRangeEnd w:id="82"/>
+      <w:r>
+        <w:commentReference w:id="82"/>
       </w:r>
       <w:r>
         <w:t xml:space="preserve"> </w:t>
@@ -10838,13 +12021,13 @@
       <w:r>
         <w:t xml:space="preserve"> (Q33.1). </w:t>
       </w:r>
-      <w:commentRangeStart w:id="9"/>
+      <w:commentRangeStart w:id="83"/>
       <w:r>
         <w:t>Long-term data preservation hereby refers to ensuring that digital or physical access is provided (taking legitimate interests and constraints into account) to data or other results needed for the validation of the conclusions of peer-reviewed research publications for a substantial period of time (with a minimum of at least 5 years and preferably 10 years) or longer according to disciplinary deposition practices.</w:t>
       </w:r>
-      <w:commentRangeEnd w:id="9"/>
-      <w:r>
-        <w:commentReference w:id="9"/>
+      <w:commentRangeEnd w:id="83"/>
+      <w:r>
+        <w:commentReference w:id="83"/>
       </w:r>
       <w:r>
         <w:t xml:space="preserve"> </w:t>
@@ -11770,7 +12953,6 @@
           <w:i/>
           <w:highlight w:val="yellow"/>
         </w:rPr>
-        <w:lastRenderedPageBreak/>
         <w:t>{%pieChartImage_61_0}</w:t>
       </w:r>
     </w:p>
@@ -13110,6 +14292,7 @@
           <w:i/>
           <w:iCs/>
         </w:rPr>
+        <w:lastRenderedPageBreak/>
         <w:t>Figure 100: Trend in EU Countries with a Financial Strategy on Connecting Repositories to EOSC</w:t>
       </w:r>
     </w:p>
@@ -13820,6 +15003,7 @@
           <w:i/>
           <w:iCs/>
         </w:rPr>
+        <w:lastRenderedPageBreak/>
         <w:t>Figure 107: Trend in EU Countries with National Investments in Data Stewardship per 1000 FTE Researchers</w:t>
       </w:r>
     </w:p>
@@ -15851,6 +17035,7 @@
         <w:spacing w:line="240" w:lineRule="auto"/>
       </w:pPr>
       <w:r>
+        <w:lastRenderedPageBreak/>
         <w:t xml:space="preserve">The first main practice question on incentives/rewards for Open Science in Survey </w:t>
       </w:r>
       <w:r>
@@ -16540,7 +17725,11 @@
         <w:t>Question94[0]}</w:t>
       </w:r>
       <w:r>
-        <w:t xml:space="preserve"> in national monitoring on incentives/rewards for Open Science in EU countries in </w:t>
+        <w:t xml:space="preserve"> in national monitoring on incentives/rewards for Open Science in EU </w:t>
+      </w:r>
+      <w:r>
+        <w:lastRenderedPageBreak/>
+        <w:t xml:space="preserve">countries in </w:t>
       </w:r>
       <w:r>
         <w:t>{</w:t>
@@ -17352,6 +18541,7 @@
         <w:rPr>
           <w:lang w:eastAsia="en-GB" w:bidi="ar-SA"/>
         </w:rPr>
+        <w:lastRenderedPageBreak/>
         <w:t>National Monitoring on Engagement</w:t>
       </w:r>
     </w:p>
@@ -17577,7 +18767,6 @@
         <w:rPr>
           <w:lang w:eastAsia="en-GB" w:bidi="ar-SA"/>
         </w:rPr>
-        <w:lastRenderedPageBreak/>
         <w:t>National Investments in Engagement</w:t>
       </w:r>
     </w:p>
@@ -18518,27 +19707,27 @@
           <w:lang w:eastAsia="en-GB" w:bidi="ar-SA"/>
         </w:rPr>
       </w:pPr>
-      <w:commentRangeStart w:id="10"/>
-      <w:commentRangeStart w:id="11"/>
+      <w:commentRangeStart w:id="84"/>
+      <w:commentRangeStart w:id="85"/>
       <w:r>
         <w:rPr>
           <w:lang w:eastAsia="en-GB" w:bidi="ar-SA"/>
         </w:rPr>
         <w:t>Total Investments in EOSC and Open Science</w:t>
       </w:r>
-      <w:commentRangeEnd w:id="10"/>
+      <w:commentRangeEnd w:id="84"/>
       <w:r>
         <w:rPr>
           <w:lang w:eastAsia="en-GB" w:bidi="ar-SA"/>
         </w:rPr>
-        <w:commentReference w:id="10"/>
-      </w:r>
-      <w:commentRangeEnd w:id="11"/>
+        <w:commentReference w:id="84"/>
+      </w:r>
+      <w:commentRangeEnd w:id="85"/>
       <w:r>
         <w:rPr>
           <w:lang w:eastAsia="en-GB" w:bidi="ar-SA"/>
         </w:rPr>
-        <w:commentReference w:id="11"/>
+        <w:commentReference w:id="85"/>
       </w:r>
     </w:p>
     <w:p>
@@ -18625,19 +19814,19 @@
         </w:rPr>
         <w:t xml:space="preserve"> (</w:t>
       </w:r>
-      <w:commentRangeStart w:id="12"/>
+      <w:commentRangeStart w:id="86"/>
       <w:r>
         <w:rPr>
           <w:lang w:eastAsia="en-GB" w:bidi="ar-SA"/>
         </w:rPr>
         <w:t>Q147</w:t>
       </w:r>
-      <w:commentRangeEnd w:id="12"/>
+      <w:commentRangeEnd w:id="86"/>
       <w:r>
         <w:rPr>
           <w:lang w:eastAsia="en-GB" w:bidi="ar-SA"/>
         </w:rPr>
-        <w:commentReference w:id="12"/>
+        <w:commentReference w:id="86"/>
       </w:r>
       <w:r>
         <w:rPr>
@@ -18919,8 +20108,8 @@
         </w:rPr>
         <w:t xml:space="preserve">Figure 142: </w:t>
       </w:r>
-      <w:commentRangeStart w:id="13"/>
-      <w:commentRangeStart w:id="14"/>
+      <w:commentRangeStart w:id="87"/>
+      <w:commentRangeStart w:id="88"/>
       <w:r>
         <w:rPr>
           <w:i/>
@@ -18929,19 +20118,19 @@
         </w:rPr>
         <w:t>Share of EU Countries with National Investments in EOSC and Open Science in Millions of Euros</w:t>
       </w:r>
-      <w:commentRangeEnd w:id="13"/>
+      <w:commentRangeEnd w:id="87"/>
       <w:r>
         <w:rPr>
           <w:lang w:eastAsia="en-GB" w:bidi="ar-SA"/>
         </w:rPr>
-        <w:commentReference w:id="13"/>
-      </w:r>
-      <w:commentRangeEnd w:id="14"/>
+        <w:commentReference w:id="87"/>
+      </w:r>
+      <w:commentRangeEnd w:id="88"/>
       <w:r>
         <w:rPr>
           <w:lang w:eastAsia="en-GB" w:bidi="ar-SA"/>
         </w:rPr>
-        <w:commentReference w:id="14"/>
+        <w:commentReference w:id="88"/>
       </w:r>
     </w:p>
     <w:p>
@@ -19230,8 +20419,8 @@
         </w:rPr>
         <w:t xml:space="preserve">Figure 43: </w:t>
       </w:r>
-      <w:commentRangeStart w:id="15"/>
-      <w:commentRangeStart w:id="16"/>
+      <w:commentRangeStart w:id="89"/>
+      <w:commentRangeStart w:id="90"/>
       <w:r>
         <w:rPr>
           <w:i/>
@@ -19240,19 +20429,19 @@
         </w:rPr>
         <w:t>Share of EU Countries with National Investments in EOSC and Open Science per 1000 FTE Researchers</w:t>
       </w:r>
-      <w:commentRangeEnd w:id="15"/>
+      <w:commentRangeEnd w:id="89"/>
       <w:r>
         <w:rPr>
           <w:lang w:eastAsia="en-GB" w:bidi="ar-SA"/>
         </w:rPr>
-        <w:commentReference w:id="15"/>
-      </w:r>
-      <w:commentRangeEnd w:id="16"/>
+        <w:commentReference w:id="89"/>
+      </w:r>
+      <w:commentRangeEnd w:id="90"/>
       <w:r>
         <w:rPr>
           <w:lang w:eastAsia="en-GB" w:bidi="ar-SA"/>
         </w:rPr>
-        <w:commentReference w:id="16"/>
+        <w:commentReference w:id="90"/>
       </w:r>
     </w:p>
     <w:p>
@@ -19295,7 +20484,109 @@
 
 <file path=word/comments.xml><?xml version="1.0" encoding="utf-8"?>
 <w:comments xmlns:wpc="http://schemas.microsoft.com/office/word/2010/wordprocessingCanvas" xmlns:cx="http://schemas.microsoft.com/office/drawing/2014/chartex" xmlns:cx1="http://schemas.microsoft.com/office/drawing/2015/9/8/chartex" xmlns:cx2="http://schemas.microsoft.com/office/drawing/2015/10/21/chartex" xmlns:cx3="http://schemas.microsoft.com/office/drawing/2016/5/9/chartex" xmlns:cx4="http://schemas.microsoft.com/office/drawing/2016/5/10/chartex" xmlns:cx5="http://schemas.microsoft.com/office/drawing/2016/5/11/chartex" xmlns:cx6="http://schemas.microsoft.com/office/drawing/2016/5/12/chartex" xmlns:cx7="http://schemas.microsoft.com/office/drawing/2016/5/13/chartex" xmlns:cx8="http://schemas.microsoft.com/office/drawing/2016/5/14/chartex" xmlns:mc="http://schemas.openxmlformats.org/markup-compatibility/2006" xmlns:aink="http://schemas.microsoft.com/office/drawing/2016/ink" xmlns:am3d="http://schemas.microsoft.com/office/drawing/2017/model3d" xmlns:o="urn:schemas-microsoft-com:office:office" xmlns:oel="http://schemas.microsoft.com/office/2019/extlst" xmlns:r="http://schemas.openxmlformats.org/officeDocument/2006/relationships" xmlns:m="http://schemas.openxmlformats.org/officeDocument/2006/math" xmlns:v="urn:schemas-microsoft-com:vml" xmlns:wp14="http://schemas.microsoft.com/office/word/2010/wordprocessingDrawing" xmlns:wp="http://schemas.openxmlformats.org/drawingml/2006/wordprocessingDrawing" xmlns:w10="urn:schemas-microsoft-com:office:word" xmlns:w="http://schemas.openxmlformats.org/wordprocessingml/2006/main" xmlns:w14="http://schemas.microsoft.com/office/word/2010/wordml" xmlns:w15="http://schemas.microsoft.com/office/word/2012/wordml" xmlns:w16cex="http://schemas.microsoft.com/office/word/2018/wordml/cex" xmlns:w16cid="http://schemas.microsoft.com/office/word/2016/wordml/cid" xmlns:w16="http://schemas.microsoft.com/office/word/2018/wordml" xmlns:w16du="http://schemas.microsoft.com/office/word/2023/wordml/word16du" xmlns:w16sdtdh="http://schemas.microsoft.com/office/word/2020/wordml/sdtdatahash" xmlns:w16sdtfl="http://schemas.microsoft.com/office/word/2024/wordml/sdtformatlock" xmlns:w16se="http://schemas.microsoft.com/office/word/2015/wordml/symex" xmlns:wpg="http://schemas.microsoft.com/office/word/2010/wordprocessingGroup" xmlns:wpi="http://schemas.microsoft.com/office/word/2010/wordprocessingInk" xmlns:wne="http://schemas.microsoft.com/office/word/2006/wordml" xmlns:wps="http://schemas.microsoft.com/office/word/2010/wordprocessingShape" mc:Ignorable="w14 w15 w16se w16cid w16 w16cex w16sdtdh w16sdtfl w16du wp14">
-  <w:comment w:id="0" w:author="Gareth O'Neill" w:date="2025-09-22T07:28:00Z" w:initials="">
+  <w:comment w:id="16" w:author="Gareth O'Neill" w:date="2025-12-16T20:40:00Z" w:initials="">
+    <w:p>
+      <w:pPr>
+        <w:widowControl w:val="0"/>
+        <w:spacing w:line="240" w:lineRule="auto"/>
+        <w:rPr>
+          <w:color w:val="000000"/>
+        </w:rPr>
+      </w:pPr>
+      <w:r>
+        <w:rPr>
+          <w:color w:val="000000"/>
+        </w:rPr>
+        <w:t>For 2024: 21 February 2025</w:t>
+      </w:r>
+    </w:p>
+  </w:comment>
+  <w:comment w:id="24" w:author="Gareth O'Neill" w:date="2025-12-16T20:41:00Z" w:initials="">
+    <w:p>
+      <w:pPr>
+        <w:widowControl w:val="0"/>
+        <w:spacing w:line="240" w:lineRule="auto"/>
+        <w:rPr>
+          <w:color w:val="000000"/>
+        </w:rPr>
+      </w:pPr>
+      <w:r>
+        <w:rPr>
+          <w:color w:val="000000"/>
+        </w:rPr>
+        <w:t>For 2024: 29 August 2025</w:t>
+      </w:r>
+    </w:p>
+  </w:comment>
+  <w:comment w:id="38" w:author="Gareth O'Neill" w:date="2025-12-16T20:41:00Z" w:initials="">
+    <w:p>
+      <w:pPr>
+        <w:widowControl w:val="0"/>
+        <w:spacing w:line="240" w:lineRule="auto"/>
+        <w:rPr>
+          <w:color w:val="000000"/>
+        </w:rPr>
+      </w:pPr>
+      <w:r>
+        <w:rPr>
+          <w:color w:val="000000"/>
+        </w:rPr>
+        <w:t>For 2024: 31</w:t>
+      </w:r>
+    </w:p>
+  </w:comment>
+  <w:comment w:id="56" w:author="Gareth O'Neill" w:date="2025-12-18T01:24:00Z" w:initials="">
+    <w:p>
+      <w:pPr>
+        <w:widowControl w:val="0"/>
+        <w:spacing w:line="240" w:lineRule="auto"/>
+        <w:rPr>
+          <w:color w:val="000000"/>
+        </w:rPr>
+      </w:pPr>
+      <w:r>
+        <w:rPr>
+          <w:color w:val="000000"/>
+        </w:rPr>
+        <w:t>For 2024: 27</w:t>
+      </w:r>
+    </w:p>
+  </w:comment>
+  <w:comment w:id="62" w:author="Gareth O'Neill" w:date="2025-12-18T01:23:00Z" w:initials="">
+    <w:p>
+      <w:pPr>
+        <w:widowControl w:val="0"/>
+        <w:spacing w:line="240" w:lineRule="auto"/>
+        <w:rPr>
+          <w:color w:val="000000"/>
+        </w:rPr>
+      </w:pPr>
+      <w:r>
+        <w:rPr>
+          <w:color w:val="000000"/>
+        </w:rPr>
+        <w:t>For 2024: 7</w:t>
+      </w:r>
+    </w:p>
+  </w:comment>
+  <w:comment w:id="73" w:author="Gareth O'Neill" w:date="2025-12-18T01:10:00Z" w:initials="">
+    <w:p>
+      <w:pPr>
+        <w:widowControl w:val="0"/>
+        <w:spacing w:line="240" w:lineRule="auto"/>
+        <w:rPr>
+          <w:color w:val="000000"/>
+        </w:rPr>
+      </w:pPr>
+      <w:r>
+        <w:rPr>
+          <w:color w:val="000000"/>
+        </w:rPr>
+        <w:t>Executive Summary added</w:t>
+      </w:r>
+    </w:p>
+  </w:comment>
+  <w:comment w:id="74" w:author="Gareth O'Neill" w:date="2025-09-22T07:28:00Z" w:initials="">
     <w:p>
       <w:pPr>
         <w:pStyle w:val="normal1"/>
@@ -19310,7 +20601,7 @@
       </w:r>
     </w:p>
   </w:comment>
-  <w:comment w:id="1" w:author="Gareth O'Neill" w:date="2025-09-22T10:13:00Z" w:initials="">
+  <w:comment w:id="75" w:author="Gareth O'Neill" w:date="2025-09-22T10:13:00Z" w:initials="">
     <w:p>
       <w:pPr>
         <w:pStyle w:val="normal1"/>
@@ -19344,7 +20635,7 @@
       </w:r>
     </w:p>
   </w:comment>
-  <w:comment w:id="2" w:author="Gareth O'Neill" w:date="2025-09-22T10:13:00Z" w:initials="">
+  <w:comment w:id="76" w:author="Gareth O'Neill" w:date="2025-09-22T10:13:00Z" w:initials="">
     <w:p>
       <w:pPr>
         <w:pStyle w:val="normal1"/>
@@ -19378,7 +20669,7 @@
       </w:r>
     </w:p>
   </w:comment>
-  <w:comment w:id="6" w:author="Gareth O'Neill" w:date="2025-11-12T00:44:00Z" w:initials="">
+  <w:comment w:id="80" w:author="Gareth O'Neill" w:date="2025-11-12T00:44:00Z" w:initials="">
     <w:p>
       <w:pPr>
         <w:pStyle w:val="normal1"/>
@@ -19394,7 +20685,7 @@
       </w:r>
     </w:p>
   </w:comment>
-  <w:comment w:id="7" w:author="Gareth O'Neill" w:date="2025-11-12T02:13:00Z" w:initials="">
+  <w:comment w:id="81" w:author="Gareth O'Neill" w:date="2025-11-12T02:13:00Z" w:initials="">
     <w:p>
       <w:pPr>
         <w:pStyle w:val="normal1"/>
@@ -19410,7 +20701,7 @@
       </w:r>
     </w:p>
   </w:comment>
-  <w:comment w:id="8" w:author="Gareth O'Neill" w:date="2025-11-12T02:15:00Z" w:initials="">
+  <w:comment w:id="82" w:author="Gareth O'Neill" w:date="2025-11-12T02:15:00Z" w:initials="">
     <w:p>
       <w:pPr>
         <w:pStyle w:val="normal1"/>
@@ -19426,7 +20717,7 @@
       </w:r>
     </w:p>
   </w:comment>
-  <w:comment w:id="9" w:author="Gareth O'Neill" w:date="2025-11-12T02:18:00Z" w:initials="">
+  <w:comment w:id="83" w:author="Gareth O'Neill" w:date="2025-11-12T02:18:00Z" w:initials="">
     <w:p>
       <w:pPr>
         <w:pStyle w:val="normal1"/>
@@ -19442,7 +20733,7 @@
       </w:r>
     </w:p>
   </w:comment>
-  <w:comment w:id="10" w:author="Gareth O'Neill" w:date="2025-11-12T12:37:00Z" w:initials="">
+  <w:comment w:id="84" w:author="Gareth O'Neill" w:date="2025-11-12T12:37:00Z" w:initials="">
     <w:p>
       <w:pPr>
         <w:widowControl w:val="0"/>
@@ -19459,7 +20750,7 @@
       </w:r>
     </w:p>
   </w:comment>
-  <w:comment w:id="11" w:author="Stefan Liebler" w:date="2025-11-13T16:48:00Z" w:initials="">
+  <w:comment w:id="85" w:author="Stefan Liebler" w:date="2025-11-13T16:48:00Z" w:initials="">
     <w:p>
       <w:pPr>
         <w:widowControl w:val="0"/>
@@ -19476,7 +20767,7 @@
       </w:r>
     </w:p>
   </w:comment>
-  <w:comment w:id="12" w:author="Gareth O'Neill" w:date="2025-11-12T12:07:00Z" w:initials="">
+  <w:comment w:id="86" w:author="Gareth O'Neill" w:date="2025-11-12T12:07:00Z" w:initials="">
     <w:p>
       <w:pPr>
         <w:widowControl w:val="0"/>
@@ -19493,7 +20784,7 @@
       </w:r>
     </w:p>
   </w:comment>
-  <w:comment w:id="13" w:author="Gareth O'Neill" w:date="2025-11-12T12:13:00Z" w:initials="">
+  <w:comment w:id="87" w:author="Gareth O'Neill" w:date="2025-11-12T12:13:00Z" w:initials="">
     <w:p>
       <w:pPr>
         <w:widowControl w:val="0"/>
@@ -19510,7 +20801,7 @@
       </w:r>
     </w:p>
   </w:comment>
-  <w:comment w:id="14" w:author="Stefan Liebler" w:date="2025-11-13T16:52:00Z" w:initials="">
+  <w:comment w:id="88" w:author="Stefan Liebler" w:date="2025-11-13T16:52:00Z" w:initials="">
     <w:p>
       <w:pPr>
         <w:widowControl w:val="0"/>
@@ -19527,7 +20818,7 @@
       </w:r>
     </w:p>
   </w:comment>
-  <w:comment w:id="15" w:author="Gareth O'Neill" w:date="2025-11-12T12:13:00Z" w:initials="">
+  <w:comment w:id="89" w:author="Gareth O'Neill" w:date="2025-11-12T12:13:00Z" w:initials="">
     <w:p>
       <w:pPr>
         <w:widowControl w:val="0"/>
@@ -19544,7 +20835,7 @@
       </w:r>
     </w:p>
   </w:comment>
-  <w:comment w:id="16" w:author="Stefan Liebler" w:date="2025-11-13T16:52:00Z" w:initials="">
+  <w:comment w:id="90" w:author="Stefan Liebler" w:date="2025-11-13T16:52:00Z" w:initials="">
     <w:p>
       <w:pPr>
         <w:widowControl w:val="0"/>
@@ -19566,6 +20857,12 @@
 
 <file path=word/commentsExtended.xml><?xml version="1.0" encoding="utf-8"?>
 <w15:commentsEx xmlns:wpc="http://schemas.microsoft.com/office/word/2010/wordprocessingCanvas" xmlns:cx="http://schemas.microsoft.com/office/drawing/2014/chartex" xmlns:cx1="http://schemas.microsoft.com/office/drawing/2015/9/8/chartex" xmlns:cx2="http://schemas.microsoft.com/office/drawing/2015/10/21/chartex" xmlns:cx3="http://schemas.microsoft.com/office/drawing/2016/5/9/chartex" xmlns:cx4="http://schemas.microsoft.com/office/drawing/2016/5/10/chartex" xmlns:cx5="http://schemas.microsoft.com/office/drawing/2016/5/11/chartex" xmlns:cx6="http://schemas.microsoft.com/office/drawing/2016/5/12/chartex" xmlns:cx7="http://schemas.microsoft.com/office/drawing/2016/5/13/chartex" xmlns:cx8="http://schemas.microsoft.com/office/drawing/2016/5/14/chartex" xmlns:mc="http://schemas.openxmlformats.org/markup-compatibility/2006" xmlns:aink="http://schemas.microsoft.com/office/drawing/2016/ink" xmlns:am3d="http://schemas.microsoft.com/office/drawing/2017/model3d" xmlns:o="urn:schemas-microsoft-com:office:office" xmlns:oel="http://schemas.microsoft.com/office/2019/extlst" xmlns:r="http://schemas.openxmlformats.org/officeDocument/2006/relationships" xmlns:m="http://schemas.openxmlformats.org/officeDocument/2006/math" xmlns:v="urn:schemas-microsoft-com:vml" xmlns:wp14="http://schemas.microsoft.com/office/word/2010/wordprocessingDrawing" xmlns:wp="http://schemas.openxmlformats.org/drawingml/2006/wordprocessingDrawing" xmlns:w10="urn:schemas-microsoft-com:office:word" xmlns:w="http://schemas.openxmlformats.org/wordprocessingml/2006/main" xmlns:w14="http://schemas.microsoft.com/office/word/2010/wordml" xmlns:w15="http://schemas.microsoft.com/office/word/2012/wordml" xmlns:w16cex="http://schemas.microsoft.com/office/word/2018/wordml/cex" xmlns:w16cid="http://schemas.microsoft.com/office/word/2016/wordml/cid" xmlns:w16="http://schemas.microsoft.com/office/word/2018/wordml" xmlns:w16du="http://schemas.microsoft.com/office/word/2023/wordml/word16du" xmlns:w16sdtdh="http://schemas.microsoft.com/office/word/2020/wordml/sdtdatahash" xmlns:w16sdtfl="http://schemas.microsoft.com/office/word/2024/wordml/sdtformatlock" xmlns:w16se="http://schemas.microsoft.com/office/word/2015/wordml/symex" xmlns:wpg="http://schemas.microsoft.com/office/word/2010/wordprocessingGroup" xmlns:wpi="http://schemas.microsoft.com/office/word/2010/wordprocessingInk" xmlns:wne="http://schemas.microsoft.com/office/word/2006/wordml" xmlns:wps="http://schemas.microsoft.com/office/word/2010/wordprocessingShape" mc:Ignorable="w14 w15 w16se w16cid w16 w16cex w16sdtdh w16sdtfl w16du wp14">
+  <w15:commentEx w15:paraId="43664427" w15:done="0"/>
+  <w15:commentEx w15:paraId="45516E40" w15:done="0"/>
+  <w15:commentEx w15:paraId="5FFF5E2C" w15:done="0"/>
+  <w15:commentEx w15:paraId="5EE63FF1" w15:done="0"/>
+  <w15:commentEx w15:paraId="422FEEEC" w15:done="0"/>
+  <w15:commentEx w15:paraId="43ED9C91" w15:done="0"/>
   <w15:commentEx w15:paraId="2F2FFCC0" w15:done="0"/>
   <w15:commentEx w15:paraId="4D6F4883" w15:done="0"/>
   <w15:commentEx w15:paraId="7AC63AA8" w15:done="0"/>
@@ -19585,6 +20882,84 @@
 
 <file path=word/commentsExtensible.xml><?xml version="1.0" encoding="utf-8"?>
 <w16cex:commentsExtensible xmlns:wpc="http://schemas.microsoft.com/office/word/2010/wordprocessingCanvas" xmlns:cx="http://schemas.microsoft.com/office/drawing/2014/chartex" xmlns:cx1="http://schemas.microsoft.com/office/drawing/2015/9/8/chartex" xmlns:cx2="http://schemas.microsoft.com/office/drawing/2015/10/21/chartex" xmlns:cx3="http://schemas.microsoft.com/office/drawing/2016/5/9/chartex" xmlns:cx4="http://schemas.microsoft.com/office/drawing/2016/5/10/chartex" xmlns:cx5="http://schemas.microsoft.com/office/drawing/2016/5/11/chartex" xmlns:cx6="http://schemas.microsoft.com/office/drawing/2016/5/12/chartex" xmlns:cx7="http://schemas.microsoft.com/office/drawing/2016/5/13/chartex" xmlns:cx8="http://schemas.microsoft.com/office/drawing/2016/5/14/chartex" xmlns:cr="http://schemas.microsoft.com/office/comments/2020/reactions" xmlns:mc="http://schemas.openxmlformats.org/markup-compatibility/2006" xmlns:aink="http://schemas.microsoft.com/office/drawing/2016/ink" xmlns:am3d="http://schemas.microsoft.com/office/drawing/2017/model3d" xmlns:o="urn:schemas-microsoft-com:office:office" xmlns:oel="http://schemas.microsoft.com/office/2019/extlst" xmlns:r="http://schemas.openxmlformats.org/officeDocument/2006/relationships" xmlns:m="http://schemas.openxmlformats.org/officeDocument/2006/math" xmlns:v="urn:schemas-microsoft-com:vml" xmlns:wp14="http://schemas.microsoft.com/office/word/2010/wordprocessingDrawing" xmlns:wp="http://schemas.openxmlformats.org/drawingml/2006/wordprocessingDrawing" xmlns:w10="urn:schemas-microsoft-com:office:word" xmlns:w="http://schemas.openxmlformats.org/wordprocessingml/2006/main" xmlns:w14="http://schemas.microsoft.com/office/word/2010/wordml" xmlns:w15="http://schemas.microsoft.com/office/word/2012/wordml" xmlns:w16cex="http://schemas.microsoft.com/office/word/2018/wordml/cex" xmlns:w16cid="http://schemas.microsoft.com/office/word/2016/wordml/cid" xmlns:w16="http://schemas.microsoft.com/office/word/2018/wordml" xmlns:w16du="http://schemas.microsoft.com/office/word/2023/wordml/word16du" xmlns:w16sdtdh="http://schemas.microsoft.com/office/word/2020/wordml/sdtdatahash" xmlns:w16sdtfl="http://schemas.microsoft.com/office/word/2024/wordml/sdtformatlock" xmlns:w16se="http://schemas.microsoft.com/office/word/2015/wordml/symex" xmlns:wpg="http://schemas.microsoft.com/office/word/2010/wordprocessingGroup" xmlns:wpi="http://schemas.microsoft.com/office/word/2010/wordprocessingInk" xmlns:wne="http://schemas.microsoft.com/office/word/2006/wordml" xmlns:wps="http://schemas.microsoft.com/office/word/2010/wordprocessingShape" mc:Ignorable="w14 w15 w16se w16cid w16 w16cex w16sdtdh w16sdtfl cr w16du wp14">
+  <w16cex:commentExtensible w16cex:durableId="2EEAF48D" w16cex:dateUtc="2025-12-23T13:47:00Z">
+    <w16cex:extLst>
+      <w16:ext w16:uri="{CE6994B0-6A32-4C9F-8C6B-6E91EDA988CE}">
+        <cr:reactions xmlns:cr="http://schemas.microsoft.com/office/comments/2020/reactions">
+          <cr:reaction reactionType="1">
+            <cr:reactionInfo dateUtc="2025-12-23T13:56:27Z">
+              <cr:user userId="f48d55404bda9272" userProvider="Windows Live" userName="Vasileios Nikolaou"/>
+            </cr:reactionInfo>
+          </cr:reaction>
+        </cr:reactions>
+      </w16:ext>
+    </w16cex:extLst>
+  </w16cex:commentExtensible>
+  <w16cex:commentExtensible w16cex:durableId="0D9E715D" w16cex:dateUtc="2025-12-23T13:47:00Z">
+    <w16cex:extLst>
+      <w16:ext w16:uri="{CE6994B0-6A32-4C9F-8C6B-6E91EDA988CE}">
+        <cr:reactions xmlns:cr="http://schemas.microsoft.com/office/comments/2020/reactions">
+          <cr:reaction reactionType="1">
+            <cr:reactionInfo dateUtc="2025-12-23T13:56:36Z">
+              <cr:user userId="f48d55404bda9272" userProvider="Windows Live" userName="Vasileios Nikolaou"/>
+            </cr:reactionInfo>
+          </cr:reaction>
+        </cr:reactions>
+      </w16:ext>
+    </w16cex:extLst>
+  </w16cex:commentExtensible>
+  <w16cex:commentExtensible w16cex:durableId="7CB3F3CA" w16cex:dateUtc="2025-12-23T13:47:00Z">
+    <w16cex:extLst>
+      <w16:ext w16:uri="{CE6994B0-6A32-4C9F-8C6B-6E91EDA988CE}">
+        <cr:reactions xmlns:cr="http://schemas.microsoft.com/office/comments/2020/reactions">
+          <cr:reaction reactionType="1">
+            <cr:reactionInfo dateUtc="2025-12-23T13:58:59Z">
+              <cr:user userId="f48d55404bda9272" userProvider="Windows Live" userName="Vasileios Nikolaou"/>
+            </cr:reactionInfo>
+          </cr:reaction>
+        </cr:reactions>
+      </w16:ext>
+    </w16cex:extLst>
+  </w16cex:commentExtensible>
+  <w16cex:commentExtensible w16cex:durableId="41E5041A" w16cex:dateUtc="2025-12-23T13:47:00Z">
+    <w16cex:extLst>
+      <w16:ext w16:uri="{CE6994B0-6A32-4C9F-8C6B-6E91EDA988CE}">
+        <cr:reactions xmlns:cr="http://schemas.microsoft.com/office/comments/2020/reactions">
+          <cr:reaction reactionType="1">
+            <cr:reactionInfo dateUtc="2025-12-23T13:59:22Z">
+              <cr:user userId="f48d55404bda9272" userProvider="Windows Live" userName="Vasileios Nikolaou"/>
+            </cr:reactionInfo>
+          </cr:reaction>
+        </cr:reactions>
+      </w16:ext>
+    </w16cex:extLst>
+  </w16cex:commentExtensible>
+  <w16cex:commentExtensible w16cex:durableId="23C890F1" w16cex:dateUtc="2025-12-23T13:47:00Z">
+    <w16cex:extLst>
+      <w16:ext w16:uri="{CE6994B0-6A32-4C9F-8C6B-6E91EDA988CE}">
+        <cr:reactions xmlns:cr="http://schemas.microsoft.com/office/comments/2020/reactions">
+          <cr:reaction reactionType="1">
+            <cr:reactionInfo dateUtc="2025-12-23T13:59:23Z">
+              <cr:user userId="f48d55404bda9272" userProvider="Windows Live" userName="Vasileios Nikolaou"/>
+            </cr:reactionInfo>
+          </cr:reaction>
+        </cr:reactions>
+      </w16:ext>
+    </w16cex:extLst>
+  </w16cex:commentExtensible>
+  <w16cex:commentExtensible w16cex:durableId="147C23FD" w16cex:dateUtc="2025-12-23T13:47:00Z">
+    <w16cex:extLst>
+      <w16:ext w16:uri="{CE6994B0-6A32-4C9F-8C6B-6E91EDA988CE}">
+        <cr:reactions xmlns:cr="http://schemas.microsoft.com/office/comments/2020/reactions">
+          <cr:reaction reactionType="1">
+            <cr:reactionInfo dateUtc="2025-12-23T13:59:32Z">
+              <cr:user userId="f48d55404bda9272" userProvider="Windows Live" userName="Vasileios Nikolaou"/>
+            </cr:reactionInfo>
+          </cr:reaction>
+        </cr:reactions>
+      </w16:ext>
+    </w16cex:extLst>
+  </w16cex:commentExtensible>
   <w16cex:commentExtensible w16cex:durableId="7C29C53F" w16cex:dateUtc="2025-11-18T08:56:00Z"/>
   <w16cex:commentExtensible w16cex:durableId="0E810D2D" w16cex:dateUtc="2025-11-18T08:56:00Z"/>
   <w16cex:commentExtensible w16cex:durableId="167B6143" w16cex:dateUtc="2025-11-18T08:56:00Z"/>
@@ -19597,6 +20972,12 @@
 
 <file path=word/commentsIds.xml><?xml version="1.0" encoding="utf-8"?>
 <w16cid:commentsIds xmlns:wpc="http://schemas.microsoft.com/office/word/2010/wordprocessingCanvas" xmlns:cx="http://schemas.microsoft.com/office/drawing/2014/chartex" xmlns:cx1="http://schemas.microsoft.com/office/drawing/2015/9/8/chartex" xmlns:cx2="http://schemas.microsoft.com/office/drawing/2015/10/21/chartex" xmlns:cx3="http://schemas.microsoft.com/office/drawing/2016/5/9/chartex" xmlns:cx4="http://schemas.microsoft.com/office/drawing/2016/5/10/chartex" xmlns:cx5="http://schemas.microsoft.com/office/drawing/2016/5/11/chartex" xmlns:cx6="http://schemas.microsoft.com/office/drawing/2016/5/12/chartex" xmlns:cx7="http://schemas.microsoft.com/office/drawing/2016/5/13/chartex" xmlns:cx8="http://schemas.microsoft.com/office/drawing/2016/5/14/chartex" xmlns:mc="http://schemas.openxmlformats.org/markup-compatibility/2006" xmlns:aink="http://schemas.microsoft.com/office/drawing/2016/ink" xmlns:am3d="http://schemas.microsoft.com/office/drawing/2017/model3d" xmlns:o="urn:schemas-microsoft-com:office:office" xmlns:oel="http://schemas.microsoft.com/office/2019/extlst" xmlns:r="http://schemas.openxmlformats.org/officeDocument/2006/relationships" xmlns:m="http://schemas.openxmlformats.org/officeDocument/2006/math" xmlns:v="urn:schemas-microsoft-com:vml" xmlns:wp14="http://schemas.microsoft.com/office/word/2010/wordprocessingDrawing" xmlns:wp="http://schemas.openxmlformats.org/drawingml/2006/wordprocessingDrawing" xmlns:w10="urn:schemas-microsoft-com:office:word" xmlns:w="http://schemas.openxmlformats.org/wordprocessingml/2006/main" xmlns:w14="http://schemas.microsoft.com/office/word/2010/wordml" xmlns:w15="http://schemas.microsoft.com/office/word/2012/wordml" xmlns:w16cex="http://schemas.microsoft.com/office/word/2018/wordml/cex" xmlns:w16cid="http://schemas.microsoft.com/office/word/2016/wordml/cid" xmlns:w16="http://schemas.microsoft.com/office/word/2018/wordml" xmlns:w16du="http://schemas.microsoft.com/office/word/2023/wordml/word16du" xmlns:w16sdtdh="http://schemas.microsoft.com/office/word/2020/wordml/sdtdatahash" xmlns:w16sdtfl="http://schemas.microsoft.com/office/word/2024/wordml/sdtformatlock" xmlns:w16se="http://schemas.microsoft.com/office/word/2015/wordml/symex" xmlns:wpg="http://schemas.microsoft.com/office/word/2010/wordprocessingGroup" xmlns:wpi="http://schemas.microsoft.com/office/word/2010/wordprocessingInk" xmlns:wne="http://schemas.microsoft.com/office/word/2006/wordml" xmlns:wps="http://schemas.microsoft.com/office/word/2010/wordprocessingShape" mc:Ignorable="w14 w15 w16se w16cid w16 w16cex w16sdtdh w16sdtfl w16du wp14">
+  <w16cid:commentId w16cid:paraId="43664427" w16cid:durableId="2EEAF48D"/>
+  <w16cid:commentId w16cid:paraId="45516E40" w16cid:durableId="0D9E715D"/>
+  <w16cid:commentId w16cid:paraId="5FFF5E2C" w16cid:durableId="7CB3F3CA"/>
+  <w16cid:commentId w16cid:paraId="5EE63FF1" w16cid:durableId="41E5041A"/>
+  <w16cid:commentId w16cid:paraId="422FEEEC" w16cid:durableId="23C890F1"/>
+  <w16cid:commentId w16cid:paraId="43ED9C91" w16cid:durableId="147C23FD"/>
   <w16cid:commentId w16cid:paraId="2F2FFCC0" w16cid:durableId="260ACBC3"/>
   <w16cid:commentId w16cid:paraId="4D6F4883" w16cid:durableId="2AE6F0A9"/>
   <w16cid:commentId w16cid:paraId="7AC63AA8" w16cid:durableId="6A2CCEA2"/>
@@ -20896,7 +22277,6 @@
   <w:style w:type="character" w:default="1" w:styleId="DefaultParagraphFont">
     <w:name w:val="Default Paragraph Font"/>
     <w:uiPriority w:val="1"/>
-    <w:semiHidden/>
     <w:unhideWhenUsed/>
   </w:style>
   <w:style w:type="table" w:default="1" w:styleId="TableNormal">

</xml_diff>

<commit_message>
fix(charts): Correct pie chart direction (counter-clockwise) and fix map legend ordering
</commit_message>
<xml_diff>
--- a/src/assets/docx-templates/report_template_test.docx
+++ b/src/assets/docx-templates/report_template_test.docx
@@ -206,22 +206,32 @@
               <w:tag w:val="goog_rdk_13"/>
               <w:id w:val="-1165461532"/>
             </w:sdtPr>
+            <w:sdtEndPr/>
             <w:sdtContent>
               <w:customXmlInsRangeEnd w:id="8"/>
-              <w:ins w:id="9" w:author="Gareth O'Neill" w:date="2025-12-18T01:29:00Z">
-                <w:r>
+              <w:customXmlInsRangeStart w:id="9" w:author="Gareth O'Neill" w:date="2025-12-18T01:29:00Z"/>
+              <w:sdt>
+                <w:sdtPr>
                   <w:rPr>
                     <w:highlight w:val="cyan"/>
                     <w:u w:val="single"/>
-                    <w:rPrChange w:id="10" w:author="Unknown" w:date="2025-12-18T01:29:00Z">
-                      <w:rPr>
-                        <w:color w:val="000000"/>
-                      </w:rPr>
-                    </w:rPrChange>
                   </w:rPr>
-                  <w:t>[YEAR]</w:t>
-                </w:r>
-              </w:ins>
+                  <w:tag w:val="goog_rdk_11"/>
+                  <w:id w:val="-1697614707"/>
+                </w:sdtPr>
+                <w:sdtContent>
+                  <w:customXmlInsRangeEnd w:id="9"/>
+                  <w:r>
+                    <w:rPr>
+                      <w:highlight w:val="cyan"/>
+                      <w:u w:val="single"/>
+                    </w:rPr>
+                    <w:t>{Year}</w:t>
+                  </w:r>
+                  <w:customXmlInsRangeStart w:id="10" w:author="Gareth O'Neill" w:date="2025-12-18T01:29:00Z"/>
+                </w:sdtContent>
+              </w:sdt>
+              <w:customXmlInsRangeEnd w:id="10"/>
               <w:customXmlInsRangeStart w:id="11" w:author="Gareth O'Neill" w:date="2025-12-18T01:29:00Z"/>
             </w:sdtContent>
           </w:sdt>
@@ -334,8 +344,7 @@
             </w:sdtContent>
           </w:sdt>
           <w:customXmlInsRangeEnd w:id="23"/>
-          <w:commentRangeStart w:id="24"/>
-          <w:customXmlInsRangeStart w:id="25" w:author="Gareth O'Neill" w:date="2025-12-18T01:29:00Z"/>
+          <w:customXmlInsRangeStart w:id="24" w:author="Gareth O'Neill" w:date="2025-12-18T01:29:00Z"/>
           <w:sdt>
             <w:sdtPr>
               <w:rPr>
@@ -347,12 +356,12 @@
               <w:id w:val="804610764"/>
             </w:sdtPr>
             <w:sdtContent>
-              <w:customXmlInsRangeEnd w:id="25"/>
-              <w:customXmlInsRangeStart w:id="26" w:author="Gareth O'Neill" w:date="2025-12-18T01:29:00Z"/>
+              <w:customXmlInsRangeEnd w:id="24"/>
+              <w:customXmlInsRangeStart w:id="25" w:author="Gareth O'Neill" w:date="2025-12-18T01:29:00Z"/>
             </w:sdtContent>
           </w:sdt>
-          <w:customXmlInsRangeEnd w:id="26"/>
-          <w:customXmlInsRangeStart w:id="27" w:author="Gareth O'Neill" w:date="2025-12-18T01:29:00Z"/>
+          <w:customXmlInsRangeEnd w:id="25"/>
+          <w:customXmlInsRangeStart w:id="26" w:author="Gareth O'Neill" w:date="2025-12-18T01:29:00Z"/>
           <w:sdt>
             <w:sdtPr>
               <w:rPr>
@@ -369,91 +378,43 @@
               </w:rPr>
             </w:sdtEndPr>
             <w:sdtContent>
-              <w:customXmlInsRangeEnd w:id="27"/>
+              <w:customXmlInsRangeEnd w:id="26"/>
               <w:r>
                 <w:rPr>
                   <w:color w:val="C0504D" w:themeColor="accent2"/>
                   <w:highlight w:val="cyan"/>
                   <w:u w:val="single"/>
                 </w:rPr>
-                <w:t>2</w:t>
+                <w:t>29 August 2025</w:t>
               </w:r>
-              <w:r>
-                <w:rPr>
-                  <w:color w:val="C0504D" w:themeColor="accent2"/>
-                  <w:u w:val="single"/>
-                </w:rPr>
-                <w:t>9 August 2025</w:t>
-              </w:r>
-              <w:customXmlInsRangeStart w:id="28" w:author="Gareth O'Neill" w:date="2025-12-18T01:29:00Z"/>
+              <w:customXmlInsRangeStart w:id="27" w:author="Gareth O'Neill" w:date="2025-12-18T01:29:00Z"/>
             </w:sdtContent>
           </w:sdt>
-          <w:customXmlInsRangeEnd w:id="28"/>
-          <w:commentRangeEnd w:id="24"/>
-          <w:ins w:id="29" w:author="Gareth O'Neill" w:date="2025-12-18T01:29:00Z">
-            <w:r>
-              <w:rPr>
-                <w:color w:val="C0504D" w:themeColor="accent2"/>
-                <w:highlight w:val="cyan"/>
-                <w:u w:val="single"/>
-              </w:rPr>
-              <w:commentReference w:id="24"/>
-            </w:r>
-          </w:ins>
-          <w:customXmlInsRangeStart w:id="30" w:author="Gareth O'Neill" w:date="2025-12-18T01:29:00Z"/>
+          <w:customXmlInsRangeEnd w:id="27"/>
+          <w:customXmlInsRangeStart w:id="28" w:author="Gareth O'Neill" w:date="2025-12-18T01:29:00Z"/>
           <w:sdt>
             <w:sdtPr>
               <w:rPr>
                 <w:color w:val="C0504D" w:themeColor="accent2"/>
-                <w:highlight w:val="cyan"/>
-                <w:u w:val="single"/>
-              </w:rPr>
-              <w:tag w:val="goog_rdk_20"/>
-              <w:id w:val="408900276"/>
-            </w:sdtPr>
-            <w:sdtEndPr>
-              <w:rPr>
-                <w:color w:val="auto"/>
-              </w:rPr>
-            </w:sdtEndPr>
-            <w:sdtContent>
-              <w:customXmlInsRangeEnd w:id="30"/>
-              <w:ins w:id="31" w:author="Gareth O'Neill" w:date="2025-12-18T01:29:00Z">
-                <w:r>
-                  <w:rPr>
-                    <w:highlight w:val="cyan"/>
-                    <w:u w:val="single"/>
-                    <w:rPrChange w:id="32" w:author="Unknown" w:date="2025-12-18T01:29:00Z">
-                      <w:rPr>
-                        <w:color w:val="000000"/>
-                      </w:rPr>
-                    </w:rPrChange>
-                  </w:rPr>
-                  <w:t>,</w:t>
-                </w:r>
-              </w:ins>
-              <w:customXmlInsRangeStart w:id="33" w:author="Gareth O'Neill" w:date="2025-12-18T01:29:00Z"/>
-            </w:sdtContent>
-          </w:sdt>
-          <w:customXmlInsRangeEnd w:id="33"/>
-          <w:customXmlInsRangeStart w:id="34" w:author="Gareth O'Neill" w:date="2025-12-18T01:29:00Z"/>
-          <w:sdt>
-            <w:sdtPr>
-              <w:rPr>
-                <w:highlight w:val="cyan"/>
                 <w:u w:val="single"/>
               </w:rPr>
               <w:tag w:val="goog_rdk_21"/>
               <w:id w:val="-978614106"/>
             </w:sdtPr>
+            <w:sdtEndPr>
+              <w:rPr>
+                <w:highlight w:val="cyan"/>
+              </w:rPr>
+            </w:sdtEndPr>
             <w:sdtContent>
-              <w:customXmlInsRangeEnd w:id="34"/>
-              <w:ins w:id="35" w:author="Gareth O'Neill" w:date="2025-12-18T01:29:00Z">
+              <w:customXmlInsRangeEnd w:id="28"/>
+              <w:ins w:id="29" w:author="Gareth O'Neill" w:date="2025-12-18T01:29:00Z">
                 <w:r>
                   <w:rPr>
+                    <w:color w:val="C0504D" w:themeColor="accent2"/>
                     <w:highlight w:val="cyan"/>
                     <w:u w:val="single"/>
-                    <w:rPrChange w:id="36" w:author="Unknown" w:date="2025-12-18T01:29:00Z">
+                    <w:rPrChange w:id="30" w:author="Unknown" w:date="2025-12-18T01:29:00Z">
                       <w:rPr>
                         <w:color w:val="000000"/>
                       </w:rPr>
@@ -462,15 +423,16 @@
                   <w:t xml:space="preserve"> whereby </w:t>
                 </w:r>
               </w:ins>
-              <w:customXmlInsRangeStart w:id="37" w:author="Gareth O'Neill" w:date="2025-12-18T01:29:00Z"/>
+              <w:customXmlInsRangeStart w:id="31" w:author="Gareth O'Neill" w:date="2025-12-18T01:29:00Z"/>
             </w:sdtContent>
           </w:sdt>
-          <w:customXmlInsRangeEnd w:id="37"/>
-          <w:commentRangeStart w:id="38"/>
-          <w:customXmlInsRangeStart w:id="39" w:author="Gareth O'Neill" w:date="2025-12-18T01:29:00Z"/>
+          <w:customXmlInsRangeEnd w:id="31"/>
+          <w:commentRangeStart w:id="32"/>
+          <w:customXmlInsRangeStart w:id="33" w:author="Gareth O'Neill" w:date="2025-12-18T01:29:00Z"/>
           <w:sdt>
             <w:sdtPr>
               <w:rPr>
+                <w:color w:val="C0504D" w:themeColor="accent2"/>
                 <w:highlight w:val="cyan"/>
                 <w:u w:val="single"/>
               </w:rPr>
@@ -478,48 +440,38 @@
               <w:id w:val="-676735189"/>
             </w:sdtPr>
             <w:sdtContent>
-              <w:customXmlInsRangeEnd w:id="39"/>
-              <w:customXmlInsRangeStart w:id="40" w:author="Gareth O'Neill" w:date="2025-12-18T01:29:00Z"/>
+              <w:customXmlInsRangeEnd w:id="33"/>
+              <w:customXmlInsRangeStart w:id="34" w:author="Gareth O'Neill" w:date="2025-12-18T01:29:00Z"/>
             </w:sdtContent>
           </w:sdt>
-          <w:customXmlInsRangeEnd w:id="40"/>
-          <w:customXmlInsRangeStart w:id="41" w:author="Gareth O'Neill" w:date="2025-12-18T01:29:00Z"/>
-          <w:sdt>
-            <w:sdtPr>
-              <w:rPr>
-                <w:color w:val="C0504D" w:themeColor="accent2"/>
-                <w:highlight w:val="cyan"/>
-                <w:u w:val="single"/>
-              </w:rPr>
-              <w:tag w:val="goog_rdk_23"/>
-              <w:id w:val="429274768"/>
-            </w:sdtPr>
-            <w:sdtContent>
-              <w:customXmlInsRangeEnd w:id="41"/>
-              <w:r>
-                <w:rPr>
-                  <w:color w:val="C0504D" w:themeColor="accent2"/>
-                  <w:highlight w:val="cyan"/>
-                  <w:u w:val="single"/>
-                </w:rPr>
-                <w:t>31</w:t>
-              </w:r>
-              <w:customXmlInsRangeStart w:id="42" w:author="Gareth O'Neill" w:date="2025-12-18T01:29:00Z"/>
-            </w:sdtContent>
-          </w:sdt>
-          <w:customXmlInsRangeEnd w:id="42"/>
-          <w:commentRangeEnd w:id="38"/>
-          <w:ins w:id="43" w:author="Gareth O'Neill" w:date="2025-12-18T01:29:00Z">
+          <w:customXmlInsRangeEnd w:id="34"/>
+          <w:commentRangeEnd w:id="32"/>
+          <w:ins w:id="35" w:author="Gareth O'Neill" w:date="2025-12-18T01:29:00Z">
             <w:r>
               <w:rPr>
                 <w:color w:val="C0504D" w:themeColor="accent2"/>
                 <w:highlight w:val="cyan"/>
                 <w:u w:val="single"/>
               </w:rPr>
-              <w:commentReference w:id="38"/>
+              <w:commentReference w:id="32"/>
             </w:r>
           </w:ins>
-          <w:customXmlInsRangeStart w:id="44" w:author="Gareth O'Neill" w:date="2025-12-18T01:29:00Z"/>
+          <w:r>
+            <w:rPr>
+              <w:color w:val="C0504D" w:themeColor="accent2"/>
+              <w:highlight w:val="cyan"/>
+              <w:u w:val="single"/>
+            </w:rPr>
+            <w:t>31</w:t>
+          </w:r>
+          <w:r>
+            <w:rPr>
+              <w:highlight w:val="cyan"/>
+              <w:u w:val="single"/>
+            </w:rPr>
+            <w:t xml:space="preserve"> </w:t>
+          </w:r>
+          <w:customXmlInsRangeStart w:id="36" w:author="Gareth O'Neill" w:date="2025-12-18T01:29:00Z"/>
           <w:sdt>
             <w:sdtPr>
               <w:rPr>
@@ -531,27 +483,27 @@
               <w:id w:val="1340175499"/>
             </w:sdtPr>
             <w:sdtContent>
-              <w:customXmlInsRangeEnd w:id="44"/>
-              <w:ins w:id="45" w:author="Gareth O'Neill" w:date="2025-12-18T01:29:00Z">
+              <w:customXmlInsRangeEnd w:id="36"/>
+              <w:ins w:id="37" w:author="Gareth O'Neill" w:date="2025-12-18T01:29:00Z">
                 <w:r>
                   <w:rPr>
                     <w:color w:val="C0504D" w:themeColor="accent2"/>
                     <w:highlight w:val="cyan"/>
                     <w:u w:val="single"/>
-                    <w:rPrChange w:id="46" w:author="Unknown" w:date="2025-12-18T01:29:00Z">
+                    <w:rPrChange w:id="38" w:author="Unknown" w:date="2025-12-18T01:29:00Z">
                       <w:rPr>
                         <w:color w:val="000000"/>
                       </w:rPr>
                     </w:rPrChange>
                   </w:rPr>
-                  <w:t xml:space="preserve"> countries responded consisting of </w:t>
+                  <w:t xml:space="preserve">countries responded consisting of </w:t>
                 </w:r>
               </w:ins>
-              <w:customXmlInsRangeStart w:id="47" w:author="Gareth O'Neill" w:date="2025-12-18T01:29:00Z"/>
+              <w:customXmlInsRangeStart w:id="39" w:author="Gareth O'Neill" w:date="2025-12-18T01:29:00Z"/>
             </w:sdtContent>
           </w:sdt>
-          <w:customXmlInsRangeEnd w:id="47"/>
-          <w:customXmlInsRangeStart w:id="48" w:author="Gareth O'Neill" w:date="2025-12-18T01:29:00Z"/>
+          <w:customXmlInsRangeEnd w:id="39"/>
+          <w:customXmlInsRangeStart w:id="40" w:author="Gareth O'Neill" w:date="2025-12-18T01:29:00Z"/>
           <w:sdt>
             <w:sdtPr>
               <w:rPr>
@@ -562,12 +514,12 @@
               <w:id w:val="403173847"/>
             </w:sdtPr>
             <w:sdtContent>
-              <w:customXmlInsRangeEnd w:id="48"/>
-              <w:customXmlInsRangeStart w:id="49" w:author="Gareth O'Neill" w:date="2025-12-18T01:29:00Z"/>
+              <w:customXmlInsRangeEnd w:id="40"/>
+              <w:customXmlInsRangeStart w:id="41" w:author="Gareth O'Neill" w:date="2025-12-18T01:29:00Z"/>
             </w:sdtContent>
           </w:sdt>
-          <w:customXmlInsRangeEnd w:id="49"/>
-          <w:customXmlInsRangeStart w:id="50" w:author="Gareth O'Neill" w:date="2025-12-18T01:29:00Z"/>
+          <w:customXmlInsRangeEnd w:id="41"/>
+          <w:customXmlInsRangeStart w:id="42" w:author="Gareth O'Neill" w:date="2025-12-18T01:29:00Z"/>
           <w:sdt>
             <w:sdtPr>
               <w:rPr>
@@ -578,7 +530,7 @@
               <w:id w:val="2056909233"/>
             </w:sdtPr>
             <w:sdtContent>
-              <w:customXmlInsRangeEnd w:id="50"/>
+              <w:customXmlInsRangeEnd w:id="42"/>
               <w:r>
                 <w:rPr>
                   <w:color w:val="C0504D" w:themeColor="accent2"/>
@@ -587,11 +539,11 @@
                 </w:rPr>
                 <w:t xml:space="preserve">24 </w:t>
               </w:r>
-              <w:customXmlInsRangeStart w:id="51" w:author="Gareth O'Neill" w:date="2025-12-18T01:29:00Z"/>
+              <w:customXmlInsRangeStart w:id="43" w:author="Gareth O'Neill" w:date="2025-12-18T01:29:00Z"/>
             </w:sdtContent>
           </w:sdt>
-          <w:customXmlInsRangeEnd w:id="51"/>
-          <w:customXmlInsRangeStart w:id="52" w:author="Gareth O'Neill" w:date="2025-12-18T01:29:00Z"/>
+          <w:customXmlInsRangeEnd w:id="43"/>
+          <w:customXmlInsRangeStart w:id="44" w:author="Gareth O'Neill" w:date="2025-12-18T01:29:00Z"/>
           <w:sdt>
             <w:sdtPr>
               <w:rPr>
@@ -602,13 +554,13 @@
               <w:id w:val="1925486199"/>
             </w:sdtPr>
             <w:sdtContent>
-              <w:customXmlInsRangeEnd w:id="52"/>
-              <w:ins w:id="53" w:author="Gareth O'Neill" w:date="2025-12-18T01:29:00Z">
+              <w:customXmlInsRangeEnd w:id="44"/>
+              <w:ins w:id="45" w:author="Gareth O'Neill" w:date="2025-12-18T01:29:00Z">
                 <w:r>
                   <w:rPr>
                     <w:highlight w:val="cyan"/>
                     <w:u w:val="single"/>
-                    <w:rPrChange w:id="54" w:author="Unknown" w:date="2025-12-18T01:29:00Z">
+                    <w:rPrChange w:id="46" w:author="Unknown" w:date="2025-12-18T01:29:00Z">
                       <w:rPr>
                         <w:color w:val="000000"/>
                       </w:rPr>
@@ -617,10 +569,10 @@
                   <w:t xml:space="preserve">of the </w:t>
                 </w:r>
               </w:ins>
-              <w:customXmlInsRangeStart w:id="55" w:author="Gareth O'Neill" w:date="2025-12-18T01:29:00Z"/>
+              <w:customXmlInsRangeStart w:id="47" w:author="Gareth O'Neill" w:date="2025-12-18T01:29:00Z"/>
             </w:sdtContent>
           </w:sdt>
-          <w:customXmlInsRangeEnd w:id="55"/>
+          <w:customXmlInsRangeEnd w:id="47"/>
           <w:r>
             <w:rPr>
               <w:color w:val="C0504D" w:themeColor="accent2"/>
@@ -629,19 +581,19 @@
             </w:rPr>
             <w:t>27</w:t>
           </w:r>
-          <w:commentRangeStart w:id="56"/>
-          <w:commentRangeEnd w:id="56"/>
-          <w:ins w:id="57" w:author="Gareth O'Neill" w:date="2025-12-18T01:29:00Z">
+          <w:commentRangeStart w:id="48"/>
+          <w:commentRangeEnd w:id="48"/>
+          <w:ins w:id="49" w:author="Gareth O'Neill" w:date="2025-12-18T01:29:00Z">
             <w:r>
               <w:rPr>
                 <w:color w:val="C0504D" w:themeColor="accent2"/>
                 <w:highlight w:val="cyan"/>
                 <w:u w:val="single"/>
               </w:rPr>
-              <w:commentReference w:id="56"/>
+              <w:commentReference w:id="48"/>
             </w:r>
           </w:ins>
-          <w:customXmlInsRangeStart w:id="58" w:author="Gareth O'Neill" w:date="2025-12-18T01:29:00Z"/>
+          <w:customXmlInsRangeStart w:id="50" w:author="Gareth O'Neill" w:date="2025-12-18T01:29:00Z"/>
           <w:sdt>
             <w:sdtPr>
               <w:rPr>
@@ -658,27 +610,52 @@
               </w:rPr>
             </w:sdtEndPr>
             <w:sdtContent>
-              <w:customXmlInsRangeEnd w:id="58"/>
-              <w:ins w:id="59" w:author="Gareth O'Neill" w:date="2025-12-18T01:29:00Z">
+              <w:customXmlInsRangeEnd w:id="50"/>
+              <w:ins w:id="51" w:author="Gareth O'Neill" w:date="2025-12-18T01:29:00Z">
                 <w:r>
                   <w:rPr>
                     <w:highlight w:val="cyan"/>
                     <w:u w:val="single"/>
-                    <w:rPrChange w:id="60" w:author="Unknown" w:date="2025-12-18T01:29:00Z">
+                    <w:rPrChange w:id="52" w:author="Unknown" w:date="2025-12-18T01:29:00Z">
                       <w:rPr>
                         <w:color w:val="000000"/>
                       </w:rPr>
                     </w:rPrChange>
                   </w:rPr>
-                  <w:t xml:space="preserve"> European Union (EU) countries and </w:t>
+                  <w:t xml:space="preserve"> </w:t>
+                </w:r>
+                <w:r>
+                  <w:rPr>
+                    <w:color w:val="C0504D" w:themeColor="accent2"/>
+                    <w:highlight w:val="cyan"/>
+                    <w:u w:val="single"/>
+                    <w:rPrChange w:id="53" w:author="Unknown" w:date="2025-12-18T01:29:00Z">
+                      <w:rPr>
+                        <w:color w:val="000000"/>
+                      </w:rPr>
+                    </w:rPrChange>
+                  </w:rPr>
+                  <w:t>European Union (EU) countries and</w:t>
+                </w:r>
+                <w:r>
+                  <w:rPr>
+                    <w:highlight w:val="cyan"/>
+                    <w:u w:val="single"/>
+                    <w:rPrChange w:id="54" w:author="Unknown" w:date="2025-12-18T01:29:00Z">
+                      <w:rPr>
+                        <w:color w:val="000000"/>
+                      </w:rPr>
+                    </w:rPrChange>
+                  </w:rPr>
+                  <w:t xml:space="preserve"> </w:t>
                 </w:r>
               </w:ins>
-              <w:customXmlInsRangeStart w:id="61" w:author="Gareth O'Neill" w:date="2025-12-18T01:29:00Z"/>
+              <w:customXmlInsRangeStart w:id="55" w:author="Gareth O'Neill" w:date="2025-12-18T01:29:00Z"/>
             </w:sdtContent>
           </w:sdt>
-          <w:customXmlInsRangeEnd w:id="61"/>
-          <w:commentRangeStart w:id="62"/>
-          <w:customXmlInsRangeStart w:id="63" w:author="Gareth O'Neill" w:date="2025-12-18T01:29:00Z"/>
+          <w:customXmlInsRangeEnd w:id="55"/>
+          <w:commentRangeStart w:id="56"/>
+          <w:customXmlInsRangeStart w:id="57" w:author="Gareth O'Neill" w:date="2025-12-18T01:29:00Z"/>
           <w:sdt>
             <w:sdtPr>
               <w:rPr>
@@ -689,45 +666,31 @@
               <w:id w:val="-1315838398"/>
             </w:sdtPr>
             <w:sdtContent>
-              <w:customXmlInsRangeEnd w:id="63"/>
-              <w:customXmlInsRangeStart w:id="64" w:author="Gareth O'Neill" w:date="2025-12-18T01:29:00Z"/>
+              <w:customXmlInsRangeEnd w:id="57"/>
+              <w:customXmlInsRangeStart w:id="58" w:author="Gareth O'Neill" w:date="2025-12-18T01:29:00Z"/>
             </w:sdtContent>
           </w:sdt>
-          <w:customXmlInsRangeEnd w:id="64"/>
-          <w:customXmlInsRangeStart w:id="65" w:author="Gareth O'Neill" w:date="2025-12-18T01:29:00Z"/>
-          <w:sdt>
-            <w:sdtPr>
+          <w:customXmlInsRangeEnd w:id="58"/>
+          <w:commentRangeEnd w:id="56"/>
+          <w:r>
+            <w:rPr>
+              <w:color w:val="C0504D" w:themeColor="accent2"/>
+              <w:highlight w:val="cyan"/>
+              <w:u w:val="single"/>
+            </w:rPr>
+            <w:t>7</w:t>
+          </w:r>
+          <w:ins w:id="59" w:author="Gareth O'Neill" w:date="2025-12-18T01:29:00Z">
+            <w:r>
               <w:rPr>
+                <w:color w:val="C0504D" w:themeColor="accent2"/>
                 <w:highlight w:val="cyan"/>
                 <w:u w:val="single"/>
               </w:rPr>
-              <w:tag w:val="goog_rdk_32"/>
-              <w:id w:val="-1734645293"/>
-            </w:sdtPr>
-            <w:sdtContent>
-              <w:customXmlInsRangeEnd w:id="65"/>
-              <w:r>
-                <w:rPr>
-                  <w:highlight w:val="cyan"/>
-                  <w:u w:val="single"/>
-                </w:rPr>
-                <w:t>7</w:t>
-              </w:r>
-              <w:customXmlInsRangeStart w:id="66" w:author="Gareth O'Neill" w:date="2025-12-18T01:29:00Z"/>
-            </w:sdtContent>
-          </w:sdt>
-          <w:customXmlInsRangeEnd w:id="66"/>
-          <w:commentRangeEnd w:id="62"/>
-          <w:ins w:id="67" w:author="Gareth O'Neill" w:date="2025-12-18T01:29:00Z">
-            <w:r>
-              <w:rPr>
-                <w:highlight w:val="cyan"/>
-                <w:u w:val="single"/>
-              </w:rPr>
-              <w:commentReference w:id="62"/>
+              <w:commentReference w:id="56"/>
             </w:r>
           </w:ins>
-          <w:customXmlInsRangeStart w:id="68" w:author="Gareth O'Neill" w:date="2025-12-18T01:29:00Z"/>
+          <w:customXmlInsRangeStart w:id="60" w:author="Gareth O'Neill" w:date="2025-12-18T01:29:00Z"/>
           <w:sdt>
             <w:sdtPr>
               <w:rPr>
@@ -738,54 +701,37 @@
               <w:tag w:val="goog_rdk_33"/>
               <w:id w:val="-495568600"/>
             </w:sdtPr>
-            <w:sdtEndPr>
-              <w:rPr>
-                <w:color w:val="auto"/>
-              </w:rPr>
-            </w:sdtEndPr>
             <w:sdtContent>
-              <w:customXmlInsRangeEnd w:id="68"/>
-              <w:ins w:id="69" w:author="Gareth O'Neill" w:date="2025-12-18T01:29:00Z">
+              <w:customXmlInsRangeEnd w:id="60"/>
+              <w:ins w:id="61" w:author="Gareth O'Neill" w:date="2025-12-18T01:29:00Z">
                 <w:r>
                   <w:rPr>
                     <w:color w:val="C0504D" w:themeColor="accent2"/>
                     <w:highlight w:val="cyan"/>
                     <w:u w:val="single"/>
-                    <w:rPrChange w:id="70" w:author="Unknown" w:date="2025-12-18T01:29:00Z">
+                    <w:rPrChange w:id="62" w:author="Unknown" w:date="2025-12-18T01:29:00Z">
                       <w:rPr>
                         <w:color w:val="000000"/>
                       </w:rPr>
                     </w:rPrChange>
                   </w:rPr>
-                  <w:t xml:space="preserve"> </w:t>
-                </w:r>
-                <w:r>
-                  <w:rPr>
-                    <w:highlight w:val="cyan"/>
-                    <w:u w:val="single"/>
-                    <w:rPrChange w:id="71" w:author="Unknown" w:date="2025-12-18T01:29:00Z">
-                      <w:rPr>
-                        <w:color w:val="000000"/>
-                      </w:rPr>
-                    </w:rPrChange>
-                  </w:rPr>
-                  <w:t>non-EU countries responded to the survey.</w:t>
+                  <w:t xml:space="preserve"> non-EU countries responded to the survey.</w:t>
                 </w:r>
               </w:ins>
-              <w:customXmlInsRangeStart w:id="72" w:author="Gareth O'Neill" w:date="2025-12-18T01:29:00Z"/>
+              <w:customXmlInsRangeStart w:id="63" w:author="Gareth O'Neill" w:date="2025-12-18T01:29:00Z"/>
             </w:sdtContent>
           </w:sdt>
-          <w:customXmlInsRangeEnd w:id="72"/>
+          <w:customXmlInsRangeEnd w:id="63"/>
         </w:sdtContent>
       </w:sdt>
-      <w:commentRangeStart w:id="73"/>
-      <w:commentRangeEnd w:id="73"/>
+      <w:commentRangeStart w:id="64"/>
+      <w:commentRangeEnd w:id="64"/>
       <w:r>
         <w:rPr>
           <w:highlight w:val="cyan"/>
           <w:u w:val="single"/>
         </w:rPr>
-        <w:commentReference w:id="73"/>
+        <w:commentReference w:id="64"/>
       </w:r>
     </w:p>
     <w:p>
@@ -2038,13 +1984,13 @@
       <w:r>
         <w:t xml:space="preserve"> non-EU countries as shown in </w:t>
       </w:r>
-      <w:commentRangeStart w:id="74"/>
+      <w:commentRangeStart w:id="65"/>
       <w:r>
         <w:t>Tables 2 and 3</w:t>
       </w:r>
-      <w:commentRangeEnd w:id="74"/>
-      <w:r>
-        <w:commentReference w:id="74"/>
+      <w:commentRangeEnd w:id="65"/>
+      <w:r>
+        <w:commentReference w:id="65"/>
       </w:r>
       <w:r>
         <w:t>. This report is based on the data collected from Survey {</w:t>
@@ -2094,16 +2040,16 @@
           <w:i/>
         </w:rPr>
       </w:pPr>
-      <w:commentRangeStart w:id="75"/>
+      <w:commentRangeStart w:id="66"/>
       <w:r>
         <w:rPr>
           <w:highlight w:val="yellow"/>
         </w:rPr>
         <w:t>[TABLE 2]</w:t>
       </w:r>
-      <w:commentRangeEnd w:id="75"/>
-      <w:r>
-        <w:commentReference w:id="75"/>
+      <w:commentRangeEnd w:id="66"/>
+      <w:r>
+        <w:commentReference w:id="66"/>
       </w:r>
     </w:p>
     <w:p>
@@ -2147,16 +2093,16 @@
           <w:i/>
         </w:rPr>
       </w:pPr>
-      <w:commentRangeStart w:id="76"/>
+      <w:commentRangeStart w:id="67"/>
       <w:r>
         <w:rPr>
           <w:highlight w:val="yellow"/>
         </w:rPr>
         <w:t>[TABLE 3]</w:t>
       </w:r>
-      <w:commentRangeEnd w:id="76"/>
-      <w:r>
-        <w:commentReference w:id="76"/>
+      <w:commentRangeEnd w:id="67"/>
+      <w:r>
+        <w:commentReference w:id="67"/>
       </w:r>
     </w:p>
     <w:p>
@@ -3478,7 +3424,7 @@
         </w:rPr>
         <w:t xml:space="preserve">Figure 13: </w:t>
       </w:r>
-      <w:bookmarkStart w:id="77" w:name="__DdeLink__2403_2503287465"/>
+      <w:bookmarkStart w:id="68" w:name="__DdeLink__2403_2503287465"/>
       <w:r>
         <w:rPr>
           <w:i/>
@@ -3491,7 +3437,7 @@
         </w:rPr>
         <w:t xml:space="preserve"> of EU Countries with National Investments in Open Access to Publications per 1000 FTE Researchers</w:t>
       </w:r>
-      <w:bookmarkEnd w:id="77"/>
+      <w:bookmarkEnd w:id="68"/>
     </w:p>
     <w:p>
       <w:pPr>
@@ -4542,7 +4488,7 @@
         </w:rPr>
         <w:t xml:space="preserve">Does your country have a </w:t>
       </w:r>
-      <w:bookmarkStart w:id="78" w:name="__DdeLink__4078_473164209"/>
+      <w:bookmarkStart w:id="69" w:name="__DdeLink__4078_473164209"/>
       <w:r>
         <w:rPr>
           <w:i/>
@@ -4550,7 +4496,7 @@
         </w:rPr>
         <w:t>national policy on data management</w:t>
       </w:r>
-      <w:bookmarkEnd w:id="78"/>
+      <w:bookmarkEnd w:id="69"/>
       <w:r>
         <w:rPr>
           <w:i/>
@@ -4723,7 +4669,7 @@
       <w:r>
         <w:t xml:space="preserve"> </w:t>
       </w:r>
-      <w:bookmarkStart w:id="79" w:name="_Hlk213851171"/>
+      <w:bookmarkStart w:id="70" w:name="_Hlk213851171"/>
       <w:r>
         <w:t>{</w:t>
       </w:r>
@@ -4736,7 +4682,7 @@
       <w:r>
         <w:t xml:space="preserve"> </w:t>
       </w:r>
-      <w:bookmarkEnd w:id="79"/>
+      <w:bookmarkEnd w:id="70"/>
       <w:r>
         <w:t xml:space="preserve">is </w:t>
       </w:r>
@@ -9736,7 +9682,21 @@
           <w:i/>
           <w:iCs/>
         </w:rPr>
-        <w:t>Figure 61: Trend in EU Countries with a National Policy on Open</w:t>
+        <w:t xml:space="preserve">Figure 61: </w:t>
+      </w:r>
+      <w:r>
+        <w:rPr>
+          <w:i/>
+          <w:iCs/>
+        </w:rPr>
+        <w:t>Progress</w:t>
+      </w:r>
+      <w:r>
+        <w:rPr>
+          <w:i/>
+          <w:iCs/>
+        </w:rPr>
+        <w:t xml:space="preserve"> in EU Countries with a National Policy on Open</w:t>
       </w:r>
       <w:r>
         <w:rPr>
@@ -9861,7 +9821,21 @@
           <w:i/>
           <w:iCs/>
         </w:rPr>
-        <w:t>Figure 62: Trend in EU Countries with a Financial Strategy on Open</w:t>
+        <w:t xml:space="preserve">Figure 62: </w:t>
+      </w:r>
+      <w:r>
+        <w:rPr>
+          <w:i/>
+          <w:iCs/>
+        </w:rPr>
+        <w:t>Progress</w:t>
+      </w:r>
+      <w:r>
+        <w:rPr>
+          <w:i/>
+          <w:iCs/>
+        </w:rPr>
+        <w:t xml:space="preserve"> in EU Countries with a Financial Strategy on Open</w:t>
       </w:r>
       <w:r>
         <w:rPr>
@@ -9896,7 +9870,10 @@
         <w:spacing w:line="240" w:lineRule="auto"/>
       </w:pPr>
       <w:r>
-        <w:t>Yearly Trends in Practices on Software</w:t>
+        <w:t>Progress</w:t>
+      </w:r>
+      <w:r>
+        <w:t xml:space="preserve"> in Practices on Software</w:t>
       </w:r>
     </w:p>
     <w:p>
@@ -10001,7 +9978,21 @@
           <w:i/>
           <w:iCs/>
         </w:rPr>
-        <w:t>Figure 63: Trend in EU Countries with a National Monitoring on Open</w:t>
+        <w:t xml:space="preserve">Figure 63: </w:t>
+      </w:r>
+      <w:r>
+        <w:rPr>
+          <w:i/>
+          <w:iCs/>
+        </w:rPr>
+        <w:t>Progress</w:t>
+      </w:r>
+      <w:r>
+        <w:rPr>
+          <w:i/>
+          <w:iCs/>
+        </w:rPr>
+        <w:t xml:space="preserve"> in EU Countries with a National Monitoring on Open</w:t>
       </w:r>
       <w:r>
         <w:rPr>
@@ -10260,13 +10251,13 @@
       <w:r>
         <w:t xml:space="preserve"> (Q21.1). </w:t>
       </w:r>
-      <w:commentRangeStart w:id="80"/>
+      <w:commentRangeStart w:id="71"/>
       <w:r>
         <w:t>Offering services through EOSC hereby refers to ensuring that research services are made available in EOSC-Exchange [12] to serve the needs of researchers and research communities. We note that this definition will likely change in future surveys as the concepts of EOSC-Core [13] and EOSC-Exchange have in the meantime been replaced by the EOSC EU Node [14] and future contributions to EOSC are foreseen by enrolling an EOSC Node into the EOSC Federation or by onboarding resources to an EOSC Node.</w:t>
       </w:r>
-      <w:commentRangeEnd w:id="80"/>
-      <w:r>
-        <w:commentReference w:id="80"/>
+      <w:commentRangeEnd w:id="71"/>
+      <w:r>
+        <w:commentReference w:id="71"/>
       </w:r>
       <w:r>
         <w:t xml:space="preserve"> </w:t>
@@ -10284,7 +10275,13 @@
         <w:t>}</w:t>
       </w:r>
       <w:r>
-        <w:t xml:space="preserve"> of responding EU countries have a national policy on offering services through EOSC whereby </w:t>
+        <w:t xml:space="preserve"> of responding EU countries have a national policy on offering services through EOSC</w:t>
+      </w:r>
+      <w:r>
+        <w:t>,</w:t>
+      </w:r>
+      <w:r>
+        <w:t xml:space="preserve"> whereby </w:t>
       </w:r>
       <w:r>
         <w:t>{</w:t>
@@ -10989,7 +10986,21 @@
           <w:i/>
           <w:iCs/>
         </w:rPr>
-        <w:t>Figure 71: Share of EU Countries with National Investments in Offering Services through EOSC per 1000 FTE Researchers</w:t>
+        <w:t xml:space="preserve">Figure 71: </w:t>
+      </w:r>
+      <w:r>
+        <w:rPr>
+          <w:i/>
+          <w:iCs/>
+        </w:rPr>
+        <w:t>Number</w:t>
+      </w:r>
+      <w:r>
+        <w:rPr>
+          <w:i/>
+          <w:iCs/>
+        </w:rPr>
+        <w:t xml:space="preserve"> of EU Countries with National Investments in Offering Services through EOSC per 1000 FTE Researchers</w:t>
       </w:r>
     </w:p>
     <w:p>
@@ -11012,6 +11023,9 @@
       <w:r>
         <w:t>Impact</w:t>
       </w:r>
+      <w:r>
+        <w:t>s</w:t>
+      </w:r>
     </w:p>
     <w:p>
       <w:pPr>
@@ -11031,7 +11045,10 @@
         <w:spacing w:line="240" w:lineRule="auto"/>
       </w:pPr>
       <w:r>
-        <w:t>Yearly Trends in Policies on Services</w:t>
+        <w:t>Progress</w:t>
+      </w:r>
+      <w:r>
+        <w:t xml:space="preserve"> in Policies on Services</w:t>
       </w:r>
     </w:p>
     <w:p>
@@ -11087,7 +11104,13 @@
         <w:t xml:space="preserve"> </w:t>
       </w:r>
       <w:r>
-        <w:t xml:space="preserve">since 2022 whereby there is </w:t>
+        <w:t>since 2022</w:t>
+      </w:r>
+      <w:r>
+        <w:t>,</w:t>
+      </w:r>
+      <w:r>
+        <w:t xml:space="preserve"> whereby there is </w:t>
       </w:r>
       <w:r>
         <w:t>{</w:t>
@@ -11177,7 +11200,21 @@
           <w:i/>
           <w:iCs/>
         </w:rPr>
-        <w:t>Figure 72: Trend in EU Countries with a National Policy on Offering Services through EOSC</w:t>
+        <w:t xml:space="preserve">Figure 72: </w:t>
+      </w:r>
+      <w:r>
+        <w:rPr>
+          <w:i/>
+          <w:iCs/>
+        </w:rPr>
+        <w:t>Progress</w:t>
+      </w:r>
+      <w:r>
+        <w:rPr>
+          <w:i/>
+          <w:iCs/>
+        </w:rPr>
+        <w:t xml:space="preserve"> in EU Countries with a National Policy on Offering Services through EOSC</w:t>
       </w:r>
     </w:p>
     <w:p>
@@ -11273,7 +11310,21 @@
           <w:i/>
           <w:iCs/>
         </w:rPr>
-        <w:t>Figure 73: Trend in EU Countries with a Financial Strategy on Offering Services through EOSC</w:t>
+        <w:t xml:space="preserve">Figure 73: </w:t>
+      </w:r>
+      <w:r>
+        <w:rPr>
+          <w:i/>
+          <w:iCs/>
+        </w:rPr>
+        <w:t>Progress</w:t>
+      </w:r>
+      <w:r>
+        <w:rPr>
+          <w:i/>
+          <w:iCs/>
+        </w:rPr>
+        <w:t xml:space="preserve"> in EU Countries with a Financial Strategy on Offering Services through EOSC</w:t>
       </w:r>
     </w:p>
     <w:p>
@@ -11294,7 +11345,10 @@
         <w:spacing w:line="240" w:lineRule="auto"/>
       </w:pPr>
       <w:r>
-        <w:t>Yearly Trends in Practices on Services</w:t>
+        <w:t>Progress</w:t>
+      </w:r>
+      <w:r>
+        <w:t xml:space="preserve"> in Practices on Services</w:t>
       </w:r>
     </w:p>
     <w:p>
@@ -11399,24 +11453,38 @@
           <w:i/>
           <w:iCs/>
         </w:rPr>
-        <w:t>Figure 74: Trend in EU Countries with a National Monitoring on Offering Services through EOSC</w:t>
-      </w:r>
-    </w:p>
-    <w:p>
-      <w:pPr>
-        <w:pStyle w:val="normal2"/>
-        <w:widowControl w:val="0"/>
-        <w:spacing w:line="240" w:lineRule="auto"/>
-      </w:pPr>
-    </w:p>
-    <w:p>
-      <w:pPr>
-        <w:pStyle w:val="normal2"/>
-        <w:widowControl w:val="0"/>
-        <w:spacing w:line="240" w:lineRule="auto"/>
-      </w:pPr>
-      <w:r>
-        <w:t xml:space="preserve">There is finally </w:t>
+        <w:t xml:space="preserve">Figure 74: </w:t>
+      </w:r>
+      <w:r>
+        <w:rPr>
+          <w:i/>
+          <w:iCs/>
+        </w:rPr>
+        <w:t>Progress</w:t>
+      </w:r>
+      <w:r>
+        <w:rPr>
+          <w:i/>
+          <w:iCs/>
+        </w:rPr>
+        <w:t xml:space="preserve"> in EU Countries with a National Monitoring on Offering Services through EOSC</w:t>
+      </w:r>
+    </w:p>
+    <w:p>
+      <w:pPr>
+        <w:pStyle w:val="normal2"/>
+        <w:widowControl w:val="0"/>
+        <w:spacing w:line="240" w:lineRule="auto"/>
+      </w:pPr>
+    </w:p>
+    <w:p>
+      <w:pPr>
+        <w:pStyle w:val="normal2"/>
+        <w:widowControl w:val="0"/>
+        <w:spacing w:line="240" w:lineRule="auto"/>
+      </w:pPr>
+      <w:r>
+        <w:t xml:space="preserve">There is </w:t>
       </w:r>
       <w:r>
         <w:t>{</w:t>
@@ -11443,7 +11511,13 @@
         <w:t>Year}</w:t>
       </w:r>
       <w:r>
-        <w:t xml:space="preserve"> from the previous year and </w:t>
+        <w:t xml:space="preserve"> from the previous year and</w:t>
+      </w:r>
+      <w:r>
+        <w:t xml:space="preserve"> an</w:t>
+      </w:r>
+      <w:r>
+        <w:t xml:space="preserve"> </w:t>
       </w:r>
       <w:r>
         <w:t>{</w:t>
@@ -11522,7 +11596,11 @@
         <w:spacing w:line="240" w:lineRule="auto"/>
       </w:pPr>
       <w:r>
-        <w:t>The infrastructure category consists of three main topics: connecting repositories to EOSC, data stewardship, and long-term data preservation.</w:t>
+        <w:t xml:space="preserve">The infrastructure category consists of three main topics: connecting repositories to EOSC, data </w:t>
+      </w:r>
+      <w:r>
+        <w:lastRenderedPageBreak/>
+        <w:t>stewardship, and long-term data preservation.</w:t>
       </w:r>
     </w:p>
     <w:p>
@@ -11615,7 +11693,7 @@
       <w:r>
         <w:t xml:space="preserve"> (Q25.1). </w:t>
       </w:r>
-      <w:commentRangeStart w:id="81"/>
+      <w:commentRangeStart w:id="72"/>
       <w:r>
         <w:t>Connecting repositories to EOSC hereby refers to ensuring that repositories make their research outputs discoverable through EOSC. It remains to be seen how responses to this</w:t>
       </w:r>
@@ -11631,9 +11709,9 @@
       <w:r>
         <w:t xml:space="preserve"> the uptake of the EOSC Federation.</w:t>
       </w:r>
-      <w:commentRangeEnd w:id="81"/>
-      <w:r>
-        <w:commentReference w:id="81"/>
+      <w:commentRangeEnd w:id="72"/>
+      <w:r>
+        <w:commentReference w:id="72"/>
       </w:r>
       <w:r>
         <w:t xml:space="preserve"> </w:t>
@@ -11657,7 +11735,13 @@
         <w:t xml:space="preserve"> to</w:t>
       </w:r>
       <w:r>
-        <w:t xml:space="preserve"> EU countries have a national policy on connecting repositories to EOSC whereby </w:t>
+        <w:t xml:space="preserve"> EU countries have a national policy on connecting repositories to EOSC</w:t>
+      </w:r>
+      <w:r>
+        <w:t>,</w:t>
+      </w:r>
+      <w:r>
+        <w:t xml:space="preserve"> whereby </w:t>
       </w:r>
       <w:r>
         <w:t>{</w:t>
@@ -11825,13 +11909,13 @@
       <w:r>
         <w:t xml:space="preserve"> (Q29.1). </w:t>
       </w:r>
-      <w:commentRangeStart w:id="82"/>
+      <w:commentRangeStart w:id="73"/>
       <w:r>
         <w:t>A data steward hereby refers to a professional data steward who supports researchers in their research data management.</w:t>
       </w:r>
-      <w:commentRangeEnd w:id="82"/>
-      <w:r>
-        <w:commentReference w:id="82"/>
+      <w:commentRangeEnd w:id="73"/>
+      <w:r>
+        <w:commentReference w:id="73"/>
       </w:r>
       <w:r>
         <w:t xml:space="preserve"> </w:t>
@@ -11855,7 +11939,13 @@
         <w:t xml:space="preserve"> to</w:t>
       </w:r>
       <w:r>
-        <w:t xml:space="preserve"> EU countries have a national policy on data stewardship whereby </w:t>
+        <w:t xml:space="preserve"> EU countries have a national policy on data stewardship</w:t>
+      </w:r>
+      <w:r>
+        <w:t>,</w:t>
+      </w:r>
+      <w:r>
+        <w:t xml:space="preserve"> whereby </w:t>
       </w:r>
       <w:r>
         <w:t>{</w:t>
@@ -12021,13 +12111,13 @@
       <w:r>
         <w:t xml:space="preserve"> (Q33.1). </w:t>
       </w:r>
-      <w:commentRangeStart w:id="83"/>
+      <w:commentRangeStart w:id="74"/>
       <w:r>
         <w:t>Long-term data preservation hereby refers to ensuring that digital or physical access is provided (taking legitimate interests and constraints into account) to data or other results needed for the validation of the conclusions of peer-reviewed research publications for a substantial period of time (with a minimum of at least 5 years and preferably 10 years) or longer according to disciplinary deposition practices.</w:t>
       </w:r>
-      <w:commentRangeEnd w:id="83"/>
-      <w:r>
-        <w:commentReference w:id="83"/>
+      <w:commentRangeEnd w:id="74"/>
+      <w:r>
+        <w:commentReference w:id="74"/>
       </w:r>
       <w:r>
         <w:t xml:space="preserve"> </w:t>
@@ -12157,6 +12247,7 @@
           <w:i/>
           <w:highlight w:val="yellow"/>
         </w:rPr>
+        <w:lastRenderedPageBreak/>
         <w:t>{%pieChartImage_56_1}</w:t>
       </w:r>
     </w:p>
@@ -12767,6 +12858,7 @@
           <w:i/>
           <w:highlight w:val="yellow"/>
         </w:rPr>
+        <w:lastRenderedPageBreak/>
         <w:t>{%chartImage61}</w:t>
       </w:r>
     </w:p>
@@ -13115,17 +13207,6 @@
     <w:p>
       <w:pPr>
         <w:pStyle w:val="normal2"/>
-        <w:jc w:val="center"/>
-        <w:rPr>
-          <w:i/>
-          <w:iCs/>
-        </w:rPr>
-      </w:pPr>
-    </w:p>
-    <w:p>
-      <w:pPr>
-        <w:pStyle w:val="normal2"/>
-        <w:jc w:val="center"/>
       </w:pPr>
     </w:p>
     <w:p>
@@ -13352,7 +13433,21 @@
           <w:i/>
           <w:iCs/>
         </w:rPr>
-        <w:t>Figure 94: Share of EU Countries with National Investments in Connecting Repositories to EOSC per 1000 FTE Researchers</w:t>
+        <w:t xml:space="preserve">Figure 94: </w:t>
+      </w:r>
+      <w:r>
+        <w:rPr>
+          <w:i/>
+          <w:iCs/>
+        </w:rPr>
+        <w:t>Number</w:t>
+      </w:r>
+      <w:r>
+        <w:rPr>
+          <w:i/>
+          <w:iCs/>
+        </w:rPr>
+        <w:t xml:space="preserve"> of EU Countries with National Investments in Connecting Repositories to EOSC per 1000 FTE Researchers</w:t>
       </w:r>
     </w:p>
     <w:p>
@@ -13545,7 +13640,21 @@
           <w:i/>
           <w:iCs/>
         </w:rPr>
-        <w:t>Figure 95: Share of EU Countries with National Investments in Data Stewardship per 1000 FTE Researchers</w:t>
+        <w:t xml:space="preserve">Figure 95: </w:t>
+      </w:r>
+      <w:r>
+        <w:rPr>
+          <w:i/>
+          <w:iCs/>
+        </w:rPr>
+        <w:t>Number</w:t>
+      </w:r>
+      <w:r>
+        <w:rPr>
+          <w:i/>
+          <w:iCs/>
+        </w:rPr>
+        <w:t xml:space="preserve"> of EU Countries with National Investments in Data Stewardship per 1000 FTE Researchers</w:t>
       </w:r>
     </w:p>
     <w:p>
@@ -13762,7 +13871,21 @@
           <w:i/>
           <w:iCs/>
         </w:rPr>
-        <w:t>Figure 96: Share of EU Countries with National Investments in Long-term Data Preservation per 1000 FTE Researchers</w:t>
+        <w:t xml:space="preserve">Figure 96: </w:t>
+      </w:r>
+      <w:r>
+        <w:rPr>
+          <w:i/>
+          <w:iCs/>
+        </w:rPr>
+        <w:t>Number</w:t>
+      </w:r>
+      <w:r>
+        <w:rPr>
+          <w:i/>
+          <w:iCs/>
+        </w:rPr>
+        <w:t xml:space="preserve"> of EU Countries with National Investments in Long-term Data Preservation per 1000 FTE Researchers</w:t>
       </w:r>
     </w:p>
     <w:p>
@@ -13783,7 +13906,7 @@
         <w:spacing w:line="240" w:lineRule="auto"/>
       </w:pPr>
       <w:r>
-        <w:t>Trends</w:t>
+        <w:t>Impacts</w:t>
       </w:r>
     </w:p>
     <w:p>
@@ -13804,7 +13927,10 @@
         <w:spacing w:line="240" w:lineRule="auto"/>
       </w:pPr>
       <w:r>
-        <w:t>Yearly Trends in Policies on Infrastructure</w:t>
+        <w:t>Progress</w:t>
+      </w:r>
+      <w:r>
+        <w:t xml:space="preserve"> in Policies on Infrastructure</w:t>
       </w:r>
     </w:p>
     <w:p>
@@ -13857,7 +13983,13 @@
         <w:t>Question30[1]}</w:t>
       </w:r>
       <w:r>
-        <w:t xml:space="preserve"> since 2022 whereby there is </w:t>
+        <w:t xml:space="preserve"> since 2022</w:t>
+      </w:r>
+      <w:r>
+        <w:t>,</w:t>
+      </w:r>
+      <w:r>
+        <w:t xml:space="preserve"> whereby there is </w:t>
       </w:r>
       <w:r>
         <w:t>{</w:t>
@@ -13935,7 +14067,21 @@
           <w:i/>
           <w:iCs/>
         </w:rPr>
-        <w:t>Figure 97: Trend in EU Countries with a National Policy on Connecting Repositories to EOSC</w:t>
+        <w:t xml:space="preserve">Figure 97: </w:t>
+      </w:r>
+      <w:r>
+        <w:rPr>
+          <w:i/>
+          <w:iCs/>
+        </w:rPr>
+        <w:t>Progress</w:t>
+      </w:r>
+      <w:r>
+        <w:rPr>
+          <w:i/>
+          <w:iCs/>
+        </w:rPr>
+        <w:t xml:space="preserve"> in EU Countries with a National Policy on Connecting Repositories to EOSC</w:t>
       </w:r>
     </w:p>
     <w:p>
@@ -13988,7 +14134,13 @@
         <w:t>Question34[1]}</w:t>
       </w:r>
       <w:r>
-        <w:t xml:space="preserve"> since 2022 whereby there is </w:t>
+        <w:t xml:space="preserve"> since 2022</w:t>
+      </w:r>
+      <w:r>
+        <w:t>,</w:t>
+      </w:r>
+      <w:r>
+        <w:t xml:space="preserve"> whereby there is </w:t>
       </w:r>
       <w:r>
         <w:t>{</w:t>
@@ -14066,7 +14218,21 @@
           <w:i/>
           <w:iCs/>
         </w:rPr>
-        <w:t>Figure 98: Trend in EU Countries with a National Policy on Data Stewardship</w:t>
+        <w:t xml:space="preserve">Figure 98: </w:t>
+      </w:r>
+      <w:r>
+        <w:rPr>
+          <w:i/>
+          <w:iCs/>
+        </w:rPr>
+        <w:t>Progress</w:t>
+      </w:r>
+      <w:r>
+        <w:rPr>
+          <w:i/>
+          <w:iCs/>
+        </w:rPr>
+        <w:t xml:space="preserve"> in EU Countries with a National Policy on Data Stewardship</w:t>
       </w:r>
     </w:p>
     <w:p>
@@ -14119,7 +14285,13 @@
         <w:t>Question38[1]}</w:t>
       </w:r>
       <w:r>
-        <w:t xml:space="preserve"> since 2022 whereby there is </w:t>
+        <w:t xml:space="preserve"> since 2022</w:t>
+      </w:r>
+      <w:r>
+        <w:t>,</w:t>
+      </w:r>
+      <w:r>
+        <w:t xml:space="preserve"> whereby there is </w:t>
       </w:r>
       <w:r>
         <w:t>{</w:t>
@@ -14197,7 +14369,21 @@
           <w:i/>
           <w:iCs/>
         </w:rPr>
-        <w:t>Figure 99: Trend in EU Countries with a National Policy on Long-term Data Preservation</w:t>
+        <w:t xml:space="preserve">Figure 99: </w:t>
+      </w:r>
+      <w:r>
+        <w:rPr>
+          <w:i/>
+          <w:iCs/>
+        </w:rPr>
+        <w:t>Progress</w:t>
+      </w:r>
+      <w:r>
+        <w:rPr>
+          <w:i/>
+          <w:iCs/>
+        </w:rPr>
+        <w:t xml:space="preserve"> in EU Countries with a National Policy on Long-term Data Preservation</w:t>
       </w:r>
     </w:p>
     <w:p>
@@ -14293,7 +14479,21 @@
           <w:iCs/>
         </w:rPr>
         <w:lastRenderedPageBreak/>
-        <w:t>Figure 100: Trend in EU Countries with a Financial Strategy on Connecting Repositories to EOSC</w:t>
+        <w:t xml:space="preserve">Figure 100: </w:t>
+      </w:r>
+      <w:r>
+        <w:rPr>
+          <w:i/>
+          <w:iCs/>
+        </w:rPr>
+        <w:t>Progress</w:t>
+      </w:r>
+      <w:r>
+        <w:rPr>
+          <w:i/>
+          <w:iCs/>
+        </w:rPr>
+        <w:t xml:space="preserve"> in EU Countries with a Financial Strategy on Connecting Repositories to EOSC</w:t>
       </w:r>
     </w:p>
     <w:p>
@@ -14394,24 +14594,38 @@
           <w:i/>
           <w:iCs/>
         </w:rPr>
-        <w:t>Figure 101: Trend in EU Countries with a Financial Strategy on Data Stewardship</w:t>
-      </w:r>
-    </w:p>
-    <w:p>
-      <w:pPr>
-        <w:pStyle w:val="normal2"/>
-        <w:widowControl w:val="0"/>
-        <w:spacing w:line="240" w:lineRule="auto"/>
-      </w:pPr>
-    </w:p>
-    <w:p>
-      <w:pPr>
-        <w:pStyle w:val="normal2"/>
-        <w:widowControl w:val="0"/>
-        <w:spacing w:line="240" w:lineRule="auto"/>
-      </w:pPr>
-      <w:r>
-        <w:t xml:space="preserve">There is lastly </w:t>
+        <w:t xml:space="preserve">Figure 101: </w:t>
+      </w:r>
+      <w:r>
+        <w:rPr>
+          <w:i/>
+          <w:iCs/>
+        </w:rPr>
+        <w:t>Progress</w:t>
+      </w:r>
+      <w:r>
+        <w:rPr>
+          <w:i/>
+          <w:iCs/>
+        </w:rPr>
+        <w:t xml:space="preserve"> in EU Countries with a Financial Strategy on Data Stewardship</w:t>
+      </w:r>
+    </w:p>
+    <w:p>
+      <w:pPr>
+        <w:pStyle w:val="normal2"/>
+        <w:widowControl w:val="0"/>
+        <w:spacing w:line="240" w:lineRule="auto"/>
+      </w:pPr>
+    </w:p>
+    <w:p>
+      <w:pPr>
+        <w:pStyle w:val="normal2"/>
+        <w:widowControl w:val="0"/>
+        <w:spacing w:line="240" w:lineRule="auto"/>
+      </w:pPr>
+      <w:r>
+        <w:t xml:space="preserve">There is </w:t>
       </w:r>
       <w:r>
         <w:t>{</w:t>
@@ -14450,9 +14664,6 @@
         <w:t xml:space="preserve"> </w:t>
       </w:r>
       <w:r>
-        <w:t xml:space="preserve"> </w:t>
-      </w:r>
-      <w:r>
         <w:t>since 2022 as shown in Figure 102.</w:t>
       </w:r>
     </w:p>
@@ -14495,7 +14706,21 @@
           <w:i/>
           <w:iCs/>
         </w:rPr>
-        <w:t>Figure 102: Trend in EU Countries with a Financial Strategy on Long-term Data Preservation</w:t>
+        <w:t xml:space="preserve">Figure 102: </w:t>
+      </w:r>
+      <w:r>
+        <w:rPr>
+          <w:i/>
+          <w:iCs/>
+        </w:rPr>
+        <w:t>Progress</w:t>
+      </w:r>
+      <w:r>
+        <w:rPr>
+          <w:i/>
+          <w:iCs/>
+        </w:rPr>
+        <w:t xml:space="preserve"> in EU Countries with a Financial Strategy on Long-term Data Preservation</w:t>
       </w:r>
     </w:p>
     <w:p>
@@ -14516,7 +14741,10 @@
         <w:spacing w:line="240" w:lineRule="auto"/>
       </w:pPr>
       <w:r>
-        <w:t>Yearly Trends in Practices on Infrastructure</w:t>
+        <w:t>Progress</w:t>
+      </w:r>
+      <w:r>
+        <w:t xml:space="preserve"> in Practices on Infrastructure</w:t>
       </w:r>
     </w:p>
     <w:p>
@@ -14611,7 +14839,21 @@
           <w:i/>
           <w:iCs/>
         </w:rPr>
-        <w:t>Figure 103: Trend in EU Countries with a National Monitoring on Connecting Repositories to EOSC</w:t>
+        <w:t xml:space="preserve">Figure 103: </w:t>
+      </w:r>
+      <w:r>
+        <w:rPr>
+          <w:i/>
+          <w:iCs/>
+        </w:rPr>
+        <w:t>Progress</w:t>
+      </w:r>
+      <w:r>
+        <w:rPr>
+          <w:i/>
+          <w:iCs/>
+        </w:rPr>
+        <w:t xml:space="preserve"> in EU Countries with a National Monitoring on Connecting Repositories to EOSC</w:t>
       </w:r>
     </w:p>
     <w:p>
@@ -14706,7 +14948,21 @@
           <w:i/>
           <w:iCs/>
         </w:rPr>
-        <w:t>Figure 104: Trend in EU Countries with a National Monitoring on Data Stewardship</w:t>
+        <w:t xml:space="preserve">Figure 104: </w:t>
+      </w:r>
+      <w:r>
+        <w:rPr>
+          <w:i/>
+          <w:iCs/>
+        </w:rPr>
+        <w:t>Progress</w:t>
+      </w:r>
+      <w:r>
+        <w:rPr>
+          <w:i/>
+          <w:iCs/>
+        </w:rPr>
+        <w:t xml:space="preserve"> in EU Countries with a National Monitoring on Data Stewardship</w:t>
       </w:r>
     </w:p>
     <w:p>
@@ -14801,7 +15057,21 @@
           <w:i/>
           <w:iCs/>
         </w:rPr>
-        <w:t>Figure 105: Trend in EU Countries with a National Monitoring on Long-term Data Preservation</w:t>
+        <w:t xml:space="preserve">Figure 105: </w:t>
+      </w:r>
+      <w:r>
+        <w:rPr>
+          <w:i/>
+          <w:iCs/>
+        </w:rPr>
+        <w:t>Progress</w:t>
+      </w:r>
+      <w:r>
+        <w:rPr>
+          <w:i/>
+          <w:iCs/>
+        </w:rPr>
+        <w:t xml:space="preserve"> in EU Countries with a National Monitoring on Long-term Data Preservation</w:t>
       </w:r>
     </w:p>
     <w:p>
@@ -14902,7 +15172,21 @@
           <w:i/>
           <w:iCs/>
         </w:rPr>
-        <w:t>Figure 106: Trend in EU Countries with National Investments in Connecting Repositories to EOSC per 1000 FTE Researchers</w:t>
+        <w:t xml:space="preserve">Figure 106: </w:t>
+      </w:r>
+      <w:r>
+        <w:rPr>
+          <w:i/>
+          <w:iCs/>
+        </w:rPr>
+        <w:t>Progress</w:t>
+      </w:r>
+      <w:r>
+        <w:rPr>
+          <w:i/>
+          <w:iCs/>
+        </w:rPr>
+        <w:t xml:space="preserve"> in EU Countries with National Investments in Connecting Repositories to EOSC per 1000 FTE Researchers</w:t>
       </w:r>
     </w:p>
     <w:p>
@@ -14984,6 +15268,7 @@
           <w:i/>
           <w:highlight w:val="yellow"/>
         </w:rPr>
+        <w:lastRenderedPageBreak/>
         <w:t>{%chartImage77}</w:t>
       </w:r>
     </w:p>
@@ -15003,25 +15288,38 @@
           <w:i/>
           <w:iCs/>
         </w:rPr>
-        <w:lastRenderedPageBreak/>
-        <w:t>Figure 107: Trend in EU Countries with National Investments in Data Stewardship per 1000 FTE Researchers</w:t>
-      </w:r>
-    </w:p>
-    <w:p>
-      <w:pPr>
-        <w:pStyle w:val="normal2"/>
-        <w:widowControl w:val="0"/>
-        <w:spacing w:line="240" w:lineRule="auto"/>
-      </w:pPr>
-    </w:p>
-    <w:p>
-      <w:pPr>
-        <w:pStyle w:val="normal2"/>
-        <w:widowControl w:val="0"/>
-        <w:spacing w:line="240" w:lineRule="auto"/>
-      </w:pPr>
-      <w:r>
-        <w:t xml:space="preserve">There is finally </w:t>
+        <w:t xml:space="preserve">Figure 107: </w:t>
+      </w:r>
+      <w:r>
+        <w:rPr>
+          <w:i/>
+          <w:iCs/>
+        </w:rPr>
+        <w:t>Progress</w:t>
+      </w:r>
+      <w:r>
+        <w:rPr>
+          <w:i/>
+          <w:iCs/>
+        </w:rPr>
+        <w:t xml:space="preserve"> in EU Countries with National Investments in Data Stewardship per 1000 FTE Researchers</w:t>
+      </w:r>
+    </w:p>
+    <w:p>
+      <w:pPr>
+        <w:pStyle w:val="normal2"/>
+        <w:widowControl w:val="0"/>
+        <w:spacing w:line="240" w:lineRule="auto"/>
+      </w:pPr>
+    </w:p>
+    <w:p>
+      <w:pPr>
+        <w:pStyle w:val="normal2"/>
+        <w:widowControl w:val="0"/>
+        <w:spacing w:line="240" w:lineRule="auto"/>
+      </w:pPr>
+      <w:r>
+        <w:t xml:space="preserve">There is </w:t>
       </w:r>
       <w:r>
         <w:t>{</w:t>
@@ -15105,7 +15403,21 @@
           <w:i/>
           <w:iCs/>
         </w:rPr>
-        <w:t>Figure 108: Trend in EU Countries with National Investments in Long-term Data Preservation per 1000 FTE Researchers</w:t>
+        <w:t xml:space="preserve">Figure 108: </w:t>
+      </w:r>
+      <w:r>
+        <w:rPr>
+          <w:i/>
+          <w:iCs/>
+        </w:rPr>
+        <w:t>Progress</w:t>
+      </w:r>
+      <w:r>
+        <w:rPr>
+          <w:i/>
+          <w:iCs/>
+        </w:rPr>
+        <w:t xml:space="preserve"> in EU Countries with National Investments in Long-term Data Preservation per 1000 FTE Researchers</w:t>
       </w:r>
     </w:p>
     <w:p>
@@ -15255,7 +15567,13 @@
         <w:t xml:space="preserve"> to</w:t>
       </w:r>
       <w:r>
-        <w:t xml:space="preserve"> EU countries have a national policy on skills/training for Open Science whereby </w:t>
+        <w:t xml:space="preserve"> EU countries have a national policy on skills/training for Open Science</w:t>
+      </w:r>
+      <w:r>
+        <w:t>,</w:t>
+      </w:r>
+      <w:r>
+        <w:t xml:space="preserve"> whereby </w:t>
       </w:r>
       <w:r>
         <w:t>{</w:t>
@@ -15372,17 +15690,7 @@
     </w:p>
     <w:p>
       <w:pPr>
-        <w:pStyle w:val="normal1"/>
-        <w:jc w:val="center"/>
-        <w:rPr>
-          <w:i/>
-        </w:rPr>
-      </w:pPr>
-    </w:p>
-    <w:p>
-      <w:pPr>
-        <w:pStyle w:val="normal2"/>
-        <w:jc w:val="center"/>
+        <w:pStyle w:val="normal2"/>
       </w:pPr>
     </w:p>
     <w:p>
@@ -15608,6 +15916,7 @@
         <w:spacing w:line="240" w:lineRule="auto"/>
       </w:pPr>
       <w:r>
+        <w:lastRenderedPageBreak/>
         <w:t>National Monitoring on Skills/training</w:t>
       </w:r>
     </w:p>
@@ -16002,7 +16311,21 @@
           <w:i/>
           <w:iCs/>
         </w:rPr>
-        <w:t>Figure 115: Share of EU Countries with National Investments in Skills/training for Open Science per 1000 FTE Researchers</w:t>
+        <w:t xml:space="preserve">Figure 115: </w:t>
+      </w:r>
+      <w:r>
+        <w:rPr>
+          <w:i/>
+          <w:iCs/>
+        </w:rPr>
+        <w:t>Number</w:t>
+      </w:r>
+      <w:r>
+        <w:rPr>
+          <w:i/>
+          <w:iCs/>
+        </w:rPr>
+        <w:t xml:space="preserve"> of EU Countries with National Investments in Skills/training for Open Science per 1000 FTE Researchers</w:t>
       </w:r>
     </w:p>
     <w:p>
@@ -16025,6 +16348,9 @@
       <w:r>
         <w:t>Impact</w:t>
       </w:r>
+      <w:r>
+        <w:t>s</w:t>
+      </w:r>
     </w:p>
     <w:p>
       <w:pPr>
@@ -16044,7 +16370,10 @@
         <w:spacing w:line="240" w:lineRule="auto"/>
       </w:pPr>
       <w:r>
-        <w:t>Yearly Trends in Policies on Skills/training</w:t>
+        <w:t>Progress</w:t>
+      </w:r>
+      <w:r>
+        <w:t xml:space="preserve"> in Policies on Skills/training</w:t>
       </w:r>
     </w:p>
     <w:p>
@@ -16097,7 +16426,13 @@
         <w:t>Question42[1]}</w:t>
       </w:r>
       <w:r>
-        <w:t xml:space="preserve"> since 2022 whereby there is </w:t>
+        <w:t xml:space="preserve"> since 2022</w:t>
+      </w:r>
+      <w:r>
+        <w:t>,</w:t>
+      </w:r>
+      <w:r>
+        <w:t xml:space="preserve"> whereby there is </w:t>
       </w:r>
       <w:r>
         <w:t>{</w:t>
@@ -16175,7 +16510,21 @@
           <w:i/>
           <w:iCs/>
         </w:rPr>
-        <w:t>Figure 116: Trend in EU Countries with a National Policy on Skills/training for Open Science</w:t>
+        <w:t xml:space="preserve">Figure 116: </w:t>
+      </w:r>
+      <w:r>
+        <w:rPr>
+          <w:i/>
+          <w:iCs/>
+        </w:rPr>
+        <w:t>Progress</w:t>
+      </w:r>
+      <w:r>
+        <w:rPr>
+          <w:i/>
+          <w:iCs/>
+        </w:rPr>
+        <w:t xml:space="preserve"> in EU Countries with a National Policy on Skills/training for Open Science</w:t>
       </w:r>
     </w:p>
     <w:p>
@@ -16304,7 +16653,21 @@
           <w:i/>
           <w:iCs/>
         </w:rPr>
-        <w:t>Figure 117: Trend in EU Countries with a Financial Strategy on Skills/training for Open Science</w:t>
+        <w:t xml:space="preserve">Figure 117: </w:t>
+      </w:r>
+      <w:r>
+        <w:rPr>
+          <w:i/>
+          <w:iCs/>
+        </w:rPr>
+        <w:t>Progress</w:t>
+      </w:r>
+      <w:r>
+        <w:rPr>
+          <w:i/>
+          <w:iCs/>
+        </w:rPr>
+        <w:t xml:space="preserve"> in EU Countries with a Financial Strategy on Skills/training for Open Science</w:t>
       </w:r>
     </w:p>
     <w:p>
@@ -16325,7 +16688,10 @@
         <w:spacing w:line="240" w:lineRule="auto"/>
       </w:pPr>
       <w:r>
-        <w:t>Yearly Trends in Practices on Skills/training</w:t>
+        <w:t>Progress</w:t>
+      </w:r>
+      <w:r>
+        <w:t xml:space="preserve"> in Practices on Skills/training</w:t>
       </w:r>
     </w:p>
     <w:p>
@@ -16407,6 +16773,7 @@
           <w:i/>
           <w:highlight w:val="yellow"/>
         </w:rPr>
+        <w:lastRenderedPageBreak/>
         <w:t>{%chartImage85}</w:t>
       </w:r>
     </w:p>
@@ -16430,24 +16797,38 @@
           <w:i/>
           <w:iCs/>
         </w:rPr>
-        <w:t>Figure 118: Trend in EU Countries with a National Monitoring on Skills/training for Open Science</w:t>
-      </w:r>
-    </w:p>
-    <w:p>
-      <w:pPr>
-        <w:pStyle w:val="normal2"/>
-        <w:widowControl w:val="0"/>
-        <w:spacing w:line="240" w:lineRule="auto"/>
-      </w:pPr>
-    </w:p>
-    <w:p>
-      <w:pPr>
-        <w:pStyle w:val="normal2"/>
-        <w:widowControl w:val="0"/>
-        <w:spacing w:line="240" w:lineRule="auto"/>
-      </w:pPr>
-      <w:r>
-        <w:t xml:space="preserve">There is finally </w:t>
+        <w:t xml:space="preserve">Figure 118: </w:t>
+      </w:r>
+      <w:r>
+        <w:rPr>
+          <w:i/>
+          <w:iCs/>
+        </w:rPr>
+        <w:t>Progress</w:t>
+      </w:r>
+      <w:r>
+        <w:rPr>
+          <w:i/>
+          <w:iCs/>
+        </w:rPr>
+        <w:t xml:space="preserve"> in EU Countries with a National Monitoring on Skills/training for Open Science</w:t>
+      </w:r>
+    </w:p>
+    <w:p>
+      <w:pPr>
+        <w:pStyle w:val="normal2"/>
+        <w:widowControl w:val="0"/>
+        <w:spacing w:line="240" w:lineRule="auto"/>
+      </w:pPr>
+    </w:p>
+    <w:p>
+      <w:pPr>
+        <w:pStyle w:val="normal2"/>
+        <w:widowControl w:val="0"/>
+        <w:spacing w:line="240" w:lineRule="auto"/>
+      </w:pPr>
+      <w:r>
+        <w:t xml:space="preserve">There is </w:t>
       </w:r>
       <w:r>
         <w:t>{</w:t>
@@ -16489,8 +16870,15 @@
         <w:t xml:space="preserve">} </w:t>
       </w:r>
       <w:r>
-        <w:t xml:space="preserve"> since 2022 as shown in Figure 119.</w:t>
-      </w:r>
+        <w:t>since 2022 as shown in Figure 119.</w:t>
+      </w:r>
+    </w:p>
+    <w:p>
+      <w:pPr>
+        <w:pStyle w:val="normal2"/>
+        <w:widowControl w:val="0"/>
+        <w:spacing w:line="240" w:lineRule="auto"/>
+      </w:pPr>
     </w:p>
     <w:p>
       <w:pPr>
@@ -16524,7 +16912,21 @@
           <w:i/>
           <w:iCs/>
         </w:rPr>
-        <w:t>Figure 119: Trend in EU Countries with National Investments in Skills/training for Open Science per 1000 FTE Researchers</w:t>
+        <w:t xml:space="preserve">Figure 119: </w:t>
+      </w:r>
+      <w:r>
+        <w:rPr>
+          <w:i/>
+          <w:iCs/>
+        </w:rPr>
+        <w:t>Progress</w:t>
+      </w:r>
+      <w:r>
+        <w:rPr>
+          <w:i/>
+          <w:iCs/>
+        </w:rPr>
+        <w:t xml:space="preserve"> in EU Countries with National Investments in Skills/training for Open Science per 1000 FTE Researchers</w:t>
       </w:r>
     </w:p>
     <w:p>
@@ -16674,7 +17076,13 @@
         <w:t xml:space="preserve"> to</w:t>
       </w:r>
       <w:r>
-        <w:t xml:space="preserve"> EU countries have a national policy on incentives/rewards for Open Science whereby </w:t>
+        <w:t xml:space="preserve"> EU countries have a national policy on incentives/rewards for Open Science</w:t>
+      </w:r>
+      <w:r>
+        <w:t>,</w:t>
+      </w:r>
+      <w:r>
+        <w:t xml:space="preserve"> whereby </w:t>
       </w:r>
       <w:r>
         <w:t>{</w:t>
@@ -17035,7 +17443,6 @@
         <w:spacing w:line="240" w:lineRule="auto"/>
       </w:pPr>
       <w:r>
-        <w:lastRenderedPageBreak/>
         <w:t xml:space="preserve">The first main practice question on incentives/rewards for Open Science in Survey </w:t>
       </w:r>
       <w:r>
@@ -17346,13 +17753,6 @@
     </w:p>
     <w:p>
       <w:pPr>
-        <w:pStyle w:val="normal2"/>
-        <w:widowControl w:val="0"/>
-        <w:spacing w:line="240" w:lineRule="auto"/>
-      </w:pPr>
-    </w:p>
-    <w:p>
-      <w:pPr>
         <w:pStyle w:val="normal1"/>
         <w:jc w:val="center"/>
         <w:rPr>
@@ -17383,7 +17783,21 @@
           <w:i/>
           <w:iCs/>
         </w:rPr>
-        <w:t>Figure 126: Share of EU Countries with National Investments in Incentives/rewards for Open Science per 1000 FTE Researchers</w:t>
+        <w:t xml:space="preserve">Figure 126: </w:t>
+      </w:r>
+      <w:r>
+        <w:rPr>
+          <w:i/>
+          <w:iCs/>
+        </w:rPr>
+        <w:t>Number</w:t>
+      </w:r>
+      <w:r>
+        <w:rPr>
+          <w:i/>
+          <w:iCs/>
+        </w:rPr>
+        <w:t xml:space="preserve"> of EU Countries with National Investments in Incentives/rewards for Open Science per 1000 FTE Researchers</w:t>
       </w:r>
     </w:p>
     <w:p>
@@ -17406,6 +17820,9 @@
       <w:r>
         <w:t>Impact</w:t>
       </w:r>
+      <w:r>
+        <w:t>s</w:t>
+      </w:r>
     </w:p>
     <w:p>
       <w:pPr>
@@ -17425,7 +17842,10 @@
         <w:spacing w:line="240" w:lineRule="auto"/>
       </w:pPr>
       <w:r>
-        <w:t>Yearly Trends in Policies on Assessment</w:t>
+        <w:t>Progress</w:t>
+      </w:r>
+      <w:r>
+        <w:t xml:space="preserve"> in Policies on Assessment</w:t>
       </w:r>
     </w:p>
     <w:p>
@@ -17478,7 +17898,13 @@
         <w:t>Question46[1]}</w:t>
       </w:r>
       <w:r>
-        <w:t xml:space="preserve"> since 2022 whereby there is </w:t>
+        <w:t xml:space="preserve"> since 2022</w:t>
+      </w:r>
+      <w:r>
+        <w:t>,</w:t>
+      </w:r>
+      <w:r>
+        <w:t xml:space="preserve"> whereby there is </w:t>
       </w:r>
       <w:r>
         <w:t>{</w:t>
@@ -17556,7 +17982,21 @@
           <w:i/>
           <w:iCs/>
         </w:rPr>
-        <w:t>Figure 127: Trend in EU Countries with a National Policy on Incentives/rewards for Open Science</w:t>
+        <w:t xml:space="preserve">Figure 127: </w:t>
+      </w:r>
+      <w:r>
+        <w:rPr>
+          <w:i/>
+          <w:iCs/>
+        </w:rPr>
+        <w:t>Progress</w:t>
+      </w:r>
+      <w:r>
+        <w:rPr>
+          <w:i/>
+          <w:iCs/>
+        </w:rPr>
+        <w:t xml:space="preserve"> in EU Countries with a National Policy on Incentives/rewards for Open Science</w:t>
       </w:r>
     </w:p>
     <w:p>
@@ -17675,7 +18115,21 @@
           <w:i/>
           <w:iCs/>
         </w:rPr>
-        <w:t>Figure 128: Trend in EU Countries with a Financial Strategy on Incentives/rewards for Open Science</w:t>
+        <w:t xml:space="preserve">Figure 128: </w:t>
+      </w:r>
+      <w:r>
+        <w:rPr>
+          <w:i/>
+          <w:iCs/>
+        </w:rPr>
+        <w:t>Progress</w:t>
+      </w:r>
+      <w:r>
+        <w:rPr>
+          <w:i/>
+          <w:iCs/>
+        </w:rPr>
+        <w:t xml:space="preserve"> in EU Countries with a Financial Strategy on Incentives/rewards for Open Science</w:t>
       </w:r>
     </w:p>
     <w:p>
@@ -17696,7 +18150,11 @@
         <w:spacing w:line="240" w:lineRule="auto"/>
       </w:pPr>
       <w:r>
-        <w:t>Yearly Trends in Practices on Assessment</w:t>
+        <w:lastRenderedPageBreak/>
+        <w:t>Progress</w:t>
+      </w:r>
+      <w:r>
+        <w:t xml:space="preserve"> in Practices on Assessment</w:t>
       </w:r>
     </w:p>
     <w:p>
@@ -17725,11 +18183,7 @@
         <w:t>Question94[0]}</w:t>
       </w:r>
       <w:r>
-        <w:t xml:space="preserve"> in national monitoring on incentives/rewards for Open Science in EU </w:t>
-      </w:r>
-      <w:r>
-        <w:lastRenderedPageBreak/>
-        <w:t xml:space="preserve">countries in </w:t>
+        <w:t xml:space="preserve"> in national monitoring on incentives/rewards for Open Science in EU countries in </w:t>
       </w:r>
       <w:r>
         <w:t>{</w:t>
@@ -17799,24 +18253,38 @@
           <w:i/>
           <w:iCs/>
         </w:rPr>
-        <w:t>Figure 129: Trend in EU Countries with a National Monitoring on Incentives/rewards for Open Science</w:t>
-      </w:r>
-    </w:p>
-    <w:p>
-      <w:pPr>
-        <w:pStyle w:val="normal2"/>
-        <w:widowControl w:val="0"/>
-        <w:spacing w:line="240" w:lineRule="auto"/>
-      </w:pPr>
-    </w:p>
-    <w:p>
-      <w:pPr>
-        <w:pStyle w:val="normal2"/>
-        <w:widowControl w:val="0"/>
-        <w:spacing w:line="240" w:lineRule="auto"/>
-      </w:pPr>
-      <w:r>
-        <w:t xml:space="preserve">There is finally </w:t>
+        <w:t xml:space="preserve">Figure 129: </w:t>
+      </w:r>
+      <w:r>
+        <w:rPr>
+          <w:i/>
+          <w:iCs/>
+        </w:rPr>
+        <w:t>Progress</w:t>
+      </w:r>
+      <w:r>
+        <w:rPr>
+          <w:i/>
+          <w:iCs/>
+        </w:rPr>
+        <w:t xml:space="preserve"> in EU Countries with a National Monitoring on Incentives/rewards for Open Science</w:t>
+      </w:r>
+    </w:p>
+    <w:p>
+      <w:pPr>
+        <w:pStyle w:val="normal2"/>
+        <w:widowControl w:val="0"/>
+        <w:spacing w:line="240" w:lineRule="auto"/>
+      </w:pPr>
+    </w:p>
+    <w:p>
+      <w:pPr>
+        <w:pStyle w:val="normal2"/>
+        <w:widowControl w:val="0"/>
+        <w:spacing w:line="240" w:lineRule="auto"/>
+      </w:pPr>
+      <w:r>
+        <w:t xml:space="preserve">There is </w:t>
       </w:r>
       <w:r>
         <w:t>{</w:t>
@@ -17897,7 +18365,21 @@
           <w:i/>
           <w:iCs/>
         </w:rPr>
-        <w:t>Figure 130: Trend in EU Countries with National Investments in Incentives/rewards for Open Science per 1000 FTE Researchers</w:t>
+        <w:t xml:space="preserve">Figure 130: </w:t>
+      </w:r>
+      <w:r>
+        <w:rPr>
+          <w:i/>
+          <w:iCs/>
+        </w:rPr>
+        <w:t>Progress</w:t>
+      </w:r>
+      <w:r>
+        <w:rPr>
+          <w:i/>
+          <w:iCs/>
+        </w:rPr>
+        <w:t xml:space="preserve"> in EU Countries with National Investments in Incentives/rewards for Open Science per 1000 FTE Researchers</w:t>
       </w:r>
     </w:p>
     <w:p>
@@ -18112,7 +18594,19 @@
         <w:rPr>
           <w:lang w:eastAsia="en-GB" w:bidi="ar-SA"/>
         </w:rPr>
-        <w:t xml:space="preserve"> EU countries have a national policy on citizen science whereby </w:t>
+        <w:t xml:space="preserve"> EU countries have a national policy on citizen science</w:t>
+      </w:r>
+      <w:r>
+        <w:rPr>
+          <w:lang w:eastAsia="en-GB" w:bidi="ar-SA"/>
+        </w:rPr>
+        <w:t>,</w:t>
+      </w:r>
+      <w:r>
+        <w:rPr>
+          <w:lang w:eastAsia="en-GB" w:bidi="ar-SA"/>
+        </w:rPr>
+        <w:t xml:space="preserve"> whereby </w:t>
       </w:r>
       <w:r>
         <w:t>{</w:t>
@@ -18302,6 +18796,16 @@
     <w:p>
       <w:pPr>
         <w:widowControl w:val="0"/>
+        <w:suppressAutoHyphens w:val="0"/>
+        <w:spacing w:line="240" w:lineRule="auto"/>
+        <w:rPr>
+          <w:lang w:eastAsia="en-GB" w:bidi="ar-SA"/>
+        </w:rPr>
+      </w:pPr>
+    </w:p>
+    <w:p>
+      <w:pPr>
+        <w:widowControl w:val="0"/>
         <w:numPr>
           <w:ilvl w:val="1"/>
           <w:numId w:val="4"/>
@@ -18478,6 +18982,7 @@
         <w:rPr>
           <w:highlight w:val="yellow"/>
         </w:rPr>
+        <w:lastRenderedPageBreak/>
         <w:t>[</w:t>
       </w:r>
       <w:r>
@@ -18541,7 +19046,6 @@
         <w:rPr>
           <w:lang w:eastAsia="en-GB" w:bidi="ar-SA"/>
         </w:rPr>
-        <w:lastRenderedPageBreak/>
         <w:t>National Monitoring on Engagement</w:t>
       </w:r>
     </w:p>
@@ -19020,7 +19524,23 @@
           <w:iCs/>
           <w:lang w:eastAsia="en-GB" w:bidi="ar-SA"/>
         </w:rPr>
-        <w:t>Figure 137: Share of EU Countries with National Investments in Citizen Science per 1000 FTE Researchers</w:t>
+        <w:t xml:space="preserve">Figure 137: </w:t>
+      </w:r>
+      <w:r>
+        <w:rPr>
+          <w:i/>
+          <w:iCs/>
+          <w:lang w:eastAsia="en-GB" w:bidi="ar-SA"/>
+        </w:rPr>
+        <w:t>Number</w:t>
+      </w:r>
+      <w:r>
+        <w:rPr>
+          <w:i/>
+          <w:iCs/>
+          <w:lang w:eastAsia="en-GB" w:bidi="ar-SA"/>
+        </w:rPr>
+        <w:t xml:space="preserve"> of EU Countries with National Investments in Citizen Science per 1000 FTE Researchers</w:t>
       </w:r>
     </w:p>
     <w:p>
@@ -19052,6 +19572,12 @@
         </w:rPr>
         <w:t>Impact</w:t>
       </w:r>
+      <w:r>
+        <w:rPr>
+          <w:lang w:eastAsia="en-GB" w:bidi="ar-SA"/>
+        </w:rPr>
+        <w:t>s</w:t>
+      </w:r>
     </w:p>
     <w:p>
       <w:pPr>
@@ -19080,7 +19606,13 @@
         <w:rPr>
           <w:lang w:eastAsia="en-GB" w:bidi="ar-SA"/>
         </w:rPr>
-        <w:t>Yearly Trends in Policies on Engagement</w:t>
+        <w:t>Progress</w:t>
+      </w:r>
+      <w:r>
+        <w:rPr>
+          <w:lang w:eastAsia="en-GB" w:bidi="ar-SA"/>
+        </w:rPr>
+        <w:t xml:space="preserve"> in Policies on Engagement</w:t>
       </w:r>
     </w:p>
     <w:p>
@@ -19151,7 +19683,19 @@
         <w:rPr>
           <w:lang w:eastAsia="en-GB" w:bidi="ar-SA"/>
         </w:rPr>
-        <w:t xml:space="preserve"> since 2022 whereby there is </w:t>
+        <w:t xml:space="preserve"> since 2022</w:t>
+      </w:r>
+      <w:r>
+        <w:rPr>
+          <w:lang w:eastAsia="en-GB" w:bidi="ar-SA"/>
+        </w:rPr>
+        <w:t>,</w:t>
+      </w:r>
+      <w:r>
+        <w:rPr>
+          <w:lang w:eastAsia="en-GB" w:bidi="ar-SA"/>
+        </w:rPr>
+        <w:t xml:space="preserve"> whereby there is </w:t>
       </w:r>
       <w:r>
         <w:t>{</w:t>
@@ -19262,7 +19806,23 @@
           <w:iCs/>
           <w:lang w:eastAsia="en-GB" w:bidi="ar-SA"/>
         </w:rPr>
-        <w:t>Figure 138: Trend in EU Countries with a National Policy on Citizen Science</w:t>
+        <w:t xml:space="preserve">Figure 138: </w:t>
+      </w:r>
+      <w:r>
+        <w:rPr>
+          <w:i/>
+          <w:iCs/>
+          <w:lang w:eastAsia="en-GB" w:bidi="ar-SA"/>
+        </w:rPr>
+        <w:t>Progress</w:t>
+      </w:r>
+      <w:r>
+        <w:rPr>
+          <w:i/>
+          <w:iCs/>
+          <w:lang w:eastAsia="en-GB" w:bidi="ar-SA"/>
+        </w:rPr>
+        <w:t xml:space="preserve"> in EU Countries with a National Policy on Citizen Science</w:t>
       </w:r>
     </w:p>
     <w:p>
@@ -19389,7 +19949,23 @@
           <w:iCs/>
           <w:lang w:eastAsia="en-GB" w:bidi="ar-SA"/>
         </w:rPr>
-        <w:t>Figure 139: Trend in EU Countries with a Financial Strategy on Citizen Science</w:t>
+        <w:t xml:space="preserve">Figure 139: </w:t>
+      </w:r>
+      <w:r>
+        <w:rPr>
+          <w:i/>
+          <w:iCs/>
+          <w:lang w:eastAsia="en-GB" w:bidi="ar-SA"/>
+        </w:rPr>
+        <w:t>Progress</w:t>
+      </w:r>
+      <w:r>
+        <w:rPr>
+          <w:i/>
+          <w:iCs/>
+          <w:lang w:eastAsia="en-GB" w:bidi="ar-SA"/>
+        </w:rPr>
+        <w:t xml:space="preserve"> in EU Countries with a Financial Strategy on Citizen Science</w:t>
       </w:r>
     </w:p>
     <w:p>
@@ -19419,7 +19995,13 @@
         <w:rPr>
           <w:lang w:eastAsia="en-GB" w:bidi="ar-SA"/>
         </w:rPr>
-        <w:t>Yearly Trends in Practices on Engagement</w:t>
+        <w:t>Progress</w:t>
+      </w:r>
+      <w:r>
+        <w:rPr>
+          <w:lang w:eastAsia="en-GB" w:bidi="ar-SA"/>
+        </w:rPr>
+        <w:t xml:space="preserve"> in Practices on Engagement</w:t>
       </w:r>
     </w:p>
     <w:p>
@@ -19445,6 +20027,7 @@
         <w:rPr>
           <w:lang w:eastAsia="en-GB" w:bidi="ar-SA"/>
         </w:rPr>
+        <w:lastRenderedPageBreak/>
         <w:t xml:space="preserve">There is </w:t>
       </w:r>
       <w:r>
@@ -19550,7 +20133,23 @@
           <w:iCs/>
           <w:lang w:eastAsia="en-GB" w:bidi="ar-SA"/>
         </w:rPr>
-        <w:t>Figure 140: Trend in EU Countries with a National Monitoring on Citizen Science</w:t>
+        <w:t xml:space="preserve">Figure 140: </w:t>
+      </w:r>
+      <w:r>
+        <w:rPr>
+          <w:i/>
+          <w:iCs/>
+          <w:lang w:eastAsia="en-GB" w:bidi="ar-SA"/>
+        </w:rPr>
+        <w:t>Progress</w:t>
+      </w:r>
+      <w:r>
+        <w:rPr>
+          <w:i/>
+          <w:iCs/>
+          <w:lang w:eastAsia="en-GB" w:bidi="ar-SA"/>
+        </w:rPr>
+        <w:t xml:space="preserve"> in EU Countries with a National Monitoring on Citizen Science</w:t>
       </w:r>
     </w:p>
     <w:p>
@@ -19576,7 +20175,7 @@
         <w:rPr>
           <w:lang w:eastAsia="en-GB" w:bidi="ar-SA"/>
         </w:rPr>
-        <w:t xml:space="preserve">There is finally </w:t>
+        <w:t xml:space="preserve">There is </w:t>
       </w:r>
       <w:r>
         <w:t>{</w:t>
@@ -19681,7 +20280,23 @@
           <w:iCs/>
           <w:lang w:eastAsia="en-GB" w:bidi="ar-SA"/>
         </w:rPr>
-        <w:t>Figure 141: Trend in EU Countries with National Investments in Citizen Science per 1000 FTE Researchers</w:t>
+        <w:t xml:space="preserve">Figure 141: </w:t>
+      </w:r>
+      <w:r>
+        <w:rPr>
+          <w:i/>
+          <w:iCs/>
+          <w:lang w:eastAsia="en-GB" w:bidi="ar-SA"/>
+        </w:rPr>
+        <w:t>Progress</w:t>
+      </w:r>
+      <w:r>
+        <w:rPr>
+          <w:i/>
+          <w:iCs/>
+          <w:lang w:eastAsia="en-GB" w:bidi="ar-SA"/>
+        </w:rPr>
+        <w:t xml:space="preserve"> in EU Countries with National Investments in Citizen Science per 1000 FTE Researchers</w:t>
       </w:r>
     </w:p>
     <w:p>
@@ -19707,27 +20322,27 @@
           <w:lang w:eastAsia="en-GB" w:bidi="ar-SA"/>
         </w:rPr>
       </w:pPr>
-      <w:commentRangeStart w:id="84"/>
-      <w:commentRangeStart w:id="85"/>
+      <w:commentRangeStart w:id="75"/>
+      <w:commentRangeStart w:id="76"/>
       <w:r>
         <w:rPr>
           <w:lang w:eastAsia="en-GB" w:bidi="ar-SA"/>
         </w:rPr>
         <w:t>Total Investments in EOSC and Open Science</w:t>
       </w:r>
-      <w:commentRangeEnd w:id="84"/>
+      <w:commentRangeEnd w:id="75"/>
       <w:r>
         <w:rPr>
           <w:lang w:eastAsia="en-GB" w:bidi="ar-SA"/>
         </w:rPr>
-        <w:commentReference w:id="84"/>
-      </w:r>
-      <w:commentRangeEnd w:id="85"/>
+        <w:commentReference w:id="75"/>
+      </w:r>
+      <w:commentRangeEnd w:id="76"/>
       <w:r>
         <w:rPr>
           <w:lang w:eastAsia="en-GB" w:bidi="ar-SA"/>
         </w:rPr>
-        <w:commentReference w:id="85"/>
+        <w:commentReference w:id="76"/>
       </w:r>
     </w:p>
     <w:p>
@@ -19814,19 +20429,19 @@
         </w:rPr>
         <w:t xml:space="preserve"> (</w:t>
       </w:r>
-      <w:commentRangeStart w:id="86"/>
+      <w:commentRangeStart w:id="77"/>
       <w:r>
         <w:rPr>
           <w:lang w:eastAsia="en-GB" w:bidi="ar-SA"/>
         </w:rPr>
         <w:t>Q147</w:t>
       </w:r>
-      <w:commentRangeEnd w:id="86"/>
+      <w:commentRangeEnd w:id="77"/>
       <w:r>
         <w:rPr>
           <w:lang w:eastAsia="en-GB" w:bidi="ar-SA"/>
         </w:rPr>
-        <w:commentReference w:id="86"/>
+        <w:commentReference w:id="77"/>
       </w:r>
       <w:r>
         <w:rPr>
@@ -19904,7 +20519,7 @@
         <w:rPr>
           <w:lang w:eastAsia="en-GB" w:bidi="ar-SA"/>
         </w:rPr>
-        <w:t xml:space="preserve"> of EU countries invested &gt;0 to 1 €M, </w:t>
+        <w:t xml:space="preserve"> EU countries invested &gt;0 to 1 €M, </w:t>
       </w:r>
       <w:r>
         <w:t>{</w:t>
@@ -20108,29 +20723,37 @@
         </w:rPr>
         <w:t xml:space="preserve">Figure 142: </w:t>
       </w:r>
-      <w:commentRangeStart w:id="87"/>
-      <w:commentRangeStart w:id="88"/>
       <w:r>
         <w:rPr>
           <w:i/>
           <w:iCs/>
           <w:lang w:eastAsia="en-GB" w:bidi="ar-SA"/>
         </w:rPr>
-        <w:t>Share of EU Countries with National Investments in EOSC and Open Science in Millions of Euros</w:t>
-      </w:r>
-      <w:commentRangeEnd w:id="87"/>
-      <w:r>
-        <w:rPr>
+        <w:t>Number</w:t>
+      </w:r>
+      <w:commentRangeStart w:id="78"/>
+      <w:commentRangeStart w:id="79"/>
+      <w:r>
+        <w:rPr>
+          <w:i/>
+          <w:iCs/>
           <w:lang w:eastAsia="en-GB" w:bidi="ar-SA"/>
         </w:rPr>
-        <w:commentReference w:id="87"/>
-      </w:r>
-      <w:commentRangeEnd w:id="88"/>
+        <w:t xml:space="preserve"> of EU Countries with National Investments in EOSC and Open Science in Millions of Euros</w:t>
+      </w:r>
+      <w:commentRangeEnd w:id="78"/>
       <w:r>
         <w:rPr>
           <w:lang w:eastAsia="en-GB" w:bidi="ar-SA"/>
         </w:rPr>
-        <w:commentReference w:id="88"/>
+        <w:commentReference w:id="78"/>
+      </w:r>
+      <w:commentRangeEnd w:id="79"/>
+      <w:r>
+        <w:rPr>
+          <w:lang w:eastAsia="en-GB" w:bidi="ar-SA"/>
+        </w:rPr>
+        <w:commentReference w:id="79"/>
       </w:r>
     </w:p>
     <w:p>
@@ -20408,6 +21031,8 @@
         <w:suppressAutoHyphens w:val="0"/>
         <w:jc w:val="center"/>
         <w:rPr>
+          <w:i/>
+          <w:iCs/>
           <w:lang w:eastAsia="en-GB" w:bidi="ar-SA"/>
         </w:rPr>
       </w:pPr>
@@ -20417,32 +21042,841 @@
           <w:iCs/>
           <w:lang w:eastAsia="en-GB" w:bidi="ar-SA"/>
         </w:rPr>
-        <w:t xml:space="preserve">Figure 43: </w:t>
-      </w:r>
-      <w:commentRangeStart w:id="89"/>
-      <w:commentRangeStart w:id="90"/>
+        <w:t xml:space="preserve">Figure </w:t>
+      </w:r>
       <w:r>
         <w:rPr>
           <w:i/>
           <w:iCs/>
           <w:lang w:eastAsia="en-GB" w:bidi="ar-SA"/>
         </w:rPr>
-        <w:t>Share of EU Countries with National Investments in EOSC and Open Science per 1000 FTE Researchers</w:t>
-      </w:r>
-      <w:commentRangeEnd w:id="89"/>
-      <w:r>
-        <w:rPr>
+        <w:t>1</w:t>
+      </w:r>
+      <w:r>
+        <w:rPr>
+          <w:i/>
+          <w:iCs/>
           <w:lang w:eastAsia="en-GB" w:bidi="ar-SA"/>
         </w:rPr>
-        <w:commentReference w:id="89"/>
-      </w:r>
-      <w:commentRangeEnd w:id="90"/>
-      <w:r>
-        <w:rPr>
+        <w:t xml:space="preserve">43: </w:t>
+      </w:r>
+      <w:r>
+        <w:rPr>
+          <w:i/>
+          <w:iCs/>
           <w:lang w:eastAsia="en-GB" w:bidi="ar-SA"/>
         </w:rPr>
-        <w:commentReference w:id="90"/>
-      </w:r>
+        <w:t>Number</w:t>
+      </w:r>
+      <w:commentRangeStart w:id="80"/>
+      <w:commentRangeStart w:id="81"/>
+      <w:r>
+        <w:rPr>
+          <w:i/>
+          <w:iCs/>
+          <w:lang w:eastAsia="en-GB" w:bidi="ar-SA"/>
+        </w:rPr>
+        <w:t xml:space="preserve"> of EU Countries with National Investments in EOSC and Open Science per 1000 FTE Researchers</w:t>
+      </w:r>
+      <w:commentRangeEnd w:id="80"/>
+      <w:r>
+        <w:rPr>
+          <w:lang w:eastAsia="en-GB" w:bidi="ar-SA"/>
+        </w:rPr>
+        <w:commentReference w:id="80"/>
+      </w:r>
+      <w:commentRangeEnd w:id="81"/>
+      <w:r>
+        <w:rPr>
+          <w:lang w:eastAsia="en-GB" w:bidi="ar-SA"/>
+        </w:rPr>
+        <w:commentReference w:id="81"/>
+      </w:r>
+    </w:p>
+    <w:p>
+      <w:pPr>
+        <w:suppressAutoHyphens w:val="0"/>
+        <w:jc w:val="center"/>
+        <w:rPr>
+          <w:i/>
+          <w:iCs/>
+          <w:lang w:eastAsia="en-GB" w:bidi="ar-SA"/>
+        </w:rPr>
+      </w:pPr>
+    </w:p>
+    <w:p>
+      <w:pPr>
+        <w:suppressAutoHyphens w:val="0"/>
+        <w:jc w:val="center"/>
+        <w:rPr>
+          <w:i/>
+          <w:iCs/>
+          <w:lang w:eastAsia="en-GB" w:bidi="ar-SA"/>
+        </w:rPr>
+      </w:pPr>
+    </w:p>
+    <w:p>
+      <w:pPr>
+        <w:suppressAutoHyphens w:val="0"/>
+        <w:jc w:val="center"/>
+        <w:rPr>
+          <w:i/>
+          <w:iCs/>
+          <w:lang w:eastAsia="en-GB" w:bidi="ar-SA"/>
+        </w:rPr>
+      </w:pPr>
+    </w:p>
+    <w:p>
+      <w:pPr>
+        <w:suppressAutoHyphens w:val="0"/>
+        <w:jc w:val="center"/>
+        <w:rPr>
+          <w:i/>
+          <w:iCs/>
+          <w:lang w:eastAsia="en-GB" w:bidi="ar-SA"/>
+        </w:rPr>
+      </w:pPr>
+    </w:p>
+    <w:p>
+      <w:pPr>
+        <w:suppressAutoHyphens w:val="0"/>
+        <w:jc w:val="center"/>
+        <w:rPr>
+          <w:i/>
+          <w:iCs/>
+          <w:lang w:eastAsia="en-GB" w:bidi="ar-SA"/>
+        </w:rPr>
+      </w:pPr>
+    </w:p>
+    <w:p>
+      <w:pPr>
+        <w:suppressAutoHyphens w:val="0"/>
+        <w:jc w:val="center"/>
+        <w:rPr>
+          <w:lang w:val="en-GB" w:eastAsia="en-GB" w:bidi="ar-SA"/>
+        </w:rPr>
+      </w:pPr>
+      <w:r>
+        <w:rPr>
+          <w:lang w:val="en-GB" w:eastAsia="en-GB" w:bidi="ar-SA"/>
+        </w:rPr>
+        <w:lastRenderedPageBreak/>
+        <w:t>References</w:t>
+      </w:r>
+    </w:p>
+    <w:p>
+      <w:pPr>
+        <w:suppressAutoHyphens w:val="0"/>
+        <w:jc w:val="center"/>
+        <w:rPr>
+          <w:lang w:val="en-GB" w:eastAsia="en-GB" w:bidi="ar-SA"/>
+        </w:rPr>
+      </w:pPr>
+    </w:p>
+    <w:p>
+      <w:pPr>
+        <w:suppressAutoHyphens w:val="0"/>
+        <w:jc w:val="center"/>
+        <w:rPr>
+          <w:lang w:val="en-GB" w:eastAsia="en-GB" w:bidi="ar-SA"/>
+        </w:rPr>
+      </w:pPr>
+      <w:r>
+        <w:rPr>
+          <w:lang w:val="en-GB" w:eastAsia="en-GB" w:bidi="ar-SA"/>
+        </w:rPr>
+        <w:t xml:space="preserve">[1] Webpage of the EOSC Future project on CORDIS hosted by the European Commission. Link: </w:t>
+      </w:r>
+      <w:hyperlink r:id="rId11" w:history="1">
+        <w:r>
+          <w:rPr>
+            <w:rStyle w:val="Hyperlink"/>
+            <w:lang w:val="en-GB" w:eastAsia="en-GB" w:bidi="ar-SA"/>
+          </w:rPr>
+          <w:t>https://cordis.europa.eu/project/id/101017536</w:t>
+        </w:r>
+      </w:hyperlink>
+      <w:r>
+        <w:rPr>
+          <w:lang w:val="en-GB" w:eastAsia="en-GB" w:bidi="ar-SA"/>
+        </w:rPr>
+        <w:t>. Accessed 19 December 2025.</w:t>
+      </w:r>
+    </w:p>
+    <w:p>
+      <w:pPr>
+        <w:suppressAutoHyphens w:val="0"/>
+        <w:jc w:val="center"/>
+        <w:rPr>
+          <w:lang w:val="en-GB" w:eastAsia="en-GB" w:bidi="ar-SA"/>
+        </w:rPr>
+      </w:pPr>
+    </w:p>
+    <w:p>
+      <w:pPr>
+        <w:suppressAutoHyphens w:val="0"/>
+        <w:jc w:val="center"/>
+        <w:rPr>
+          <w:lang w:val="en-GB" w:eastAsia="en-GB" w:bidi="ar-SA"/>
+        </w:rPr>
+      </w:pPr>
+      <w:r>
+        <w:rPr>
+          <w:lang w:val="en-GB" w:eastAsia="en-GB" w:bidi="ar-SA"/>
+        </w:rPr>
+        <w:t xml:space="preserve">[2] Website of the expert group on EOSC Steering Board under the European Commission hosted by the European Commission. Link: </w:t>
+      </w:r>
+      <w:hyperlink r:id="rId12" w:history="1">
+        <w:r>
+          <w:rPr>
+            <w:rStyle w:val="Hyperlink"/>
+            <w:lang w:val="en-GB" w:eastAsia="en-GB" w:bidi="ar-SA"/>
+          </w:rPr>
+          <w:t>https://ec.europa.eu/transparency/ expert-groups-register/screen/expert-groups/consult?lang=en&amp;groupID=3756</w:t>
+        </w:r>
+      </w:hyperlink>
+      <w:r>
+        <w:rPr>
+          <w:lang w:val="en-GB" w:eastAsia="en-GB" w:bidi="ar-SA"/>
+        </w:rPr>
+        <w:t>. Accessed 19 December 2025.</w:t>
+      </w:r>
+    </w:p>
+    <w:p>
+      <w:pPr>
+        <w:suppressAutoHyphens w:val="0"/>
+        <w:jc w:val="center"/>
+        <w:rPr>
+          <w:lang w:val="en-GB" w:eastAsia="en-GB" w:bidi="ar-SA"/>
+        </w:rPr>
+      </w:pPr>
+    </w:p>
+    <w:p>
+      <w:pPr>
+        <w:suppressAutoHyphens w:val="0"/>
+        <w:jc w:val="center"/>
+        <w:rPr>
+          <w:lang w:val="en-GB" w:eastAsia="en-GB" w:bidi="ar-SA"/>
+        </w:rPr>
+      </w:pPr>
+      <w:r>
+        <w:rPr>
+          <w:lang w:val="en-GB" w:eastAsia="en-GB" w:bidi="ar-SA"/>
+        </w:rPr>
+        <w:t xml:space="preserve">[3] EOSC Future and EOSC Steering Board (2021) </w:t>
+      </w:r>
+      <w:r>
+        <w:rPr>
+          <w:i/>
+          <w:iCs/>
+          <w:lang w:val="en-GB" w:eastAsia="en-GB" w:bidi="ar-SA"/>
+        </w:rPr>
+        <w:t>Survey on National Contributions to EOSC 2021</w:t>
+      </w:r>
+      <w:r>
+        <w:rPr>
+          <w:lang w:val="en-GB" w:eastAsia="en-GB" w:bidi="ar-SA"/>
+        </w:rPr>
+        <w:t xml:space="preserve">. Link: </w:t>
+      </w:r>
+      <w:hyperlink r:id="rId13" w:history="1">
+        <w:r>
+          <w:rPr>
+            <w:rStyle w:val="Hyperlink"/>
+            <w:lang w:val="en-GB" w:eastAsia="en-GB" w:bidi="ar-SA"/>
+          </w:rPr>
+          <w:t>https://zenodo.org/record/7423953</w:t>
+        </w:r>
+      </w:hyperlink>
+      <w:r>
+        <w:rPr>
+          <w:lang w:val="en-GB" w:eastAsia="en-GB" w:bidi="ar-SA"/>
+        </w:rPr>
+        <w:t>. Accessed 19 December 2025.</w:t>
+      </w:r>
+    </w:p>
+    <w:p>
+      <w:pPr>
+        <w:suppressAutoHyphens w:val="0"/>
+        <w:jc w:val="center"/>
+        <w:rPr>
+          <w:lang w:val="en-GB" w:eastAsia="en-GB" w:bidi="ar-SA"/>
+        </w:rPr>
+      </w:pPr>
+    </w:p>
+    <w:p>
+      <w:pPr>
+        <w:suppressAutoHyphens w:val="0"/>
+        <w:jc w:val="center"/>
+        <w:rPr>
+          <w:lang w:val="en-GB" w:eastAsia="en-GB" w:bidi="ar-SA"/>
+        </w:rPr>
+      </w:pPr>
+      <w:r>
+        <w:rPr>
+          <w:lang w:val="en-GB" w:eastAsia="en-GB" w:bidi="ar-SA"/>
+        </w:rPr>
+        <w:t xml:space="preserve">[4] EOSC Future and EOSC Steering Board (2023) </w:t>
+      </w:r>
+      <w:r>
+        <w:rPr>
+          <w:i/>
+          <w:iCs/>
+          <w:lang w:val="en-GB" w:eastAsia="en-GB" w:bidi="ar-SA"/>
+        </w:rPr>
+        <w:t>Survey on National Contributions to EOSC 2022</w:t>
+      </w:r>
+      <w:r>
+        <w:rPr>
+          <w:lang w:val="en-GB" w:eastAsia="en-GB" w:bidi="ar-SA"/>
+        </w:rPr>
+        <w:t xml:space="preserve">. Link: </w:t>
+      </w:r>
+      <w:hyperlink r:id="rId14" w:history="1">
+        <w:r>
+          <w:rPr>
+            <w:rStyle w:val="Hyperlink"/>
+            <w:lang w:val="en-GB" w:eastAsia="en-GB" w:bidi="ar-SA"/>
+          </w:rPr>
+          <w:t>https://zenodo.org/record/7550798</w:t>
+        </w:r>
+      </w:hyperlink>
+      <w:r>
+        <w:rPr>
+          <w:lang w:val="en-GB" w:eastAsia="en-GB" w:bidi="ar-SA"/>
+        </w:rPr>
+        <w:t>. Accessed 19 December 2025.</w:t>
+      </w:r>
+    </w:p>
+    <w:p>
+      <w:pPr>
+        <w:suppressAutoHyphens w:val="0"/>
+        <w:jc w:val="center"/>
+        <w:rPr>
+          <w:lang w:val="en-GB" w:eastAsia="en-GB" w:bidi="ar-SA"/>
+        </w:rPr>
+      </w:pPr>
+    </w:p>
+    <w:p>
+      <w:pPr>
+        <w:suppressAutoHyphens w:val="0"/>
+        <w:jc w:val="center"/>
+        <w:rPr>
+          <w:lang w:val="en-GB" w:eastAsia="en-GB" w:bidi="ar-SA"/>
+        </w:rPr>
+      </w:pPr>
+      <w:r>
+        <w:rPr>
+          <w:lang w:val="en-GB" w:eastAsia="en-GB" w:bidi="ar-SA"/>
+        </w:rPr>
+        <w:t xml:space="preserve">[5] Webpage of the EOSC Observatory </w:t>
+      </w:r>
+      <w:proofErr w:type="spellStart"/>
+      <w:r>
+        <w:rPr>
+          <w:lang w:val="en-GB" w:eastAsia="en-GB" w:bidi="ar-SA"/>
+        </w:rPr>
+        <w:t>Zenodo</w:t>
+      </w:r>
+      <w:proofErr w:type="spellEnd"/>
+      <w:r>
+        <w:rPr>
+          <w:lang w:val="en-GB" w:eastAsia="en-GB" w:bidi="ar-SA"/>
+        </w:rPr>
+        <w:t xml:space="preserve"> Community hosted by </w:t>
+      </w:r>
+      <w:proofErr w:type="spellStart"/>
+      <w:r>
+        <w:rPr>
+          <w:lang w:val="en-GB" w:eastAsia="en-GB" w:bidi="ar-SA"/>
+        </w:rPr>
+        <w:t>Zenodo</w:t>
+      </w:r>
+      <w:proofErr w:type="spellEnd"/>
+      <w:r>
+        <w:rPr>
+          <w:lang w:val="en-GB" w:eastAsia="en-GB" w:bidi="ar-SA"/>
+        </w:rPr>
+        <w:t xml:space="preserve">. Link: </w:t>
+      </w:r>
+      <w:hyperlink r:id="rId15" w:history="1">
+        <w:r>
+          <w:rPr>
+            <w:rStyle w:val="Hyperlink"/>
+            <w:lang w:val="en-GB" w:eastAsia="en-GB" w:bidi="ar-SA"/>
+          </w:rPr>
+          <w:t>https://zenodo.org/communities/eoscobservatory</w:t>
+        </w:r>
+      </w:hyperlink>
+      <w:r>
+        <w:rPr>
+          <w:lang w:val="en-GB" w:eastAsia="en-GB" w:bidi="ar-SA"/>
+        </w:rPr>
+        <w:t>. Accessed 19 December 2025.</w:t>
+      </w:r>
+    </w:p>
+    <w:p>
+      <w:pPr>
+        <w:suppressAutoHyphens w:val="0"/>
+        <w:jc w:val="center"/>
+        <w:rPr>
+          <w:lang w:val="en-GB" w:eastAsia="en-GB" w:bidi="ar-SA"/>
+        </w:rPr>
+      </w:pPr>
+    </w:p>
+    <w:p>
+      <w:pPr>
+        <w:suppressAutoHyphens w:val="0"/>
+        <w:jc w:val="center"/>
+        <w:rPr>
+          <w:lang w:val="en-GB" w:eastAsia="en-GB" w:bidi="ar-SA"/>
+        </w:rPr>
+      </w:pPr>
+      <w:r>
+        <w:rPr>
+          <w:lang w:val="en-GB" w:eastAsia="en-GB" w:bidi="ar-SA"/>
+        </w:rPr>
+        <w:t xml:space="preserve">[6] Website of the EOSC Open Science Observatory hosted on the EOSC Portal website by the EOSC Future project. Link: </w:t>
+      </w:r>
+      <w:hyperlink r:id="rId16" w:history="1">
+        <w:r>
+          <w:rPr>
+            <w:rStyle w:val="Hyperlink"/>
+            <w:lang w:val="en-GB" w:eastAsia="en-GB" w:bidi="ar-SA"/>
+          </w:rPr>
+          <w:t>https://eoscobservatory.eosc-portal.eu</w:t>
+        </w:r>
+      </w:hyperlink>
+      <w:r>
+        <w:rPr>
+          <w:lang w:val="en-GB" w:eastAsia="en-GB" w:bidi="ar-SA"/>
+        </w:rPr>
+        <w:t>. Accessed 19 December 2025.</w:t>
+      </w:r>
+    </w:p>
+    <w:p>
+      <w:pPr>
+        <w:suppressAutoHyphens w:val="0"/>
+        <w:jc w:val="center"/>
+        <w:rPr>
+          <w:lang w:val="en-GB" w:eastAsia="en-GB" w:bidi="ar-SA"/>
+        </w:rPr>
+      </w:pPr>
+    </w:p>
+    <w:p>
+      <w:pPr>
+        <w:suppressAutoHyphens w:val="0"/>
+        <w:jc w:val="center"/>
+        <w:rPr>
+          <w:lang w:val="en-GB" w:eastAsia="en-GB" w:bidi="ar-SA"/>
+        </w:rPr>
+      </w:pPr>
+      <w:r>
+        <w:rPr>
+          <w:lang w:val="en-GB" w:eastAsia="en-GB" w:bidi="ar-SA"/>
+        </w:rPr>
+        <w:t xml:space="preserve">[7] Webpage of the EOSC Track project on CORDIS hosted by the European Commission. Link: </w:t>
+      </w:r>
+      <w:hyperlink r:id="rId17" w:history="1">
+        <w:r>
+          <w:rPr>
+            <w:rStyle w:val="Hyperlink"/>
+            <w:lang w:val="en-GB" w:eastAsia="en-GB" w:bidi="ar-SA"/>
+          </w:rPr>
+          <w:t>https://cordis.europa.eu/project/id/101148217</w:t>
+        </w:r>
+      </w:hyperlink>
+      <w:r>
+        <w:rPr>
+          <w:lang w:val="en-GB" w:eastAsia="en-GB" w:bidi="ar-SA"/>
+        </w:rPr>
+        <w:t>. Accessed 19 December 2</w:t>
+      </w:r>
+    </w:p>
+    <w:p>
+      <w:pPr>
+        <w:suppressAutoHyphens w:val="0"/>
+        <w:jc w:val="center"/>
+        <w:rPr>
+          <w:lang w:val="en-GB" w:eastAsia="en-GB" w:bidi="ar-SA"/>
+        </w:rPr>
+      </w:pPr>
+      <w:r>
+        <w:rPr>
+          <w:lang w:val="en-GB" w:eastAsia="en-GB" w:bidi="ar-SA"/>
+        </w:rPr>
+        <w:t>025.</w:t>
+      </w:r>
+    </w:p>
+    <w:p>
+      <w:pPr>
+        <w:suppressAutoHyphens w:val="0"/>
+        <w:jc w:val="center"/>
+        <w:rPr>
+          <w:lang w:val="en-GB" w:eastAsia="en-GB" w:bidi="ar-SA"/>
+        </w:rPr>
+      </w:pPr>
+    </w:p>
+    <w:p>
+      <w:pPr>
+        <w:suppressAutoHyphens w:val="0"/>
+        <w:jc w:val="center"/>
+        <w:rPr>
+          <w:lang w:val="en-GB" w:eastAsia="en-GB" w:bidi="ar-SA"/>
+        </w:rPr>
+      </w:pPr>
+      <w:r>
+        <w:rPr>
+          <w:lang w:val="en-GB" w:eastAsia="en-GB" w:bidi="ar-SA"/>
+        </w:rPr>
+        <w:t xml:space="preserve">[8] O'Neill, Gareth (2025) </w:t>
+      </w:r>
+      <w:r>
+        <w:rPr>
+          <w:i/>
+          <w:iCs/>
+          <w:lang w:val="en-GB" w:eastAsia="en-GB" w:bidi="ar-SA"/>
+        </w:rPr>
+        <w:t>Monitoring Framework for National Contributions to EOSC and Open Science (V2)</w:t>
+      </w:r>
+      <w:r>
+        <w:rPr>
+          <w:lang w:val="en-GB" w:eastAsia="en-GB" w:bidi="ar-SA"/>
+        </w:rPr>
+        <w:t xml:space="preserve">. Report of the EOSC Track project. Link: </w:t>
+      </w:r>
+      <w:hyperlink r:id="rId18" w:history="1">
+        <w:r>
+          <w:rPr>
+            <w:rStyle w:val="Hyperlink"/>
+            <w:lang w:val="en-GB" w:eastAsia="en-GB" w:bidi="ar-SA"/>
+          </w:rPr>
+          <w:t>https://zenodo.org/record/7410760</w:t>
+        </w:r>
+      </w:hyperlink>
+      <w:r>
+        <w:rPr>
+          <w:lang w:val="en-GB" w:eastAsia="en-GB" w:bidi="ar-SA"/>
+        </w:rPr>
+        <w:t>. Accessed 19 December 2025.</w:t>
+      </w:r>
+    </w:p>
+    <w:p>
+      <w:pPr>
+        <w:suppressAutoHyphens w:val="0"/>
+        <w:jc w:val="center"/>
+        <w:rPr>
+          <w:lang w:val="en-GB" w:eastAsia="en-GB" w:bidi="ar-SA"/>
+        </w:rPr>
+      </w:pPr>
+    </w:p>
+    <w:p>
+      <w:pPr>
+        <w:suppressAutoHyphens w:val="0"/>
+        <w:jc w:val="center"/>
+        <w:rPr>
+          <w:lang w:val="en-GB" w:eastAsia="en-GB" w:bidi="ar-SA"/>
+        </w:rPr>
+      </w:pPr>
+      <w:r>
+        <w:rPr>
+          <w:lang w:val="en-GB" w:eastAsia="en-GB" w:bidi="ar-SA"/>
+        </w:rPr>
+        <w:t xml:space="preserve">[9] EOSC Track and EOSC Steering Board (2025) </w:t>
+      </w:r>
+      <w:r>
+        <w:rPr>
+          <w:i/>
+          <w:iCs/>
+          <w:lang w:val="en-GB" w:eastAsia="en-GB" w:bidi="ar-SA"/>
+        </w:rPr>
+        <w:t>Survey on National Contributions to EOSC 2024</w:t>
+      </w:r>
+      <w:r>
+        <w:rPr>
+          <w:lang w:val="en-GB" w:eastAsia="en-GB" w:bidi="ar-SA"/>
+        </w:rPr>
+        <w:t xml:space="preserve">. Link: </w:t>
+      </w:r>
+      <w:hyperlink r:id="rId19" w:history="1">
+        <w:r>
+          <w:rPr>
+            <w:rStyle w:val="Hyperlink"/>
+            <w:lang w:val="en-GB" w:eastAsia="en-GB" w:bidi="ar-SA"/>
+          </w:rPr>
+          <w:t>https://zenodo.org/records/17704636</w:t>
+        </w:r>
+      </w:hyperlink>
+      <w:r>
+        <w:rPr>
+          <w:lang w:val="en-GB" w:eastAsia="en-GB" w:bidi="ar-SA"/>
+        </w:rPr>
+        <w:t>. Accessed 19 December 2025.</w:t>
+      </w:r>
+    </w:p>
+    <w:p>
+      <w:pPr>
+        <w:suppressAutoHyphens w:val="0"/>
+        <w:jc w:val="center"/>
+        <w:rPr>
+          <w:lang w:val="en-GB" w:eastAsia="en-GB" w:bidi="ar-SA"/>
+        </w:rPr>
+      </w:pPr>
+    </w:p>
+    <w:p>
+      <w:pPr>
+        <w:suppressAutoHyphens w:val="0"/>
+        <w:jc w:val="center"/>
+        <w:rPr>
+          <w:lang w:val="en-GB" w:eastAsia="en-GB" w:bidi="ar-SA"/>
+        </w:rPr>
+      </w:pPr>
+      <w:r>
+        <w:rPr>
+          <w:lang w:val="en-GB" w:eastAsia="en-GB" w:bidi="ar-SA"/>
+        </w:rPr>
+        <w:t xml:space="preserve">[10] O’Neill, Gareth and Stefania </w:t>
+      </w:r>
+      <w:proofErr w:type="spellStart"/>
+      <w:r>
+        <w:rPr>
+          <w:lang w:val="en-GB" w:eastAsia="en-GB" w:bidi="ar-SA"/>
+        </w:rPr>
+        <w:t>Martziou</w:t>
+      </w:r>
+      <w:proofErr w:type="spellEnd"/>
+      <w:r>
+        <w:rPr>
+          <w:lang w:val="en-GB" w:eastAsia="en-GB" w:bidi="ar-SA"/>
+        </w:rPr>
+        <w:t xml:space="preserve"> (2023) </w:t>
+      </w:r>
+      <w:r>
+        <w:rPr>
+          <w:i/>
+          <w:iCs/>
+          <w:lang w:val="en-GB" w:eastAsia="en-GB" w:bidi="ar-SA"/>
+        </w:rPr>
+        <w:t>Data of Survey on National Contributions to EOSC 2024</w:t>
+      </w:r>
+      <w:r>
+        <w:rPr>
+          <w:lang w:val="en-GB" w:eastAsia="en-GB" w:bidi="ar-SA"/>
+        </w:rPr>
+        <w:t xml:space="preserve">. Data set of the EOSC Track project. Link: </w:t>
+      </w:r>
+      <w:hyperlink r:id="rId20" w:history="1">
+        <w:r>
+          <w:rPr>
+            <w:rStyle w:val="Hyperlink"/>
+            <w:lang w:val="en-GB" w:eastAsia="en-GB" w:bidi="ar-SA"/>
+          </w:rPr>
+          <w:t>https://zenodo.org/records/17704792</w:t>
+        </w:r>
+      </w:hyperlink>
+      <w:r>
+        <w:rPr>
+          <w:lang w:val="en-GB" w:eastAsia="en-GB" w:bidi="ar-SA"/>
+        </w:rPr>
+        <w:t>. Accessed 19 December 2025.</w:t>
+      </w:r>
+    </w:p>
+    <w:p>
+      <w:pPr>
+        <w:suppressAutoHyphens w:val="0"/>
+        <w:jc w:val="center"/>
+        <w:rPr>
+          <w:lang w:val="en-GB" w:eastAsia="en-GB" w:bidi="ar-SA"/>
+        </w:rPr>
+      </w:pPr>
+    </w:p>
+    <w:p>
+      <w:pPr>
+        <w:suppressAutoHyphens w:val="0"/>
+        <w:jc w:val="center"/>
+        <w:rPr>
+          <w:lang w:val="en-GB" w:eastAsia="en-GB" w:bidi="ar-SA"/>
+        </w:rPr>
+      </w:pPr>
+      <w:r>
+        <w:rPr>
+          <w:lang w:val="en-GB" w:eastAsia="en-GB" w:bidi="ar-SA"/>
+        </w:rPr>
+        <w:t xml:space="preserve">[11] Webpage on the FAIR Principles hosted by the GO FAIR Foundation. Link: </w:t>
+      </w:r>
+      <w:hyperlink r:id="rId21" w:history="1">
+        <w:r>
+          <w:rPr>
+            <w:rStyle w:val="Hyperlink"/>
+            <w:lang w:val="en-GB" w:eastAsia="en-GB" w:bidi="ar-SA"/>
+          </w:rPr>
+          <w:t>https://www.go-fair.org/fair-principles</w:t>
+        </w:r>
+      </w:hyperlink>
+      <w:r>
+        <w:rPr>
+          <w:lang w:val="en-GB" w:eastAsia="en-GB" w:bidi="ar-SA"/>
+        </w:rPr>
+        <w:t>. Accessed 19 December 2025.</w:t>
+      </w:r>
+    </w:p>
+    <w:p>
+      <w:pPr>
+        <w:suppressAutoHyphens w:val="0"/>
+        <w:jc w:val="center"/>
+        <w:rPr>
+          <w:lang w:val="en-GB" w:eastAsia="en-GB" w:bidi="ar-SA"/>
+        </w:rPr>
+      </w:pPr>
+    </w:p>
+    <w:p>
+      <w:pPr>
+        <w:suppressAutoHyphens w:val="0"/>
+        <w:jc w:val="center"/>
+        <w:rPr>
+          <w:lang w:val="en-GB" w:eastAsia="en-GB" w:bidi="ar-SA"/>
+        </w:rPr>
+      </w:pPr>
+      <w:r>
+        <w:rPr>
+          <w:lang w:val="en-GB" w:eastAsia="en-GB" w:bidi="ar-SA"/>
+        </w:rPr>
+        <w:t xml:space="preserve">[12] Webpage of the EOSC-Exchange hosted by the EOSC Future project. Link: </w:t>
+      </w:r>
+      <w:hyperlink r:id="rId22" w:history="1">
+        <w:r>
+          <w:rPr>
+            <w:rStyle w:val="Hyperlink"/>
+            <w:lang w:val="en-GB" w:eastAsia="en-GB" w:bidi="ar-SA"/>
+          </w:rPr>
+          <w:t>https://eoscfuture.eu/ker/eosc-exchange</w:t>
+        </w:r>
+      </w:hyperlink>
+      <w:r>
+        <w:rPr>
+          <w:lang w:val="en-GB" w:eastAsia="en-GB" w:bidi="ar-SA"/>
+        </w:rPr>
+        <w:t>. Accessed 19 December 2025.</w:t>
+      </w:r>
+    </w:p>
+    <w:p>
+      <w:pPr>
+        <w:suppressAutoHyphens w:val="0"/>
+        <w:jc w:val="center"/>
+        <w:rPr>
+          <w:lang w:val="en-GB" w:eastAsia="en-GB" w:bidi="ar-SA"/>
+        </w:rPr>
+      </w:pPr>
+    </w:p>
+    <w:p>
+      <w:pPr>
+        <w:suppressAutoHyphens w:val="0"/>
+        <w:jc w:val="center"/>
+        <w:rPr>
+          <w:lang w:val="en-GB" w:eastAsia="en-GB" w:bidi="ar-SA"/>
+        </w:rPr>
+      </w:pPr>
+      <w:r>
+        <w:rPr>
+          <w:lang w:val="en-GB" w:eastAsia="en-GB" w:bidi="ar-SA"/>
+        </w:rPr>
+        <w:t xml:space="preserve">[13] Webpage of the EOSC-Core hosted by the EOSC Future project. Link: </w:t>
+      </w:r>
+      <w:hyperlink r:id="rId23" w:history="1">
+        <w:r>
+          <w:rPr>
+            <w:rStyle w:val="Hyperlink"/>
+            <w:lang w:val="en-GB" w:eastAsia="en-GB" w:bidi="ar-SA"/>
+          </w:rPr>
+          <w:t>https:// eoscfuture.eu/</w:t>
+        </w:r>
+        <w:proofErr w:type="spellStart"/>
+        <w:r>
+          <w:rPr>
+            <w:rStyle w:val="Hyperlink"/>
+            <w:lang w:val="en-GB" w:eastAsia="en-GB" w:bidi="ar-SA"/>
+          </w:rPr>
+          <w:t>ker</w:t>
+        </w:r>
+        <w:proofErr w:type="spellEnd"/>
+        <w:r>
+          <w:rPr>
+            <w:rStyle w:val="Hyperlink"/>
+            <w:lang w:val="en-GB" w:eastAsia="en-GB" w:bidi="ar-SA"/>
+          </w:rPr>
+          <w:t>/</w:t>
+        </w:r>
+        <w:proofErr w:type="spellStart"/>
+        <w:r>
+          <w:rPr>
+            <w:rStyle w:val="Hyperlink"/>
+            <w:lang w:val="en-GB" w:eastAsia="en-GB" w:bidi="ar-SA"/>
+          </w:rPr>
+          <w:t>eosc</w:t>
+        </w:r>
+        <w:proofErr w:type="spellEnd"/>
+        <w:r>
+          <w:rPr>
+            <w:rStyle w:val="Hyperlink"/>
+            <w:lang w:val="en-GB" w:eastAsia="en-GB" w:bidi="ar-SA"/>
+          </w:rPr>
+          <w:t>-core</w:t>
+        </w:r>
+      </w:hyperlink>
+      <w:r>
+        <w:rPr>
+          <w:lang w:val="en-GB" w:eastAsia="en-GB" w:bidi="ar-SA"/>
+        </w:rPr>
+        <w:t>. Accessed 19 December 2025.</w:t>
+      </w:r>
+    </w:p>
+    <w:p>
+      <w:pPr>
+        <w:suppressAutoHyphens w:val="0"/>
+        <w:jc w:val="center"/>
+        <w:rPr>
+          <w:lang w:val="en-GB" w:eastAsia="en-GB" w:bidi="ar-SA"/>
+        </w:rPr>
+      </w:pPr>
+    </w:p>
+    <w:p>
+      <w:pPr>
+        <w:suppressAutoHyphens w:val="0"/>
+        <w:jc w:val="center"/>
+        <w:rPr>
+          <w:lang w:val="en-GB" w:eastAsia="en-GB" w:bidi="ar-SA"/>
+        </w:rPr>
+      </w:pPr>
+      <w:r>
+        <w:rPr>
+          <w:lang w:val="en-GB" w:eastAsia="en-GB" w:bidi="ar-SA"/>
+        </w:rPr>
+        <w:t xml:space="preserve">[14] Website of the EOSC EU Node hosted by the European Commission. Link: </w:t>
+      </w:r>
+      <w:hyperlink r:id="rId24" w:history="1">
+        <w:r>
+          <w:rPr>
+            <w:rStyle w:val="Hyperlink"/>
+            <w:lang w:val="en-GB" w:eastAsia="en-GB" w:bidi="ar-SA"/>
+          </w:rPr>
+          <w:t>https://open-science-cloud.ec.europa.eu</w:t>
+        </w:r>
+      </w:hyperlink>
+      <w:r>
+        <w:rPr>
+          <w:lang w:val="en-GB" w:eastAsia="en-GB" w:bidi="ar-SA"/>
+        </w:rPr>
+        <w:t>. Accessed 19 December 2025.</w:t>
+      </w:r>
+    </w:p>
+    <w:p>
+      <w:pPr>
+        <w:suppressAutoHyphens w:val="0"/>
+        <w:jc w:val="center"/>
+        <w:rPr>
+          <w:lang w:val="en-GB" w:eastAsia="en-GB" w:bidi="ar-SA"/>
+        </w:rPr>
+      </w:pPr>
     </w:p>
     <w:p>
       <w:pPr>
@@ -20468,9 +21902,9 @@
       </w:pPr>
     </w:p>
     <w:sectPr>
-      <w:footerReference w:type="even" r:id="rId11"/>
-      <w:footerReference w:type="default" r:id="rId12"/>
-      <w:footerReference w:type="first" r:id="rId13"/>
+      <w:footerReference w:type="even" r:id="rId25"/>
+      <w:footerReference w:type="default" r:id="rId26"/>
+      <w:footerReference w:type="first" r:id="rId27"/>
       <w:pgSz w:w="11906" w:h="16838"/>
       <w:pgMar w:top="1133" w:right="1133" w:bottom="1133" w:left="1133" w:header="0" w:footer="720" w:gutter="0"/>
       <w:pgNumType w:start="1"/>
@@ -20501,7 +21935,7 @@
       </w:r>
     </w:p>
   </w:comment>
-  <w:comment w:id="24" w:author="Gareth O'Neill" w:date="2025-12-16T20:41:00Z" w:initials="">
+  <w:comment w:id="32" w:author="Gareth O'Neill" w:date="2025-12-16T20:41:00Z" w:initials="">
     <w:p>
       <w:pPr>
         <w:widowControl w:val="0"/>
@@ -20514,11 +21948,11 @@
         <w:rPr>
           <w:color w:val="000000"/>
         </w:rPr>
-        <w:t>For 2024: 29 August 2025</w:t>
+        <w:t>For 2024: 31</w:t>
       </w:r>
     </w:p>
   </w:comment>
-  <w:comment w:id="38" w:author="Gareth O'Neill" w:date="2025-12-16T20:41:00Z" w:initials="">
+  <w:comment w:id="48" w:author="Gareth O'Neill" w:date="2025-12-18T01:24:00Z" w:initials="">
     <w:p>
       <w:pPr>
         <w:widowControl w:val="0"/>
@@ -20531,11 +21965,11 @@
         <w:rPr>
           <w:color w:val="000000"/>
         </w:rPr>
-        <w:t>For 2024: 31</w:t>
+        <w:t>For 2024: 27</w:t>
       </w:r>
     </w:p>
   </w:comment>
-  <w:comment w:id="56" w:author="Gareth O'Neill" w:date="2025-12-18T01:24:00Z" w:initials="">
+  <w:comment w:id="56" w:author="Gareth O'Neill" w:date="2025-12-18T01:23:00Z" w:initials="">
     <w:p>
       <w:pPr>
         <w:widowControl w:val="0"/>
@@ -20548,11 +21982,11 @@
         <w:rPr>
           <w:color w:val="000000"/>
         </w:rPr>
-        <w:t>For 2024: 27</w:t>
+        <w:t>For 2024: 7</w:t>
       </w:r>
     </w:p>
   </w:comment>
-  <w:comment w:id="62" w:author="Gareth O'Neill" w:date="2025-12-18T01:23:00Z" w:initials="">
+  <w:comment w:id="64" w:author="Gareth O'Neill" w:date="2025-12-18T01:10:00Z" w:initials="">
     <w:p>
       <w:pPr>
         <w:widowControl w:val="0"/>
@@ -20565,28 +21999,11 @@
         <w:rPr>
           <w:color w:val="000000"/>
         </w:rPr>
-        <w:t>For 2024: 7</w:t>
+        <w:t>Executive Summary added</w:t>
       </w:r>
     </w:p>
   </w:comment>
-  <w:comment w:id="73" w:author="Gareth O'Neill" w:date="2025-12-18T01:10:00Z" w:initials="">
-    <w:p>
-      <w:pPr>
-        <w:widowControl w:val="0"/>
-        <w:spacing w:line="240" w:lineRule="auto"/>
-        <w:rPr>
-          <w:color w:val="000000"/>
-        </w:rPr>
-      </w:pPr>
-      <w:r>
-        <w:rPr>
-          <w:color w:val="000000"/>
-        </w:rPr>
-        <w:t>Executive Summary added</w:t>
-      </w:r>
-    </w:p>
-  </w:comment>
-  <w:comment w:id="74" w:author="Gareth O'Neill" w:date="2025-09-22T07:28:00Z" w:initials="">
+  <w:comment w:id="65" w:author="Gareth O'Neill" w:date="2025-09-22T07:28:00Z" w:initials="">
     <w:p>
       <w:pPr>
         <w:pStyle w:val="normal1"/>
@@ -20601,7 +22018,7 @@
       </w:r>
     </w:p>
   </w:comment>
-  <w:comment w:id="75" w:author="Gareth O'Neill" w:date="2025-09-22T10:13:00Z" w:initials="">
+  <w:comment w:id="66" w:author="Gareth O'Neill" w:date="2025-09-22T10:13:00Z" w:initials="">
     <w:p>
       <w:pPr>
         <w:pStyle w:val="normal1"/>
@@ -20635,7 +22052,7 @@
       </w:r>
     </w:p>
   </w:comment>
-  <w:comment w:id="76" w:author="Gareth O'Neill" w:date="2025-09-22T10:13:00Z" w:initials="">
+  <w:comment w:id="67" w:author="Gareth O'Neill" w:date="2025-09-22T10:13:00Z" w:initials="">
     <w:p>
       <w:pPr>
         <w:pStyle w:val="normal1"/>
@@ -20669,7 +22086,7 @@
       </w:r>
     </w:p>
   </w:comment>
-  <w:comment w:id="80" w:author="Gareth O'Neill" w:date="2025-11-12T00:44:00Z" w:initials="">
+  <w:comment w:id="71" w:author="Gareth O'Neill" w:date="2025-11-12T00:44:00Z" w:initials="">
     <w:p>
       <w:pPr>
         <w:pStyle w:val="normal1"/>
@@ -20685,7 +22102,7 @@
       </w:r>
     </w:p>
   </w:comment>
-  <w:comment w:id="81" w:author="Gareth O'Neill" w:date="2025-11-12T02:13:00Z" w:initials="">
+  <w:comment w:id="72" w:author="Gareth O'Neill" w:date="2025-11-12T02:13:00Z" w:initials="">
     <w:p>
       <w:pPr>
         <w:pStyle w:val="normal1"/>
@@ -20701,7 +22118,7 @@
       </w:r>
     </w:p>
   </w:comment>
-  <w:comment w:id="82" w:author="Gareth O'Neill" w:date="2025-11-12T02:15:00Z" w:initials="">
+  <w:comment w:id="73" w:author="Gareth O'Neill" w:date="2025-11-12T02:15:00Z" w:initials="">
     <w:p>
       <w:pPr>
         <w:pStyle w:val="normal1"/>
@@ -20717,7 +22134,7 @@
       </w:r>
     </w:p>
   </w:comment>
-  <w:comment w:id="83" w:author="Gareth O'Neill" w:date="2025-11-12T02:18:00Z" w:initials="">
+  <w:comment w:id="74" w:author="Gareth O'Neill" w:date="2025-11-12T02:18:00Z" w:initials="">
     <w:p>
       <w:pPr>
         <w:pStyle w:val="normal1"/>
@@ -20733,7 +22150,7 @@
       </w:r>
     </w:p>
   </w:comment>
-  <w:comment w:id="84" w:author="Gareth O'Neill" w:date="2025-11-12T12:37:00Z" w:initials="">
+  <w:comment w:id="75" w:author="Gareth O'Neill" w:date="2025-11-12T12:37:00Z" w:initials="">
     <w:p>
       <w:pPr>
         <w:widowControl w:val="0"/>
@@ -20750,7 +22167,7 @@
       </w:r>
     </w:p>
   </w:comment>
-  <w:comment w:id="85" w:author="Stefan Liebler" w:date="2025-11-13T16:48:00Z" w:initials="">
+  <w:comment w:id="76" w:author="Stefan Liebler" w:date="2025-11-13T16:48:00Z" w:initials="">
     <w:p>
       <w:pPr>
         <w:widowControl w:val="0"/>
@@ -20767,7 +22184,7 @@
       </w:r>
     </w:p>
   </w:comment>
-  <w:comment w:id="86" w:author="Gareth O'Neill" w:date="2025-11-12T12:07:00Z" w:initials="">
+  <w:comment w:id="77" w:author="Gareth O'Neill" w:date="2025-11-12T12:07:00Z" w:initials="">
     <w:p>
       <w:pPr>
         <w:widowControl w:val="0"/>
@@ -20784,7 +22201,7 @@
       </w:r>
     </w:p>
   </w:comment>
-  <w:comment w:id="87" w:author="Gareth O'Neill" w:date="2025-11-12T12:13:00Z" w:initials="">
+  <w:comment w:id="78" w:author="Gareth O'Neill" w:date="2025-11-12T12:13:00Z" w:initials="">
     <w:p>
       <w:pPr>
         <w:widowControl w:val="0"/>
@@ -20801,7 +22218,7 @@
       </w:r>
     </w:p>
   </w:comment>
-  <w:comment w:id="88" w:author="Stefan Liebler" w:date="2025-11-13T16:52:00Z" w:initials="">
+  <w:comment w:id="79" w:author="Stefan Liebler" w:date="2025-11-13T16:52:00Z" w:initials="">
     <w:p>
       <w:pPr>
         <w:widowControl w:val="0"/>
@@ -20818,7 +22235,7 @@
       </w:r>
     </w:p>
   </w:comment>
-  <w:comment w:id="89" w:author="Gareth O'Neill" w:date="2025-11-12T12:13:00Z" w:initials="">
+  <w:comment w:id="80" w:author="Gareth O'Neill" w:date="2025-11-12T12:13:00Z" w:initials="">
     <w:p>
       <w:pPr>
         <w:widowControl w:val="0"/>
@@ -20835,7 +22252,7 @@
       </w:r>
     </w:p>
   </w:comment>
-  <w:comment w:id="90" w:author="Stefan Liebler" w:date="2025-11-13T16:52:00Z" w:initials="">
+  <w:comment w:id="81" w:author="Stefan Liebler" w:date="2025-11-13T16:52:00Z" w:initials="">
     <w:p>
       <w:pPr>
         <w:widowControl w:val="0"/>
@@ -20858,7 +22275,6 @@
 <file path=word/commentsExtended.xml><?xml version="1.0" encoding="utf-8"?>
 <w15:commentsEx xmlns:wpc="http://schemas.microsoft.com/office/word/2010/wordprocessingCanvas" xmlns:cx="http://schemas.microsoft.com/office/drawing/2014/chartex" xmlns:cx1="http://schemas.microsoft.com/office/drawing/2015/9/8/chartex" xmlns:cx2="http://schemas.microsoft.com/office/drawing/2015/10/21/chartex" xmlns:cx3="http://schemas.microsoft.com/office/drawing/2016/5/9/chartex" xmlns:cx4="http://schemas.microsoft.com/office/drawing/2016/5/10/chartex" xmlns:cx5="http://schemas.microsoft.com/office/drawing/2016/5/11/chartex" xmlns:cx6="http://schemas.microsoft.com/office/drawing/2016/5/12/chartex" xmlns:cx7="http://schemas.microsoft.com/office/drawing/2016/5/13/chartex" xmlns:cx8="http://schemas.microsoft.com/office/drawing/2016/5/14/chartex" xmlns:mc="http://schemas.openxmlformats.org/markup-compatibility/2006" xmlns:aink="http://schemas.microsoft.com/office/drawing/2016/ink" xmlns:am3d="http://schemas.microsoft.com/office/drawing/2017/model3d" xmlns:o="urn:schemas-microsoft-com:office:office" xmlns:oel="http://schemas.microsoft.com/office/2019/extlst" xmlns:r="http://schemas.openxmlformats.org/officeDocument/2006/relationships" xmlns:m="http://schemas.openxmlformats.org/officeDocument/2006/math" xmlns:v="urn:schemas-microsoft-com:vml" xmlns:wp14="http://schemas.microsoft.com/office/word/2010/wordprocessingDrawing" xmlns:wp="http://schemas.openxmlformats.org/drawingml/2006/wordprocessingDrawing" xmlns:w10="urn:schemas-microsoft-com:office:word" xmlns:w="http://schemas.openxmlformats.org/wordprocessingml/2006/main" xmlns:w14="http://schemas.microsoft.com/office/word/2010/wordml" xmlns:w15="http://schemas.microsoft.com/office/word/2012/wordml" xmlns:w16cex="http://schemas.microsoft.com/office/word/2018/wordml/cex" xmlns:w16cid="http://schemas.microsoft.com/office/word/2016/wordml/cid" xmlns:w16="http://schemas.microsoft.com/office/word/2018/wordml" xmlns:w16du="http://schemas.microsoft.com/office/word/2023/wordml/word16du" xmlns:w16sdtdh="http://schemas.microsoft.com/office/word/2020/wordml/sdtdatahash" xmlns:w16sdtfl="http://schemas.microsoft.com/office/word/2024/wordml/sdtformatlock" xmlns:w16se="http://schemas.microsoft.com/office/word/2015/wordml/symex" xmlns:wpg="http://schemas.microsoft.com/office/word/2010/wordprocessingGroup" xmlns:wpi="http://schemas.microsoft.com/office/word/2010/wordprocessingInk" xmlns:wne="http://schemas.microsoft.com/office/word/2006/wordml" xmlns:wps="http://schemas.microsoft.com/office/word/2010/wordprocessingShape" mc:Ignorable="w14 w15 w16se w16cid w16 w16cex w16sdtdh w16sdtfl w16du wp14">
   <w15:commentEx w15:paraId="43664427" w15:done="0"/>
-  <w15:commentEx w15:paraId="45516E40" w15:done="0"/>
   <w15:commentEx w15:paraId="5FFF5E2C" w15:done="0"/>
   <w15:commentEx w15:paraId="5EE63FF1" w15:done="0"/>
   <w15:commentEx w15:paraId="422FEEEC" w15:done="0"/>
@@ -20888,19 +22304,6 @@
         <cr:reactions xmlns:cr="http://schemas.microsoft.com/office/comments/2020/reactions">
           <cr:reaction reactionType="1">
             <cr:reactionInfo dateUtc="2025-12-23T13:56:27Z">
-              <cr:user userId="f48d55404bda9272" userProvider="Windows Live" userName="Vasileios Nikolaou"/>
-            </cr:reactionInfo>
-          </cr:reaction>
-        </cr:reactions>
-      </w16:ext>
-    </w16cex:extLst>
-  </w16cex:commentExtensible>
-  <w16cex:commentExtensible w16cex:durableId="0D9E715D" w16cex:dateUtc="2025-12-23T13:47:00Z">
-    <w16cex:extLst>
-      <w16:ext w16:uri="{CE6994B0-6A32-4C9F-8C6B-6E91EDA988CE}">
-        <cr:reactions xmlns:cr="http://schemas.microsoft.com/office/comments/2020/reactions">
-          <cr:reaction reactionType="1">
-            <cr:reactionInfo dateUtc="2025-12-23T13:56:36Z">
               <cr:user userId="f48d55404bda9272" userProvider="Windows Live" userName="Vasileios Nikolaou"/>
             </cr:reactionInfo>
           </cr:reaction>
@@ -20973,7 +22376,6 @@
 <file path=word/commentsIds.xml><?xml version="1.0" encoding="utf-8"?>
 <w16cid:commentsIds xmlns:wpc="http://schemas.microsoft.com/office/word/2010/wordprocessingCanvas" xmlns:cx="http://schemas.microsoft.com/office/drawing/2014/chartex" xmlns:cx1="http://schemas.microsoft.com/office/drawing/2015/9/8/chartex" xmlns:cx2="http://schemas.microsoft.com/office/drawing/2015/10/21/chartex" xmlns:cx3="http://schemas.microsoft.com/office/drawing/2016/5/9/chartex" xmlns:cx4="http://schemas.microsoft.com/office/drawing/2016/5/10/chartex" xmlns:cx5="http://schemas.microsoft.com/office/drawing/2016/5/11/chartex" xmlns:cx6="http://schemas.microsoft.com/office/drawing/2016/5/12/chartex" xmlns:cx7="http://schemas.microsoft.com/office/drawing/2016/5/13/chartex" xmlns:cx8="http://schemas.microsoft.com/office/drawing/2016/5/14/chartex" xmlns:mc="http://schemas.openxmlformats.org/markup-compatibility/2006" xmlns:aink="http://schemas.microsoft.com/office/drawing/2016/ink" xmlns:am3d="http://schemas.microsoft.com/office/drawing/2017/model3d" xmlns:o="urn:schemas-microsoft-com:office:office" xmlns:oel="http://schemas.microsoft.com/office/2019/extlst" xmlns:r="http://schemas.openxmlformats.org/officeDocument/2006/relationships" xmlns:m="http://schemas.openxmlformats.org/officeDocument/2006/math" xmlns:v="urn:schemas-microsoft-com:vml" xmlns:wp14="http://schemas.microsoft.com/office/word/2010/wordprocessingDrawing" xmlns:wp="http://schemas.openxmlformats.org/drawingml/2006/wordprocessingDrawing" xmlns:w10="urn:schemas-microsoft-com:office:word" xmlns:w="http://schemas.openxmlformats.org/wordprocessingml/2006/main" xmlns:w14="http://schemas.microsoft.com/office/word/2010/wordml" xmlns:w15="http://schemas.microsoft.com/office/word/2012/wordml" xmlns:w16cex="http://schemas.microsoft.com/office/word/2018/wordml/cex" xmlns:w16cid="http://schemas.microsoft.com/office/word/2016/wordml/cid" xmlns:w16="http://schemas.microsoft.com/office/word/2018/wordml" xmlns:w16du="http://schemas.microsoft.com/office/word/2023/wordml/word16du" xmlns:w16sdtdh="http://schemas.microsoft.com/office/word/2020/wordml/sdtdatahash" xmlns:w16sdtfl="http://schemas.microsoft.com/office/word/2024/wordml/sdtformatlock" xmlns:w16se="http://schemas.microsoft.com/office/word/2015/wordml/symex" xmlns:wpg="http://schemas.microsoft.com/office/word/2010/wordprocessingGroup" xmlns:wpi="http://schemas.microsoft.com/office/word/2010/wordprocessingInk" xmlns:wne="http://schemas.microsoft.com/office/word/2006/wordml" xmlns:wps="http://schemas.microsoft.com/office/word/2010/wordprocessingShape" mc:Ignorable="w14 w15 w16se w16cid w16 w16cex w16sdtdh w16sdtfl w16du wp14">
   <w16cid:commentId w16cid:paraId="43664427" w16cid:durableId="2EEAF48D"/>
-  <w16cid:commentId w16cid:paraId="45516E40" w16cid:durableId="0D9E715D"/>
   <w16cid:commentId w16cid:paraId="5FFF5E2C" w16cid:durableId="7CB3F3CA"/>
   <w16cid:commentId w16cid:paraId="5EE63FF1" w16cid:durableId="41E5041A"/>
   <w16cid:commentId w16cid:paraId="422FEEEC" w16cid:durableId="23C890F1"/>
@@ -22476,6 +23878,29 @@
       <w:szCs w:val="16"/>
     </w:rPr>
   </w:style>
+  <w:style w:type="character" w:styleId="Hyperlink">
+    <w:name w:val="Hyperlink"/>
+    <w:basedOn w:val="DefaultParagraphFont"/>
+    <w:uiPriority w:val="99"/>
+    <w:unhideWhenUsed/>
+    <w:rsid w:val="00E04808"/>
+    <w:rPr>
+      <w:color w:val="0000FF" w:themeColor="hyperlink"/>
+      <w:u w:val="single"/>
+    </w:rPr>
+  </w:style>
+  <w:style w:type="character" w:styleId="UnresolvedMention">
+    <w:name w:val="Unresolved Mention"/>
+    <w:basedOn w:val="DefaultParagraphFont"/>
+    <w:uiPriority w:val="99"/>
+    <w:semiHidden/>
+    <w:unhideWhenUsed/>
+    <w:rsid w:val="00E04808"/>
+    <w:rPr>
+      <w:color w:val="605E5C"/>
+      <w:shd w:val="clear" w:color="auto" w:fill="E1DFDD"/>
+    </w:rPr>
+  </w:style>
 </w:styles>
 </file>
 

</xml_diff>

<commit_message>
fix(report): fix spacing issues in generated document text
</commit_message>
<xml_diff>
--- a/src/assets/docx-templates/report_template_test.docx
+++ b/src/assets/docx-templates/report_template_test.docx
@@ -2286,7 +2286,13 @@
         <w:t>Question6</w:t>
       </w:r>
       <w:r>
-        <w:t>} of responding</w:t>
+        <w:t>}</w:t>
+      </w:r>
+      <w:r>
+        <w:t xml:space="preserve"> o</w:t>
+      </w:r>
+      <w:r>
+        <w:t>f responding</w:t>
       </w:r>
       <w:r>
         <w:t xml:space="preserve"> to</w:t>
@@ -2307,7 +2313,13 @@
         <w:t>Question6.1</w:t>
       </w:r>
       <w:r>
-        <w:t>} are mandatory as shown in Figures 1 and 2.</w:t>
+        <w:t>}</w:t>
+      </w:r>
+      <w:r>
+        <w:t xml:space="preserve"> a</w:t>
+      </w:r>
+      <w:r>
+        <w:t>re mandatory as shown in Figures 1 and 2.</w:t>
       </w:r>
     </w:p>
     <w:p>
@@ -2462,7 +2474,13 @@
         <w:t>Question6.3</w:t>
       </w:r>
       <w:r>
-        <w:t>} of responding</w:t>
+        <w:t>}</w:t>
+      </w:r>
+      <w:r>
+        <w:t xml:space="preserve"> o</w:t>
+      </w:r>
+      <w:r>
+        <w:t>f responding</w:t>
       </w:r>
       <w:r>
         <w:t xml:space="preserve"> to</w:t>
@@ -2483,7 +2501,13 @@
         <w:t>Question6.3.1</w:t>
       </w:r>
       <w:r>
-        <w:t>} of those policies are mandatory as shown in Figures 3 and 4.</w:t>
+        <w:t>}</w:t>
+      </w:r>
+      <w:r>
+        <w:t xml:space="preserve"> o</w:t>
+      </w:r>
+      <w:r>
+        <w:t>f those policies are mandatory as shown in Figures 3 and 4.</w:t>
       </w:r>
     </w:p>
     <w:p>
@@ -2642,7 +2666,13 @@
         <w:t>Question6.4</w:t>
       </w:r>
       <w:r>
-        <w:t>} of responding</w:t>
+        <w:t>}</w:t>
+      </w:r>
+      <w:r>
+        <w:t xml:space="preserve"> o</w:t>
+      </w:r>
+      <w:r>
+        <w:t>f responding</w:t>
       </w:r>
       <w:r>
         <w:t xml:space="preserve"> to</w:t>
@@ -2663,7 +2693,13 @@
         <w:t>Question6.4.1</w:t>
       </w:r>
       <w:r>
-        <w:t>} of those policies are mandatory as shown in Figures 5 and 6.</w:t>
+        <w:t>}</w:t>
+      </w:r>
+      <w:r>
+        <w:t xml:space="preserve"> o</w:t>
+      </w:r>
+      <w:r>
+        <w:t>f those policies are mandatory as shown in Figures 5 and 6.</w:t>
       </w:r>
     </w:p>
     <w:p>
@@ -2804,7 +2840,13 @@
         <w:t>Question6.5</w:t>
       </w:r>
       <w:r>
-        <w:t>} of responding</w:t>
+        <w:t>}</w:t>
+      </w:r>
+      <w:r>
+        <w:t xml:space="preserve"> o</w:t>
+      </w:r>
+      <w:r>
+        <w:t>f responding</w:t>
       </w:r>
       <w:r>
         <w:t xml:space="preserve"> to</w:t>
@@ -2825,7 +2867,13 @@
         <w:t>Question6.5.1</w:t>
       </w:r>
       <w:r>
-        <w:t>} of those policies are mandatory as shown in Figures 7 and 8.</w:t>
+        <w:t>}</w:t>
+      </w:r>
+      <w:r>
+        <w:t xml:space="preserve"> o</w:t>
+      </w:r>
+      <w:r>
+        <w:t>f those policies are mandatory as shown in Figures 7 and 8.</w:t>
       </w:r>
     </w:p>
     <w:p>
@@ -2991,7 +3039,13 @@
         <w:t>Question7</w:t>
       </w:r>
       <w:r>
-        <w:t>} of responding</w:t>
+        <w:t>}</w:t>
+      </w:r>
+      <w:r>
+        <w:t xml:space="preserve"> o</w:t>
+      </w:r>
+      <w:r>
+        <w:t>f responding</w:t>
       </w:r>
       <w:r>
         <w:t xml:space="preserve"> to</w:t>
@@ -3165,7 +3219,10 @@
         <w:t>Question54}</w:t>
       </w:r>
       <w:r>
-        <w:t xml:space="preserve"> of responding</w:t>
+        <w:t xml:space="preserve"> o</w:t>
+      </w:r>
+      <w:r>
+        <w:t>f responding</w:t>
       </w:r>
       <w:r>
         <w:t xml:space="preserve"> to</w:t>
@@ -3331,7 +3388,10 @@
         <w:t>Question56[0]}</w:t>
       </w:r>
       <w:r>
-        <w:t xml:space="preserve"> of responding</w:t>
+        <w:t xml:space="preserve"> o</w:t>
+      </w:r>
+      <w:r>
+        <w:t>f responding</w:t>
       </w:r>
       <w:r>
         <w:t xml:space="preserve"> to</w:t>
@@ -3352,7 +3412,10 @@
         <w:t>Question56[1]}</w:t>
       </w:r>
       <w:r>
-        <w:t xml:space="preserve"> of EU countries invested &gt;0 to 50 €K, {</w:t>
+        <w:t xml:space="preserve"> o</w:t>
+      </w:r>
+      <w:r>
+        <w:t>f EU countries invested &gt;0 to 50 €K, {</w:t>
       </w:r>
       <w:r>
         <w:rPr>
@@ -3679,7 +3742,13 @@
         <w:t>Question6.3[1]</w:t>
       </w:r>
       <w:r>
-        <w:t>} since 2022</w:t>
+        <w:t>}</w:t>
+      </w:r>
+      <w:r>
+        <w:t xml:space="preserve"> </w:t>
+      </w:r>
+      <w:r>
+        <w:t>since 2022</w:t>
       </w:r>
       <w:r>
         <w:t>,</w:t>
@@ -3815,7 +3884,13 @@
         <w:t>Question6.4[1]</w:t>
       </w:r>
       <w:r>
-        <w:t>} since 2022</w:t>
+        <w:t>}</w:t>
+      </w:r>
+      <w:r>
+        <w:t xml:space="preserve"> </w:t>
+      </w:r>
+      <w:r>
+        <w:t>since 2022</w:t>
       </w:r>
       <w:r>
         <w:t>,</w:t>
@@ -3951,7 +4026,13 @@
         <w:t>Question6.5[1]</w:t>
       </w:r>
       <w:r>
-        <w:t>} since 2022</w:t>
+        <w:t>}</w:t>
+      </w:r>
+      <w:r>
+        <w:t xml:space="preserve"> </w:t>
+      </w:r>
+      <w:r>
+        <w:t>since 2022</w:t>
       </w:r>
       <w:r>
         <w:t>,</w:t>
@@ -4537,7 +4618,13 @@
         <w:t>Question10</w:t>
       </w:r>
       <w:r>
-        <w:t>} of responding</w:t>
+        <w:t>}</w:t>
+      </w:r>
+      <w:r>
+        <w:t xml:space="preserve"> o</w:t>
+      </w:r>
+      <w:r>
+        <w:t>f responding</w:t>
       </w:r>
       <w:r>
         <w:t xml:space="preserve"> to</w:t>
@@ -4558,7 +4645,13 @@
         <w:t>Question10.1</w:t>
       </w:r>
       <w:r>
-        <w:t>} are mandatory as shown in Figures 21 and 22.</w:t>
+        <w:t>}</w:t>
+      </w:r>
+      <w:r>
+        <w:t xml:space="preserve"> a</w:t>
+      </w:r>
+      <w:r>
+        <w:t>re mandatory as shown in Figures 21 and 22.</w:t>
       </w:r>
     </w:p>
     <w:p>
@@ -13906,7 +13999,10 @@
         <w:t>Question80[1]}</w:t>
       </w:r>
       <w:r>
-        <w:t xml:space="preserve">of EU countries invested &gt;0 to 50 €K, </w:t>
+        <w:t xml:space="preserve"> o</w:t>
+      </w:r>
+      <w:r>
+        <w:t xml:space="preserve">f EU countries invested &gt;0 to 50 €K, </w:t>
       </w:r>
       <w:r>
         <w:t>{</w:t>
@@ -23036,7 +23132,35 @@
         <w:rPr>
           <w:lang w:val="en-GB" w:eastAsia="en-GB" w:bidi="ar-SA"/>
         </w:rPr>
-        <w:t xml:space="preserve">[5] Webpage of the EOSC Observatory Zenodo Community hosted by Zenodo. Link: </w:t>
+        <w:t xml:space="preserve">[5] Webpage of the EOSC Observatory </w:t>
+      </w:r>
+      <w:proofErr w:type="spellStart"/>
+      <w:r>
+        <w:rPr>
+          <w:lang w:val="en-GB" w:eastAsia="en-GB" w:bidi="ar-SA"/>
+        </w:rPr>
+        <w:t>Zenodo</w:t>
+      </w:r>
+      <w:proofErr w:type="spellEnd"/>
+      <w:r>
+        <w:rPr>
+          <w:lang w:val="en-GB" w:eastAsia="en-GB" w:bidi="ar-SA"/>
+        </w:rPr>
+        <w:t xml:space="preserve"> Community hosted by </w:t>
+      </w:r>
+      <w:proofErr w:type="spellStart"/>
+      <w:r>
+        <w:rPr>
+          <w:lang w:val="en-GB" w:eastAsia="en-GB" w:bidi="ar-SA"/>
+        </w:rPr>
+        <w:t>Zenodo</w:t>
+      </w:r>
+      <w:proofErr w:type="spellEnd"/>
+      <w:r>
+        <w:rPr>
+          <w:lang w:val="en-GB" w:eastAsia="en-GB" w:bidi="ar-SA"/>
+        </w:rPr>
+        <w:t xml:space="preserve">. Link: </w:t>
       </w:r>
       <w:hyperlink r:id="rId15" w:history="1">
         <w:r>
@@ -23274,7 +23398,21 @@
         <w:rPr>
           <w:lang w:val="en-GB" w:eastAsia="en-GB" w:bidi="ar-SA"/>
         </w:rPr>
-        <w:t xml:space="preserve">[10] O’Neill, Gareth and Stefania Martziou (2023) </w:t>
+        <w:t xml:space="preserve">[10] O’Neill, Gareth and Stefania </w:t>
+      </w:r>
+      <w:proofErr w:type="spellStart"/>
+      <w:r>
+        <w:rPr>
+          <w:lang w:val="en-GB" w:eastAsia="en-GB" w:bidi="ar-SA"/>
+        </w:rPr>
+        <w:t>Martziou</w:t>
+      </w:r>
+      <w:proofErr w:type="spellEnd"/>
+      <w:r>
+        <w:rPr>
+          <w:lang w:val="en-GB" w:eastAsia="en-GB" w:bidi="ar-SA"/>
+        </w:rPr>
+        <w:t xml:space="preserve"> (2023) </w:t>
       </w:r>
       <w:r>
         <w:rPr>
@@ -23413,7 +23551,39 @@
             <w:rStyle w:val="Hyperlink"/>
             <w:lang w:val="en-GB" w:eastAsia="en-GB" w:bidi="ar-SA"/>
           </w:rPr>
-          <w:t>https:// eoscfuture.eu/ker/eosc-core</w:t>
+          <w:t>https:// eoscfuture.eu/</w:t>
+        </w:r>
+        <w:proofErr w:type="spellStart"/>
+        <w:r>
+          <w:rPr>
+            <w:rStyle w:val="Hyperlink"/>
+            <w:lang w:val="en-GB" w:eastAsia="en-GB" w:bidi="ar-SA"/>
+          </w:rPr>
+          <w:t>ker</w:t>
+        </w:r>
+        <w:proofErr w:type="spellEnd"/>
+        <w:r>
+          <w:rPr>
+            <w:rStyle w:val="Hyperlink"/>
+            <w:lang w:val="en-GB" w:eastAsia="en-GB" w:bidi="ar-SA"/>
+          </w:rPr>
+          <w:t>/</w:t>
+        </w:r>
+        <w:proofErr w:type="spellStart"/>
+        <w:r>
+          <w:rPr>
+            <w:rStyle w:val="Hyperlink"/>
+            <w:lang w:val="en-GB" w:eastAsia="en-GB" w:bidi="ar-SA"/>
+          </w:rPr>
+          <w:t>eosc</w:t>
+        </w:r>
+        <w:proofErr w:type="spellEnd"/>
+        <w:r>
+          <w:rPr>
+            <w:rStyle w:val="Hyperlink"/>
+            <w:lang w:val="en-GB" w:eastAsia="en-GB" w:bidi="ar-SA"/>
+          </w:rPr>
+          <w:t>-core</w:t>
         </w:r>
       </w:hyperlink>
       <w:r>

</xml_diff>

<commit_message>
fix(charts): Switched Q60 type to fix data calculation logic.
</commit_message>
<xml_diff>
--- a/src/assets/docx-templates/report_template_test.docx
+++ b/src/assets/docx-templates/report_template_test.docx
@@ -6197,34 +6197,43 @@
         <w:rPr>
           <w:shd w:val="clear" w:color="auto" w:fill="FFFF00"/>
         </w:rPr>
-        <w:t>Question60[0]</w:t>
+        <w:t>Question60[</w:t>
+      </w:r>
+      <w:r>
+        <w:rPr>
+          <w:shd w:val="clear" w:color="auto" w:fill="FFFF00"/>
+        </w:rPr>
+        <w:t>0</w:t>
+      </w:r>
+      <w:r>
+        <w:rPr>
+          <w:shd w:val="clear" w:color="auto" w:fill="FFFF00"/>
+        </w:rPr>
+        <w:t>]</w:t>
       </w:r>
       <w:r>
         <w:t>}</w:t>
       </w:r>
       <w:r>
+        <w:t xml:space="preserve"> of </w:t>
+      </w:r>
+      <w:r>
+        <w:t>responding</w:t>
+      </w:r>
+      <w:r>
         <w:t xml:space="preserve"> </w:t>
       </w:r>
       <w:r>
-        <w:t>in</w:t>
-      </w:r>
-      <w:r>
-        <w:t xml:space="preserve"> responding</w:t>
-      </w:r>
-      <w:r>
-        <w:t xml:space="preserve"> to</w:t>
-      </w:r>
-      <w:r>
-        <w:t xml:space="preserve"> EU countries </w:t>
-      </w:r>
-      <w:r>
-        <w:t>is</w:t>
+        <w:t xml:space="preserve">EU countries </w:t>
+      </w:r>
+      <w:r>
+        <w:t>are</w:t>
       </w:r>
       <w:r>
         <w:t xml:space="preserve"> not investing or have not stated the </w:t>
       </w:r>
       <w:r>
-        <w:t>number</w:t>
+        <w:t>amount</w:t>
       </w:r>
       <w:r>
         <w:t xml:space="preserve"> of investments in data management. </w:t>
@@ -8606,7 +8615,7 @@
         <w:rPr>
           <w:shd w:val="clear" w:color="auto" w:fill="FFFF00"/>
         </w:rPr>
-        <w:t>Question22[0]</w:t>
+        <w:t>Question22</w:t>
       </w:r>
       <w:r>
         <w:t>}</w:t>
@@ -8615,10 +8624,10 @@
         <w:t xml:space="preserve"> of responding</w:t>
       </w:r>
       <w:r>
-        <w:t xml:space="preserve"> to</w:t>
-      </w:r>
-      <w:r>
-        <w:t xml:space="preserve"> EU countries have a national policy on open</w:t>
+        <w:t xml:space="preserve"> </w:t>
+      </w:r>
+      <w:r>
+        <w:t>EU countries have a national policy on open</w:t>
       </w:r>
       <w:r>
         <w:t>-</w:t>
@@ -8633,19 +8642,22 @@
         <w:rPr>
           <w:shd w:val="clear" w:color="auto" w:fill="FFFF00"/>
         </w:rPr>
-        <w:t>Question22[1]</w:t>
+        <w:t>Question22</w:t>
+      </w:r>
+      <w:r>
+        <w:rPr>
+          <w:shd w:val="clear" w:color="auto" w:fill="FFFF00"/>
+        </w:rPr>
+        <w:t>.1</w:t>
       </w:r>
       <w:r>
         <w:t>}</w:t>
       </w:r>
       <w:r>
-        <w:t xml:space="preserve"> </w:t>
-      </w:r>
-      <w:r>
-        <w:t>is</w:t>
-      </w:r>
-      <w:r>
-        <w:t xml:space="preserve"> mandatory as shown in Figures 54 and 55.</w:t>
+        <w:t xml:space="preserve"> are </w:t>
+      </w:r>
+      <w:r>
+        <w:t>mandatory as shown in Figures 54 and 55.</w:t>
       </w:r>
     </w:p>
     <w:p>

</xml_diff>